<commit_message>
Update to the Report and ReadMe.md
</commit_message>
<xml_diff>
--- a/Group11Report.docx
+++ b/Group11Report.docx
@@ -14,6 +14,22 @@
           <w:rFonts w:ascii="Times New Roman" w:eastAsia="Times New Roman" w:hAnsi="Times New Roman" w:cs="Times New Roman"/>
           <w:lang w:eastAsia="en-GB"/>
         </w:rPr>
+        <w:br w:type="page"/>
+      </w:r>
+    </w:p>
+    <w:p>
+      <w:pPr>
+        <w:rPr>
+          <w:rFonts w:ascii="Times New Roman" w:eastAsia="Times New Roman" w:hAnsi="Times New Roman" w:cs="Times New Roman"/>
+          <w:lang w:eastAsia="en-GB"/>
+        </w:rPr>
+      </w:pPr>
+      <w:r>
+        <w:rPr>
+          <w:rFonts w:ascii="Times New Roman" w:eastAsia="Times New Roman" w:hAnsi="Times New Roman" w:cs="Times New Roman"/>
+          <w:lang w:eastAsia="en-GB"/>
+        </w:rPr>
+        <w:lastRenderedPageBreak/>
         <w:t>Your re</w:t>
       </w:r>
       <w:r>
@@ -102,17 +118,13 @@
           <w:lang w:eastAsia="en-GB"/>
         </w:rPr>
       </w:pPr>
-      <w:proofErr w:type="spellStart"/>
-      <w:r>
-        <w:rPr>
-          <w:rFonts w:ascii="Times New Roman" w:eastAsia="Times New Roman" w:hAnsi="Times New Roman" w:cs="Times New Roman"/>
-          <w:lang w:eastAsia="en-GB"/>
-        </w:rPr>
-        <w:t>asd</w:t>
-      </w:r>
-      <w:bookmarkStart w:id="0" w:name="_GoBack"/>
-      <w:bookmarkEnd w:id="0"/>
-      <w:proofErr w:type="spellEnd"/>
+      <w:r>
+        <w:rPr>
+          <w:rFonts w:ascii="Times New Roman" w:eastAsia="Times New Roman" w:hAnsi="Times New Roman" w:cs="Times New Roman"/>
+          <w:lang w:eastAsia="en-GB"/>
+        </w:rPr>
+        <w:t>The library of the</w:t>
+      </w:r>
     </w:p>
     <w:p>
       <w:pPr>
@@ -147,23 +159,18 @@
     <w:p>
       <w:pPr>
         <w:pStyle w:val="ListParagraph"/>
-        <w:numPr>
-          <w:ilvl w:val="0"/>
-          <w:numId w:val="1"/>
-        </w:numPr>
-        <w:rPr>
-          <w:rFonts w:ascii="Times New Roman" w:eastAsia="Times New Roman" w:hAnsi="Times New Roman" w:cs="Times New Roman"/>
-          <w:b/>
-          <w:lang w:eastAsia="en-GB"/>
-        </w:rPr>
-      </w:pPr>
-      <w:r>
-        <w:rPr>
-          <w:rFonts w:ascii="Times New Roman" w:eastAsia="Times New Roman" w:hAnsi="Times New Roman" w:cs="Times New Roman"/>
-          <w:b/>
-          <w:lang w:eastAsia="en-GB"/>
-        </w:rPr>
-        <w:t>(Level 1 only) a sequence diagram for one of the main scenarios in the simulation (1 page); • the results of the simulations in tabular form;</w:t>
+        <w:ind w:left="1080"/>
+        <w:rPr>
+          <w:rFonts w:ascii="Times New Roman" w:eastAsia="Times New Roman" w:hAnsi="Times New Roman" w:cs="Times New Roman"/>
+          <w:lang w:eastAsia="en-GB"/>
+        </w:rPr>
+      </w:pPr>
+      <w:r>
+        <w:rPr>
+          <w:rFonts w:ascii="Times New Roman" w:eastAsia="Times New Roman" w:hAnsi="Times New Roman" w:cs="Times New Roman"/>
+          <w:lang w:eastAsia="en-GB"/>
+        </w:rPr>
+        <w:t>The diagram</w:t>
       </w:r>
     </w:p>
     <w:p>
@@ -185,7 +192,32 @@
           <w:b/>
           <w:lang w:eastAsia="en-GB"/>
         </w:rPr>
-        <w:t>a brief (&lt; 0.5 page) discussion of the results and their implications;</w:t>
+        <w:t xml:space="preserve">(Level 1 only) a sequence diagram for one of the main scenarios in </w:t>
+      </w:r>
+      <w:r>
+        <w:rPr>
+          <w:rFonts w:ascii="Times New Roman" w:eastAsia="Times New Roman" w:hAnsi="Times New Roman" w:cs="Times New Roman"/>
+          <w:b/>
+          <w:lang w:eastAsia="en-GB"/>
+        </w:rPr>
+        <w:t xml:space="preserve">the simulation (1 page); </w:t>
+      </w:r>
+    </w:p>
+    <w:p>
+      <w:pPr>
+        <w:pStyle w:val="ListParagraph"/>
+        <w:ind w:left="1080"/>
+        <w:rPr>
+          <w:rFonts w:ascii="Times New Roman" w:eastAsia="Times New Roman" w:hAnsi="Times New Roman" w:cs="Times New Roman"/>
+          <w:lang w:eastAsia="en-GB"/>
+        </w:rPr>
+      </w:pPr>
+      <w:r>
+        <w:rPr>
+          <w:rFonts w:ascii="Times New Roman" w:eastAsia="Times New Roman" w:hAnsi="Times New Roman" w:cs="Times New Roman"/>
+          <w:lang w:eastAsia="en-GB"/>
+        </w:rPr>
+        <w:t>as</w:t>
       </w:r>
     </w:p>
     <w:p>
@@ -207,34 +239,35 @@
           <w:b/>
           <w:lang w:eastAsia="en-GB"/>
         </w:rPr>
-        <w:t>C</w:t>
-      </w:r>
-      <w:r>
-        <w:rPr>
-          <w:rFonts w:ascii="Times New Roman" w:eastAsia="Times New Roman" w:hAnsi="Times New Roman" w:cs="Times New Roman"/>
-          <w:b/>
-          <w:lang w:eastAsia="en-GB"/>
-        </w:rPr>
-        <w:t xml:space="preserve">omplete listing of your source code as PDF files (which can be generated by opening the files in WordPad or </w:t>
-      </w:r>
+        <w:t>T</w:t>
+      </w:r>
+      <w:r>
+        <w:rPr>
+          <w:rFonts w:ascii="Times New Roman" w:eastAsia="Times New Roman" w:hAnsi="Times New Roman" w:cs="Times New Roman"/>
+          <w:b/>
+          <w:lang w:eastAsia="en-GB"/>
+        </w:rPr>
+        <w:t>he results of the simulations in tabular form;</w:t>
+      </w:r>
+    </w:p>
+    <w:p>
+      <w:pPr>
+        <w:pStyle w:val="ListParagraph"/>
+        <w:ind w:left="1080"/>
+        <w:rPr>
+          <w:rFonts w:ascii="Times New Roman" w:eastAsia="Times New Roman" w:hAnsi="Times New Roman" w:cs="Times New Roman"/>
+          <w:lang w:eastAsia="en-GB"/>
+        </w:rPr>
+      </w:pPr>
       <w:proofErr w:type="spellStart"/>
       <w:r>
         <w:rPr>
           <w:rFonts w:ascii="Times New Roman" w:eastAsia="Times New Roman" w:hAnsi="Times New Roman" w:cs="Times New Roman"/>
-          <w:b/>
-          <w:lang w:eastAsia="en-GB"/>
-        </w:rPr>
-        <w:t>NotePad</w:t>
+          <w:lang w:eastAsia="en-GB"/>
+        </w:rPr>
+        <w:t>asd</w:t>
       </w:r>
       <w:proofErr w:type="spellEnd"/>
-      <w:r>
-        <w:rPr>
-          <w:rFonts w:ascii="Times New Roman" w:eastAsia="Times New Roman" w:hAnsi="Times New Roman" w:cs="Times New Roman"/>
-          <w:b/>
-          <w:lang w:eastAsia="en-GB"/>
-        </w:rPr>
-        <w:t xml:space="preserve"> and using the ‘Print’ command as described above); </w:t>
-      </w:r>
     </w:p>
     <w:p>
       <w:pPr>
@@ -255,6 +288,115 @@
           <w:b/>
           <w:lang w:eastAsia="en-GB"/>
         </w:rPr>
+        <w:t>B</w:t>
+      </w:r>
+      <w:r>
+        <w:rPr>
+          <w:rFonts w:ascii="Times New Roman" w:eastAsia="Times New Roman" w:hAnsi="Times New Roman" w:cs="Times New Roman"/>
+          <w:b/>
+          <w:lang w:eastAsia="en-GB"/>
+        </w:rPr>
+        <w:t>rief (&lt; 0.5 page) discussion of the results and the</w:t>
+      </w:r>
+      <w:r>
+        <w:rPr>
+          <w:rFonts w:ascii="Times New Roman" w:eastAsia="Times New Roman" w:hAnsi="Times New Roman" w:cs="Times New Roman"/>
+          <w:b/>
+          <w:lang w:eastAsia="en-GB"/>
+        </w:rPr>
+        <w:t>ir implications;</w:t>
+      </w:r>
+    </w:p>
+    <w:p>
+      <w:pPr>
+        <w:ind w:left="360" w:firstLine="720"/>
+        <w:rPr>
+          <w:rFonts w:ascii="Times New Roman" w:eastAsia="Times New Roman" w:hAnsi="Times New Roman" w:cs="Times New Roman"/>
+          <w:lang w:eastAsia="en-GB"/>
+        </w:rPr>
+      </w:pPr>
+      <w:r>
+        <w:rPr>
+          <w:rFonts w:ascii="Times New Roman" w:eastAsia="Times New Roman" w:hAnsi="Times New Roman" w:cs="Times New Roman"/>
+          <w:lang w:eastAsia="en-GB"/>
+        </w:rPr>
+        <w:t xml:space="preserve">The result does show the </w:t>
+      </w:r>
+      <w:r>
+        <w:rPr>
+          <w:rFonts w:ascii="Times New Roman" w:eastAsia="Times New Roman" w:hAnsi="Times New Roman" w:cs="Times New Roman"/>
+          <w:lang w:eastAsia="en-GB"/>
+        </w:rPr>
+        <w:t>current size of the queue and clearly states the information of whether it is a</w:t>
+      </w:r>
+    </w:p>
+    <w:p>
+      <w:pPr>
+        <w:pStyle w:val="ListParagraph"/>
+        <w:numPr>
+          <w:ilvl w:val="0"/>
+          <w:numId w:val="1"/>
+        </w:numPr>
+        <w:rPr>
+          <w:rFonts w:ascii="Times New Roman" w:eastAsia="Times New Roman" w:hAnsi="Times New Roman" w:cs="Times New Roman"/>
+          <w:b/>
+          <w:lang w:eastAsia="en-GB"/>
+        </w:rPr>
+      </w:pPr>
+      <w:r>
+        <w:rPr>
+          <w:rFonts w:ascii="Times New Roman" w:eastAsia="Times New Roman" w:hAnsi="Times New Roman" w:cs="Times New Roman"/>
+          <w:b/>
+          <w:lang w:eastAsia="en-GB"/>
+        </w:rPr>
+        <w:t>C</w:t>
+      </w:r>
+      <w:r>
+        <w:rPr>
+          <w:rFonts w:ascii="Times New Roman" w:eastAsia="Times New Roman" w:hAnsi="Times New Roman" w:cs="Times New Roman"/>
+          <w:b/>
+          <w:lang w:eastAsia="en-GB"/>
+        </w:rPr>
+        <w:t xml:space="preserve">omplete listing of your source code as PDF files (which can be generated by opening the files in WordPad or </w:t>
+      </w:r>
+      <w:proofErr w:type="spellStart"/>
+      <w:r>
+        <w:rPr>
+          <w:rFonts w:ascii="Times New Roman" w:eastAsia="Times New Roman" w:hAnsi="Times New Roman" w:cs="Times New Roman"/>
+          <w:b/>
+          <w:lang w:eastAsia="en-GB"/>
+        </w:rPr>
+        <w:t>NotePad</w:t>
+      </w:r>
+      <w:proofErr w:type="spellEnd"/>
+      <w:r>
+        <w:rPr>
+          <w:rFonts w:ascii="Times New Roman" w:eastAsia="Times New Roman" w:hAnsi="Times New Roman" w:cs="Times New Roman"/>
+          <w:b/>
+          <w:lang w:eastAsia="en-GB"/>
+        </w:rPr>
+        <w:t xml:space="preserve"> and using the ‘Print’ command as described above); </w:t>
+      </w:r>
+    </w:p>
+    <w:p>
+      <w:pPr>
+        <w:pStyle w:val="ListParagraph"/>
+        <w:numPr>
+          <w:ilvl w:val="0"/>
+          <w:numId w:val="1"/>
+        </w:numPr>
+        <w:rPr>
+          <w:rFonts w:ascii="Times New Roman" w:eastAsia="Times New Roman" w:hAnsi="Times New Roman" w:cs="Times New Roman"/>
+          <w:b/>
+          <w:lang w:eastAsia="en-GB"/>
+        </w:rPr>
+      </w:pPr>
+      <w:r>
+        <w:rPr>
+          <w:rFonts w:ascii="Times New Roman" w:eastAsia="Times New Roman" w:hAnsi="Times New Roman" w:cs="Times New Roman"/>
+          <w:b/>
+          <w:lang w:eastAsia="en-GB"/>
+        </w:rPr>
         <w:t>I</w:t>
       </w:r>
       <w:r>
@@ -265,40 +407,9 @@
         </w:rPr>
         <w:t xml:space="preserve">nstructions on how to build and run the program. </w:t>
       </w:r>
-    </w:p>
-    <w:p>
-      <w:pPr>
-        <w:rPr>
-          <w:rFonts w:ascii="Times New Roman" w:eastAsia="Times New Roman" w:hAnsi="Times New Roman" w:cs="Times New Roman"/>
-          <w:lang w:eastAsia="en-GB"/>
-        </w:rPr>
-      </w:pPr>
-    </w:p>
-    <w:p>
-      <w:pPr>
-        <w:rPr>
-          <w:rFonts w:ascii="Times New Roman" w:eastAsia="Times New Roman" w:hAnsi="Times New Roman" w:cs="Times New Roman"/>
-          <w:lang w:eastAsia="en-GB"/>
-        </w:rPr>
-      </w:pPr>
-      <w:r>
-        <w:rPr>
-          <w:rFonts w:ascii="Times New Roman" w:eastAsia="Times New Roman" w:hAnsi="Times New Roman" w:cs="Times New Roman"/>
-          <w:lang w:eastAsia="en-GB"/>
-        </w:rPr>
-        <w:t xml:space="preserve">The report should clearly state whether your submission is Level 1 or Level 2, and which group the submission is from. You may use any compiler or development environment you like to develop the program but the </w:t>
-      </w:r>
-      <w:proofErr w:type="spellStart"/>
-      <w:r>
-        <w:rPr>
-          <w:rFonts w:ascii="Times New Roman" w:eastAsia="Times New Roman" w:hAnsi="Times New Roman" w:cs="Times New Roman"/>
-          <w:lang w:eastAsia="en-GB"/>
-        </w:rPr>
-        <w:t>submitt</w:t>
-      </w:r>
-      <w:proofErr w:type="spellEnd"/>
-    </w:p>
-    <w:p/>
+      <w:bookmarkStart w:id="0" w:name="_GoBack"/>
+      <w:bookmarkEnd w:id="0"/>
+    </w:p>
     <w:sectPr>
       <w:pgSz w:w="12240" w:h="15840"/>
       <w:pgMar w:top="1440" w:right="1440" w:bottom="1440" w:left="1440" w:header="708" w:footer="708" w:gutter="0"/>
@@ -339,7 +450,7 @@
         <w:rFonts w:ascii="Courier New" w:hAnsi="Courier New" w:cs="Courier New" w:hint="default"/>
       </w:rPr>
     </w:lvl>
-    <w:lvl w:ilvl="2" w:tplc="08090005" w:tentative="1">
+    <w:lvl w:ilvl="2" w:tplc="08090005">
       <w:start w:val="1"/>
       <w:numFmt w:val="bullet"/>
       <w:lvlText w:val=""/>
@@ -1131,4 +1242,16 @@
     </a:ext>
   </a:extLst>
 </a:theme>
+</file>
+
+<file path=customXml/item1.xml><?xml version="1.0" encoding="utf-8"?>
+<b:Sources xmlns:b="http://schemas.openxmlformats.org/officeDocument/2006/bibliography" xmlns="http://schemas.openxmlformats.org/officeDocument/2006/bibliography" SelectedStyle="/APASixthEditionOfficeOnline.xsl" StyleName="APA"/>
+</file>
+
+<file path=customXml/itemProps1.xml><?xml version="1.0" encoding="utf-8"?>
+<ds:datastoreItem xmlns:ds="http://schemas.openxmlformats.org/officeDocument/2006/customXml" ds:itemID="{3F4104F1-67E0-714F-8722-753BC72E026C}">
+  <ds:schemaRefs>
+    <ds:schemaRef ds:uri="http://schemas.openxmlformats.org/officeDocument/2006/bibliography"/>
+  </ds:schemaRefs>
+</ds:datastoreItem>
 </file>
</xml_diff>

<commit_message>
Update to Group Report and readMe.md
</commit_message>
<xml_diff>
--- a/Group11Report.docx
+++ b/Group11Report.docx
@@ -477,7 +477,6 @@
                                     <w:lang w:val="en-GB"/>
                                   </w:rPr>
                                 </w:pPr>
-                                <w:proofErr w:type="spellStart"/>
                                 <w:r>
                                   <w:rPr>
                                     <w:i/>
@@ -486,18 +485,7 @@
                                     <w:szCs w:val="32"/>
                                     <w:lang w:val="en-GB"/>
                                   </w:rPr>
-                                  <w:t>Minguell</w:t>
-                                </w:r>
-                                <w:proofErr w:type="spellEnd"/>
-                                <w:r>
-                                  <w:rPr>
-                                    <w:i/>
-                                    <w:color w:val="262626" w:themeColor="text1" w:themeTint="D9"/>
-                                    <w:sz w:val="32"/>
-                                    <w:szCs w:val="32"/>
-                                    <w:lang w:val="en-GB"/>
-                                  </w:rPr>
-                                  <w:t>, Kelvin</w:t>
+                                  <w:t>Minguell, Kelvin</w:t>
                                 </w:r>
                               </w:p>
                               <w:p>
@@ -511,7 +499,6 @@
                                     <w:szCs w:val="32"/>
                                   </w:rPr>
                                 </w:pPr>
-                                <w:proofErr w:type="spellStart"/>
                                 <w:r>
                                   <w:rPr>
                                     <w:i/>
@@ -519,17 +506,7 @@
                                     <w:sz w:val="32"/>
                                     <w:szCs w:val="32"/>
                                   </w:rPr>
-                                  <w:t>Ramalho</w:t>
-                                </w:r>
-                                <w:proofErr w:type="spellEnd"/>
-                                <w:r>
-                                  <w:rPr>
-                                    <w:i/>
-                                    <w:color w:val="262626" w:themeColor="text1" w:themeTint="D9"/>
-                                    <w:sz w:val="32"/>
-                                    <w:szCs w:val="32"/>
-                                  </w:rPr>
-                                  <w:t>, Milton</w:t>
+                                  <w:t>Ramalho, Milton</w:t>
                                 </w:r>
                               </w:p>
                               <w:p>
@@ -543,7 +520,6 @@
                                     <w:szCs w:val="32"/>
                                   </w:rPr>
                                 </w:pPr>
-                                <w:proofErr w:type="spellStart"/>
                                 <w:r>
                                   <w:rPr>
                                     <w:i/>
@@ -551,29 +527,8 @@
                                     <w:sz w:val="32"/>
                                     <w:szCs w:val="32"/>
                                   </w:rPr>
-                                  <w:t>Bartosevicius</w:t>
+                                  <w:t>Bartosevicius, Matas</w:t>
                                 </w:r>
-                                <w:proofErr w:type="spellEnd"/>
-                                <w:r>
-                                  <w:rPr>
-                                    <w:i/>
-                                    <w:color w:val="262626" w:themeColor="text1" w:themeTint="D9"/>
-                                    <w:sz w:val="32"/>
-                                    <w:szCs w:val="32"/>
-                                  </w:rPr>
-                                  <w:t xml:space="preserve">, </w:t>
-                                </w:r>
-                                <w:proofErr w:type="spellStart"/>
-                                <w:r>
-                                  <w:rPr>
-                                    <w:i/>
-                                    <w:color w:val="262626" w:themeColor="text1" w:themeTint="D9"/>
-                                    <w:sz w:val="32"/>
-                                    <w:szCs w:val="32"/>
-                                  </w:rPr>
-                                  <w:t>Matas</w:t>
-                                </w:r>
-                                <w:proofErr w:type="spellEnd"/>
                               </w:p>
                               <w:p>
                                 <w:pPr>
@@ -686,7 +641,6 @@
                               <w:lang w:val="en-GB"/>
                             </w:rPr>
                           </w:pPr>
-                          <w:proofErr w:type="spellStart"/>
                           <w:r>
                             <w:rPr>
                               <w:i/>
@@ -695,18 +649,7 @@
                               <w:szCs w:val="32"/>
                               <w:lang w:val="en-GB"/>
                             </w:rPr>
-                            <w:t>Minguell</w:t>
-                          </w:r>
-                          <w:proofErr w:type="spellEnd"/>
-                          <w:r>
-                            <w:rPr>
-                              <w:i/>
-                              <w:color w:val="262626" w:themeColor="text1" w:themeTint="D9"/>
-                              <w:sz w:val="32"/>
-                              <w:szCs w:val="32"/>
-                              <w:lang w:val="en-GB"/>
-                            </w:rPr>
-                            <w:t>, Kelvin</w:t>
+                            <w:t>Minguell, Kelvin</w:t>
                           </w:r>
                         </w:p>
                         <w:p>
@@ -720,7 +663,6 @@
                               <w:szCs w:val="32"/>
                             </w:rPr>
                           </w:pPr>
-                          <w:proofErr w:type="spellStart"/>
                           <w:r>
                             <w:rPr>
                               <w:i/>
@@ -728,17 +670,7 @@
                               <w:sz w:val="32"/>
                               <w:szCs w:val="32"/>
                             </w:rPr>
-                            <w:t>Ramalho</w:t>
-                          </w:r>
-                          <w:proofErr w:type="spellEnd"/>
-                          <w:r>
-                            <w:rPr>
-                              <w:i/>
-                              <w:color w:val="262626" w:themeColor="text1" w:themeTint="D9"/>
-                              <w:sz w:val="32"/>
-                              <w:szCs w:val="32"/>
-                            </w:rPr>
-                            <w:t>, Milton</w:t>
+                            <w:t>Ramalho, Milton</w:t>
                           </w:r>
                         </w:p>
                         <w:p>
@@ -752,7 +684,6 @@
                               <w:szCs w:val="32"/>
                             </w:rPr>
                           </w:pPr>
-                          <w:proofErr w:type="spellStart"/>
                           <w:r>
                             <w:rPr>
                               <w:i/>
@@ -760,29 +691,8 @@
                               <w:sz w:val="32"/>
                               <w:szCs w:val="32"/>
                             </w:rPr>
-                            <w:t>Bartosevicius</w:t>
+                            <w:t>Bartosevicius, Matas</w:t>
                           </w:r>
-                          <w:proofErr w:type="spellEnd"/>
-                          <w:r>
-                            <w:rPr>
-                              <w:i/>
-                              <w:color w:val="262626" w:themeColor="text1" w:themeTint="D9"/>
-                              <w:sz w:val="32"/>
-                              <w:szCs w:val="32"/>
-                            </w:rPr>
-                            <w:t xml:space="preserve">, </w:t>
-                          </w:r>
-                          <w:proofErr w:type="spellStart"/>
-                          <w:r>
-                            <w:rPr>
-                              <w:i/>
-                              <w:color w:val="262626" w:themeColor="text1" w:themeTint="D9"/>
-                              <w:sz w:val="32"/>
-                              <w:szCs w:val="32"/>
-                            </w:rPr>
-                            <w:t>Matas</w:t>
-                          </w:r>
-                          <w:proofErr w:type="spellEnd"/>
                         </w:p>
                         <w:p>
                           <w:pPr>
@@ -855,6 +765,15 @@
     </w:sdt>
     <w:sdt>
       <w:sdtPr>
+        <w:rPr>
+          <w:rFonts w:asciiTheme="minorHAnsi" w:eastAsiaTheme="minorHAnsi" w:hAnsiTheme="minorHAnsi" w:cstheme="minorBidi"/>
+          <w:b w:val="0"/>
+          <w:bCs w:val="0"/>
+          <w:color w:val="auto"/>
+          <w:sz w:val="24"/>
+          <w:szCs w:val="24"/>
+          <w:lang w:val="en-GB"/>
+        </w:rPr>
         <w:id w:val="-501586983"/>
         <w:docPartObj>
           <w:docPartGallery w:val="Table of Contents"/>
@@ -863,12 +782,7 @@
       </w:sdtPr>
       <w:sdtEndPr>
         <w:rPr>
-          <w:rFonts w:asciiTheme="minorHAnsi" w:eastAsiaTheme="minorHAnsi" w:hAnsiTheme="minorHAnsi" w:cstheme="minorBidi"/>
           <w:noProof/>
-          <w:color w:val="auto"/>
-          <w:sz w:val="24"/>
-          <w:szCs w:val="24"/>
-          <w:lang w:val="en-GB"/>
         </w:rPr>
       </w:sdtEndPr>
       <w:sdtContent>
@@ -885,6 +799,9 @@
             <w:pStyle w:val="TOC1"/>
             <w:rPr>
               <w:rFonts w:eastAsiaTheme="minorEastAsia"/>
+              <w:b w:val="0"/>
+              <w:bCs w:val="0"/>
+              <w:caps w:val="0"/>
               <w:noProof/>
               <w:sz w:val="24"/>
               <w:szCs w:val="24"/>
@@ -900,7 +817,7 @@
           <w:r>
             <w:fldChar w:fldCharType="separate"/>
           </w:r>
-          <w:hyperlink w:anchor="_Toc481263801" w:history="1">
+          <w:hyperlink w:anchor="_Toc481494996" w:history="1">
             <w:r>
               <w:rPr>
                 <w:rStyle w:val="Hyperlink"/>
@@ -908,7 +825,7 @@
                 <w:noProof/>
                 <w:lang w:eastAsia="en-GB"/>
               </w:rPr>
-              <w:t>Brief description of the design distinguishing between library components and client code (that is specific to the scenario described above). This description should explain the rationale behind design decisions.</w:t>
+              <w:t>Distinguishing between Library Components and Client Code Data</w:t>
             </w:r>
             <w:r>
               <w:rPr>
@@ -929,7 +846,7 @@
                 <w:noProof/>
                 <w:webHidden/>
               </w:rPr>
-              <w:instrText xml:space="preserve"> PAGEREF _Toc481263801 \h </w:instrText>
+              <w:instrText xml:space="preserve"> PAGEREF _Toc481494996 \h </w:instrText>
             </w:r>
             <w:r>
               <w:rPr>
@@ -965,13 +882,16 @@
             <w:pStyle w:val="TOC1"/>
             <w:rPr>
               <w:rFonts w:eastAsiaTheme="minorEastAsia"/>
+              <w:b w:val="0"/>
+              <w:bCs w:val="0"/>
+              <w:caps w:val="0"/>
               <w:noProof/>
               <w:sz w:val="24"/>
               <w:szCs w:val="24"/>
               <w:lang w:eastAsia="en-GB"/>
             </w:rPr>
           </w:pPr>
-          <w:hyperlink w:anchor="_Toc481263802" w:history="1">
+          <w:hyperlink w:anchor="_Toc481494997" w:history="1">
             <w:r>
               <w:rPr>
                 <w:rStyle w:val="Hyperlink"/>
@@ -979,8 +899,74 @@
                 <w:noProof/>
                 <w:lang w:eastAsia="en-GB"/>
               </w:rPr>
-              <w:t>(Level 1 only) A brief description of the changes that would be required to your library classes to support simulations with the following properties: more types of vehicles; multiple types of fuel with different prices; parkin</w:t>
-            </w:r>
+              <w:t>(Level 1 only) Required Changes for the Library Classes to Support Simulations</w:t>
+            </w:r>
+            <w:r>
+              <w:rPr>
+                <w:noProof/>
+                <w:webHidden/>
+              </w:rPr>
+              <w:tab/>
+            </w:r>
+            <w:r>
+              <w:rPr>
+                <w:noProof/>
+                <w:webHidden/>
+              </w:rPr>
+              <w:fldChar w:fldCharType="begin"/>
+            </w:r>
+            <w:r>
+              <w:rPr>
+                <w:noProof/>
+                <w:webHidden/>
+              </w:rPr>
+              <w:instrText xml:space="preserve"> PAGEREF _Toc481494997 \h </w:instrText>
+            </w:r>
+            <w:r>
+              <w:rPr>
+                <w:noProof/>
+                <w:webHidden/>
+              </w:rPr>
+            </w:r>
+            <w:r>
+              <w:rPr>
+                <w:noProof/>
+                <w:webHidden/>
+              </w:rPr>
+              <w:fldChar w:fldCharType="separate"/>
+            </w:r>
+            <w:r>
+              <w:rPr>
+                <w:noProof/>
+                <w:webHidden/>
+              </w:rPr>
+              <w:t>3</w:t>
+            </w:r>
+            <w:r>
+              <w:rPr>
+                <w:noProof/>
+                <w:webHidden/>
+              </w:rPr>
+              <w:fldChar w:fldCharType="end"/>
+            </w:r>
+          </w:hyperlink>
+        </w:p>
+        <w:p>
+          <w:pPr>
+            <w:pStyle w:val="TOC2"/>
+            <w:tabs>
+              <w:tab w:val="right" w:leader="dot" w:pos="9350"/>
+            </w:tabs>
+            <w:rPr>
+              <w:rFonts w:eastAsiaTheme="minorEastAsia"/>
+              <w:smallCaps w:val="0"/>
+              <w:noProof/>
+              <w:sz w:val="24"/>
+              <w:szCs w:val="24"/>
+              <w:lang w:eastAsia="en-GB"/>
+            </w:rPr>
+          </w:pPr>
+          <w:hyperlink w:anchor="_Toc481494998" w:history="1">
             <w:r>
               <w:rPr>
                 <w:rStyle w:val="Hyperlink"/>
@@ -988,8 +974,74 @@
                 <w:noProof/>
                 <w:lang w:eastAsia="en-GB"/>
               </w:rPr>
-              <w:t>g</w:t>
-            </w:r>
+              <w:t>More types of vehicles</w:t>
+            </w:r>
+            <w:r>
+              <w:rPr>
+                <w:noProof/>
+                <w:webHidden/>
+              </w:rPr>
+              <w:tab/>
+            </w:r>
+            <w:r>
+              <w:rPr>
+                <w:noProof/>
+                <w:webHidden/>
+              </w:rPr>
+              <w:fldChar w:fldCharType="begin"/>
+            </w:r>
+            <w:r>
+              <w:rPr>
+                <w:noProof/>
+                <w:webHidden/>
+              </w:rPr>
+              <w:instrText xml:space="preserve"> PAGEREF _Toc481494998 \h </w:instrText>
+            </w:r>
+            <w:r>
+              <w:rPr>
+                <w:noProof/>
+                <w:webHidden/>
+              </w:rPr>
+            </w:r>
+            <w:r>
+              <w:rPr>
+                <w:noProof/>
+                <w:webHidden/>
+              </w:rPr>
+              <w:fldChar w:fldCharType="separate"/>
+            </w:r>
+            <w:r>
+              <w:rPr>
+                <w:noProof/>
+                <w:webHidden/>
+              </w:rPr>
+              <w:t>3</w:t>
+            </w:r>
+            <w:r>
+              <w:rPr>
+                <w:noProof/>
+                <w:webHidden/>
+              </w:rPr>
+              <w:fldChar w:fldCharType="end"/>
+            </w:r>
+          </w:hyperlink>
+        </w:p>
+        <w:p>
+          <w:pPr>
+            <w:pStyle w:val="TOC2"/>
+            <w:tabs>
+              <w:tab w:val="right" w:leader="dot" w:pos="9350"/>
+            </w:tabs>
+            <w:rPr>
+              <w:rFonts w:eastAsiaTheme="minorEastAsia"/>
+              <w:smallCaps w:val="0"/>
+              <w:noProof/>
+              <w:sz w:val="24"/>
+              <w:szCs w:val="24"/>
+              <w:lang w:eastAsia="en-GB"/>
+            </w:rPr>
+          </w:pPr>
+          <w:hyperlink w:anchor="_Toc481494999" w:history="1">
             <w:r>
               <w:rPr>
                 <w:rStyle w:val="Hyperlink"/>
@@ -997,7 +1049,7 @@
                 <w:noProof/>
                 <w:lang w:eastAsia="en-GB"/>
               </w:rPr>
-              <w:t xml:space="preserve"> away from the pump during shopping; vehicles breaking down during the simulation (0.5 page).</w:t>
+              <w:t>Multiple types of fuel with different prices</w:t>
             </w:r>
             <w:r>
               <w:rPr>
@@ -1018,7 +1070,157 @@
                 <w:noProof/>
                 <w:webHidden/>
               </w:rPr>
-              <w:instrText xml:space="preserve"> PAGEREF _Toc481263802 \h </w:instrText>
+              <w:instrText xml:space="preserve"> PAGEREF _Toc481494999 \h </w:instrText>
+            </w:r>
+            <w:r>
+              <w:rPr>
+                <w:noProof/>
+                <w:webHidden/>
+              </w:rPr>
+            </w:r>
+            <w:r>
+              <w:rPr>
+                <w:noProof/>
+                <w:webHidden/>
+              </w:rPr>
+              <w:fldChar w:fldCharType="separate"/>
+            </w:r>
+            <w:r>
+              <w:rPr>
+                <w:noProof/>
+                <w:webHidden/>
+              </w:rPr>
+              <w:t>3</w:t>
+            </w:r>
+            <w:r>
+              <w:rPr>
+                <w:noProof/>
+                <w:webHidden/>
+              </w:rPr>
+              <w:fldChar w:fldCharType="end"/>
+            </w:r>
+          </w:hyperlink>
+        </w:p>
+        <w:p>
+          <w:pPr>
+            <w:pStyle w:val="TOC2"/>
+            <w:tabs>
+              <w:tab w:val="right" w:leader="dot" w:pos="9350"/>
+            </w:tabs>
+            <w:rPr>
+              <w:rFonts w:eastAsiaTheme="minorEastAsia"/>
+              <w:smallCaps w:val="0"/>
+              <w:noProof/>
+              <w:sz w:val="24"/>
+              <w:szCs w:val="24"/>
+              <w:lang w:eastAsia="en-GB"/>
+            </w:rPr>
+          </w:pPr>
+          <w:hyperlink w:anchor="_Toc481495000" w:history="1">
+            <w:r>
+              <w:rPr>
+                <w:rStyle w:val="Hyperlink"/>
+                <w:rFonts w:eastAsia="Times New Roman"/>
+                <w:noProof/>
+                <w:lang w:eastAsia="en-GB"/>
+              </w:rPr>
+              <w:t>Parking away from the pump during shopping</w:t>
+            </w:r>
+            <w:r>
+              <w:rPr>
+                <w:noProof/>
+                <w:webHidden/>
+              </w:rPr>
+              <w:tab/>
+            </w:r>
+            <w:r>
+              <w:rPr>
+                <w:noProof/>
+                <w:webHidden/>
+              </w:rPr>
+              <w:fldChar w:fldCharType="begin"/>
+            </w:r>
+            <w:r>
+              <w:rPr>
+                <w:noProof/>
+                <w:webHidden/>
+              </w:rPr>
+              <w:instrText xml:space="preserve"> PAGEREF _Toc481495000 \h </w:instrText>
+            </w:r>
+            <w:r>
+              <w:rPr>
+                <w:noProof/>
+                <w:webHidden/>
+              </w:rPr>
+            </w:r>
+            <w:r>
+              <w:rPr>
+                <w:noProof/>
+                <w:webHidden/>
+              </w:rPr>
+              <w:fldChar w:fldCharType="separate"/>
+            </w:r>
+            <w:r>
+              <w:rPr>
+                <w:noProof/>
+                <w:webHidden/>
+              </w:rPr>
+              <w:t>3</w:t>
+            </w:r>
+            <w:r>
+              <w:rPr>
+                <w:noProof/>
+                <w:webHidden/>
+              </w:rPr>
+              <w:fldChar w:fldCharType="end"/>
+            </w:r>
+          </w:hyperlink>
+        </w:p>
+        <w:p>
+          <w:pPr>
+            <w:pStyle w:val="TOC2"/>
+            <w:tabs>
+              <w:tab w:val="right" w:leader="dot" w:pos="9350"/>
+            </w:tabs>
+            <w:rPr>
+              <w:rFonts w:eastAsiaTheme="minorEastAsia"/>
+              <w:smallCaps w:val="0"/>
+              <w:noProof/>
+              <w:sz w:val="24"/>
+              <w:szCs w:val="24"/>
+              <w:lang w:eastAsia="en-GB"/>
+            </w:rPr>
+          </w:pPr>
+          <w:hyperlink w:anchor="_Toc481495001" w:history="1">
+            <w:r>
+              <w:rPr>
+                <w:rStyle w:val="Hyperlink"/>
+                <w:rFonts w:eastAsia="Times New Roman"/>
+                <w:noProof/>
+                <w:lang w:eastAsia="en-GB"/>
+              </w:rPr>
+              <w:t>Vehicles breaking down during the simulation</w:t>
+            </w:r>
+            <w:r>
+              <w:rPr>
+                <w:noProof/>
+                <w:webHidden/>
+              </w:rPr>
+              <w:tab/>
+            </w:r>
+            <w:r>
+              <w:rPr>
+                <w:noProof/>
+                <w:webHidden/>
+              </w:rPr>
+              <w:fldChar w:fldCharType="begin"/>
+            </w:r>
+            <w:r>
+              <w:rPr>
+                <w:noProof/>
+                <w:webHidden/>
+              </w:rPr>
+              <w:instrText xml:space="preserve"> PAGEREF _Toc481495001 \h </w:instrText>
             </w:r>
             <w:r>
               <w:rPr>
@@ -1054,13 +1256,16 @@
             <w:pStyle w:val="TOC1"/>
             <w:rPr>
               <w:rFonts w:eastAsiaTheme="minorEastAsia"/>
+              <w:b w:val="0"/>
+              <w:bCs w:val="0"/>
+              <w:caps w:val="0"/>
               <w:noProof/>
               <w:sz w:val="24"/>
               <w:szCs w:val="24"/>
               <w:lang w:eastAsia="en-GB"/>
             </w:rPr>
           </w:pPr>
-          <w:hyperlink w:anchor="_Toc481263803" w:history="1">
+          <w:hyperlink w:anchor="_Toc481495002" w:history="1">
             <w:r>
               <w:rPr>
                 <w:rStyle w:val="Hyperlink"/>
@@ -1089,7 +1294,7 @@
                 <w:noProof/>
                 <w:webHidden/>
               </w:rPr>
-              <w:instrText xml:space="preserve"> PAGEREF _Toc481263803 \h </w:instrText>
+              <w:instrText xml:space="preserve"> PAGEREF _Toc481495002 \h </w:instrText>
             </w:r>
             <w:r>
               <w:rPr>
@@ -1109,7 +1314,7 @@
                 <w:noProof/>
                 <w:webHidden/>
               </w:rPr>
-              <w:t>3</w:t>
+              <w:t>4</w:t>
             </w:r>
             <w:r>
               <w:rPr>
@@ -1125,13 +1330,16 @@
             <w:pStyle w:val="TOC1"/>
             <w:rPr>
               <w:rFonts w:eastAsiaTheme="minorEastAsia"/>
+              <w:b w:val="0"/>
+              <w:bCs w:val="0"/>
+              <w:caps w:val="0"/>
               <w:noProof/>
               <w:sz w:val="24"/>
               <w:szCs w:val="24"/>
               <w:lang w:eastAsia="en-GB"/>
             </w:rPr>
           </w:pPr>
-          <w:hyperlink w:anchor="_Toc481263804" w:history="1">
+          <w:hyperlink w:anchor="_Toc481495003" w:history="1">
             <w:r>
               <w:rPr>
                 <w:rStyle w:val="Hyperlink"/>
@@ -1139,7 +1347,7 @@
                 <w:noProof/>
                 <w:lang w:eastAsia="en-GB"/>
               </w:rPr>
-              <w:t>(Level 1 only) a sequence diagram for one of the main scenarios in the simulation (1 page);</w:t>
+              <w:t>(Level 1 only) A sequence diagram for one of the main scenarios in the simulation (1 page);</w:t>
             </w:r>
             <w:r>
               <w:rPr>
@@ -1160,7 +1368,7 @@
                 <w:noProof/>
                 <w:webHidden/>
               </w:rPr>
-              <w:instrText xml:space="preserve"> PAGEREF _Toc481263804 \h </w:instrText>
+              <w:instrText xml:space="preserve"> PAGEREF _Toc481495003 \h </w:instrText>
             </w:r>
             <w:r>
               <w:rPr>
@@ -1180,7 +1388,7 @@
                 <w:noProof/>
                 <w:webHidden/>
               </w:rPr>
-              <w:t>3</w:t>
+              <w:t>4</w:t>
             </w:r>
             <w:r>
               <w:rPr>
@@ -1196,13 +1404,16 @@
             <w:pStyle w:val="TOC1"/>
             <w:rPr>
               <w:rFonts w:eastAsiaTheme="minorEastAsia"/>
+              <w:b w:val="0"/>
+              <w:bCs w:val="0"/>
+              <w:caps w:val="0"/>
               <w:noProof/>
               <w:sz w:val="24"/>
               <w:szCs w:val="24"/>
               <w:lang w:eastAsia="en-GB"/>
             </w:rPr>
           </w:pPr>
-          <w:hyperlink w:anchor="_Toc481263805" w:history="1">
+          <w:hyperlink w:anchor="_Toc481495004" w:history="1">
             <w:r>
               <w:rPr>
                 <w:rStyle w:val="Hyperlink"/>
@@ -1231,7 +1442,7 @@
                 <w:noProof/>
                 <w:webHidden/>
               </w:rPr>
-              <w:instrText xml:space="preserve"> PAGEREF _Toc481263805 \h </w:instrText>
+              <w:instrText xml:space="preserve"> PAGEREF _Toc481495004 \h </w:instrText>
             </w:r>
             <w:r>
               <w:rPr>
@@ -1251,7 +1462,7 @@
                 <w:noProof/>
                 <w:webHidden/>
               </w:rPr>
-              <w:t>3</w:t>
+              <w:t>4</w:t>
             </w:r>
             <w:r>
               <w:rPr>
@@ -1267,13 +1478,16 @@
             <w:pStyle w:val="TOC1"/>
             <w:rPr>
               <w:rFonts w:eastAsiaTheme="minorEastAsia"/>
+              <w:b w:val="0"/>
+              <w:bCs w:val="0"/>
+              <w:caps w:val="0"/>
               <w:noProof/>
               <w:sz w:val="24"/>
               <w:szCs w:val="24"/>
               <w:lang w:eastAsia="en-GB"/>
             </w:rPr>
           </w:pPr>
-          <w:hyperlink w:anchor="_Toc481263806" w:history="1">
+          <w:hyperlink w:anchor="_Toc481495005" w:history="1">
             <w:r>
               <w:rPr>
                 <w:rStyle w:val="Hyperlink"/>
@@ -1281,7 +1495,7 @@
                 <w:noProof/>
                 <w:lang w:eastAsia="en-GB"/>
               </w:rPr>
-              <w:t>Brief (&lt; 0.5 page) discussion of the results and their implications;</w:t>
+              <w:t>Results and Implications</w:t>
             </w:r>
             <w:r>
               <w:rPr>
@@ -1302,7 +1516,7 @@
                 <w:noProof/>
                 <w:webHidden/>
               </w:rPr>
-              <w:instrText xml:space="preserve"> PAGEREF _Toc481263806 \h </w:instrText>
+              <w:instrText xml:space="preserve"> PAGEREF _Toc481495005 \h </w:instrText>
             </w:r>
             <w:r>
               <w:rPr>
@@ -1322,7 +1536,7 @@
                 <w:noProof/>
                 <w:webHidden/>
               </w:rPr>
-              <w:t>3</w:t>
+              <w:t>4</w:t>
             </w:r>
             <w:r>
               <w:rPr>
@@ -1338,13 +1552,16 @@
             <w:pStyle w:val="TOC1"/>
             <w:rPr>
               <w:rFonts w:eastAsiaTheme="minorEastAsia"/>
+              <w:b w:val="0"/>
+              <w:bCs w:val="0"/>
+              <w:caps w:val="0"/>
               <w:noProof/>
               <w:sz w:val="24"/>
               <w:szCs w:val="24"/>
               <w:lang w:eastAsia="en-GB"/>
             </w:rPr>
           </w:pPr>
-          <w:hyperlink w:anchor="_Toc481263807" w:history="1">
+          <w:hyperlink w:anchor="_Toc481495006" w:history="1">
             <w:r>
               <w:rPr>
                 <w:rStyle w:val="Hyperlink"/>
@@ -1352,7 +1569,7 @@
                 <w:noProof/>
                 <w:lang w:eastAsia="en-GB"/>
               </w:rPr>
-              <w:t>Instructions on how to build and run the program.</w:t>
+              <w:t>Building and Running the Code</w:t>
             </w:r>
             <w:r>
               <w:rPr>
@@ -1373,7 +1590,7 @@
                 <w:noProof/>
                 <w:webHidden/>
               </w:rPr>
-              <w:instrText xml:space="preserve"> PAGEREF _Toc481263807 \h </w:instrText>
+              <w:instrText xml:space="preserve"> PAGEREF _Toc481495006 \h </w:instrText>
             </w:r>
             <w:r>
               <w:rPr>
@@ -1393,7 +1610,7 @@
                 <w:noProof/>
                 <w:webHidden/>
               </w:rPr>
-              <w:t>3</w:t>
+              <w:t>4</w:t>
             </w:r>
             <w:r>
               <w:rPr>
@@ -1439,13 +1656,48 @@
           <w:lang w:eastAsia="en-GB"/>
         </w:rPr>
       </w:pPr>
-      <w:bookmarkStart w:id="0" w:name="_Toc481263801"/>
-      <w:r>
-        <w:rPr>
-          <w:rFonts w:eastAsia="Times New Roman"/>
-          <w:lang w:eastAsia="en-GB"/>
-        </w:rPr>
-        <w:t>Brief description of the design distinguishing between library components and client code. This description should explain the rationale behind design decisions.</w:t>
+      <w:bookmarkStart w:id="0" w:name="_Toc481494996"/>
+      <w:r>
+        <w:rPr>
+          <w:rFonts w:eastAsia="Times New Roman"/>
+          <w:lang w:eastAsia="en-GB"/>
+        </w:rPr>
+        <w:t>D</w:t>
+      </w:r>
+      <w:r>
+        <w:rPr>
+          <w:rFonts w:eastAsia="Times New Roman"/>
+          <w:lang w:eastAsia="en-GB"/>
+        </w:rPr>
+        <w:t>istinguishing between</w:t>
+      </w:r>
+      <w:r>
+        <w:rPr>
+          <w:rFonts w:eastAsia="Times New Roman"/>
+          <w:lang w:eastAsia="en-GB"/>
+        </w:rPr>
+        <w:t xml:space="preserve"> Library Components and C</w:t>
+      </w:r>
+      <w:r>
+        <w:rPr>
+          <w:rFonts w:eastAsia="Times New Roman"/>
+          <w:lang w:eastAsia="en-GB"/>
+        </w:rPr>
+        <w:t xml:space="preserve">lient </w:t>
+      </w:r>
+      <w:r>
+        <w:rPr>
+          <w:rFonts w:eastAsia="Times New Roman"/>
+          <w:lang w:eastAsia="en-GB"/>
+        </w:rPr>
+        <w:t>Code</w:t>
+      </w:r>
+      <w:r>
+        <w:rPr>
+          <w:rFonts w:eastAsia="Times New Roman"/>
+          <w:lang w:eastAsia="en-GB"/>
+        </w:rPr>
+        <w:t xml:space="preserve"> Data</w:t>
       </w:r>
       <w:bookmarkEnd w:id="0"/>
     </w:p>
@@ -1453,39 +1705,142 @@
       <w:pPr>
         <w:ind w:firstLine="720"/>
         <w:rPr>
-          <w:b/>
-          <w:lang w:eastAsia="en-GB"/>
-        </w:rPr>
-      </w:pPr>
-      <w:r>
-        <w:rPr>
-          <w:lang w:eastAsia="en-GB"/>
-        </w:rPr>
-        <w:t xml:space="preserve">The current design of the </w:t>
+          <w:lang w:eastAsia="en-GB"/>
+        </w:rPr>
+      </w:pPr>
+      <w:r>
+        <w:rPr>
+          <w:lang w:eastAsia="en-GB"/>
+        </w:rPr>
+        <w:t xml:space="preserve">This </w:t>
+      </w:r>
+      <w:r>
+        <w:rPr>
+          <w:lang w:eastAsia="en-GB"/>
+        </w:rPr>
+        <w:t>description should explain the R</w:t>
+      </w:r>
+      <w:r>
+        <w:rPr>
+          <w:lang w:eastAsia="en-GB"/>
+        </w:rPr>
+        <w:t>ationale behind design decisions.</w:t>
       </w:r>
     </w:p>
     <w:p>
       <w:pPr>
+        <w:ind w:firstLine="720"/>
+        <w:rPr>
+          <w:lang w:eastAsia="en-GB"/>
+        </w:rPr>
+      </w:pPr>
+    </w:p>
+    <w:p>
+      <w:pPr>
+        <w:ind w:firstLine="720"/>
+        <w:rPr>
+          <w:lang w:eastAsia="en-GB"/>
+        </w:rPr>
+      </w:pPr>
+      <w:r>
+        <w:rPr>
+          <w:lang w:eastAsia="en-GB"/>
+        </w:rPr>
+        <w:t>Notes:</w:t>
+      </w:r>
+    </w:p>
+    <w:p>
+      <w:pPr>
+        <w:ind w:firstLine="720"/>
+        <w:rPr>
+          <w:lang w:eastAsia="en-GB"/>
+        </w:rPr>
+      </w:pPr>
+      <w:r>
+        <w:rPr>
+          <w:lang w:eastAsia="en-GB"/>
+        </w:rPr>
+        <w:tab/>
+      </w:r>
+      <w:r>
+        <w:rPr>
+          <w:lang w:eastAsia="en-GB"/>
+        </w:rPr>
+        <w:t>Explain the number of packages used</w:t>
+      </w:r>
+    </w:p>
+    <w:p>
+      <w:pPr>
+        <w:ind w:firstLine="720"/>
+        <w:rPr>
+          <w:lang w:eastAsia="en-GB"/>
+        </w:rPr>
+      </w:pPr>
+      <w:r>
+        <w:rPr>
+          <w:lang w:eastAsia="en-GB"/>
+        </w:rPr>
+        <w:tab/>
+        <w:t>Explain the separation of Model-View Understanding.</w:t>
+      </w:r>
+    </w:p>
+    <w:p>
+      <w:pPr>
         <w:pStyle w:val="Heading1"/>
         <w:rPr>
           <w:rFonts w:eastAsia="Times New Roman"/>
           <w:lang w:eastAsia="en-GB"/>
         </w:rPr>
       </w:pPr>
-      <w:bookmarkStart w:id="1" w:name="_Toc481263802"/>
-      <w:r>
-        <w:rPr>
-          <w:rFonts w:eastAsia="Times New Roman"/>
-          <w:lang w:eastAsia="en-GB"/>
-        </w:rPr>
-        <w:t xml:space="preserve">(Level 1 only) A </w:t>
-      </w:r>
-      <w:r>
-        <w:rPr>
-          <w:rFonts w:eastAsia="Times New Roman"/>
-          <w:lang w:eastAsia="en-GB"/>
-        </w:rPr>
-        <w:t>brief description of the changes that would be required to your library classes to support simulations with the following properties: more types of vehicles; multiple types of fuel with different prices; parking away from the pump during shopping; vehicles breaking down during the simulation</w:t>
+      <w:bookmarkStart w:id="1" w:name="_Toc481494997"/>
+      <w:r>
+        <w:rPr>
+          <w:rFonts w:eastAsia="Times New Roman"/>
+          <w:lang w:eastAsia="en-GB"/>
+        </w:rPr>
+        <w:t xml:space="preserve">(Level 1 only) </w:t>
+      </w:r>
+      <w:r>
+        <w:rPr>
+          <w:rFonts w:eastAsia="Times New Roman"/>
+          <w:lang w:eastAsia="en-GB"/>
+        </w:rPr>
+        <w:t>Required C</w:t>
+      </w:r>
+      <w:r>
+        <w:rPr>
+          <w:rFonts w:eastAsia="Times New Roman"/>
+          <w:lang w:eastAsia="en-GB"/>
+        </w:rPr>
+        <w:t xml:space="preserve">hanges </w:t>
+      </w:r>
+      <w:r>
+        <w:rPr>
+          <w:rFonts w:eastAsia="Times New Roman"/>
+          <w:lang w:eastAsia="en-GB"/>
+        </w:rPr>
+        <w:t>for the L</w:t>
+      </w:r>
+      <w:r>
+        <w:rPr>
+          <w:rFonts w:eastAsia="Times New Roman"/>
+          <w:lang w:eastAsia="en-GB"/>
+        </w:rPr>
+        <w:t>ibrary</w:t>
+      </w:r>
+      <w:r>
+        <w:rPr>
+          <w:rFonts w:eastAsia="Times New Roman"/>
+          <w:lang w:eastAsia="en-GB"/>
+        </w:rPr>
+        <w:t xml:space="preserve"> Classes to Support S</w:t>
+      </w:r>
+      <w:r>
+        <w:rPr>
+          <w:rFonts w:eastAsia="Times New Roman"/>
+          <w:lang w:eastAsia="en-GB"/>
+        </w:rPr>
+        <w:t>imulations</w:t>
       </w:r>
       <w:bookmarkEnd w:id="1"/>
     </w:p>
@@ -1500,135 +1855,263 @@
         <w:rPr>
           <w:lang w:eastAsia="en-GB"/>
         </w:rPr>
-        <w:t xml:space="preserve">The initial changes to the </w:t>
-      </w:r>
-      <w:r>
-        <w:rPr>
-          <w:lang w:eastAsia="en-GB"/>
-        </w:rPr>
-        <w:t xml:space="preserve">classes </w:t>
-      </w:r>
-      <w:r>
-        <w:rPr>
-          <w:lang w:eastAsia="en-GB"/>
-        </w:rPr>
-        <w:t>to</w:t>
-      </w:r>
-      <w:r>
-        <w:rPr>
-          <w:lang w:eastAsia="en-GB"/>
-        </w:rPr>
-        <w:t xml:space="preserve"> support the simulation would </w:t>
+        <w:t>The initial changes to the classes to</w:t>
+      </w:r>
+      <w:r>
+        <w:rPr>
+          <w:lang w:eastAsia="en-GB"/>
+        </w:rPr>
+        <w:t xml:space="preserve"> support the simulation can entail with the following: </w:t>
       </w:r>
     </w:p>
     <w:p>
       <w:pPr>
-        <w:rPr>
-          <w:rFonts w:ascii="Times New Roman" w:eastAsia="Times New Roman" w:hAnsi="Times New Roman" w:cs="Times New Roman"/>
-          <w:lang w:eastAsia="en-GB"/>
-        </w:rPr>
-      </w:pPr>
-      <w:r>
-        <w:rPr>
-          <w:rFonts w:ascii="Times New Roman" w:eastAsia="Times New Roman" w:hAnsi="Times New Roman" w:cs="Times New Roman"/>
-          <w:lang w:eastAsia="en-GB"/>
-        </w:rPr>
-        <w:br w:type="page"/>
-      </w:r>
+        <w:pStyle w:val="Heading2"/>
+        <w:rPr>
+          <w:rFonts w:eastAsia="Times New Roman"/>
+          <w:lang w:eastAsia="en-GB"/>
+        </w:rPr>
+      </w:pPr>
+      <w:bookmarkStart w:id="2" w:name="_Toc481494998"/>
+      <w:r>
+        <w:rPr>
+          <w:rFonts w:eastAsia="Times New Roman"/>
+          <w:lang w:eastAsia="en-GB"/>
+        </w:rPr>
+        <w:t>M</w:t>
+      </w:r>
+      <w:r>
+        <w:rPr>
+          <w:rFonts w:eastAsia="Times New Roman"/>
+          <w:lang w:eastAsia="en-GB"/>
+        </w:rPr>
+        <w:t>ore types of vehicles</w:t>
+      </w:r>
+      <w:bookmarkEnd w:id="2"/>
     </w:p>
     <w:p>
       <w:pPr>
-        <w:ind w:left="720"/>
-        <w:rPr>
-          <w:rFonts w:ascii="Times New Roman" w:eastAsia="Times New Roman" w:hAnsi="Times New Roman" w:cs="Times New Roman"/>
-          <w:lang w:eastAsia="en-GB"/>
-        </w:rPr>
-      </w:pPr>
+        <w:ind w:firstLine="720"/>
+        <w:rPr>
+          <w:lang w:eastAsia="en-GB"/>
+        </w:rPr>
+      </w:pPr>
+      <w:r>
+        <w:rPr>
+          <w:lang w:eastAsia="en-GB"/>
+        </w:rPr>
+        <w:t>If different types of ve</w:t>
+      </w:r>
+      <w:r>
+        <w:rPr>
+          <w:lang w:eastAsia="en-GB"/>
+        </w:rPr>
+        <w:t xml:space="preserve">hicles need to be created, it’ll require </w:t>
+      </w:r>
+      <w:r>
+        <w:rPr>
+          <w:lang w:eastAsia="en-GB"/>
+        </w:rPr>
+        <w:t>creating</w:t>
+      </w:r>
+      <w:r>
+        <w:rPr>
+          <w:lang w:eastAsia="en-GB"/>
+        </w:rPr>
+        <w:t xml:space="preserve"> </w:t>
+      </w:r>
+      <w:r>
+        <w:rPr>
+          <w:lang w:eastAsia="en-GB"/>
+        </w:rPr>
+        <w:t xml:space="preserve">a </w:t>
+      </w:r>
+      <w:r>
+        <w:rPr>
+          <w:lang w:eastAsia="en-GB"/>
+        </w:rPr>
+        <w:t>brand-new</w:t>
+      </w:r>
+      <w:r>
+        <w:rPr>
+          <w:lang w:eastAsia="en-GB"/>
+        </w:rPr>
+        <w:t xml:space="preserve"> class that requires</w:t>
+      </w:r>
+      <w:r>
+        <w:rPr>
+          <w:lang w:eastAsia="en-GB"/>
+        </w:rPr>
+        <w:t xml:space="preserve"> stating the name of the vehicle. </w:t>
+      </w:r>
+      <w:r>
+        <w:rPr>
+          <w:lang w:eastAsia="en-GB"/>
+        </w:rPr>
+        <w:t>However,</w:t>
+      </w:r>
+      <w:r>
+        <w:rPr>
+          <w:lang w:eastAsia="en-GB"/>
+        </w:rPr>
+        <w:t xml:space="preserve"> this requires updating the Config class and adding the information </w:t>
+      </w:r>
+      <w:r>
+        <w:rPr>
+          <w:lang w:eastAsia="en-GB"/>
+        </w:rPr>
+        <w:t xml:space="preserve">for the intended vehicle, by adding the seed, probabilities and other important </w:t>
+      </w:r>
+      <w:r>
+        <w:rPr>
+          <w:lang w:eastAsia="en-GB"/>
+        </w:rPr>
+        <w:t>variables associated</w:t>
+      </w:r>
+      <w:r>
+        <w:rPr>
+          <w:lang w:eastAsia="en-GB"/>
+        </w:rPr>
+        <w:t>.</w:t>
+      </w:r>
     </w:p>
     <w:p>
       <w:pPr>
-        <w:pStyle w:val="Heading1"/>
-        <w:rPr>
-          <w:rFonts w:eastAsia="Times New Roman"/>
-          <w:lang w:eastAsia="en-GB"/>
-        </w:rPr>
-      </w:pPr>
-      <w:bookmarkStart w:id="2" w:name="_Toc481263803"/>
-      <w:r>
-        <w:rPr>
-          <w:rFonts w:eastAsia="Times New Roman"/>
-          <w:lang w:eastAsia="en-GB"/>
-        </w:rPr>
-        <w:t>D</w:t>
-      </w:r>
-      <w:r>
-        <w:rPr>
-          <w:rFonts w:eastAsia="Times New Roman"/>
-          <w:lang w:eastAsia="en-GB"/>
-        </w:rPr>
-        <w:t>iagram of the class hierarchy (which may be hand drawn and scanned) using UML notation (1–2 pages);</w:t>
-      </w:r>
-      <w:bookmarkEnd w:id="2"/>
-      <w:r>
-        <w:rPr>
-          <w:rFonts w:eastAsia="Times New Roman"/>
-          <w:lang w:eastAsia="en-GB"/>
-        </w:rPr>
-        <w:t xml:space="preserve"> </w:t>
-      </w:r>
+        <w:pStyle w:val="Heading2"/>
+        <w:rPr>
+          <w:rFonts w:eastAsia="Times New Roman"/>
+          <w:lang w:eastAsia="en-GB"/>
+        </w:rPr>
+      </w:pPr>
+      <w:bookmarkStart w:id="3" w:name="_Toc481494999"/>
+      <w:r>
+        <w:rPr>
+          <w:rFonts w:eastAsia="Times New Roman"/>
+          <w:lang w:eastAsia="en-GB"/>
+        </w:rPr>
+        <w:t>M</w:t>
+      </w:r>
+      <w:r>
+        <w:rPr>
+          <w:rFonts w:eastAsia="Times New Roman"/>
+          <w:lang w:eastAsia="en-GB"/>
+        </w:rPr>
+        <w:t>ultiple types</w:t>
+      </w:r>
+      <w:r>
+        <w:rPr>
+          <w:rFonts w:eastAsia="Times New Roman"/>
+          <w:lang w:eastAsia="en-GB"/>
+        </w:rPr>
+        <w:t xml:space="preserve"> of fuel with different prices</w:t>
+      </w:r>
+      <w:bookmarkEnd w:id="3"/>
     </w:p>
     <w:p>
       <w:pPr>
-        <w:ind w:firstLine="720"/>
-        <w:rPr>
-          <w:lang w:eastAsia="en-GB"/>
-        </w:rPr>
-      </w:pPr>
-      <w:r>
-        <w:rPr>
-          <w:lang w:eastAsia="en-GB"/>
-        </w:rPr>
-        <w:t>The diagram</w:t>
+        <w:spacing w:line="276" w:lineRule="auto"/>
+        <w:rPr>
+          <w:lang w:eastAsia="en-GB"/>
+        </w:rPr>
+      </w:pPr>
+      <w:r>
+        <w:rPr>
+          <w:lang w:eastAsia="en-GB"/>
+        </w:rPr>
+        <w:tab/>
+      </w:r>
+      <w:r>
+        <w:rPr>
+          <w:lang w:eastAsia="en-GB"/>
+        </w:rPr>
+        <w:t xml:space="preserve">Multiple Type of fuel would require creating an array for the Pump class with the number of type of fuels it has. Have it implemented and outputting both on the console and the GUI that the vehicle used this </w:t>
+      </w:r>
+      <w:r>
+        <w:rPr>
+          <w:lang w:eastAsia="en-GB"/>
+        </w:rPr>
+        <w:t>fuel</w:t>
+      </w:r>
+      <w:r>
+        <w:rPr>
+          <w:lang w:eastAsia="en-GB"/>
+        </w:rPr>
+        <w:t xml:space="preserve"> for this pump. </w:t>
+      </w:r>
+      <w:r>
+        <w:rPr>
+          <w:lang w:eastAsia="en-GB"/>
+        </w:rPr>
+        <w:t>To</w:t>
+      </w:r>
+      <w:r>
+        <w:rPr>
+          <w:lang w:eastAsia="en-GB"/>
+        </w:rPr>
+        <w:t xml:space="preserve"> give the pump </w:t>
+      </w:r>
+      <w:r>
+        <w:rPr>
+          <w:lang w:eastAsia="en-GB"/>
+        </w:rPr>
+        <w:t xml:space="preserve">fuel types easy use, would mean to create a new GUI component to create a new window representing to add a new text field to write the fuel type and </w:t>
+      </w:r>
+      <w:r>
+        <w:rPr>
+          <w:lang w:eastAsia="en-GB"/>
+        </w:rPr>
+        <w:t xml:space="preserve">fuel </w:t>
+      </w:r>
+      <w:r>
+        <w:rPr>
+          <w:lang w:eastAsia="en-GB"/>
+        </w:rPr>
+        <w:t xml:space="preserve">price </w:t>
+      </w:r>
+      <w:r>
+        <w:rPr>
+          <w:lang w:eastAsia="en-GB"/>
+        </w:rPr>
+        <w:t>data</w:t>
+      </w:r>
+      <w:r>
+        <w:rPr>
+          <w:lang w:eastAsia="en-GB"/>
+        </w:rPr>
+        <w:t>. Having the GUI to manipulate the price and the fuel type in a new window would allow the user to define their fuel and parameters easily.</w:t>
       </w:r>
     </w:p>
     <w:p>
       <w:pPr>
-        <w:pStyle w:val="Heading1"/>
-        <w:rPr>
-          <w:rFonts w:eastAsia="Times New Roman"/>
-          <w:lang w:eastAsia="en-GB"/>
-        </w:rPr>
-      </w:pPr>
-      <w:bookmarkStart w:id="3" w:name="_Toc481263804"/>
-      <w:r>
-        <w:rPr>
-          <w:rFonts w:eastAsia="Times New Roman"/>
-          <w:lang w:eastAsia="en-GB"/>
-        </w:rPr>
-        <w:t>(Level 1 only) A</w:t>
-      </w:r>
-      <w:r>
-        <w:rPr>
-          <w:rFonts w:eastAsia="Times New Roman"/>
-          <w:lang w:eastAsia="en-GB"/>
-        </w:rPr>
-        <w:t xml:space="preserve"> sequence diagram for one of the main scenarios in </w:t>
-      </w:r>
-      <w:r>
-        <w:rPr>
-          <w:rFonts w:eastAsia="Times New Roman"/>
-          <w:lang w:eastAsia="en-GB"/>
-        </w:rPr>
-        <w:t>the simulation (1 page);</w:t>
-      </w:r>
-      <w:bookmarkEnd w:id="3"/>
-      <w:r>
-        <w:rPr>
-          <w:rFonts w:eastAsia="Times New Roman"/>
-          <w:lang w:eastAsia="en-GB"/>
-        </w:rPr>
-        <w:t xml:space="preserve"> </w:t>
-      </w:r>
+        <w:pStyle w:val="Heading2"/>
+        <w:rPr>
+          <w:rFonts w:eastAsia="Times New Roman"/>
+          <w:lang w:eastAsia="en-GB"/>
+        </w:rPr>
+      </w:pPr>
+      <w:bookmarkStart w:id="4" w:name="_Toc481495000"/>
+      <w:r>
+        <w:rPr>
+          <w:rFonts w:eastAsia="Times New Roman"/>
+          <w:lang w:eastAsia="en-GB"/>
+        </w:rPr>
+        <w:t>P</w:t>
+      </w:r>
+      <w:r>
+        <w:rPr>
+          <w:rFonts w:eastAsia="Times New Roman"/>
+          <w:lang w:eastAsia="en-GB"/>
+        </w:rPr>
+        <w:t>arking away</w:t>
+      </w:r>
+      <w:r>
+        <w:rPr>
+          <w:rFonts w:eastAsia="Times New Roman"/>
+          <w:lang w:eastAsia="en-GB"/>
+        </w:rPr>
+        <w:t xml:space="preserve"> from the pump during shopping</w:t>
+      </w:r>
+      <w:bookmarkEnd w:id="4"/>
     </w:p>
     <w:p>
       <w:pPr>
@@ -1645,13 +2128,195 @@
     </w:p>
     <w:p>
       <w:pPr>
+        <w:pStyle w:val="Heading2"/>
+        <w:rPr>
+          <w:rFonts w:eastAsia="Times New Roman"/>
+          <w:lang w:eastAsia="en-GB"/>
+        </w:rPr>
+      </w:pPr>
+      <w:bookmarkStart w:id="5" w:name="_Toc481495001"/>
+      <w:r>
+        <w:rPr>
+          <w:rFonts w:eastAsia="Times New Roman"/>
+          <w:lang w:eastAsia="en-GB"/>
+        </w:rPr>
+        <w:t>V</w:t>
+      </w:r>
+      <w:r>
+        <w:rPr>
+          <w:rFonts w:eastAsia="Times New Roman"/>
+          <w:lang w:eastAsia="en-GB"/>
+        </w:rPr>
+        <w:t>ehicles breaking down during the simulation</w:t>
+      </w:r>
+      <w:bookmarkEnd w:id="5"/>
+    </w:p>
+    <w:p>
+      <w:pPr>
+        <w:rPr>
+          <w:lang w:eastAsia="en-GB"/>
+        </w:rPr>
+      </w:pPr>
+      <w:r>
+        <w:rPr>
+          <w:lang w:eastAsia="en-GB"/>
+        </w:rPr>
+        <w:tab/>
+        <w:t xml:space="preserve">A vehicle breaking down can </w:t>
+      </w:r>
+    </w:p>
+    <w:p>
+      <w:pPr>
+        <w:rPr>
+          <w:rFonts w:ascii="Times New Roman" w:eastAsia="Times New Roman" w:hAnsi="Times New Roman" w:cs="Times New Roman"/>
+          <w:lang w:eastAsia="en-GB"/>
+        </w:rPr>
+      </w:pPr>
+      <w:r>
+        <w:rPr>
+          <w:rFonts w:ascii="Times New Roman" w:eastAsia="Times New Roman" w:hAnsi="Times New Roman" w:cs="Times New Roman"/>
+          <w:lang w:eastAsia="en-GB"/>
+        </w:rPr>
+        <w:br w:type="page"/>
+      </w:r>
+    </w:p>
+    <w:p>
+      <w:pPr>
+        <w:ind w:left="720"/>
+        <w:rPr>
+          <w:rFonts w:ascii="Times New Roman" w:eastAsia="Times New Roman" w:hAnsi="Times New Roman" w:cs="Times New Roman"/>
+          <w:lang w:eastAsia="en-GB"/>
+        </w:rPr>
+      </w:pPr>
+    </w:p>
+    <w:p>
+      <w:pPr>
         <w:pStyle w:val="Heading1"/>
         <w:rPr>
           <w:rFonts w:eastAsia="Times New Roman"/>
           <w:lang w:eastAsia="en-GB"/>
         </w:rPr>
       </w:pPr>
-      <w:bookmarkStart w:id="4" w:name="_Toc481263805"/>
+      <w:bookmarkStart w:id="6" w:name="_Toc481495002"/>
+      <w:r>
+        <w:rPr>
+          <w:rFonts w:eastAsia="Times New Roman"/>
+          <w:lang w:eastAsia="en-GB"/>
+        </w:rPr>
+        <w:t>UML Class Hierarchy</w:t>
+      </w:r>
+      <w:bookmarkEnd w:id="6"/>
+    </w:p>
+    <w:p>
+      <w:pPr>
+        <w:ind w:firstLine="720"/>
+        <w:rPr>
+          <w:lang w:eastAsia="en-GB"/>
+        </w:rPr>
+      </w:pPr>
+      <w:r>
+        <w:rPr>
+          <w:lang w:eastAsia="en-GB"/>
+        </w:rPr>
+        <w:t>The diagram</w:t>
+      </w:r>
+    </w:p>
+    <w:p>
+      <w:pPr>
+        <w:pStyle w:val="Heading1"/>
+        <w:rPr>
+          <w:rFonts w:eastAsia="Times New Roman"/>
+          <w:lang w:eastAsia="en-GB"/>
+        </w:rPr>
+      </w:pPr>
+      <w:bookmarkStart w:id="7" w:name="_Toc481495003"/>
+      <w:r>
+        <w:rPr>
+          <w:rFonts w:eastAsia="Times New Roman"/>
+          <w:lang w:eastAsia="en-GB"/>
+        </w:rPr>
+        <w:t xml:space="preserve">(Level 1 only) </w:t>
+      </w:r>
+      <w:r>
+        <w:rPr>
+          <w:rFonts w:eastAsia="Times New Roman"/>
+          <w:lang w:eastAsia="en-GB"/>
+        </w:rPr>
+        <w:t>Sequence D</w:t>
+      </w:r>
+      <w:r>
+        <w:rPr>
+          <w:rFonts w:eastAsia="Times New Roman"/>
+          <w:lang w:eastAsia="en-GB"/>
+        </w:rPr>
+        <w:t xml:space="preserve">iagram for </w:t>
+      </w:r>
+      <w:r>
+        <w:rPr>
+          <w:rFonts w:eastAsia="Times New Roman"/>
+          <w:lang w:eastAsia="en-GB"/>
+        </w:rPr>
+        <w:t>a</w:t>
+      </w:r>
+      <w:r>
+        <w:rPr>
+          <w:rFonts w:eastAsia="Times New Roman"/>
+          <w:lang w:eastAsia="en-GB"/>
+        </w:rPr>
+        <w:t xml:space="preserve"> </w:t>
+      </w:r>
+      <w:r>
+        <w:rPr>
+          <w:rFonts w:eastAsia="Times New Roman"/>
+          <w:lang w:eastAsia="en-GB"/>
+        </w:rPr>
+        <w:t>S</w:t>
+      </w:r>
+      <w:r>
+        <w:rPr>
+          <w:rFonts w:eastAsia="Times New Roman"/>
+          <w:lang w:eastAsia="en-GB"/>
+        </w:rPr>
+        <w:t>cenario</w:t>
+      </w:r>
+      <w:bookmarkEnd w:id="7"/>
+      <w:r>
+        <w:rPr>
+          <w:rFonts w:eastAsia="Times New Roman"/>
+          <w:lang w:eastAsia="en-GB"/>
+        </w:rPr>
+        <w:t xml:space="preserve"> in the </w:t>
+      </w:r>
+      <w:r>
+        <w:rPr>
+          <w:rFonts w:eastAsia="Times New Roman"/>
+          <w:lang w:eastAsia="en-GB"/>
+        </w:rPr>
+        <w:t>Simulation</w:t>
+      </w:r>
+    </w:p>
+    <w:p>
+      <w:pPr>
+        <w:rPr>
+          <w:lang w:eastAsia="en-GB"/>
+        </w:rPr>
+      </w:pPr>
+      <w:r>
+        <w:rPr>
+          <w:lang w:eastAsia="en-GB"/>
+        </w:rPr>
+        <w:tab/>
+      </w:r>
+    </w:p>
+    <w:p>
+      <w:pPr>
+        <w:pStyle w:val="Heading1"/>
+        <w:rPr>
+          <w:rFonts w:eastAsia="Times New Roman"/>
+          <w:lang w:eastAsia="en-GB"/>
+        </w:rPr>
+      </w:pPr>
+      <w:bookmarkStart w:id="8" w:name="_Toc481495004"/>
       <w:r>
         <w:rPr>
           <w:rFonts w:eastAsia="Times New Roman"/>
@@ -1666,7 +2331,9 @@
         </w:rPr>
         <w:t>he results of the simulations in tabular form;</w:t>
       </w:r>
-      <w:bookmarkEnd w:id="4"/>
+      <w:bookmarkStart w:id="9" w:name="_GoBack"/>
+      <w:bookmarkEnd w:id="8"/>
+      <w:bookmarkEnd w:id="9"/>
     </w:p>
     <w:tbl>
       <w:tblPr>
@@ -1942,6 +2609,9 @@
         </w:tc>
       </w:tr>
       <w:tr>
+        <w:trPr>
+          <w:trHeight w:val="255"/>
+        </w:trPr>
         <w:tc>
           <w:tcPr>
             <w:tcW w:w="1335" w:type="dxa"/>
@@ -2044,29 +2714,15 @@
           <w:lang w:eastAsia="en-GB"/>
         </w:rPr>
       </w:pPr>
-      <w:bookmarkStart w:id="5" w:name="_Toc481263806"/>
-      <w:r>
-        <w:rPr>
-          <w:rFonts w:eastAsia="Times New Roman"/>
-          <w:lang w:eastAsia="en-GB"/>
-        </w:rPr>
-        <w:t>B</w:t>
-      </w:r>
-      <w:r>
-        <w:rPr>
-          <w:rFonts w:eastAsia="Times New Roman"/>
-          <w:lang w:eastAsia="en-GB"/>
-        </w:rPr>
-        <w:t>rief discussion of the results and the</w:t>
-      </w:r>
-      <w:r>
-        <w:rPr>
-          <w:rFonts w:eastAsia="Times New Roman"/>
-          <w:lang w:eastAsia="en-GB"/>
-        </w:rPr>
-        <w:t>ir implications;</w:t>
-      </w:r>
-      <w:bookmarkEnd w:id="5"/>
+      <w:bookmarkStart w:id="10" w:name="_Toc481495005"/>
+      <w:r>
+        <w:rPr>
+          <w:rFonts w:eastAsia="Times New Roman"/>
+          <w:lang w:eastAsia="en-GB"/>
+        </w:rPr>
+        <w:t>Results and Implications</w:t>
+      </w:r>
+      <w:bookmarkEnd w:id="10"/>
     </w:p>
     <w:p>
       <w:pPr>
@@ -2104,29 +2760,15 @@
           <w:lang w:eastAsia="en-GB"/>
         </w:rPr>
       </w:pPr>
-      <w:bookmarkStart w:id="6" w:name="_Toc481263807"/>
-      <w:r>
-        <w:rPr>
-          <w:rFonts w:eastAsia="Times New Roman"/>
-          <w:lang w:eastAsia="en-GB"/>
-        </w:rPr>
-        <w:t>I</w:t>
-      </w:r>
-      <w:r>
-        <w:rPr>
-          <w:rFonts w:eastAsia="Times New Roman"/>
-          <w:lang w:eastAsia="en-GB"/>
-        </w:rPr>
-        <w:t>nstructions on how to build and run the program</w:t>
-      </w:r>
-      <w:bookmarkEnd w:id="6"/>
-      <w:r>
-        <w:rPr>
-          <w:rFonts w:eastAsia="Times New Roman"/>
-          <w:lang w:eastAsia="en-GB"/>
-        </w:rPr>
-        <w:t>.</w:t>
-      </w:r>
+      <w:bookmarkStart w:id="11" w:name="_Toc481495006"/>
+      <w:r>
+        <w:rPr>
+          <w:rFonts w:eastAsia="Times New Roman"/>
+          <w:lang w:eastAsia="en-GB"/>
+        </w:rPr>
+        <w:t>Building and Running the Code</w:t>
+      </w:r>
+      <w:bookmarkEnd w:id="11"/>
     </w:p>
     <w:p>
       <w:pPr>
@@ -2141,16 +2783,7 @@
           <w:rFonts w:eastAsia="Times New Roman"/>
           <w:lang w:eastAsia="en-GB"/>
         </w:rPr>
-        <w:t>To Build an</w:t>
-      </w:r>
-      <w:bookmarkStart w:id="7" w:name="_GoBack"/>
-      <w:bookmarkEnd w:id="7"/>
-      <w:r>
-        <w:rPr>
-          <w:rFonts w:eastAsia="Times New Roman"/>
-          <w:lang w:eastAsia="en-GB"/>
-        </w:rPr>
-        <w:t xml:space="preserve">d run the </w:t>
+        <w:t xml:space="preserve">To Build and Run the Program </w:t>
       </w:r>
     </w:p>
     <w:sectPr>
@@ -2823,6 +3456,28 @@
       <w:szCs w:val="32"/>
     </w:rPr>
   </w:style>
+  <w:style w:type="paragraph" w:styleId="Heading2">
+    <w:name w:val="heading 2"/>
+    <w:basedOn w:val="Normal"/>
+    <w:next w:val="Normal"/>
+    <w:link w:val="Heading2Char"/>
+    <w:uiPriority w:val="9"/>
+    <w:unhideWhenUsed/>
+    <w:qFormat/>
+    <w:rsid w:val="00AA3AB4"/>
+    <w:pPr>
+      <w:keepNext/>
+      <w:keepLines/>
+      <w:spacing w:before="40"/>
+      <w:outlineLvl w:val="1"/>
+    </w:pPr>
+    <w:rPr>
+      <w:rFonts w:asciiTheme="majorHAnsi" w:eastAsiaTheme="majorEastAsia" w:hAnsiTheme="majorHAnsi" w:cstheme="majorBidi"/>
+      <w:color w:val="2F5496" w:themeColor="accent1" w:themeShade="BF"/>
+      <w:sz w:val="26"/>
+      <w:szCs w:val="26"/>
+    </w:rPr>
+  </w:style>
   <w:style w:type="character" w:default="1" w:styleId="DefaultParagraphFont">
     <w:name w:val="Default Paragraph Font"/>
     <w:uiPriority w:val="1"/>
@@ -2948,7 +3603,6 @@
     <w:next w:val="Normal"/>
     <w:autoRedefine/>
     <w:uiPriority w:val="39"/>
-    <w:semiHidden/>
     <w:unhideWhenUsed/>
     <w:rsid w:val="00E10734"/>
     <w:pPr>
@@ -3114,6 +3768,19 @@
         <w:right w:w="108" w:type="dxa"/>
       </w:tblCellMar>
     </w:tblPr>
+  </w:style>
+  <w:style w:type="character" w:customStyle="1" w:styleId="Heading2Char">
+    <w:name w:val="Heading 2 Char"/>
+    <w:basedOn w:val="DefaultParagraphFont"/>
+    <w:link w:val="Heading2"/>
+    <w:uiPriority w:val="9"/>
+    <w:rsid w:val="00AA3AB4"/>
+    <w:rPr>
+      <w:rFonts w:asciiTheme="majorHAnsi" w:eastAsiaTheme="majorEastAsia" w:hAnsiTheme="majorHAnsi" w:cstheme="majorBidi"/>
+      <w:color w:val="2F5496" w:themeColor="accent1" w:themeShade="BF"/>
+      <w:sz w:val="26"/>
+      <w:szCs w:val="26"/>
+    </w:rPr>
   </w:style>
 </w:styles>
 </file>
@@ -3384,7 +4051,7 @@
 </file>
 
 <file path=customXml/itemProps1.xml><?xml version="1.0" encoding="utf-8"?>
-<ds:datastoreItem xmlns:ds="http://schemas.openxmlformats.org/officeDocument/2006/customXml" ds:itemID="{1BB9E09F-46D7-E948-B072-DA9C0EB12B80}">
+<ds:datastoreItem xmlns:ds="http://schemas.openxmlformats.org/officeDocument/2006/customXml" ds:itemID="{2DA6A9E8-BBBE-4847-9997-486CBDAB7749}">
   <ds:schemaRefs>
     <ds:schemaRef ds:uri="http://schemas.openxmlformats.org/officeDocument/2006/bibliography"/>
   </ds:schemaRefs>

</xml_diff>

<commit_message>
Changes to UML and Updated Report
</commit_message>
<xml_diff>
--- a/Group11Report.docx
+++ b/Group11Report.docx
@@ -137,7 +137,7 @@
                         </wp:positionV>
                       </mc:Fallback>
                     </mc:AlternateContent>
-                    <wp:extent cx="6917690" cy="3738880"/>
+                    <wp:extent cx="6917690" cy="3460115"/>
                     <wp:effectExtent l="0" t="0" r="0" b="2540"/>
                     <wp:wrapNone/>
                     <wp:docPr id="38" name="Text Box 38" title="Title and subtitle"/>
@@ -149,7 +149,7 @@
                           <wps:spPr>
                             <a:xfrm>
                               <a:off x="0" y="0"/>
-                              <a:ext cx="6917690" cy="3738880"/>
+                              <a:ext cx="6917690" cy="3460115"/>
                             </a:xfrm>
                             <a:prstGeom prst="rect">
                               <a:avLst/>
@@ -161,63 +161,31 @@
                           </wps:spPr>
                           <wps:txbx>
                             <w:txbxContent>
-                              <w:sdt>
-                                <w:sdtPr>
+                              <w:p>
+                                <w:pPr>
+                                  <w:pStyle w:val="NoSpacing"/>
+                                  <w:spacing w:after="900"/>
                                   <w:rPr>
                                     <w:rFonts w:asciiTheme="majorHAnsi" w:hAnsiTheme="majorHAnsi"/>
                                     <w:i/>
                                     <w:caps/>
                                     <w:color w:val="262626" w:themeColor="text1" w:themeTint="D9"/>
-                                    <w:sz w:val="120"/>
+                                    <w:sz w:val="96"/>
                                     <w:szCs w:val="120"/>
                                   </w:rPr>
-                                  <w:alias w:val="Title"/>
-                                  <w:tag w:val=""/>
-                                  <w:id w:val="1666976605"/>
-                                  <w:dataBinding w:prefixMappings="xmlns:ns0='http://purl.org/dc/elements/1.1/' xmlns:ns1='http://schemas.openxmlformats.org/package/2006/metadata/core-properties' " w:xpath="/ns1:coreProperties[1]/ns0:title[1]" w:storeItemID="{6C3C8BC8-F283-45AE-878A-BAB7291924A1}"/>
-                                  <w15:appearance w15:val="hidden"/>
-                                  <w:text/>
-                                </w:sdtPr>
-                                <w:sdtEndPr/>
-                                <w:sdtContent>
-                                  <w:p>
-                                    <w:pPr>
-                                      <w:pStyle w:val="NoSpacing"/>
-                                      <w:spacing w:after="900"/>
-                                      <w:rPr>
-                                        <w:rFonts w:asciiTheme="majorHAnsi" w:hAnsiTheme="majorHAnsi"/>
-                                        <w:i/>
-                                        <w:caps/>
-                                        <w:color w:val="262626" w:themeColor="text1" w:themeTint="D9"/>
-                                        <w:sz w:val="120"/>
-                                        <w:szCs w:val="120"/>
-                                      </w:rPr>
-                                    </w:pPr>
-                                    <w:r>
-                                      <w:rPr>
-                                        <w:rFonts w:asciiTheme="majorHAnsi" w:hAnsiTheme="majorHAnsi"/>
-                                        <w:i/>
-                                        <w:caps/>
-                                        <w:color w:val="262626" w:themeColor="text1" w:themeTint="D9"/>
-                                        <w:sz w:val="120"/>
-                                        <w:szCs w:val="120"/>
-                                      </w:rPr>
-                                      <w:t xml:space="preserve">CS1410: </w:t>
-                                    </w:r>
-                                    <w:r>
-                                      <w:rPr>
-                                        <w:rFonts w:asciiTheme="majorHAnsi" w:hAnsiTheme="majorHAnsi"/>
-                                        <w:i/>
-                                        <w:caps/>
-                                        <w:color w:val="262626" w:themeColor="text1" w:themeTint="D9"/>
-                                        <w:sz w:val="120"/>
-                                        <w:szCs w:val="120"/>
-                                      </w:rPr>
-                                      <w:t>Java Programming development</w:t>
-                                    </w:r>
-                                  </w:p>
-                                </w:sdtContent>
-                              </w:sdt>
+                                </w:pPr>
+                                <w:r>
+                                  <w:rPr>
+                                    <w:rFonts w:asciiTheme="majorHAnsi" w:hAnsiTheme="majorHAnsi"/>
+                                    <w:i/>
+                                    <w:caps/>
+                                    <w:color w:val="262626" w:themeColor="text1" w:themeTint="D9"/>
+                                    <w:sz w:val="96"/>
+                                    <w:szCs w:val="120"/>
+                                  </w:rPr>
+                                  <w:t>Petrol Station simulation Report: Group 11</w:t>
+                                </w:r>
+                              </w:p>
                               <w:sdt>
                                 <w:sdtPr>
                                   <w:rPr>
@@ -254,7 +222,23 @@
                                         <w:sz w:val="36"/>
                                         <w:szCs w:val="36"/>
                                       </w:rPr>
-                                      <w:t>Group 11 Report</w:t>
+                                      <w:t xml:space="preserve">Aston University Engineering and Applied Sciences                    </w:t>
+                                    </w:r>
+                                    <w:r>
+                                      <w:rPr>
+                                        <w:color w:val="262626" w:themeColor="text1" w:themeTint="D9"/>
+                                        <w:sz w:val="36"/>
+                                        <w:szCs w:val="36"/>
+                                      </w:rPr>
+                                      <w:t>CS1410: Java Programming Development</w:t>
+                                    </w:r>
+                                    <w:r>
+                                      <w:rPr>
+                                        <w:color w:val="262626" w:themeColor="text1" w:themeTint="D9"/>
+                                        <w:sz w:val="36"/>
+                                        <w:szCs w:val="36"/>
+                                      </w:rPr>
+                                      <w:t xml:space="preserve">                  </w:t>
                                     </w:r>
                                   </w:p>
                                 </w:sdtContent>
@@ -285,66 +269,34 @@
                     <v:stroke joinstyle="miter"/>
                     <v:path gradientshapeok="t" o:connecttype="rect"/>
                   </v:shapetype>
-                  <v:shape id="Text Box 38" o:spid="_x0000_s1026" type="#_x0000_t202" alt="Title: Title and subtitle" style="position:absolute;margin-left:0;margin-top:0;width:544.7pt;height:294.4pt;z-index:251659264;visibility:visible;mso-wrap-style:square;mso-width-percent:890;mso-height-percent:0;mso-top-percent:150;mso-wrap-distance-left:9pt;mso-wrap-distance-top:0;mso-wrap-distance-right:9pt;mso-wrap-distance-bottom:0;mso-position-horizontal:left;mso-position-horizontal-relative:page;mso-position-vertical-relative:page;mso-width-percent:890;mso-height-percent:0;mso-top-percent:150;mso-width-relative:page;mso-height-relative:margin;v-text-anchor:top" o:gfxdata="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" filled="f" stroked="f" strokeweight=".5pt">
+                  <v:shape id="Text Box 38" o:spid="_x0000_s1026" type="#_x0000_t202" alt="Title: Title and subtitle" style="position:absolute;margin-left:0;margin-top:0;width:544.7pt;height:272.45pt;z-index:251659264;visibility:visible;mso-wrap-style:square;mso-width-percent:890;mso-height-percent:0;mso-top-percent:150;mso-wrap-distance-left:9pt;mso-wrap-distance-top:0;mso-wrap-distance-right:9pt;mso-wrap-distance-bottom:0;mso-position-horizontal:left;mso-position-horizontal-relative:page;mso-position-vertical-relative:page;mso-width-percent:890;mso-height-percent:0;mso-top-percent:150;mso-width-relative:page;mso-height-relative:margin;v-text-anchor:top" o:gfxdata="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" filled="f" stroked="f" strokeweight=".5pt">
                     <v:textbox style="mso-fit-shape-to-text:t" inset="93.6pt,,0">
                       <w:txbxContent>
-                        <w:sdt>
-                          <w:sdtPr>
+                        <w:p>
+                          <w:pPr>
+                            <w:pStyle w:val="NoSpacing"/>
+                            <w:spacing w:after="900"/>
                             <w:rPr>
                               <w:rFonts w:asciiTheme="majorHAnsi" w:hAnsiTheme="majorHAnsi"/>
                               <w:i/>
                               <w:caps/>
                               <w:color w:val="262626" w:themeColor="text1" w:themeTint="D9"/>
-                              <w:sz w:val="120"/>
+                              <w:sz w:val="96"/>
                               <w:szCs w:val="120"/>
                             </w:rPr>
-                            <w:alias w:val="Title"/>
-                            <w:tag w:val=""/>
-                            <w:id w:val="1666976605"/>
-                            <w:dataBinding w:prefixMappings="xmlns:ns0='http://purl.org/dc/elements/1.1/' xmlns:ns1='http://schemas.openxmlformats.org/package/2006/metadata/core-properties' " w:xpath="/ns1:coreProperties[1]/ns0:title[1]" w:storeItemID="{6C3C8BC8-F283-45AE-878A-BAB7291924A1}"/>
-                            <w15:appearance w15:val="hidden"/>
-                            <w:text/>
-                          </w:sdtPr>
-                          <w:sdtEndPr/>
-                          <w:sdtContent>
-                            <w:p>
-                              <w:pPr>
-                                <w:pStyle w:val="NoSpacing"/>
-                                <w:spacing w:after="900"/>
-                                <w:rPr>
-                                  <w:rFonts w:asciiTheme="majorHAnsi" w:hAnsiTheme="majorHAnsi"/>
-                                  <w:i/>
-                                  <w:caps/>
-                                  <w:color w:val="262626" w:themeColor="text1" w:themeTint="D9"/>
-                                  <w:sz w:val="120"/>
-                                  <w:szCs w:val="120"/>
-                                </w:rPr>
-                              </w:pPr>
-                              <w:r>
-                                <w:rPr>
-                                  <w:rFonts w:asciiTheme="majorHAnsi" w:hAnsiTheme="majorHAnsi"/>
-                                  <w:i/>
-                                  <w:caps/>
-                                  <w:color w:val="262626" w:themeColor="text1" w:themeTint="D9"/>
-                                  <w:sz w:val="120"/>
-                                  <w:szCs w:val="120"/>
-                                </w:rPr>
-                                <w:t xml:space="preserve">CS1410: </w:t>
-                              </w:r>
-                              <w:r>
-                                <w:rPr>
-                                  <w:rFonts w:asciiTheme="majorHAnsi" w:hAnsiTheme="majorHAnsi"/>
-                                  <w:i/>
-                                  <w:caps/>
-                                  <w:color w:val="262626" w:themeColor="text1" w:themeTint="D9"/>
-                                  <w:sz w:val="120"/>
-                                  <w:szCs w:val="120"/>
-                                </w:rPr>
-                                <w:t>Java Programming development</w:t>
-                              </w:r>
-                            </w:p>
-                          </w:sdtContent>
-                        </w:sdt>
+                          </w:pPr>
+                          <w:r>
+                            <w:rPr>
+                              <w:rFonts w:asciiTheme="majorHAnsi" w:hAnsiTheme="majorHAnsi"/>
+                              <w:i/>
+                              <w:caps/>
+                              <w:color w:val="262626" w:themeColor="text1" w:themeTint="D9"/>
+                              <w:sz w:val="96"/>
+                              <w:szCs w:val="120"/>
+                            </w:rPr>
+                            <w:t>Petrol Station simulation Report: Group 11</w:t>
+                          </w:r>
+                        </w:p>
                         <w:sdt>
                           <w:sdtPr>
                             <w:rPr>
@@ -381,7 +333,23 @@
                                   <w:sz w:val="36"/>
                                   <w:szCs w:val="36"/>
                                 </w:rPr>
-                                <w:t>Group 11 Report</w:t>
+                                <w:t xml:space="preserve">Aston University Engineering and Applied Sciences                    </w:t>
+                              </w:r>
+                              <w:r>
+                                <w:rPr>
+                                  <w:color w:val="262626" w:themeColor="text1" w:themeTint="D9"/>
+                                  <w:sz w:val="36"/>
+                                  <w:szCs w:val="36"/>
+                                </w:rPr>
+                                <w:t>CS1410: Java Programming Development</w:t>
+                              </w:r>
+                              <w:r>
+                                <w:rPr>
+                                  <w:color w:val="262626" w:themeColor="text1" w:themeTint="D9"/>
+                                  <w:sz w:val="36"/>
+                                  <w:szCs w:val="36"/>
+                                </w:rPr>
+                                <w:t xml:space="preserve">                  </w:t>
                               </w:r>
                             </w:p>
                           </w:sdtContent>
@@ -477,6 +445,7 @@
                                     <w:lang w:val="en-GB"/>
                                   </w:rPr>
                                 </w:pPr>
+                                <w:proofErr w:type="spellStart"/>
                                 <w:r>
                                   <w:rPr>
                                     <w:i/>
@@ -485,7 +454,18 @@
                                     <w:szCs w:val="32"/>
                                     <w:lang w:val="en-GB"/>
                                   </w:rPr>
-                                  <w:t>Minguell, Kelvin</w:t>
+                                  <w:t>Minguell</w:t>
+                                </w:r>
+                                <w:proofErr w:type="spellEnd"/>
+                                <w:r>
+                                  <w:rPr>
+                                    <w:i/>
+                                    <w:color w:val="262626" w:themeColor="text1" w:themeTint="D9"/>
+                                    <w:sz w:val="32"/>
+                                    <w:szCs w:val="32"/>
+                                    <w:lang w:val="en-GB"/>
+                                  </w:rPr>
+                                  <w:t>, Kelvin</w:t>
                                 </w:r>
                               </w:p>
                               <w:p>
@@ -499,6 +479,7 @@
                                     <w:szCs w:val="32"/>
                                   </w:rPr>
                                 </w:pPr>
+                                <w:proofErr w:type="spellStart"/>
                                 <w:r>
                                   <w:rPr>
                                     <w:i/>
@@ -506,7 +487,17 @@
                                     <w:sz w:val="32"/>
                                     <w:szCs w:val="32"/>
                                   </w:rPr>
-                                  <w:t>Ramalho, Milton</w:t>
+                                  <w:t>Ramalho</w:t>
+                                </w:r>
+                                <w:proofErr w:type="spellEnd"/>
+                                <w:r>
+                                  <w:rPr>
+                                    <w:i/>
+                                    <w:color w:val="262626" w:themeColor="text1" w:themeTint="D9"/>
+                                    <w:sz w:val="32"/>
+                                    <w:szCs w:val="32"/>
+                                  </w:rPr>
+                                  <w:t>, Milton</w:t>
                                 </w:r>
                               </w:p>
                               <w:p>
@@ -520,6 +511,7 @@
                                     <w:szCs w:val="32"/>
                                   </w:rPr>
                                 </w:pPr>
+                                <w:proofErr w:type="spellStart"/>
                                 <w:r>
                                   <w:rPr>
                                     <w:i/>
@@ -527,8 +519,29 @@
                                     <w:sz w:val="32"/>
                                     <w:szCs w:val="32"/>
                                   </w:rPr>
-                                  <w:t>Bartosevicius, Matas</w:t>
+                                  <w:t>Bartosevicius</w:t>
                                 </w:r>
+                                <w:proofErr w:type="spellEnd"/>
+                                <w:r>
+                                  <w:rPr>
+                                    <w:i/>
+                                    <w:color w:val="262626" w:themeColor="text1" w:themeTint="D9"/>
+                                    <w:sz w:val="32"/>
+                                    <w:szCs w:val="32"/>
+                                  </w:rPr>
+                                  <w:t xml:space="preserve">, </w:t>
+                                </w:r>
+                                <w:proofErr w:type="spellStart"/>
+                                <w:r>
+                                  <w:rPr>
+                                    <w:i/>
+                                    <w:color w:val="262626" w:themeColor="text1" w:themeTint="D9"/>
+                                    <w:sz w:val="32"/>
+                                    <w:szCs w:val="32"/>
+                                  </w:rPr>
+                                  <w:t>Matas</w:t>
+                                </w:r>
+                                <w:proofErr w:type="spellEnd"/>
                               </w:p>
                               <w:p>
                                 <w:pPr>
@@ -641,6 +654,7 @@
                               <w:lang w:val="en-GB"/>
                             </w:rPr>
                           </w:pPr>
+                          <w:proofErr w:type="spellStart"/>
                           <w:r>
                             <w:rPr>
                               <w:i/>
@@ -649,7 +663,18 @@
                               <w:szCs w:val="32"/>
                               <w:lang w:val="en-GB"/>
                             </w:rPr>
-                            <w:t>Minguell, Kelvin</w:t>
+                            <w:t>Minguell</w:t>
+                          </w:r>
+                          <w:proofErr w:type="spellEnd"/>
+                          <w:r>
+                            <w:rPr>
+                              <w:i/>
+                              <w:color w:val="262626" w:themeColor="text1" w:themeTint="D9"/>
+                              <w:sz w:val="32"/>
+                              <w:szCs w:val="32"/>
+                              <w:lang w:val="en-GB"/>
+                            </w:rPr>
+                            <w:t>, Kelvin</w:t>
                           </w:r>
                         </w:p>
                         <w:p>
@@ -663,6 +688,7 @@
                               <w:szCs w:val="32"/>
                             </w:rPr>
                           </w:pPr>
+                          <w:proofErr w:type="spellStart"/>
                           <w:r>
                             <w:rPr>
                               <w:i/>
@@ -670,7 +696,17 @@
                               <w:sz w:val="32"/>
                               <w:szCs w:val="32"/>
                             </w:rPr>
-                            <w:t>Ramalho, Milton</w:t>
+                            <w:t>Ramalho</w:t>
+                          </w:r>
+                          <w:proofErr w:type="spellEnd"/>
+                          <w:r>
+                            <w:rPr>
+                              <w:i/>
+                              <w:color w:val="262626" w:themeColor="text1" w:themeTint="D9"/>
+                              <w:sz w:val="32"/>
+                              <w:szCs w:val="32"/>
+                            </w:rPr>
+                            <w:t>, Milton</w:t>
                           </w:r>
                         </w:p>
                         <w:p>
@@ -684,6 +720,7 @@
                               <w:szCs w:val="32"/>
                             </w:rPr>
                           </w:pPr>
+                          <w:proofErr w:type="spellStart"/>
                           <w:r>
                             <w:rPr>
                               <w:i/>
@@ -691,8 +728,29 @@
                               <w:sz w:val="32"/>
                               <w:szCs w:val="32"/>
                             </w:rPr>
-                            <w:t>Bartosevicius, Matas</w:t>
+                            <w:t>Bartosevicius</w:t>
                           </w:r>
+                          <w:proofErr w:type="spellEnd"/>
+                          <w:r>
+                            <w:rPr>
+                              <w:i/>
+                              <w:color w:val="262626" w:themeColor="text1" w:themeTint="D9"/>
+                              <w:sz w:val="32"/>
+                              <w:szCs w:val="32"/>
+                            </w:rPr>
+                            <w:t xml:space="preserve">, </w:t>
+                          </w:r>
+                          <w:proofErr w:type="spellStart"/>
+                          <w:r>
+                            <w:rPr>
+                              <w:i/>
+                              <w:color w:val="262626" w:themeColor="text1" w:themeTint="D9"/>
+                              <w:sz w:val="32"/>
+                              <w:szCs w:val="32"/>
+                            </w:rPr>
+                            <w:t>Matas</w:t>
+                          </w:r>
+                          <w:proofErr w:type="spellEnd"/>
                         </w:p>
                         <w:p>
                           <w:pPr>
@@ -817,7 +875,7 @@
           <w:r>
             <w:fldChar w:fldCharType="separate"/>
           </w:r>
-          <w:hyperlink w:anchor="_Toc481494996" w:history="1">
+          <w:hyperlink w:anchor="_Toc481519749" w:history="1">
             <w:r>
               <w:rPr>
                 <w:rStyle w:val="Hyperlink"/>
@@ -846,7 +904,7 @@
                 <w:noProof/>
                 <w:webHidden/>
               </w:rPr>
-              <w:instrText xml:space="preserve"> PAGEREF _Toc481494996 \h </w:instrText>
+              <w:instrText xml:space="preserve"> PAGEREF _Toc481519749 \h </w:instrText>
             </w:r>
             <w:r>
               <w:rPr>
@@ -891,7 +949,7 @@
               <w:lang w:eastAsia="en-GB"/>
             </w:rPr>
           </w:pPr>
-          <w:hyperlink w:anchor="_Toc481494997" w:history="1">
+          <w:hyperlink w:anchor="_Toc481519750" w:history="1">
             <w:r>
               <w:rPr>
                 <w:rStyle w:val="Hyperlink"/>
@@ -899,7 +957,7 @@
                 <w:noProof/>
                 <w:lang w:eastAsia="en-GB"/>
               </w:rPr>
-              <w:t>(Level 1 only) Required Changes for the Library Classes to Support Simulations</w:t>
+              <w:t>(Level 1) Required Changes for the Library Classes to Support Simulations</w:t>
             </w:r>
             <w:r>
               <w:rPr>
@@ -920,7 +978,7 @@
                 <w:noProof/>
                 <w:webHidden/>
               </w:rPr>
-              <w:instrText xml:space="preserve"> PAGEREF _Toc481494997 \h </w:instrText>
+              <w:instrText xml:space="preserve"> PAGEREF _Toc481519750 \h </w:instrText>
             </w:r>
             <w:r>
               <w:rPr>
@@ -966,7 +1024,7 @@
               <w:lang w:eastAsia="en-GB"/>
             </w:rPr>
           </w:pPr>
-          <w:hyperlink w:anchor="_Toc481494998" w:history="1">
+          <w:hyperlink w:anchor="_Toc481519751" w:history="1">
             <w:r>
               <w:rPr>
                 <w:rStyle w:val="Hyperlink"/>
@@ -995,7 +1053,7 @@
                 <w:noProof/>
                 <w:webHidden/>
               </w:rPr>
-              <w:instrText xml:space="preserve"> PAGEREF _Toc481494998 \h </w:instrText>
+              <w:instrText xml:space="preserve"> PAGEREF _Toc481519751 \h </w:instrText>
             </w:r>
             <w:r>
               <w:rPr>
@@ -1041,7 +1099,7 @@
               <w:lang w:eastAsia="en-GB"/>
             </w:rPr>
           </w:pPr>
-          <w:hyperlink w:anchor="_Toc481494999" w:history="1">
+          <w:hyperlink w:anchor="_Toc481519752" w:history="1">
             <w:r>
               <w:rPr>
                 <w:rStyle w:val="Hyperlink"/>
@@ -1070,7 +1128,7 @@
                 <w:noProof/>
                 <w:webHidden/>
               </w:rPr>
-              <w:instrText xml:space="preserve"> PAGEREF _Toc481494999 \h </w:instrText>
+              <w:instrText xml:space="preserve"> PAGEREF _Toc481519752 \h </w:instrText>
             </w:r>
             <w:r>
               <w:rPr>
@@ -1116,7 +1174,7 @@
               <w:lang w:eastAsia="en-GB"/>
             </w:rPr>
           </w:pPr>
-          <w:hyperlink w:anchor="_Toc481495000" w:history="1">
+          <w:hyperlink w:anchor="_Toc481519753" w:history="1">
             <w:r>
               <w:rPr>
                 <w:rStyle w:val="Hyperlink"/>
@@ -1145,7 +1203,7 @@
                 <w:noProof/>
                 <w:webHidden/>
               </w:rPr>
-              <w:instrText xml:space="preserve"> PAGEREF _Toc481495000 \h </w:instrText>
+              <w:instrText xml:space="preserve"> PAGEREF _Toc481519753 \h </w:instrText>
             </w:r>
             <w:r>
               <w:rPr>
@@ -1191,7 +1249,7 @@
               <w:lang w:eastAsia="en-GB"/>
             </w:rPr>
           </w:pPr>
-          <w:hyperlink w:anchor="_Toc481495001" w:history="1">
+          <w:hyperlink w:anchor="_Toc481519754" w:history="1">
             <w:r>
               <w:rPr>
                 <w:rStyle w:val="Hyperlink"/>
@@ -1220,7 +1278,7 @@
                 <w:noProof/>
                 <w:webHidden/>
               </w:rPr>
-              <w:instrText xml:space="preserve"> PAGEREF _Toc481495001 \h </w:instrText>
+              <w:instrText xml:space="preserve"> PAGEREF _Toc481519754 \h </w:instrText>
             </w:r>
             <w:r>
               <w:rPr>
@@ -1265,7 +1323,7 @@
               <w:lang w:eastAsia="en-GB"/>
             </w:rPr>
           </w:pPr>
-          <w:hyperlink w:anchor="_Toc481495002" w:history="1">
+          <w:hyperlink w:anchor="_Toc481519755" w:history="1">
             <w:r>
               <w:rPr>
                 <w:rStyle w:val="Hyperlink"/>
@@ -1273,7 +1331,7 @@
                 <w:noProof/>
                 <w:lang w:eastAsia="en-GB"/>
               </w:rPr>
-              <w:t>Diagram of the class hierarchy (which may be hand drawn and scanned) using UML notation (1–2 pages);</w:t>
+              <w:t>UML Class Hierarchy</w:t>
             </w:r>
             <w:r>
               <w:rPr>
@@ -1294,7 +1352,7 @@
                 <w:noProof/>
                 <w:webHidden/>
               </w:rPr>
-              <w:instrText xml:space="preserve"> PAGEREF _Toc481495002 \h </w:instrText>
+              <w:instrText xml:space="preserve"> PAGEREF _Toc481519755 \h </w:instrText>
             </w:r>
             <w:r>
               <w:rPr>
@@ -1339,7 +1397,7 @@
               <w:lang w:eastAsia="en-GB"/>
             </w:rPr>
           </w:pPr>
-          <w:hyperlink w:anchor="_Toc481495003" w:history="1">
+          <w:hyperlink w:anchor="_Toc481519756" w:history="1">
             <w:r>
               <w:rPr>
                 <w:rStyle w:val="Hyperlink"/>
@@ -1347,7 +1405,7 @@
                 <w:noProof/>
                 <w:lang w:eastAsia="en-GB"/>
               </w:rPr>
-              <w:t>(Level 1 only) A sequence diagram for one of the main scenarios in the simulation (1 page);</w:t>
+              <w:t>(Level 1 only) Sequence Diagram for a Scenario in the Simulation</w:t>
             </w:r>
             <w:r>
               <w:rPr>
@@ -1368,7 +1426,7 @@
                 <w:noProof/>
                 <w:webHidden/>
               </w:rPr>
-              <w:instrText xml:space="preserve"> PAGEREF _Toc481495003 \h </w:instrText>
+              <w:instrText xml:space="preserve"> PAGEREF _Toc481519756 \h </w:instrText>
             </w:r>
             <w:r>
               <w:rPr>
@@ -1388,7 +1446,7 @@
                 <w:noProof/>
                 <w:webHidden/>
               </w:rPr>
-              <w:t>4</w:t>
+              <w:t>5</w:t>
             </w:r>
             <w:r>
               <w:rPr>
@@ -1413,7 +1471,7 @@
               <w:lang w:eastAsia="en-GB"/>
             </w:rPr>
           </w:pPr>
-          <w:hyperlink w:anchor="_Toc481495004" w:history="1">
+          <w:hyperlink w:anchor="_Toc481519757" w:history="1">
             <w:r>
               <w:rPr>
                 <w:rStyle w:val="Hyperlink"/>
@@ -1442,7 +1500,7 @@
                 <w:noProof/>
                 <w:webHidden/>
               </w:rPr>
-              <w:instrText xml:space="preserve"> PAGEREF _Toc481495004 \h </w:instrText>
+              <w:instrText xml:space="preserve"> PAGEREF _Toc481519757 \h </w:instrText>
             </w:r>
             <w:r>
               <w:rPr>
@@ -1462,7 +1520,7 @@
                 <w:noProof/>
                 <w:webHidden/>
               </w:rPr>
-              <w:t>4</w:t>
+              <w:t>5</w:t>
             </w:r>
             <w:r>
               <w:rPr>
@@ -1487,7 +1545,7 @@
               <w:lang w:eastAsia="en-GB"/>
             </w:rPr>
           </w:pPr>
-          <w:hyperlink w:anchor="_Toc481495005" w:history="1">
+          <w:hyperlink w:anchor="_Toc481519758" w:history="1">
             <w:r>
               <w:rPr>
                 <w:rStyle w:val="Hyperlink"/>
@@ -1516,7 +1574,7 @@
                 <w:noProof/>
                 <w:webHidden/>
               </w:rPr>
-              <w:instrText xml:space="preserve"> PAGEREF _Toc481495005 \h </w:instrText>
+              <w:instrText xml:space="preserve"> PAGEREF _Toc481519758 \h </w:instrText>
             </w:r>
             <w:r>
               <w:rPr>
@@ -1536,7 +1594,7 @@
                 <w:noProof/>
                 <w:webHidden/>
               </w:rPr>
-              <w:t>4</w:t>
+              <w:t>5</w:t>
             </w:r>
             <w:r>
               <w:rPr>
@@ -1561,7 +1619,7 @@
               <w:lang w:eastAsia="en-GB"/>
             </w:rPr>
           </w:pPr>
-          <w:hyperlink w:anchor="_Toc481495006" w:history="1">
+          <w:hyperlink w:anchor="_Toc481519759" w:history="1">
             <w:r>
               <w:rPr>
                 <w:rStyle w:val="Hyperlink"/>
@@ -1590,7 +1648,7 @@
                 <w:noProof/>
                 <w:webHidden/>
               </w:rPr>
-              <w:instrText xml:space="preserve"> PAGEREF _Toc481495006 \h </w:instrText>
+              <w:instrText xml:space="preserve"> PAGEREF _Toc481519759 \h </w:instrText>
             </w:r>
             <w:r>
               <w:rPr>
@@ -1610,7 +1668,7 @@
                 <w:noProof/>
                 <w:webHidden/>
               </w:rPr>
-              <w:t>4</w:t>
+              <w:t>5</w:t>
             </w:r>
             <w:r>
               <w:rPr>
@@ -1656,7 +1714,8 @@
           <w:lang w:eastAsia="en-GB"/>
         </w:rPr>
       </w:pPr>
-      <w:bookmarkStart w:id="0" w:name="_Toc481494996"/>
+      <w:bookmarkStart w:id="0" w:name="_Toc481519749"/>
+      <w:commentRangeStart w:id="1"/>
       <w:r>
         <w:rPr>
           <w:rFonts w:eastAsia="Times New Roman"/>
@@ -1669,7 +1728,23 @@
           <w:rFonts w:eastAsia="Times New Roman"/>
           <w:lang w:eastAsia="en-GB"/>
         </w:rPr>
-        <w:t>istinguishing between</w:t>
+        <w:t>istinguishing</w:t>
+      </w:r>
+      <w:commentRangeEnd w:id="1"/>
+      <w:r>
+        <w:rPr>
+          <w:rStyle w:val="CommentReference"/>
+          <w:rFonts w:asciiTheme="minorHAnsi" w:eastAsiaTheme="minorHAnsi" w:hAnsiTheme="minorHAnsi" w:cstheme="minorBidi"/>
+          <w:color w:val="auto"/>
+        </w:rPr>
+        <w:commentReference w:id="1"/>
+      </w:r>
+      <w:r>
+        <w:rPr>
+          <w:rFonts w:eastAsia="Times New Roman"/>
+          <w:lang w:eastAsia="en-GB"/>
+        </w:rPr>
+        <w:t xml:space="preserve"> between</w:t>
       </w:r>
       <w:r>
         <w:rPr>
@@ -1748,6 +1823,21 @@
         </w:rPr>
         <w:t>Notes:</w:t>
       </w:r>
+      <w:r>
+        <w:rPr>
+          <w:lang w:eastAsia="en-GB"/>
+        </w:rPr>
+        <w:t xml:space="preserve"> </w:t>
+      </w:r>
+      <w:r>
+        <w:rPr>
+          <w:b/>
+          <w:i/>
+          <w:u w:val="single"/>
+          <w:lang w:eastAsia="en-GB"/>
+        </w:rPr>
+        <w:t>SEE ANTONIO ASAP</w:t>
+      </w:r>
     </w:p>
     <w:p>
       <w:pPr>
@@ -1786,204 +1876,126 @@
     </w:p>
     <w:p>
       <w:pPr>
-        <w:pStyle w:val="Heading1"/>
-        <w:rPr>
-          <w:rFonts w:eastAsia="Times New Roman"/>
-          <w:lang w:eastAsia="en-GB"/>
-        </w:rPr>
-      </w:pPr>
-      <w:bookmarkStart w:id="1" w:name="_Toc481494997"/>
-      <w:r>
-        <w:rPr>
-          <w:rFonts w:eastAsia="Times New Roman"/>
-          <w:lang w:eastAsia="en-GB"/>
-        </w:rPr>
-        <w:t xml:space="preserve">(Level 1 only) </w:t>
-      </w:r>
-      <w:r>
-        <w:rPr>
-          <w:rFonts w:eastAsia="Times New Roman"/>
-          <w:lang w:eastAsia="en-GB"/>
-        </w:rPr>
-        <w:t>Required C</w:t>
-      </w:r>
-      <w:r>
-        <w:rPr>
-          <w:rFonts w:eastAsia="Times New Roman"/>
-          <w:lang w:eastAsia="en-GB"/>
-        </w:rPr>
-        <w:t xml:space="preserve">hanges </w:t>
-      </w:r>
-      <w:r>
-        <w:rPr>
-          <w:rFonts w:eastAsia="Times New Roman"/>
-          <w:lang w:eastAsia="en-GB"/>
-        </w:rPr>
-        <w:t>for the L</w:t>
-      </w:r>
-      <w:r>
-        <w:rPr>
-          <w:rFonts w:eastAsia="Times New Roman"/>
-          <w:lang w:eastAsia="en-GB"/>
-        </w:rPr>
-        <w:t>ibrary</w:t>
-      </w:r>
-      <w:r>
-        <w:rPr>
-          <w:rFonts w:eastAsia="Times New Roman"/>
-          <w:lang w:eastAsia="en-GB"/>
-        </w:rPr>
-        <w:t xml:space="preserve"> Classes to Support S</w:t>
-      </w:r>
-      <w:r>
-        <w:rPr>
-          <w:rFonts w:eastAsia="Times New Roman"/>
-          <w:lang w:eastAsia="en-GB"/>
-        </w:rPr>
-        <w:t>imulations</w:t>
-      </w:r>
-      <w:bookmarkEnd w:id="1"/>
+        <w:ind w:firstLine="720"/>
+        <w:rPr>
+          <w:lang w:eastAsia="en-GB"/>
+        </w:rPr>
+      </w:pPr>
+      <w:r>
+        <w:rPr>
+          <w:lang w:eastAsia="en-GB"/>
+        </w:rPr>
+        <w:tab/>
+        <w:t xml:space="preserve">3 – 4 Pages </w:t>
+      </w:r>
     </w:p>
     <w:p>
       <w:pPr>
-        <w:ind w:firstLine="720"/>
-        <w:rPr>
-          <w:lang w:eastAsia="en-GB"/>
-        </w:rPr>
-      </w:pPr>
-      <w:r>
-        <w:rPr>
-          <w:lang w:eastAsia="en-GB"/>
-        </w:rPr>
-        <w:t>The initial changes to the classes to</w:t>
-      </w:r>
-      <w:r>
-        <w:rPr>
-          <w:lang w:eastAsia="en-GB"/>
-        </w:rPr>
-        <w:t xml:space="preserve"> support the simulation can entail with the following: </w:t>
+        <w:pStyle w:val="Heading1"/>
+        <w:rPr>
+          <w:rFonts w:eastAsia="Times New Roman"/>
+          <w:lang w:eastAsia="en-GB"/>
+        </w:rPr>
+      </w:pPr>
+      <w:bookmarkStart w:id="2" w:name="_Toc481519750"/>
+      <w:r>
+        <w:rPr>
+          <w:rFonts w:eastAsia="Times New Roman"/>
+          <w:lang w:eastAsia="en-GB"/>
+        </w:rPr>
+        <w:t xml:space="preserve">(Level 1) </w:t>
+      </w:r>
+      <w:r>
+        <w:rPr>
+          <w:rFonts w:eastAsia="Times New Roman"/>
+          <w:lang w:eastAsia="en-GB"/>
+        </w:rPr>
+        <w:t>Required C</w:t>
+      </w:r>
+      <w:r>
+        <w:rPr>
+          <w:rFonts w:eastAsia="Times New Roman"/>
+          <w:lang w:eastAsia="en-GB"/>
+        </w:rPr>
+        <w:t xml:space="preserve">hanges </w:t>
+      </w:r>
+      <w:r>
+        <w:rPr>
+          <w:rFonts w:eastAsia="Times New Roman"/>
+          <w:lang w:eastAsia="en-GB"/>
+        </w:rPr>
+        <w:t>for the L</w:t>
+      </w:r>
+      <w:r>
+        <w:rPr>
+          <w:rFonts w:eastAsia="Times New Roman"/>
+          <w:lang w:eastAsia="en-GB"/>
+        </w:rPr>
+        <w:t>ibrary</w:t>
+      </w:r>
+      <w:r>
+        <w:rPr>
+          <w:rFonts w:eastAsia="Times New Roman"/>
+          <w:lang w:eastAsia="en-GB"/>
+        </w:rPr>
+        <w:t xml:space="preserve"> Classes to Support </w:t>
+      </w:r>
+      <w:commentRangeStart w:id="3"/>
+      <w:r>
+        <w:rPr>
+          <w:rFonts w:eastAsia="Times New Roman"/>
+          <w:lang w:eastAsia="en-GB"/>
+        </w:rPr>
+        <w:t>S</w:t>
+      </w:r>
+      <w:r>
+        <w:rPr>
+          <w:rFonts w:eastAsia="Times New Roman"/>
+          <w:lang w:eastAsia="en-GB"/>
+        </w:rPr>
+        <w:t>imulations</w:t>
+      </w:r>
+      <w:bookmarkEnd w:id="2"/>
+      <w:commentRangeEnd w:id="3"/>
+      <w:r>
+        <w:rPr>
+          <w:rStyle w:val="CommentReference"/>
+          <w:rFonts w:asciiTheme="minorHAnsi" w:eastAsiaTheme="minorHAnsi" w:hAnsiTheme="minorHAnsi" w:cstheme="minorBidi"/>
+          <w:color w:val="auto"/>
+        </w:rPr>
+        <w:commentReference w:id="3"/>
       </w:r>
     </w:p>
     <w:p>
       <w:pPr>
-        <w:pStyle w:val="Heading2"/>
-        <w:rPr>
-          <w:rFonts w:eastAsia="Times New Roman"/>
-          <w:lang w:eastAsia="en-GB"/>
-        </w:rPr>
-      </w:pPr>
-      <w:bookmarkStart w:id="2" w:name="_Toc481494998"/>
-      <w:r>
-        <w:rPr>
-          <w:rFonts w:eastAsia="Times New Roman"/>
-          <w:lang w:eastAsia="en-GB"/>
-        </w:rPr>
-        <w:t>M</w:t>
-      </w:r>
-      <w:r>
-        <w:rPr>
-          <w:rFonts w:eastAsia="Times New Roman"/>
-          <w:lang w:eastAsia="en-GB"/>
-        </w:rPr>
-        <w:t>ore types of vehicles</w:t>
-      </w:r>
-      <w:bookmarkEnd w:id="2"/>
+        <w:spacing w:line="360" w:lineRule="auto"/>
+        <w:ind w:firstLine="720"/>
+        <w:rPr>
+          <w:lang w:eastAsia="en-GB"/>
+        </w:rPr>
+      </w:pPr>
+      <w:r>
+        <w:rPr>
+          <w:lang w:eastAsia="en-GB"/>
+        </w:rPr>
+        <w:t>The initial changes to the classes to</w:t>
+      </w:r>
+      <w:r>
+        <w:rPr>
+          <w:lang w:eastAsia="en-GB"/>
+        </w:rPr>
+        <w:t xml:space="preserve"> support the simulation can entail with the following: </w:t>
+      </w:r>
     </w:p>
     <w:p>
       <w:pPr>
-        <w:ind w:firstLine="720"/>
-        <w:rPr>
-          <w:lang w:eastAsia="en-GB"/>
-        </w:rPr>
-      </w:pPr>
-      <w:r>
-        <w:rPr>
-          <w:lang w:eastAsia="en-GB"/>
-        </w:rPr>
-        <w:t>If different types of ve</w:t>
-      </w:r>
-      <w:r>
-        <w:rPr>
-          <w:lang w:eastAsia="en-GB"/>
-        </w:rPr>
-        <w:t xml:space="preserve">hicles need to be created, it’ll require </w:t>
-      </w:r>
-      <w:r>
-        <w:rPr>
-          <w:lang w:eastAsia="en-GB"/>
-        </w:rPr>
-        <w:t>creating</w:t>
-      </w:r>
-      <w:r>
-        <w:rPr>
-          <w:lang w:eastAsia="en-GB"/>
-        </w:rPr>
-        <w:t xml:space="preserve"> </w:t>
-      </w:r>
-      <w:r>
-        <w:rPr>
-          <w:lang w:eastAsia="en-GB"/>
-        </w:rPr>
-        <w:t xml:space="preserve">a </w:t>
-      </w:r>
-      <w:r>
-        <w:rPr>
-          <w:lang w:eastAsia="en-GB"/>
-        </w:rPr>
-        <w:t>brand-new</w:t>
-      </w:r>
-      <w:r>
-        <w:rPr>
-          <w:lang w:eastAsia="en-GB"/>
-        </w:rPr>
-        <w:t xml:space="preserve"> class that requires</w:t>
-      </w:r>
-      <w:r>
-        <w:rPr>
-          <w:lang w:eastAsia="en-GB"/>
-        </w:rPr>
-        <w:t xml:space="preserve"> stating the name of the vehicle. </w:t>
-      </w:r>
-      <w:r>
-        <w:rPr>
-          <w:lang w:eastAsia="en-GB"/>
-        </w:rPr>
-        <w:t>However,</w:t>
-      </w:r>
-      <w:r>
-        <w:rPr>
-          <w:lang w:eastAsia="en-GB"/>
-        </w:rPr>
-        <w:t xml:space="preserve"> this requires updating the Config class and adding the information </w:t>
-      </w:r>
-      <w:r>
-        <w:rPr>
-          <w:lang w:eastAsia="en-GB"/>
-        </w:rPr>
-        <w:t xml:space="preserve">for the intended vehicle, by adding the seed, probabilities and other important </w:t>
-      </w:r>
-      <w:r>
-        <w:rPr>
-          <w:lang w:eastAsia="en-GB"/>
-        </w:rPr>
-        <w:t>variables associated</w:t>
-      </w:r>
-      <w:r>
-        <w:rPr>
-          <w:lang w:eastAsia="en-GB"/>
-        </w:rPr>
-        <w:t>.</w:t>
-      </w:r>
-    </w:p>
-    <w:p>
-      <w:pPr>
         <w:pStyle w:val="Heading2"/>
         <w:rPr>
           <w:rFonts w:eastAsia="Times New Roman"/>
           <w:lang w:eastAsia="en-GB"/>
         </w:rPr>
       </w:pPr>
-      <w:bookmarkStart w:id="3" w:name="_Toc481494999"/>
+      <w:bookmarkStart w:id="4" w:name="_Toc481519751"/>
       <w:r>
         <w:rPr>
           <w:rFonts w:eastAsia="Times New Roman"/>
@@ -1996,134 +2008,109 @@
           <w:rFonts w:eastAsia="Times New Roman"/>
           <w:lang w:eastAsia="en-GB"/>
         </w:rPr>
-        <w:t>ultiple types</w:t>
-      </w:r>
-      <w:r>
-        <w:rPr>
-          <w:rFonts w:eastAsia="Times New Roman"/>
-          <w:lang w:eastAsia="en-GB"/>
-        </w:rPr>
-        <w:t xml:space="preserve"> of fuel with different prices</w:t>
-      </w:r>
-      <w:bookmarkEnd w:id="3"/>
-    </w:p>
-    <w:p>
-      <w:pPr>
-        <w:spacing w:line="276" w:lineRule="auto"/>
-        <w:rPr>
-          <w:lang w:eastAsia="en-GB"/>
-        </w:rPr>
-      </w:pPr>
-      <w:r>
-        <w:rPr>
-          <w:lang w:eastAsia="en-GB"/>
-        </w:rPr>
-        <w:tab/>
-      </w:r>
-      <w:r>
-        <w:rPr>
-          <w:lang w:eastAsia="en-GB"/>
-        </w:rPr>
-        <w:t xml:space="preserve">Multiple Type of fuel would require creating an array for the Pump class with the number of type of fuels it has. Have it implemented and outputting both on the console and the GUI that the vehicle used this </w:t>
-      </w:r>
-      <w:r>
-        <w:rPr>
-          <w:lang w:eastAsia="en-GB"/>
-        </w:rPr>
-        <w:t>fuel</w:t>
-      </w:r>
-      <w:r>
-        <w:rPr>
-          <w:lang w:eastAsia="en-GB"/>
-        </w:rPr>
-        <w:t xml:space="preserve"> for this pump. </w:t>
-      </w:r>
-      <w:r>
-        <w:rPr>
-          <w:lang w:eastAsia="en-GB"/>
-        </w:rPr>
-        <w:t>To</w:t>
-      </w:r>
-      <w:r>
-        <w:rPr>
-          <w:lang w:eastAsia="en-GB"/>
-        </w:rPr>
-        <w:t xml:space="preserve"> give the pump </w:t>
-      </w:r>
-      <w:r>
-        <w:rPr>
-          <w:lang w:eastAsia="en-GB"/>
-        </w:rPr>
-        <w:t xml:space="preserve">fuel types easy use, would mean to create a new GUI component to create a new window representing to add a new text field to write the fuel type and </w:t>
-      </w:r>
-      <w:r>
-        <w:rPr>
-          <w:lang w:eastAsia="en-GB"/>
-        </w:rPr>
-        <w:t xml:space="preserve">fuel </w:t>
-      </w:r>
-      <w:r>
-        <w:rPr>
-          <w:lang w:eastAsia="en-GB"/>
-        </w:rPr>
-        <w:t xml:space="preserve">price </w:t>
-      </w:r>
-      <w:r>
-        <w:rPr>
-          <w:lang w:eastAsia="en-GB"/>
-        </w:rPr>
-        <w:t>data</w:t>
-      </w:r>
-      <w:r>
-        <w:rPr>
-          <w:lang w:eastAsia="en-GB"/>
-        </w:rPr>
-        <w:t>. Having the GUI to manipulate the price and the fuel type in a new window would allow the user to define their fuel and parameters easily.</w:t>
-      </w:r>
-    </w:p>
-    <w:p>
-      <w:pPr>
-        <w:pStyle w:val="Heading2"/>
-        <w:rPr>
-          <w:rFonts w:eastAsia="Times New Roman"/>
-          <w:lang w:eastAsia="en-GB"/>
-        </w:rPr>
-      </w:pPr>
-      <w:bookmarkStart w:id="4" w:name="_Toc481495000"/>
-      <w:r>
-        <w:rPr>
-          <w:rFonts w:eastAsia="Times New Roman"/>
-          <w:lang w:eastAsia="en-GB"/>
-        </w:rPr>
-        <w:t>P</w:t>
-      </w:r>
-      <w:r>
-        <w:rPr>
-          <w:rFonts w:eastAsia="Times New Roman"/>
-          <w:lang w:eastAsia="en-GB"/>
-        </w:rPr>
-        <w:t>arking away</w:t>
-      </w:r>
-      <w:r>
-        <w:rPr>
-          <w:rFonts w:eastAsia="Times New Roman"/>
-          <w:lang w:eastAsia="en-GB"/>
-        </w:rPr>
-        <w:t xml:space="preserve"> from the pump during shopping</w:t>
+        <w:t>ore types of vehicles</w:t>
       </w:r>
       <w:bookmarkEnd w:id="4"/>
     </w:p>
     <w:p>
       <w:pPr>
-        <w:rPr>
-          <w:lang w:eastAsia="en-GB"/>
-        </w:rPr>
-      </w:pPr>
-      <w:r>
-        <w:rPr>
-          <w:lang w:eastAsia="en-GB"/>
-        </w:rPr>
-        <w:tab/>
+        <w:spacing w:line="360" w:lineRule="auto"/>
+        <w:ind w:firstLine="720"/>
+        <w:rPr>
+          <w:lang w:eastAsia="en-GB"/>
+        </w:rPr>
+      </w:pPr>
+      <w:r>
+        <w:rPr>
+          <w:lang w:eastAsia="en-GB"/>
+        </w:rPr>
+        <w:t>If different types of ve</w:t>
+      </w:r>
+      <w:r>
+        <w:rPr>
+          <w:lang w:eastAsia="en-GB"/>
+        </w:rPr>
+        <w:t xml:space="preserve">hicles need to be created, it’ll require </w:t>
+      </w:r>
+      <w:r>
+        <w:rPr>
+          <w:lang w:eastAsia="en-GB"/>
+        </w:rPr>
+        <w:t>creating</w:t>
+      </w:r>
+      <w:r>
+        <w:rPr>
+          <w:lang w:eastAsia="en-GB"/>
+        </w:rPr>
+        <w:t xml:space="preserve"> </w:t>
+      </w:r>
+      <w:r>
+        <w:rPr>
+          <w:lang w:eastAsia="en-GB"/>
+        </w:rPr>
+        <w:t xml:space="preserve">a </w:t>
+      </w:r>
+      <w:r>
+        <w:rPr>
+          <w:lang w:eastAsia="en-GB"/>
+        </w:rPr>
+        <w:t>brand-new</w:t>
+      </w:r>
+      <w:r>
+        <w:rPr>
+          <w:lang w:eastAsia="en-GB"/>
+        </w:rPr>
+        <w:t xml:space="preserve"> class that requires</w:t>
+      </w:r>
+      <w:r>
+        <w:rPr>
+          <w:lang w:eastAsia="en-GB"/>
+        </w:rPr>
+        <w:t xml:space="preserve"> stating the name of the vehicle. </w:t>
+      </w:r>
+      <w:r>
+        <w:rPr>
+          <w:lang w:eastAsia="en-GB"/>
+        </w:rPr>
+        <w:t>However,</w:t>
+      </w:r>
+      <w:r>
+        <w:rPr>
+          <w:lang w:eastAsia="en-GB"/>
+        </w:rPr>
+        <w:t xml:space="preserve"> this requires updating the </w:t>
+      </w:r>
+      <w:proofErr w:type="spellStart"/>
+      <w:r>
+        <w:rPr>
+          <w:lang w:eastAsia="en-GB"/>
+        </w:rPr>
+        <w:t>Config</w:t>
+      </w:r>
+      <w:proofErr w:type="spellEnd"/>
+      <w:r>
+        <w:rPr>
+          <w:lang w:eastAsia="en-GB"/>
+        </w:rPr>
+        <w:t xml:space="preserve"> class and adding the information </w:t>
+      </w:r>
+      <w:r>
+        <w:rPr>
+          <w:lang w:eastAsia="en-GB"/>
+        </w:rPr>
+        <w:t xml:space="preserve">for the intended vehicle, by adding the seed, probabilities and other important </w:t>
+      </w:r>
+      <w:r>
+        <w:rPr>
+          <w:lang w:eastAsia="en-GB"/>
+        </w:rPr>
+        <w:t>variables associated</w:t>
+      </w:r>
+      <w:r>
+        <w:rPr>
+          <w:lang w:eastAsia="en-GB"/>
+        </w:rPr>
+        <w:t>.</w:t>
       </w:r>
     </w:p>
     <w:p>
@@ -2134,25 +2121,33 @@
           <w:lang w:eastAsia="en-GB"/>
         </w:rPr>
       </w:pPr>
-      <w:bookmarkStart w:id="5" w:name="_Toc481495001"/>
-      <w:r>
-        <w:rPr>
-          <w:rFonts w:eastAsia="Times New Roman"/>
-          <w:lang w:eastAsia="en-GB"/>
-        </w:rPr>
-        <w:t>V</w:t>
-      </w:r>
-      <w:r>
-        <w:rPr>
-          <w:rFonts w:eastAsia="Times New Roman"/>
-          <w:lang w:eastAsia="en-GB"/>
-        </w:rPr>
-        <w:t>ehicles breaking down during the simulation</w:t>
+      <w:bookmarkStart w:id="5" w:name="_Toc481519752"/>
+      <w:r>
+        <w:rPr>
+          <w:rFonts w:eastAsia="Times New Roman"/>
+          <w:lang w:eastAsia="en-GB"/>
+        </w:rPr>
+        <w:t>M</w:t>
+      </w:r>
+      <w:r>
+        <w:rPr>
+          <w:rFonts w:eastAsia="Times New Roman"/>
+          <w:lang w:eastAsia="en-GB"/>
+        </w:rPr>
+        <w:t>ultiple types</w:t>
+      </w:r>
+      <w:r>
+        <w:rPr>
+          <w:rFonts w:eastAsia="Times New Roman"/>
+          <w:lang w:eastAsia="en-GB"/>
+        </w:rPr>
+        <w:t xml:space="preserve"> of fuel with different prices</w:t>
       </w:r>
       <w:bookmarkEnd w:id="5"/>
     </w:p>
     <w:p>
       <w:pPr>
+        <w:spacing w:line="360" w:lineRule="auto"/>
         <w:rPr>
           <w:lang w:eastAsia="en-GB"/>
         </w:rPr>
@@ -2162,138 +2157,125 @@
           <w:lang w:eastAsia="en-GB"/>
         </w:rPr>
         <w:tab/>
-        <w:t xml:space="preserve">A vehicle breaking down can </w:t>
+      </w:r>
+      <w:r>
+        <w:rPr>
+          <w:lang w:eastAsia="en-GB"/>
+        </w:rPr>
+        <w:t xml:space="preserve">Multiple Type of fuel would require creating an array for the Pump class with the number of type of fuels it has. Have it implemented and outputting both on the console and the GUI that the vehicle used this </w:t>
+      </w:r>
+      <w:r>
+        <w:rPr>
+          <w:lang w:eastAsia="en-GB"/>
+        </w:rPr>
+        <w:t>fuel</w:t>
+      </w:r>
+      <w:r>
+        <w:rPr>
+          <w:lang w:eastAsia="en-GB"/>
+        </w:rPr>
+        <w:t xml:space="preserve"> for this pump. </w:t>
+      </w:r>
+      <w:r>
+        <w:rPr>
+          <w:lang w:eastAsia="en-GB"/>
+        </w:rPr>
+        <w:t>To</w:t>
+      </w:r>
+      <w:r>
+        <w:rPr>
+          <w:lang w:eastAsia="en-GB"/>
+        </w:rPr>
+        <w:t xml:space="preserve"> give the pump </w:t>
+      </w:r>
+      <w:r>
+        <w:rPr>
+          <w:lang w:eastAsia="en-GB"/>
+        </w:rPr>
+        <w:t xml:space="preserve">fuel types easy use, would mean to create a new GUI component to create a new window representing to add a new text field to write the fuel type and </w:t>
+      </w:r>
+      <w:r>
+        <w:rPr>
+          <w:lang w:eastAsia="en-GB"/>
+        </w:rPr>
+        <w:t xml:space="preserve">fuel </w:t>
+      </w:r>
+      <w:r>
+        <w:rPr>
+          <w:lang w:eastAsia="en-GB"/>
+        </w:rPr>
+        <w:t>price data. Having the GUI to manipulate the price and the fuel type in a new window would allow the user to define their fuel and parameters easily.</w:t>
       </w:r>
     </w:p>
     <w:p>
       <w:pPr>
-        <w:rPr>
-          <w:rFonts w:ascii="Times New Roman" w:eastAsia="Times New Roman" w:hAnsi="Times New Roman" w:cs="Times New Roman"/>
-          <w:lang w:eastAsia="en-GB"/>
-        </w:rPr>
-      </w:pPr>
-      <w:r>
-        <w:rPr>
-          <w:rFonts w:ascii="Times New Roman" w:eastAsia="Times New Roman" w:hAnsi="Times New Roman" w:cs="Times New Roman"/>
-          <w:lang w:eastAsia="en-GB"/>
-        </w:rPr>
-        <w:br w:type="page"/>
-      </w:r>
-    </w:p>
-    <w:p>
-      <w:pPr>
-        <w:ind w:left="720"/>
-        <w:rPr>
-          <w:rFonts w:ascii="Times New Roman" w:eastAsia="Times New Roman" w:hAnsi="Times New Roman" w:cs="Times New Roman"/>
-          <w:lang w:eastAsia="en-GB"/>
-        </w:rPr>
-      </w:pPr>
-    </w:p>
-    <w:p>
-      <w:pPr>
-        <w:pStyle w:val="Heading1"/>
-        <w:rPr>
-          <w:rFonts w:eastAsia="Times New Roman"/>
-          <w:lang w:eastAsia="en-GB"/>
-        </w:rPr>
-      </w:pPr>
-      <w:bookmarkStart w:id="6" w:name="_Toc481495002"/>
-      <w:r>
-        <w:rPr>
-          <w:rFonts w:eastAsia="Times New Roman"/>
-          <w:lang w:eastAsia="en-GB"/>
-        </w:rPr>
-        <w:t>UML Class Hierarchy</w:t>
+        <w:pStyle w:val="Heading2"/>
+        <w:rPr>
+          <w:rFonts w:eastAsia="Times New Roman"/>
+          <w:lang w:eastAsia="en-GB"/>
+        </w:rPr>
+      </w:pPr>
+      <w:bookmarkStart w:id="6" w:name="_Toc481519753"/>
+      <w:r>
+        <w:rPr>
+          <w:rFonts w:eastAsia="Times New Roman"/>
+          <w:lang w:eastAsia="en-GB"/>
+        </w:rPr>
+        <w:t>P</w:t>
+      </w:r>
+      <w:r>
+        <w:rPr>
+          <w:rFonts w:eastAsia="Times New Roman"/>
+          <w:lang w:eastAsia="en-GB"/>
+        </w:rPr>
+        <w:t>arking away</w:t>
+      </w:r>
+      <w:r>
+        <w:rPr>
+          <w:rFonts w:eastAsia="Times New Roman"/>
+          <w:lang w:eastAsia="en-GB"/>
+        </w:rPr>
+        <w:t xml:space="preserve"> from the pump during shopping</w:t>
       </w:r>
       <w:bookmarkEnd w:id="6"/>
     </w:p>
     <w:p>
       <w:pPr>
-        <w:ind w:firstLine="720"/>
-        <w:rPr>
-          <w:lang w:eastAsia="en-GB"/>
-        </w:rPr>
-      </w:pPr>
-      <w:r>
-        <w:rPr>
-          <w:lang w:eastAsia="en-GB"/>
-        </w:rPr>
-        <w:t>The diagram</w:t>
+        <w:rPr>
+          <w:lang w:eastAsia="en-GB"/>
+        </w:rPr>
+      </w:pPr>
+      <w:r>
+        <w:rPr>
+          <w:lang w:eastAsia="en-GB"/>
+        </w:rPr>
+        <w:tab/>
       </w:r>
     </w:p>
     <w:p>
       <w:pPr>
-        <w:pStyle w:val="Heading1"/>
-        <w:rPr>
-          <w:rFonts w:eastAsia="Times New Roman"/>
-          <w:lang w:eastAsia="en-GB"/>
-        </w:rPr>
-      </w:pPr>
-      <w:bookmarkStart w:id="7" w:name="_Toc481495003"/>
-      <w:r>
-        <w:rPr>
-          <w:rFonts w:eastAsia="Times New Roman"/>
-          <w:lang w:eastAsia="en-GB"/>
-        </w:rPr>
-        <w:t xml:space="preserve">(Level 1 only) </w:t>
-      </w:r>
-      <w:r>
-        <w:rPr>
-          <w:rFonts w:eastAsia="Times New Roman"/>
-          <w:lang w:eastAsia="en-GB"/>
-        </w:rPr>
-        <w:t>Sequence D</w:t>
-      </w:r>
-      <w:r>
-        <w:rPr>
-          <w:rFonts w:eastAsia="Times New Roman"/>
-          <w:lang w:eastAsia="en-GB"/>
-        </w:rPr>
-        <w:t xml:space="preserve">iagram for </w:t>
-      </w:r>
-      <w:r>
-        <w:rPr>
-          <w:rFonts w:eastAsia="Times New Roman"/>
-          <w:lang w:eastAsia="en-GB"/>
-        </w:rPr>
-        <w:t>a</w:t>
-      </w:r>
-      <w:r>
-        <w:rPr>
-          <w:rFonts w:eastAsia="Times New Roman"/>
-          <w:lang w:eastAsia="en-GB"/>
-        </w:rPr>
-        <w:t xml:space="preserve"> </w:t>
-      </w:r>
-      <w:r>
-        <w:rPr>
-          <w:rFonts w:eastAsia="Times New Roman"/>
-          <w:lang w:eastAsia="en-GB"/>
-        </w:rPr>
-        <w:t>S</w:t>
-      </w:r>
-      <w:r>
-        <w:rPr>
-          <w:rFonts w:eastAsia="Times New Roman"/>
-          <w:lang w:eastAsia="en-GB"/>
-        </w:rPr>
-        <w:t>cenario</w:t>
+        <w:pStyle w:val="Heading2"/>
+        <w:rPr>
+          <w:rFonts w:eastAsia="Times New Roman"/>
+          <w:lang w:eastAsia="en-GB"/>
+        </w:rPr>
+      </w:pPr>
+      <w:bookmarkStart w:id="7" w:name="_Toc481519754"/>
+      <w:r>
+        <w:rPr>
+          <w:rFonts w:eastAsia="Times New Roman"/>
+          <w:lang w:eastAsia="en-GB"/>
+        </w:rPr>
+        <w:t>V</w:t>
+      </w:r>
+      <w:r>
+        <w:rPr>
+          <w:rFonts w:eastAsia="Times New Roman"/>
+          <w:lang w:eastAsia="en-GB"/>
+        </w:rPr>
+        <w:t>ehicles breaking down during the simulation</w:t>
       </w:r>
       <w:bookmarkEnd w:id="7"/>
-      <w:r>
-        <w:rPr>
-          <w:rFonts w:eastAsia="Times New Roman"/>
-          <w:lang w:eastAsia="en-GB"/>
-        </w:rPr>
-        <w:t xml:space="preserve"> in the </w:t>
-      </w:r>
-      <w:r>
-        <w:rPr>
-          <w:rFonts w:eastAsia="Times New Roman"/>
-          <w:lang w:eastAsia="en-GB"/>
-        </w:rPr>
-        <w:t>Simulation</w:t>
-      </w:r>
     </w:p>
     <w:p>
       <w:pPr>
@@ -2306,17 +2288,205 @@
           <w:lang w:eastAsia="en-GB"/>
         </w:rPr>
         <w:tab/>
+        <w:t xml:space="preserve">A vehicle breaking down can </w:t>
       </w:r>
     </w:p>
     <w:p>
       <w:pPr>
+        <w:rPr>
+          <w:rFonts w:ascii="Times New Roman" w:eastAsia="Times New Roman" w:hAnsi="Times New Roman" w:cs="Times New Roman"/>
+          <w:lang w:eastAsia="en-GB"/>
+        </w:rPr>
+        <w:sectPr>
+          <w:pgSz w:w="12240" w:h="15840"/>
+          <w:pgMar w:top="1440" w:right="1440" w:bottom="1440" w:left="1440" w:header="708" w:footer="708" w:gutter="0"/>
+          <w:cols w:space="708"/>
+          <w:titlePg/>
+          <w:docGrid w:linePitch="360"/>
+        </w:sectPr>
+      </w:pPr>
+    </w:p>
+    <w:p>
+      <w:pPr>
         <w:pStyle w:val="Heading1"/>
         <w:rPr>
           <w:rFonts w:eastAsia="Times New Roman"/>
           <w:lang w:eastAsia="en-GB"/>
         </w:rPr>
       </w:pPr>
-      <w:bookmarkStart w:id="8" w:name="_Toc481495004"/>
+      <w:bookmarkStart w:id="8" w:name="_Toc481519755"/>
+      <w:r>
+        <w:rPr>
+          <w:rFonts w:eastAsia="Times New Roman"/>
+          <w:lang w:eastAsia="en-GB"/>
+        </w:rPr>
+        <w:t xml:space="preserve">UML </w:t>
+      </w:r>
+      <w:commentRangeStart w:id="9"/>
+      <w:r>
+        <w:rPr>
+          <w:rFonts w:eastAsia="Times New Roman"/>
+          <w:lang w:eastAsia="en-GB"/>
+        </w:rPr>
+        <w:t>Class</w:t>
+      </w:r>
+      <w:commentRangeEnd w:id="9"/>
+      <w:r>
+        <w:rPr>
+          <w:rStyle w:val="CommentReference"/>
+          <w:rFonts w:asciiTheme="minorHAnsi" w:eastAsiaTheme="minorHAnsi" w:hAnsiTheme="minorHAnsi" w:cstheme="minorBidi"/>
+          <w:color w:val="auto"/>
+        </w:rPr>
+        <w:commentReference w:id="9"/>
+      </w:r>
+      <w:r>
+        <w:rPr>
+          <w:rFonts w:eastAsia="Times New Roman"/>
+          <w:lang w:eastAsia="en-GB"/>
+        </w:rPr>
+        <w:t xml:space="preserve"> Hierarchy</w:t>
+      </w:r>
+      <w:bookmarkEnd w:id="8"/>
+    </w:p>
+    <w:p>
+      <w:pPr>
+        <w:rPr>
+          <w:i/>
+          <w:lang w:eastAsia="en-GB"/>
+        </w:rPr>
+      </w:pPr>
+      <w:r>
+        <w:rPr>
+          <w:i/>
+          <w:lang w:eastAsia="en-GB"/>
+        </w:rPr>
+        <w:t>Image Here</w:t>
+      </w:r>
+    </w:p>
+    <w:p>
+      <w:pPr>
+        <w:rPr>
+          <w:lang w:eastAsia="en-GB"/>
+        </w:rPr>
+      </w:pPr>
+    </w:p>
+    <w:p>
+      <w:pPr>
+        <w:pStyle w:val="Heading1"/>
+        <w:rPr>
+          <w:rFonts w:eastAsia="Times New Roman"/>
+          <w:lang w:eastAsia="en-GB"/>
+        </w:rPr>
+      </w:pPr>
+      <w:bookmarkStart w:id="10" w:name="_Toc481519756"/>
+      <w:r>
+        <w:rPr>
+          <w:rFonts w:eastAsia="Times New Roman"/>
+          <w:lang w:eastAsia="en-GB"/>
+        </w:rPr>
+        <w:t xml:space="preserve">(Level </w:t>
+      </w:r>
+      <w:commentRangeStart w:id="11"/>
+      <w:r>
+        <w:rPr>
+          <w:rFonts w:eastAsia="Times New Roman"/>
+          <w:lang w:eastAsia="en-GB"/>
+        </w:rPr>
+        <w:t>1</w:t>
+      </w:r>
+      <w:commentRangeEnd w:id="11"/>
+      <w:r>
+        <w:rPr>
+          <w:rStyle w:val="CommentReference"/>
+          <w:rFonts w:asciiTheme="minorHAnsi" w:eastAsiaTheme="minorHAnsi" w:hAnsiTheme="minorHAnsi" w:cstheme="minorBidi"/>
+          <w:color w:val="auto"/>
+        </w:rPr>
+        <w:commentReference w:id="11"/>
+      </w:r>
+      <w:r>
+        <w:rPr>
+          <w:rFonts w:eastAsia="Times New Roman"/>
+          <w:lang w:eastAsia="en-GB"/>
+        </w:rPr>
+        <w:t xml:space="preserve"> only) Sequence D</w:t>
+      </w:r>
+      <w:r>
+        <w:rPr>
+          <w:rFonts w:eastAsia="Times New Roman"/>
+          <w:lang w:eastAsia="en-GB"/>
+        </w:rPr>
+        <w:t xml:space="preserve">iagram for </w:t>
+      </w:r>
+      <w:r>
+        <w:rPr>
+          <w:rFonts w:eastAsia="Times New Roman"/>
+          <w:lang w:eastAsia="en-GB"/>
+        </w:rPr>
+        <w:t>a</w:t>
+      </w:r>
+      <w:r>
+        <w:rPr>
+          <w:rFonts w:eastAsia="Times New Roman"/>
+          <w:lang w:eastAsia="en-GB"/>
+        </w:rPr>
+        <w:t xml:space="preserve"> </w:t>
+      </w:r>
+      <w:r>
+        <w:rPr>
+          <w:rFonts w:eastAsia="Times New Roman"/>
+          <w:lang w:eastAsia="en-GB"/>
+        </w:rPr>
+        <w:t>S</w:t>
+      </w:r>
+      <w:r>
+        <w:rPr>
+          <w:rFonts w:eastAsia="Times New Roman"/>
+          <w:lang w:eastAsia="en-GB"/>
+        </w:rPr>
+        <w:t>cenario</w:t>
+      </w:r>
+      <w:r>
+        <w:rPr>
+          <w:rFonts w:eastAsia="Times New Roman"/>
+          <w:lang w:eastAsia="en-GB"/>
+        </w:rPr>
+        <w:t xml:space="preserve"> in the Simulation</w:t>
+      </w:r>
+      <w:bookmarkEnd w:id="10"/>
+    </w:p>
+    <w:p>
+      <w:pPr>
+        <w:rPr>
+          <w:i/>
+          <w:lang w:eastAsia="en-GB"/>
+        </w:rPr>
+        <w:sectPr>
+          <w:pgSz w:w="15840" w:h="12240" w:orient="landscape"/>
+          <w:pgMar w:top="720" w:right="720" w:bottom="720" w:left="720" w:header="708" w:footer="708" w:gutter="0"/>
+          <w:cols w:space="708"/>
+          <w:titlePg/>
+          <w:docGrid w:linePitch="360"/>
+        </w:sectPr>
+      </w:pPr>
+      <w:r>
+        <w:rPr>
+          <w:i/>
+          <w:lang w:eastAsia="en-GB"/>
+        </w:rPr>
+        <w:t>Image Here</w:t>
+      </w:r>
+      <w:bookmarkStart w:id="12" w:name="_GoBack"/>
+      <w:bookmarkEnd w:id="12"/>
+    </w:p>
+    <w:p>
+      <w:pPr>
+        <w:pStyle w:val="Heading1"/>
+        <w:rPr>
+          <w:rFonts w:eastAsia="Times New Roman"/>
+          <w:lang w:eastAsia="en-GB"/>
+        </w:rPr>
+      </w:pPr>
+      <w:bookmarkStart w:id="13" w:name="_Toc481519757"/>
       <w:r>
         <w:rPr>
           <w:rFonts w:eastAsia="Times New Roman"/>
@@ -2331,9 +2501,7 @@
         </w:rPr>
         <w:t>he results of the simulations in tabular form;</w:t>
       </w:r>
-      <w:bookmarkStart w:id="9" w:name="_GoBack"/>
-      <w:bookmarkEnd w:id="8"/>
-      <w:bookmarkEnd w:id="9"/>
+      <w:bookmarkEnd w:id="13"/>
     </w:p>
     <w:tbl>
       <w:tblPr>
@@ -2437,6 +2605,9 @@
         </w:tc>
       </w:tr>
       <w:tr>
+        <w:trPr>
+          <w:trHeight w:val="339"/>
+        </w:trPr>
         <w:tc>
           <w:tcPr>
             <w:tcW w:w="1335" w:type="dxa"/>
@@ -2714,18 +2885,36 @@
           <w:lang w:eastAsia="en-GB"/>
         </w:rPr>
       </w:pPr>
-      <w:bookmarkStart w:id="10" w:name="_Toc481495005"/>
-      <w:r>
-        <w:rPr>
-          <w:rFonts w:eastAsia="Times New Roman"/>
-          <w:lang w:eastAsia="en-GB"/>
-        </w:rPr>
-        <w:t>Results and Implications</w:t>
-      </w:r>
-      <w:bookmarkEnd w:id="10"/>
+      <w:bookmarkStart w:id="14" w:name="_Toc481519758"/>
+      <w:commentRangeStart w:id="15"/>
+      <w:r>
+        <w:rPr>
+          <w:rFonts w:eastAsia="Times New Roman"/>
+          <w:lang w:eastAsia="en-GB"/>
+        </w:rPr>
+        <w:t>Results</w:t>
+      </w:r>
+      <w:commentRangeEnd w:id="15"/>
+      <w:r>
+        <w:rPr>
+          <w:rStyle w:val="CommentReference"/>
+          <w:rFonts w:asciiTheme="minorHAnsi" w:eastAsiaTheme="minorHAnsi" w:hAnsiTheme="minorHAnsi" w:cstheme="minorBidi"/>
+          <w:color w:val="auto"/>
+        </w:rPr>
+        <w:commentReference w:id="15"/>
+      </w:r>
+      <w:r>
+        <w:rPr>
+          <w:rFonts w:eastAsia="Times New Roman"/>
+          <w:lang w:eastAsia="en-GB"/>
+        </w:rPr>
+        <w:t xml:space="preserve"> and Implications</w:t>
+      </w:r>
+      <w:bookmarkEnd w:id="14"/>
     </w:p>
     <w:p>
       <w:pPr>
+        <w:spacing w:line="360" w:lineRule="auto"/>
         <w:ind w:firstLine="720"/>
         <w:rPr>
           <w:lang w:eastAsia="en-GB"/>
@@ -2760,7 +2949,7 @@
           <w:lang w:eastAsia="en-GB"/>
         </w:rPr>
       </w:pPr>
-      <w:bookmarkStart w:id="11" w:name="_Toc481495006"/>
+      <w:bookmarkStart w:id="16" w:name="_Toc481519759"/>
       <w:r>
         <w:rPr>
           <w:rFonts w:eastAsia="Times New Roman"/>
@@ -2768,10 +2957,11 @@
         </w:rPr>
         <w:t>Building and Running the Code</w:t>
       </w:r>
-      <w:bookmarkEnd w:id="11"/>
+      <w:bookmarkEnd w:id="16"/>
     </w:p>
     <w:p>
       <w:pPr>
+        <w:spacing w:line="360" w:lineRule="auto"/>
         <w:ind w:firstLine="720"/>
         <w:rPr>
           <w:rFonts w:eastAsia="Times New Roman"/>
@@ -2784,6 +2974,196 @@
           <w:lang w:eastAsia="en-GB"/>
         </w:rPr>
         <w:t xml:space="preserve">To Build and Run the Program </w:t>
+      </w:r>
+      <w:r>
+        <w:rPr>
+          <w:rFonts w:eastAsia="Times New Roman"/>
+          <w:lang w:eastAsia="en-GB"/>
+        </w:rPr>
+        <w:t xml:space="preserve">this can be done in two different ways: one </w:t>
+      </w:r>
+      <w:r>
+        <w:rPr>
+          <w:rFonts w:eastAsia="Times New Roman"/>
+          <w:lang w:eastAsia="en-GB"/>
+        </w:rPr>
+        <w:t>is to open the package, open the package “</w:t>
+      </w:r>
+      <w:proofErr w:type="spellStart"/>
+      <w:proofErr w:type="gramStart"/>
+      <w:r>
+        <w:rPr>
+          <w:rFonts w:eastAsia="Times New Roman"/>
+          <w:lang w:eastAsia="en-GB"/>
+        </w:rPr>
+        <w:t>aston.</w:t>
+      </w:r>
+      <w:r>
+        <w:rPr>
+          <w:rFonts w:eastAsia="Times New Roman"/>
+          <w:lang w:eastAsia="en-GB"/>
+        </w:rPr>
+        <w:t>simulator</w:t>
+      </w:r>
+      <w:proofErr w:type="spellEnd"/>
+      <w:proofErr w:type="gramEnd"/>
+      <w:r>
+        <w:rPr>
+          <w:rFonts w:eastAsia="Times New Roman"/>
+          <w:lang w:eastAsia="en-GB"/>
+        </w:rPr>
+        <w:t>”</w:t>
+      </w:r>
+      <w:r>
+        <w:rPr>
+          <w:rFonts w:eastAsia="Times New Roman"/>
+          <w:lang w:eastAsia="en-GB"/>
+        </w:rPr>
+        <w:t xml:space="preserve"> then running </w:t>
+      </w:r>
+      <w:r>
+        <w:rPr>
+          <w:rFonts w:eastAsia="Times New Roman"/>
+          <w:lang w:eastAsia="en-GB"/>
+        </w:rPr>
+        <w:t xml:space="preserve">the </w:t>
+      </w:r>
+      <w:proofErr w:type="spellStart"/>
+      <w:r>
+        <w:rPr>
+          <w:rFonts w:eastAsia="Times New Roman"/>
+          <w:lang w:eastAsia="en-GB"/>
+        </w:rPr>
+        <w:t>runGUI</w:t>
+      </w:r>
+      <w:proofErr w:type="spellEnd"/>
+      <w:r>
+        <w:rPr>
+          <w:rFonts w:eastAsia="Times New Roman"/>
+          <w:lang w:eastAsia="en-GB"/>
+        </w:rPr>
+        <w:t xml:space="preserve"> class</w:t>
+      </w:r>
+      <w:r>
+        <w:rPr>
+          <w:rFonts w:eastAsia="Times New Roman"/>
+          <w:lang w:eastAsia="en-GB"/>
+        </w:rPr>
+        <w:t xml:space="preserve"> as it contains a main() method, required to run code independently. This will compile</w:t>
+      </w:r>
+      <w:r>
+        <w:rPr>
+          <w:rFonts w:eastAsia="Times New Roman"/>
+          <w:lang w:eastAsia="en-GB"/>
+        </w:rPr>
+        <w:t xml:space="preserve"> and present the standard GUI window, which is the P</w:t>
+      </w:r>
+      <w:r>
+        <w:rPr>
+          <w:rFonts w:eastAsia="Times New Roman"/>
+          <w:lang w:eastAsia="en-GB"/>
+        </w:rPr>
+        <w:t xml:space="preserve">etrol Station Parameter Window. The other way is to select on the </w:t>
+      </w:r>
+      <w:proofErr w:type="spellStart"/>
+      <w:r>
+        <w:rPr>
+          <w:rFonts w:eastAsia="Times New Roman"/>
+          <w:lang w:eastAsia="en-GB"/>
+        </w:rPr>
+        <w:t>petr</w:t>
+      </w:r>
+      <w:r>
+        <w:rPr>
+          <w:rFonts w:eastAsia="Times New Roman"/>
+          <w:lang w:eastAsia="en-GB"/>
+        </w:rPr>
+        <w:t>olStation</w:t>
+      </w:r>
+      <w:proofErr w:type="spellEnd"/>
+      <w:r>
+        <w:rPr>
+          <w:rFonts w:eastAsia="Times New Roman"/>
+          <w:lang w:eastAsia="en-GB"/>
+        </w:rPr>
+        <w:t xml:space="preserve"> source file, then selecting </w:t>
+      </w:r>
+      <w:r>
+        <w:rPr>
+          <w:rFonts w:eastAsia="Times New Roman"/>
+          <w:lang w:eastAsia="en-GB"/>
+        </w:rPr>
+        <w:t xml:space="preserve">the </w:t>
+      </w:r>
+      <w:r>
+        <w:rPr>
+          <w:rFonts w:eastAsia="Times New Roman"/>
+          <w:lang w:eastAsia="en-GB"/>
+        </w:rPr>
+        <w:t>Build Button to create a</w:t>
+      </w:r>
+      <w:r>
+        <w:rPr>
+          <w:rFonts w:eastAsia="Times New Roman"/>
+          <w:lang w:eastAsia="en-GB"/>
+        </w:rPr>
+        <w:t xml:space="preserve">n executable </w:t>
+      </w:r>
+      <w:r>
+        <w:rPr>
+          <w:rFonts w:eastAsia="Times New Roman"/>
+          <w:lang w:eastAsia="en-GB"/>
+        </w:rPr>
+        <w:t>Java file</w:t>
+      </w:r>
+      <w:r>
+        <w:rPr>
+          <w:rFonts w:eastAsia="Times New Roman"/>
+          <w:lang w:eastAsia="en-GB"/>
+        </w:rPr>
+        <w:t xml:space="preserve"> so that it can run independently</w:t>
+      </w:r>
+      <w:r>
+        <w:rPr>
+          <w:rFonts w:eastAsia="Times New Roman"/>
+          <w:lang w:eastAsia="en-GB"/>
+        </w:rPr>
+        <w:t xml:space="preserve"> as long as </w:t>
+      </w:r>
+      <w:r>
+        <w:rPr>
+          <w:rFonts w:eastAsia="Times New Roman"/>
+          <w:lang w:eastAsia="en-GB"/>
+        </w:rPr>
+        <w:t>one defining and appropriate class has</w:t>
+      </w:r>
+      <w:r>
+        <w:rPr>
+          <w:rFonts w:eastAsia="Times New Roman"/>
+          <w:lang w:eastAsia="en-GB"/>
+        </w:rPr>
+        <w:t xml:space="preserve"> the </w:t>
+      </w:r>
+      <w:r>
+        <w:rPr>
+          <w:rFonts w:eastAsia="Times New Roman"/>
+          <w:lang w:eastAsia="en-GB"/>
+        </w:rPr>
+        <w:t xml:space="preserve">standard </w:t>
+      </w:r>
+      <w:r>
+        <w:rPr>
+          <w:rFonts w:eastAsia="Times New Roman"/>
+          <w:lang w:eastAsia="en-GB"/>
+        </w:rPr>
+        <w:t>main() method</w:t>
+      </w:r>
+      <w:r>
+        <w:rPr>
+          <w:rFonts w:eastAsia="Times New Roman"/>
+          <w:lang w:eastAsia="en-GB"/>
+        </w:rPr>
+        <w:t>.</w:t>
       </w:r>
     </w:p>
     <w:sectPr>
@@ -2795,6 +3175,107 @@
     </w:sectPr>
   </w:body>
 </w:document>
+</file>
+
+<file path=word/comments.xml><?xml version="1.0" encoding="utf-8"?>
+<w:comments xmlns:wpc="http://schemas.microsoft.com/office/word/2010/wordprocessingCanvas" xmlns:mo="http://schemas.microsoft.com/office/mac/office/2008/main" xmlns:mc="http://schemas.openxmlformats.org/markup-compatibility/2006" xmlns:mv="urn:schemas-microsoft-com:mac:vml" xmlns:o="urn:schemas-microsoft-com:office:office" xmlns:r="http://schemas.openxmlformats.org/officeDocument/2006/relationships" xmlns:m="http://schemas.openxmlformats.org/officeDocument/2006/math" xmlns:v="urn:schemas-microsoft-com:vml" xmlns:wp14="http://schemas.microsoft.com/office/word/2010/wordprocessingDrawing" xmlns:wp="http://schemas.openxmlformats.org/drawingml/2006/wordprocessingDrawing" xmlns:w10="urn:schemas-microsoft-com:office:word" xmlns:w="http://schemas.openxmlformats.org/wordprocessingml/2006/main" xmlns:w14="http://schemas.microsoft.com/office/word/2010/wordml" xmlns:w15="http://schemas.microsoft.com/office/word/2012/wordml" xmlns:wpg="http://schemas.microsoft.com/office/word/2010/wordprocessingGroup" xmlns:wpi="http://schemas.microsoft.com/office/word/2010/wordprocessingInk" xmlns:wne="http://schemas.microsoft.com/office/word/2006/wordml" xmlns:wps="http://schemas.microsoft.com/office/word/2010/wordprocessingShape" mc:Ignorable="w14 w15 wp14">
+  <w:comment w:id="1" w:author="Minguell, Kelvin (Student)" w:date="2017-05-02T20:20:00Z" w:initials="MK(">
+    <w:p>
+      <w:pPr>
+        <w:pStyle w:val="CommentText"/>
+      </w:pPr>
+      <w:r>
+        <w:rPr>
+          <w:rStyle w:val="CommentReference"/>
+        </w:rPr>
+        <w:annotationRef/>
+      </w:r>
+      <w:r>
+        <w:t>3 – 4 Pages MAXIMUM</w:t>
+      </w:r>
+    </w:p>
+  </w:comment>
+  <w:comment w:id="3" w:author="Minguell, Kelvin (Student)" w:date="2017-05-02T20:21:00Z" w:initials="MK(">
+    <w:p>
+      <w:pPr>
+        <w:pStyle w:val="CommentText"/>
+      </w:pPr>
+      <w:r>
+        <w:rPr>
+          <w:rStyle w:val="CommentReference"/>
+        </w:rPr>
+        <w:annotationRef/>
+      </w:r>
+      <w:r>
+        <w:t>½ a PAGE MAXIMUM</w:t>
+      </w:r>
+    </w:p>
+  </w:comment>
+  <w:comment w:id="9" w:author="Minguell, Kelvin (Student)" w:date="2017-05-02T20:31:00Z" w:initials="MK(">
+    <w:p>
+      <w:pPr>
+        <w:pStyle w:val="CommentText"/>
+      </w:pPr>
+      <w:r>
+        <w:rPr>
+          <w:rStyle w:val="CommentReference"/>
+        </w:rPr>
+        <w:annotationRef/>
+      </w:r>
+      <w:r>
+        <w:t>FIT Page FULLY. Should Take up A PAGE</w:t>
+      </w:r>
+    </w:p>
+  </w:comment>
+  <w:comment w:id="11" w:author="Minguell, Kelvin (Student)" w:date="2017-05-02T20:23:00Z" w:initials="MK(">
+    <w:p>
+      <w:pPr>
+        <w:pStyle w:val="CommentText"/>
+      </w:pPr>
+      <w:r>
+        <w:rPr>
+          <w:rStyle w:val="CommentReference"/>
+        </w:rPr>
+        <w:annotationRef/>
+      </w:r>
+      <w:r>
+        <w:rPr>
+          <w:rStyle w:val="CommentReference"/>
+        </w:rPr>
+        <w:annotationRef/>
+      </w:r>
+      <w:r>
+        <w:t>FIT Page FULLY. Should Take up A PAGE</w:t>
+      </w:r>
+    </w:p>
+  </w:comment>
+  <w:comment w:id="15" w:author="Minguell, Kelvin (Student)" w:date="2017-05-02T20:24:00Z" w:initials="MK(">
+    <w:p>
+      <w:pPr>
+        <w:pStyle w:val="CommentText"/>
+      </w:pPr>
+      <w:r>
+        <w:rPr>
+          <w:rStyle w:val="CommentReference"/>
+        </w:rPr>
+        <w:annotationRef/>
+      </w:r>
+      <w:r>
+        <w:t>½ Page MAXIMUM</w:t>
+      </w:r>
+    </w:p>
+  </w:comment>
+</w:comments>
+</file>
+
+<file path=word/commentsExtended.xml><?xml version="1.0" encoding="utf-8"?>
+<w15:commentsEx xmlns:wpc="http://schemas.microsoft.com/office/word/2010/wordprocessingCanvas" xmlns:mo="http://schemas.microsoft.com/office/mac/office/2008/main" xmlns:mc="http://schemas.openxmlformats.org/markup-compatibility/2006" xmlns:mv="urn:schemas-microsoft-com:mac:vml" xmlns:o="urn:schemas-microsoft-com:office:office" xmlns:r="http://schemas.openxmlformats.org/officeDocument/2006/relationships" xmlns:m="http://schemas.openxmlformats.org/officeDocument/2006/math" xmlns:v="urn:schemas-microsoft-com:vml" xmlns:wp14="http://schemas.microsoft.com/office/word/2010/wordprocessingDrawing" xmlns:wp="http://schemas.openxmlformats.org/drawingml/2006/wordprocessingDrawing" xmlns:w10="urn:schemas-microsoft-com:office:word" xmlns:w="http://schemas.openxmlformats.org/wordprocessingml/2006/main" xmlns:w14="http://schemas.microsoft.com/office/word/2010/wordml" xmlns:w15="http://schemas.microsoft.com/office/word/2012/wordml" xmlns:wpg="http://schemas.microsoft.com/office/word/2010/wordprocessingGroup" xmlns:wpi="http://schemas.microsoft.com/office/word/2010/wordprocessingInk" xmlns:wne="http://schemas.microsoft.com/office/word/2006/wordml" xmlns:wps="http://schemas.microsoft.com/office/word/2010/wordprocessingShape" mc:Ignorable="w14 w15 wp14">
+  <w15:commentEx w15:paraId="4D87199C" w15:done="0"/>
+  <w15:commentEx w15:paraId="783E1746" w15:done="0"/>
+  <w15:commentEx w15:paraId="0470ECF5" w15:done="0"/>
+  <w15:commentEx w15:paraId="3139982C" w15:done="0"/>
+  <w15:commentEx w15:paraId="2F9B3336" w15:done="0"/>
+</w15:commentsEx>
 </file>
 
 <file path=word/numbering.xml><?xml version="1.0" encoding="utf-8"?>
@@ -3032,6 +3513,14 @@
     <w:abstractNumId w:val="1"/>
   </w:num>
 </w:numbering>
+</file>
+
+<file path=word/people.xml><?xml version="1.0" encoding="utf-8"?>
+<w15:people xmlns:wpc="http://schemas.microsoft.com/office/word/2010/wordprocessingCanvas" xmlns:mo="http://schemas.microsoft.com/office/mac/office/2008/main" xmlns:mc="http://schemas.openxmlformats.org/markup-compatibility/2006" xmlns:mv="urn:schemas-microsoft-com:mac:vml" xmlns:o="urn:schemas-microsoft-com:office:office" xmlns:r="http://schemas.openxmlformats.org/officeDocument/2006/relationships" xmlns:m="http://schemas.openxmlformats.org/officeDocument/2006/math" xmlns:v="urn:schemas-microsoft-com:vml" xmlns:wp14="http://schemas.microsoft.com/office/word/2010/wordprocessingDrawing" xmlns:wp="http://schemas.openxmlformats.org/drawingml/2006/wordprocessingDrawing" xmlns:w10="urn:schemas-microsoft-com:office:word" xmlns:w="http://schemas.openxmlformats.org/wordprocessingml/2006/main" xmlns:w14="http://schemas.microsoft.com/office/word/2010/wordml" xmlns:w15="http://schemas.microsoft.com/office/word/2012/wordml" xmlns:wpg="http://schemas.microsoft.com/office/word/2010/wordprocessingGroup" xmlns:wpi="http://schemas.microsoft.com/office/word/2010/wordprocessingInk" xmlns:wne="http://schemas.microsoft.com/office/word/2006/wordml" xmlns:wps="http://schemas.microsoft.com/office/word/2010/wordprocessingShape" mc:Ignorable="w14 w15 wp14">
+  <w15:person w15:author="Minguell, Kelvin (Student)">
+    <w15:presenceInfo w15:providerId="None" w15:userId="Minguell, Kelvin (Student)"/>
+  </w15:person>
+</w15:people>
 </file>
 
 <file path=word/styles.xml><?xml version="1.0" encoding="utf-8"?>
@@ -3782,6 +4271,99 @@
       <w:szCs w:val="26"/>
     </w:rPr>
   </w:style>
+  <w:style w:type="paragraph" w:styleId="Revision">
+    <w:name w:val="Revision"/>
+    <w:hidden/>
+    <w:uiPriority w:val="99"/>
+    <w:semiHidden/>
+    <w:rsid w:val="000715CF"/>
+  </w:style>
+  <w:style w:type="character" w:styleId="CommentReference">
+    <w:name w:val="annotation reference"/>
+    <w:basedOn w:val="DefaultParagraphFont"/>
+    <w:uiPriority w:val="99"/>
+    <w:semiHidden/>
+    <w:unhideWhenUsed/>
+    <w:rsid w:val="00C23CEA"/>
+    <w:rPr>
+      <w:sz w:val="18"/>
+      <w:szCs w:val="18"/>
+    </w:rPr>
+  </w:style>
+  <w:style w:type="paragraph" w:styleId="CommentText">
+    <w:name w:val="annotation text"/>
+    <w:basedOn w:val="Normal"/>
+    <w:link w:val="CommentTextChar"/>
+    <w:uiPriority w:val="99"/>
+    <w:semiHidden/>
+    <w:unhideWhenUsed/>
+    <w:rsid w:val="00C23CEA"/>
+  </w:style>
+  <w:style w:type="character" w:customStyle="1" w:styleId="CommentTextChar">
+    <w:name w:val="Comment Text Char"/>
+    <w:basedOn w:val="DefaultParagraphFont"/>
+    <w:link w:val="CommentText"/>
+    <w:uiPriority w:val="99"/>
+    <w:semiHidden/>
+    <w:rsid w:val="00C23CEA"/>
+  </w:style>
+  <w:style w:type="paragraph" w:styleId="CommentSubject">
+    <w:name w:val="annotation subject"/>
+    <w:basedOn w:val="CommentText"/>
+    <w:next w:val="CommentText"/>
+    <w:link w:val="CommentSubjectChar"/>
+    <w:uiPriority w:val="99"/>
+    <w:semiHidden/>
+    <w:unhideWhenUsed/>
+    <w:rsid w:val="00C23CEA"/>
+    <w:rPr>
+      <w:b/>
+      <w:bCs/>
+      <w:sz w:val="20"/>
+      <w:szCs w:val="20"/>
+    </w:rPr>
+  </w:style>
+  <w:style w:type="character" w:customStyle="1" w:styleId="CommentSubjectChar">
+    <w:name w:val="Comment Subject Char"/>
+    <w:basedOn w:val="CommentTextChar"/>
+    <w:link w:val="CommentSubject"/>
+    <w:uiPriority w:val="99"/>
+    <w:semiHidden/>
+    <w:rsid w:val="00C23CEA"/>
+    <w:rPr>
+      <w:b/>
+      <w:bCs/>
+      <w:sz w:val="20"/>
+      <w:szCs w:val="20"/>
+    </w:rPr>
+  </w:style>
+  <w:style w:type="paragraph" w:styleId="BalloonText">
+    <w:name w:val="Balloon Text"/>
+    <w:basedOn w:val="Normal"/>
+    <w:link w:val="BalloonTextChar"/>
+    <w:uiPriority w:val="99"/>
+    <w:semiHidden/>
+    <w:unhideWhenUsed/>
+    <w:rsid w:val="00C23CEA"/>
+    <w:rPr>
+      <w:rFonts w:ascii="Times New Roman" w:hAnsi="Times New Roman" w:cs="Times New Roman"/>
+      <w:sz w:val="18"/>
+      <w:szCs w:val="18"/>
+    </w:rPr>
+  </w:style>
+  <w:style w:type="character" w:customStyle="1" w:styleId="BalloonTextChar">
+    <w:name w:val="Balloon Text Char"/>
+    <w:basedOn w:val="DefaultParagraphFont"/>
+    <w:link w:val="BalloonText"/>
+    <w:uiPriority w:val="99"/>
+    <w:semiHidden/>
+    <w:rsid w:val="00C23CEA"/>
+    <w:rPr>
+      <w:rFonts w:ascii="Times New Roman" w:hAnsi="Times New Roman" w:cs="Times New Roman"/>
+      <w:sz w:val="18"/>
+      <w:szCs w:val="18"/>
+    </w:rPr>
+  </w:style>
 </w:styles>
 </file>
 
@@ -4051,7 +4633,7 @@
 </file>
 
 <file path=customXml/itemProps1.xml><?xml version="1.0" encoding="utf-8"?>
-<ds:datastoreItem xmlns:ds="http://schemas.openxmlformats.org/officeDocument/2006/customXml" ds:itemID="{2DA6A9E8-BBBE-4847-9997-486CBDAB7749}">
+<ds:datastoreItem xmlns:ds="http://schemas.openxmlformats.org/officeDocument/2006/customXml" ds:itemID="{29480237-1801-D349-ABE3-5BEA9139F8F6}">
   <ds:schemaRefs>
     <ds:schemaRef ds:uri="http://schemas.openxmlformats.org/officeDocument/2006/bibliography"/>
   </ds:schemaRefs>

</xml_diff>

<commit_message>
Dead Code Removed and Updates to Report
</commit_message>
<xml_diff>
--- a/Group11Report.docx
+++ b/Group11Report.docx
@@ -487,38 +487,6 @@
                                     <w:sz w:val="32"/>
                                     <w:szCs w:val="32"/>
                                   </w:rPr>
-                                  <w:t>Ramalho</w:t>
-                                </w:r>
-                                <w:proofErr w:type="spellEnd"/>
-                                <w:r>
-                                  <w:rPr>
-                                    <w:i/>
-                                    <w:color w:val="262626" w:themeColor="text1" w:themeTint="D9"/>
-                                    <w:sz w:val="32"/>
-                                    <w:szCs w:val="32"/>
-                                  </w:rPr>
-                                  <w:t>, Milton</w:t>
-                                </w:r>
-                              </w:p>
-                              <w:p>
-                                <w:pPr>
-                                  <w:pStyle w:val="NoSpacing"/>
-                                  <w:spacing w:after="120"/>
-                                  <w:rPr>
-                                    <w:i/>
-                                    <w:color w:val="262626" w:themeColor="text1" w:themeTint="D9"/>
-                                    <w:sz w:val="32"/>
-                                    <w:szCs w:val="32"/>
-                                  </w:rPr>
-                                </w:pPr>
-                                <w:proofErr w:type="spellStart"/>
-                                <w:r>
-                                  <w:rPr>
-                                    <w:i/>
-                                    <w:color w:val="262626" w:themeColor="text1" w:themeTint="D9"/>
-                                    <w:sz w:val="32"/>
-                                    <w:szCs w:val="32"/>
-                                  </w:rPr>
                                   <w:t>Bartosevicius</w:t>
                                 </w:r>
                                 <w:proofErr w:type="spellEnd"/>
@@ -542,6 +510,38 @@
                                   <w:t>Matas</w:t>
                                 </w:r>
                                 <w:proofErr w:type="spellEnd"/>
+                              </w:p>
+                              <w:p>
+                                <w:pPr>
+                                  <w:pStyle w:val="NoSpacing"/>
+                                  <w:spacing w:after="120"/>
+                                  <w:rPr>
+                                    <w:i/>
+                                    <w:color w:val="262626" w:themeColor="text1" w:themeTint="D9"/>
+                                    <w:sz w:val="32"/>
+                                    <w:szCs w:val="32"/>
+                                  </w:rPr>
+                                </w:pPr>
+                                <w:proofErr w:type="spellStart"/>
+                                <w:r>
+                                  <w:rPr>
+                                    <w:i/>
+                                    <w:color w:val="262626" w:themeColor="text1" w:themeTint="D9"/>
+                                    <w:sz w:val="32"/>
+                                    <w:szCs w:val="32"/>
+                                  </w:rPr>
+                                  <w:t>Ramalho</w:t>
+                                </w:r>
+                                <w:proofErr w:type="spellEnd"/>
+                                <w:r>
+                                  <w:rPr>
+                                    <w:i/>
+                                    <w:color w:val="262626" w:themeColor="text1" w:themeTint="D9"/>
+                                    <w:sz w:val="32"/>
+                                    <w:szCs w:val="32"/>
+                                  </w:rPr>
+                                  <w:t>, Milton</w:t>
+                                </w:r>
                               </w:p>
                               <w:p>
                                 <w:pPr>
@@ -616,7 +616,11 @@
               </mc:Choice>
               <mc:Fallback>
                 <w:pict>
-                  <v:shape w14:anchorId="3DADF58A" id="Text Box 36" o:spid="_x0000_s1027" type="#_x0000_t202" alt="Title: Title and subtitle" style="position:absolute;margin-left:0;margin-top:540.2pt;width:435.75pt;height:252.2pt;z-index:251661312;visibility:visible;mso-wrap-style:square;mso-width-percent:890;mso-height-percent:0;mso-wrap-distance-left:9pt;mso-wrap-distance-top:0;mso-wrap-distance-right:9pt;mso-wrap-distance-bottom:0;mso-position-horizontal:absolute;mso-position-horizontal-relative:page;mso-position-vertical:absolute;mso-position-vertical-relative:page;mso-width-percent:890;mso-height-percent:0;mso-width-relative:page;mso-height-relative:margin;v-text-anchor:bottom" o:gfxdata="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" filled="f" stroked="f" strokeweight=".5pt">
+                  <v:shapetype w14:anchorId="3DADF58A" id="_x0000_t202" coordsize="21600,21600" o:spt="202" path="m0,0l0,21600,21600,21600,21600,0xe">
+                    <v:stroke joinstyle="miter"/>
+                    <v:path gradientshapeok="t" o:connecttype="rect"/>
+                  </v:shapetype>
+                  <v:shape id="Text Box 36" o:spid="_x0000_s1027" type="#_x0000_t202" alt="Title: Title and subtitle" style="position:absolute;margin-left:0;margin-top:540.2pt;width:435.75pt;height:252.2pt;z-index:251661312;visibility:visible;mso-wrap-style:square;mso-width-percent:890;mso-height-percent:0;mso-wrap-distance-left:9pt;mso-wrap-distance-top:0;mso-wrap-distance-right:9pt;mso-wrap-distance-bottom:0;mso-position-horizontal:absolute;mso-position-horizontal-relative:page;mso-position-vertical:absolute;mso-position-vertical-relative:page;mso-width-percent:890;mso-height-percent:0;mso-width-relative:page;mso-height-relative:margin;v-text-anchor:bottom" o:gfxdata="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" filled="f" stroked="f" strokeweight=".5pt">
                     <v:textbox inset="93.6pt,7.2pt,0,1in">
                       <w:txbxContent>
                         <w:p>
@@ -696,38 +700,6 @@
                               <w:sz w:val="32"/>
                               <w:szCs w:val="32"/>
                             </w:rPr>
-                            <w:t>Ramalho</w:t>
-                          </w:r>
-                          <w:proofErr w:type="spellEnd"/>
-                          <w:r>
-                            <w:rPr>
-                              <w:i/>
-                              <w:color w:val="262626" w:themeColor="text1" w:themeTint="D9"/>
-                              <w:sz w:val="32"/>
-                              <w:szCs w:val="32"/>
-                            </w:rPr>
-                            <w:t>, Milton</w:t>
-                          </w:r>
-                        </w:p>
-                        <w:p>
-                          <w:pPr>
-                            <w:pStyle w:val="NoSpacing"/>
-                            <w:spacing w:after="120"/>
-                            <w:rPr>
-                              <w:i/>
-                              <w:color w:val="262626" w:themeColor="text1" w:themeTint="D9"/>
-                              <w:sz w:val="32"/>
-                              <w:szCs w:val="32"/>
-                            </w:rPr>
-                          </w:pPr>
-                          <w:proofErr w:type="spellStart"/>
-                          <w:r>
-                            <w:rPr>
-                              <w:i/>
-                              <w:color w:val="262626" w:themeColor="text1" w:themeTint="D9"/>
-                              <w:sz w:val="32"/>
-                              <w:szCs w:val="32"/>
-                            </w:rPr>
                             <w:t>Bartosevicius</w:t>
                           </w:r>
                           <w:proofErr w:type="spellEnd"/>
@@ -751,6 +723,38 @@
                             <w:t>Matas</w:t>
                           </w:r>
                           <w:proofErr w:type="spellEnd"/>
+                        </w:p>
+                        <w:p>
+                          <w:pPr>
+                            <w:pStyle w:val="NoSpacing"/>
+                            <w:spacing w:after="120"/>
+                            <w:rPr>
+                              <w:i/>
+                              <w:color w:val="262626" w:themeColor="text1" w:themeTint="D9"/>
+                              <w:sz w:val="32"/>
+                              <w:szCs w:val="32"/>
+                            </w:rPr>
+                          </w:pPr>
+                          <w:proofErr w:type="spellStart"/>
+                          <w:r>
+                            <w:rPr>
+                              <w:i/>
+                              <w:color w:val="262626" w:themeColor="text1" w:themeTint="D9"/>
+                              <w:sz w:val="32"/>
+                              <w:szCs w:val="32"/>
+                            </w:rPr>
+                            <w:t>Ramalho</w:t>
+                          </w:r>
+                          <w:proofErr w:type="spellEnd"/>
+                          <w:r>
+                            <w:rPr>
+                              <w:i/>
+                              <w:color w:val="262626" w:themeColor="text1" w:themeTint="D9"/>
+                              <w:sz w:val="32"/>
+                              <w:szCs w:val="32"/>
+                            </w:rPr>
+                            <w:t>, Milton</w:t>
+                          </w:r>
                         </w:p>
                         <w:p>
                           <w:pPr>
@@ -875,7 +879,7 @@
           <w:r>
             <w:fldChar w:fldCharType="separate"/>
           </w:r>
-          <w:hyperlink w:anchor="_Toc481519749" w:history="1">
+          <w:hyperlink w:anchor="_Toc481568691" w:history="1">
             <w:r>
               <w:rPr>
                 <w:rStyle w:val="Hyperlink"/>
@@ -904,81 +908,7 @@
                 <w:noProof/>
                 <w:webHidden/>
               </w:rPr>
-              <w:instrText xml:space="preserve"> PAGEREF _Toc481519749 \h </w:instrText>
-            </w:r>
-            <w:r>
-              <w:rPr>
-                <w:noProof/>
-                <w:webHidden/>
-              </w:rPr>
-            </w:r>
-            <w:r>
-              <w:rPr>
-                <w:noProof/>
-                <w:webHidden/>
-              </w:rPr>
-              <w:fldChar w:fldCharType="separate"/>
-            </w:r>
-            <w:r>
-              <w:rPr>
-                <w:noProof/>
-                <w:webHidden/>
-              </w:rPr>
-              <w:t>3</w:t>
-            </w:r>
-            <w:r>
-              <w:rPr>
-                <w:noProof/>
-                <w:webHidden/>
-              </w:rPr>
-              <w:fldChar w:fldCharType="end"/>
-            </w:r>
-          </w:hyperlink>
-        </w:p>
-        <w:p>
-          <w:pPr>
-            <w:pStyle w:val="TOC1"/>
-            <w:rPr>
-              <w:rFonts w:eastAsiaTheme="minorEastAsia"/>
-              <w:b w:val="0"/>
-              <w:bCs w:val="0"/>
-              <w:caps w:val="0"/>
-              <w:noProof/>
-              <w:sz w:val="24"/>
-              <w:szCs w:val="24"/>
-              <w:lang w:eastAsia="en-GB"/>
-            </w:rPr>
-          </w:pPr>
-          <w:hyperlink w:anchor="_Toc481519750" w:history="1">
-            <w:r>
-              <w:rPr>
-                <w:rStyle w:val="Hyperlink"/>
-                <w:rFonts w:eastAsia="Times New Roman"/>
-                <w:noProof/>
-                <w:lang w:eastAsia="en-GB"/>
-              </w:rPr>
-              <w:t>(Level 1) Required Changes for the Library Classes to Support Simulations</w:t>
-            </w:r>
-            <w:r>
-              <w:rPr>
-                <w:noProof/>
-                <w:webHidden/>
-              </w:rPr>
-              <w:tab/>
-            </w:r>
-            <w:r>
-              <w:rPr>
-                <w:noProof/>
-                <w:webHidden/>
-              </w:rPr>
-              <w:fldChar w:fldCharType="begin"/>
-            </w:r>
-            <w:r>
-              <w:rPr>
-                <w:noProof/>
-                <w:webHidden/>
-              </w:rPr>
-              <w:instrText xml:space="preserve"> PAGEREF _Toc481519750 \h </w:instrText>
+              <w:instrText xml:space="preserve"> PAGEREF _Toc481568691 \h </w:instrText>
             </w:r>
             <w:r>
               <w:rPr>
@@ -1024,15 +954,14 @@
               <w:lang w:eastAsia="en-GB"/>
             </w:rPr>
           </w:pPr>
-          <w:hyperlink w:anchor="_Toc481519751" w:history="1">
+          <w:hyperlink w:anchor="_Toc481568692" w:history="1">
             <w:r>
               <w:rPr>
                 <w:rStyle w:val="Hyperlink"/>
-                <w:rFonts w:eastAsia="Times New Roman"/>
                 <w:noProof/>
                 <w:lang w:eastAsia="en-GB"/>
               </w:rPr>
-              <w:t>More types of vehicles</w:t>
+              <w:t>Packages</w:t>
             </w:r>
             <w:r>
               <w:rPr>
@@ -1053,7 +982,82 @@
                 <w:noProof/>
                 <w:webHidden/>
               </w:rPr>
-              <w:instrText xml:space="preserve"> PAGEREF _Toc481519751 \h </w:instrText>
+              <w:instrText xml:space="preserve"> PAGEREF _Toc481568692 \h </w:instrText>
+            </w:r>
+            <w:r>
+              <w:rPr>
+                <w:noProof/>
+                <w:webHidden/>
+              </w:rPr>
+            </w:r>
+            <w:r>
+              <w:rPr>
+                <w:noProof/>
+                <w:webHidden/>
+              </w:rPr>
+              <w:fldChar w:fldCharType="separate"/>
+            </w:r>
+            <w:r>
+              <w:rPr>
+                <w:noProof/>
+                <w:webHidden/>
+              </w:rPr>
+              <w:t>3</w:t>
+            </w:r>
+            <w:r>
+              <w:rPr>
+                <w:noProof/>
+                <w:webHidden/>
+              </w:rPr>
+              <w:fldChar w:fldCharType="end"/>
+            </w:r>
+          </w:hyperlink>
+        </w:p>
+        <w:p>
+          <w:pPr>
+            <w:pStyle w:val="TOC3"/>
+            <w:tabs>
+              <w:tab w:val="right" w:leader="dot" w:pos="9350"/>
+            </w:tabs>
+            <w:rPr>
+              <w:rFonts w:eastAsiaTheme="minorEastAsia"/>
+              <w:i w:val="0"/>
+              <w:iCs w:val="0"/>
+              <w:noProof/>
+              <w:sz w:val="24"/>
+              <w:szCs w:val="24"/>
+              <w:lang w:eastAsia="en-GB"/>
+            </w:rPr>
+          </w:pPr>
+          <w:hyperlink w:anchor="_Toc481568693" w:history="1">
+            <w:r>
+              <w:rPr>
+                <w:rStyle w:val="Hyperlink"/>
+                <w:noProof/>
+                <w:lang w:eastAsia="en-GB"/>
+              </w:rPr>
+              <w:t>Separation of Model-View Structure</w:t>
+            </w:r>
+            <w:r>
+              <w:rPr>
+                <w:noProof/>
+                <w:webHidden/>
+              </w:rPr>
+              <w:tab/>
+            </w:r>
+            <w:r>
+              <w:rPr>
+                <w:noProof/>
+                <w:webHidden/>
+              </w:rPr>
+              <w:fldChar w:fldCharType="begin"/>
+            </w:r>
+            <w:r>
+              <w:rPr>
+                <w:noProof/>
+                <w:webHidden/>
+              </w:rPr>
+              <w:instrText xml:space="preserve"> PAGEREF _Toc481568693 \h </w:instrText>
             </w:r>
             <w:r>
               <w:rPr>
@@ -1099,7 +1103,80 @@
               <w:lang w:eastAsia="en-GB"/>
             </w:rPr>
           </w:pPr>
-          <w:hyperlink w:anchor="_Toc481519752" w:history="1">
+          <w:hyperlink w:anchor="_Toc481568694" w:history="1">
+            <w:r>
+              <w:rPr>
+                <w:rStyle w:val="Hyperlink"/>
+                <w:noProof/>
+                <w:lang w:eastAsia="en-GB"/>
+              </w:rPr>
+              <w:t>Code Layout</w:t>
+            </w:r>
+            <w:r>
+              <w:rPr>
+                <w:noProof/>
+                <w:webHidden/>
+              </w:rPr>
+              <w:tab/>
+            </w:r>
+            <w:r>
+              <w:rPr>
+                <w:noProof/>
+                <w:webHidden/>
+              </w:rPr>
+              <w:fldChar w:fldCharType="begin"/>
+            </w:r>
+            <w:r>
+              <w:rPr>
+                <w:noProof/>
+                <w:webHidden/>
+              </w:rPr>
+              <w:instrText xml:space="preserve"> PAGEREF _Toc481568694 \h </w:instrText>
+            </w:r>
+            <w:r>
+              <w:rPr>
+                <w:noProof/>
+                <w:webHidden/>
+              </w:rPr>
+            </w:r>
+            <w:r>
+              <w:rPr>
+                <w:noProof/>
+                <w:webHidden/>
+              </w:rPr>
+              <w:fldChar w:fldCharType="separate"/>
+            </w:r>
+            <w:r>
+              <w:rPr>
+                <w:noProof/>
+                <w:webHidden/>
+              </w:rPr>
+              <w:t>3</w:t>
+            </w:r>
+            <w:r>
+              <w:rPr>
+                <w:noProof/>
+                <w:webHidden/>
+              </w:rPr>
+              <w:fldChar w:fldCharType="end"/>
+            </w:r>
+          </w:hyperlink>
+        </w:p>
+        <w:p>
+          <w:pPr>
+            <w:pStyle w:val="TOC1"/>
+            <w:rPr>
+              <w:rFonts w:eastAsiaTheme="minorEastAsia"/>
+              <w:b w:val="0"/>
+              <w:bCs w:val="0"/>
+              <w:caps w:val="0"/>
+              <w:noProof/>
+              <w:sz w:val="24"/>
+              <w:szCs w:val="24"/>
+              <w:lang w:eastAsia="en-GB"/>
+            </w:rPr>
+          </w:pPr>
+          <w:hyperlink w:anchor="_Toc481568695" w:history="1">
             <w:r>
               <w:rPr>
                 <w:rStyle w:val="Hyperlink"/>
@@ -1107,7 +1184,7 @@
                 <w:noProof/>
                 <w:lang w:eastAsia="en-GB"/>
               </w:rPr>
-              <w:t>Multiple types of fuel with different prices</w:t>
+              <w:t>(Level 1) Required Changes for the Library Classes to Support Simulations</w:t>
             </w:r>
             <w:r>
               <w:rPr>
@@ -1128,7 +1205,7 @@
                 <w:noProof/>
                 <w:webHidden/>
               </w:rPr>
-              <w:instrText xml:space="preserve"> PAGEREF _Toc481519752 \h </w:instrText>
+              <w:instrText xml:space="preserve"> PAGEREF _Toc481568695 \h </w:instrText>
             </w:r>
             <w:r>
               <w:rPr>
@@ -1174,7 +1251,7 @@
               <w:lang w:eastAsia="en-GB"/>
             </w:rPr>
           </w:pPr>
-          <w:hyperlink w:anchor="_Toc481519753" w:history="1">
+          <w:hyperlink w:anchor="_Toc481568696" w:history="1">
             <w:r>
               <w:rPr>
                 <w:rStyle w:val="Hyperlink"/>
@@ -1182,7 +1259,7 @@
                 <w:noProof/>
                 <w:lang w:eastAsia="en-GB"/>
               </w:rPr>
-              <w:t>Parking away from the pump during shopping</w:t>
+              <w:t>More types of vehicles</w:t>
             </w:r>
             <w:r>
               <w:rPr>
@@ -1203,7 +1280,7 @@
                 <w:noProof/>
                 <w:webHidden/>
               </w:rPr>
-              <w:instrText xml:space="preserve"> PAGEREF _Toc481519753 \h </w:instrText>
+              <w:instrText xml:space="preserve"> PAGEREF _Toc481568696 \h </w:instrText>
             </w:r>
             <w:r>
               <w:rPr>
@@ -1249,7 +1326,7 @@
               <w:lang w:eastAsia="en-GB"/>
             </w:rPr>
           </w:pPr>
-          <w:hyperlink w:anchor="_Toc481519754" w:history="1">
+          <w:hyperlink w:anchor="_Toc481568697" w:history="1">
             <w:r>
               <w:rPr>
                 <w:rStyle w:val="Hyperlink"/>
@@ -1257,6 +1334,156 @@
                 <w:noProof/>
                 <w:lang w:eastAsia="en-GB"/>
               </w:rPr>
+              <w:t>Multiple types of fuel with different prices</w:t>
+            </w:r>
+            <w:r>
+              <w:rPr>
+                <w:noProof/>
+                <w:webHidden/>
+              </w:rPr>
+              <w:tab/>
+            </w:r>
+            <w:r>
+              <w:rPr>
+                <w:noProof/>
+                <w:webHidden/>
+              </w:rPr>
+              <w:fldChar w:fldCharType="begin"/>
+            </w:r>
+            <w:r>
+              <w:rPr>
+                <w:noProof/>
+                <w:webHidden/>
+              </w:rPr>
+              <w:instrText xml:space="preserve"> PAGEREF _Toc481568697 \h </w:instrText>
+            </w:r>
+            <w:r>
+              <w:rPr>
+                <w:noProof/>
+                <w:webHidden/>
+              </w:rPr>
+            </w:r>
+            <w:r>
+              <w:rPr>
+                <w:noProof/>
+                <w:webHidden/>
+              </w:rPr>
+              <w:fldChar w:fldCharType="separate"/>
+            </w:r>
+            <w:r>
+              <w:rPr>
+                <w:noProof/>
+                <w:webHidden/>
+              </w:rPr>
+              <w:t>3</w:t>
+            </w:r>
+            <w:r>
+              <w:rPr>
+                <w:noProof/>
+                <w:webHidden/>
+              </w:rPr>
+              <w:fldChar w:fldCharType="end"/>
+            </w:r>
+          </w:hyperlink>
+        </w:p>
+        <w:p>
+          <w:pPr>
+            <w:pStyle w:val="TOC2"/>
+            <w:tabs>
+              <w:tab w:val="right" w:leader="dot" w:pos="9350"/>
+            </w:tabs>
+            <w:rPr>
+              <w:rFonts w:eastAsiaTheme="minorEastAsia"/>
+              <w:smallCaps w:val="0"/>
+              <w:noProof/>
+              <w:sz w:val="24"/>
+              <w:szCs w:val="24"/>
+              <w:lang w:eastAsia="en-GB"/>
+            </w:rPr>
+          </w:pPr>
+          <w:hyperlink w:anchor="_Toc481568698" w:history="1">
+            <w:r>
+              <w:rPr>
+                <w:rStyle w:val="Hyperlink"/>
+                <w:rFonts w:eastAsia="Times New Roman"/>
+                <w:noProof/>
+                <w:lang w:eastAsia="en-GB"/>
+              </w:rPr>
+              <w:t>Parking away from the pump during shopping</w:t>
+            </w:r>
+            <w:r>
+              <w:rPr>
+                <w:noProof/>
+                <w:webHidden/>
+              </w:rPr>
+              <w:tab/>
+            </w:r>
+            <w:r>
+              <w:rPr>
+                <w:noProof/>
+                <w:webHidden/>
+              </w:rPr>
+              <w:fldChar w:fldCharType="begin"/>
+            </w:r>
+            <w:r>
+              <w:rPr>
+                <w:noProof/>
+                <w:webHidden/>
+              </w:rPr>
+              <w:instrText xml:space="preserve"> PAGEREF _Toc481568698 \h </w:instrText>
+            </w:r>
+            <w:r>
+              <w:rPr>
+                <w:noProof/>
+                <w:webHidden/>
+              </w:rPr>
+            </w:r>
+            <w:r>
+              <w:rPr>
+                <w:noProof/>
+                <w:webHidden/>
+              </w:rPr>
+              <w:fldChar w:fldCharType="separate"/>
+            </w:r>
+            <w:r>
+              <w:rPr>
+                <w:noProof/>
+                <w:webHidden/>
+              </w:rPr>
+              <w:t>3</w:t>
+            </w:r>
+            <w:r>
+              <w:rPr>
+                <w:noProof/>
+                <w:webHidden/>
+              </w:rPr>
+              <w:fldChar w:fldCharType="end"/>
+            </w:r>
+          </w:hyperlink>
+        </w:p>
+        <w:p>
+          <w:pPr>
+            <w:pStyle w:val="TOC2"/>
+            <w:tabs>
+              <w:tab w:val="right" w:leader="dot" w:pos="9350"/>
+            </w:tabs>
+            <w:rPr>
+              <w:rFonts w:eastAsiaTheme="minorEastAsia"/>
+              <w:smallCaps w:val="0"/>
+              <w:noProof/>
+              <w:sz w:val="24"/>
+              <w:szCs w:val="24"/>
+              <w:lang w:eastAsia="en-GB"/>
+            </w:rPr>
+          </w:pPr>
+          <w:hyperlink w:anchor="_Toc481568699" w:history="1">
+            <w:r>
+              <w:rPr>
+                <w:rStyle w:val="Hyperlink"/>
+                <w:rFonts w:eastAsia="Times New Roman"/>
+                <w:noProof/>
+                <w:lang w:eastAsia="en-GB"/>
+              </w:rPr>
               <w:t>Vehicles breaking down during the simulation</w:t>
             </w:r>
             <w:r>
@@ -1278,7 +1505,7 @@
                 <w:noProof/>
                 <w:webHidden/>
               </w:rPr>
-              <w:instrText xml:space="preserve"> PAGEREF _Toc481519754 \h </w:instrText>
+              <w:instrText xml:space="preserve"> PAGEREF _Toc481568699 \h </w:instrText>
             </w:r>
             <w:r>
               <w:rPr>
@@ -1298,7 +1525,7 @@
                 <w:noProof/>
                 <w:webHidden/>
               </w:rPr>
-              <w:t>3</w:t>
+              <w:t>4</w:t>
             </w:r>
             <w:r>
               <w:rPr>
@@ -1323,7 +1550,7 @@
               <w:lang w:eastAsia="en-GB"/>
             </w:rPr>
           </w:pPr>
-          <w:hyperlink w:anchor="_Toc481519755" w:history="1">
+          <w:hyperlink w:anchor="_Toc481568700" w:history="1">
             <w:r>
               <w:rPr>
                 <w:rStyle w:val="Hyperlink"/>
@@ -1352,7 +1579,7 @@
                 <w:noProof/>
                 <w:webHidden/>
               </w:rPr>
-              <w:instrText xml:space="preserve"> PAGEREF _Toc481519755 \h </w:instrText>
+              <w:instrText xml:space="preserve"> PAGEREF _Toc481568700 \h </w:instrText>
             </w:r>
             <w:r>
               <w:rPr>
@@ -1372,7 +1599,7 @@
                 <w:noProof/>
                 <w:webHidden/>
               </w:rPr>
-              <w:t>4</w:t>
+              <w:t>5</w:t>
             </w:r>
             <w:r>
               <w:rPr>
@@ -1397,7 +1624,7 @@
               <w:lang w:eastAsia="en-GB"/>
             </w:rPr>
           </w:pPr>
-          <w:hyperlink w:anchor="_Toc481519756" w:history="1">
+          <w:hyperlink w:anchor="_Toc481568701" w:history="1">
             <w:r>
               <w:rPr>
                 <w:rStyle w:val="Hyperlink"/>
@@ -1426,7 +1653,7 @@
                 <w:noProof/>
                 <w:webHidden/>
               </w:rPr>
-              <w:instrText xml:space="preserve"> PAGEREF _Toc481519756 \h </w:instrText>
+              <w:instrText xml:space="preserve"> PAGEREF _Toc481568701 \h </w:instrText>
             </w:r>
             <w:r>
               <w:rPr>
@@ -1471,7 +1698,7 @@
               <w:lang w:eastAsia="en-GB"/>
             </w:rPr>
           </w:pPr>
-          <w:hyperlink w:anchor="_Toc481519757" w:history="1">
+          <w:hyperlink w:anchor="_Toc481568702" w:history="1">
             <w:r>
               <w:rPr>
                 <w:rStyle w:val="Hyperlink"/>
@@ -1500,7 +1727,7 @@
                 <w:noProof/>
                 <w:webHidden/>
               </w:rPr>
-              <w:instrText xml:space="preserve"> PAGEREF _Toc481519757 \h </w:instrText>
+              <w:instrText xml:space="preserve"> PAGEREF _Toc481568702 \h </w:instrText>
             </w:r>
             <w:r>
               <w:rPr>
@@ -1520,7 +1747,7 @@
                 <w:noProof/>
                 <w:webHidden/>
               </w:rPr>
-              <w:t>5</w:t>
+              <w:t>6</w:t>
             </w:r>
             <w:r>
               <w:rPr>
@@ -1545,7 +1772,7 @@
               <w:lang w:eastAsia="en-GB"/>
             </w:rPr>
           </w:pPr>
-          <w:hyperlink w:anchor="_Toc481519758" w:history="1">
+          <w:hyperlink w:anchor="_Toc481568703" w:history="1">
             <w:r>
               <w:rPr>
                 <w:rStyle w:val="Hyperlink"/>
@@ -1574,7 +1801,7 @@
                 <w:noProof/>
                 <w:webHidden/>
               </w:rPr>
-              <w:instrText xml:space="preserve"> PAGEREF _Toc481519758 \h </w:instrText>
+              <w:instrText xml:space="preserve"> PAGEREF _Toc481568703 \h </w:instrText>
             </w:r>
             <w:r>
               <w:rPr>
@@ -1594,7 +1821,7 @@
                 <w:noProof/>
                 <w:webHidden/>
               </w:rPr>
-              <w:t>5</w:t>
+              <w:t>6</w:t>
             </w:r>
             <w:r>
               <w:rPr>
@@ -1619,7 +1846,7 @@
               <w:lang w:eastAsia="en-GB"/>
             </w:rPr>
           </w:pPr>
-          <w:hyperlink w:anchor="_Toc481519759" w:history="1">
+          <w:hyperlink w:anchor="_Toc481568704" w:history="1">
             <w:r>
               <w:rPr>
                 <w:rStyle w:val="Hyperlink"/>
@@ -1648,7 +1875,7 @@
                 <w:noProof/>
                 <w:webHidden/>
               </w:rPr>
-              <w:instrText xml:space="preserve"> PAGEREF _Toc481519759 \h </w:instrText>
+              <w:instrText xml:space="preserve"> PAGEREF _Toc481568704 \h </w:instrText>
             </w:r>
             <w:r>
               <w:rPr>
@@ -1668,7 +1895,7 @@
                 <w:noProof/>
                 <w:webHidden/>
               </w:rPr>
-              <w:t>5</w:t>
+              <w:t>6</w:t>
             </w:r>
             <w:r>
               <w:rPr>
@@ -1714,7 +1941,7 @@
           <w:lang w:eastAsia="en-GB"/>
         </w:rPr>
       </w:pPr>
-      <w:bookmarkStart w:id="0" w:name="_Toc481519749"/>
+      <w:bookmarkStart w:id="0" w:name="_Toc481568691"/>
       <w:commentRangeStart w:id="1"/>
       <w:r>
         <w:rPr>
@@ -1778,6 +2005,7 @@
     </w:p>
     <w:p>
       <w:pPr>
+        <w:spacing w:line="360" w:lineRule="auto"/>
         <w:ind w:firstLine="720"/>
         <w:rPr>
           <w:lang w:eastAsia="en-GB"/>
@@ -1804,39 +2032,153 @@
     </w:p>
     <w:p>
       <w:pPr>
+        <w:pStyle w:val="Heading2"/>
         <w:ind w:firstLine="720"/>
         <w:rPr>
           <w:lang w:eastAsia="en-GB"/>
         </w:rPr>
       </w:pPr>
+      <w:bookmarkStart w:id="2" w:name="_Toc481568692"/>
+      <w:r>
+        <w:rPr>
+          <w:lang w:eastAsia="en-GB"/>
+        </w:rPr>
+        <w:t>Packages</w:t>
+      </w:r>
+      <w:bookmarkEnd w:id="2"/>
     </w:p>
     <w:p>
       <w:pPr>
+        <w:spacing w:line="360" w:lineRule="auto"/>
+        <w:rPr>
+          <w:i/>
+          <w:lang w:eastAsia="en-GB"/>
+        </w:rPr>
+      </w:pPr>
+      <w:r>
+        <w:rPr>
+          <w:i/>
+          <w:lang w:eastAsia="en-GB"/>
+        </w:rPr>
+        <w:t>Start Here</w:t>
+      </w:r>
+    </w:p>
+    <w:p>
+      <w:pPr>
+        <w:pStyle w:val="Heading3"/>
+        <w:ind w:left="720" w:firstLine="720"/>
+        <w:rPr>
+          <w:lang w:eastAsia="en-GB"/>
+        </w:rPr>
+      </w:pPr>
+      <w:bookmarkStart w:id="3" w:name="_Toc481568693"/>
+      <w:r>
+        <w:rPr>
+          <w:lang w:eastAsia="en-GB"/>
+        </w:rPr>
+        <w:t>Separation of Model-View Structure</w:t>
+      </w:r>
+      <w:bookmarkEnd w:id="3"/>
+    </w:p>
+    <w:p>
+      <w:pPr>
+        <w:spacing w:line="360" w:lineRule="auto"/>
+        <w:rPr>
+          <w:i/>
+          <w:lang w:eastAsia="en-GB"/>
+        </w:rPr>
+      </w:pPr>
+      <w:r>
+        <w:rPr>
+          <w:i/>
+          <w:lang w:eastAsia="en-GB"/>
+        </w:rPr>
+        <w:t>Start Here</w:t>
+      </w:r>
+    </w:p>
+    <w:p>
+      <w:pPr>
+        <w:pStyle w:val="Heading2"/>
         <w:ind w:firstLine="720"/>
         <w:rPr>
           <w:lang w:eastAsia="en-GB"/>
         </w:rPr>
       </w:pPr>
-      <w:r>
-        <w:rPr>
-          <w:lang w:eastAsia="en-GB"/>
-        </w:rPr>
-        <w:t>Notes:</w:t>
-      </w:r>
-      <w:r>
-        <w:rPr>
-          <w:lang w:eastAsia="en-GB"/>
-        </w:rPr>
-        <w:t xml:space="preserve"> </w:t>
-      </w:r>
-      <w:r>
+      <w:bookmarkStart w:id="4" w:name="_Toc481568694"/>
+      <w:r>
+        <w:rPr>
+          <w:lang w:eastAsia="en-GB"/>
+        </w:rPr>
+        <w:t>Code Layout</w:t>
+      </w:r>
+      <w:bookmarkEnd w:id="4"/>
+    </w:p>
+    <w:p>
+      <w:pPr>
+        <w:spacing w:line="360" w:lineRule="auto"/>
+        <w:rPr>
+          <w:lang w:eastAsia="en-GB"/>
+        </w:rPr>
+      </w:pPr>
+      <w:r>
+        <w:rPr>
+          <w:lang w:eastAsia="en-GB"/>
+        </w:rPr>
+        <w:t>The code layout for the client code utilizes a general structure of variables, followed by a constructor and the intended methods.</w:t>
+      </w:r>
+    </w:p>
+    <w:p>
+      <w:pPr>
+        <w:ind w:firstLine="720"/>
+        <w:rPr>
+          <w:lang w:eastAsia="en-GB"/>
+        </w:rPr>
+      </w:pPr>
+    </w:p>
+    <w:p>
+      <w:pPr>
+        <w:ind w:firstLine="720"/>
         <w:rPr>
           <w:b/>
           <w:i/>
           <w:u w:val="single"/>
           <w:lang w:eastAsia="en-GB"/>
         </w:rPr>
-        <w:t>SEE ANTONIO ASAP</w:t>
+      </w:pPr>
+      <w:commentRangeStart w:id="5"/>
+      <w:r>
+        <w:rPr>
+          <w:lang w:eastAsia="en-GB"/>
+        </w:rPr>
+        <w:t>Notes</w:t>
+      </w:r>
+      <w:commentRangeEnd w:id="5"/>
+      <w:r>
+        <w:rPr>
+          <w:rStyle w:val="CommentReference"/>
+        </w:rPr>
+        <w:commentReference w:id="5"/>
+      </w:r>
+      <w:r>
+        <w:rPr>
+          <w:lang w:eastAsia="en-GB"/>
+        </w:rPr>
+        <w:t>:</w:t>
+      </w:r>
+      <w:r>
+        <w:rPr>
+          <w:lang w:eastAsia="en-GB"/>
+        </w:rPr>
+        <w:t xml:space="preserve"> </w:t>
+      </w:r>
+      <w:r>
+        <w:rPr>
+          <w:b/>
+          <w:i/>
+          <w:u w:val="single"/>
+          <w:lang w:eastAsia="en-GB"/>
+        </w:rPr>
+        <w:t>Code Structure</w:t>
       </w:r>
     </w:p>
     <w:p>
@@ -1886,7 +2228,12 @@
           <w:lang w:eastAsia="en-GB"/>
         </w:rPr>
         <w:tab/>
-        <w:t xml:space="preserve">3 – 4 Pages </w:t>
+      </w:r>
+      <w:r>
+        <w:rPr>
+          <w:lang w:eastAsia="en-GB"/>
+        </w:rPr>
+        <w:t xml:space="preserve"> </w:t>
       </w:r>
     </w:p>
     <w:p>
@@ -1897,7 +2244,7 @@
           <w:lang w:eastAsia="en-GB"/>
         </w:rPr>
       </w:pPr>
-      <w:bookmarkStart w:id="2" w:name="_Toc481519750"/>
+      <w:bookmarkStart w:id="6" w:name="_Toc481568695"/>
       <w:r>
         <w:rPr>
           <w:rFonts w:eastAsia="Times New Roman"/>
@@ -1940,7 +2287,7 @@
         </w:rPr>
         <w:t xml:space="preserve"> Classes to Support </w:t>
       </w:r>
-      <w:commentRangeStart w:id="3"/>
+      <w:commentRangeStart w:id="7"/>
       <w:r>
         <w:rPr>
           <w:rFonts w:eastAsia="Times New Roman"/>
@@ -1955,301 +2302,36 @@
         </w:rPr>
         <w:t>imulations</w:t>
       </w:r>
-      <w:bookmarkEnd w:id="2"/>
-      <w:commentRangeEnd w:id="3"/>
+      <w:commentRangeEnd w:id="7"/>
       <w:r>
         <w:rPr>
           <w:rStyle w:val="CommentReference"/>
           <w:rFonts w:asciiTheme="minorHAnsi" w:eastAsiaTheme="minorHAnsi" w:hAnsiTheme="minorHAnsi" w:cstheme="minorBidi"/>
           <w:color w:val="auto"/>
         </w:rPr>
-        <w:commentReference w:id="3"/>
-      </w:r>
-    </w:p>
-    <w:p>
-      <w:pPr>
-        <w:spacing w:line="360" w:lineRule="auto"/>
-        <w:ind w:firstLine="720"/>
-        <w:rPr>
-          <w:lang w:eastAsia="en-GB"/>
-        </w:rPr>
-      </w:pPr>
-      <w:r>
-        <w:rPr>
-          <w:lang w:eastAsia="en-GB"/>
-        </w:rPr>
-        <w:t>The initial changes to the classes to</w:t>
-      </w:r>
-      <w:r>
-        <w:rPr>
-          <w:lang w:eastAsia="en-GB"/>
-        </w:rPr>
-        <w:t xml:space="preserve"> support the simulation can entail with the following: </w:t>
-      </w:r>
-    </w:p>
-    <w:p>
-      <w:pPr>
-        <w:pStyle w:val="Heading2"/>
-        <w:rPr>
-          <w:rFonts w:eastAsia="Times New Roman"/>
-          <w:lang w:eastAsia="en-GB"/>
-        </w:rPr>
-      </w:pPr>
-      <w:bookmarkStart w:id="4" w:name="_Toc481519751"/>
-      <w:r>
-        <w:rPr>
-          <w:rFonts w:eastAsia="Times New Roman"/>
-          <w:lang w:eastAsia="en-GB"/>
-        </w:rPr>
-        <w:t>M</w:t>
-      </w:r>
-      <w:r>
-        <w:rPr>
-          <w:rFonts w:eastAsia="Times New Roman"/>
-          <w:lang w:eastAsia="en-GB"/>
-        </w:rPr>
-        <w:t>ore types of vehicles</w:t>
-      </w:r>
-      <w:bookmarkEnd w:id="4"/>
-    </w:p>
-    <w:p>
-      <w:pPr>
-        <w:spacing w:line="360" w:lineRule="auto"/>
-        <w:ind w:firstLine="720"/>
-        <w:rPr>
-          <w:lang w:eastAsia="en-GB"/>
-        </w:rPr>
-      </w:pPr>
-      <w:r>
-        <w:rPr>
-          <w:lang w:eastAsia="en-GB"/>
-        </w:rPr>
-        <w:t>If different types of ve</w:t>
-      </w:r>
-      <w:r>
-        <w:rPr>
-          <w:lang w:eastAsia="en-GB"/>
-        </w:rPr>
-        <w:t xml:space="preserve">hicles need to be created, it’ll require </w:t>
-      </w:r>
-      <w:r>
-        <w:rPr>
-          <w:lang w:eastAsia="en-GB"/>
-        </w:rPr>
-        <w:t>creating</w:t>
-      </w:r>
-      <w:r>
-        <w:rPr>
-          <w:lang w:eastAsia="en-GB"/>
-        </w:rPr>
-        <w:t xml:space="preserve"> </w:t>
-      </w:r>
-      <w:r>
-        <w:rPr>
-          <w:lang w:eastAsia="en-GB"/>
-        </w:rPr>
-        <w:t xml:space="preserve">a </w:t>
-      </w:r>
-      <w:r>
-        <w:rPr>
-          <w:lang w:eastAsia="en-GB"/>
-        </w:rPr>
-        <w:t>brand-new</w:t>
-      </w:r>
-      <w:r>
-        <w:rPr>
-          <w:lang w:eastAsia="en-GB"/>
-        </w:rPr>
-        <w:t xml:space="preserve"> class that requires</w:t>
-      </w:r>
-      <w:r>
-        <w:rPr>
-          <w:lang w:eastAsia="en-GB"/>
-        </w:rPr>
-        <w:t xml:space="preserve"> stating the name of the vehicle. </w:t>
-      </w:r>
-      <w:r>
-        <w:rPr>
-          <w:lang w:eastAsia="en-GB"/>
-        </w:rPr>
-        <w:t>However,</w:t>
-      </w:r>
-      <w:r>
-        <w:rPr>
-          <w:lang w:eastAsia="en-GB"/>
-        </w:rPr>
-        <w:t xml:space="preserve"> this requires updating the </w:t>
-      </w:r>
-      <w:proofErr w:type="spellStart"/>
-      <w:r>
-        <w:rPr>
-          <w:lang w:eastAsia="en-GB"/>
-        </w:rPr>
-        <w:t>Config</w:t>
-      </w:r>
-      <w:proofErr w:type="spellEnd"/>
-      <w:r>
-        <w:rPr>
-          <w:lang w:eastAsia="en-GB"/>
-        </w:rPr>
-        <w:t xml:space="preserve"> class and adding the information </w:t>
-      </w:r>
-      <w:r>
-        <w:rPr>
-          <w:lang w:eastAsia="en-GB"/>
-        </w:rPr>
-        <w:t xml:space="preserve">for the intended vehicle, by adding the seed, probabilities and other important </w:t>
-      </w:r>
-      <w:r>
-        <w:rPr>
-          <w:lang w:eastAsia="en-GB"/>
-        </w:rPr>
-        <w:t>variables associated</w:t>
-      </w:r>
-      <w:r>
-        <w:rPr>
-          <w:lang w:eastAsia="en-GB"/>
-        </w:rPr>
-        <w:t>.</w:t>
-      </w:r>
-    </w:p>
-    <w:p>
-      <w:pPr>
-        <w:pStyle w:val="Heading2"/>
-        <w:rPr>
-          <w:rFonts w:eastAsia="Times New Roman"/>
-          <w:lang w:eastAsia="en-GB"/>
-        </w:rPr>
-      </w:pPr>
-      <w:bookmarkStart w:id="5" w:name="_Toc481519752"/>
-      <w:r>
-        <w:rPr>
-          <w:rFonts w:eastAsia="Times New Roman"/>
-          <w:lang w:eastAsia="en-GB"/>
-        </w:rPr>
-        <w:t>M</w:t>
-      </w:r>
-      <w:r>
-        <w:rPr>
-          <w:rFonts w:eastAsia="Times New Roman"/>
-          <w:lang w:eastAsia="en-GB"/>
-        </w:rPr>
-        <w:t>ultiple types</w:t>
-      </w:r>
-      <w:r>
-        <w:rPr>
-          <w:rFonts w:eastAsia="Times New Roman"/>
-          <w:lang w:eastAsia="en-GB"/>
-        </w:rPr>
-        <w:t xml:space="preserve"> of fuel with different prices</w:t>
-      </w:r>
-      <w:bookmarkEnd w:id="5"/>
-    </w:p>
-    <w:p>
-      <w:pPr>
-        <w:spacing w:line="360" w:lineRule="auto"/>
-        <w:rPr>
-          <w:lang w:eastAsia="en-GB"/>
-        </w:rPr>
-      </w:pPr>
-      <w:r>
-        <w:rPr>
-          <w:lang w:eastAsia="en-GB"/>
-        </w:rPr>
-        <w:tab/>
-      </w:r>
-      <w:r>
-        <w:rPr>
-          <w:lang w:eastAsia="en-GB"/>
-        </w:rPr>
-        <w:t xml:space="preserve">Multiple Type of fuel would require creating an array for the Pump class with the number of type of fuels it has. Have it implemented and outputting both on the console and the GUI that the vehicle used this </w:t>
-      </w:r>
-      <w:r>
-        <w:rPr>
-          <w:lang w:eastAsia="en-GB"/>
-        </w:rPr>
-        <w:t>fuel</w:t>
-      </w:r>
-      <w:r>
-        <w:rPr>
-          <w:lang w:eastAsia="en-GB"/>
-        </w:rPr>
-        <w:t xml:space="preserve"> for this pump. </w:t>
-      </w:r>
-      <w:r>
-        <w:rPr>
-          <w:lang w:eastAsia="en-GB"/>
-        </w:rPr>
-        <w:t>To</w:t>
-      </w:r>
-      <w:r>
-        <w:rPr>
-          <w:lang w:eastAsia="en-GB"/>
-        </w:rPr>
-        <w:t xml:space="preserve"> give the pump </w:t>
-      </w:r>
-      <w:r>
-        <w:rPr>
-          <w:lang w:eastAsia="en-GB"/>
-        </w:rPr>
-        <w:t xml:space="preserve">fuel types easy use, would mean to create a new GUI component to create a new window representing to add a new text field to write the fuel type and </w:t>
-      </w:r>
-      <w:r>
-        <w:rPr>
-          <w:lang w:eastAsia="en-GB"/>
-        </w:rPr>
-        <w:t xml:space="preserve">fuel </w:t>
-      </w:r>
-      <w:r>
-        <w:rPr>
-          <w:lang w:eastAsia="en-GB"/>
-        </w:rPr>
-        <w:t>price data. Having the GUI to manipulate the price and the fuel type in a new window would allow the user to define their fuel and parameters easily.</w:t>
-      </w:r>
-    </w:p>
-    <w:p>
-      <w:pPr>
-        <w:pStyle w:val="Heading2"/>
-        <w:rPr>
-          <w:rFonts w:eastAsia="Times New Roman"/>
-          <w:lang w:eastAsia="en-GB"/>
-        </w:rPr>
-      </w:pPr>
-      <w:bookmarkStart w:id="6" w:name="_Toc481519753"/>
-      <w:r>
-        <w:rPr>
-          <w:rFonts w:eastAsia="Times New Roman"/>
-          <w:lang w:eastAsia="en-GB"/>
-        </w:rPr>
-        <w:t>P</w:t>
-      </w:r>
-      <w:r>
-        <w:rPr>
-          <w:rFonts w:eastAsia="Times New Roman"/>
-          <w:lang w:eastAsia="en-GB"/>
-        </w:rPr>
-        <w:t>arking away</w:t>
-      </w:r>
-      <w:r>
-        <w:rPr>
-          <w:rFonts w:eastAsia="Times New Roman"/>
-          <w:lang w:eastAsia="en-GB"/>
-        </w:rPr>
-        <w:t xml:space="preserve"> from the pump during shopping</w:t>
+        <w:commentReference w:id="7"/>
       </w:r>
       <w:bookmarkEnd w:id="6"/>
     </w:p>
     <w:p>
       <w:pPr>
-        <w:rPr>
-          <w:lang w:eastAsia="en-GB"/>
-        </w:rPr>
-      </w:pPr>
-      <w:r>
-        <w:rPr>
-          <w:lang w:eastAsia="en-GB"/>
-        </w:rPr>
-        <w:tab/>
+        <w:spacing w:line="360" w:lineRule="auto"/>
+        <w:ind w:firstLine="720"/>
+        <w:rPr>
+          <w:lang w:eastAsia="en-GB"/>
+        </w:rPr>
+      </w:pPr>
+      <w:r>
+        <w:rPr>
+          <w:lang w:eastAsia="en-GB"/>
+        </w:rPr>
+        <w:t>The initial changes to the classes to</w:t>
+      </w:r>
+      <w:r>
+        <w:rPr>
+          <w:lang w:eastAsia="en-GB"/>
+        </w:rPr>
+        <w:t xml:space="preserve"> support the simulation can entail with the following: </w:t>
       </w:r>
     </w:p>
     <w:p>
@@ -2260,7 +2342,282 @@
           <w:lang w:eastAsia="en-GB"/>
         </w:rPr>
       </w:pPr>
-      <w:bookmarkStart w:id="7" w:name="_Toc481519754"/>
+      <w:bookmarkStart w:id="8" w:name="_Toc481568696"/>
+      <w:r>
+        <w:rPr>
+          <w:rFonts w:eastAsia="Times New Roman"/>
+          <w:lang w:eastAsia="en-GB"/>
+        </w:rPr>
+        <w:t>M</w:t>
+      </w:r>
+      <w:r>
+        <w:rPr>
+          <w:rFonts w:eastAsia="Times New Roman"/>
+          <w:lang w:eastAsia="en-GB"/>
+        </w:rPr>
+        <w:t>ore types of vehicles</w:t>
+      </w:r>
+      <w:bookmarkEnd w:id="8"/>
+    </w:p>
+    <w:p>
+      <w:pPr>
+        <w:spacing w:line="360" w:lineRule="auto"/>
+        <w:ind w:firstLine="720"/>
+        <w:rPr>
+          <w:lang w:eastAsia="en-GB"/>
+        </w:rPr>
+      </w:pPr>
+      <w:r>
+        <w:rPr>
+          <w:lang w:eastAsia="en-GB"/>
+        </w:rPr>
+        <w:t>If different types of ve</w:t>
+      </w:r>
+      <w:r>
+        <w:rPr>
+          <w:lang w:eastAsia="en-GB"/>
+        </w:rPr>
+        <w:t>hicles</w:t>
+      </w:r>
+      <w:bookmarkStart w:id="9" w:name="_GoBack"/>
+      <w:bookmarkEnd w:id="9"/>
+      <w:r>
+        <w:rPr>
+          <w:lang w:eastAsia="en-GB"/>
+        </w:rPr>
+        <w:t xml:space="preserve"> need to be created, it’ll require </w:t>
+      </w:r>
+      <w:r>
+        <w:rPr>
+          <w:lang w:eastAsia="en-GB"/>
+        </w:rPr>
+        <w:t>creating</w:t>
+      </w:r>
+      <w:r>
+        <w:rPr>
+          <w:lang w:eastAsia="en-GB"/>
+        </w:rPr>
+        <w:t xml:space="preserve"> </w:t>
+      </w:r>
+      <w:r>
+        <w:rPr>
+          <w:lang w:eastAsia="en-GB"/>
+        </w:rPr>
+        <w:t xml:space="preserve">a </w:t>
+      </w:r>
+      <w:r>
+        <w:rPr>
+          <w:lang w:eastAsia="en-GB"/>
+        </w:rPr>
+        <w:t>brand-new</w:t>
+      </w:r>
+      <w:r>
+        <w:rPr>
+          <w:lang w:eastAsia="en-GB"/>
+        </w:rPr>
+        <w:t xml:space="preserve"> class that requires</w:t>
+      </w:r>
+      <w:r>
+        <w:rPr>
+          <w:lang w:eastAsia="en-GB"/>
+        </w:rPr>
+        <w:t xml:space="preserve"> stating the name of the vehicle. </w:t>
+      </w:r>
+      <w:r>
+        <w:rPr>
+          <w:lang w:eastAsia="en-GB"/>
+        </w:rPr>
+        <w:t>However,</w:t>
+      </w:r>
+      <w:r>
+        <w:rPr>
+          <w:lang w:eastAsia="en-GB"/>
+        </w:rPr>
+        <w:t xml:space="preserve"> this requires updating the </w:t>
+      </w:r>
+      <w:proofErr w:type="spellStart"/>
+      <w:r>
+        <w:rPr>
+          <w:lang w:eastAsia="en-GB"/>
+        </w:rPr>
+        <w:t>Config</w:t>
+      </w:r>
+      <w:proofErr w:type="spellEnd"/>
+      <w:r>
+        <w:rPr>
+          <w:lang w:eastAsia="en-GB"/>
+        </w:rPr>
+        <w:t xml:space="preserve"> class and adding the information </w:t>
+      </w:r>
+      <w:r>
+        <w:rPr>
+          <w:lang w:eastAsia="en-GB"/>
+        </w:rPr>
+        <w:t xml:space="preserve">for the intended vehicle, by adding the seed, probabilities and other important </w:t>
+      </w:r>
+      <w:r>
+        <w:rPr>
+          <w:lang w:eastAsia="en-GB"/>
+        </w:rPr>
+        <w:t>variables associated</w:t>
+      </w:r>
+      <w:r>
+        <w:rPr>
+          <w:lang w:eastAsia="en-GB"/>
+        </w:rPr>
+        <w:t>.</w:t>
+      </w:r>
+    </w:p>
+    <w:p>
+      <w:pPr>
+        <w:pStyle w:val="Heading2"/>
+        <w:rPr>
+          <w:rFonts w:eastAsia="Times New Roman"/>
+          <w:lang w:eastAsia="en-GB"/>
+        </w:rPr>
+      </w:pPr>
+      <w:bookmarkStart w:id="10" w:name="_Toc481568697"/>
+      <w:r>
+        <w:rPr>
+          <w:rFonts w:eastAsia="Times New Roman"/>
+          <w:lang w:eastAsia="en-GB"/>
+        </w:rPr>
+        <w:t>M</w:t>
+      </w:r>
+      <w:r>
+        <w:rPr>
+          <w:rFonts w:eastAsia="Times New Roman"/>
+          <w:lang w:eastAsia="en-GB"/>
+        </w:rPr>
+        <w:t>ultiple types</w:t>
+      </w:r>
+      <w:r>
+        <w:rPr>
+          <w:rFonts w:eastAsia="Times New Roman"/>
+          <w:lang w:eastAsia="en-GB"/>
+        </w:rPr>
+        <w:t xml:space="preserve"> of fuel with different prices</w:t>
+      </w:r>
+      <w:bookmarkEnd w:id="10"/>
+    </w:p>
+    <w:p>
+      <w:pPr>
+        <w:spacing w:line="360" w:lineRule="auto"/>
+        <w:rPr>
+          <w:lang w:eastAsia="en-GB"/>
+        </w:rPr>
+      </w:pPr>
+      <w:r>
+        <w:rPr>
+          <w:lang w:eastAsia="en-GB"/>
+        </w:rPr>
+        <w:tab/>
+      </w:r>
+      <w:r>
+        <w:rPr>
+          <w:lang w:eastAsia="en-GB"/>
+        </w:rPr>
+        <w:t xml:space="preserve">Multiple Type of fuel would require creating an array for the Pump class with the number of type of fuels it has. Have it implemented and outputting both on the console and the GUI that the vehicle used this </w:t>
+      </w:r>
+      <w:r>
+        <w:rPr>
+          <w:lang w:eastAsia="en-GB"/>
+        </w:rPr>
+        <w:t>fuel</w:t>
+      </w:r>
+      <w:r>
+        <w:rPr>
+          <w:lang w:eastAsia="en-GB"/>
+        </w:rPr>
+        <w:t xml:space="preserve"> for this pump. </w:t>
+      </w:r>
+      <w:r>
+        <w:rPr>
+          <w:lang w:eastAsia="en-GB"/>
+        </w:rPr>
+        <w:t>To</w:t>
+      </w:r>
+      <w:r>
+        <w:rPr>
+          <w:lang w:eastAsia="en-GB"/>
+        </w:rPr>
+        <w:t xml:space="preserve"> give the pump </w:t>
+      </w:r>
+      <w:r>
+        <w:rPr>
+          <w:lang w:eastAsia="en-GB"/>
+        </w:rPr>
+        <w:t xml:space="preserve">fuel types easy use, would mean to create a new GUI component to create a new window representing to add a new text field to write the fuel type and </w:t>
+      </w:r>
+      <w:r>
+        <w:rPr>
+          <w:lang w:eastAsia="en-GB"/>
+        </w:rPr>
+        <w:t xml:space="preserve">fuel </w:t>
+      </w:r>
+      <w:r>
+        <w:rPr>
+          <w:lang w:eastAsia="en-GB"/>
+        </w:rPr>
+        <w:t>price data. Having the GUI to manipulate the price and the fuel type in a new window would allow the user to define their fuel and parameters easily.</w:t>
+      </w:r>
+    </w:p>
+    <w:p>
+      <w:pPr>
+        <w:pStyle w:val="Heading2"/>
+        <w:rPr>
+          <w:rFonts w:eastAsia="Times New Roman"/>
+          <w:lang w:eastAsia="en-GB"/>
+        </w:rPr>
+      </w:pPr>
+      <w:bookmarkStart w:id="11" w:name="_Toc481568698"/>
+      <w:r>
+        <w:rPr>
+          <w:rFonts w:eastAsia="Times New Roman"/>
+          <w:lang w:eastAsia="en-GB"/>
+        </w:rPr>
+        <w:t>P</w:t>
+      </w:r>
+      <w:r>
+        <w:rPr>
+          <w:rFonts w:eastAsia="Times New Roman"/>
+          <w:lang w:eastAsia="en-GB"/>
+        </w:rPr>
+        <w:t>arking away</w:t>
+      </w:r>
+      <w:r>
+        <w:rPr>
+          <w:rFonts w:eastAsia="Times New Roman"/>
+          <w:lang w:eastAsia="en-GB"/>
+        </w:rPr>
+        <w:t xml:space="preserve"> from the pump during shopping</w:t>
+      </w:r>
+      <w:bookmarkEnd w:id="11"/>
+    </w:p>
+    <w:p>
+      <w:pPr>
+        <w:spacing w:line="360" w:lineRule="auto"/>
+        <w:ind w:firstLine="720"/>
+        <w:rPr>
+          <w:lang w:eastAsia="en-GB"/>
+        </w:rPr>
+      </w:pPr>
+      <w:r>
+        <w:rPr>
+          <w:lang w:eastAsia="en-GB"/>
+        </w:rPr>
+        <w:t>Initially, the idea of dedicated parking</w:t>
+      </w:r>
+    </w:p>
+    <w:p>
+      <w:pPr>
+        <w:pStyle w:val="Heading2"/>
+        <w:rPr>
+          <w:rFonts w:eastAsia="Times New Roman"/>
+          <w:lang w:eastAsia="en-GB"/>
+        </w:rPr>
+      </w:pPr>
+      <w:bookmarkStart w:id="12" w:name="_Toc481568699"/>
       <w:r>
         <w:rPr>
           <w:rFonts w:eastAsia="Times New Roman"/>
@@ -2275,7 +2632,7 @@
         </w:rPr>
         <w:t>ehicles breaking down during the simulation</w:t>
       </w:r>
-      <w:bookmarkEnd w:id="7"/>
+      <w:bookmarkEnd w:id="12"/>
     </w:p>
     <w:p>
       <w:pPr>
@@ -2314,7 +2671,7 @@
           <w:lang w:eastAsia="en-GB"/>
         </w:rPr>
       </w:pPr>
-      <w:bookmarkStart w:id="8" w:name="_Toc481519755"/>
+      <w:bookmarkStart w:id="13" w:name="_Toc481568700"/>
       <w:r>
         <w:rPr>
           <w:rFonts w:eastAsia="Times New Roman"/>
@@ -2322,7 +2679,7 @@
         </w:rPr>
         <w:t xml:space="preserve">UML </w:t>
       </w:r>
-      <w:commentRangeStart w:id="9"/>
+      <w:commentRangeStart w:id="14"/>
       <w:r>
         <w:rPr>
           <w:rFonts w:eastAsia="Times New Roman"/>
@@ -2330,14 +2687,14 @@
         </w:rPr>
         <w:t>Class</w:t>
       </w:r>
-      <w:commentRangeEnd w:id="9"/>
+      <w:commentRangeEnd w:id="14"/>
       <w:r>
         <w:rPr>
           <w:rStyle w:val="CommentReference"/>
           <w:rFonts w:asciiTheme="minorHAnsi" w:eastAsiaTheme="minorHAnsi" w:hAnsiTheme="minorHAnsi" w:cstheme="minorBidi"/>
           <w:color w:val="auto"/>
         </w:rPr>
-        <w:commentReference w:id="9"/>
+        <w:commentReference w:id="14"/>
       </w:r>
       <w:r>
         <w:rPr>
@@ -2346,7 +2703,7 @@
         </w:rPr>
         <w:t xml:space="preserve"> Hierarchy</w:t>
       </w:r>
-      <w:bookmarkEnd w:id="8"/>
+      <w:bookmarkEnd w:id="13"/>
     </w:p>
     <w:p>
       <w:pPr>
@@ -2378,7 +2735,7 @@
           <w:lang w:eastAsia="en-GB"/>
         </w:rPr>
       </w:pPr>
-      <w:bookmarkStart w:id="10" w:name="_Toc481519756"/>
+      <w:bookmarkStart w:id="15" w:name="_Toc481568701"/>
       <w:r>
         <w:rPr>
           <w:rFonts w:eastAsia="Times New Roman"/>
@@ -2386,7 +2743,7 @@
         </w:rPr>
         <w:t xml:space="preserve">(Level </w:t>
       </w:r>
-      <w:commentRangeStart w:id="11"/>
+      <w:commentRangeStart w:id="16"/>
       <w:r>
         <w:rPr>
           <w:rFonts w:eastAsia="Times New Roman"/>
@@ -2394,14 +2751,14 @@
         </w:rPr>
         <w:t>1</w:t>
       </w:r>
-      <w:commentRangeEnd w:id="11"/>
+      <w:commentRangeEnd w:id="16"/>
       <w:r>
         <w:rPr>
           <w:rStyle w:val="CommentReference"/>
           <w:rFonts w:asciiTheme="minorHAnsi" w:eastAsiaTheme="minorHAnsi" w:hAnsiTheme="minorHAnsi" w:cstheme="minorBidi"/>
           <w:color w:val="auto"/>
         </w:rPr>
-        <w:commentReference w:id="11"/>
+        <w:commentReference w:id="16"/>
       </w:r>
       <w:r>
         <w:rPr>
@@ -2452,7 +2809,7 @@
         </w:rPr>
         <w:t xml:space="preserve"> in the Simulation</w:t>
       </w:r>
-      <w:bookmarkEnd w:id="10"/>
+      <w:bookmarkEnd w:id="15"/>
     </w:p>
     <w:p>
       <w:pPr>
@@ -2475,8 +2832,6 @@
         </w:rPr>
         <w:t>Image Here</w:t>
       </w:r>
-      <w:bookmarkStart w:id="12" w:name="_GoBack"/>
-      <w:bookmarkEnd w:id="12"/>
     </w:p>
     <w:p>
       <w:pPr>
@@ -2486,7 +2841,7 @@
           <w:lang w:eastAsia="en-GB"/>
         </w:rPr>
       </w:pPr>
-      <w:bookmarkStart w:id="13" w:name="_Toc481519757"/>
+      <w:bookmarkStart w:id="17" w:name="_Toc481568702"/>
       <w:r>
         <w:rPr>
           <w:rFonts w:eastAsia="Times New Roman"/>
@@ -2501,7 +2856,7 @@
         </w:rPr>
         <w:t>he results of the simulations in tabular form;</w:t>
       </w:r>
-      <w:bookmarkEnd w:id="13"/>
+      <w:bookmarkEnd w:id="17"/>
     </w:p>
     <w:tbl>
       <w:tblPr>
@@ -2885,8 +3240,8 @@
           <w:lang w:eastAsia="en-GB"/>
         </w:rPr>
       </w:pPr>
-      <w:bookmarkStart w:id="14" w:name="_Toc481519758"/>
-      <w:commentRangeStart w:id="15"/>
+      <w:bookmarkStart w:id="18" w:name="_Toc481568703"/>
+      <w:commentRangeStart w:id="19"/>
       <w:r>
         <w:rPr>
           <w:rFonts w:eastAsia="Times New Roman"/>
@@ -2894,14 +3249,14 @@
         </w:rPr>
         <w:t>Results</w:t>
       </w:r>
-      <w:commentRangeEnd w:id="15"/>
+      <w:commentRangeEnd w:id="19"/>
       <w:r>
         <w:rPr>
           <w:rStyle w:val="CommentReference"/>
           <w:rFonts w:asciiTheme="minorHAnsi" w:eastAsiaTheme="minorHAnsi" w:hAnsiTheme="minorHAnsi" w:cstheme="minorBidi"/>
           <w:color w:val="auto"/>
         </w:rPr>
-        <w:commentReference w:id="15"/>
+        <w:commentReference w:id="19"/>
       </w:r>
       <w:r>
         <w:rPr>
@@ -2910,7 +3265,7 @@
         </w:rPr>
         <w:t xml:space="preserve"> and Implications</w:t>
       </w:r>
-      <w:bookmarkEnd w:id="14"/>
+      <w:bookmarkEnd w:id="18"/>
     </w:p>
     <w:p>
       <w:pPr>
@@ -2949,7 +3304,7 @@
           <w:lang w:eastAsia="en-GB"/>
         </w:rPr>
       </w:pPr>
-      <w:bookmarkStart w:id="16" w:name="_Toc481519759"/>
+      <w:bookmarkStart w:id="20" w:name="_Toc481568704"/>
       <w:r>
         <w:rPr>
           <w:rFonts w:eastAsia="Times New Roman"/>
@@ -2957,7 +3312,7 @@
         </w:rPr>
         <w:t>Building and Running the Code</w:t>
       </w:r>
-      <w:bookmarkEnd w:id="16"/>
+      <w:bookmarkEnd w:id="20"/>
     </w:p>
     <w:p>
       <w:pPr>
@@ -3195,7 +3550,7 @@
       </w:r>
     </w:p>
   </w:comment>
-  <w:comment w:id="3" w:author="Minguell, Kelvin (Student)" w:date="2017-05-02T20:21:00Z" w:initials="MK(">
+  <w:comment w:id="5" w:author="Minguell, Kelvin (Student)" w:date="2017-05-03T09:54:00Z" w:initials="MK(">
     <w:p>
       <w:pPr>
         <w:pStyle w:val="CommentText"/>
@@ -3207,14 +3562,17 @@
         <w:annotationRef/>
       </w:r>
       <w:r>
-        <w:t>½ a PAGE MAXIMUM</w:t>
+        <w:t>See Antonio BEFORE 4pm if any questions</w:t>
       </w:r>
     </w:p>
   </w:comment>
-  <w:comment w:id="9" w:author="Minguell, Kelvin (Student)" w:date="2017-05-02T20:31:00Z" w:initials="MK(">
+  <w:comment w:id="7" w:author="Minguell, Kelvin (Student)" w:date="2017-05-02T20:21:00Z" w:initials="MK(">
     <w:p>
       <w:pPr>
         <w:pStyle w:val="CommentText"/>
+        <w:rPr>
+          <w:lang w:val="fr-FR"/>
+        </w:rPr>
       </w:pPr>
       <w:r>
         <w:rPr>
@@ -3223,11 +3581,28 @@
         <w:annotationRef/>
       </w:r>
       <w:r>
-        <w:t>FIT Page FULLY. Should Take up A PAGE</w:t>
+        <w:rPr>
+          <w:lang w:val="fr-FR"/>
+        </w:rPr>
+        <w:t xml:space="preserve">½ </w:t>
+      </w:r>
+      <w:proofErr w:type="gramStart"/>
+      <w:r>
+        <w:rPr>
+          <w:lang w:val="fr-FR"/>
+        </w:rPr>
+        <w:t>a</w:t>
+      </w:r>
+      <w:proofErr w:type="gramEnd"/>
+      <w:r>
+        <w:rPr>
+          <w:lang w:val="fr-FR"/>
+        </w:rPr>
+        <w:t xml:space="preserve"> PAGE MAXIMUM</w:t>
       </w:r>
     </w:p>
   </w:comment>
-  <w:comment w:id="11" w:author="Minguell, Kelvin (Student)" w:date="2017-05-02T20:23:00Z" w:initials="MK(">
+  <w:comment w:id="14" w:author="Minguell, Kelvin (Student)" w:date="2017-05-02T20:31:00Z" w:initials="MK(">
     <w:p>
       <w:pPr>
         <w:pStyle w:val="CommentText"/>
@@ -3240,16 +3615,44 @@
       </w:r>
       <w:r>
         <w:rPr>
-          <w:rStyle w:val="CommentReference"/>
-        </w:rPr>
-        <w:annotationRef/>
-      </w:r>
-      <w:r>
-        <w:t>FIT Page FULLY. Should Take up A PAGE</w:t>
+          <w:lang w:val="fr-FR"/>
+        </w:rPr>
+        <w:t xml:space="preserve">FIT Page FULLY. </w:t>
+      </w:r>
+      <w:r>
+        <w:t>Should Take up A PAGE</w:t>
       </w:r>
     </w:p>
   </w:comment>
-  <w:comment w:id="15" w:author="Minguell, Kelvin (Student)" w:date="2017-05-02T20:24:00Z" w:initials="MK(">
+  <w:comment w:id="16" w:author="Minguell, Kelvin (Student)" w:date="2017-05-02T20:23:00Z" w:initials="MK(">
+    <w:p>
+      <w:pPr>
+        <w:pStyle w:val="CommentText"/>
+      </w:pPr>
+      <w:r>
+        <w:rPr>
+          <w:rStyle w:val="CommentReference"/>
+        </w:rPr>
+        <w:annotationRef/>
+      </w:r>
+      <w:r>
+        <w:rPr>
+          <w:rStyle w:val="CommentReference"/>
+        </w:rPr>
+        <w:annotationRef/>
+      </w:r>
+      <w:r>
+        <w:t xml:space="preserve">FIT Page FULLY. Should Take up A </w:t>
+      </w:r>
+      <w:r>
+        <w:t xml:space="preserve">DIFFERENT </w:t>
+      </w:r>
+      <w:r>
+        <w:t>PAGE</w:t>
+      </w:r>
+    </w:p>
+  </w:comment>
+  <w:comment w:id="19" w:author="Minguell, Kelvin (Student)" w:date="2017-05-02T20:24:00Z" w:initials="MK(">
     <w:p>
       <w:pPr>
         <w:pStyle w:val="CommentText"/>
@@ -3271,6 +3674,7 @@
 <file path=word/commentsExtended.xml><?xml version="1.0" encoding="utf-8"?>
 <w15:commentsEx xmlns:wpc="http://schemas.microsoft.com/office/word/2010/wordprocessingCanvas" xmlns:mo="http://schemas.microsoft.com/office/mac/office/2008/main" xmlns:mc="http://schemas.openxmlformats.org/markup-compatibility/2006" xmlns:mv="urn:schemas-microsoft-com:mac:vml" xmlns:o="urn:schemas-microsoft-com:office:office" xmlns:r="http://schemas.openxmlformats.org/officeDocument/2006/relationships" xmlns:m="http://schemas.openxmlformats.org/officeDocument/2006/math" xmlns:v="urn:schemas-microsoft-com:vml" xmlns:wp14="http://schemas.microsoft.com/office/word/2010/wordprocessingDrawing" xmlns:wp="http://schemas.openxmlformats.org/drawingml/2006/wordprocessingDrawing" xmlns:w10="urn:schemas-microsoft-com:office:word" xmlns:w="http://schemas.openxmlformats.org/wordprocessingml/2006/main" xmlns:w14="http://schemas.microsoft.com/office/word/2010/wordml" xmlns:w15="http://schemas.microsoft.com/office/word/2012/wordml" xmlns:wpg="http://schemas.microsoft.com/office/word/2010/wordprocessingGroup" xmlns:wpi="http://schemas.microsoft.com/office/word/2010/wordprocessingInk" xmlns:wne="http://schemas.microsoft.com/office/word/2006/wordml" xmlns:wps="http://schemas.microsoft.com/office/word/2010/wordprocessingShape" mc:Ignorable="w14 w15 wp14">
   <w15:commentEx w15:paraId="4D87199C" w15:done="0"/>
+  <w15:commentEx w15:paraId="2D861ED7" w15:done="0"/>
   <w15:commentEx w15:paraId="783E1746" w15:done="0"/>
   <w15:commentEx w15:paraId="0470ECF5" w15:done="0"/>
   <w15:commentEx w15:paraId="3139982C" w15:done="0"/>
@@ -3967,6 +4371,26 @@
       <w:szCs w:val="26"/>
     </w:rPr>
   </w:style>
+  <w:style w:type="paragraph" w:styleId="Heading3">
+    <w:name w:val="heading 3"/>
+    <w:basedOn w:val="Normal"/>
+    <w:next w:val="Normal"/>
+    <w:link w:val="Heading3Char"/>
+    <w:uiPriority w:val="9"/>
+    <w:unhideWhenUsed/>
+    <w:qFormat/>
+    <w:rsid w:val="0089767D"/>
+    <w:pPr>
+      <w:keepNext/>
+      <w:keepLines/>
+      <w:spacing w:before="40"/>
+      <w:outlineLvl w:val="2"/>
+    </w:pPr>
+    <w:rPr>
+      <w:rFonts w:asciiTheme="majorHAnsi" w:eastAsiaTheme="majorEastAsia" w:hAnsiTheme="majorHAnsi" w:cstheme="majorBidi"/>
+      <w:color w:val="1F3763" w:themeColor="accent1" w:themeShade="7F"/>
+    </w:rPr>
+  </w:style>
   <w:style w:type="character" w:default="1" w:styleId="DefaultParagraphFont">
     <w:name w:val="Default Paragraph Font"/>
     <w:uiPriority w:val="1"/>
@@ -4109,7 +4533,6 @@
     <w:next w:val="Normal"/>
     <w:autoRedefine/>
     <w:uiPriority w:val="39"/>
-    <w:semiHidden/>
     <w:unhideWhenUsed/>
     <w:rsid w:val="00E10734"/>
     <w:pPr>
@@ -4362,6 +4785,17 @@
       <w:rFonts w:ascii="Times New Roman" w:hAnsi="Times New Roman" w:cs="Times New Roman"/>
       <w:sz w:val="18"/>
       <w:szCs w:val="18"/>
+    </w:rPr>
+  </w:style>
+  <w:style w:type="character" w:customStyle="1" w:styleId="Heading3Char">
+    <w:name w:val="Heading 3 Char"/>
+    <w:basedOn w:val="DefaultParagraphFont"/>
+    <w:link w:val="Heading3"/>
+    <w:uiPriority w:val="9"/>
+    <w:rsid w:val="0089767D"/>
+    <w:rPr>
+      <w:rFonts w:asciiTheme="majorHAnsi" w:eastAsiaTheme="majorEastAsia" w:hAnsiTheme="majorHAnsi" w:cstheme="majorBidi"/>
+      <w:color w:val="1F3763" w:themeColor="accent1" w:themeShade="7F"/>
     </w:rPr>
   </w:style>
 </w:styles>
@@ -4633,7 +5067,7 @@
 </file>
 
 <file path=customXml/itemProps1.xml><?xml version="1.0" encoding="utf-8"?>
-<ds:datastoreItem xmlns:ds="http://schemas.openxmlformats.org/officeDocument/2006/customXml" ds:itemID="{29480237-1801-D349-ABE3-5BEA9139F8F6}">
+<ds:datastoreItem xmlns:ds="http://schemas.openxmlformats.org/officeDocument/2006/customXml" ds:itemID="{DD617975-645A-E748-8646-481493001C00}">
   <ds:schemaRefs>
     <ds:schemaRef ds:uri="http://schemas.openxmlformats.org/officeDocument/2006/bibliography"/>
   </ds:schemaRefs>

</xml_diff>

<commit_message>
Rearrangement of Files and Update
</commit_message>
<xml_diff>
--- a/Group11Report.docx
+++ b/Group11Report.docx
@@ -3276,35 +3276,37 @@
         </w:rPr>
         <w:t>current size of the queue and clearly states the information of whether it is a</w:t>
       </w:r>
-    </w:p>
-    <w:p>
-      <w:pPr>
-        <w:ind w:firstLine="720"/>
-        <w:rPr>
-          <w:lang w:eastAsia="en-GB"/>
-        </w:rPr>
-      </w:pPr>
-    </w:p>
-    <w:p>
-      <w:pPr>
-        <w:pStyle w:val="Heading1"/>
-        <w:rPr>
-          <w:rFonts w:eastAsia="Times New Roman"/>
-          <w:lang w:eastAsia="en-GB"/>
-        </w:rPr>
-      </w:pPr>
-      <w:bookmarkStart w:id="19" w:name="_Toc481568704"/>
-      <w:r>
-        <w:rPr>
-          <w:rFonts w:eastAsia="Times New Roman"/>
-          <w:lang w:eastAsia="en-GB"/>
-        </w:rPr>
-        <w:t>Building and Running the Code</w:t>
-      </w:r>
+      <w:bookmarkStart w:id="19" w:name="_GoBack"/>
       <w:bookmarkEnd w:id="19"/>
     </w:p>
     <w:p>
       <w:pPr>
+        <w:ind w:firstLine="720"/>
+        <w:rPr>
+          <w:lang w:eastAsia="en-GB"/>
+        </w:rPr>
+      </w:pPr>
+    </w:p>
+    <w:p>
+      <w:pPr>
+        <w:pStyle w:val="Heading1"/>
+        <w:rPr>
+          <w:rFonts w:eastAsia="Times New Roman"/>
+          <w:lang w:eastAsia="en-GB"/>
+        </w:rPr>
+      </w:pPr>
+      <w:bookmarkStart w:id="20" w:name="_Toc481568704"/>
+      <w:r>
+        <w:rPr>
+          <w:rFonts w:eastAsia="Times New Roman"/>
+          <w:lang w:eastAsia="en-GB"/>
+        </w:rPr>
+        <w:t>Building and Running the Code</w:t>
+      </w:r>
+      <w:bookmarkEnd w:id="20"/>
+    </w:p>
+    <w:p>
+      <w:pPr>
         <w:spacing w:line="360" w:lineRule="auto"/>
         <w:ind w:firstLine="720"/>
         <w:rPr>
@@ -3379,14 +3381,26 @@
         </w:rPr>
         <w:t xml:space="preserve">package </w:t>
       </w:r>
-      <w:bookmarkStart w:id="20" w:name="_GoBack"/>
-      <w:bookmarkEnd w:id="20"/>
-      <w:r>
-        <w:rPr>
-          <w:rFonts w:eastAsia="Times New Roman"/>
-          <w:lang w:eastAsia="en-GB"/>
-        </w:rPr>
-        <w:t xml:space="preserve">then running </w:t>
+      <w:r>
+        <w:rPr>
+          <w:rFonts w:eastAsia="Times New Roman"/>
+          <w:lang w:eastAsia="en-GB"/>
+        </w:rPr>
+        <w:t xml:space="preserve">then </w:t>
+      </w:r>
+      <w:r>
+        <w:rPr>
+          <w:rFonts w:eastAsia="Times New Roman"/>
+          <w:lang w:eastAsia="en-GB"/>
+        </w:rPr>
+        <w:t>run</w:t>
+      </w:r>
+      <w:r>
+        <w:rPr>
+          <w:rFonts w:eastAsia="Times New Roman"/>
+          <w:lang w:eastAsia="en-GB"/>
+        </w:rPr>
+        <w:t xml:space="preserve"> </w:t>
       </w:r>
       <w:r>
         <w:rPr>
@@ -5087,7 +5101,7 @@
 </file>
 
 <file path=customXml/itemProps1.xml><?xml version="1.0" encoding="utf-8"?>
-<ds:datastoreItem xmlns:ds="http://schemas.openxmlformats.org/officeDocument/2006/customXml" ds:itemID="{08D3F270-900E-1C4E-BE3B-10BBA55DF215}">
+<ds:datastoreItem xmlns:ds="http://schemas.openxmlformats.org/officeDocument/2006/customXml" ds:itemID="{0FD87163-1976-A94F-BE9D-958BB93FE139}">
   <ds:schemaRefs>
     <ds:schemaRef ds:uri="http://schemas.openxmlformats.org/officeDocument/2006/bibliography"/>
   </ds:schemaRefs>

</xml_diff>

<commit_message>
Readme.md and update report
</commit_message>
<xml_diff>
--- a/Group11Report.docx
+++ b/Group11Report.docx
@@ -445,7 +445,6 @@
                                     <w:lang w:val="en-GB"/>
                                   </w:rPr>
                                 </w:pPr>
-                                <w:proofErr w:type="spellStart"/>
                                 <w:r>
                                   <w:rPr>
                                     <w:i/>
@@ -454,18 +453,7 @@
                                     <w:szCs w:val="32"/>
                                     <w:lang w:val="en-GB"/>
                                   </w:rPr>
-                                  <w:t>Minguell</w:t>
-                                </w:r>
-                                <w:proofErr w:type="spellEnd"/>
-                                <w:r>
-                                  <w:rPr>
-                                    <w:i/>
-                                    <w:color w:val="262626" w:themeColor="text1" w:themeTint="D9"/>
-                                    <w:sz w:val="32"/>
-                                    <w:szCs w:val="32"/>
-                                    <w:lang w:val="en-GB"/>
-                                  </w:rPr>
-                                  <w:t>, Kelvin</w:t>
+                                  <w:t>Minguell, Kelvin</w:t>
                                 </w:r>
                               </w:p>
                               <w:p>
@@ -479,7 +467,6 @@
                                     <w:szCs w:val="32"/>
                                   </w:rPr>
                                 </w:pPr>
-                                <w:proofErr w:type="spellStart"/>
                                 <w:r>
                                   <w:rPr>
                                     <w:i/>
@@ -487,29 +474,8 @@
                                     <w:sz w:val="32"/>
                                     <w:szCs w:val="32"/>
                                   </w:rPr>
-                                  <w:t>Bartosevicius</w:t>
+                                  <w:t>Bartosevicius, Matas</w:t>
                                 </w:r>
-                                <w:proofErr w:type="spellEnd"/>
-                                <w:r>
-                                  <w:rPr>
-                                    <w:i/>
-                                    <w:color w:val="262626" w:themeColor="text1" w:themeTint="D9"/>
-                                    <w:sz w:val="32"/>
-                                    <w:szCs w:val="32"/>
-                                  </w:rPr>
-                                  <w:t xml:space="preserve">, </w:t>
-                                </w:r>
-                                <w:proofErr w:type="spellStart"/>
-                                <w:r>
-                                  <w:rPr>
-                                    <w:i/>
-                                    <w:color w:val="262626" w:themeColor="text1" w:themeTint="D9"/>
-                                    <w:sz w:val="32"/>
-                                    <w:szCs w:val="32"/>
-                                  </w:rPr>
-                                  <w:t>Matas</w:t>
-                                </w:r>
-                                <w:proofErr w:type="spellEnd"/>
                               </w:p>
                               <w:p>
                                 <w:pPr>
@@ -522,7 +488,6 @@
                                     <w:szCs w:val="32"/>
                                   </w:rPr>
                                 </w:pPr>
-                                <w:proofErr w:type="spellStart"/>
                                 <w:r>
                                   <w:rPr>
                                     <w:i/>
@@ -530,17 +495,7 @@
                                     <w:sz w:val="32"/>
                                     <w:szCs w:val="32"/>
                                   </w:rPr>
-                                  <w:t>Ramalho</w:t>
-                                </w:r>
-                                <w:proofErr w:type="spellEnd"/>
-                                <w:r>
-                                  <w:rPr>
-                                    <w:i/>
-                                    <w:color w:val="262626" w:themeColor="text1" w:themeTint="D9"/>
-                                    <w:sz w:val="32"/>
-                                    <w:szCs w:val="32"/>
-                                  </w:rPr>
-                                  <w:t>, Milton</w:t>
+                                  <w:t>Ramalho, Milton</w:t>
                                 </w:r>
                               </w:p>
                               <w:p>
@@ -654,7 +609,6 @@
                               <w:lang w:val="en-GB"/>
                             </w:rPr>
                           </w:pPr>
-                          <w:proofErr w:type="spellStart"/>
                           <w:r>
                             <w:rPr>
                               <w:i/>
@@ -663,18 +617,7 @@
                               <w:szCs w:val="32"/>
                               <w:lang w:val="en-GB"/>
                             </w:rPr>
-                            <w:t>Minguell</w:t>
-                          </w:r>
-                          <w:proofErr w:type="spellEnd"/>
-                          <w:r>
-                            <w:rPr>
-                              <w:i/>
-                              <w:color w:val="262626" w:themeColor="text1" w:themeTint="D9"/>
-                              <w:sz w:val="32"/>
-                              <w:szCs w:val="32"/>
-                              <w:lang w:val="en-GB"/>
-                            </w:rPr>
-                            <w:t>, Kelvin</w:t>
+                            <w:t>Minguell, Kelvin</w:t>
                           </w:r>
                         </w:p>
                         <w:p>
@@ -688,7 +631,6 @@
                               <w:szCs w:val="32"/>
                             </w:rPr>
                           </w:pPr>
-                          <w:proofErr w:type="spellStart"/>
                           <w:r>
                             <w:rPr>
                               <w:i/>
@@ -696,29 +638,8 @@
                               <w:sz w:val="32"/>
                               <w:szCs w:val="32"/>
                             </w:rPr>
-                            <w:t>Bartosevicius</w:t>
+                            <w:t>Bartosevicius, Matas</w:t>
                           </w:r>
-                          <w:proofErr w:type="spellEnd"/>
-                          <w:r>
-                            <w:rPr>
-                              <w:i/>
-                              <w:color w:val="262626" w:themeColor="text1" w:themeTint="D9"/>
-                              <w:sz w:val="32"/>
-                              <w:szCs w:val="32"/>
-                            </w:rPr>
-                            <w:t xml:space="preserve">, </w:t>
-                          </w:r>
-                          <w:proofErr w:type="spellStart"/>
-                          <w:r>
-                            <w:rPr>
-                              <w:i/>
-                              <w:color w:val="262626" w:themeColor="text1" w:themeTint="D9"/>
-                              <w:sz w:val="32"/>
-                              <w:szCs w:val="32"/>
-                            </w:rPr>
-                            <w:t>Matas</w:t>
-                          </w:r>
-                          <w:proofErr w:type="spellEnd"/>
                         </w:p>
                         <w:p>
                           <w:pPr>
@@ -731,7 +652,6 @@
                               <w:szCs w:val="32"/>
                             </w:rPr>
                           </w:pPr>
-                          <w:proofErr w:type="spellStart"/>
                           <w:r>
                             <w:rPr>
                               <w:i/>
@@ -739,17 +659,7 @@
                               <w:sz w:val="32"/>
                               <w:szCs w:val="32"/>
                             </w:rPr>
-                            <w:t>Ramalho</w:t>
-                          </w:r>
-                          <w:proofErr w:type="spellEnd"/>
-                          <w:r>
-                            <w:rPr>
-                              <w:i/>
-                              <w:color w:val="262626" w:themeColor="text1" w:themeTint="D9"/>
-                              <w:sz w:val="32"/>
-                              <w:szCs w:val="32"/>
-                            </w:rPr>
-                            <w:t>, Milton</w:t>
+                            <w:t>Ramalho, Milton</w:t>
                           </w:r>
                         </w:p>
                         <w:p>
@@ -864,7 +774,7 @@
               <w:noProof/>
               <w:sz w:val="24"/>
               <w:szCs w:val="24"/>
-              <w:lang w:eastAsia="en-GB"/>
+              <w:lang w:val="en-GB" w:eastAsia="en-GB"/>
             </w:rPr>
           </w:pPr>
           <w:r>
@@ -876,7 +786,7 @@
           <w:r>
             <w:fldChar w:fldCharType="separate"/>
           </w:r>
-          <w:hyperlink w:anchor="_Toc481568691" w:history="1">
+          <w:hyperlink w:anchor="_Toc481640794" w:history="1">
             <w:r>
               <w:rPr>
                 <w:rStyle w:val="Hyperlink"/>
@@ -905,7 +815,7 @@
                 <w:noProof/>
                 <w:webHidden/>
               </w:rPr>
-              <w:instrText xml:space="preserve"> PAGEREF _Toc481568691 \h </w:instrText>
+              <w:instrText xml:space="preserve"> PAGEREF _Toc481640794 \h </w:instrText>
             </w:r>
             <w:r>
               <w:rPr>
@@ -948,10 +858,10 @@
               <w:noProof/>
               <w:sz w:val="24"/>
               <w:szCs w:val="24"/>
-              <w:lang w:eastAsia="en-GB"/>
+              <w:lang w:val="en-GB" w:eastAsia="en-GB"/>
             </w:rPr>
           </w:pPr>
-          <w:hyperlink w:anchor="_Toc481568692" w:history="1">
+          <w:hyperlink w:anchor="_Toc481640795" w:history="1">
             <w:r>
               <w:rPr>
                 <w:rStyle w:val="Hyperlink"/>
@@ -979,7 +889,7 @@
                 <w:noProof/>
                 <w:webHidden/>
               </w:rPr>
-              <w:instrText xml:space="preserve"> PAGEREF _Toc481568692 \h </w:instrText>
+              <w:instrText xml:space="preserve"> PAGEREF _Toc481640795 \h </w:instrText>
             </w:r>
             <w:r>
               <w:rPr>
@@ -1023,10 +933,10 @@
               <w:noProof/>
               <w:sz w:val="24"/>
               <w:szCs w:val="24"/>
-              <w:lang w:eastAsia="en-GB"/>
+              <w:lang w:val="en-GB" w:eastAsia="en-GB"/>
             </w:rPr>
           </w:pPr>
-          <w:hyperlink w:anchor="_Toc481568693" w:history="1">
+          <w:hyperlink w:anchor="_Toc481640796" w:history="1">
             <w:r>
               <w:rPr>
                 <w:rStyle w:val="Hyperlink"/>
@@ -1054,7 +964,7 @@
                 <w:noProof/>
                 <w:webHidden/>
               </w:rPr>
-              <w:instrText xml:space="preserve"> PAGEREF _Toc481568693 \h </w:instrText>
+              <w:instrText xml:space="preserve"> PAGEREF _Toc481640796 \h </w:instrText>
             </w:r>
             <w:r>
               <w:rPr>
@@ -1097,10 +1007,10 @@
               <w:noProof/>
               <w:sz w:val="24"/>
               <w:szCs w:val="24"/>
-              <w:lang w:eastAsia="en-GB"/>
+              <w:lang w:val="en-GB" w:eastAsia="en-GB"/>
             </w:rPr>
           </w:pPr>
-          <w:hyperlink w:anchor="_Toc481568694" w:history="1">
+          <w:hyperlink w:anchor="_Toc481640797" w:history="1">
             <w:r>
               <w:rPr>
                 <w:rStyle w:val="Hyperlink"/>
@@ -1128,7 +1038,7 @@
                 <w:noProof/>
                 <w:webHidden/>
               </w:rPr>
-              <w:instrText xml:space="preserve"> PAGEREF _Toc481568694 \h </w:instrText>
+              <w:instrText xml:space="preserve"> PAGEREF _Toc481640797 \h </w:instrText>
             </w:r>
             <w:r>
               <w:rPr>
@@ -1170,10 +1080,10 @@
               <w:noProof/>
               <w:sz w:val="24"/>
               <w:szCs w:val="24"/>
-              <w:lang w:eastAsia="en-GB"/>
+              <w:lang w:val="en-GB" w:eastAsia="en-GB"/>
             </w:rPr>
           </w:pPr>
-          <w:hyperlink w:anchor="_Toc481568695" w:history="1">
+          <w:hyperlink w:anchor="_Toc481640798" w:history="1">
             <w:r>
               <w:rPr>
                 <w:rStyle w:val="Hyperlink"/>
@@ -1202,7 +1112,7 @@
                 <w:noProof/>
                 <w:webHidden/>
               </w:rPr>
-              <w:instrText xml:space="preserve"> PAGEREF _Toc481568695 \h </w:instrText>
+              <w:instrText xml:space="preserve"> PAGEREF _Toc481640798 \h </w:instrText>
             </w:r>
             <w:r>
               <w:rPr>
@@ -1245,10 +1155,10 @@
               <w:noProof/>
               <w:sz w:val="24"/>
               <w:szCs w:val="24"/>
-              <w:lang w:eastAsia="en-GB"/>
+              <w:lang w:val="en-GB" w:eastAsia="en-GB"/>
             </w:rPr>
           </w:pPr>
-          <w:hyperlink w:anchor="_Toc481568696" w:history="1">
+          <w:hyperlink w:anchor="_Toc481640799" w:history="1">
             <w:r>
               <w:rPr>
                 <w:rStyle w:val="Hyperlink"/>
@@ -1277,7 +1187,7 @@
                 <w:noProof/>
                 <w:webHidden/>
               </w:rPr>
-              <w:instrText xml:space="preserve"> PAGEREF _Toc481568696 \h </w:instrText>
+              <w:instrText xml:space="preserve"> PAGEREF _Toc481640799 \h </w:instrText>
             </w:r>
             <w:r>
               <w:rPr>
@@ -1320,10 +1230,10 @@
               <w:noProof/>
               <w:sz w:val="24"/>
               <w:szCs w:val="24"/>
-              <w:lang w:eastAsia="en-GB"/>
+              <w:lang w:val="en-GB" w:eastAsia="en-GB"/>
             </w:rPr>
           </w:pPr>
-          <w:hyperlink w:anchor="_Toc481568697" w:history="1">
+          <w:hyperlink w:anchor="_Toc481640800" w:history="1">
             <w:r>
               <w:rPr>
                 <w:rStyle w:val="Hyperlink"/>
@@ -1352,7 +1262,7 @@
                 <w:noProof/>
                 <w:webHidden/>
               </w:rPr>
-              <w:instrText xml:space="preserve"> PAGEREF _Toc481568697 \h </w:instrText>
+              <w:instrText xml:space="preserve"> PAGEREF _Toc481640800 \h </w:instrText>
             </w:r>
             <w:r>
               <w:rPr>
@@ -1395,10 +1305,10 @@
               <w:noProof/>
               <w:sz w:val="24"/>
               <w:szCs w:val="24"/>
-              <w:lang w:eastAsia="en-GB"/>
+              <w:lang w:val="en-GB" w:eastAsia="en-GB"/>
             </w:rPr>
           </w:pPr>
-          <w:hyperlink w:anchor="_Toc481568698" w:history="1">
+          <w:hyperlink w:anchor="_Toc481640801" w:history="1">
             <w:r>
               <w:rPr>
                 <w:rStyle w:val="Hyperlink"/>
@@ -1427,7 +1337,7 @@
                 <w:noProof/>
                 <w:webHidden/>
               </w:rPr>
-              <w:instrText xml:space="preserve"> PAGEREF _Toc481568698 \h </w:instrText>
+              <w:instrText xml:space="preserve"> PAGEREF _Toc481640801 \h </w:instrText>
             </w:r>
             <w:r>
               <w:rPr>
@@ -1470,10 +1380,10 @@
               <w:noProof/>
               <w:sz w:val="24"/>
               <w:szCs w:val="24"/>
-              <w:lang w:eastAsia="en-GB"/>
+              <w:lang w:val="en-GB" w:eastAsia="en-GB"/>
             </w:rPr>
           </w:pPr>
-          <w:hyperlink w:anchor="_Toc481568699" w:history="1">
+          <w:hyperlink w:anchor="_Toc481640802" w:history="1">
             <w:r>
               <w:rPr>
                 <w:rStyle w:val="Hyperlink"/>
@@ -1502,7 +1412,7 @@
                 <w:noProof/>
                 <w:webHidden/>
               </w:rPr>
-              <w:instrText xml:space="preserve"> PAGEREF _Toc481568699 \h </w:instrText>
+              <w:instrText xml:space="preserve"> PAGEREF _Toc481640802 \h </w:instrText>
             </w:r>
             <w:r>
               <w:rPr>
@@ -1544,10 +1454,10 @@
               <w:noProof/>
               <w:sz w:val="24"/>
               <w:szCs w:val="24"/>
-              <w:lang w:eastAsia="en-GB"/>
+              <w:lang w:val="en-GB" w:eastAsia="en-GB"/>
             </w:rPr>
           </w:pPr>
-          <w:hyperlink w:anchor="_Toc481568700" w:history="1">
+          <w:hyperlink w:anchor="_Toc481640803" w:history="1">
             <w:r>
               <w:rPr>
                 <w:rStyle w:val="Hyperlink"/>
@@ -1576,7 +1486,7 @@
                 <w:noProof/>
                 <w:webHidden/>
               </w:rPr>
-              <w:instrText xml:space="preserve"> PAGEREF _Toc481568700 \h </w:instrText>
+              <w:instrText xml:space="preserve"> PAGEREF _Toc481640803 \h </w:instrText>
             </w:r>
             <w:r>
               <w:rPr>
@@ -1618,10 +1528,10 @@
               <w:noProof/>
               <w:sz w:val="24"/>
               <w:szCs w:val="24"/>
-              <w:lang w:eastAsia="en-GB"/>
+              <w:lang w:val="en-GB" w:eastAsia="en-GB"/>
             </w:rPr>
           </w:pPr>
-          <w:hyperlink w:anchor="_Toc481568701" w:history="1">
+          <w:hyperlink w:anchor="_Toc481640804" w:history="1">
             <w:r>
               <w:rPr>
                 <w:rStyle w:val="Hyperlink"/>
@@ -1650,7 +1560,7 @@
                 <w:noProof/>
                 <w:webHidden/>
               </w:rPr>
-              <w:instrText xml:space="preserve"> PAGEREF _Toc481568701 \h </w:instrText>
+              <w:instrText xml:space="preserve"> PAGEREF _Toc481640804 \h </w:instrText>
             </w:r>
             <w:r>
               <w:rPr>
@@ -1692,10 +1602,10 @@
               <w:noProof/>
               <w:sz w:val="24"/>
               <w:szCs w:val="24"/>
-              <w:lang w:eastAsia="en-GB"/>
+              <w:lang w:val="en-GB" w:eastAsia="en-GB"/>
             </w:rPr>
           </w:pPr>
-          <w:hyperlink w:anchor="_Toc481568702" w:history="1">
+          <w:hyperlink w:anchor="_Toc481640805" w:history="1">
             <w:r>
               <w:rPr>
                 <w:rStyle w:val="Hyperlink"/>
@@ -1724,7 +1634,7 @@
                 <w:noProof/>
                 <w:webHidden/>
               </w:rPr>
-              <w:instrText xml:space="preserve"> PAGEREF _Toc481568702 \h </w:instrText>
+              <w:instrText xml:space="preserve"> PAGEREF _Toc481640805 \h </w:instrText>
             </w:r>
             <w:r>
               <w:rPr>
@@ -1766,10 +1676,10 @@
               <w:noProof/>
               <w:sz w:val="24"/>
               <w:szCs w:val="24"/>
-              <w:lang w:eastAsia="en-GB"/>
+              <w:lang w:val="en-GB" w:eastAsia="en-GB"/>
             </w:rPr>
           </w:pPr>
-          <w:hyperlink w:anchor="_Toc481568703" w:history="1">
+          <w:hyperlink w:anchor="_Toc481640806" w:history="1">
             <w:r>
               <w:rPr>
                 <w:rStyle w:val="Hyperlink"/>
@@ -1798,7 +1708,7 @@
                 <w:noProof/>
                 <w:webHidden/>
               </w:rPr>
-              <w:instrText xml:space="preserve"> PAGEREF _Toc481568703 \h </w:instrText>
+              <w:instrText xml:space="preserve"> PAGEREF _Toc481640806 \h </w:instrText>
             </w:r>
             <w:r>
               <w:rPr>
@@ -1840,10 +1750,10 @@
               <w:noProof/>
               <w:sz w:val="24"/>
               <w:szCs w:val="24"/>
-              <w:lang w:eastAsia="en-GB"/>
+              <w:lang w:val="en-GB" w:eastAsia="en-GB"/>
             </w:rPr>
           </w:pPr>
-          <w:hyperlink w:anchor="_Toc481568704" w:history="1">
+          <w:hyperlink w:anchor="_Toc481640807" w:history="1">
             <w:r>
               <w:rPr>
                 <w:rStyle w:val="Hyperlink"/>
@@ -1872,7 +1782,7 @@
                 <w:noProof/>
                 <w:webHidden/>
               </w:rPr>
-              <w:instrText xml:space="preserve"> PAGEREF _Toc481568704 \h </w:instrText>
+              <w:instrText xml:space="preserve"> PAGEREF _Toc481640807 \h </w:instrText>
             </w:r>
             <w:r>
               <w:rPr>
@@ -1938,7 +1848,7 @@
           <w:lang w:eastAsia="en-GB"/>
         </w:rPr>
       </w:pPr>
-      <w:bookmarkStart w:id="0" w:name="_Toc481568691"/>
+      <w:bookmarkStart w:id="0" w:name="_Toc481640794"/>
       <w:commentRangeStart w:id="1"/>
       <w:r>
         <w:rPr>
@@ -2035,7 +1945,7 @@
           <w:lang w:eastAsia="en-GB"/>
         </w:rPr>
       </w:pPr>
-      <w:bookmarkStart w:id="2" w:name="_Toc481568692"/>
+      <w:bookmarkStart w:id="2" w:name="_Toc481640795"/>
       <w:r>
         <w:rPr>
           <w:lang w:eastAsia="en-GB"/>
@@ -2068,7 +1978,7 @@
           <w:lang w:eastAsia="en-GB"/>
         </w:rPr>
       </w:pPr>
-      <w:bookmarkStart w:id="3" w:name="_Toc481568693"/>
+      <w:bookmarkStart w:id="3" w:name="_Toc481640796"/>
       <w:r>
         <w:rPr>
           <w:lang w:eastAsia="en-GB"/>
@@ -2101,7 +2011,7 @@
           <w:lang w:eastAsia="en-GB"/>
         </w:rPr>
       </w:pPr>
-      <w:bookmarkStart w:id="4" w:name="_Toc481568694"/>
+      <w:bookmarkStart w:id="4" w:name="_Toc481640797"/>
       <w:r>
         <w:rPr>
           <w:lang w:eastAsia="en-GB"/>
@@ -2123,6 +2033,18 @@
         </w:rPr>
         <w:t>The code layout for the client code utilizes a general structure of variables, followed by a constructor and the intended methods.</w:t>
       </w:r>
+      <w:r>
+        <w:rPr>
+          <w:lang w:eastAsia="en-GB"/>
+        </w:rPr>
+        <w:t xml:space="preserve"> The </w:t>
+      </w:r>
+      <w:r>
+        <w:rPr>
+          <w:lang w:eastAsia="en-GB"/>
+        </w:rPr>
+        <w:t>intended t</w:t>
+      </w:r>
     </w:p>
     <w:p>
       <w:pPr>
@@ -2241,7 +2163,7 @@
           <w:lang w:eastAsia="en-GB"/>
         </w:rPr>
       </w:pPr>
-      <w:bookmarkStart w:id="6" w:name="_Toc481568695"/>
+      <w:bookmarkStart w:id="6" w:name="_Toc481640798"/>
       <w:r>
         <w:rPr>
           <w:rFonts w:eastAsia="Times New Roman"/>
@@ -2339,7 +2261,7 @@
           <w:lang w:eastAsia="en-GB"/>
         </w:rPr>
       </w:pPr>
-      <w:bookmarkStart w:id="8" w:name="_Toc481568696"/>
+      <w:bookmarkStart w:id="8" w:name="_Toc481640799"/>
       <w:r>
         <w:rPr>
           <w:rFonts w:eastAsia="Times New Roman"/>
@@ -2422,21 +2344,7 @@
         <w:rPr>
           <w:lang w:eastAsia="en-GB"/>
         </w:rPr>
-        <w:t xml:space="preserve"> this requires updating the </w:t>
-      </w:r>
-      <w:proofErr w:type="spellStart"/>
-      <w:r>
-        <w:rPr>
-          <w:lang w:eastAsia="en-GB"/>
-        </w:rPr>
-        <w:t>Config</w:t>
-      </w:r>
-      <w:proofErr w:type="spellEnd"/>
-      <w:r>
-        <w:rPr>
-          <w:lang w:eastAsia="en-GB"/>
-        </w:rPr>
-        <w:t xml:space="preserve"> class and adding the information </w:t>
+        <w:t xml:space="preserve"> this requires updating the Config class and adding the information </w:t>
       </w:r>
       <w:r>
         <w:rPr>
@@ -2465,7 +2373,7 @@
           <w:lang w:eastAsia="en-GB"/>
         </w:rPr>
       </w:pPr>
-      <w:bookmarkStart w:id="9" w:name="_Toc481568697"/>
+      <w:bookmarkStart w:id="9" w:name="_Toc481640800"/>
       <w:r>
         <w:rPr>
           <w:rFonts w:eastAsia="Times New Roman"/>
@@ -2559,7 +2467,7 @@
           <w:lang w:eastAsia="en-GB"/>
         </w:rPr>
       </w:pPr>
-      <w:bookmarkStart w:id="10" w:name="_Toc481568698"/>
+      <w:bookmarkStart w:id="10" w:name="_Toc481640801"/>
       <w:r>
         <w:rPr>
           <w:rFonts w:eastAsia="Times New Roman"/>
@@ -2606,7 +2514,7 @@
           <w:lang w:eastAsia="en-GB"/>
         </w:rPr>
       </w:pPr>
-      <w:bookmarkStart w:id="11" w:name="_Toc481568699"/>
+      <w:bookmarkStart w:id="11" w:name="_Toc481640802"/>
       <w:r>
         <w:rPr>
           <w:rFonts w:eastAsia="Times New Roman"/>
@@ -2660,71 +2568,91 @@
           <w:lang w:eastAsia="en-GB"/>
         </w:rPr>
       </w:pPr>
-      <w:bookmarkStart w:id="12" w:name="_Toc481568700"/>
-      <w:r>
-        <w:rPr>
-          <w:rFonts w:eastAsia="Times New Roman"/>
-          <w:lang w:eastAsia="en-GB"/>
-        </w:rPr>
-        <w:t xml:space="preserve">UML </w:t>
-      </w:r>
-      <w:commentRangeStart w:id="13"/>
-      <w:r>
-        <w:rPr>
-          <w:rFonts w:eastAsia="Times New Roman"/>
-          <w:lang w:eastAsia="en-GB"/>
-        </w:rPr>
-        <w:t>Class</w:t>
-      </w:r>
-      <w:commentRangeEnd w:id="13"/>
-      <w:r>
-        <w:rPr>
-          <w:rStyle w:val="CommentReference"/>
-          <w:rFonts w:asciiTheme="minorHAnsi" w:eastAsiaTheme="minorHAnsi" w:hAnsiTheme="minorHAnsi" w:cstheme="minorBidi"/>
-          <w:color w:val="auto"/>
-        </w:rPr>
-        <w:commentReference w:id="13"/>
-      </w:r>
-      <w:r>
-        <w:rPr>
-          <w:rFonts w:eastAsia="Times New Roman"/>
-          <w:lang w:eastAsia="en-GB"/>
-        </w:rPr>
-        <w:t xml:space="preserve"> Hierarchy</w:t>
+      <w:bookmarkStart w:id="12" w:name="_Toc481640803"/>
+      <w:r>
+        <w:rPr>
+          <w:rFonts w:eastAsia="Times New Roman"/>
+          <w:lang w:eastAsia="en-GB"/>
+        </w:rPr>
+        <w:t>UML Class Hierarchy</w:t>
       </w:r>
       <w:bookmarkEnd w:id="12"/>
     </w:p>
     <w:p>
       <w:pPr>
+        <w:jc w:val="center"/>
         <w:rPr>
           <w:i/>
           <w:lang w:eastAsia="en-GB"/>
         </w:rPr>
       </w:pPr>
+      <w:bookmarkStart w:id="13" w:name="_GoBack"/>
       <w:r>
         <w:rPr>
           <w:i/>
-          <w:lang w:eastAsia="en-GB"/>
-        </w:rPr>
-        <w:t>Image Here</w:t>
-      </w:r>
+          <w:noProof/>
+          <w:lang w:val="en-GB" w:eastAsia="en-GB"/>
+        </w:rPr>
+        <w:drawing>
+          <wp:inline distT="0" distB="0" distL="0" distR="0" wp14:anchorId="034E52A1" wp14:editId="5165ADAD">
+            <wp:extent cx="7785735" cy="6442378"/>
+            <wp:effectExtent l="0" t="0" r="12065" b="9525"/>
+            <wp:docPr id="1" name="Picture 1" descr="../../../../../Desktop/Screen%20Shot%202017-05-04%20at%2006.0"/>
+            <wp:cNvGraphicFramePr>
+              <a:graphicFrameLocks xmlns:a="http://schemas.openxmlformats.org/drawingml/2006/main" noChangeAspect="1"/>
+            </wp:cNvGraphicFramePr>
+            <a:graphic xmlns:a="http://schemas.openxmlformats.org/drawingml/2006/main">
+              <a:graphicData uri="http://schemas.openxmlformats.org/drawingml/2006/picture">
+                <pic:pic xmlns:pic="http://schemas.openxmlformats.org/drawingml/2006/picture">
+                  <pic:nvPicPr>
+                    <pic:cNvPr id="0" name="Picture 1" descr="../../../../../Desktop/Screen%20Shot%202017-05-04%20at%2006.0"/>
+                    <pic:cNvPicPr>
+                      <a:picLocks noChangeAspect="1" noChangeArrowheads="1"/>
+                    </pic:cNvPicPr>
+                  </pic:nvPicPr>
+                  <pic:blipFill>
+                    <a:blip r:embed="rId8">
+                      <a:extLst>
+                        <a:ext uri="{28A0092B-C50C-407E-A947-70E740481C1C}">
+                          <a14:useLocalDpi xmlns:a14="http://schemas.microsoft.com/office/drawing/2010/main" val="0"/>
+                        </a:ext>
+                      </a:extLst>
+                    </a:blip>
+                    <a:srcRect/>
+                    <a:stretch>
+                      <a:fillRect/>
+                    </a:stretch>
+                  </pic:blipFill>
+                  <pic:spPr bwMode="auto">
+                    <a:xfrm>
+                      <a:off x="0" y="0"/>
+                      <a:ext cx="7804504" cy="6457909"/>
+                    </a:xfrm>
+                    <a:prstGeom prst="rect">
+                      <a:avLst/>
+                    </a:prstGeom>
+                    <a:noFill/>
+                    <a:ln>
+                      <a:noFill/>
+                    </a:ln>
+                  </pic:spPr>
+                </pic:pic>
+              </a:graphicData>
+            </a:graphic>
+          </wp:inline>
+        </w:drawing>
+      </w:r>
+      <w:bookmarkEnd w:id="13"/>
     </w:p>
     <w:p>
       <w:pPr>
-        <w:rPr>
-          <w:lang w:eastAsia="en-GB"/>
-        </w:rPr>
-      </w:pPr>
-    </w:p>
-    <w:p>
-      <w:pPr>
         <w:pStyle w:val="Heading1"/>
         <w:rPr>
           <w:rFonts w:eastAsia="Times New Roman"/>
           <w:lang w:eastAsia="en-GB"/>
         </w:rPr>
       </w:pPr>
-      <w:bookmarkStart w:id="14" w:name="_Toc481568701"/>
+      <w:bookmarkStart w:id="14" w:name="_Toc481640804"/>
       <w:r>
         <w:rPr>
           <w:rFonts w:eastAsia="Times New Roman"/>
@@ -2830,7 +2758,7 @@
           <w:lang w:eastAsia="en-GB"/>
         </w:rPr>
       </w:pPr>
-      <w:bookmarkStart w:id="16" w:name="_Toc481568702"/>
+      <w:bookmarkStart w:id="16" w:name="_Toc481640805"/>
       <w:r>
         <w:rPr>
           <w:rFonts w:eastAsia="Times New Roman"/>
@@ -3229,7 +3157,7 @@
           <w:lang w:eastAsia="en-GB"/>
         </w:rPr>
       </w:pPr>
-      <w:bookmarkStart w:id="17" w:name="_Toc481568703"/>
+      <w:bookmarkStart w:id="17" w:name="_Toc481640806"/>
       <w:commentRangeStart w:id="18"/>
       <w:r>
         <w:rPr>
@@ -3276,34 +3204,179 @@
         </w:rPr>
         <w:t>current size of the queue and clearly states the information of whether it is a</w:t>
       </w:r>
-      <w:bookmarkStart w:id="19" w:name="_GoBack"/>
+    </w:p>
+    <w:p>
+      <w:pPr>
+        <w:ind w:firstLine="720"/>
+        <w:rPr>
+          <w:lang w:eastAsia="en-GB"/>
+        </w:rPr>
+      </w:pPr>
+    </w:p>
+    <w:p>
+      <w:pPr>
+        <w:pStyle w:val="Heading1"/>
+        <w:rPr>
+          <w:rFonts w:eastAsia="Times New Roman"/>
+          <w:lang w:eastAsia="en-GB"/>
+        </w:rPr>
+      </w:pPr>
+      <w:bookmarkStart w:id="19" w:name="_Toc481640807"/>
+      <w:r>
+        <w:rPr>
+          <w:rFonts w:eastAsia="Times New Roman"/>
+          <w:lang w:eastAsia="en-GB"/>
+        </w:rPr>
+        <w:t>Building and Running the Code</w:t>
+      </w:r>
       <w:bookmarkEnd w:id="19"/>
     </w:p>
     <w:p>
       <w:pPr>
+        <w:spacing w:line="360" w:lineRule="auto"/>
         <w:ind w:firstLine="720"/>
         <w:rPr>
-          <w:lang w:eastAsia="en-GB"/>
-        </w:rPr>
-      </w:pPr>
+          <w:rFonts w:eastAsia="Times New Roman"/>
+          <w:lang w:eastAsia="en-GB"/>
+        </w:rPr>
+      </w:pPr>
+      <w:r>
+        <w:rPr>
+          <w:rFonts w:eastAsia="Times New Roman"/>
+          <w:lang w:eastAsia="en-GB"/>
+        </w:rPr>
+        <w:t xml:space="preserve">To Build and Run the Program </w:t>
+      </w:r>
+      <w:r>
+        <w:rPr>
+          <w:rFonts w:eastAsia="Times New Roman"/>
+          <w:lang w:eastAsia="en-GB"/>
+        </w:rPr>
+        <w:t xml:space="preserve">this can be done in two different ways: one </w:t>
+      </w:r>
+      <w:r>
+        <w:rPr>
+          <w:rFonts w:eastAsia="Times New Roman"/>
+          <w:lang w:eastAsia="en-GB"/>
+        </w:rPr>
+        <w:t>is to open</w:t>
+      </w:r>
+      <w:r>
+        <w:rPr>
+          <w:rFonts w:eastAsia="Times New Roman"/>
+          <w:lang w:eastAsia="en-GB"/>
+        </w:rPr>
+        <w:t xml:space="preserve"> the package, open the ‘</w:t>
+      </w:r>
+      <w:proofErr w:type="gramStart"/>
+      <w:r>
+        <w:rPr>
+          <w:rFonts w:eastAsia="Times New Roman"/>
+          <w:lang w:eastAsia="en-GB"/>
+        </w:rPr>
+        <w:t>aston.</w:t>
+      </w:r>
+      <w:r>
+        <w:rPr>
+          <w:rFonts w:eastAsia="Times New Roman"/>
+          <w:lang w:eastAsia="en-GB"/>
+        </w:rPr>
+        <w:t>simulator</w:t>
+      </w:r>
+      <w:proofErr w:type="gramEnd"/>
+      <w:r>
+        <w:rPr>
+          <w:rFonts w:eastAsia="Times New Roman"/>
+          <w:lang w:eastAsia="en-GB"/>
+        </w:rPr>
+        <w:t>’</w:t>
+      </w:r>
+      <w:r>
+        <w:rPr>
+          <w:rFonts w:eastAsia="Times New Roman"/>
+          <w:lang w:eastAsia="en-GB"/>
+        </w:rPr>
+        <w:t xml:space="preserve"> </w:t>
+      </w:r>
+      <w:r>
+        <w:rPr>
+          <w:rFonts w:eastAsia="Times New Roman"/>
+          <w:lang w:eastAsia="en-GB"/>
+        </w:rPr>
+        <w:t xml:space="preserve">package </w:t>
+      </w:r>
+      <w:r>
+        <w:rPr>
+          <w:rFonts w:eastAsia="Times New Roman"/>
+          <w:lang w:eastAsia="en-GB"/>
+        </w:rPr>
+        <w:t xml:space="preserve">then </w:t>
+      </w:r>
+      <w:r>
+        <w:rPr>
+          <w:rFonts w:eastAsia="Times New Roman"/>
+          <w:lang w:eastAsia="en-GB"/>
+        </w:rPr>
+        <w:t>run</w:t>
+      </w:r>
+      <w:r>
+        <w:rPr>
+          <w:rFonts w:eastAsia="Times New Roman"/>
+          <w:lang w:eastAsia="en-GB"/>
+        </w:rPr>
+        <w:t xml:space="preserve"> </w:t>
+      </w:r>
+      <w:r>
+        <w:rPr>
+          <w:rFonts w:eastAsia="Times New Roman"/>
+          <w:lang w:eastAsia="en-GB"/>
+        </w:rPr>
+        <w:t xml:space="preserve">the </w:t>
+      </w:r>
+      <w:r>
+        <w:rPr>
+          <w:rFonts w:eastAsia="Times New Roman"/>
+          <w:lang w:eastAsia="en-GB"/>
+        </w:rPr>
+        <w:t>runGUI class</w:t>
+      </w:r>
+      <w:r>
+        <w:rPr>
+          <w:rFonts w:eastAsia="Times New Roman"/>
+          <w:lang w:eastAsia="en-GB"/>
+        </w:rPr>
+        <w:t xml:space="preserve"> as it contains a main() method, required to run code independently. This will compile</w:t>
+      </w:r>
+      <w:r>
+        <w:rPr>
+          <w:rFonts w:eastAsia="Times New Roman"/>
+          <w:lang w:eastAsia="en-GB"/>
+        </w:rPr>
+        <w:t xml:space="preserve"> and present the standard GUI window, which is the P</w:t>
+      </w:r>
+      <w:r>
+        <w:rPr>
+          <w:rFonts w:eastAsia="Times New Roman"/>
+          <w:lang w:eastAsia="en-GB"/>
+        </w:rPr>
+        <w:t xml:space="preserve">etrol Station Parameter Window. </w:t>
+      </w:r>
     </w:p>
     <w:p>
       <w:pPr>
-        <w:pStyle w:val="Heading1"/>
-        <w:rPr>
-          <w:rFonts w:eastAsia="Times New Roman"/>
-          <w:lang w:eastAsia="en-GB"/>
-        </w:rPr>
-      </w:pPr>
-      <w:bookmarkStart w:id="20" w:name="_Toc481568704"/>
-      <w:r>
-        <w:rPr>
-          <w:rFonts w:eastAsia="Times New Roman"/>
-          <w:lang w:eastAsia="en-GB"/>
-        </w:rPr>
-        <w:t>Building and Running the Code</w:t>
-      </w:r>
-      <w:bookmarkEnd w:id="20"/>
+        <w:pStyle w:val="Heading2"/>
+        <w:rPr>
+          <w:rFonts w:eastAsia="Times New Roman"/>
+          <w:lang w:eastAsia="en-GB"/>
+        </w:rPr>
+      </w:pPr>
+      <w:r>
+        <w:rPr>
+          <w:rFonts w:eastAsia="Times New Roman"/>
+          <w:lang w:eastAsia="en-GB"/>
+        </w:rPr>
+        <w:t>Building the Code</w:t>
+      </w:r>
     </w:p>
     <w:p>
       <w:pPr>
@@ -3319,53 +3392,100 @@
           <w:rFonts w:eastAsia="Times New Roman"/>
           <w:lang w:eastAsia="en-GB"/>
         </w:rPr>
-        <w:t xml:space="preserve">To Build and Run the Program </w:t>
-      </w:r>
-      <w:r>
-        <w:rPr>
-          <w:rFonts w:eastAsia="Times New Roman"/>
-          <w:lang w:eastAsia="en-GB"/>
-        </w:rPr>
-        <w:t xml:space="preserve">this can be done in two different ways: one </w:t>
-      </w:r>
-      <w:r>
-        <w:rPr>
-          <w:rFonts w:eastAsia="Times New Roman"/>
-          <w:lang w:eastAsia="en-GB"/>
-        </w:rPr>
-        <w:t>is to open</w:t>
-      </w:r>
-      <w:r>
-        <w:rPr>
-          <w:rFonts w:eastAsia="Times New Roman"/>
-          <w:lang w:eastAsia="en-GB"/>
-        </w:rPr>
-        <w:t xml:space="preserve"> the package, open the ‘</w:t>
-      </w:r>
-      <w:proofErr w:type="spellStart"/>
+        <w:t>The other way is to select on the petr</w:t>
+      </w:r>
+      <w:r>
+        <w:rPr>
+          <w:rFonts w:eastAsia="Times New Roman"/>
+          <w:lang w:eastAsia="en-GB"/>
+        </w:rPr>
+        <w:t xml:space="preserve">olStation source file, then selecting </w:t>
+      </w:r>
+      <w:r>
+        <w:rPr>
+          <w:rFonts w:eastAsia="Times New Roman"/>
+          <w:lang w:eastAsia="en-GB"/>
+        </w:rPr>
+        <w:t xml:space="preserve">the </w:t>
+      </w:r>
+      <w:r>
+        <w:rPr>
+          <w:rFonts w:eastAsia="Times New Roman"/>
+          <w:lang w:eastAsia="en-GB"/>
+        </w:rPr>
+        <w:t>Build Button to create a</w:t>
+      </w:r>
+      <w:r>
+        <w:rPr>
+          <w:rFonts w:eastAsia="Times New Roman"/>
+          <w:lang w:eastAsia="en-GB"/>
+        </w:rPr>
+        <w:t xml:space="preserve">n executable </w:t>
+      </w:r>
+      <w:r>
+        <w:rPr>
+          <w:rFonts w:eastAsia="Times New Roman"/>
+          <w:lang w:eastAsia="en-GB"/>
+        </w:rPr>
+        <w:t>Java file</w:t>
+      </w:r>
+      <w:r>
+        <w:rPr>
+          <w:rFonts w:eastAsia="Times New Roman"/>
+          <w:lang w:eastAsia="en-GB"/>
+        </w:rPr>
+        <w:t xml:space="preserve"> so that it can run independently</w:t>
+      </w:r>
+      <w:r>
+        <w:rPr>
+          <w:rFonts w:eastAsia="Times New Roman"/>
+          <w:lang w:eastAsia="en-GB"/>
+        </w:rPr>
+        <w:t xml:space="preserve"> as long as </w:t>
+      </w:r>
+      <w:r>
+        <w:rPr>
+          <w:rFonts w:eastAsia="Times New Roman"/>
+          <w:lang w:eastAsia="en-GB"/>
+        </w:rPr>
+        <w:t>one defining and appropriate class has</w:t>
+      </w:r>
+      <w:r>
+        <w:rPr>
+          <w:rFonts w:eastAsia="Times New Roman"/>
+          <w:lang w:eastAsia="en-GB"/>
+        </w:rPr>
+        <w:t xml:space="preserve"> the </w:t>
+      </w:r>
+      <w:r>
+        <w:rPr>
+          <w:rFonts w:eastAsia="Times New Roman"/>
+          <w:lang w:eastAsia="en-GB"/>
+        </w:rPr>
+        <w:t xml:space="preserve">standard </w:t>
+      </w:r>
       <w:proofErr w:type="gramStart"/>
       <w:r>
         <w:rPr>
           <w:rFonts w:eastAsia="Times New Roman"/>
           <w:lang w:eastAsia="en-GB"/>
         </w:rPr>
-        <w:t>aston.</w:t>
-      </w:r>
-      <w:r>
-        <w:rPr>
-          <w:rFonts w:eastAsia="Times New Roman"/>
-          <w:lang w:eastAsia="en-GB"/>
-        </w:rPr>
-        <w:t>simulator</w:t>
-      </w:r>
-      <w:proofErr w:type="spellEnd"/>
+        <w:t>main(</w:t>
+      </w:r>
       <w:proofErr w:type="gramEnd"/>
       <w:r>
         <w:rPr>
           <w:rFonts w:eastAsia="Times New Roman"/>
           <w:lang w:eastAsia="en-GB"/>
         </w:rPr>
-        <w:t>’</w:t>
+        <w:t>) method</w:t>
+      </w:r>
+      <w:r>
+        <w:rPr>
+          <w:rFonts w:eastAsia="Times New Roman"/>
+          <w:lang w:eastAsia="en-GB"/>
+        </w:rPr>
+        <w:t>.</w:t>
       </w:r>
       <w:r>
         <w:rPr>
@@ -3379,172 +3499,21 @@
           <w:rFonts w:eastAsia="Times New Roman"/>
           <w:lang w:eastAsia="en-GB"/>
         </w:rPr>
-        <w:t xml:space="preserve">package </w:t>
-      </w:r>
-      <w:r>
-        <w:rPr>
-          <w:rFonts w:eastAsia="Times New Roman"/>
-          <w:lang w:eastAsia="en-GB"/>
-        </w:rPr>
-        <w:t xml:space="preserve">then </w:t>
-      </w:r>
-      <w:r>
-        <w:rPr>
-          <w:rFonts w:eastAsia="Times New Roman"/>
-          <w:lang w:eastAsia="en-GB"/>
-        </w:rPr>
-        <w:t>run</w:t>
-      </w:r>
-      <w:r>
-        <w:rPr>
-          <w:rFonts w:eastAsia="Times New Roman"/>
-          <w:lang w:eastAsia="en-GB"/>
-        </w:rPr>
-        <w:t xml:space="preserve"> </w:t>
-      </w:r>
-      <w:r>
-        <w:rPr>
-          <w:rFonts w:eastAsia="Times New Roman"/>
-          <w:lang w:eastAsia="en-GB"/>
-        </w:rPr>
-        <w:t xml:space="preserve">the </w:t>
-      </w:r>
-      <w:proofErr w:type="spellStart"/>
-      <w:r>
-        <w:rPr>
-          <w:rFonts w:eastAsia="Times New Roman"/>
-          <w:lang w:eastAsia="en-GB"/>
-        </w:rPr>
-        <w:t>runGUI</w:t>
-      </w:r>
-      <w:proofErr w:type="spellEnd"/>
-      <w:r>
-        <w:rPr>
-          <w:rFonts w:eastAsia="Times New Roman"/>
-          <w:lang w:eastAsia="en-GB"/>
-        </w:rPr>
-        <w:t xml:space="preserve"> class</w:t>
-      </w:r>
-      <w:r>
-        <w:rPr>
-          <w:rFonts w:eastAsia="Times New Roman"/>
-          <w:lang w:eastAsia="en-GB"/>
-        </w:rPr>
-        <w:t xml:space="preserve"> as it contains a main() method, required to run code independently. This will compile</w:t>
-      </w:r>
-      <w:r>
-        <w:rPr>
-          <w:rFonts w:eastAsia="Times New Roman"/>
-          <w:lang w:eastAsia="en-GB"/>
-        </w:rPr>
-        <w:t xml:space="preserve"> and present the standard GUI window, which is the P</w:t>
-      </w:r>
-      <w:r>
-        <w:rPr>
-          <w:rFonts w:eastAsia="Times New Roman"/>
-          <w:lang w:eastAsia="en-GB"/>
-        </w:rPr>
-        <w:t xml:space="preserve">etrol Station Parameter Window. The other way is to select on the </w:t>
-      </w:r>
-      <w:proofErr w:type="spellStart"/>
-      <w:r>
-        <w:rPr>
-          <w:rFonts w:eastAsia="Times New Roman"/>
-          <w:lang w:eastAsia="en-GB"/>
-        </w:rPr>
-        <w:t>petr</w:t>
-      </w:r>
-      <w:r>
-        <w:rPr>
-          <w:rFonts w:eastAsia="Times New Roman"/>
-          <w:lang w:eastAsia="en-GB"/>
-        </w:rPr>
-        <w:t>olStation</w:t>
-      </w:r>
-      <w:proofErr w:type="spellEnd"/>
-      <w:r>
-        <w:rPr>
-          <w:rFonts w:eastAsia="Times New Roman"/>
-          <w:lang w:eastAsia="en-GB"/>
-        </w:rPr>
-        <w:t xml:space="preserve"> source file, then selecting </w:t>
-      </w:r>
-      <w:r>
-        <w:rPr>
-          <w:rFonts w:eastAsia="Times New Roman"/>
-          <w:lang w:eastAsia="en-GB"/>
-        </w:rPr>
-        <w:t xml:space="preserve">the </w:t>
-      </w:r>
-      <w:r>
-        <w:rPr>
-          <w:rFonts w:eastAsia="Times New Roman"/>
-          <w:lang w:eastAsia="en-GB"/>
-        </w:rPr>
-        <w:t>Build Button to create a</w:t>
-      </w:r>
-      <w:r>
-        <w:rPr>
-          <w:rFonts w:eastAsia="Times New Roman"/>
-          <w:lang w:eastAsia="en-GB"/>
-        </w:rPr>
-        <w:t xml:space="preserve">n executable </w:t>
-      </w:r>
-      <w:r>
-        <w:rPr>
-          <w:rFonts w:eastAsia="Times New Roman"/>
-          <w:lang w:eastAsia="en-GB"/>
-        </w:rPr>
-        <w:t>Java file</w:t>
-      </w:r>
-      <w:r>
-        <w:rPr>
-          <w:rFonts w:eastAsia="Times New Roman"/>
-          <w:lang w:eastAsia="en-GB"/>
-        </w:rPr>
-        <w:t xml:space="preserve"> so that it can run independently</w:t>
-      </w:r>
-      <w:r>
-        <w:rPr>
-          <w:rFonts w:eastAsia="Times New Roman"/>
-          <w:lang w:eastAsia="en-GB"/>
-        </w:rPr>
-        <w:t xml:space="preserve"> as long as </w:t>
-      </w:r>
-      <w:r>
-        <w:rPr>
-          <w:rFonts w:eastAsia="Times New Roman"/>
-          <w:lang w:eastAsia="en-GB"/>
-        </w:rPr>
-        <w:t>one defining and appropriate class has</w:t>
-      </w:r>
-      <w:r>
-        <w:rPr>
-          <w:rFonts w:eastAsia="Times New Roman"/>
-          <w:lang w:eastAsia="en-GB"/>
-        </w:rPr>
-        <w:t xml:space="preserve"> the </w:t>
-      </w:r>
-      <w:r>
-        <w:rPr>
-          <w:rFonts w:eastAsia="Times New Roman"/>
-          <w:lang w:eastAsia="en-GB"/>
-        </w:rPr>
-        <w:t xml:space="preserve">standard </w:t>
-      </w:r>
-      <w:r>
-        <w:rPr>
-          <w:rFonts w:eastAsia="Times New Roman"/>
-          <w:lang w:eastAsia="en-GB"/>
-        </w:rPr>
-        <w:t>main() method</w:t>
-      </w:r>
-      <w:r>
-        <w:rPr>
-          <w:rFonts w:eastAsia="Times New Roman"/>
-          <w:lang w:eastAsia="en-GB"/>
-        </w:rPr>
-        <w:t>.</w:t>
+        <w:t xml:space="preserve">The Build Button will appear as a </w:t>
+      </w:r>
+      <w:r>
+        <w:rPr>
+          <w:rFonts w:eastAsia="Times New Roman"/>
+          <w:lang w:eastAsia="en-GB"/>
+        </w:rPr>
+        <w:t xml:space="preserve">Green </w:t>
+      </w:r>
+      <w:r>
+        <w:rPr>
+          <w:rFonts w:eastAsia="Times New Roman"/>
+          <w:lang w:eastAsia="en-GB"/>
+        </w:rPr>
+        <w:t>Play Button with a red toolbox on the toolbar, or can be selected by going to Project Menu Tab, then selecting Build.</w:t>
       </w:r>
     </w:p>
     <w:sectPr>
@@ -3634,28 +3603,6 @@
       </w:r>
     </w:p>
   </w:comment>
-  <w:comment w:id="13" w:author="Minguell, Kelvin (Student)" w:date="2017-05-02T20:31:00Z" w:initials="MK(">
-    <w:p>
-      <w:pPr>
-        <w:pStyle w:val="CommentText"/>
-      </w:pPr>
-      <w:r>
-        <w:rPr>
-          <w:rStyle w:val="CommentReference"/>
-        </w:rPr>
-        <w:annotationRef/>
-      </w:r>
-      <w:r>
-        <w:rPr>
-          <w:lang w:val="fr-FR"/>
-        </w:rPr>
-        <w:t xml:space="preserve">FIT Page FULLY. </w:t>
-      </w:r>
-      <w:r>
-        <w:t>Should Take up A PAGE</w:t>
-      </w:r>
-    </w:p>
-  </w:comment>
   <w:comment w:id="15" w:author="Minguell, Kelvin (Student)" w:date="2017-05-02T20:23:00Z" w:initials="MK(">
     <w:p>
       <w:pPr>
@@ -3708,7 +3655,6 @@
   <w15:commentEx w15:paraId="4D87199C" w15:done="0"/>
   <w15:commentEx w15:paraId="2D861ED7" w15:done="0"/>
   <w15:commentEx w15:paraId="783E1746" w15:done="0"/>
-  <w15:commentEx w15:paraId="0470ECF5" w15:done="0"/>
   <w15:commentEx w15:paraId="3139982C" w15:done="0"/>
   <w15:commentEx w15:paraId="2F9B3336" w15:done="0"/>
 </w15:commentsEx>
@@ -5101,7 +5047,7 @@
 </file>
 
 <file path=customXml/itemProps1.xml><?xml version="1.0" encoding="utf-8"?>
-<ds:datastoreItem xmlns:ds="http://schemas.openxmlformats.org/officeDocument/2006/customXml" ds:itemID="{0FD87163-1976-A94F-BE9D-958BB93FE139}">
+<ds:datastoreItem xmlns:ds="http://schemas.openxmlformats.org/officeDocument/2006/customXml" ds:itemID="{3489A1E6-7A44-F040-8022-8E8DA9EB8012}">
   <ds:schemaRefs>
     <ds:schemaRef ds:uri="http://schemas.openxmlformats.org/officeDocument/2006/bibliography"/>
   </ds:schemaRefs>

</xml_diff>

<commit_message>
Added Sequence Diagram from Tristan
</commit_message>
<xml_diff>
--- a/Group11Report.docx
+++ b/Group11Report.docx
@@ -1,6 +1,6 @@
 
 <file path=word/document.xml><?xml version="1.0" encoding="utf-8"?>
-<w:document xmlns:wpc="http://schemas.microsoft.com/office/word/2010/wordprocessingCanvas" xmlns:mc="http://schemas.openxmlformats.org/markup-compatibility/2006" xmlns:o="urn:schemas-microsoft-com:office:office" xmlns:r="http://schemas.openxmlformats.org/officeDocument/2006/relationships" xmlns:m="http://schemas.openxmlformats.org/officeDocument/2006/math" xmlns:v="urn:schemas-microsoft-com:vml" xmlns:wp14="http://schemas.microsoft.com/office/word/2010/wordprocessingDrawing" xmlns:wp="http://schemas.openxmlformats.org/drawingml/2006/wordprocessingDrawing" xmlns:w10="urn:schemas-microsoft-com:office:word" xmlns:w="http://schemas.openxmlformats.org/wordprocessingml/2006/main" xmlns:w14="http://schemas.microsoft.com/office/word/2010/wordml" xmlns:wpg="http://schemas.microsoft.com/office/word/2010/wordprocessingGroup" xmlns:wpi="http://schemas.microsoft.com/office/word/2010/wordprocessingInk" xmlns:wne="http://schemas.microsoft.com/office/word/2006/wordml" xmlns:wps="http://schemas.microsoft.com/office/word/2010/wordprocessingShape" mc:Ignorable="w14 wp14">
+<w:document xmlns:wpc="http://schemas.microsoft.com/office/word/2010/wordprocessingCanvas" xmlns:mo="http://schemas.microsoft.com/office/mac/office/2008/main" xmlns:mc="http://schemas.openxmlformats.org/markup-compatibility/2006" xmlns:mv="urn:schemas-microsoft-com:mac:vml" xmlns:o="urn:schemas-microsoft-com:office:office" xmlns:r="http://schemas.openxmlformats.org/officeDocument/2006/relationships" xmlns:m="http://schemas.openxmlformats.org/officeDocument/2006/math" xmlns:v="urn:schemas-microsoft-com:vml" xmlns:wp14="http://schemas.microsoft.com/office/word/2010/wordprocessingDrawing" xmlns:wp="http://schemas.openxmlformats.org/drawingml/2006/wordprocessingDrawing" xmlns:w10="urn:schemas-microsoft-com:office:word" xmlns:w="http://schemas.openxmlformats.org/wordprocessingml/2006/main" xmlns:w14="http://schemas.microsoft.com/office/word/2010/wordml" xmlns:w15="http://schemas.microsoft.com/office/word/2012/wordml" xmlns:wpg="http://schemas.microsoft.com/office/word/2010/wordprocessingGroup" xmlns:wpi="http://schemas.microsoft.com/office/word/2010/wordprocessingInk" xmlns:wne="http://schemas.microsoft.com/office/word/2006/wordml" xmlns:wps="http://schemas.microsoft.com/office/word/2010/wordprocessingShape" mc:Ignorable="w14 w15 wp14">
   <w:body>
     <w:sdt>
       <w:sdtPr>
@@ -102,7 +102,7 @@
                   </wp:anchor>
                 </w:drawing>
               </mc:Choice>
-              <mc:Fallback xmlns:mo="http://schemas.microsoft.com/office/mac/office/2008/main" xmlns:mv="urn:schemas-microsoft-com:mac:vml" xmlns:w15="http://schemas.microsoft.com/office/word/2012/wordml">
+              <mc:Fallback>
                 <w:pict>
                   <v:line w14:anchorId="07DB556C" id="Straight Connector 37" o:spid="_x0000_s1026" style="position:absolute;z-index:-251656192;visibility:visible;mso-wrap-style:square;mso-height-percent:795;mso-left-percent:100;mso-top-percent:150;mso-wrap-distance-left:9pt;mso-wrap-distance-top:0;mso-wrap-distance-right:9pt;mso-wrap-distance-bottom:0;mso-position-horizontal-relative:page;mso-position-vertical-relative:page;mso-height-percent:795;mso-left-percent:100;mso-top-percent:150;mso-height-relative:page" from="0,0" to="0,121.5pt" o:gfxdata="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" strokecolor="#272727 [2749]" strokeweight="2.25pt">
                     <v:stroke joinstyle="miter"/>
@@ -262,7 +262,7 @@
                   </wp:anchor>
                 </w:drawing>
               </mc:Choice>
-              <mc:Fallback xmlns:mo="http://schemas.microsoft.com/office/mac/office/2008/main" xmlns:mv="urn:schemas-microsoft-com:mac:vml" xmlns:w15="http://schemas.microsoft.com/office/word/2012/wordml">
+              <mc:Fallback>
                 <w:pict>
                   <v:shapetype w14:anchorId="5B4C8996" id="_x0000_t202" coordsize="21600,21600" o:spt="202" path="m0,0l0,21600,21600,21600,21600,0xe">
                     <v:stroke joinstyle="miter"/>
@@ -2831,14 +2831,20 @@
           <w:rFonts w:eastAsia="Times New Roman"/>
           <w:lang w:eastAsia="en-GB"/>
         </w:rPr>
-        <w:t xml:space="preserve"> in the Simulation</w:t>
+        <w:t xml:space="preserve"> in the Simulatio</w:t>
       </w:r>
       <w:bookmarkEnd w:id="13"/>
+      <w:r>
+        <w:rPr>
+          <w:rFonts w:eastAsia="Times New Roman"/>
+          <w:lang w:eastAsia="en-GB"/>
+        </w:rPr>
+        <w:t>n</w:t>
+      </w:r>
     </w:p>
     <w:p>
       <w:pPr>
         <w:rPr>
-          <w:i/>
           <w:lang w:eastAsia="en-GB"/>
         </w:rPr>
         <w:sectPr>
@@ -2849,14 +2855,61 @@
           <w:docGrid w:linePitch="360"/>
         </w:sectPr>
       </w:pPr>
-      <w:r>
-        <w:rPr>
-          <w:i/>
-          <w:lang w:eastAsia="en-GB"/>
-        </w:rPr>
-        <w:t>Image Here</w:t>
-      </w:r>
       <w:bookmarkStart w:id="15" w:name="_GoBack"/>
+      <w:r>
+        <w:rPr>
+          <w:noProof/>
+          <w:lang w:val="en-GB" w:eastAsia="en-GB"/>
+        </w:rPr>
+        <w:drawing>
+          <wp:inline distT="0" distB="0" distL="0" distR="0" wp14:anchorId="3897AA13" wp14:editId="77655FD8">
+            <wp:extent cx="8770827" cy="6570811"/>
+            <wp:effectExtent l="0" t="0" r="0" b="8255"/>
+            <wp:docPr id="2" name="Picture 2" descr="../../../../../Pictures/Photos%20Library.photoslibrary/Masters/2017/05/04/20170504-062500/IMG_3298.J"/>
+            <wp:cNvGraphicFramePr>
+              <a:graphicFrameLocks xmlns:a="http://schemas.openxmlformats.org/drawingml/2006/main" noChangeAspect="1"/>
+            </wp:cNvGraphicFramePr>
+            <a:graphic xmlns:a="http://schemas.openxmlformats.org/drawingml/2006/main">
+              <a:graphicData uri="http://schemas.openxmlformats.org/drawingml/2006/picture">
+                <pic:pic xmlns:pic="http://schemas.openxmlformats.org/drawingml/2006/picture">
+                  <pic:nvPicPr>
+                    <pic:cNvPr id="0" name="Picture 1" descr="../../../../../Pictures/Photos%20Library.photoslibrary/Masters/2017/05/04/20170504-062500/IMG_3298.J"/>
+                    <pic:cNvPicPr>
+                      <a:picLocks noChangeAspect="1" noChangeArrowheads="1"/>
+                    </pic:cNvPicPr>
+                  </pic:nvPicPr>
+                  <pic:blipFill>
+                    <a:blip r:embed="rId9">
+                      <a:extLst>
+                        <a:ext uri="{28A0092B-C50C-407E-A947-70E740481C1C}">
+                          <a14:useLocalDpi xmlns:a14="http://schemas.microsoft.com/office/drawing/2010/main" val="0"/>
+                        </a:ext>
+                      </a:extLst>
+                    </a:blip>
+                    <a:srcRect/>
+                    <a:stretch>
+                      <a:fillRect/>
+                    </a:stretch>
+                  </pic:blipFill>
+                  <pic:spPr bwMode="auto">
+                    <a:xfrm>
+                      <a:off x="0" y="0"/>
+                      <a:ext cx="8796771" cy="6590247"/>
+                    </a:xfrm>
+                    <a:prstGeom prst="rect">
+                      <a:avLst/>
+                    </a:prstGeom>
+                    <a:noFill/>
+                    <a:ln>
+                      <a:noFill/>
+                    </a:ln>
+                  </pic:spPr>
+                </pic:pic>
+              </a:graphicData>
+            </a:graphic>
+          </wp:inline>
+        </w:drawing>
+      </w:r>
       <w:bookmarkEnd w:id="15"/>
     </w:p>
     <w:p>
@@ -3379,6 +3432,7 @@
         <w:t xml:space="preserve"> the package, open the ‘</w:t>
       </w:r>
       <w:proofErr w:type="spellStart"/>
+      <w:proofErr w:type="gramStart"/>
       <w:r>
         <w:rPr>
           <w:rFonts w:eastAsia="Times New Roman"/>
@@ -3394,6 +3448,7 @@
         <w:t>simulator</w:t>
       </w:r>
       <w:proofErr w:type="spellEnd"/>
+      <w:proofErr w:type="gramEnd"/>
       <w:r>
         <w:rPr>
           <w:rFonts w:eastAsia="Times New Roman"/>
@@ -3599,12 +3654,21 @@
         </w:rPr>
         <w:t xml:space="preserve">standard </w:t>
       </w:r>
-      <w:r>
-        <w:rPr>
-          <w:rFonts w:eastAsia="Times New Roman"/>
-          <w:lang w:eastAsia="en-GB"/>
-        </w:rPr>
-        <w:t>main() method</w:t>
+      <w:proofErr w:type="gramStart"/>
+      <w:r>
+        <w:rPr>
+          <w:rFonts w:eastAsia="Times New Roman"/>
+          <w:lang w:eastAsia="en-GB"/>
+        </w:rPr>
+        <w:t>main(</w:t>
+      </w:r>
+      <w:proofErr w:type="gramEnd"/>
+      <w:r>
+        <w:rPr>
+          <w:rFonts w:eastAsia="Times New Roman"/>
+          <w:lang w:eastAsia="en-GB"/>
+        </w:rPr>
+        <w:t>) method</w:t>
       </w:r>
       <w:r>
         <w:rPr>
@@ -3654,7 +3718,7 @@
 </file>
 
 <file path=word/comments.xml><?xml version="1.0" encoding="utf-8"?>
-<w:comments xmlns:wpc="http://schemas.microsoft.com/office/word/2010/wordprocessingCanvas" xmlns:mc="http://schemas.openxmlformats.org/markup-compatibility/2006" xmlns:o="urn:schemas-microsoft-com:office:office" xmlns:r="http://schemas.openxmlformats.org/officeDocument/2006/relationships" xmlns:m="http://schemas.openxmlformats.org/officeDocument/2006/math" xmlns:v="urn:schemas-microsoft-com:vml" xmlns:wp14="http://schemas.microsoft.com/office/word/2010/wordprocessingDrawing" xmlns:wp="http://schemas.openxmlformats.org/drawingml/2006/wordprocessingDrawing" xmlns:w10="urn:schemas-microsoft-com:office:word" xmlns:w="http://schemas.openxmlformats.org/wordprocessingml/2006/main" xmlns:w14="http://schemas.microsoft.com/office/word/2010/wordml" xmlns:wpg="http://schemas.microsoft.com/office/word/2010/wordprocessingGroup" xmlns:wpi="http://schemas.microsoft.com/office/word/2010/wordprocessingInk" xmlns:wne="http://schemas.microsoft.com/office/word/2006/wordml" xmlns:wps="http://schemas.microsoft.com/office/word/2010/wordprocessingShape" mc:Ignorable="w14 wp14">
+<w:comments xmlns:wpc="http://schemas.microsoft.com/office/word/2010/wordprocessingCanvas" xmlns:mo="http://schemas.microsoft.com/office/mac/office/2008/main" xmlns:mc="http://schemas.openxmlformats.org/markup-compatibility/2006" xmlns:mv="urn:schemas-microsoft-com:mac:vml" xmlns:o="urn:schemas-microsoft-com:office:office" xmlns:r="http://schemas.openxmlformats.org/officeDocument/2006/relationships" xmlns:m="http://schemas.openxmlformats.org/officeDocument/2006/math" xmlns:v="urn:schemas-microsoft-com:vml" xmlns:wp14="http://schemas.microsoft.com/office/word/2010/wordprocessingDrawing" xmlns:wp="http://schemas.openxmlformats.org/drawingml/2006/wordprocessingDrawing" xmlns:w10="urn:schemas-microsoft-com:office:word" xmlns:w="http://schemas.openxmlformats.org/wordprocessingml/2006/main" xmlns:w14="http://schemas.microsoft.com/office/word/2010/wordml" xmlns:w15="http://schemas.microsoft.com/office/word/2012/wordml" xmlns:wpg="http://schemas.microsoft.com/office/word/2010/wordprocessingGroup" xmlns:wpi="http://schemas.microsoft.com/office/word/2010/wordprocessingInk" xmlns:wne="http://schemas.microsoft.com/office/word/2006/wordml" xmlns:wps="http://schemas.microsoft.com/office/word/2010/wordprocessingShape" mc:Ignorable="w14 w15 wp14">
   <w:comment w:id="1" w:author="Minguell, Kelvin (Student)" w:date="2017-05-02T20:20:00Z" w:initials="MK(">
     <w:p>
       <w:pPr>
@@ -3698,7 +3762,7 @@
       <w:pPr>
         <w:pStyle w:val="CommentText"/>
         <w:rPr>
-          <w:lang w:val="fr-FR"/>
+          <w:lang w:val="en-GB"/>
         </w:rPr>
       </w:pPr>
       <w:r>
@@ -3709,7 +3773,7 @@
       </w:r>
       <w:r>
         <w:rPr>
-          <w:lang w:val="fr-FR"/>
+          <w:lang w:val="en-GB"/>
         </w:rPr>
         <w:t>½ a PAGE MAXIMUM</w:t>
       </w:r>
@@ -3773,7 +3837,7 @@
 </file>
 
 <file path=word/numbering.xml><?xml version="1.0" encoding="utf-8"?>
-<w:numbering xmlns:wpc="http://schemas.microsoft.com/office/word/2010/wordprocessingCanvas" xmlns:mc="http://schemas.openxmlformats.org/markup-compatibility/2006" xmlns:o="urn:schemas-microsoft-com:office:office" xmlns:r="http://schemas.openxmlformats.org/officeDocument/2006/relationships" xmlns:m="http://schemas.openxmlformats.org/officeDocument/2006/math" xmlns:v="urn:schemas-microsoft-com:vml" xmlns:wp14="http://schemas.microsoft.com/office/word/2010/wordprocessingDrawing" xmlns:wp="http://schemas.openxmlformats.org/drawingml/2006/wordprocessingDrawing" xmlns:w10="urn:schemas-microsoft-com:office:word" xmlns:w="http://schemas.openxmlformats.org/wordprocessingml/2006/main" xmlns:w14="http://schemas.microsoft.com/office/word/2010/wordml" xmlns:wpg="http://schemas.microsoft.com/office/word/2010/wordprocessingGroup" xmlns:wpi="http://schemas.microsoft.com/office/word/2010/wordprocessingInk" xmlns:wne="http://schemas.microsoft.com/office/word/2006/wordml" xmlns:wps="http://schemas.microsoft.com/office/word/2010/wordprocessingShape" mc:Ignorable="w14 wp14">
+<w:numbering xmlns:wpc="http://schemas.microsoft.com/office/word/2010/wordprocessingCanvas" xmlns:mo="http://schemas.microsoft.com/office/mac/office/2008/main" xmlns:mc="http://schemas.openxmlformats.org/markup-compatibility/2006" xmlns:mv="urn:schemas-microsoft-com:mac:vml" xmlns:o="urn:schemas-microsoft-com:office:office" xmlns:r="http://schemas.openxmlformats.org/officeDocument/2006/relationships" xmlns:m="http://schemas.openxmlformats.org/officeDocument/2006/math" xmlns:v="urn:schemas-microsoft-com:vml" xmlns:wp14="http://schemas.microsoft.com/office/word/2010/wordprocessingDrawing" xmlns:wp="http://schemas.openxmlformats.org/drawingml/2006/wordprocessingDrawing" xmlns:w10="urn:schemas-microsoft-com:office:word" xmlns:w="http://schemas.openxmlformats.org/wordprocessingml/2006/main" xmlns:w14="http://schemas.microsoft.com/office/word/2010/wordml" xmlns:w15="http://schemas.microsoft.com/office/word/2012/wordml" xmlns:wpg="http://schemas.microsoft.com/office/word/2010/wordprocessingGroup" xmlns:wpi="http://schemas.microsoft.com/office/word/2010/wordprocessingInk" xmlns:wne="http://schemas.microsoft.com/office/word/2006/wordml" xmlns:wps="http://schemas.microsoft.com/office/word/2010/wordprocessingShape" mc:Ignorable="w14 w15 wp14">
   <w:abstractNum w:abstractNumId="0">
     <w:nsid w:val="3C5003C9"/>
     <w:multiLevelType w:val="hybridMultilevel"/>
@@ -4018,7 +4082,7 @@
 </file>
 
 <file path=word/styles.xml><?xml version="1.0" encoding="utf-8"?>
-<w:styles xmlns:mc="http://schemas.openxmlformats.org/markup-compatibility/2006" xmlns:r="http://schemas.openxmlformats.org/officeDocument/2006/relationships" xmlns:w="http://schemas.openxmlformats.org/wordprocessingml/2006/main" xmlns:w14="http://schemas.microsoft.com/office/word/2010/wordml" mc:Ignorable="w14">
+<w:styles xmlns:mc="http://schemas.openxmlformats.org/markup-compatibility/2006" xmlns:r="http://schemas.openxmlformats.org/officeDocument/2006/relationships" xmlns:w="http://schemas.openxmlformats.org/wordprocessingml/2006/main" xmlns:w14="http://schemas.microsoft.com/office/word/2010/wordml" xmlns:w15="http://schemas.microsoft.com/office/word/2012/wordml" mc:Ignorable="w14 w15">
   <w:docDefaults>
     <w:rPrDefault>
       <w:rPr>
@@ -4030,144 +4094,389 @@
     </w:rPrDefault>
     <w:pPrDefault/>
   </w:docDefaults>
-  <w:latentStyles w:defLockedState="0" w:defUIPriority="99" w:defSemiHidden="1" w:defUnhideWhenUsed="1" w:defQFormat="0" w:count="267">
-    <w:lsdException w:name="Normal" w:semiHidden="0" w:uiPriority="0" w:unhideWhenUsed="0" w:qFormat="1"/>
-    <w:lsdException w:name="heading 1" w:semiHidden="0" w:uiPriority="9" w:unhideWhenUsed="0" w:qFormat="1"/>
-    <w:lsdException w:name="heading 2" w:uiPriority="9" w:qFormat="1"/>
-    <w:lsdException w:name="heading 3" w:uiPriority="9" w:qFormat="1"/>
-    <w:lsdException w:name="heading 4" w:uiPriority="9" w:qFormat="1"/>
-    <w:lsdException w:name="heading 5" w:uiPriority="9" w:qFormat="1"/>
-    <w:lsdException w:name="heading 6" w:uiPriority="9" w:qFormat="1"/>
-    <w:lsdException w:name="heading 7" w:uiPriority="9" w:qFormat="1"/>
-    <w:lsdException w:name="heading 8" w:uiPriority="9" w:qFormat="1"/>
-    <w:lsdException w:name="heading 9" w:uiPriority="9" w:qFormat="1"/>
-    <w:lsdException w:name="toc 1" w:uiPriority="39"/>
-    <w:lsdException w:name="toc 2" w:uiPriority="39"/>
-    <w:lsdException w:name="toc 3" w:uiPriority="39"/>
-    <w:lsdException w:name="toc 4" w:uiPriority="39"/>
-    <w:lsdException w:name="toc 5" w:uiPriority="39"/>
-    <w:lsdException w:name="toc 6" w:uiPriority="39"/>
-    <w:lsdException w:name="toc 7" w:uiPriority="39"/>
-    <w:lsdException w:name="toc 8" w:uiPriority="39"/>
-    <w:lsdException w:name="toc 9" w:uiPriority="39"/>
-    <w:lsdException w:name="caption" w:uiPriority="35" w:qFormat="1"/>
-    <w:lsdException w:name="Title" w:semiHidden="0" w:uiPriority="10" w:unhideWhenUsed="0" w:qFormat="1"/>
-    <w:lsdException w:name="Default Paragraph Font" w:uiPriority="1"/>
-    <w:lsdException w:name="Subtitle" w:semiHidden="0" w:uiPriority="11" w:unhideWhenUsed="0" w:qFormat="1"/>
-    <w:lsdException w:name="Strong" w:semiHidden="0" w:uiPriority="22" w:unhideWhenUsed="0" w:qFormat="1"/>
-    <w:lsdException w:name="Emphasis" w:semiHidden="0" w:uiPriority="20" w:unhideWhenUsed="0" w:qFormat="1"/>
-    <w:lsdException w:name="Table Grid" w:semiHidden="0" w:uiPriority="39" w:unhideWhenUsed="0"/>
-    <w:lsdException w:name="Placeholder Text" w:unhideWhenUsed="0"/>
-    <w:lsdException w:name="No Spacing" w:semiHidden="0" w:uiPriority="1" w:unhideWhenUsed="0" w:qFormat="1"/>
-    <w:lsdException w:name="Light Shading" w:semiHidden="0" w:uiPriority="60" w:unhideWhenUsed="0"/>
-    <w:lsdException w:name="Light List" w:semiHidden="0" w:uiPriority="61" w:unhideWhenUsed="0"/>
-    <w:lsdException w:name="Light Grid" w:semiHidden="0" w:uiPriority="62" w:unhideWhenUsed="0"/>
-    <w:lsdException w:name="Medium Shading 1" w:semiHidden="0" w:uiPriority="63" w:unhideWhenUsed="0"/>
-    <w:lsdException w:name="Medium Shading 2" w:semiHidden="0" w:uiPriority="64" w:unhideWhenUsed="0"/>
-    <w:lsdException w:name="Medium List 1" w:semiHidden="0" w:uiPriority="65" w:unhideWhenUsed="0"/>
-    <w:lsdException w:name="Medium List 2" w:semiHidden="0" w:uiPriority="66" w:unhideWhenUsed="0"/>
-    <w:lsdException w:name="Medium Grid 1" w:semiHidden="0" w:uiPriority="67" w:unhideWhenUsed="0"/>
-    <w:lsdException w:name="Medium Grid 2" w:semiHidden="0" w:uiPriority="68" w:unhideWhenUsed="0"/>
-    <w:lsdException w:name="Medium Grid 3" w:semiHidden="0" w:uiPriority="69" w:unhideWhenUsed="0"/>
-    <w:lsdException w:name="Dark List" w:semiHidden="0" w:uiPriority="70" w:unhideWhenUsed="0"/>
-    <w:lsdException w:name="Colorful Shading" w:semiHidden="0" w:uiPriority="71" w:unhideWhenUsed="0"/>
-    <w:lsdException w:name="Colorful List" w:semiHidden="0" w:uiPriority="72" w:unhideWhenUsed="0"/>
-    <w:lsdException w:name="Colorful Grid" w:semiHidden="0" w:uiPriority="73" w:unhideWhenUsed="0"/>
-    <w:lsdException w:name="Light Shading Accent 1" w:semiHidden="0" w:uiPriority="60" w:unhideWhenUsed="0"/>
-    <w:lsdException w:name="Light List Accent 1" w:semiHidden="0" w:uiPriority="61" w:unhideWhenUsed="0"/>
-    <w:lsdException w:name="Light Grid Accent 1" w:semiHidden="0" w:uiPriority="62" w:unhideWhenUsed="0"/>
-    <w:lsdException w:name="Medium Shading 1 Accent 1" w:semiHidden="0" w:uiPriority="63" w:unhideWhenUsed="0"/>
-    <w:lsdException w:name="Medium Shading 2 Accent 1" w:semiHidden="0" w:uiPriority="64" w:unhideWhenUsed="0"/>
-    <w:lsdException w:name="Medium List 1 Accent 1" w:semiHidden="0" w:uiPriority="65" w:unhideWhenUsed="0"/>
-    <w:lsdException w:name="Revision" w:unhideWhenUsed="0"/>
-    <w:lsdException w:name="List Paragraph" w:semiHidden="0" w:uiPriority="34" w:unhideWhenUsed="0" w:qFormat="1"/>
-    <w:lsdException w:name="Quote" w:semiHidden="0" w:uiPriority="29" w:unhideWhenUsed="0" w:qFormat="1"/>
-    <w:lsdException w:name="Intense Quote" w:semiHidden="0" w:uiPriority="30" w:unhideWhenUsed="0" w:qFormat="1"/>
-    <w:lsdException w:name="Medium List 2 Accent 1" w:semiHidden="0" w:uiPriority="66" w:unhideWhenUsed="0"/>
-    <w:lsdException w:name="Medium Grid 1 Accent 1" w:semiHidden="0" w:uiPriority="67" w:unhideWhenUsed="0"/>
-    <w:lsdException w:name="Medium Grid 2 Accent 1" w:semiHidden="0" w:uiPriority="68" w:unhideWhenUsed="0"/>
-    <w:lsdException w:name="Medium Grid 3 Accent 1" w:semiHidden="0" w:uiPriority="69" w:unhideWhenUsed="0"/>
-    <w:lsdException w:name="Dark List Accent 1" w:semiHidden="0" w:uiPriority="70" w:unhideWhenUsed="0"/>
-    <w:lsdException w:name="Colorful Shading Accent 1" w:semiHidden="0" w:uiPriority="71" w:unhideWhenUsed="0"/>
-    <w:lsdException w:name="Colorful List Accent 1" w:semiHidden="0" w:uiPriority="72" w:unhideWhenUsed="0"/>
-    <w:lsdException w:name="Colorful Grid Accent 1" w:semiHidden="0" w:uiPriority="73" w:unhideWhenUsed="0"/>
-    <w:lsdException w:name="Light Shading Accent 2" w:semiHidden="0" w:uiPriority="60" w:unhideWhenUsed="0"/>
-    <w:lsdException w:name="Light List Accent 2" w:semiHidden="0" w:uiPriority="61" w:unhideWhenUsed="0"/>
-    <w:lsdException w:name="Light Grid Accent 2" w:semiHidden="0" w:uiPriority="62" w:unhideWhenUsed="0"/>
-    <w:lsdException w:name="Medium Shading 1 Accent 2" w:semiHidden="0" w:uiPriority="63" w:unhideWhenUsed="0"/>
-    <w:lsdException w:name="Medium Shading 2 Accent 2" w:semiHidden="0" w:uiPriority="64" w:unhideWhenUsed="0"/>
-    <w:lsdException w:name="Medium List 1 Accent 2" w:semiHidden="0" w:uiPriority="65" w:unhideWhenUsed="0"/>
-    <w:lsdException w:name="Medium List 2 Accent 2" w:semiHidden="0" w:uiPriority="66" w:unhideWhenUsed="0"/>
-    <w:lsdException w:name="Medium Grid 1 Accent 2" w:semiHidden="0" w:uiPriority="67" w:unhideWhenUsed="0"/>
-    <w:lsdException w:name="Medium Grid 2 Accent 2" w:semiHidden="0" w:uiPriority="68" w:unhideWhenUsed="0"/>
-    <w:lsdException w:name="Medium Grid 3 Accent 2" w:semiHidden="0" w:uiPriority="69" w:unhideWhenUsed="0"/>
-    <w:lsdException w:name="Dark List Accent 2" w:semiHidden="0" w:uiPriority="70" w:unhideWhenUsed="0"/>
-    <w:lsdException w:name="Colorful Shading Accent 2" w:semiHidden="0" w:uiPriority="71" w:unhideWhenUsed="0"/>
-    <w:lsdException w:name="Colorful List Accent 2" w:semiHidden="0" w:uiPriority="72" w:unhideWhenUsed="0"/>
-    <w:lsdException w:name="Colorful Grid Accent 2" w:semiHidden="0" w:uiPriority="73" w:unhideWhenUsed="0"/>
-    <w:lsdException w:name="Light Shading Accent 3" w:semiHidden="0" w:uiPriority="60" w:unhideWhenUsed="0"/>
-    <w:lsdException w:name="Light List Accent 3" w:semiHidden="0" w:uiPriority="61" w:unhideWhenUsed="0"/>
-    <w:lsdException w:name="Light Grid Accent 3" w:semiHidden="0" w:uiPriority="62" w:unhideWhenUsed="0"/>
-    <w:lsdException w:name="Medium Shading 1 Accent 3" w:semiHidden="0" w:uiPriority="63" w:unhideWhenUsed="0"/>
-    <w:lsdException w:name="Medium Shading 2 Accent 3" w:semiHidden="0" w:uiPriority="64" w:unhideWhenUsed="0"/>
-    <w:lsdException w:name="Medium List 1 Accent 3" w:semiHidden="0" w:uiPriority="65" w:unhideWhenUsed="0"/>
-    <w:lsdException w:name="Medium List 2 Accent 3" w:semiHidden="0" w:uiPriority="66" w:unhideWhenUsed="0"/>
-    <w:lsdException w:name="Medium Grid 1 Accent 3" w:semiHidden="0" w:uiPriority="67" w:unhideWhenUsed="0"/>
-    <w:lsdException w:name="Medium Grid 2 Accent 3" w:semiHidden="0" w:uiPriority="68" w:unhideWhenUsed="0"/>
-    <w:lsdException w:name="Medium Grid 3 Accent 3" w:semiHidden="0" w:uiPriority="69" w:unhideWhenUsed="0"/>
-    <w:lsdException w:name="Dark List Accent 3" w:semiHidden="0" w:uiPriority="70" w:unhideWhenUsed="0"/>
-    <w:lsdException w:name="Colorful Shading Accent 3" w:semiHidden="0" w:uiPriority="71" w:unhideWhenUsed="0"/>
-    <w:lsdException w:name="Colorful List Accent 3" w:semiHidden="0" w:uiPriority="72" w:unhideWhenUsed="0"/>
-    <w:lsdException w:name="Colorful Grid Accent 3" w:semiHidden="0" w:uiPriority="73" w:unhideWhenUsed="0"/>
-    <w:lsdException w:name="Light Shading Accent 4" w:semiHidden="0" w:uiPriority="60" w:unhideWhenUsed="0"/>
-    <w:lsdException w:name="Light List Accent 4" w:semiHidden="0" w:uiPriority="61" w:unhideWhenUsed="0"/>
-    <w:lsdException w:name="Light Grid Accent 4" w:semiHidden="0" w:uiPriority="62" w:unhideWhenUsed="0"/>
-    <w:lsdException w:name="Medium Shading 1 Accent 4" w:semiHidden="0" w:uiPriority="63" w:unhideWhenUsed="0"/>
-    <w:lsdException w:name="Medium Shading 2 Accent 4" w:semiHidden="0" w:uiPriority="64" w:unhideWhenUsed="0"/>
-    <w:lsdException w:name="Medium List 1 Accent 4" w:semiHidden="0" w:uiPriority="65" w:unhideWhenUsed="0"/>
-    <w:lsdException w:name="Medium List 2 Accent 4" w:semiHidden="0" w:uiPriority="66" w:unhideWhenUsed="0"/>
-    <w:lsdException w:name="Medium Grid 1 Accent 4" w:semiHidden="0" w:uiPriority="67" w:unhideWhenUsed="0"/>
-    <w:lsdException w:name="Medium Grid 2 Accent 4" w:semiHidden="0" w:uiPriority="68" w:unhideWhenUsed="0"/>
-    <w:lsdException w:name="Medium Grid 3 Accent 4" w:semiHidden="0" w:uiPriority="69" w:unhideWhenUsed="0"/>
-    <w:lsdException w:name="Dark List Accent 4" w:semiHidden="0" w:uiPriority="70" w:unhideWhenUsed="0"/>
-    <w:lsdException w:name="Colorful Shading Accent 4" w:semiHidden="0" w:uiPriority="71" w:unhideWhenUsed="0"/>
-    <w:lsdException w:name="Colorful List Accent 4" w:semiHidden="0" w:uiPriority="72" w:unhideWhenUsed="0"/>
-    <w:lsdException w:name="Colorful Grid Accent 4" w:semiHidden="0" w:uiPriority="73" w:unhideWhenUsed="0"/>
-    <w:lsdException w:name="Light Shading Accent 5" w:semiHidden="0" w:uiPriority="60" w:unhideWhenUsed="0"/>
-    <w:lsdException w:name="Light List Accent 5" w:semiHidden="0" w:uiPriority="61" w:unhideWhenUsed="0"/>
-    <w:lsdException w:name="Light Grid Accent 5" w:semiHidden="0" w:uiPriority="62" w:unhideWhenUsed="0"/>
-    <w:lsdException w:name="Medium Shading 1 Accent 5" w:semiHidden="0" w:uiPriority="63" w:unhideWhenUsed="0"/>
-    <w:lsdException w:name="Medium Shading 2 Accent 5" w:semiHidden="0" w:uiPriority="64" w:unhideWhenUsed="0"/>
-    <w:lsdException w:name="Medium List 1 Accent 5" w:semiHidden="0" w:uiPriority="65" w:unhideWhenUsed="0"/>
-    <w:lsdException w:name="Medium List 2 Accent 5" w:semiHidden="0" w:uiPriority="66" w:unhideWhenUsed="0"/>
-    <w:lsdException w:name="Medium Grid 1 Accent 5" w:semiHidden="0" w:uiPriority="67" w:unhideWhenUsed="0"/>
-    <w:lsdException w:name="Medium Grid 2 Accent 5" w:semiHidden="0" w:uiPriority="68" w:unhideWhenUsed="0"/>
-    <w:lsdException w:name="Medium Grid 3 Accent 5" w:semiHidden="0" w:uiPriority="69" w:unhideWhenUsed="0"/>
-    <w:lsdException w:name="Dark List Accent 5" w:semiHidden="0" w:uiPriority="70" w:unhideWhenUsed="0"/>
-    <w:lsdException w:name="Colorful Shading Accent 5" w:semiHidden="0" w:uiPriority="71" w:unhideWhenUsed="0"/>
-    <w:lsdException w:name="Colorful List Accent 5" w:semiHidden="0" w:uiPriority="72" w:unhideWhenUsed="0"/>
-    <w:lsdException w:name="Colorful Grid Accent 5" w:semiHidden="0" w:uiPriority="73" w:unhideWhenUsed="0"/>
-    <w:lsdException w:name="Light Shading Accent 6" w:semiHidden="0" w:uiPriority="60" w:unhideWhenUsed="0"/>
-    <w:lsdException w:name="Light List Accent 6" w:semiHidden="0" w:uiPriority="61" w:unhideWhenUsed="0"/>
-    <w:lsdException w:name="Light Grid Accent 6" w:semiHidden="0" w:uiPriority="62" w:unhideWhenUsed="0"/>
-    <w:lsdException w:name="Medium Shading 1 Accent 6" w:semiHidden="0" w:uiPriority="63" w:unhideWhenUsed="0"/>
-    <w:lsdException w:name="Medium Shading 2 Accent 6" w:semiHidden="0" w:uiPriority="64" w:unhideWhenUsed="0"/>
-    <w:lsdException w:name="Medium List 1 Accent 6" w:semiHidden="0" w:uiPriority="65" w:unhideWhenUsed="0"/>
-    <w:lsdException w:name="Medium List 2 Accent 6" w:semiHidden="0" w:uiPriority="66" w:unhideWhenUsed="0"/>
-    <w:lsdException w:name="Medium Grid 1 Accent 6" w:semiHidden="0" w:uiPriority="67" w:unhideWhenUsed="0"/>
-    <w:lsdException w:name="Medium Grid 2 Accent 6" w:semiHidden="0" w:uiPriority="68" w:unhideWhenUsed="0"/>
-    <w:lsdException w:name="Medium Grid 3 Accent 6" w:semiHidden="0" w:uiPriority="69" w:unhideWhenUsed="0"/>
-    <w:lsdException w:name="Dark List Accent 6" w:semiHidden="0" w:uiPriority="70" w:unhideWhenUsed="0"/>
-    <w:lsdException w:name="Colorful Shading Accent 6" w:semiHidden="0" w:uiPriority="71" w:unhideWhenUsed="0"/>
-    <w:lsdException w:name="Colorful List Accent 6" w:semiHidden="0" w:uiPriority="72" w:unhideWhenUsed="0"/>
-    <w:lsdException w:name="Colorful Grid Accent 6" w:semiHidden="0" w:uiPriority="73" w:unhideWhenUsed="0"/>
-    <w:lsdException w:name="Subtle Emphasis" w:semiHidden="0" w:uiPriority="19" w:unhideWhenUsed="0" w:qFormat="1"/>
-    <w:lsdException w:name="Intense Emphasis" w:semiHidden="0" w:uiPriority="21" w:unhideWhenUsed="0" w:qFormat="1"/>
-    <w:lsdException w:name="Subtle Reference" w:semiHidden="0" w:uiPriority="31" w:unhideWhenUsed="0" w:qFormat="1"/>
-    <w:lsdException w:name="Intense Reference" w:semiHidden="0" w:uiPriority="32" w:unhideWhenUsed="0" w:qFormat="1"/>
-    <w:lsdException w:name="Book Title" w:semiHidden="0" w:uiPriority="33" w:unhideWhenUsed="0" w:qFormat="1"/>
-    <w:lsdException w:name="Bibliography" w:uiPriority="37"/>
-    <w:lsdException w:name="TOC Heading" w:uiPriority="39" w:qFormat="1"/>
+  <w:latentStyles w:defLockedState="0" w:defUIPriority="99" w:defSemiHidden="0" w:defUnhideWhenUsed="0" w:defQFormat="0" w:count="382">
+    <w:lsdException w:name="Normal" w:uiPriority="0" w:qFormat="1"/>
+    <w:lsdException w:name="heading 1" w:uiPriority="9" w:qFormat="1"/>
+    <w:lsdException w:name="heading 2" w:semiHidden="1" w:uiPriority="9" w:unhideWhenUsed="1" w:qFormat="1"/>
+    <w:lsdException w:name="heading 3" w:semiHidden="1" w:uiPriority="9" w:unhideWhenUsed="1" w:qFormat="1"/>
+    <w:lsdException w:name="heading 4" w:semiHidden="1" w:uiPriority="9" w:unhideWhenUsed="1" w:qFormat="1"/>
+    <w:lsdException w:name="heading 5" w:semiHidden="1" w:uiPriority="9" w:unhideWhenUsed="1" w:qFormat="1"/>
+    <w:lsdException w:name="heading 6" w:semiHidden="1" w:uiPriority="9" w:unhideWhenUsed="1" w:qFormat="1"/>
+    <w:lsdException w:name="heading 7" w:semiHidden="1" w:uiPriority="9" w:unhideWhenUsed="1" w:qFormat="1"/>
+    <w:lsdException w:name="heading 8" w:semiHidden="1" w:uiPriority="9" w:unhideWhenUsed="1" w:qFormat="1"/>
+    <w:lsdException w:name="heading 9" w:semiHidden="1" w:uiPriority="9" w:unhideWhenUsed="1" w:qFormat="1"/>
+    <w:lsdException w:name="index 1" w:semiHidden="1" w:unhideWhenUsed="1"/>
+    <w:lsdException w:name="index 2" w:semiHidden="1" w:unhideWhenUsed="1"/>
+    <w:lsdException w:name="index 3" w:semiHidden="1" w:unhideWhenUsed="1"/>
+    <w:lsdException w:name="index 4" w:semiHidden="1" w:unhideWhenUsed="1"/>
+    <w:lsdException w:name="index 5" w:semiHidden="1" w:unhideWhenUsed="1"/>
+    <w:lsdException w:name="index 6" w:semiHidden="1" w:unhideWhenUsed="1"/>
+    <w:lsdException w:name="index 7" w:semiHidden="1" w:unhideWhenUsed="1"/>
+    <w:lsdException w:name="index 8" w:semiHidden="1" w:unhideWhenUsed="1"/>
+    <w:lsdException w:name="index 9" w:semiHidden="1" w:unhideWhenUsed="1"/>
+    <w:lsdException w:name="toc 1" w:semiHidden="1" w:uiPriority="39" w:unhideWhenUsed="1"/>
+    <w:lsdException w:name="toc 2" w:semiHidden="1" w:uiPriority="39" w:unhideWhenUsed="1"/>
+    <w:lsdException w:name="toc 3" w:semiHidden="1" w:uiPriority="39" w:unhideWhenUsed="1"/>
+    <w:lsdException w:name="toc 4" w:semiHidden="1" w:uiPriority="39" w:unhideWhenUsed="1"/>
+    <w:lsdException w:name="toc 5" w:semiHidden="1" w:uiPriority="39" w:unhideWhenUsed="1"/>
+    <w:lsdException w:name="toc 6" w:semiHidden="1" w:uiPriority="39" w:unhideWhenUsed="1"/>
+    <w:lsdException w:name="toc 7" w:semiHidden="1" w:uiPriority="39" w:unhideWhenUsed="1"/>
+    <w:lsdException w:name="toc 8" w:semiHidden="1" w:uiPriority="39" w:unhideWhenUsed="1"/>
+    <w:lsdException w:name="toc 9" w:semiHidden="1" w:uiPriority="39" w:unhideWhenUsed="1"/>
+    <w:lsdException w:name="Normal Indent" w:semiHidden="1" w:unhideWhenUsed="1"/>
+    <w:lsdException w:name="footnote text" w:semiHidden="1" w:unhideWhenUsed="1"/>
+    <w:lsdException w:name="annotation text" w:semiHidden="1" w:unhideWhenUsed="1"/>
+    <w:lsdException w:name="header" w:semiHidden="1" w:unhideWhenUsed="1"/>
+    <w:lsdException w:name="footer" w:semiHidden="1" w:unhideWhenUsed="1"/>
+    <w:lsdException w:name="index heading" w:semiHidden="1" w:unhideWhenUsed="1"/>
+    <w:lsdException w:name="caption" w:semiHidden="1" w:uiPriority="35" w:unhideWhenUsed="1" w:qFormat="1"/>
+    <w:lsdException w:name="table of figures" w:semiHidden="1" w:unhideWhenUsed="1"/>
+    <w:lsdException w:name="envelope address" w:semiHidden="1" w:unhideWhenUsed="1"/>
+    <w:lsdException w:name="envelope return" w:semiHidden="1" w:unhideWhenUsed="1"/>
+    <w:lsdException w:name="footnote reference" w:semiHidden="1" w:unhideWhenUsed="1"/>
+    <w:lsdException w:name="annotation reference" w:semiHidden="1" w:unhideWhenUsed="1"/>
+    <w:lsdException w:name="line number" w:semiHidden="1" w:unhideWhenUsed="1"/>
+    <w:lsdException w:name="page number" w:semiHidden="1" w:unhideWhenUsed="1"/>
+    <w:lsdException w:name="endnote reference" w:semiHidden="1" w:unhideWhenUsed="1"/>
+    <w:lsdException w:name="endnote text" w:semiHidden="1" w:unhideWhenUsed="1"/>
+    <w:lsdException w:name="table of authorities" w:semiHidden="1" w:unhideWhenUsed="1"/>
+    <w:lsdException w:name="macro" w:semiHidden="1" w:unhideWhenUsed="1"/>
+    <w:lsdException w:name="toa heading" w:semiHidden="1" w:unhideWhenUsed="1"/>
+    <w:lsdException w:name="List" w:semiHidden="1" w:unhideWhenUsed="1"/>
+    <w:lsdException w:name="List Bullet" w:semiHidden="1" w:unhideWhenUsed="1"/>
+    <w:lsdException w:name="List Number" w:semiHidden="1" w:unhideWhenUsed="1"/>
+    <w:lsdException w:name="List 2" w:semiHidden="1" w:unhideWhenUsed="1"/>
+    <w:lsdException w:name="List 3" w:semiHidden="1" w:unhideWhenUsed="1"/>
+    <w:lsdException w:name="List 4" w:semiHidden="1" w:unhideWhenUsed="1"/>
+    <w:lsdException w:name="List 5" w:semiHidden="1" w:unhideWhenUsed="1"/>
+    <w:lsdException w:name="List Bullet 2" w:semiHidden="1" w:unhideWhenUsed="1"/>
+    <w:lsdException w:name="List Bullet 3" w:semiHidden="1" w:unhideWhenUsed="1"/>
+    <w:lsdException w:name="List Bullet 4" w:semiHidden="1" w:unhideWhenUsed="1"/>
+    <w:lsdException w:name="List Bullet 5" w:semiHidden="1" w:unhideWhenUsed="1"/>
+    <w:lsdException w:name="List Number 2" w:semiHidden="1" w:unhideWhenUsed="1"/>
+    <w:lsdException w:name="List Number 3" w:semiHidden="1" w:unhideWhenUsed="1"/>
+    <w:lsdException w:name="List Number 4" w:semiHidden="1" w:unhideWhenUsed="1"/>
+    <w:lsdException w:name="List Number 5" w:semiHidden="1" w:unhideWhenUsed="1"/>
+    <w:lsdException w:name="Title" w:uiPriority="10" w:qFormat="1"/>
+    <w:lsdException w:name="Closing" w:semiHidden="1" w:unhideWhenUsed="1"/>
+    <w:lsdException w:name="Signature" w:semiHidden="1" w:unhideWhenUsed="1"/>
+    <w:lsdException w:name="Default Paragraph Font" w:semiHidden="1" w:uiPriority="1" w:unhideWhenUsed="1"/>
+    <w:lsdException w:name="Body Text" w:semiHidden="1" w:unhideWhenUsed="1"/>
+    <w:lsdException w:name="Body Text Indent" w:semiHidden="1" w:unhideWhenUsed="1"/>
+    <w:lsdException w:name="List Continue" w:semiHidden="1" w:unhideWhenUsed="1"/>
+    <w:lsdException w:name="List Continue 2" w:semiHidden="1" w:unhideWhenUsed="1"/>
+    <w:lsdException w:name="List Continue 3" w:semiHidden="1" w:unhideWhenUsed="1"/>
+    <w:lsdException w:name="List Continue 4" w:semiHidden="1" w:unhideWhenUsed="1"/>
+    <w:lsdException w:name="List Continue 5" w:semiHidden="1" w:unhideWhenUsed="1"/>
+    <w:lsdException w:name="Message Header" w:semiHidden="1" w:unhideWhenUsed="1"/>
+    <w:lsdException w:name="Subtitle" w:uiPriority="11" w:qFormat="1"/>
+    <w:lsdException w:name="Salutation" w:semiHidden="1" w:unhideWhenUsed="1"/>
+    <w:lsdException w:name="Date" w:semiHidden="1" w:unhideWhenUsed="1"/>
+    <w:lsdException w:name="Body Text First Indent" w:semiHidden="1" w:unhideWhenUsed="1"/>
+    <w:lsdException w:name="Body Text First Indent 2" w:semiHidden="1" w:unhideWhenUsed="1"/>
+    <w:lsdException w:name="Note Heading" w:semiHidden="1" w:unhideWhenUsed="1"/>
+    <w:lsdException w:name="Body Text 2" w:semiHidden="1" w:unhideWhenUsed="1"/>
+    <w:lsdException w:name="Body Text 3" w:semiHidden="1" w:unhideWhenUsed="1"/>
+    <w:lsdException w:name="Body Text Indent 2" w:semiHidden="1" w:unhideWhenUsed="1"/>
+    <w:lsdException w:name="Body Text Indent 3" w:semiHidden="1" w:unhideWhenUsed="1"/>
+    <w:lsdException w:name="Block Text" w:semiHidden="1" w:unhideWhenUsed="1"/>
+    <w:lsdException w:name="Hyperlink" w:semiHidden="1" w:unhideWhenUsed="1"/>
+    <w:lsdException w:name="FollowedHyperlink" w:semiHidden="1" w:unhideWhenUsed="1"/>
+    <w:lsdException w:name="Strong" w:uiPriority="22" w:qFormat="1"/>
+    <w:lsdException w:name="Emphasis" w:uiPriority="20" w:qFormat="1"/>
+    <w:lsdException w:name="Document Map" w:semiHidden="1" w:unhideWhenUsed="1"/>
+    <w:lsdException w:name="Plain Text" w:semiHidden="1" w:unhideWhenUsed="1"/>
+    <w:lsdException w:name="E-mail Signature" w:semiHidden="1" w:unhideWhenUsed="1"/>
+    <w:lsdException w:name="HTML Top of Form" w:semiHidden="1" w:unhideWhenUsed="1"/>
+    <w:lsdException w:name="HTML Bottom of Form" w:semiHidden="1" w:unhideWhenUsed="1"/>
+    <w:lsdException w:name="Normal (Web)" w:semiHidden="1" w:unhideWhenUsed="1"/>
+    <w:lsdException w:name="HTML Acronym" w:semiHidden="1" w:unhideWhenUsed="1"/>
+    <w:lsdException w:name="HTML Address" w:semiHidden="1" w:unhideWhenUsed="1"/>
+    <w:lsdException w:name="HTML Cite" w:semiHidden="1" w:unhideWhenUsed="1"/>
+    <w:lsdException w:name="HTML Code" w:semiHidden="1" w:unhideWhenUsed="1"/>
+    <w:lsdException w:name="HTML Definition" w:semiHidden="1" w:unhideWhenUsed="1"/>
+    <w:lsdException w:name="HTML Keyboard" w:semiHidden="1" w:unhideWhenUsed="1"/>
+    <w:lsdException w:name="HTML Preformatted" w:semiHidden="1" w:unhideWhenUsed="1"/>
+    <w:lsdException w:name="HTML Sample" w:semiHidden="1" w:unhideWhenUsed="1"/>
+    <w:lsdException w:name="HTML Typewriter" w:semiHidden="1" w:unhideWhenUsed="1"/>
+    <w:lsdException w:name="HTML Variable" w:semiHidden="1" w:unhideWhenUsed="1"/>
+    <w:lsdException w:name="Normal Table" w:semiHidden="1" w:unhideWhenUsed="1"/>
+    <w:lsdException w:name="annotation subject" w:semiHidden="1" w:unhideWhenUsed="1"/>
+    <w:lsdException w:name="No List" w:semiHidden="1" w:unhideWhenUsed="1"/>
+    <w:lsdException w:name="Outline List 1" w:semiHidden="1" w:unhideWhenUsed="1"/>
+    <w:lsdException w:name="Outline List 2" w:semiHidden="1" w:unhideWhenUsed="1"/>
+    <w:lsdException w:name="Outline List 3" w:semiHidden="1" w:unhideWhenUsed="1"/>
+    <w:lsdException w:name="Table Simple 1" w:semiHidden="1" w:unhideWhenUsed="1"/>
+    <w:lsdException w:name="Table Simple 2" w:semiHidden="1" w:unhideWhenUsed="1"/>
+    <w:lsdException w:name="Table Simple 3" w:semiHidden="1" w:unhideWhenUsed="1"/>
+    <w:lsdException w:name="Table Classic 1" w:semiHidden="1" w:unhideWhenUsed="1"/>
+    <w:lsdException w:name="Table Classic 2" w:semiHidden="1" w:unhideWhenUsed="1"/>
+    <w:lsdException w:name="Table Classic 3" w:semiHidden="1" w:unhideWhenUsed="1"/>
+    <w:lsdException w:name="Table Classic 4" w:semiHidden="1" w:unhideWhenUsed="1"/>
+    <w:lsdException w:name="Table Colorful 1" w:semiHidden="1" w:unhideWhenUsed="1"/>
+    <w:lsdException w:name="Table Colorful 2" w:semiHidden="1" w:unhideWhenUsed="1"/>
+    <w:lsdException w:name="Table Colorful 3" w:semiHidden="1" w:unhideWhenUsed="1"/>
+    <w:lsdException w:name="Table Columns 1" w:semiHidden="1" w:unhideWhenUsed="1"/>
+    <w:lsdException w:name="Table Columns 2" w:semiHidden="1" w:unhideWhenUsed="1"/>
+    <w:lsdException w:name="Table Columns 3" w:semiHidden="1" w:unhideWhenUsed="1"/>
+    <w:lsdException w:name="Table Columns 4" w:semiHidden="1" w:unhideWhenUsed="1"/>
+    <w:lsdException w:name="Table Columns 5" w:semiHidden="1" w:unhideWhenUsed="1"/>
+    <w:lsdException w:name="Table Grid 1" w:semiHidden="1" w:unhideWhenUsed="1"/>
+    <w:lsdException w:name="Table Grid 2" w:semiHidden="1" w:unhideWhenUsed="1"/>
+    <w:lsdException w:name="Table Grid 3" w:semiHidden="1" w:unhideWhenUsed="1"/>
+    <w:lsdException w:name="Table Grid 4" w:semiHidden="1" w:unhideWhenUsed="1"/>
+    <w:lsdException w:name="Table Grid 5" w:semiHidden="1" w:unhideWhenUsed="1"/>
+    <w:lsdException w:name="Table Grid 6" w:semiHidden="1" w:unhideWhenUsed="1"/>
+    <w:lsdException w:name="Table Grid 7" w:semiHidden="1" w:unhideWhenUsed="1"/>
+    <w:lsdException w:name="Table Grid 8" w:semiHidden="1" w:unhideWhenUsed="1"/>
+    <w:lsdException w:name="Table List 1" w:semiHidden="1" w:unhideWhenUsed="1"/>
+    <w:lsdException w:name="Table List 2" w:semiHidden="1" w:unhideWhenUsed="1"/>
+    <w:lsdException w:name="Table List 3" w:semiHidden="1" w:unhideWhenUsed="1"/>
+    <w:lsdException w:name="Table List 4" w:semiHidden="1" w:unhideWhenUsed="1"/>
+    <w:lsdException w:name="Table List 5" w:semiHidden="1" w:unhideWhenUsed="1"/>
+    <w:lsdException w:name="Table List 6" w:semiHidden="1" w:unhideWhenUsed="1"/>
+    <w:lsdException w:name="Table List 7" w:semiHidden="1" w:unhideWhenUsed="1"/>
+    <w:lsdException w:name="Table List 8" w:semiHidden="1" w:unhideWhenUsed="1"/>
+    <w:lsdException w:name="Table 3D effects 1" w:semiHidden="1" w:unhideWhenUsed="1"/>
+    <w:lsdException w:name="Table 3D effects 2" w:semiHidden="1" w:unhideWhenUsed="1"/>
+    <w:lsdException w:name="Table 3D effects 3" w:semiHidden="1" w:unhideWhenUsed="1"/>
+    <w:lsdException w:name="Table Contemporary" w:semiHidden="1" w:unhideWhenUsed="1"/>
+    <w:lsdException w:name="Table Elegant" w:semiHidden="1" w:unhideWhenUsed="1"/>
+    <w:lsdException w:name="Table Professional" w:semiHidden="1" w:unhideWhenUsed="1"/>
+    <w:lsdException w:name="Table Subtle 1" w:semiHidden="1" w:unhideWhenUsed="1"/>
+    <w:lsdException w:name="Table Subtle 2" w:semiHidden="1" w:unhideWhenUsed="1"/>
+    <w:lsdException w:name="Table Web 1" w:semiHidden="1" w:unhideWhenUsed="1"/>
+    <w:lsdException w:name="Table Web 2" w:semiHidden="1" w:unhideWhenUsed="1"/>
+    <w:lsdException w:name="Table Web 3" w:semiHidden="1" w:unhideWhenUsed="1"/>
+    <w:lsdException w:name="Balloon Text" w:semiHidden="1" w:unhideWhenUsed="1"/>
+    <w:lsdException w:name="Table Grid" w:uiPriority="39"/>
+    <w:lsdException w:name="Table Theme" w:semiHidden="1" w:unhideWhenUsed="1"/>
+    <w:lsdException w:name="Note Level 1" w:semiHidden="1" w:unhideWhenUsed="1"/>
+    <w:lsdException w:name="Note Level 2" w:semiHidden="1" w:unhideWhenUsed="1"/>
+    <w:lsdException w:name="Note Level 3" w:semiHidden="1" w:unhideWhenUsed="1"/>
+    <w:lsdException w:name="Note Level 4" w:semiHidden="1" w:unhideWhenUsed="1"/>
+    <w:lsdException w:name="Note Level 5" w:semiHidden="1" w:unhideWhenUsed="1"/>
+    <w:lsdException w:name="Note Level 6" w:semiHidden="1" w:unhideWhenUsed="1"/>
+    <w:lsdException w:name="Note Level 7" w:semiHidden="1" w:unhideWhenUsed="1"/>
+    <w:lsdException w:name="Note Level 8" w:semiHidden="1" w:unhideWhenUsed="1"/>
+    <w:lsdException w:name="Note Level 9" w:semiHidden="1" w:unhideWhenUsed="1"/>
+    <w:lsdException w:name="Placeholder Text" w:semiHidden="1"/>
+    <w:lsdException w:name="No Spacing" w:uiPriority="1" w:qFormat="1"/>
+    <w:lsdException w:name="Light Shading" w:uiPriority="60"/>
+    <w:lsdException w:name="Light List" w:uiPriority="61"/>
+    <w:lsdException w:name="Light Grid" w:uiPriority="62"/>
+    <w:lsdException w:name="Medium Shading 1" w:uiPriority="63"/>
+    <w:lsdException w:name="Medium Shading 2" w:uiPriority="64"/>
+    <w:lsdException w:name="Medium List 1" w:uiPriority="65"/>
+    <w:lsdException w:name="Medium List 2" w:uiPriority="66"/>
+    <w:lsdException w:name="Medium Grid 1" w:uiPriority="67"/>
+    <w:lsdException w:name="Medium Grid 2" w:uiPriority="68"/>
+    <w:lsdException w:name="Medium Grid 3" w:uiPriority="69"/>
+    <w:lsdException w:name="Dark List" w:uiPriority="70"/>
+    <w:lsdException w:name="Colorful Shading" w:uiPriority="71"/>
+    <w:lsdException w:name="Colorful List" w:uiPriority="72"/>
+    <w:lsdException w:name="Colorful Grid" w:uiPriority="73"/>
+    <w:lsdException w:name="Light Shading Accent 1" w:uiPriority="60"/>
+    <w:lsdException w:name="Light List Accent 1" w:uiPriority="61"/>
+    <w:lsdException w:name="Light Grid Accent 1" w:uiPriority="62"/>
+    <w:lsdException w:name="Medium Shading 1 Accent 1" w:uiPriority="63"/>
+    <w:lsdException w:name="Medium Shading 2 Accent 1" w:uiPriority="64"/>
+    <w:lsdException w:name="Medium List 1 Accent 1" w:uiPriority="65"/>
+    <w:lsdException w:name="Revision" w:semiHidden="1"/>
+    <w:lsdException w:name="List Paragraph" w:uiPriority="34" w:qFormat="1"/>
+    <w:lsdException w:name="Quote" w:uiPriority="29" w:qFormat="1"/>
+    <w:lsdException w:name="Intense Quote" w:uiPriority="30" w:qFormat="1"/>
+    <w:lsdException w:name="Medium List 2 Accent 1" w:uiPriority="66"/>
+    <w:lsdException w:name="Medium Grid 1 Accent 1" w:uiPriority="67"/>
+    <w:lsdException w:name="Medium Grid 2 Accent 1" w:uiPriority="68"/>
+    <w:lsdException w:name="Medium Grid 3 Accent 1" w:uiPriority="69"/>
+    <w:lsdException w:name="Dark List Accent 1" w:uiPriority="70"/>
+    <w:lsdException w:name="Colorful Shading Accent 1" w:uiPriority="71"/>
+    <w:lsdException w:name="Colorful List Accent 1" w:uiPriority="72"/>
+    <w:lsdException w:name="Colorful Grid Accent 1" w:uiPriority="73"/>
+    <w:lsdException w:name="Light Shading Accent 2" w:uiPriority="60"/>
+    <w:lsdException w:name="Light List Accent 2" w:uiPriority="61"/>
+    <w:lsdException w:name="Light Grid Accent 2" w:uiPriority="62"/>
+    <w:lsdException w:name="Medium Shading 1 Accent 2" w:uiPriority="63"/>
+    <w:lsdException w:name="Medium Shading 2 Accent 2" w:uiPriority="64"/>
+    <w:lsdException w:name="Medium List 1 Accent 2" w:uiPriority="65"/>
+    <w:lsdException w:name="Medium List 2 Accent 2" w:uiPriority="66"/>
+    <w:lsdException w:name="Medium Grid 1 Accent 2" w:uiPriority="67"/>
+    <w:lsdException w:name="Medium Grid 2 Accent 2" w:uiPriority="68"/>
+    <w:lsdException w:name="Medium Grid 3 Accent 2" w:uiPriority="69"/>
+    <w:lsdException w:name="Dark List Accent 2" w:uiPriority="70"/>
+    <w:lsdException w:name="Colorful Shading Accent 2" w:uiPriority="71"/>
+    <w:lsdException w:name="Colorful List Accent 2" w:uiPriority="72"/>
+    <w:lsdException w:name="Colorful Grid Accent 2" w:uiPriority="73"/>
+    <w:lsdException w:name="Light Shading Accent 3" w:uiPriority="60"/>
+    <w:lsdException w:name="Light List Accent 3" w:uiPriority="61"/>
+    <w:lsdException w:name="Light Grid Accent 3" w:uiPriority="62"/>
+    <w:lsdException w:name="Medium Shading 1 Accent 3" w:uiPriority="63"/>
+    <w:lsdException w:name="Medium Shading 2 Accent 3" w:uiPriority="64"/>
+    <w:lsdException w:name="Medium List 1 Accent 3" w:uiPriority="65"/>
+    <w:lsdException w:name="Medium List 2 Accent 3" w:uiPriority="66"/>
+    <w:lsdException w:name="Medium Grid 1 Accent 3" w:uiPriority="67"/>
+    <w:lsdException w:name="Medium Grid 2 Accent 3" w:uiPriority="68"/>
+    <w:lsdException w:name="Medium Grid 3 Accent 3" w:uiPriority="69"/>
+    <w:lsdException w:name="Dark List Accent 3" w:uiPriority="70"/>
+    <w:lsdException w:name="Colorful Shading Accent 3" w:uiPriority="71"/>
+    <w:lsdException w:name="Colorful List Accent 3" w:uiPriority="72"/>
+    <w:lsdException w:name="Colorful Grid Accent 3" w:uiPriority="73"/>
+    <w:lsdException w:name="Light Shading Accent 4" w:uiPriority="60"/>
+    <w:lsdException w:name="Light List Accent 4" w:uiPriority="61"/>
+    <w:lsdException w:name="Light Grid Accent 4" w:uiPriority="62"/>
+    <w:lsdException w:name="Medium Shading 1 Accent 4" w:uiPriority="63"/>
+    <w:lsdException w:name="Medium Shading 2 Accent 4" w:uiPriority="64"/>
+    <w:lsdException w:name="Medium List 1 Accent 4" w:uiPriority="65"/>
+    <w:lsdException w:name="Medium List 2 Accent 4" w:uiPriority="66"/>
+    <w:lsdException w:name="Medium Grid 1 Accent 4" w:uiPriority="67"/>
+    <w:lsdException w:name="Medium Grid 2 Accent 4" w:uiPriority="68"/>
+    <w:lsdException w:name="Medium Grid 3 Accent 4" w:uiPriority="69"/>
+    <w:lsdException w:name="Dark List Accent 4" w:uiPriority="70"/>
+    <w:lsdException w:name="Colorful Shading Accent 4" w:uiPriority="71"/>
+    <w:lsdException w:name="Colorful List Accent 4" w:uiPriority="72"/>
+    <w:lsdException w:name="Colorful Grid Accent 4" w:uiPriority="73"/>
+    <w:lsdException w:name="Light Shading Accent 5" w:uiPriority="60"/>
+    <w:lsdException w:name="Light List Accent 5" w:uiPriority="61"/>
+    <w:lsdException w:name="Light Grid Accent 5" w:uiPriority="62"/>
+    <w:lsdException w:name="Medium Shading 1 Accent 5" w:uiPriority="63"/>
+    <w:lsdException w:name="Medium Shading 2 Accent 5" w:uiPriority="64"/>
+    <w:lsdException w:name="Medium List 1 Accent 5" w:uiPriority="65"/>
+    <w:lsdException w:name="Medium List 2 Accent 5" w:uiPriority="66"/>
+    <w:lsdException w:name="Medium Grid 1 Accent 5" w:uiPriority="67"/>
+    <w:lsdException w:name="Medium Grid 2 Accent 5" w:uiPriority="68"/>
+    <w:lsdException w:name="Medium Grid 3 Accent 5" w:uiPriority="69"/>
+    <w:lsdException w:name="Dark List Accent 5" w:uiPriority="70"/>
+    <w:lsdException w:name="Colorful Shading Accent 5" w:uiPriority="71"/>
+    <w:lsdException w:name="Colorful List Accent 5" w:uiPriority="72"/>
+    <w:lsdException w:name="Colorful Grid Accent 5" w:uiPriority="73"/>
+    <w:lsdException w:name="Light Shading Accent 6" w:uiPriority="60"/>
+    <w:lsdException w:name="Light List Accent 6" w:uiPriority="61"/>
+    <w:lsdException w:name="Light Grid Accent 6" w:uiPriority="62"/>
+    <w:lsdException w:name="Medium Shading 1 Accent 6" w:uiPriority="63"/>
+    <w:lsdException w:name="Medium Shading 2 Accent 6" w:uiPriority="64"/>
+    <w:lsdException w:name="Medium List 1 Accent 6" w:uiPriority="65"/>
+    <w:lsdException w:name="Medium List 2 Accent 6" w:uiPriority="66"/>
+    <w:lsdException w:name="Medium Grid 1 Accent 6" w:uiPriority="67"/>
+    <w:lsdException w:name="Medium Grid 2 Accent 6" w:uiPriority="68"/>
+    <w:lsdException w:name="Medium Grid 3 Accent 6" w:uiPriority="69"/>
+    <w:lsdException w:name="Dark List Accent 6" w:uiPriority="70"/>
+    <w:lsdException w:name="Colorful Shading Accent 6" w:uiPriority="71"/>
+    <w:lsdException w:name="Colorful List Accent 6" w:uiPriority="72"/>
+    <w:lsdException w:name="Colorful Grid Accent 6" w:uiPriority="73"/>
+    <w:lsdException w:name="Subtle Emphasis" w:uiPriority="19" w:qFormat="1"/>
+    <w:lsdException w:name="Intense Emphasis" w:uiPriority="21" w:qFormat="1"/>
+    <w:lsdException w:name="Subtle Reference" w:uiPriority="31" w:qFormat="1"/>
+    <w:lsdException w:name="Intense Reference" w:uiPriority="32" w:qFormat="1"/>
+    <w:lsdException w:name="Book Title" w:uiPriority="33" w:qFormat="1"/>
+    <w:lsdException w:name="Bibliography" w:semiHidden="1" w:uiPriority="37" w:unhideWhenUsed="1"/>
+    <w:lsdException w:name="TOC Heading" w:semiHidden="1" w:uiPriority="39" w:unhideWhenUsed="1" w:qFormat="1"/>
+    <w:lsdException w:name="Plain Table 1" w:uiPriority="41"/>
+    <w:lsdException w:name="Plain Table 2" w:uiPriority="42"/>
+    <w:lsdException w:name="Plain Table 3" w:uiPriority="43"/>
+    <w:lsdException w:name="Plain Table 4" w:uiPriority="44"/>
+    <w:lsdException w:name="Plain Table 5" w:uiPriority="45"/>
+    <w:lsdException w:name="Grid Table Light" w:uiPriority="40"/>
+    <w:lsdException w:name="Grid Table 1 Light" w:uiPriority="46"/>
+    <w:lsdException w:name="Grid Table 2" w:uiPriority="47"/>
+    <w:lsdException w:name="Grid Table 3" w:uiPriority="48"/>
+    <w:lsdException w:name="Grid Table 4" w:uiPriority="49"/>
+    <w:lsdException w:name="Grid Table 5 Dark" w:uiPriority="50"/>
+    <w:lsdException w:name="Grid Table 6 Colorful" w:uiPriority="51"/>
+    <w:lsdException w:name="Grid Table 7 Colorful" w:uiPriority="52"/>
+    <w:lsdException w:name="Grid Table 1 Light Accent 1" w:uiPriority="46"/>
+    <w:lsdException w:name="Grid Table 2 Accent 1" w:uiPriority="47"/>
+    <w:lsdException w:name="Grid Table 3 Accent 1" w:uiPriority="48"/>
+    <w:lsdException w:name="Grid Table 4 Accent 1" w:uiPriority="49"/>
+    <w:lsdException w:name="Grid Table 5 Dark Accent 1" w:uiPriority="50"/>
+    <w:lsdException w:name="Grid Table 6 Colorful Accent 1" w:uiPriority="51"/>
+    <w:lsdException w:name="Grid Table 7 Colorful Accent 1" w:uiPriority="52"/>
+    <w:lsdException w:name="Grid Table 1 Light Accent 2" w:uiPriority="46"/>
+    <w:lsdException w:name="Grid Table 2 Accent 2" w:uiPriority="47"/>
+    <w:lsdException w:name="Grid Table 3 Accent 2" w:uiPriority="48"/>
+    <w:lsdException w:name="Grid Table 4 Accent 2" w:uiPriority="49"/>
+    <w:lsdException w:name="Grid Table 5 Dark Accent 2" w:uiPriority="50"/>
+    <w:lsdException w:name="Grid Table 6 Colorful Accent 2" w:uiPriority="51"/>
+    <w:lsdException w:name="Grid Table 7 Colorful Accent 2" w:uiPriority="52"/>
+    <w:lsdException w:name="Grid Table 1 Light Accent 3" w:uiPriority="46"/>
+    <w:lsdException w:name="Grid Table 2 Accent 3" w:uiPriority="47"/>
+    <w:lsdException w:name="Grid Table 3 Accent 3" w:uiPriority="48"/>
+    <w:lsdException w:name="Grid Table 4 Accent 3" w:uiPriority="49"/>
+    <w:lsdException w:name="Grid Table 5 Dark Accent 3" w:uiPriority="50"/>
+    <w:lsdException w:name="Grid Table 6 Colorful Accent 3" w:uiPriority="51"/>
+    <w:lsdException w:name="Grid Table 7 Colorful Accent 3" w:uiPriority="52"/>
+    <w:lsdException w:name="Grid Table 1 Light Accent 4" w:uiPriority="46"/>
+    <w:lsdException w:name="Grid Table 2 Accent 4" w:uiPriority="47"/>
+    <w:lsdException w:name="Grid Table 3 Accent 4" w:uiPriority="48"/>
+    <w:lsdException w:name="Grid Table 4 Accent 4" w:uiPriority="49"/>
+    <w:lsdException w:name="Grid Table 5 Dark Accent 4" w:uiPriority="50"/>
+    <w:lsdException w:name="Grid Table 6 Colorful Accent 4" w:uiPriority="51"/>
+    <w:lsdException w:name="Grid Table 7 Colorful Accent 4" w:uiPriority="52"/>
+    <w:lsdException w:name="Grid Table 1 Light Accent 5" w:uiPriority="46"/>
+    <w:lsdException w:name="Grid Table 2 Accent 5" w:uiPriority="47"/>
+    <w:lsdException w:name="Grid Table 3 Accent 5" w:uiPriority="48"/>
+    <w:lsdException w:name="Grid Table 4 Accent 5" w:uiPriority="49"/>
+    <w:lsdException w:name="Grid Table 5 Dark Accent 5" w:uiPriority="50"/>
+    <w:lsdException w:name="Grid Table 6 Colorful Accent 5" w:uiPriority="51"/>
+    <w:lsdException w:name="Grid Table 7 Colorful Accent 5" w:uiPriority="52"/>
+    <w:lsdException w:name="Grid Table 1 Light Accent 6" w:uiPriority="46"/>
+    <w:lsdException w:name="Grid Table 2 Accent 6" w:uiPriority="47"/>
+    <w:lsdException w:name="Grid Table 3 Accent 6" w:uiPriority="48"/>
+    <w:lsdException w:name="Grid Table 4 Accent 6" w:uiPriority="49"/>
+    <w:lsdException w:name="Grid Table 5 Dark Accent 6" w:uiPriority="50"/>
+    <w:lsdException w:name="Grid Table 6 Colorful Accent 6" w:uiPriority="51"/>
+    <w:lsdException w:name="Grid Table 7 Colorful Accent 6" w:uiPriority="52"/>
+    <w:lsdException w:name="List Table 1 Light" w:uiPriority="46"/>
+    <w:lsdException w:name="List Table 2" w:uiPriority="47"/>
+    <w:lsdException w:name="List Table 3" w:uiPriority="48"/>
+    <w:lsdException w:name="List Table 4" w:uiPriority="49"/>
+    <w:lsdException w:name="List Table 5 Dark" w:uiPriority="50"/>
+    <w:lsdException w:name="List Table 6 Colorful" w:uiPriority="51"/>
+    <w:lsdException w:name="List Table 7 Colorful" w:uiPriority="52"/>
+    <w:lsdException w:name="List Table 1 Light Accent 1" w:uiPriority="46"/>
+    <w:lsdException w:name="List Table 2 Accent 1" w:uiPriority="47"/>
+    <w:lsdException w:name="List Table 3 Accent 1" w:uiPriority="48"/>
+    <w:lsdException w:name="List Table 4 Accent 1" w:uiPriority="49"/>
+    <w:lsdException w:name="List Table 5 Dark Accent 1" w:uiPriority="50"/>
+    <w:lsdException w:name="List Table 6 Colorful Accent 1" w:uiPriority="51"/>
+    <w:lsdException w:name="List Table 7 Colorful Accent 1" w:uiPriority="52"/>
+    <w:lsdException w:name="List Table 1 Light Accent 2" w:uiPriority="46"/>
+    <w:lsdException w:name="List Table 2 Accent 2" w:uiPriority="47"/>
+    <w:lsdException w:name="List Table 3 Accent 2" w:uiPriority="48"/>
+    <w:lsdException w:name="List Table 4 Accent 2" w:uiPriority="49"/>
+    <w:lsdException w:name="List Table 5 Dark Accent 2" w:uiPriority="50"/>
+    <w:lsdException w:name="List Table 6 Colorful Accent 2" w:uiPriority="51"/>
+    <w:lsdException w:name="List Table 7 Colorful Accent 2" w:uiPriority="52"/>
+    <w:lsdException w:name="List Table 1 Light Accent 3" w:uiPriority="46"/>
+    <w:lsdException w:name="List Table 2 Accent 3" w:uiPriority="47"/>
+    <w:lsdException w:name="List Table 3 Accent 3" w:uiPriority="48"/>
+    <w:lsdException w:name="List Table 4 Accent 3" w:uiPriority="49"/>
+    <w:lsdException w:name="List Table 5 Dark Accent 3" w:uiPriority="50"/>
+    <w:lsdException w:name="List Table 6 Colorful Accent 3" w:uiPriority="51"/>
+    <w:lsdException w:name="List Table 7 Colorful Accent 3" w:uiPriority="52"/>
+    <w:lsdException w:name="List Table 1 Light Accent 4" w:uiPriority="46"/>
+    <w:lsdException w:name="List Table 2 Accent 4" w:uiPriority="47"/>
+    <w:lsdException w:name="List Table 3 Accent 4" w:uiPriority="48"/>
+    <w:lsdException w:name="List Table 4 Accent 4" w:uiPriority="49"/>
+    <w:lsdException w:name="List Table 5 Dark Accent 4" w:uiPriority="50"/>
+    <w:lsdException w:name="List Table 6 Colorful Accent 4" w:uiPriority="51"/>
+    <w:lsdException w:name="List Table 7 Colorful Accent 4" w:uiPriority="52"/>
+    <w:lsdException w:name="List Table 1 Light Accent 5" w:uiPriority="46"/>
+    <w:lsdException w:name="List Table 2 Accent 5" w:uiPriority="47"/>
+    <w:lsdException w:name="List Table 3 Accent 5" w:uiPriority="48"/>
+    <w:lsdException w:name="List Table 4 Accent 5" w:uiPriority="49"/>
+    <w:lsdException w:name="List Table 5 Dark Accent 5" w:uiPriority="50"/>
+    <w:lsdException w:name="List Table 6 Colorful Accent 5" w:uiPriority="51"/>
+    <w:lsdException w:name="List Table 7 Colorful Accent 5" w:uiPriority="52"/>
+    <w:lsdException w:name="List Table 1 Light Accent 6" w:uiPriority="46"/>
+    <w:lsdException w:name="List Table 2 Accent 6" w:uiPriority="47"/>
+    <w:lsdException w:name="List Table 3 Accent 6" w:uiPriority="48"/>
+    <w:lsdException w:name="List Table 4 Accent 6" w:uiPriority="49"/>
+    <w:lsdException w:name="List Table 5 Dark Accent 6" w:uiPriority="50"/>
+    <w:lsdException w:name="List Table 6 Colorful Accent 6" w:uiPriority="51"/>
+    <w:lsdException w:name="List Table 7 Colorful Accent 6" w:uiPriority="52"/>
+    <w:lsdException w:name="Mention" w:semiHidden="1" w:unhideWhenUsed="1"/>
+    <w:lsdException w:name="Smart Hyperlink" w:semiHidden="1" w:unhideWhenUsed="1"/>
   </w:latentStyles>
   <w:style w:type="paragraph" w:default="1" w:styleId="Normal">
     <w:name w:val="Normal"/>
@@ -4511,6 +4820,7 @@
     <w:uiPriority w:val="39"/>
     <w:rsid w:val="00610429"/>
     <w:tblPr>
+      <w:tblInd w:w="0" w:type="dxa"/>
       <w:tblBorders>
         <w:top w:val="single" w:sz="4" w:space="0" w:color="auto"/>
         <w:left w:val="single" w:sz="4" w:space="0" w:color="auto"/>
@@ -4519,630 +4829,12 @@
         <w:insideH w:val="single" w:sz="4" w:space="0" w:color="auto"/>
         <w:insideV w:val="single" w:sz="4" w:space="0" w:color="auto"/>
       </w:tblBorders>
-    </w:tblPr>
-  </w:style>
-  <w:style w:type="character" w:customStyle="1" w:styleId="Heading2Char">
-    <w:name w:val="Heading 2 Char"/>
-    <w:basedOn w:val="DefaultParagraphFont"/>
-    <w:link w:val="Heading2"/>
-    <w:uiPriority w:val="9"/>
-    <w:rsid w:val="00AA3AB4"/>
-    <w:rPr>
-      <w:rFonts w:asciiTheme="majorHAnsi" w:eastAsiaTheme="majorEastAsia" w:hAnsiTheme="majorHAnsi" w:cstheme="majorBidi"/>
-      <w:color w:val="2F5496" w:themeColor="accent1" w:themeShade="BF"/>
-      <w:sz w:val="26"/>
-      <w:szCs w:val="26"/>
-    </w:rPr>
-  </w:style>
-  <w:style w:type="paragraph" w:styleId="Revision">
-    <w:name w:val="Revision"/>
-    <w:hidden/>
-    <w:uiPriority w:val="99"/>
-    <w:semiHidden/>
-    <w:rsid w:val="000715CF"/>
-  </w:style>
-  <w:style w:type="character" w:styleId="CommentReference">
-    <w:name w:val="annotation reference"/>
-    <w:basedOn w:val="DefaultParagraphFont"/>
-    <w:uiPriority w:val="99"/>
-    <w:semiHidden/>
-    <w:unhideWhenUsed/>
-    <w:rsid w:val="00C23CEA"/>
-    <w:rPr>
-      <w:sz w:val="18"/>
-      <w:szCs w:val="18"/>
-    </w:rPr>
-  </w:style>
-  <w:style w:type="paragraph" w:styleId="CommentText">
-    <w:name w:val="annotation text"/>
-    <w:basedOn w:val="Normal"/>
-    <w:link w:val="CommentTextChar"/>
-    <w:uiPriority w:val="99"/>
-    <w:semiHidden/>
-    <w:unhideWhenUsed/>
-    <w:rsid w:val="00C23CEA"/>
-  </w:style>
-  <w:style w:type="character" w:customStyle="1" w:styleId="CommentTextChar">
-    <w:name w:val="Comment Text Char"/>
-    <w:basedOn w:val="DefaultParagraphFont"/>
-    <w:link w:val="CommentText"/>
-    <w:uiPriority w:val="99"/>
-    <w:semiHidden/>
-    <w:rsid w:val="00C23CEA"/>
-  </w:style>
-  <w:style w:type="paragraph" w:styleId="CommentSubject">
-    <w:name w:val="annotation subject"/>
-    <w:basedOn w:val="CommentText"/>
-    <w:next w:val="CommentText"/>
-    <w:link w:val="CommentSubjectChar"/>
-    <w:uiPriority w:val="99"/>
-    <w:semiHidden/>
-    <w:unhideWhenUsed/>
-    <w:rsid w:val="00C23CEA"/>
-    <w:rPr>
-      <w:b/>
-      <w:bCs/>
-      <w:sz w:val="20"/>
-      <w:szCs w:val="20"/>
-    </w:rPr>
-  </w:style>
-  <w:style w:type="character" w:customStyle="1" w:styleId="CommentSubjectChar">
-    <w:name w:val="Comment Subject Char"/>
-    <w:basedOn w:val="CommentTextChar"/>
-    <w:link w:val="CommentSubject"/>
-    <w:uiPriority w:val="99"/>
-    <w:semiHidden/>
-    <w:rsid w:val="00C23CEA"/>
-    <w:rPr>
-      <w:b/>
-      <w:bCs/>
-      <w:sz w:val="20"/>
-      <w:szCs w:val="20"/>
-    </w:rPr>
-  </w:style>
-  <w:style w:type="paragraph" w:styleId="BalloonText">
-    <w:name w:val="Balloon Text"/>
-    <w:basedOn w:val="Normal"/>
-    <w:link w:val="BalloonTextChar"/>
-    <w:uiPriority w:val="99"/>
-    <w:semiHidden/>
-    <w:unhideWhenUsed/>
-    <w:rsid w:val="00C23CEA"/>
-    <w:rPr>
-      <w:rFonts w:ascii="Times New Roman" w:hAnsi="Times New Roman" w:cs="Times New Roman"/>
-      <w:sz w:val="18"/>
-      <w:szCs w:val="18"/>
-    </w:rPr>
-  </w:style>
-  <w:style w:type="character" w:customStyle="1" w:styleId="BalloonTextChar">
-    <w:name w:val="Balloon Text Char"/>
-    <w:basedOn w:val="DefaultParagraphFont"/>
-    <w:link w:val="BalloonText"/>
-    <w:uiPriority w:val="99"/>
-    <w:semiHidden/>
-    <w:rsid w:val="00C23CEA"/>
-    <w:rPr>
-      <w:rFonts w:ascii="Times New Roman" w:hAnsi="Times New Roman" w:cs="Times New Roman"/>
-      <w:sz w:val="18"/>
-      <w:szCs w:val="18"/>
-    </w:rPr>
-  </w:style>
-  <w:style w:type="character" w:customStyle="1" w:styleId="Heading3Char">
-    <w:name w:val="Heading 3 Char"/>
-    <w:basedOn w:val="DefaultParagraphFont"/>
-    <w:link w:val="Heading3"/>
-    <w:uiPriority w:val="9"/>
-    <w:rsid w:val="0089767D"/>
-    <w:rPr>
-      <w:rFonts w:asciiTheme="majorHAnsi" w:eastAsiaTheme="majorEastAsia" w:hAnsiTheme="majorHAnsi" w:cstheme="majorBidi"/>
-      <w:color w:val="1F3763" w:themeColor="accent1" w:themeShade="7F"/>
-    </w:rPr>
-  </w:style>
-</w:styles>
-</file>
-
-<file path=word/stylesWithEffects.xml><?xml version="1.0" encoding="utf-8"?>
-<w:styles xmlns:wpc="http://schemas.microsoft.com/office/word/2010/wordprocessingCanvas" xmlns:mc="http://schemas.openxmlformats.org/markup-compatibility/2006" xmlns:o="urn:schemas-microsoft-com:office:office" xmlns:r="http://schemas.openxmlformats.org/officeDocument/2006/relationships" xmlns:m="http://schemas.openxmlformats.org/officeDocument/2006/math" xmlns:v="urn:schemas-microsoft-com:vml" xmlns:wp14="http://schemas.microsoft.com/office/word/2010/wordprocessingDrawing" xmlns:wp="http://schemas.openxmlformats.org/drawingml/2006/wordprocessingDrawing" xmlns:w10="urn:schemas-microsoft-com:office:word" xmlns:w="http://schemas.openxmlformats.org/wordprocessingml/2006/main" xmlns:w14="http://schemas.microsoft.com/office/word/2010/wordml" xmlns:wpg="http://schemas.microsoft.com/office/word/2010/wordprocessingGroup" xmlns:wpi="http://schemas.microsoft.com/office/word/2010/wordprocessingInk" xmlns:wne="http://schemas.microsoft.com/office/word/2006/wordml" xmlns:wps="http://schemas.microsoft.com/office/word/2010/wordprocessingShape" mc:Ignorable="w14 wp14">
-  <w:docDefaults>
-    <w:rPrDefault>
-      <w:rPr>
-        <w:rFonts w:asciiTheme="minorHAnsi" w:eastAsiaTheme="minorHAnsi" w:hAnsiTheme="minorHAnsi" w:cstheme="minorBidi"/>
-        <w:sz w:val="24"/>
-        <w:szCs w:val="24"/>
-        <w:lang w:val="en-GB" w:eastAsia="en-US" w:bidi="ar-SA"/>
-      </w:rPr>
-    </w:rPrDefault>
-    <w:pPrDefault/>
-  </w:docDefaults>
-  <w:latentStyles w:defLockedState="0" w:defUIPriority="99" w:defSemiHidden="1" w:defUnhideWhenUsed="1" w:defQFormat="0" w:count="267">
-    <w:lsdException w:name="Normal" w:semiHidden="0" w:uiPriority="0" w:unhideWhenUsed="0" w:qFormat="1"/>
-    <w:lsdException w:name="heading 1" w:semiHidden="0" w:uiPriority="9" w:unhideWhenUsed="0" w:qFormat="1"/>
-    <w:lsdException w:name="heading 2" w:uiPriority="9" w:qFormat="1"/>
-    <w:lsdException w:name="heading 3" w:uiPriority="9" w:qFormat="1"/>
-    <w:lsdException w:name="heading 4" w:uiPriority="9" w:qFormat="1"/>
-    <w:lsdException w:name="heading 5" w:uiPriority="9" w:qFormat="1"/>
-    <w:lsdException w:name="heading 6" w:uiPriority="9" w:qFormat="1"/>
-    <w:lsdException w:name="heading 7" w:uiPriority="9" w:qFormat="1"/>
-    <w:lsdException w:name="heading 8" w:uiPriority="9" w:qFormat="1"/>
-    <w:lsdException w:name="heading 9" w:uiPriority="9" w:qFormat="1"/>
-    <w:lsdException w:name="toc 1" w:uiPriority="39"/>
-    <w:lsdException w:name="toc 2" w:uiPriority="39"/>
-    <w:lsdException w:name="toc 3" w:uiPriority="39"/>
-    <w:lsdException w:name="toc 4" w:uiPriority="39"/>
-    <w:lsdException w:name="toc 5" w:uiPriority="39"/>
-    <w:lsdException w:name="toc 6" w:uiPriority="39"/>
-    <w:lsdException w:name="toc 7" w:uiPriority="39"/>
-    <w:lsdException w:name="toc 8" w:uiPriority="39"/>
-    <w:lsdException w:name="toc 9" w:uiPriority="39"/>
-    <w:lsdException w:name="caption" w:uiPriority="35" w:qFormat="1"/>
-    <w:lsdException w:name="Title" w:semiHidden="0" w:uiPriority="10" w:unhideWhenUsed="0" w:qFormat="1"/>
-    <w:lsdException w:name="Default Paragraph Font" w:uiPriority="1"/>
-    <w:lsdException w:name="Subtitle" w:semiHidden="0" w:uiPriority="11" w:unhideWhenUsed="0" w:qFormat="1"/>
-    <w:lsdException w:name="Strong" w:semiHidden="0" w:uiPriority="22" w:unhideWhenUsed="0" w:qFormat="1"/>
-    <w:lsdException w:name="Emphasis" w:semiHidden="0" w:uiPriority="20" w:unhideWhenUsed="0" w:qFormat="1"/>
-    <w:lsdException w:name="Table Grid" w:semiHidden="0" w:uiPriority="39" w:unhideWhenUsed="0"/>
-    <w:lsdException w:name="Placeholder Text" w:unhideWhenUsed="0"/>
-    <w:lsdException w:name="No Spacing" w:semiHidden="0" w:uiPriority="1" w:unhideWhenUsed="0" w:qFormat="1"/>
-    <w:lsdException w:name="Light Shading" w:semiHidden="0" w:uiPriority="60" w:unhideWhenUsed="0"/>
-    <w:lsdException w:name="Light List" w:semiHidden="0" w:uiPriority="61" w:unhideWhenUsed="0"/>
-    <w:lsdException w:name="Light Grid" w:semiHidden="0" w:uiPriority="62" w:unhideWhenUsed="0"/>
-    <w:lsdException w:name="Medium Shading 1" w:semiHidden="0" w:uiPriority="63" w:unhideWhenUsed="0"/>
-    <w:lsdException w:name="Medium Shading 2" w:semiHidden="0" w:uiPriority="64" w:unhideWhenUsed="0"/>
-    <w:lsdException w:name="Medium List 1" w:semiHidden="0" w:uiPriority="65" w:unhideWhenUsed="0"/>
-    <w:lsdException w:name="Medium List 2" w:semiHidden="0" w:uiPriority="66" w:unhideWhenUsed="0"/>
-    <w:lsdException w:name="Medium Grid 1" w:semiHidden="0" w:uiPriority="67" w:unhideWhenUsed="0"/>
-    <w:lsdException w:name="Medium Grid 2" w:semiHidden="0" w:uiPriority="68" w:unhideWhenUsed="0"/>
-    <w:lsdException w:name="Medium Grid 3" w:semiHidden="0" w:uiPriority="69" w:unhideWhenUsed="0"/>
-    <w:lsdException w:name="Dark List" w:semiHidden="0" w:uiPriority="70" w:unhideWhenUsed="0"/>
-    <w:lsdException w:name="Colorful Shading" w:semiHidden="0" w:uiPriority="71" w:unhideWhenUsed="0"/>
-    <w:lsdException w:name="Colorful List" w:semiHidden="0" w:uiPriority="72" w:unhideWhenUsed="0"/>
-    <w:lsdException w:name="Colorful Grid" w:semiHidden="0" w:uiPriority="73" w:unhideWhenUsed="0"/>
-    <w:lsdException w:name="Light Shading Accent 1" w:semiHidden="0" w:uiPriority="60" w:unhideWhenUsed="0"/>
-    <w:lsdException w:name="Light List Accent 1" w:semiHidden="0" w:uiPriority="61" w:unhideWhenUsed="0"/>
-    <w:lsdException w:name="Light Grid Accent 1" w:semiHidden="0" w:uiPriority="62" w:unhideWhenUsed="0"/>
-    <w:lsdException w:name="Medium Shading 1 Accent 1" w:semiHidden="0" w:uiPriority="63" w:unhideWhenUsed="0"/>
-    <w:lsdException w:name="Medium Shading 2 Accent 1" w:semiHidden="0" w:uiPriority="64" w:unhideWhenUsed="0"/>
-    <w:lsdException w:name="Medium List 1 Accent 1" w:semiHidden="0" w:uiPriority="65" w:unhideWhenUsed="0"/>
-    <w:lsdException w:name="Revision" w:unhideWhenUsed="0"/>
-    <w:lsdException w:name="List Paragraph" w:semiHidden="0" w:uiPriority="34" w:unhideWhenUsed="0" w:qFormat="1"/>
-    <w:lsdException w:name="Quote" w:semiHidden="0" w:uiPriority="29" w:unhideWhenUsed="0" w:qFormat="1"/>
-    <w:lsdException w:name="Intense Quote" w:semiHidden="0" w:uiPriority="30" w:unhideWhenUsed="0" w:qFormat="1"/>
-    <w:lsdException w:name="Medium List 2 Accent 1" w:semiHidden="0" w:uiPriority="66" w:unhideWhenUsed="0"/>
-    <w:lsdException w:name="Medium Grid 1 Accent 1" w:semiHidden="0" w:uiPriority="67" w:unhideWhenUsed="0"/>
-    <w:lsdException w:name="Medium Grid 2 Accent 1" w:semiHidden="0" w:uiPriority="68" w:unhideWhenUsed="0"/>
-    <w:lsdException w:name="Medium Grid 3 Accent 1" w:semiHidden="0" w:uiPriority="69" w:unhideWhenUsed="0"/>
-    <w:lsdException w:name="Dark List Accent 1" w:semiHidden="0" w:uiPriority="70" w:unhideWhenUsed="0"/>
-    <w:lsdException w:name="Colorful Shading Accent 1" w:semiHidden="0" w:uiPriority="71" w:unhideWhenUsed="0"/>
-    <w:lsdException w:name="Colorful List Accent 1" w:semiHidden="0" w:uiPriority="72" w:unhideWhenUsed="0"/>
-    <w:lsdException w:name="Colorful Grid Accent 1" w:semiHidden="0" w:uiPriority="73" w:unhideWhenUsed="0"/>
-    <w:lsdException w:name="Light Shading Accent 2" w:semiHidden="0" w:uiPriority="60" w:unhideWhenUsed="0"/>
-    <w:lsdException w:name="Light List Accent 2" w:semiHidden="0" w:uiPriority="61" w:unhideWhenUsed="0"/>
-    <w:lsdException w:name="Light Grid Accent 2" w:semiHidden="0" w:uiPriority="62" w:unhideWhenUsed="0"/>
-    <w:lsdException w:name="Medium Shading 1 Accent 2" w:semiHidden="0" w:uiPriority="63" w:unhideWhenUsed="0"/>
-    <w:lsdException w:name="Medium Shading 2 Accent 2" w:semiHidden="0" w:uiPriority="64" w:unhideWhenUsed="0"/>
-    <w:lsdException w:name="Medium List 1 Accent 2" w:semiHidden="0" w:uiPriority="65" w:unhideWhenUsed="0"/>
-    <w:lsdException w:name="Medium List 2 Accent 2" w:semiHidden="0" w:uiPriority="66" w:unhideWhenUsed="0"/>
-    <w:lsdException w:name="Medium Grid 1 Accent 2" w:semiHidden="0" w:uiPriority="67" w:unhideWhenUsed="0"/>
-    <w:lsdException w:name="Medium Grid 2 Accent 2" w:semiHidden="0" w:uiPriority="68" w:unhideWhenUsed="0"/>
-    <w:lsdException w:name="Medium Grid 3 Accent 2" w:semiHidden="0" w:uiPriority="69" w:unhideWhenUsed="0"/>
-    <w:lsdException w:name="Dark List Accent 2" w:semiHidden="0" w:uiPriority="70" w:unhideWhenUsed="0"/>
-    <w:lsdException w:name="Colorful Shading Accent 2" w:semiHidden="0" w:uiPriority="71" w:unhideWhenUsed="0"/>
-    <w:lsdException w:name="Colorful List Accent 2" w:semiHidden="0" w:uiPriority="72" w:unhideWhenUsed="0"/>
-    <w:lsdException w:name="Colorful Grid Accent 2" w:semiHidden="0" w:uiPriority="73" w:unhideWhenUsed="0"/>
-    <w:lsdException w:name="Light Shading Accent 3" w:semiHidden="0" w:uiPriority="60" w:unhideWhenUsed="0"/>
-    <w:lsdException w:name="Light List Accent 3" w:semiHidden="0" w:uiPriority="61" w:unhideWhenUsed="0"/>
-    <w:lsdException w:name="Light Grid Accent 3" w:semiHidden="0" w:uiPriority="62" w:unhideWhenUsed="0"/>
-    <w:lsdException w:name="Medium Shading 1 Accent 3" w:semiHidden="0" w:uiPriority="63" w:unhideWhenUsed="0"/>
-    <w:lsdException w:name="Medium Shading 2 Accent 3" w:semiHidden="0" w:uiPriority="64" w:unhideWhenUsed="0"/>
-    <w:lsdException w:name="Medium List 1 Accent 3" w:semiHidden="0" w:uiPriority="65" w:unhideWhenUsed="0"/>
-    <w:lsdException w:name="Medium List 2 Accent 3" w:semiHidden="0" w:uiPriority="66" w:unhideWhenUsed="0"/>
-    <w:lsdException w:name="Medium Grid 1 Accent 3" w:semiHidden="0" w:uiPriority="67" w:unhideWhenUsed="0"/>
-    <w:lsdException w:name="Medium Grid 2 Accent 3" w:semiHidden="0" w:uiPriority="68" w:unhideWhenUsed="0"/>
-    <w:lsdException w:name="Medium Grid 3 Accent 3" w:semiHidden="0" w:uiPriority="69" w:unhideWhenUsed="0"/>
-    <w:lsdException w:name="Dark List Accent 3" w:semiHidden="0" w:uiPriority="70" w:unhideWhenUsed="0"/>
-    <w:lsdException w:name="Colorful Shading Accent 3" w:semiHidden="0" w:uiPriority="71" w:unhideWhenUsed="0"/>
-    <w:lsdException w:name="Colorful List Accent 3" w:semiHidden="0" w:uiPriority="72" w:unhideWhenUsed="0"/>
-    <w:lsdException w:name="Colorful Grid Accent 3" w:semiHidden="0" w:uiPriority="73" w:unhideWhenUsed="0"/>
-    <w:lsdException w:name="Light Shading Accent 4" w:semiHidden="0" w:uiPriority="60" w:unhideWhenUsed="0"/>
-    <w:lsdException w:name="Light List Accent 4" w:semiHidden="0" w:uiPriority="61" w:unhideWhenUsed="0"/>
-    <w:lsdException w:name="Light Grid Accent 4" w:semiHidden="0" w:uiPriority="62" w:unhideWhenUsed="0"/>
-    <w:lsdException w:name="Medium Shading 1 Accent 4" w:semiHidden="0" w:uiPriority="63" w:unhideWhenUsed="0"/>
-    <w:lsdException w:name="Medium Shading 2 Accent 4" w:semiHidden="0" w:uiPriority="64" w:unhideWhenUsed="0"/>
-    <w:lsdException w:name="Medium List 1 Accent 4" w:semiHidden="0" w:uiPriority="65" w:unhideWhenUsed="0"/>
-    <w:lsdException w:name="Medium List 2 Accent 4" w:semiHidden="0" w:uiPriority="66" w:unhideWhenUsed="0"/>
-    <w:lsdException w:name="Medium Grid 1 Accent 4" w:semiHidden="0" w:uiPriority="67" w:unhideWhenUsed="0"/>
-    <w:lsdException w:name="Medium Grid 2 Accent 4" w:semiHidden="0" w:uiPriority="68" w:unhideWhenUsed="0"/>
-    <w:lsdException w:name="Medium Grid 3 Accent 4" w:semiHidden="0" w:uiPriority="69" w:unhideWhenUsed="0"/>
-    <w:lsdException w:name="Dark List Accent 4" w:semiHidden="0" w:uiPriority="70" w:unhideWhenUsed="0"/>
-    <w:lsdException w:name="Colorful Shading Accent 4" w:semiHidden="0" w:uiPriority="71" w:unhideWhenUsed="0"/>
-    <w:lsdException w:name="Colorful List Accent 4" w:semiHidden="0" w:uiPriority="72" w:unhideWhenUsed="0"/>
-    <w:lsdException w:name="Colorful Grid Accent 4" w:semiHidden="0" w:uiPriority="73" w:unhideWhenUsed="0"/>
-    <w:lsdException w:name="Light Shading Accent 5" w:semiHidden="0" w:uiPriority="60" w:unhideWhenUsed="0"/>
-    <w:lsdException w:name="Light List Accent 5" w:semiHidden="0" w:uiPriority="61" w:unhideWhenUsed="0"/>
-    <w:lsdException w:name="Light Grid Accent 5" w:semiHidden="0" w:uiPriority="62" w:unhideWhenUsed="0"/>
-    <w:lsdException w:name="Medium Shading 1 Accent 5" w:semiHidden="0" w:uiPriority="63" w:unhideWhenUsed="0"/>
-    <w:lsdException w:name="Medium Shading 2 Accent 5" w:semiHidden="0" w:uiPriority="64" w:unhideWhenUsed="0"/>
-    <w:lsdException w:name="Medium List 1 Accent 5" w:semiHidden="0" w:uiPriority="65" w:unhideWhenUsed="0"/>
-    <w:lsdException w:name="Medium List 2 Accent 5" w:semiHidden="0" w:uiPriority="66" w:unhideWhenUsed="0"/>
-    <w:lsdException w:name="Medium Grid 1 Accent 5" w:semiHidden="0" w:uiPriority="67" w:unhideWhenUsed="0"/>
-    <w:lsdException w:name="Medium Grid 2 Accent 5" w:semiHidden="0" w:uiPriority="68" w:unhideWhenUsed="0"/>
-    <w:lsdException w:name="Medium Grid 3 Accent 5" w:semiHidden="0" w:uiPriority="69" w:unhideWhenUsed="0"/>
-    <w:lsdException w:name="Dark List Accent 5" w:semiHidden="0" w:uiPriority="70" w:unhideWhenUsed="0"/>
-    <w:lsdException w:name="Colorful Shading Accent 5" w:semiHidden="0" w:uiPriority="71" w:unhideWhenUsed="0"/>
-    <w:lsdException w:name="Colorful List Accent 5" w:semiHidden="0" w:uiPriority="72" w:unhideWhenUsed="0"/>
-    <w:lsdException w:name="Colorful Grid Accent 5" w:semiHidden="0" w:uiPriority="73" w:unhideWhenUsed="0"/>
-    <w:lsdException w:name="Light Shading Accent 6" w:semiHidden="0" w:uiPriority="60" w:unhideWhenUsed="0"/>
-    <w:lsdException w:name="Light List Accent 6" w:semiHidden="0" w:uiPriority="61" w:unhideWhenUsed="0"/>
-    <w:lsdException w:name="Light Grid Accent 6" w:semiHidden="0" w:uiPriority="62" w:unhideWhenUsed="0"/>
-    <w:lsdException w:name="Medium Shading 1 Accent 6" w:semiHidden="0" w:uiPriority="63" w:unhideWhenUsed="0"/>
-    <w:lsdException w:name="Medium Shading 2 Accent 6" w:semiHidden="0" w:uiPriority="64" w:unhideWhenUsed="0"/>
-    <w:lsdException w:name="Medium List 1 Accent 6" w:semiHidden="0" w:uiPriority="65" w:unhideWhenUsed="0"/>
-    <w:lsdException w:name="Medium List 2 Accent 6" w:semiHidden="0" w:uiPriority="66" w:unhideWhenUsed="0"/>
-    <w:lsdException w:name="Medium Grid 1 Accent 6" w:semiHidden="0" w:uiPriority="67" w:unhideWhenUsed="0"/>
-    <w:lsdException w:name="Medium Grid 2 Accent 6" w:semiHidden="0" w:uiPriority="68" w:unhideWhenUsed="0"/>
-    <w:lsdException w:name="Medium Grid 3 Accent 6" w:semiHidden="0" w:uiPriority="69" w:unhideWhenUsed="0"/>
-    <w:lsdException w:name="Dark List Accent 6" w:semiHidden="0" w:uiPriority="70" w:unhideWhenUsed="0"/>
-    <w:lsdException w:name="Colorful Shading Accent 6" w:semiHidden="0" w:uiPriority="71" w:unhideWhenUsed="0"/>
-    <w:lsdException w:name="Colorful List Accent 6" w:semiHidden="0" w:uiPriority="72" w:unhideWhenUsed="0"/>
-    <w:lsdException w:name="Colorful Grid Accent 6" w:semiHidden="0" w:uiPriority="73" w:unhideWhenUsed="0"/>
-    <w:lsdException w:name="Subtle Emphasis" w:semiHidden="0" w:uiPriority="19" w:unhideWhenUsed="0" w:qFormat="1"/>
-    <w:lsdException w:name="Intense Emphasis" w:semiHidden="0" w:uiPriority="21" w:unhideWhenUsed="0" w:qFormat="1"/>
-    <w:lsdException w:name="Subtle Reference" w:semiHidden="0" w:uiPriority="31" w:unhideWhenUsed="0" w:qFormat="1"/>
-    <w:lsdException w:name="Intense Reference" w:semiHidden="0" w:uiPriority="32" w:unhideWhenUsed="0" w:qFormat="1"/>
-    <w:lsdException w:name="Book Title" w:semiHidden="0" w:uiPriority="33" w:unhideWhenUsed="0" w:qFormat="1"/>
-    <w:lsdException w:name="Bibliography" w:uiPriority="37"/>
-    <w:lsdException w:name="TOC Heading" w:uiPriority="39" w:qFormat="1"/>
-  </w:latentStyles>
-  <w:style w:type="paragraph" w:default="1" w:styleId="Normal">
-    <w:name w:val="Normal"/>
-    <w:qFormat/>
-    <w:rPr>
-      <w:lang w:val="en-US"/>
-    </w:rPr>
-  </w:style>
-  <w:style w:type="paragraph" w:styleId="Heading1">
-    <w:name w:val="heading 1"/>
-    <w:basedOn w:val="Normal"/>
-    <w:next w:val="Normal"/>
-    <w:link w:val="Heading1Char"/>
-    <w:uiPriority w:val="9"/>
-    <w:qFormat/>
-    <w:rsid w:val="00E10734"/>
-    <w:pPr>
-      <w:keepNext/>
-      <w:keepLines/>
-      <w:spacing w:before="240"/>
-      <w:outlineLvl w:val="0"/>
-    </w:pPr>
-    <w:rPr>
-      <w:rFonts w:asciiTheme="majorHAnsi" w:eastAsiaTheme="majorEastAsia" w:hAnsiTheme="majorHAnsi" w:cstheme="majorBidi"/>
-      <w:color w:val="2F5496" w:themeColor="accent1" w:themeShade="BF"/>
-      <w:sz w:val="32"/>
-      <w:szCs w:val="32"/>
-    </w:rPr>
-  </w:style>
-  <w:style w:type="paragraph" w:styleId="Heading2">
-    <w:name w:val="heading 2"/>
-    <w:basedOn w:val="Normal"/>
-    <w:next w:val="Normal"/>
-    <w:link w:val="Heading2Char"/>
-    <w:uiPriority w:val="9"/>
-    <w:unhideWhenUsed/>
-    <w:qFormat/>
-    <w:rsid w:val="00AA3AB4"/>
-    <w:pPr>
-      <w:keepNext/>
-      <w:keepLines/>
-      <w:spacing w:before="40"/>
-      <w:outlineLvl w:val="1"/>
-    </w:pPr>
-    <w:rPr>
-      <w:rFonts w:asciiTheme="majorHAnsi" w:eastAsiaTheme="majorEastAsia" w:hAnsiTheme="majorHAnsi" w:cstheme="majorBidi"/>
-      <w:color w:val="2F5496" w:themeColor="accent1" w:themeShade="BF"/>
-      <w:sz w:val="26"/>
-      <w:szCs w:val="26"/>
-    </w:rPr>
-  </w:style>
-  <w:style w:type="paragraph" w:styleId="Heading3">
-    <w:name w:val="heading 3"/>
-    <w:basedOn w:val="Normal"/>
-    <w:next w:val="Normal"/>
-    <w:link w:val="Heading3Char"/>
-    <w:uiPriority w:val="9"/>
-    <w:unhideWhenUsed/>
-    <w:qFormat/>
-    <w:rsid w:val="0089767D"/>
-    <w:pPr>
-      <w:keepNext/>
-      <w:keepLines/>
-      <w:spacing w:before="40"/>
-      <w:outlineLvl w:val="2"/>
-    </w:pPr>
-    <w:rPr>
-      <w:rFonts w:asciiTheme="majorHAnsi" w:eastAsiaTheme="majorEastAsia" w:hAnsiTheme="majorHAnsi" w:cstheme="majorBidi"/>
-      <w:color w:val="1F3763" w:themeColor="accent1" w:themeShade="7F"/>
-    </w:rPr>
-  </w:style>
-  <w:style w:type="character" w:default="1" w:styleId="DefaultParagraphFont">
-    <w:name w:val="Default Paragraph Font"/>
-    <w:uiPriority w:val="1"/>
-    <w:semiHidden/>
-    <w:unhideWhenUsed/>
-  </w:style>
-  <w:style w:type="table" w:default="1" w:styleId="TableNormal">
-    <w:name w:val="Normal Table"/>
-    <w:uiPriority w:val="99"/>
-    <w:semiHidden/>
-    <w:unhideWhenUsed/>
-    <w:tblPr>
-      <w:tblInd w:w="0" w:type="dxa"/>
       <w:tblCellMar>
         <w:top w:w="0" w:type="dxa"/>
         <w:left w:w="108" w:type="dxa"/>
         <w:bottom w:w="0" w:type="dxa"/>
         <w:right w:w="108" w:type="dxa"/>
       </w:tblCellMar>
-    </w:tblPr>
-  </w:style>
-  <w:style w:type="numbering" w:default="1" w:styleId="NoList">
-    <w:name w:val="No List"/>
-    <w:uiPriority w:val="99"/>
-    <w:semiHidden/>
-    <w:unhideWhenUsed/>
-  </w:style>
-  <w:style w:type="paragraph" w:styleId="ListParagraph">
-    <w:name w:val="List Paragraph"/>
-    <w:basedOn w:val="Normal"/>
-    <w:uiPriority w:val="34"/>
-    <w:qFormat/>
-    <w:rsid w:val="00C21323"/>
-    <w:pPr>
-      <w:ind w:left="720"/>
-      <w:contextualSpacing/>
-    </w:pPr>
-  </w:style>
-  <w:style w:type="paragraph" w:styleId="NoSpacing">
-    <w:name w:val="No Spacing"/>
-    <w:link w:val="NoSpacingChar"/>
-    <w:uiPriority w:val="1"/>
-    <w:qFormat/>
-    <w:rsid w:val="00B34CD1"/>
-    <w:rPr>
-      <w:rFonts w:eastAsiaTheme="minorEastAsia"/>
-      <w:sz w:val="22"/>
-      <w:szCs w:val="22"/>
-      <w:lang w:val="en-US" w:eastAsia="zh-CN"/>
-    </w:rPr>
-  </w:style>
-  <w:style w:type="character" w:customStyle="1" w:styleId="NoSpacingChar">
-    <w:name w:val="No Spacing Char"/>
-    <w:basedOn w:val="DefaultParagraphFont"/>
-    <w:link w:val="NoSpacing"/>
-    <w:uiPriority w:val="1"/>
-    <w:rsid w:val="00B34CD1"/>
-    <w:rPr>
-      <w:rFonts w:eastAsiaTheme="minorEastAsia"/>
-      <w:sz w:val="22"/>
-      <w:szCs w:val="22"/>
-      <w:lang w:val="en-US" w:eastAsia="zh-CN"/>
-    </w:rPr>
-  </w:style>
-  <w:style w:type="character" w:customStyle="1" w:styleId="Heading1Char">
-    <w:name w:val="Heading 1 Char"/>
-    <w:basedOn w:val="DefaultParagraphFont"/>
-    <w:link w:val="Heading1"/>
-    <w:uiPriority w:val="9"/>
-    <w:rsid w:val="00E10734"/>
-    <w:rPr>
-      <w:rFonts w:asciiTheme="majorHAnsi" w:eastAsiaTheme="majorEastAsia" w:hAnsiTheme="majorHAnsi" w:cstheme="majorBidi"/>
-      <w:color w:val="2F5496" w:themeColor="accent1" w:themeShade="BF"/>
-      <w:sz w:val="32"/>
-      <w:szCs w:val="32"/>
-    </w:rPr>
-  </w:style>
-  <w:style w:type="paragraph" w:styleId="TOCHeading">
-    <w:name w:val="TOC Heading"/>
-    <w:basedOn w:val="Heading1"/>
-    <w:next w:val="Normal"/>
-    <w:uiPriority w:val="39"/>
-    <w:unhideWhenUsed/>
-    <w:qFormat/>
-    <w:rsid w:val="00E10734"/>
-    <w:pPr>
-      <w:spacing w:before="480" w:line="276" w:lineRule="auto"/>
-      <w:outlineLvl w:val="9"/>
-    </w:pPr>
-    <w:rPr>
-      <w:b/>
-      <w:bCs/>
-      <w:sz w:val="28"/>
-      <w:szCs w:val="28"/>
-    </w:rPr>
-  </w:style>
-  <w:style w:type="paragraph" w:styleId="TOC1">
-    <w:name w:val="toc 1"/>
-    <w:basedOn w:val="Normal"/>
-    <w:next w:val="Normal"/>
-    <w:autoRedefine/>
-    <w:uiPriority w:val="39"/>
-    <w:unhideWhenUsed/>
-    <w:rsid w:val="00BE215C"/>
-    <w:pPr>
-      <w:tabs>
-        <w:tab w:val="right" w:leader="dot" w:pos="9350"/>
-      </w:tabs>
-      <w:spacing w:before="120"/>
-    </w:pPr>
-    <w:rPr>
-      <w:b/>
-      <w:bCs/>
-      <w:caps/>
-      <w:sz w:val="22"/>
-      <w:szCs w:val="22"/>
-    </w:rPr>
-  </w:style>
-  <w:style w:type="paragraph" w:styleId="TOC2">
-    <w:name w:val="toc 2"/>
-    <w:basedOn w:val="Normal"/>
-    <w:next w:val="Normal"/>
-    <w:autoRedefine/>
-    <w:uiPriority w:val="39"/>
-    <w:unhideWhenUsed/>
-    <w:rsid w:val="00E10734"/>
-    <w:pPr>
-      <w:ind w:left="240"/>
-    </w:pPr>
-    <w:rPr>
-      <w:smallCaps/>
-      <w:sz w:val="22"/>
-      <w:szCs w:val="22"/>
-    </w:rPr>
-  </w:style>
-  <w:style w:type="paragraph" w:styleId="TOC3">
-    <w:name w:val="toc 3"/>
-    <w:basedOn w:val="Normal"/>
-    <w:next w:val="Normal"/>
-    <w:autoRedefine/>
-    <w:uiPriority w:val="39"/>
-    <w:unhideWhenUsed/>
-    <w:rsid w:val="00E10734"/>
-    <w:pPr>
-      <w:ind w:left="480"/>
-    </w:pPr>
-    <w:rPr>
-      <w:i/>
-      <w:iCs/>
-      <w:sz w:val="22"/>
-      <w:szCs w:val="22"/>
-    </w:rPr>
-  </w:style>
-  <w:style w:type="paragraph" w:styleId="TOC4">
-    <w:name w:val="toc 4"/>
-    <w:basedOn w:val="Normal"/>
-    <w:next w:val="Normal"/>
-    <w:autoRedefine/>
-    <w:uiPriority w:val="39"/>
-    <w:semiHidden/>
-    <w:unhideWhenUsed/>
-    <w:rsid w:val="00E10734"/>
-    <w:pPr>
-      <w:ind w:left="720"/>
-    </w:pPr>
-    <w:rPr>
-      <w:sz w:val="18"/>
-      <w:szCs w:val="18"/>
-    </w:rPr>
-  </w:style>
-  <w:style w:type="paragraph" w:styleId="TOC5">
-    <w:name w:val="toc 5"/>
-    <w:basedOn w:val="Normal"/>
-    <w:next w:val="Normal"/>
-    <w:autoRedefine/>
-    <w:uiPriority w:val="39"/>
-    <w:semiHidden/>
-    <w:unhideWhenUsed/>
-    <w:rsid w:val="00E10734"/>
-    <w:pPr>
-      <w:ind w:left="960"/>
-    </w:pPr>
-    <w:rPr>
-      <w:sz w:val="18"/>
-      <w:szCs w:val="18"/>
-    </w:rPr>
-  </w:style>
-  <w:style w:type="paragraph" w:styleId="TOC6">
-    <w:name w:val="toc 6"/>
-    <w:basedOn w:val="Normal"/>
-    <w:next w:val="Normal"/>
-    <w:autoRedefine/>
-    <w:uiPriority w:val="39"/>
-    <w:semiHidden/>
-    <w:unhideWhenUsed/>
-    <w:rsid w:val="00E10734"/>
-    <w:pPr>
-      <w:ind w:left="1200"/>
-    </w:pPr>
-    <w:rPr>
-      <w:sz w:val="18"/>
-      <w:szCs w:val="18"/>
-    </w:rPr>
-  </w:style>
-  <w:style w:type="paragraph" w:styleId="TOC7">
-    <w:name w:val="toc 7"/>
-    <w:basedOn w:val="Normal"/>
-    <w:next w:val="Normal"/>
-    <w:autoRedefine/>
-    <w:uiPriority w:val="39"/>
-    <w:semiHidden/>
-    <w:unhideWhenUsed/>
-    <w:rsid w:val="00E10734"/>
-    <w:pPr>
-      <w:ind w:left="1440"/>
-    </w:pPr>
-    <w:rPr>
-      <w:sz w:val="18"/>
-      <w:szCs w:val="18"/>
-    </w:rPr>
-  </w:style>
-  <w:style w:type="paragraph" w:styleId="TOC8">
-    <w:name w:val="toc 8"/>
-    <w:basedOn w:val="Normal"/>
-    <w:next w:val="Normal"/>
-    <w:autoRedefine/>
-    <w:uiPriority w:val="39"/>
-    <w:semiHidden/>
-    <w:unhideWhenUsed/>
-    <w:rsid w:val="00E10734"/>
-    <w:pPr>
-      <w:ind w:left="1680"/>
-    </w:pPr>
-    <w:rPr>
-      <w:sz w:val="18"/>
-      <w:szCs w:val="18"/>
-    </w:rPr>
-  </w:style>
-  <w:style w:type="paragraph" w:styleId="TOC9">
-    <w:name w:val="toc 9"/>
-    <w:basedOn w:val="Normal"/>
-    <w:next w:val="Normal"/>
-    <w:autoRedefine/>
-    <w:uiPriority w:val="39"/>
-    <w:semiHidden/>
-    <w:unhideWhenUsed/>
-    <w:rsid w:val="00E10734"/>
-    <w:pPr>
-      <w:ind w:left="1920"/>
-    </w:pPr>
-    <w:rPr>
-      <w:sz w:val="18"/>
-      <w:szCs w:val="18"/>
-    </w:rPr>
-  </w:style>
-  <w:style w:type="character" w:styleId="Hyperlink">
-    <w:name w:val="Hyperlink"/>
-    <w:basedOn w:val="DefaultParagraphFont"/>
-    <w:uiPriority w:val="99"/>
-    <w:unhideWhenUsed/>
-    <w:rsid w:val="00BE215C"/>
-    <w:rPr>
-      <w:color w:val="0563C1" w:themeColor="hyperlink"/>
-      <w:u w:val="single"/>
-    </w:rPr>
-  </w:style>
-  <w:style w:type="table" w:styleId="TableGrid">
-    <w:name w:val="Table Grid"/>
-    <w:basedOn w:val="TableNormal"/>
-    <w:uiPriority w:val="39"/>
-    <w:rsid w:val="00610429"/>
-    <w:tblPr>
-      <w:tblBorders>
-        <w:top w:val="single" w:sz="4" w:space="0" w:color="auto"/>
-        <w:left w:val="single" w:sz="4" w:space="0" w:color="auto"/>
-        <w:bottom w:val="single" w:sz="4" w:space="0" w:color="auto"/>
-        <w:right w:val="single" w:sz="4" w:space="0" w:color="auto"/>
-        <w:insideH w:val="single" w:sz="4" w:space="0" w:color="auto"/>
-        <w:insideV w:val="single" w:sz="4" w:space="0" w:color="auto"/>
-      </w:tblBorders>
     </w:tblPr>
   </w:style>
   <w:style w:type="character" w:customStyle="1" w:styleId="Heading2Char">
@@ -5520,7 +5212,7 @@
   <a:extraClrSchemeLst/>
   <a:extLst>
     <a:ext uri="{05A4C25C-085E-4340-85A3-A5531E510DB2}">
-      <thm15:themeFamily xmlns="" xmlns:thm15="http://schemas.microsoft.com/office/thememl/2012/main" name="Office Theme" id="{62F939B6-93AF-4DB8-9C6B-D6C7DFDC589F}" vid="{4A3C46E8-61CC-4603-A589-7422A47A8E4A}"/>
+      <thm15:themeFamily xmlns:thm15="http://schemas.microsoft.com/office/thememl/2012/main" name="Office Theme" id="{62F939B6-93AF-4DB8-9C6B-D6C7DFDC589F}" vid="{4A3C46E8-61CC-4603-A589-7422A47A8E4A}"/>
     </a:ext>
   </a:extLst>
 </a:theme>
@@ -5531,7 +5223,7 @@
 </file>
 
 <file path=customXml/itemProps1.xml><?xml version="1.0" encoding="utf-8"?>
-<ds:datastoreItem xmlns:ds="http://schemas.openxmlformats.org/officeDocument/2006/customXml" ds:itemID="{5774D9AB-58B6-4CFB-ADFC-523E3CAED5B9}">
+<ds:datastoreItem xmlns:ds="http://schemas.openxmlformats.org/officeDocument/2006/customXml" ds:itemID="{2D0091B0-0346-854C-AB1A-14B48AC2E138}">
   <ds:schemaRefs>
     <ds:schemaRef ds:uri="http://schemas.openxmlformats.org/officeDocument/2006/bibliography"/>
   </ds:schemaRefs>

</xml_diff>

<commit_message>
worked on group report
</commit_message>
<xml_diff>
--- a/Group11Report.docx
+++ b/Group11Report.docx
@@ -1,6 +1,6 @@
 
 <file path=word/document.xml><?xml version="1.0" encoding="utf-8"?>
-<w:document xmlns:wpc="http://schemas.microsoft.com/office/word/2010/wordprocessingCanvas" xmlns:mo="http://schemas.microsoft.com/office/mac/office/2008/main" xmlns:mc="http://schemas.openxmlformats.org/markup-compatibility/2006" xmlns:mv="urn:schemas-microsoft-com:mac:vml" xmlns:o="urn:schemas-microsoft-com:office:office" xmlns:r="http://schemas.openxmlformats.org/officeDocument/2006/relationships" xmlns:m="http://schemas.openxmlformats.org/officeDocument/2006/math" xmlns:v="urn:schemas-microsoft-com:vml" xmlns:wp14="http://schemas.microsoft.com/office/word/2010/wordprocessingDrawing" xmlns:wp="http://schemas.openxmlformats.org/drawingml/2006/wordprocessingDrawing" xmlns:w10="urn:schemas-microsoft-com:office:word" xmlns:w="http://schemas.openxmlformats.org/wordprocessingml/2006/main" xmlns:w14="http://schemas.microsoft.com/office/word/2010/wordml" xmlns:w15="http://schemas.microsoft.com/office/word/2012/wordml" xmlns:wpg="http://schemas.microsoft.com/office/word/2010/wordprocessingGroup" xmlns:wpi="http://schemas.microsoft.com/office/word/2010/wordprocessingInk" xmlns:wne="http://schemas.microsoft.com/office/word/2006/wordml" xmlns:wps="http://schemas.microsoft.com/office/word/2010/wordprocessingShape" mc:Ignorable="w14 w15 wp14">
+<w:document xmlns:wpc="http://schemas.microsoft.com/office/word/2010/wordprocessingCanvas" xmlns:mc="http://schemas.openxmlformats.org/markup-compatibility/2006" xmlns:o="urn:schemas-microsoft-com:office:office" xmlns:r="http://schemas.openxmlformats.org/officeDocument/2006/relationships" xmlns:m="http://schemas.openxmlformats.org/officeDocument/2006/math" xmlns:v="urn:schemas-microsoft-com:vml" xmlns:wp14="http://schemas.microsoft.com/office/word/2010/wordprocessingDrawing" xmlns:wp="http://schemas.openxmlformats.org/drawingml/2006/wordprocessingDrawing" xmlns:w10="urn:schemas-microsoft-com:office:word" xmlns:w="http://schemas.openxmlformats.org/wordprocessingml/2006/main" xmlns:w14="http://schemas.microsoft.com/office/word/2010/wordml" xmlns:wpg="http://schemas.microsoft.com/office/word/2010/wordprocessingGroup" xmlns:wpi="http://schemas.microsoft.com/office/word/2010/wordprocessingInk" xmlns:wne="http://schemas.microsoft.com/office/word/2006/wordml" xmlns:wps="http://schemas.microsoft.com/office/word/2010/wordprocessingShape" mc:Ignorable="w14 wp14">
   <w:body>
     <w:sdt>
       <w:sdtPr>
@@ -102,7 +102,7 @@
                   </wp:anchor>
                 </w:drawing>
               </mc:Choice>
-              <mc:Fallback>
+              <mc:Fallback xmlns:w15="http://schemas.microsoft.com/office/word/2012/wordml" xmlns:mv="urn:schemas-microsoft-com:mac:vml" xmlns:mo="http://schemas.microsoft.com/office/mac/office/2008/main">
                 <w:pict>
                   <v:line w14:anchorId="07DB556C" id="Straight Connector 37" o:spid="_x0000_s1026" style="position:absolute;z-index:-251656192;visibility:visible;mso-wrap-style:square;mso-height-percent:795;mso-left-percent:100;mso-top-percent:150;mso-wrap-distance-left:9pt;mso-wrap-distance-top:0;mso-wrap-distance-right:9pt;mso-wrap-distance-bottom:0;mso-position-horizontal-relative:page;mso-position-vertical-relative:page;mso-height-percent:795;mso-left-percent:100;mso-top-percent:150;mso-height-relative:page" from="0,0" to="0,121.5pt" o:gfxdata="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" strokecolor="#272727 [2749]" strokeweight="2.25pt">
                     <v:stroke joinstyle="miter"/>
@@ -262,7 +262,7 @@
                   </wp:anchor>
                 </w:drawing>
               </mc:Choice>
-              <mc:Fallback>
+              <mc:Fallback xmlns:w15="http://schemas.microsoft.com/office/word/2012/wordml" xmlns:mv="urn:schemas-microsoft-com:mac:vml" xmlns:mo="http://schemas.microsoft.com/office/mac/office/2008/main">
                 <w:pict>
                   <v:shapetype w14:anchorId="5B4C8996" id="_x0000_t202" coordsize="21600,21600" o:spt="202" path="m0,0l0,21600,21600,21600,21600,0xe">
                     <v:stroke joinstyle="miter"/>
@@ -633,7 +633,7 @@
                   </wp:anchor>
                 </w:drawing>
               </mc:Choice>
-              <mc:Fallback>
+              <mc:Fallback xmlns:w15="http://schemas.microsoft.com/office/word/2012/wordml" xmlns:mv="urn:schemas-microsoft-com:mac:vml" xmlns:mo="http://schemas.microsoft.com/office/mac/office/2008/main">
                 <w:pict>
                   <v:shapetype id="_x0000_t202" coordsize="21600,21600" o:spt="202" path="m,l,21600r21600,l21600,xe">
                     <v:stroke joinstyle="miter"/>
@@ -2003,79 +2003,720 @@
     </w:p>
     <w:p>
       <w:pPr>
-        <w:spacing w:line="360" w:lineRule="auto"/>
-        <w:ind w:firstLine="720"/>
-        <w:rPr>
-          <w:lang w:eastAsia="en-GB"/>
-        </w:rPr>
-      </w:pPr>
-      <w:r>
-        <w:rPr>
-          <w:lang w:eastAsia="en-GB"/>
-        </w:rPr>
-        <w:t xml:space="preserve">This </w:t>
-      </w:r>
-      <w:r>
-        <w:rPr>
-          <w:lang w:eastAsia="en-GB"/>
-        </w:rPr>
-        <w:t>description should explain the R</w:t>
-      </w:r>
-      <w:r>
-        <w:rPr>
-          <w:lang w:eastAsia="en-GB"/>
-        </w:rPr>
-        <w:t>ationale behind design decisions.</w:t>
+        <w:pStyle w:val="Heading2"/>
+        <w:rPr>
+          <w:lang w:eastAsia="en-GB"/>
+        </w:rPr>
+      </w:pPr>
+      <w:bookmarkStart w:id="2" w:name="_Toc481640795"/>
+      <w:r>
+        <w:rPr>
+          <w:lang w:eastAsia="en-GB"/>
+        </w:rPr>
+        <w:t>Run as Text</w:t>
       </w:r>
     </w:p>
     <w:p>
       <w:pPr>
-        <w:pStyle w:val="Heading2"/>
-        <w:ind w:firstLine="720"/>
-        <w:rPr>
-          <w:lang w:eastAsia="en-GB"/>
-        </w:rPr>
-      </w:pPr>
-      <w:bookmarkStart w:id="2" w:name="_Toc481640795"/>
-      <w:r>
-        <w:rPr>
-          <w:lang w:eastAsia="en-GB"/>
-        </w:rPr>
-        <w:t>Packages</w:t>
-      </w:r>
-      <w:bookmarkEnd w:id="2"/>
+        <w:rPr>
+          <w:lang w:eastAsia="en-GB"/>
+        </w:rPr>
+      </w:pPr>
+      <w:r>
+        <w:rPr>
+          <w:lang w:eastAsia="en-GB"/>
+        </w:rPr>
+        <w:tab/>
+        <w:t>The text version of the program works by running the runText class. It will need to be provided with seven arguments which determine the details of the simulation. These arguments are:</w:t>
+      </w:r>
     </w:p>
     <w:p>
       <w:pPr>
-        <w:spacing w:line="360" w:lineRule="auto"/>
-        <w:rPr>
-          <w:i/>
-          <w:lang w:eastAsia="en-GB"/>
-        </w:rPr>
-      </w:pPr>
-      <w:r>
-        <w:rPr>
-          <w:i/>
-          <w:lang w:eastAsia="en-GB"/>
-        </w:rPr>
-        <w:t>Start Here</w:t>
+        <w:pStyle w:val="ListParagraph"/>
+        <w:numPr>
+          <w:ilvl w:val="0"/>
+          <w:numId w:val="3"/>
+        </w:numPr>
+        <w:rPr>
+          <w:lang w:eastAsia="en-GB"/>
+        </w:rPr>
+      </w:pPr>
+      <w:r>
+        <w:rPr>
+          <w:lang w:eastAsia="en-GB"/>
+        </w:rPr>
+        <w:t>Steps: How many steps the program should run for.</w:t>
       </w:r>
     </w:p>
     <w:p>
       <w:pPr>
-        <w:pStyle w:val="Heading3"/>
-        <w:ind w:left="720" w:firstLine="720"/>
-        <w:rPr>
-          <w:lang w:eastAsia="en-GB"/>
-        </w:rPr>
-      </w:pPr>
-      <w:bookmarkStart w:id="3" w:name="_Toc481640796"/>
-      <w:r>
-        <w:rPr>
-          <w:lang w:eastAsia="en-GB"/>
-        </w:rPr>
-        <w:t>Separation of Model-View Structure</w:t>
-      </w:r>
+        <w:pStyle w:val="ListParagraph"/>
+        <w:numPr>
+          <w:ilvl w:val="0"/>
+          <w:numId w:val="3"/>
+        </w:numPr>
+        <w:rPr>
+          <w:lang w:eastAsia="en-GB"/>
+        </w:rPr>
+      </w:pPr>
+      <w:r>
+        <w:rPr>
+          <w:lang w:eastAsia="en-GB"/>
+        </w:rPr>
+        <w:t>P Value: The probability of small cars and motorbikes arriving.</w:t>
+      </w:r>
+    </w:p>
+    <w:p>
+      <w:pPr>
+        <w:pStyle w:val="ListParagraph"/>
+        <w:numPr>
+          <w:ilvl w:val="0"/>
+          <w:numId w:val="3"/>
+        </w:numPr>
+        <w:rPr>
+          <w:lang w:eastAsia="en-GB"/>
+        </w:rPr>
+      </w:pPr>
+      <w:r>
+        <w:rPr>
+          <w:lang w:eastAsia="en-GB"/>
+        </w:rPr>
+        <w:t>Q Value: The probability of Family Sedans arriving.</w:t>
+      </w:r>
+    </w:p>
+    <w:p>
+      <w:pPr>
+        <w:pStyle w:val="ListParagraph"/>
+        <w:numPr>
+          <w:ilvl w:val="0"/>
+          <w:numId w:val="3"/>
+        </w:numPr>
+        <w:rPr>
+          <w:lang w:eastAsia="en-GB"/>
+        </w:rPr>
+      </w:pPr>
+      <w:r>
+        <w:rPr>
+          <w:lang w:eastAsia="en-GB"/>
+        </w:rPr>
+        <w:t>numPumps: The number of pumps in the Petrol Station.</w:t>
+      </w:r>
+    </w:p>
+    <w:p>
+      <w:pPr>
+        <w:pStyle w:val="ListParagraph"/>
+        <w:numPr>
+          <w:ilvl w:val="0"/>
+          <w:numId w:val="3"/>
+        </w:numPr>
+        <w:rPr>
+          <w:lang w:eastAsia="en-GB"/>
+        </w:rPr>
+      </w:pPr>
+      <w:r>
+        <w:rPr>
+          <w:lang w:eastAsia="en-GB"/>
+        </w:rPr>
+        <w:t>numTills: The number of Tills in the Petrol Station’s shop.</w:t>
+      </w:r>
+    </w:p>
+    <w:p>
+      <w:pPr>
+        <w:pStyle w:val="ListParagraph"/>
+        <w:numPr>
+          <w:ilvl w:val="0"/>
+          <w:numId w:val="3"/>
+        </w:numPr>
+        <w:rPr>
+          <w:lang w:eastAsia="en-GB"/>
+        </w:rPr>
+      </w:pPr>
+      <w:r>
+        <w:rPr>
+          <w:lang w:eastAsia="en-GB"/>
+        </w:rPr>
+        <w:t>Gallon Price: The price per gallon of fuel in pence.</w:t>
+      </w:r>
+    </w:p>
+    <w:p>
+      <w:pPr>
+        <w:pStyle w:val="ListParagraph"/>
+        <w:numPr>
+          <w:ilvl w:val="0"/>
+          <w:numId w:val="3"/>
+        </w:numPr>
+        <w:rPr>
+          <w:lang w:eastAsia="en-GB"/>
+        </w:rPr>
+      </w:pPr>
+      <w:proofErr w:type="gramStart"/>
+      <w:r>
+        <w:rPr>
+          <w:lang w:eastAsia="en-GB"/>
+        </w:rPr>
+        <w:t>trucksChecked</w:t>
+      </w:r>
+      <w:proofErr w:type="gramEnd"/>
+      <w:r>
+        <w:rPr>
+          <w:lang w:eastAsia="en-GB"/>
+        </w:rPr>
+        <w:t>: Whether Trucks should be included in the simulation.</w:t>
+      </w:r>
+    </w:p>
+    <w:p>
+      <w:pPr>
+        <w:ind w:firstLine="360"/>
+        <w:rPr>
+          <w:lang w:eastAsia="en-GB"/>
+        </w:rPr>
+      </w:pPr>
+      <w:r>
+        <w:rPr>
+          <w:lang w:eastAsia="en-GB"/>
+        </w:rPr>
+        <w:t>Next, it creates the Text View object and feeds it the arguments it was given.</w:t>
+      </w:r>
+      <w:r>
+        <w:rPr>
+          <w:lang w:eastAsia="en-GB"/>
+        </w:rPr>
+        <w:t xml:space="preserve"> The Text View then creates a new Simulator, and the Simulator creates the Config. Then the Text View updates the Config with the information from the arguments. At this point, everything is ready for the simulation to run based exactly on the arguments provided at the start. Therefore, the Text View tells the Simulator to create the Petrol Station. The Petrol Station will be created based on the information stored in the config. This means that if you used the value ‘4’ as your fifth argument, the Petrol Station will have four tills. It is important to note that the Petrol Station is given the instance of the config file in order to allow it to get all other details about how the simulation should run. </w:t>
+      </w:r>
+    </w:p>
+    <w:p>
+      <w:pPr>
+        <w:ind w:firstLine="360"/>
+        <w:rPr>
+          <w:lang w:eastAsia="en-GB"/>
+        </w:rPr>
+      </w:pPr>
+      <w:r>
+        <w:rPr>
+          <w:lang w:eastAsia="en-GB"/>
+        </w:rPr>
+        <w:tab/>
+        <w:t>The Petrol Station’s constructor reads the instance of the Config and creates its</w:t>
+      </w:r>
+      <w:r>
+        <w:rPr>
+          <w:lang w:eastAsia="en-GB"/>
+        </w:rPr>
+        <w:t xml:space="preserve"> Pumps, </w:t>
+      </w:r>
+      <w:r>
+        <w:rPr>
+          <w:lang w:eastAsia="en-GB"/>
+        </w:rPr>
+        <w:t>Shop</w:t>
+      </w:r>
+      <w:r>
+        <w:rPr>
+          <w:lang w:eastAsia="en-GB"/>
+        </w:rPr>
+        <w:t xml:space="preserve"> and resources</w:t>
+      </w:r>
+      <w:r>
+        <w:rPr>
+          <w:lang w:eastAsia="en-GB"/>
+        </w:rPr>
+        <w:t>. The Shop’s constructor takes in the amount of tills to create from the Config as well. The Pumps will each create their own Vehicle Queue to hold Vehicles and the Tills will each create their own Till Queue to hold Customers.</w:t>
+      </w:r>
+      <w:r>
+        <w:rPr>
+          <w:lang w:eastAsia="en-GB"/>
+        </w:rPr>
+        <w:t xml:space="preserve"> An instance of the output class will also be made. This will hold all the important information that is needed by the user. An instance of a random number generator is also created with the seed in the Config. This Random number generator will be used throughout the program in order to ensure </w:t>
+      </w:r>
+      <w:r>
+        <w:rPr>
+          <w:lang w:eastAsia="en-GB"/>
+        </w:rPr>
+        <w:t>repeatability.</w:t>
+      </w:r>
+      <w:r>
+        <w:rPr>
+          <w:lang w:eastAsia="en-GB"/>
+        </w:rPr>
+        <w:t xml:space="preserve"> The Petrol Station is now ready for Customers, </w:t>
+      </w:r>
+      <w:r>
+        <w:rPr>
+          <w:lang w:eastAsia="en-GB"/>
+        </w:rPr>
+        <w:t>and so</w:t>
+      </w:r>
+      <w:r>
+        <w:rPr>
+          <w:lang w:eastAsia="en-GB"/>
+        </w:rPr>
+        <w:t>, the Text View tells the Simulator to simulate for the number of steps defined by the user at the beginning</w:t>
+      </w:r>
+      <w:r>
+        <w:rPr>
+          <w:lang w:eastAsia="en-GB"/>
+        </w:rPr>
+        <w:t>, as well as providing a boolean telling it that it is not being run for GUI</w:t>
+      </w:r>
+      <w:r>
+        <w:rPr>
+          <w:lang w:eastAsia="en-GB"/>
+        </w:rPr>
+        <w:t>.</w:t>
+      </w:r>
+    </w:p>
+    <w:p>
+      <w:pPr>
+        <w:ind w:firstLine="360"/>
+        <w:rPr>
+          <w:lang w:eastAsia="en-GB"/>
+        </w:rPr>
+      </w:pPr>
+      <w:r>
+        <w:rPr>
+          <w:lang w:eastAsia="en-GB"/>
+        </w:rPr>
+        <w:t xml:space="preserve">This simulate method is a simple loop which runs a Simulate Step method every time it loops. </w:t>
+      </w:r>
+      <w:r>
+        <w:rPr>
+          <w:lang w:eastAsia="en-GB"/>
+        </w:rPr>
+        <w:t xml:space="preserve">The Simulate Step method takes the GUI </w:t>
+      </w:r>
+      <w:proofErr w:type="gramStart"/>
+      <w:r>
+        <w:rPr>
+          <w:lang w:eastAsia="en-GB"/>
+        </w:rPr>
+        <w:t>boolean</w:t>
+      </w:r>
+      <w:proofErr w:type="gramEnd"/>
+      <w:r>
+        <w:rPr>
+          <w:lang w:eastAsia="en-GB"/>
+        </w:rPr>
+        <w:t xml:space="preserve"> as that will determine whether the output string it returns is formatted for printing to the console or displaying in the GUI. There is also a check on this boolean that will run the display method in the GUI which takes the formatted output string and splits it up before updating the GUI to hold this information. In this case, because it is being run from the Text View, this </w:t>
+      </w:r>
+      <w:proofErr w:type="gramStart"/>
+      <w:r>
+        <w:rPr>
+          <w:lang w:eastAsia="en-GB"/>
+        </w:rPr>
+        <w:t>boolean</w:t>
+      </w:r>
+      <w:proofErr w:type="gramEnd"/>
+      <w:r>
+        <w:rPr>
+          <w:lang w:eastAsia="en-GB"/>
+        </w:rPr>
+        <w:t xml:space="preserve"> will be false and the output string will be formatted in a way that is easy to read for printing to the console.</w:t>
+      </w:r>
+    </w:p>
+    <w:p>
+      <w:pPr>
+        <w:ind w:firstLine="360"/>
+        <w:rPr>
+          <w:lang w:eastAsia="en-GB"/>
+        </w:rPr>
+      </w:pPr>
+      <w:r>
+        <w:rPr>
+          <w:lang w:eastAsia="en-GB"/>
+        </w:rPr>
+        <w:t xml:space="preserve">The Simulate Step method takes the GUI </w:t>
+      </w:r>
+      <w:proofErr w:type="gramStart"/>
+      <w:r>
+        <w:rPr>
+          <w:lang w:eastAsia="en-GB"/>
+        </w:rPr>
+        <w:t>boolean</w:t>
+      </w:r>
+      <w:proofErr w:type="gramEnd"/>
+      <w:r>
+        <w:rPr>
+          <w:lang w:eastAsia="en-GB"/>
+        </w:rPr>
+        <w:t xml:space="preserve">. It then uses the incStep method in the specific instance of the output class being used by the Petrol Station. This increases the value of the step variable by one in order to keep track of the current step that the simulation is on. Next, an empty string variable is created. The ToString method is run with the GUI </w:t>
+      </w:r>
+      <w:proofErr w:type="gramStart"/>
+      <w:r>
+        <w:rPr>
+          <w:lang w:eastAsia="en-GB"/>
+        </w:rPr>
+        <w:t>boolean</w:t>
+      </w:r>
+      <w:proofErr w:type="gramEnd"/>
+      <w:r>
+        <w:rPr>
+          <w:lang w:eastAsia="en-GB"/>
+        </w:rPr>
+        <w:t xml:space="preserve"> parameter. This </w:t>
+      </w:r>
+      <w:r>
+        <w:rPr>
+          <w:lang w:eastAsia="en-GB"/>
+        </w:rPr>
+        <w:t>method tells runs the Petrol Station’s Run method.</w:t>
+      </w:r>
+    </w:p>
+    <w:p>
+      <w:pPr>
+        <w:ind w:firstLine="360"/>
+        <w:rPr>
+          <w:lang w:eastAsia="en-GB"/>
+        </w:rPr>
+      </w:pPr>
+      <w:r>
+        <w:rPr>
+          <w:lang w:eastAsia="en-GB"/>
+        </w:rPr>
+        <w:lastRenderedPageBreak/>
+        <w:t xml:space="preserve">The Petrol Station’s Run method is one of the main </w:t>
+      </w:r>
+      <w:proofErr w:type="gramStart"/>
+      <w:r>
+        <w:rPr>
+          <w:lang w:eastAsia="en-GB"/>
+        </w:rPr>
+        <w:t>method</w:t>
+      </w:r>
+      <w:proofErr w:type="gramEnd"/>
+      <w:r>
+        <w:rPr>
+          <w:lang w:eastAsia="en-GB"/>
+        </w:rPr>
+        <w:t xml:space="preserve"> in the simulation and handles a large amount of the running of the simulation</w:t>
+      </w:r>
+      <w:r>
+        <w:rPr>
+          <w:lang w:eastAsia="en-GB"/>
+        </w:rPr>
+        <w:t xml:space="preserve">. As a result, the order in which it runs the various aspects of the simulation </w:t>
+      </w:r>
+      <w:proofErr w:type="gramStart"/>
+      <w:r>
+        <w:rPr>
+          <w:lang w:eastAsia="en-GB"/>
+        </w:rPr>
+        <w:t>are</w:t>
+      </w:r>
+      <w:proofErr w:type="gramEnd"/>
+      <w:r>
+        <w:rPr>
+          <w:lang w:eastAsia="en-GB"/>
+        </w:rPr>
+        <w:t xml:space="preserve"> specifically tailored to meet the specification</w:t>
+      </w:r>
+      <w:r>
+        <w:rPr>
+          <w:lang w:eastAsia="en-GB"/>
+        </w:rPr>
+        <w:t xml:space="preserve">. It is called once every step and returns a string which details the state of the Petrol Station after the step is over. </w:t>
+      </w:r>
+      <w:bookmarkEnd w:id="2"/>
+      <w:r>
+        <w:rPr>
+          <w:lang w:eastAsia="en-GB"/>
+        </w:rPr>
+        <w:t xml:space="preserve">The first thing this method does is to create </w:t>
+      </w:r>
+      <w:proofErr w:type="gramStart"/>
+      <w:r>
+        <w:rPr>
+          <w:lang w:eastAsia="en-GB"/>
+        </w:rPr>
+        <w:t>an empty</w:t>
+      </w:r>
+      <w:proofErr w:type="gramEnd"/>
+      <w:r>
+        <w:rPr>
+          <w:lang w:eastAsia="en-GB"/>
+        </w:rPr>
+        <w:t xml:space="preserve"> String variable called ‘information’. This variable will hold the formatted output string. It will get then add the information about the current step, money missed and the </w:t>
+      </w:r>
+      <w:r>
+        <w:rPr>
+          <w:lang w:eastAsia="en-GB"/>
+        </w:rPr>
+        <w:t>total amount of money made. It r</w:t>
+      </w:r>
+      <w:r>
+        <w:rPr>
+          <w:lang w:eastAsia="en-GB"/>
+        </w:rPr>
+        <w:t>etrieves this information from the output class.</w:t>
+      </w:r>
+      <w:r>
+        <w:rPr>
+          <w:lang w:eastAsia="en-GB"/>
+        </w:rPr>
+        <w:t xml:space="preserve"> Next, the Shop’s ‘passTime’ method is run and then the each Pump’s ‘pumpFuel’ method. I will go into details on what these methods do later. The Run method will then attempt to spawn a Vehicle. This method will return true if a Vehicle is spawned, otherwise false. It works by generating a random double and seeing which range it fits into. For example, if a </w:t>
+      </w:r>
+      <w:r>
+        <w:rPr>
+          <w:i/>
+          <w:lang w:eastAsia="en-GB"/>
+        </w:rPr>
+        <w:t>0.035</w:t>
+      </w:r>
+      <w:r>
+        <w:rPr>
+          <w:lang w:eastAsia="en-GB"/>
+        </w:rPr>
+        <w:t xml:space="preserve"> is generated, then it will fall within the Motorbikes range and the vehicle will be a Motorbike. It then sets the field ‘</w:t>
+      </w:r>
+      <w:r>
+        <w:rPr>
+          <w:lang w:eastAsia="en-GB"/>
+        </w:rPr>
+        <w:t>generatedV</w:t>
+      </w:r>
+      <w:r>
+        <w:rPr>
+          <w:lang w:eastAsia="en-GB"/>
+        </w:rPr>
+        <w:t>’ to this specific vehicle.</w:t>
+      </w:r>
+    </w:p>
+    <w:p>
+      <w:pPr>
+        <w:ind w:firstLine="360"/>
+        <w:rPr>
+          <w:lang w:eastAsia="en-GB"/>
+        </w:rPr>
+      </w:pPr>
+      <w:r>
+        <w:rPr>
+          <w:lang w:eastAsia="en-GB"/>
+        </w:rPr>
+        <w:t>If a vehicle is successfully spawned, the method will return true and so the Petrol Station must now give it to a Pump. It does thi</w:t>
+      </w:r>
+      <w:r>
+        <w:rPr>
+          <w:lang w:eastAsia="en-GB"/>
+        </w:rPr>
+        <w:t>s by first getting the size of the first Pump’s queue. It then goes through each pump and compares its size. If the size is smaller, then size is set to the size of the new smaller pump queue. The current shortest queue is kept track of in the ‘shortestQueue’ variable. Once it has checked all the available pumps, it will then attempt to add the Vehicle to the shortest queue. This may not be possible however as the shortest queue may still not have enough space to hold the new Vehicle. If there isn’t enough space, then the Vehicle leaves and the method returns ‘false’. The amount of money that would have been made by filling up the vehicle’s tank is added to the Lost Money integer in the output object. However, if there is enough space, the vehicle is simply added to the back of the Pump’s Vehicle Queue.</w:t>
+      </w:r>
+    </w:p>
+    <w:p>
+      <w:pPr>
+        <w:ind w:firstLine="360"/>
+        <w:rPr>
+          <w:lang w:eastAsia="en-GB"/>
+        </w:rPr>
+      </w:pPr>
+      <w:r>
+        <w:rPr>
+          <w:lang w:eastAsia="en-GB"/>
+        </w:rPr>
+        <w:t>The last part of the Petrol Station’s Run method appends the information about the pump’s and till’s current state to the end of the ‘information’ string and returns it to the caller.</w:t>
+      </w:r>
+    </w:p>
+    <w:p>
+      <w:pPr>
+        <w:ind w:firstLine="360"/>
+        <w:rPr>
+          <w:lang w:eastAsia="en-GB"/>
+        </w:rPr>
+      </w:pPr>
+      <w:r>
+        <w:rPr>
+          <w:lang w:eastAsia="en-GB"/>
+        </w:rPr>
+        <w:t xml:space="preserve">The ‘pumpFuel’ method is run for each of the pumps inside the Petrol Station. The first thing it does is makes the Pump check whether it actually has any vehicles in it. This is to avoid a Null Pointer Exception that could be caused by trying to pump fuel into a Vehicle that isn’t actually there. Next, it sets the current vehicle to be the vehicle at the front of the queue. It then attempts to fill the tank of the Vehicle, taking the parameter for the speed at which fuel is pumped. This will return true while the pump fills the vehicles tank up. Once the tank is full however, it will return false. This will cause the Vehicle to create a Customer for </w:t>
+      </w:r>
+      <w:proofErr w:type="gramStart"/>
+      <w:r>
+        <w:rPr>
+          <w:lang w:eastAsia="en-GB"/>
+        </w:rPr>
+        <w:t>itself</w:t>
+      </w:r>
+      <w:proofErr w:type="gramEnd"/>
+      <w:r>
+        <w:rPr>
+          <w:lang w:eastAsia="en-GB"/>
+        </w:rPr>
+        <w:t xml:space="preserve">. The Customer is created based on the Vehicle which spawned it, so it will contain </w:t>
+      </w:r>
+      <w:r>
+        <w:rPr>
+          <w:lang w:eastAsia="en-GB"/>
+        </w:rPr>
+        <w:t>a reference</w:t>
+      </w:r>
+      <w:r>
+        <w:rPr>
+          <w:lang w:eastAsia="en-GB"/>
+        </w:rPr>
+        <w:t xml:space="preserve"> to the instance of </w:t>
+      </w:r>
+      <w:proofErr w:type="spellStart"/>
+      <w:proofErr w:type="gramStart"/>
+      <w:r>
+        <w:rPr>
+          <w:lang w:eastAsia="en-GB"/>
+        </w:rPr>
+        <w:t>it’s</w:t>
+      </w:r>
+      <w:proofErr w:type="spellEnd"/>
+      <w:proofErr w:type="gramEnd"/>
+      <w:r>
+        <w:rPr>
+          <w:lang w:eastAsia="en-GB"/>
+        </w:rPr>
+        <w:t xml:space="preserve"> vehicle as we</w:t>
+      </w:r>
+      <w:r>
+        <w:rPr>
+          <w:lang w:eastAsia="en-GB"/>
+        </w:rPr>
+        <w:t>ll as a unique name based on this</w:t>
+      </w:r>
+      <w:r>
+        <w:rPr>
+          <w:lang w:eastAsia="en-GB"/>
+        </w:rPr>
+        <w:t xml:space="preserve"> vehicle</w:t>
+      </w:r>
+      <w:r>
+        <w:rPr>
+          <w:lang w:eastAsia="en-GB"/>
+        </w:rPr>
+        <w:t xml:space="preserve">. It will also set </w:t>
+      </w:r>
+      <w:proofErr w:type="spellStart"/>
+      <w:proofErr w:type="gramStart"/>
+      <w:r>
+        <w:rPr>
+          <w:lang w:eastAsia="en-GB"/>
+        </w:rPr>
+        <w:t>it’s</w:t>
+      </w:r>
+      <w:proofErr w:type="spellEnd"/>
+      <w:proofErr w:type="gramEnd"/>
+      <w:r>
+        <w:rPr>
+          <w:lang w:eastAsia="en-GB"/>
+        </w:rPr>
+        <w:t xml:space="preserve"> various values such as how long it’ll spend shopping based on the type of Vehicle that it owns. In the this ‘createCustomer’ method, the ‘shoppingTime’ will be set, then the Customer will either go into the store to buy items, or straight to the till depending on how long it took for it to refuel it’s vehicle. If it goes straight to the till, then the output’s lost money variable will be increased by the amount the customer would have spent if it had gone shopping.</w:t>
+      </w:r>
+    </w:p>
+    <w:p>
+      <w:pPr>
+        <w:ind w:firstLine="360"/>
+        <w:rPr>
+          <w:lang w:eastAsia="en-GB"/>
+        </w:rPr>
+      </w:pPr>
+      <w:r>
+        <w:rPr>
+          <w:lang w:eastAsia="en-GB"/>
+        </w:rPr>
+        <w:t xml:space="preserve">Assuming the Customer was indeed happy, it will go into an array inside the Shop until it has finished shopping i.e. ‘shoppingTime’ has reached zero. Finally it will go to the till queue. The customer will also join onto the back of the shortest queue, and once it reaches the front of </w:t>
+      </w:r>
+      <w:r>
+        <w:rPr>
+          <w:lang w:eastAsia="en-GB"/>
+        </w:rPr>
+        <w:lastRenderedPageBreak/>
+        <w:t>the queue, will spend 2-3minutes paying. Only once the Customer has finished paying will the output’s ‘moneyGained’ variable increase by the fuel cost and the shopping cost.</w:t>
+      </w:r>
+    </w:p>
+    <w:p>
+      <w:pPr>
+        <w:ind w:firstLine="360"/>
+        <w:rPr>
+          <w:lang w:eastAsia="en-GB"/>
+        </w:rPr>
+      </w:pPr>
+      <w:r>
+        <w:rPr>
+          <w:lang w:eastAsia="en-GB"/>
+        </w:rPr>
+        <w:t>The Petrol Stations ‘passTime’ method tells the shop to go through all its tills and makes them serve the Customers. This is specifically where the serving of the customer is handled and it is what decreases the Customer’s ‘tillTime’ variable until it reaches zero and the Customer has paid. It does this by running the ‘paid’ method on whichever Customer is at the front of the queue. The paid method will return false until the ‘tillTime’ reaches zero. At that point, the customer is removed from the Till Queue and runs the ‘leave’ method. The ‘leave method’ is the specific location where the output class is updated with the money gained and it also makes removes the Customers Vehicle from the Pump’s Vehicle Queue.</w:t>
+      </w:r>
+    </w:p>
+    <w:p>
+      <w:pPr>
+        <w:ind w:firstLine="360"/>
+        <w:rPr>
+          <w:lang w:eastAsia="en-GB"/>
+        </w:rPr>
+      </w:pPr>
+      <w:r>
+        <w:rPr>
+          <w:lang w:eastAsia="en-GB"/>
+        </w:rPr>
+        <w:t>This how the basic</w:t>
+      </w:r>
+      <w:r>
+        <w:rPr>
+          <w:lang w:eastAsia="en-GB"/>
+        </w:rPr>
+        <w:t>,</w:t>
+      </w:r>
+      <w:r>
+        <w:rPr>
+          <w:lang w:eastAsia="en-GB"/>
+        </w:rPr>
+        <w:t xml:space="preserve"> text version of the simulation is run. There is however another type of vehicle that acts slightly differently, Trucks. The main difference with this vehicle is that it has the ability to change the probability of future trucks spawning. Assuming it is turned on at the beginning of the simulation, the trucks will </w:t>
+      </w:r>
+      <w:r>
+        <w:rPr>
+          <w:lang w:eastAsia="en-GB"/>
+        </w:rPr>
+        <w:t>use the ‘getHappy’ method</w:t>
+      </w:r>
+      <w:r>
+        <w:rPr>
+          <w:lang w:eastAsia="en-GB"/>
+        </w:rPr>
+        <w:t xml:space="preserve"> </w:t>
+      </w:r>
+      <w:r>
+        <w:rPr>
+          <w:lang w:eastAsia="en-GB"/>
+        </w:rPr>
+        <w:t>to first determine whether the amount of time they spent queueing is lower than the limit. If that is so, then it will return true and the Customer will run a method in the config class that takes the happy boolean and increases the probability of trucks arriving i.e. the truck driver telling other truck drivers that they should go to this specific petrol station. If the driver is unhappy with how long it took, the probability decreases instead.</w:t>
+      </w:r>
+    </w:p>
+    <w:p>
+      <w:pPr>
+        <w:ind w:firstLine="360"/>
+        <w:rPr>
+          <w:lang w:eastAsia="en-GB"/>
+        </w:rPr>
+      </w:pPr>
+      <w:r>
+        <w:rPr>
+          <w:lang w:eastAsia="en-GB"/>
+        </w:rPr>
+        <w:t xml:space="preserve">Finally, the program may be run in GUI mode. This does not change the underlying mechanics of the simulation, but simply how the outputted information is displayed. Instead of taking arguments when the program is run, it will instead create a form with sliders and fields allowing you to control/determine how the program will run. These are your p and q values etc. the same as in the text version. Once the user is satisfied, they press the Run Simulation button which </w:t>
+      </w:r>
+      <w:r>
+        <w:rPr>
+          <w:lang w:eastAsia="en-GB"/>
+        </w:rPr>
+        <w:t xml:space="preserve">creates the simulator object and feeds it the parameters from the form. The simulation will then run in the same way that it did for the text </w:t>
+      </w:r>
+      <w:proofErr w:type="gramStart"/>
+      <w:r>
+        <w:rPr>
+          <w:lang w:eastAsia="en-GB"/>
+        </w:rPr>
+        <w:t>version,</w:t>
+      </w:r>
+      <w:proofErr w:type="gramEnd"/>
+      <w:r>
+        <w:rPr>
+          <w:lang w:eastAsia="en-GB"/>
+        </w:rPr>
+        <w:t xml:space="preserve"> however the outputted string will be formatted to be read by the Petrol GUI. Once it has finished running the simulation, a window will open which displays all values for the final step as well as the cumulative data such as total money made.</w:t>
+      </w:r>
+      <w:bookmarkStart w:id="3" w:name="_GoBack"/>
       <w:bookmarkEnd w:id="3"/>
     </w:p>
     <w:p>
@@ -2096,18 +2737,18 @@
     </w:p>
     <w:p>
       <w:pPr>
-        <w:pStyle w:val="Heading2"/>
-        <w:ind w:firstLine="720"/>
-        <w:rPr>
-          <w:lang w:eastAsia="en-GB"/>
-        </w:rPr>
-      </w:pPr>
-      <w:bookmarkStart w:id="4" w:name="_Toc481640797"/>
-      <w:r>
-        <w:rPr>
-          <w:lang w:eastAsia="en-GB"/>
-        </w:rPr>
-        <w:t>Code Layout</w:t>
+        <w:pStyle w:val="Heading3"/>
+        <w:ind w:left="720" w:firstLine="720"/>
+        <w:rPr>
+          <w:lang w:eastAsia="en-GB"/>
+        </w:rPr>
+      </w:pPr>
+      <w:bookmarkStart w:id="4" w:name="_Toc481640796"/>
+      <w:r>
+        <w:rPr>
+          <w:lang w:eastAsia="en-GB"/>
+        </w:rPr>
+        <w:t>Separation of Model-View Structure</w:t>
       </w:r>
       <w:bookmarkEnd w:id="4"/>
     </w:p>
@@ -2115,6 +2756,39 @@
       <w:pPr>
         <w:spacing w:line="360" w:lineRule="auto"/>
         <w:rPr>
+          <w:i/>
+          <w:lang w:eastAsia="en-GB"/>
+        </w:rPr>
+      </w:pPr>
+      <w:r>
+        <w:rPr>
+          <w:i/>
+          <w:lang w:eastAsia="en-GB"/>
+        </w:rPr>
+        <w:t>Start Here</w:t>
+      </w:r>
+    </w:p>
+    <w:p>
+      <w:pPr>
+        <w:pStyle w:val="Heading2"/>
+        <w:ind w:firstLine="720"/>
+        <w:rPr>
+          <w:lang w:eastAsia="en-GB"/>
+        </w:rPr>
+      </w:pPr>
+      <w:bookmarkStart w:id="5" w:name="_Toc481640797"/>
+      <w:r>
+        <w:rPr>
+          <w:lang w:eastAsia="en-GB"/>
+        </w:rPr>
+        <w:t>Code Layout</w:t>
+      </w:r>
+      <w:bookmarkEnd w:id="5"/>
+    </w:p>
+    <w:p>
+      <w:pPr>
+        <w:spacing w:line="360" w:lineRule="auto"/>
+        <w:rPr>
           <w:lang w:eastAsia="en-GB"/>
         </w:rPr>
       </w:pPr>
@@ -2156,19 +2830,19 @@
           <w:lang w:eastAsia="en-GB"/>
         </w:rPr>
       </w:pPr>
-      <w:commentRangeStart w:id="5"/>
+      <w:commentRangeStart w:id="6"/>
       <w:r>
         <w:rPr>
           <w:lang w:eastAsia="en-GB"/>
         </w:rPr>
         <w:t>Notes</w:t>
       </w:r>
-      <w:commentRangeEnd w:id="5"/>
+      <w:commentRangeEnd w:id="6"/>
       <w:r>
         <w:rPr>
           <w:rStyle w:val="CommentReference"/>
         </w:rPr>
-        <w:commentReference w:id="5"/>
+        <w:commentReference w:id="6"/>
       </w:r>
       <w:r>
         <w:rPr>
@@ -2255,12 +2929,13 @@
           <w:lang w:eastAsia="en-GB"/>
         </w:rPr>
       </w:pPr>
-      <w:bookmarkStart w:id="6" w:name="_Toc481640798"/>
-      <w:r>
-        <w:rPr>
-          <w:rFonts w:eastAsia="Times New Roman"/>
-          <w:lang w:eastAsia="en-GB"/>
-        </w:rPr>
+      <w:bookmarkStart w:id="7" w:name="_Toc481640798"/>
+      <w:r>
+        <w:rPr>
+          <w:rFonts w:eastAsia="Times New Roman"/>
+          <w:lang w:eastAsia="en-GB"/>
+        </w:rPr>
+        <w:lastRenderedPageBreak/>
         <w:t xml:space="preserve">(Level 1) </w:t>
       </w:r>
       <w:r>
@@ -2298,7 +2973,7 @@
         </w:rPr>
         <w:t xml:space="preserve"> Classes to Support </w:t>
       </w:r>
-      <w:commentRangeStart w:id="7"/>
+      <w:commentRangeStart w:id="8"/>
       <w:r>
         <w:rPr>
           <w:rFonts w:eastAsia="Times New Roman"/>
@@ -2313,16 +2988,16 @@
         </w:rPr>
         <w:t>imulations</w:t>
       </w:r>
-      <w:commentRangeEnd w:id="7"/>
+      <w:commentRangeEnd w:id="8"/>
       <w:r>
         <w:rPr>
           <w:rStyle w:val="CommentReference"/>
           <w:rFonts w:asciiTheme="minorHAnsi" w:eastAsiaTheme="minorHAnsi" w:hAnsiTheme="minorHAnsi" w:cstheme="minorBidi"/>
           <w:color w:val="auto"/>
         </w:rPr>
-        <w:commentReference w:id="7"/>
-      </w:r>
-      <w:bookmarkEnd w:id="6"/>
+        <w:commentReference w:id="8"/>
+      </w:r>
+      <w:bookmarkEnd w:id="7"/>
     </w:p>
     <w:p>
       <w:pPr>
@@ -2353,7 +3028,7 @@
           <w:lang w:eastAsia="en-GB"/>
         </w:rPr>
       </w:pPr>
-      <w:bookmarkStart w:id="8" w:name="_Toc481640799"/>
+      <w:bookmarkStart w:id="9" w:name="_Toc481640799"/>
       <w:r>
         <w:rPr>
           <w:rFonts w:eastAsia="Times New Roman"/>
@@ -2367,202 +3042,107 @@
           <w:lang w:eastAsia="en-GB"/>
         </w:rPr>
         <w:t>ore types of vehicles</w:t>
-      </w:r>
-      <w:bookmarkEnd w:id="8"/>
-    </w:p>
-    <w:p>
-      <w:pPr>
-        <w:spacing w:line="360" w:lineRule="auto"/>
-        <w:ind w:firstLine="720"/>
-        <w:rPr>
-          <w:lang w:eastAsia="en-GB"/>
-        </w:rPr>
-      </w:pPr>
-      <w:r>
-        <w:rPr>
-          <w:lang w:eastAsia="en-GB"/>
-        </w:rPr>
-        <w:t>If different types of ve</w:t>
-      </w:r>
-      <w:r>
-        <w:rPr>
-          <w:lang w:eastAsia="en-GB"/>
-        </w:rPr>
-        <w:t xml:space="preserve">hicles need to be created, it’ll require </w:t>
-      </w:r>
-      <w:r>
-        <w:rPr>
-          <w:lang w:eastAsia="en-GB"/>
-        </w:rPr>
-        <w:t>creating</w:t>
-      </w:r>
-      <w:r>
-        <w:rPr>
-          <w:lang w:eastAsia="en-GB"/>
-        </w:rPr>
-        <w:t xml:space="preserve"> </w:t>
-      </w:r>
-      <w:r>
-        <w:rPr>
-          <w:lang w:eastAsia="en-GB"/>
-        </w:rPr>
-        <w:t xml:space="preserve">a </w:t>
-      </w:r>
-      <w:r>
-        <w:rPr>
-          <w:lang w:eastAsia="en-GB"/>
-        </w:rPr>
-        <w:t>brand-new</w:t>
-      </w:r>
-      <w:r>
-        <w:rPr>
-          <w:lang w:eastAsia="en-GB"/>
-        </w:rPr>
-        <w:t xml:space="preserve"> class that requires</w:t>
-      </w:r>
-      <w:r>
-        <w:rPr>
-          <w:lang w:eastAsia="en-GB"/>
-        </w:rPr>
-        <w:t xml:space="preserve"> stating the name of the vehicle. </w:t>
-      </w:r>
-      <w:r>
-        <w:rPr>
-          <w:lang w:eastAsia="en-GB"/>
-        </w:rPr>
-        <w:t>However,</w:t>
-      </w:r>
-      <w:r>
-        <w:rPr>
-          <w:lang w:eastAsia="en-GB"/>
-        </w:rPr>
-        <w:t xml:space="preserve"> this requires updating the </w:t>
-      </w:r>
-      <w:proofErr w:type="spellStart"/>
-      <w:r>
-        <w:rPr>
-          <w:lang w:eastAsia="en-GB"/>
-        </w:rPr>
-        <w:t>Config</w:t>
-      </w:r>
-      <w:proofErr w:type="spellEnd"/>
-      <w:r>
-        <w:rPr>
-          <w:lang w:eastAsia="en-GB"/>
-        </w:rPr>
-        <w:t xml:space="preserve"> class and adding the information </w:t>
-      </w:r>
-      <w:r>
-        <w:rPr>
-          <w:lang w:eastAsia="en-GB"/>
-        </w:rPr>
-        <w:t xml:space="preserve">for the intended vehicle, by adding the seed, probabilities and other important </w:t>
-      </w:r>
-      <w:r>
-        <w:rPr>
-          <w:lang w:eastAsia="en-GB"/>
-        </w:rPr>
-        <w:t>variables associated</w:t>
-      </w:r>
-      <w:r>
-        <w:rPr>
-          <w:lang w:eastAsia="en-GB"/>
-        </w:rPr>
-        <w:t>.</w:t>
-      </w:r>
-    </w:p>
-    <w:p>
-      <w:pPr>
-        <w:pStyle w:val="Heading2"/>
-        <w:rPr>
-          <w:rFonts w:eastAsia="Times New Roman"/>
-          <w:lang w:eastAsia="en-GB"/>
-        </w:rPr>
-      </w:pPr>
-      <w:bookmarkStart w:id="9" w:name="_Toc481640800"/>
-      <w:r>
-        <w:rPr>
-          <w:rFonts w:eastAsia="Times New Roman"/>
-          <w:lang w:eastAsia="en-GB"/>
-        </w:rPr>
-        <w:t>M</w:t>
-      </w:r>
-      <w:r>
-        <w:rPr>
-          <w:rFonts w:eastAsia="Times New Roman"/>
-          <w:lang w:eastAsia="en-GB"/>
-        </w:rPr>
-        <w:t>ultiple types</w:t>
-      </w:r>
-      <w:r>
-        <w:rPr>
-          <w:rFonts w:eastAsia="Times New Roman"/>
-          <w:lang w:eastAsia="en-GB"/>
-        </w:rPr>
-        <w:t xml:space="preserve"> of fuel with different prices</w:t>
       </w:r>
       <w:bookmarkEnd w:id="9"/>
     </w:p>
     <w:p>
       <w:pPr>
         <w:spacing w:line="360" w:lineRule="auto"/>
-        <w:rPr>
-          <w:lang w:eastAsia="en-GB"/>
-        </w:rPr>
-      </w:pPr>
-      <w:r>
-        <w:rPr>
-          <w:lang w:eastAsia="en-GB"/>
-        </w:rPr>
-        <w:tab/>
-      </w:r>
-      <w:r>
-        <w:rPr>
-          <w:lang w:eastAsia="en-GB"/>
-        </w:rPr>
-        <w:t xml:space="preserve">Multiple Type of fuel would require creating an array for the Pump class with the number of type of fuels it has. Have it implemented and outputting both on the console and the GUI that the vehicle used this </w:t>
-      </w:r>
-      <w:r>
-        <w:rPr>
-          <w:lang w:eastAsia="en-GB"/>
-        </w:rPr>
-        <w:t>fuel</w:t>
-      </w:r>
-      <w:r>
-        <w:rPr>
-          <w:lang w:eastAsia="en-GB"/>
-        </w:rPr>
-        <w:t xml:space="preserve"> for this pump. </w:t>
-      </w:r>
-      <w:r>
-        <w:rPr>
-          <w:lang w:eastAsia="en-GB"/>
-        </w:rPr>
-        <w:t>To</w:t>
-      </w:r>
-      <w:r>
-        <w:rPr>
-          <w:lang w:eastAsia="en-GB"/>
-        </w:rPr>
-        <w:t xml:space="preserve"> give the pump </w:t>
-      </w:r>
-      <w:r>
-        <w:rPr>
-          <w:lang w:eastAsia="en-GB"/>
-        </w:rPr>
-        <w:t xml:space="preserve">fuel types easy use, would mean to create a new GUI component to create a new window representing to add a new text field to write the fuel type and </w:t>
-      </w:r>
-      <w:r>
-        <w:rPr>
-          <w:lang w:eastAsia="en-GB"/>
-        </w:rPr>
-        <w:t xml:space="preserve">fuel </w:t>
-      </w:r>
-      <w:r>
-        <w:rPr>
-          <w:lang w:eastAsia="en-GB"/>
-        </w:rPr>
-        <w:t>price data. Having the GUI to manipulate the price and the fuel type in a new window would allow the user to define their fuel and parameters easily.</w:t>
+        <w:ind w:firstLine="720"/>
+        <w:rPr>
+          <w:lang w:eastAsia="en-GB"/>
+        </w:rPr>
+      </w:pPr>
+      <w:r>
+        <w:rPr>
+          <w:lang w:eastAsia="en-GB"/>
+        </w:rPr>
+        <w:t>If different types of ve</w:t>
+      </w:r>
+      <w:r>
+        <w:rPr>
+          <w:lang w:eastAsia="en-GB"/>
+        </w:rPr>
+        <w:t xml:space="preserve">hicles need to be created, it’ll require </w:t>
+      </w:r>
+      <w:r>
+        <w:rPr>
+          <w:lang w:eastAsia="en-GB"/>
+        </w:rPr>
+        <w:t>creating</w:t>
+      </w:r>
+      <w:r>
+        <w:rPr>
+          <w:lang w:eastAsia="en-GB"/>
+        </w:rPr>
+        <w:t xml:space="preserve"> </w:t>
+      </w:r>
+      <w:r>
+        <w:rPr>
+          <w:lang w:eastAsia="en-GB"/>
+        </w:rPr>
+        <w:t xml:space="preserve">a </w:t>
+      </w:r>
+      <w:r>
+        <w:rPr>
+          <w:lang w:eastAsia="en-GB"/>
+        </w:rPr>
+        <w:t>brand-new</w:t>
+      </w:r>
+      <w:r>
+        <w:rPr>
+          <w:lang w:eastAsia="en-GB"/>
+        </w:rPr>
+        <w:t xml:space="preserve"> sub</w:t>
+      </w:r>
+      <w:r>
+        <w:rPr>
+          <w:lang w:eastAsia="en-GB"/>
+        </w:rPr>
+        <w:t xml:space="preserve">class that </w:t>
+      </w:r>
+      <w:r>
+        <w:rPr>
+          <w:lang w:eastAsia="en-GB"/>
+        </w:rPr>
+        <w:t>extends the</w:t>
+      </w:r>
+      <w:r>
+        <w:rPr>
+          <w:lang w:eastAsia="en-GB"/>
+        </w:rPr>
+        <w:t xml:space="preserve"> vehicle</w:t>
+      </w:r>
+      <w:r>
+        <w:rPr>
+          <w:lang w:eastAsia="en-GB"/>
+        </w:rPr>
+        <w:t xml:space="preserve"> class</w:t>
+      </w:r>
+      <w:r>
+        <w:rPr>
+          <w:lang w:eastAsia="en-GB"/>
+        </w:rPr>
+        <w:t xml:space="preserve">. </w:t>
+      </w:r>
+      <w:r>
+        <w:rPr>
+          <w:lang w:eastAsia="en-GB"/>
+        </w:rPr>
+        <w:t xml:space="preserve">You must then add the specific details about the vehicle to the config class. These details include the fuel tank size and the shopping probability specific to the new type of vehicle. Finally, you would need to add the new type of vehicle to the options that are spawned by the petrol station in the </w:t>
+      </w:r>
+      <w:r>
+        <w:rPr>
+          <w:i/>
+          <w:lang w:eastAsia="en-GB"/>
+        </w:rPr>
+        <w:t>spawnVehicle</w:t>
+      </w:r>
+      <w:r>
+        <w:rPr>
+          <w:lang w:eastAsia="en-GB"/>
+        </w:rPr>
+        <w:t xml:space="preserve"> method.</w:t>
       </w:r>
     </w:p>
     <w:p>
@@ -2573,43 +3153,72 @@
           <w:lang w:eastAsia="en-GB"/>
         </w:rPr>
       </w:pPr>
-      <w:bookmarkStart w:id="10" w:name="_Toc481640801"/>
-      <w:r>
-        <w:rPr>
-          <w:rFonts w:eastAsia="Times New Roman"/>
-          <w:lang w:eastAsia="en-GB"/>
-        </w:rPr>
-        <w:t>P</w:t>
-      </w:r>
-      <w:r>
-        <w:rPr>
-          <w:rFonts w:eastAsia="Times New Roman"/>
-          <w:lang w:eastAsia="en-GB"/>
-        </w:rPr>
-        <w:t>arking away</w:t>
-      </w:r>
-      <w:r>
-        <w:rPr>
-          <w:rFonts w:eastAsia="Times New Roman"/>
-          <w:lang w:eastAsia="en-GB"/>
-        </w:rPr>
-        <w:t xml:space="preserve"> from the pump during shopping</w:t>
+      <w:bookmarkStart w:id="10" w:name="_Toc481640800"/>
+      <w:r>
+        <w:rPr>
+          <w:rFonts w:eastAsia="Times New Roman"/>
+          <w:lang w:eastAsia="en-GB"/>
+        </w:rPr>
+        <w:t>M</w:t>
+      </w:r>
+      <w:r>
+        <w:rPr>
+          <w:rFonts w:eastAsia="Times New Roman"/>
+          <w:lang w:eastAsia="en-GB"/>
+        </w:rPr>
+        <w:t>ultiple types</w:t>
+      </w:r>
+      <w:r>
+        <w:rPr>
+          <w:rFonts w:eastAsia="Times New Roman"/>
+          <w:lang w:eastAsia="en-GB"/>
+        </w:rPr>
+        <w:t xml:space="preserve"> of fuel with different prices</w:t>
       </w:r>
       <w:bookmarkEnd w:id="10"/>
     </w:p>
     <w:p>
       <w:pPr>
-        <w:spacing w:line="360" w:lineRule="auto"/>
-        <w:ind w:firstLine="720"/>
-        <w:rPr>
-          <w:lang w:eastAsia="en-GB"/>
-        </w:rPr>
-      </w:pPr>
-      <w:r>
-        <w:rPr>
-          <w:lang w:eastAsia="en-GB"/>
-        </w:rPr>
-        <w:t>Initially, the idea of dedicated parking</w:t>
+        <w:rPr>
+          <w:lang w:eastAsia="en-GB"/>
+        </w:rPr>
+      </w:pPr>
+      <w:r>
+        <w:rPr>
+          <w:lang w:eastAsia="en-GB"/>
+        </w:rPr>
+        <w:tab/>
+        <w:t>Because the type of fuel that is being pumped has no effect besides changing the cost of the fuel in pence per gallon. All that would need to be done to add new fuel is to add the other fuel’s costs to the config file.</w:t>
+      </w:r>
+      <w:r>
+        <w:rPr>
+          <w:lang w:eastAsia="en-GB"/>
+        </w:rPr>
+        <w:t xml:space="preserve"> You could also add an argument to the main classes if you want to be able to define the cost of this new fuel whenever the program is run.</w:t>
+      </w:r>
+      <w:r>
+        <w:rPr>
+          <w:lang w:eastAsia="en-GB"/>
+        </w:rPr>
+        <w:t xml:space="preserve"> </w:t>
+      </w:r>
+      <w:r>
+        <w:rPr>
+          <w:lang w:eastAsia="en-GB"/>
+        </w:rPr>
+        <w:t>T</w:t>
+      </w:r>
+      <w:r>
+        <w:rPr>
+          <w:lang w:eastAsia="en-GB"/>
+        </w:rPr>
+        <w:t>he custom</w:t>
+      </w:r>
+      <w:r>
+        <w:rPr>
+          <w:lang w:eastAsia="en-GB"/>
+        </w:rPr>
+        <w:t>er could simply pay for the amount of fuel he pumped multiplied by the price specific to the type of fuel that he would like. The type of fuel he would like could be decided arbitrarily by the type of vehicle or even a random variable. This would achieve the effect of having multiple fuel types with easy implementation.</w:t>
       </w:r>
     </w:p>
     <w:p>
@@ -2620,42 +3229,73 @@
           <w:lang w:eastAsia="en-GB"/>
         </w:rPr>
       </w:pPr>
-      <w:bookmarkStart w:id="11" w:name="_Toc481640802"/>
-      <w:r>
-        <w:rPr>
-          <w:rFonts w:eastAsia="Times New Roman"/>
-          <w:lang w:eastAsia="en-GB"/>
-        </w:rPr>
-        <w:lastRenderedPageBreak/>
-        <w:t>V</w:t>
-      </w:r>
-      <w:r>
-        <w:rPr>
-          <w:rFonts w:eastAsia="Times New Roman"/>
-          <w:lang w:eastAsia="en-GB"/>
-        </w:rPr>
-        <w:t>ehicles breaking down during the simulation</w:t>
+      <w:bookmarkStart w:id="11" w:name="_Toc481640801"/>
+      <w:r>
+        <w:rPr>
+          <w:rFonts w:eastAsia="Times New Roman"/>
+          <w:lang w:eastAsia="en-GB"/>
+        </w:rPr>
+        <w:t>P</w:t>
+      </w:r>
+      <w:r>
+        <w:rPr>
+          <w:rFonts w:eastAsia="Times New Roman"/>
+          <w:lang w:eastAsia="en-GB"/>
+        </w:rPr>
+        <w:t>arking away</w:t>
+      </w:r>
+      <w:r>
+        <w:rPr>
+          <w:rFonts w:eastAsia="Times New Roman"/>
+          <w:lang w:eastAsia="en-GB"/>
+        </w:rPr>
+        <w:t xml:space="preserve"> from the pump during shopping</w:t>
       </w:r>
       <w:bookmarkEnd w:id="11"/>
     </w:p>
     <w:p>
       <w:pPr>
-        <w:rPr>
-          <w:lang w:eastAsia="en-GB"/>
-        </w:rPr>
-      </w:pPr>
-      <w:r>
-        <w:rPr>
-          <w:lang w:eastAsia="en-GB"/>
-        </w:rPr>
-        <w:tab/>
-        <w:t xml:space="preserve">A vehicle breaking down can </w:t>
+        <w:spacing w:line="360" w:lineRule="auto"/>
+        <w:ind w:firstLine="720"/>
+        <w:rPr>
+          <w:lang w:eastAsia="en-GB"/>
+        </w:rPr>
+      </w:pPr>
+      <w:r>
+        <w:rPr>
+          <w:lang w:eastAsia="en-GB"/>
+        </w:rPr>
+        <w:t>This could be achieved by adding an array inside the petrol station which holds the vehicles while the customer pays. This would require modifying the customer to remove the vehicle from this array instead of the queue, and also for the vehicle to get sent to this array when it finishes pumping. This would have the effect of making the Petrol Station work in a very similar way to the shop, where there is an array that holds onto customers until they have finished shopping, but would also have to wait for the customer to finish paying at the till.</w:t>
       </w:r>
     </w:p>
     <w:p>
       <w:pPr>
-        <w:rPr>
-          <w:rFonts w:ascii="Times New Roman" w:eastAsia="Times New Roman" w:hAnsi="Times New Roman" w:cs="Times New Roman"/>
+        <w:pStyle w:val="Heading2"/>
+        <w:rPr>
+          <w:rFonts w:eastAsia="Times New Roman"/>
+          <w:lang w:eastAsia="en-GB"/>
+        </w:rPr>
+      </w:pPr>
+      <w:bookmarkStart w:id="12" w:name="_Toc481640802"/>
+      <w:r>
+        <w:rPr>
+          <w:rFonts w:eastAsia="Times New Roman"/>
+          <w:lang w:eastAsia="en-GB"/>
+        </w:rPr>
+        <w:t>V</w:t>
+      </w:r>
+      <w:r>
+        <w:rPr>
+          <w:rFonts w:eastAsia="Times New Roman"/>
+          <w:lang w:eastAsia="en-GB"/>
+        </w:rPr>
+        <w:t>ehicles breaking down during the simulation</w:t>
+      </w:r>
+      <w:bookmarkEnd w:id="12"/>
+    </w:p>
+    <w:p>
+      <w:pPr>
+        <w:rPr>
           <w:lang w:eastAsia="en-GB"/>
         </w:rPr>
         <w:sectPr>
@@ -2666,6 +3306,45 @@
           <w:docGrid w:linePitch="360"/>
         </w:sectPr>
       </w:pPr>
+      <w:r>
+        <w:rPr>
+          <w:lang w:eastAsia="en-GB"/>
+        </w:rPr>
+        <w:tab/>
+        <w:t xml:space="preserve">A vehicle breaking down would obviously cause a block for the pump that it is at. This can be implemented in a variety of ways depending on the requirements given. For example, if a broken down vehicle stayed at the pump location until it was repaired, you would need to add a boolean that determines whether the vehicle is broken down. This could be set by a random breakdown chance. The pump would then have to check whether the vehicle is broken down before it pumps fuel, and not if it is broken. After a certain amount </w:t>
+      </w:r>
+      <w:r>
+        <w:rPr>
+          <w:lang w:eastAsia="en-GB"/>
+        </w:rPr>
+        <w:t xml:space="preserve">of time has passed </w:t>
+      </w:r>
+      <w:r>
+        <w:rPr>
+          <w:lang w:eastAsia="en-GB"/>
+        </w:rPr>
+        <w:t xml:space="preserve">the vehicle could become repaired, and this </w:t>
+      </w:r>
+      <w:proofErr w:type="gramStart"/>
+      <w:r>
+        <w:rPr>
+          <w:lang w:eastAsia="en-GB"/>
+        </w:rPr>
+        <w:t>boolean</w:t>
+      </w:r>
+      <w:proofErr w:type="gramEnd"/>
+      <w:r>
+        <w:rPr>
+          <w:lang w:eastAsia="en-GB"/>
+        </w:rPr>
+        <w:t xml:space="preserve"> would simply be flipped</w:t>
+      </w:r>
+      <w:r>
+        <w:rPr>
+          <w:lang w:eastAsia="en-GB"/>
+        </w:rPr>
+        <w:t xml:space="preserve"> allowing the pump to continue providing fuel.</w:t>
+      </w:r>
     </w:p>
     <w:p>
       <w:pPr>
@@ -2675,7 +3354,7 @@
           <w:lang w:eastAsia="en-GB"/>
         </w:rPr>
       </w:pPr>
-      <w:bookmarkStart w:id="12" w:name="_Toc481640803"/>
+      <w:bookmarkStart w:id="13" w:name="_Toc481640803"/>
       <w:r>
         <w:rPr>
           <w:rFonts w:eastAsia="Times New Roman"/>
@@ -2684,7 +3363,7 @@
         <w:lastRenderedPageBreak/>
         <w:t>UML Class Hierarchy</w:t>
       </w:r>
-      <w:bookmarkEnd w:id="12"/>
+      <w:bookmarkEnd w:id="13"/>
     </w:p>
     <w:p>
       <w:pPr>
@@ -2758,7 +3437,7 @@
           <w:lang w:eastAsia="en-GB"/>
         </w:rPr>
       </w:pPr>
-      <w:bookmarkStart w:id="13" w:name="_Toc481640804"/>
+      <w:bookmarkStart w:id="14" w:name="_Toc481640804"/>
       <w:r>
         <w:rPr>
           <w:rFonts w:eastAsia="Times New Roman"/>
@@ -2767,7 +3446,7 @@
         <w:lastRenderedPageBreak/>
         <w:t xml:space="preserve">(Level </w:t>
       </w:r>
-      <w:commentRangeStart w:id="14"/>
+      <w:commentRangeStart w:id="15"/>
       <w:r>
         <w:rPr>
           <w:rFonts w:eastAsia="Times New Roman"/>
@@ -2775,14 +3454,14 @@
         </w:rPr>
         <w:t>1</w:t>
       </w:r>
-      <w:commentRangeEnd w:id="14"/>
+      <w:commentRangeEnd w:id="15"/>
       <w:r>
         <w:rPr>
           <w:rStyle w:val="CommentReference"/>
           <w:rFonts w:asciiTheme="minorHAnsi" w:eastAsiaTheme="minorHAnsi" w:hAnsiTheme="minorHAnsi" w:cstheme="minorBidi"/>
           <w:color w:val="auto"/>
         </w:rPr>
-        <w:commentReference w:id="14"/>
+        <w:commentReference w:id="15"/>
       </w:r>
       <w:r>
         <w:rPr>
@@ -2833,7 +3512,7 @@
         </w:rPr>
         <w:t xml:space="preserve"> in the Simulatio</w:t>
       </w:r>
-      <w:bookmarkEnd w:id="13"/>
+      <w:bookmarkEnd w:id="14"/>
       <w:r>
         <w:rPr>
           <w:rFonts w:eastAsia="Times New Roman"/>
@@ -2855,7 +3534,6 @@
           <w:docGrid w:linePitch="360"/>
         </w:sectPr>
       </w:pPr>
-      <w:bookmarkStart w:id="15" w:name="_GoBack"/>
       <w:r>
         <w:rPr>
           <w:noProof/>
@@ -2879,7 +3557,7 @@
                     </pic:cNvPicPr>
                   </pic:nvPicPr>
                   <pic:blipFill>
-                    <a:blip r:embed="rId9">
+                    <a:blip r:embed="rId9" cstate="print">
                       <a:extLst>
                         <a:ext uri="{28A0092B-C50C-407E-A947-70E740481C1C}">
                           <a14:useLocalDpi xmlns:a14="http://schemas.microsoft.com/office/drawing/2010/main" val="0"/>
@@ -2910,7 +3588,6 @@
           </wp:inline>
         </w:drawing>
       </w:r>
-      <w:bookmarkEnd w:id="15"/>
     </w:p>
     <w:p>
       <w:pPr>
@@ -3432,7 +4109,6 @@
         <w:t xml:space="preserve"> the package, open the ‘</w:t>
       </w:r>
       <w:proofErr w:type="spellStart"/>
-      <w:proofErr w:type="gramStart"/>
       <w:r>
         <w:rPr>
           <w:rFonts w:eastAsia="Times New Roman"/>
@@ -3448,7 +4124,6 @@
         <w:t>simulator</w:t>
       </w:r>
       <w:proofErr w:type="spellEnd"/>
-      <w:proofErr w:type="gramEnd"/>
       <w:r>
         <w:rPr>
           <w:rFonts w:eastAsia="Times New Roman"/>
@@ -3654,21 +4329,12 @@
         </w:rPr>
         <w:t xml:space="preserve">standard </w:t>
       </w:r>
-      <w:proofErr w:type="gramStart"/>
-      <w:r>
-        <w:rPr>
-          <w:rFonts w:eastAsia="Times New Roman"/>
-          <w:lang w:eastAsia="en-GB"/>
-        </w:rPr>
-        <w:t>main(</w:t>
-      </w:r>
-      <w:proofErr w:type="gramEnd"/>
-      <w:r>
-        <w:rPr>
-          <w:rFonts w:eastAsia="Times New Roman"/>
-          <w:lang w:eastAsia="en-GB"/>
-        </w:rPr>
-        <w:t>) method</w:t>
+      <w:r>
+        <w:rPr>
+          <w:rFonts w:eastAsia="Times New Roman"/>
+          <w:lang w:eastAsia="en-GB"/>
+        </w:rPr>
+        <w:t>main() method</w:t>
       </w:r>
       <w:r>
         <w:rPr>
@@ -3718,7 +4384,7 @@
 </file>
 
 <file path=word/comments.xml><?xml version="1.0" encoding="utf-8"?>
-<w:comments xmlns:wpc="http://schemas.microsoft.com/office/word/2010/wordprocessingCanvas" xmlns:mo="http://schemas.microsoft.com/office/mac/office/2008/main" xmlns:mc="http://schemas.openxmlformats.org/markup-compatibility/2006" xmlns:mv="urn:schemas-microsoft-com:mac:vml" xmlns:o="urn:schemas-microsoft-com:office:office" xmlns:r="http://schemas.openxmlformats.org/officeDocument/2006/relationships" xmlns:m="http://schemas.openxmlformats.org/officeDocument/2006/math" xmlns:v="urn:schemas-microsoft-com:vml" xmlns:wp14="http://schemas.microsoft.com/office/word/2010/wordprocessingDrawing" xmlns:wp="http://schemas.openxmlformats.org/drawingml/2006/wordprocessingDrawing" xmlns:w10="urn:schemas-microsoft-com:office:word" xmlns:w="http://schemas.openxmlformats.org/wordprocessingml/2006/main" xmlns:w14="http://schemas.microsoft.com/office/word/2010/wordml" xmlns:w15="http://schemas.microsoft.com/office/word/2012/wordml" xmlns:wpg="http://schemas.microsoft.com/office/word/2010/wordprocessingGroup" xmlns:wpi="http://schemas.microsoft.com/office/word/2010/wordprocessingInk" xmlns:wne="http://schemas.microsoft.com/office/word/2006/wordml" xmlns:wps="http://schemas.microsoft.com/office/word/2010/wordprocessingShape" mc:Ignorable="w14 w15 wp14">
+<w:comments xmlns:wpc="http://schemas.microsoft.com/office/word/2010/wordprocessingCanvas" xmlns:mc="http://schemas.openxmlformats.org/markup-compatibility/2006" xmlns:o="urn:schemas-microsoft-com:office:office" xmlns:r="http://schemas.openxmlformats.org/officeDocument/2006/relationships" xmlns:m="http://schemas.openxmlformats.org/officeDocument/2006/math" xmlns:v="urn:schemas-microsoft-com:vml" xmlns:wp14="http://schemas.microsoft.com/office/word/2010/wordprocessingDrawing" xmlns:wp="http://schemas.openxmlformats.org/drawingml/2006/wordprocessingDrawing" xmlns:w10="urn:schemas-microsoft-com:office:word" xmlns:w="http://schemas.openxmlformats.org/wordprocessingml/2006/main" xmlns:w14="http://schemas.microsoft.com/office/word/2010/wordml" xmlns:wpg="http://schemas.microsoft.com/office/word/2010/wordprocessingGroup" xmlns:wpi="http://schemas.microsoft.com/office/word/2010/wordprocessingInk" xmlns:wne="http://schemas.microsoft.com/office/word/2006/wordml" xmlns:wps="http://schemas.microsoft.com/office/word/2010/wordprocessingShape" mc:Ignorable="w14 wp14">
   <w:comment w:id="1" w:author="Minguell, Kelvin (Student)" w:date="2017-05-02T20:20:00Z" w:initials="MK(">
     <w:p>
       <w:pPr>
@@ -3741,7 +4407,7 @@
       </w:r>
     </w:p>
   </w:comment>
-  <w:comment w:id="5" w:author="Minguell, Kelvin (Student)" w:date="2017-05-03T09:54:00Z" w:initials="MK(">
+  <w:comment w:id="6" w:author="Minguell, Kelvin (Student)" w:date="2017-05-03T09:54:00Z" w:initials="MK(">
     <w:p>
       <w:pPr>
         <w:pStyle w:val="CommentText"/>
@@ -3757,7 +4423,7 @@
       </w:r>
     </w:p>
   </w:comment>
-  <w:comment w:id="7" w:author="Minguell, Kelvin (Student)" w:date="2017-05-02T20:21:00Z" w:initials="MK(">
+  <w:comment w:id="8" w:author="Minguell, Kelvin (Student)" w:date="2017-05-02T20:21:00Z" w:initials="MK(">
     <w:p>
       <w:pPr>
         <w:pStyle w:val="CommentText"/>
@@ -3779,7 +4445,7 @@
       </w:r>
     </w:p>
   </w:comment>
-  <w:comment w:id="14" w:author="Minguell, Kelvin (Student)" w:date="2017-05-02T20:23:00Z" w:initials="MK(">
+  <w:comment w:id="15" w:author="Minguell, Kelvin (Student)" w:date="2017-05-02T20:23:00Z" w:initials="MK(">
     <w:p>
       <w:pPr>
         <w:pStyle w:val="CommentText"/>
@@ -3837,7 +4503,7 @@
 </file>
 
 <file path=word/numbering.xml><?xml version="1.0" encoding="utf-8"?>
-<w:numbering xmlns:wpc="http://schemas.microsoft.com/office/word/2010/wordprocessingCanvas" xmlns:mo="http://schemas.microsoft.com/office/mac/office/2008/main" xmlns:mc="http://schemas.openxmlformats.org/markup-compatibility/2006" xmlns:mv="urn:schemas-microsoft-com:mac:vml" xmlns:o="urn:schemas-microsoft-com:office:office" xmlns:r="http://schemas.openxmlformats.org/officeDocument/2006/relationships" xmlns:m="http://schemas.openxmlformats.org/officeDocument/2006/math" xmlns:v="urn:schemas-microsoft-com:vml" xmlns:wp14="http://schemas.microsoft.com/office/word/2010/wordprocessingDrawing" xmlns:wp="http://schemas.openxmlformats.org/drawingml/2006/wordprocessingDrawing" xmlns:w10="urn:schemas-microsoft-com:office:word" xmlns:w="http://schemas.openxmlformats.org/wordprocessingml/2006/main" xmlns:w14="http://schemas.microsoft.com/office/word/2010/wordml" xmlns:w15="http://schemas.microsoft.com/office/word/2012/wordml" xmlns:wpg="http://schemas.microsoft.com/office/word/2010/wordprocessingGroup" xmlns:wpi="http://schemas.microsoft.com/office/word/2010/wordprocessingInk" xmlns:wne="http://schemas.microsoft.com/office/word/2006/wordml" xmlns:wps="http://schemas.microsoft.com/office/word/2010/wordprocessingShape" mc:Ignorable="w14 w15 wp14">
+<w:numbering xmlns:wpc="http://schemas.microsoft.com/office/word/2010/wordprocessingCanvas" xmlns:mc="http://schemas.openxmlformats.org/markup-compatibility/2006" xmlns:o="urn:schemas-microsoft-com:office:office" xmlns:r="http://schemas.openxmlformats.org/officeDocument/2006/relationships" xmlns:m="http://schemas.openxmlformats.org/officeDocument/2006/math" xmlns:v="urn:schemas-microsoft-com:vml" xmlns:wp14="http://schemas.microsoft.com/office/word/2010/wordprocessingDrawing" xmlns:wp="http://schemas.openxmlformats.org/drawingml/2006/wordprocessingDrawing" xmlns:w10="urn:schemas-microsoft-com:office:word" xmlns:w="http://schemas.openxmlformats.org/wordprocessingml/2006/main" xmlns:w14="http://schemas.microsoft.com/office/word/2010/wordml" xmlns:wpg="http://schemas.microsoft.com/office/word/2010/wordprocessingGroup" xmlns:wpi="http://schemas.microsoft.com/office/word/2010/wordprocessingInk" xmlns:wne="http://schemas.microsoft.com/office/word/2006/wordml" xmlns:wps="http://schemas.microsoft.com/office/word/2010/wordprocessingShape" mc:Ignorable="w14 wp14">
   <w:abstractNum w:abstractNumId="0">
     <w:nsid w:val="3C5003C9"/>
     <w:multiLevelType w:val="hybridMultilevel"/>
@@ -4064,11 +4730,127 @@
       </w:rPr>
     </w:lvl>
   </w:abstractNum>
+  <w:abstractNum w:abstractNumId="2">
+    <w:nsid w:val="78F81237"/>
+    <w:multiLevelType w:val="hybridMultilevel"/>
+    <w:tmpl w:val="04D0EEE8"/>
+    <w:lvl w:ilvl="0" w:tplc="08090001">
+      <w:start w:val="1"/>
+      <w:numFmt w:val="bullet"/>
+      <w:lvlText w:val=""/>
+      <w:lvlJc w:val="left"/>
+      <w:pPr>
+        <w:ind w:left="720" w:hanging="360"/>
+      </w:pPr>
+      <w:rPr>
+        <w:rFonts w:ascii="Symbol" w:hAnsi="Symbol" w:hint="default"/>
+      </w:rPr>
+    </w:lvl>
+    <w:lvl w:ilvl="1" w:tplc="08090003" w:tentative="1">
+      <w:start w:val="1"/>
+      <w:numFmt w:val="bullet"/>
+      <w:lvlText w:val="o"/>
+      <w:lvlJc w:val="left"/>
+      <w:pPr>
+        <w:ind w:left="1440" w:hanging="360"/>
+      </w:pPr>
+      <w:rPr>
+        <w:rFonts w:ascii="Courier New" w:hAnsi="Courier New" w:cs="Courier New" w:hint="default"/>
+      </w:rPr>
+    </w:lvl>
+    <w:lvl w:ilvl="2" w:tplc="08090005" w:tentative="1">
+      <w:start w:val="1"/>
+      <w:numFmt w:val="bullet"/>
+      <w:lvlText w:val=""/>
+      <w:lvlJc w:val="left"/>
+      <w:pPr>
+        <w:ind w:left="2160" w:hanging="360"/>
+      </w:pPr>
+      <w:rPr>
+        <w:rFonts w:ascii="Wingdings" w:hAnsi="Wingdings" w:hint="default"/>
+      </w:rPr>
+    </w:lvl>
+    <w:lvl w:ilvl="3" w:tplc="08090001" w:tentative="1">
+      <w:start w:val="1"/>
+      <w:numFmt w:val="bullet"/>
+      <w:lvlText w:val=""/>
+      <w:lvlJc w:val="left"/>
+      <w:pPr>
+        <w:ind w:left="2880" w:hanging="360"/>
+      </w:pPr>
+      <w:rPr>
+        <w:rFonts w:ascii="Symbol" w:hAnsi="Symbol" w:hint="default"/>
+      </w:rPr>
+    </w:lvl>
+    <w:lvl w:ilvl="4" w:tplc="08090003" w:tentative="1">
+      <w:start w:val="1"/>
+      <w:numFmt w:val="bullet"/>
+      <w:lvlText w:val="o"/>
+      <w:lvlJc w:val="left"/>
+      <w:pPr>
+        <w:ind w:left="3600" w:hanging="360"/>
+      </w:pPr>
+      <w:rPr>
+        <w:rFonts w:ascii="Courier New" w:hAnsi="Courier New" w:cs="Courier New" w:hint="default"/>
+      </w:rPr>
+    </w:lvl>
+    <w:lvl w:ilvl="5" w:tplc="08090005" w:tentative="1">
+      <w:start w:val="1"/>
+      <w:numFmt w:val="bullet"/>
+      <w:lvlText w:val=""/>
+      <w:lvlJc w:val="left"/>
+      <w:pPr>
+        <w:ind w:left="4320" w:hanging="360"/>
+      </w:pPr>
+      <w:rPr>
+        <w:rFonts w:ascii="Wingdings" w:hAnsi="Wingdings" w:hint="default"/>
+      </w:rPr>
+    </w:lvl>
+    <w:lvl w:ilvl="6" w:tplc="08090001" w:tentative="1">
+      <w:start w:val="1"/>
+      <w:numFmt w:val="bullet"/>
+      <w:lvlText w:val=""/>
+      <w:lvlJc w:val="left"/>
+      <w:pPr>
+        <w:ind w:left="5040" w:hanging="360"/>
+      </w:pPr>
+      <w:rPr>
+        <w:rFonts w:ascii="Symbol" w:hAnsi="Symbol" w:hint="default"/>
+      </w:rPr>
+    </w:lvl>
+    <w:lvl w:ilvl="7" w:tplc="08090003" w:tentative="1">
+      <w:start w:val="1"/>
+      <w:numFmt w:val="bullet"/>
+      <w:lvlText w:val="o"/>
+      <w:lvlJc w:val="left"/>
+      <w:pPr>
+        <w:ind w:left="5760" w:hanging="360"/>
+      </w:pPr>
+      <w:rPr>
+        <w:rFonts w:ascii="Courier New" w:hAnsi="Courier New" w:cs="Courier New" w:hint="default"/>
+      </w:rPr>
+    </w:lvl>
+    <w:lvl w:ilvl="8" w:tplc="08090005" w:tentative="1">
+      <w:start w:val="1"/>
+      <w:numFmt w:val="bullet"/>
+      <w:lvlText w:val=""/>
+      <w:lvlJc w:val="left"/>
+      <w:pPr>
+        <w:ind w:left="6480" w:hanging="360"/>
+      </w:pPr>
+      <w:rPr>
+        <w:rFonts w:ascii="Wingdings" w:hAnsi="Wingdings" w:hint="default"/>
+      </w:rPr>
+    </w:lvl>
+  </w:abstractNum>
   <w:num w:numId="1">
     <w:abstractNumId w:val="0"/>
   </w:num>
   <w:num w:numId="2">
     <w:abstractNumId w:val="1"/>
+  </w:num>
+  <w:num w:numId="3">
+    <w:abstractNumId w:val="2"/>
   </w:num>
 </w:numbering>
 </file>
@@ -4082,7 +4864,7 @@
 </file>
 
 <file path=word/styles.xml><?xml version="1.0" encoding="utf-8"?>
-<w:styles xmlns:mc="http://schemas.openxmlformats.org/markup-compatibility/2006" xmlns:r="http://schemas.openxmlformats.org/officeDocument/2006/relationships" xmlns:w="http://schemas.openxmlformats.org/wordprocessingml/2006/main" xmlns:w14="http://schemas.microsoft.com/office/word/2010/wordml" xmlns:w15="http://schemas.microsoft.com/office/word/2012/wordml" mc:Ignorable="w14 w15">
+<w:styles xmlns:mc="http://schemas.openxmlformats.org/markup-compatibility/2006" xmlns:r="http://schemas.openxmlformats.org/officeDocument/2006/relationships" xmlns:w="http://schemas.openxmlformats.org/wordprocessingml/2006/main" xmlns:w14="http://schemas.microsoft.com/office/word/2010/wordml" mc:Ignorable="w14">
   <w:docDefaults>
     <w:rPrDefault>
       <w:rPr>
@@ -4094,389 +4876,144 @@
     </w:rPrDefault>
     <w:pPrDefault/>
   </w:docDefaults>
-  <w:latentStyles w:defLockedState="0" w:defUIPriority="99" w:defSemiHidden="0" w:defUnhideWhenUsed="0" w:defQFormat="0" w:count="382">
-    <w:lsdException w:name="Normal" w:uiPriority="0" w:qFormat="1"/>
-    <w:lsdException w:name="heading 1" w:uiPriority="9" w:qFormat="1"/>
-    <w:lsdException w:name="heading 2" w:semiHidden="1" w:uiPriority="9" w:unhideWhenUsed="1" w:qFormat="1"/>
-    <w:lsdException w:name="heading 3" w:semiHidden="1" w:uiPriority="9" w:unhideWhenUsed="1" w:qFormat="1"/>
-    <w:lsdException w:name="heading 4" w:semiHidden="1" w:uiPriority="9" w:unhideWhenUsed="1" w:qFormat="1"/>
-    <w:lsdException w:name="heading 5" w:semiHidden="1" w:uiPriority="9" w:unhideWhenUsed="1" w:qFormat="1"/>
-    <w:lsdException w:name="heading 6" w:semiHidden="1" w:uiPriority="9" w:unhideWhenUsed="1" w:qFormat="1"/>
-    <w:lsdException w:name="heading 7" w:semiHidden="1" w:uiPriority="9" w:unhideWhenUsed="1" w:qFormat="1"/>
-    <w:lsdException w:name="heading 8" w:semiHidden="1" w:uiPriority="9" w:unhideWhenUsed="1" w:qFormat="1"/>
-    <w:lsdException w:name="heading 9" w:semiHidden="1" w:uiPriority="9" w:unhideWhenUsed="1" w:qFormat="1"/>
-    <w:lsdException w:name="index 1" w:semiHidden="1" w:unhideWhenUsed="1"/>
-    <w:lsdException w:name="index 2" w:semiHidden="1" w:unhideWhenUsed="1"/>
-    <w:lsdException w:name="index 3" w:semiHidden="1" w:unhideWhenUsed="1"/>
-    <w:lsdException w:name="index 4" w:semiHidden="1" w:unhideWhenUsed="1"/>
-    <w:lsdException w:name="index 5" w:semiHidden="1" w:unhideWhenUsed="1"/>
-    <w:lsdException w:name="index 6" w:semiHidden="1" w:unhideWhenUsed="1"/>
-    <w:lsdException w:name="index 7" w:semiHidden="1" w:unhideWhenUsed="1"/>
-    <w:lsdException w:name="index 8" w:semiHidden="1" w:unhideWhenUsed="1"/>
-    <w:lsdException w:name="index 9" w:semiHidden="1" w:unhideWhenUsed="1"/>
-    <w:lsdException w:name="toc 1" w:semiHidden="1" w:uiPriority="39" w:unhideWhenUsed="1"/>
-    <w:lsdException w:name="toc 2" w:semiHidden="1" w:uiPriority="39" w:unhideWhenUsed="1"/>
-    <w:lsdException w:name="toc 3" w:semiHidden="1" w:uiPriority="39" w:unhideWhenUsed="1"/>
-    <w:lsdException w:name="toc 4" w:semiHidden="1" w:uiPriority="39" w:unhideWhenUsed="1"/>
-    <w:lsdException w:name="toc 5" w:semiHidden="1" w:uiPriority="39" w:unhideWhenUsed="1"/>
-    <w:lsdException w:name="toc 6" w:semiHidden="1" w:uiPriority="39" w:unhideWhenUsed="1"/>
-    <w:lsdException w:name="toc 7" w:semiHidden="1" w:uiPriority="39" w:unhideWhenUsed="1"/>
-    <w:lsdException w:name="toc 8" w:semiHidden="1" w:uiPriority="39" w:unhideWhenUsed="1"/>
-    <w:lsdException w:name="toc 9" w:semiHidden="1" w:uiPriority="39" w:unhideWhenUsed="1"/>
-    <w:lsdException w:name="Normal Indent" w:semiHidden="1" w:unhideWhenUsed="1"/>
-    <w:lsdException w:name="footnote text" w:semiHidden="1" w:unhideWhenUsed="1"/>
-    <w:lsdException w:name="annotation text" w:semiHidden="1" w:unhideWhenUsed="1"/>
-    <w:lsdException w:name="header" w:semiHidden="1" w:unhideWhenUsed="1"/>
-    <w:lsdException w:name="footer" w:semiHidden="1" w:unhideWhenUsed="1"/>
-    <w:lsdException w:name="index heading" w:semiHidden="1" w:unhideWhenUsed="1"/>
-    <w:lsdException w:name="caption" w:semiHidden="1" w:uiPriority="35" w:unhideWhenUsed="1" w:qFormat="1"/>
-    <w:lsdException w:name="table of figures" w:semiHidden="1" w:unhideWhenUsed="1"/>
-    <w:lsdException w:name="envelope address" w:semiHidden="1" w:unhideWhenUsed="1"/>
-    <w:lsdException w:name="envelope return" w:semiHidden="1" w:unhideWhenUsed="1"/>
-    <w:lsdException w:name="footnote reference" w:semiHidden="1" w:unhideWhenUsed="1"/>
-    <w:lsdException w:name="annotation reference" w:semiHidden="1" w:unhideWhenUsed="1"/>
-    <w:lsdException w:name="line number" w:semiHidden="1" w:unhideWhenUsed="1"/>
-    <w:lsdException w:name="page number" w:semiHidden="1" w:unhideWhenUsed="1"/>
-    <w:lsdException w:name="endnote reference" w:semiHidden="1" w:unhideWhenUsed="1"/>
-    <w:lsdException w:name="endnote text" w:semiHidden="1" w:unhideWhenUsed="1"/>
-    <w:lsdException w:name="table of authorities" w:semiHidden="1" w:unhideWhenUsed="1"/>
-    <w:lsdException w:name="macro" w:semiHidden="1" w:unhideWhenUsed="1"/>
-    <w:lsdException w:name="toa heading" w:semiHidden="1" w:unhideWhenUsed="1"/>
-    <w:lsdException w:name="List" w:semiHidden="1" w:unhideWhenUsed="1"/>
-    <w:lsdException w:name="List Bullet" w:semiHidden="1" w:unhideWhenUsed="1"/>
-    <w:lsdException w:name="List Number" w:semiHidden="1" w:unhideWhenUsed="1"/>
-    <w:lsdException w:name="List 2" w:semiHidden="1" w:unhideWhenUsed="1"/>
-    <w:lsdException w:name="List 3" w:semiHidden="1" w:unhideWhenUsed="1"/>
-    <w:lsdException w:name="List 4" w:semiHidden="1" w:unhideWhenUsed="1"/>
-    <w:lsdException w:name="List 5" w:semiHidden="1" w:unhideWhenUsed="1"/>
-    <w:lsdException w:name="List Bullet 2" w:semiHidden="1" w:unhideWhenUsed="1"/>
-    <w:lsdException w:name="List Bullet 3" w:semiHidden="1" w:unhideWhenUsed="1"/>
-    <w:lsdException w:name="List Bullet 4" w:semiHidden="1" w:unhideWhenUsed="1"/>
-    <w:lsdException w:name="List Bullet 5" w:semiHidden="1" w:unhideWhenUsed="1"/>
-    <w:lsdException w:name="List Number 2" w:semiHidden="1" w:unhideWhenUsed="1"/>
-    <w:lsdException w:name="List Number 3" w:semiHidden="1" w:unhideWhenUsed="1"/>
-    <w:lsdException w:name="List Number 4" w:semiHidden="1" w:unhideWhenUsed="1"/>
-    <w:lsdException w:name="List Number 5" w:semiHidden="1" w:unhideWhenUsed="1"/>
-    <w:lsdException w:name="Title" w:uiPriority="10" w:qFormat="1"/>
-    <w:lsdException w:name="Closing" w:semiHidden="1" w:unhideWhenUsed="1"/>
-    <w:lsdException w:name="Signature" w:semiHidden="1" w:unhideWhenUsed="1"/>
-    <w:lsdException w:name="Default Paragraph Font" w:semiHidden="1" w:uiPriority="1" w:unhideWhenUsed="1"/>
-    <w:lsdException w:name="Body Text" w:semiHidden="1" w:unhideWhenUsed="1"/>
-    <w:lsdException w:name="Body Text Indent" w:semiHidden="1" w:unhideWhenUsed="1"/>
-    <w:lsdException w:name="List Continue" w:semiHidden="1" w:unhideWhenUsed="1"/>
-    <w:lsdException w:name="List Continue 2" w:semiHidden="1" w:unhideWhenUsed="1"/>
-    <w:lsdException w:name="List Continue 3" w:semiHidden="1" w:unhideWhenUsed="1"/>
-    <w:lsdException w:name="List Continue 4" w:semiHidden="1" w:unhideWhenUsed="1"/>
-    <w:lsdException w:name="List Continue 5" w:semiHidden="1" w:unhideWhenUsed="1"/>
-    <w:lsdException w:name="Message Header" w:semiHidden="1" w:unhideWhenUsed="1"/>
-    <w:lsdException w:name="Subtitle" w:uiPriority="11" w:qFormat="1"/>
-    <w:lsdException w:name="Salutation" w:semiHidden="1" w:unhideWhenUsed="1"/>
-    <w:lsdException w:name="Date" w:semiHidden="1" w:unhideWhenUsed="1"/>
-    <w:lsdException w:name="Body Text First Indent" w:semiHidden="1" w:unhideWhenUsed="1"/>
-    <w:lsdException w:name="Body Text First Indent 2" w:semiHidden="1" w:unhideWhenUsed="1"/>
-    <w:lsdException w:name="Note Heading" w:semiHidden="1" w:unhideWhenUsed="1"/>
-    <w:lsdException w:name="Body Text 2" w:semiHidden="1" w:unhideWhenUsed="1"/>
-    <w:lsdException w:name="Body Text 3" w:semiHidden="1" w:unhideWhenUsed="1"/>
-    <w:lsdException w:name="Body Text Indent 2" w:semiHidden="1" w:unhideWhenUsed="1"/>
-    <w:lsdException w:name="Body Text Indent 3" w:semiHidden="1" w:unhideWhenUsed="1"/>
-    <w:lsdException w:name="Block Text" w:semiHidden="1" w:unhideWhenUsed="1"/>
-    <w:lsdException w:name="Hyperlink" w:semiHidden="1" w:unhideWhenUsed="1"/>
-    <w:lsdException w:name="FollowedHyperlink" w:semiHidden="1" w:unhideWhenUsed="1"/>
-    <w:lsdException w:name="Strong" w:uiPriority="22" w:qFormat="1"/>
-    <w:lsdException w:name="Emphasis" w:uiPriority="20" w:qFormat="1"/>
-    <w:lsdException w:name="Document Map" w:semiHidden="1" w:unhideWhenUsed="1"/>
-    <w:lsdException w:name="Plain Text" w:semiHidden="1" w:unhideWhenUsed="1"/>
-    <w:lsdException w:name="E-mail Signature" w:semiHidden="1" w:unhideWhenUsed="1"/>
-    <w:lsdException w:name="HTML Top of Form" w:semiHidden="1" w:unhideWhenUsed="1"/>
-    <w:lsdException w:name="HTML Bottom of Form" w:semiHidden="1" w:unhideWhenUsed="1"/>
-    <w:lsdException w:name="Normal (Web)" w:semiHidden="1" w:unhideWhenUsed="1"/>
-    <w:lsdException w:name="HTML Acronym" w:semiHidden="1" w:unhideWhenUsed="1"/>
-    <w:lsdException w:name="HTML Address" w:semiHidden="1" w:unhideWhenUsed="1"/>
-    <w:lsdException w:name="HTML Cite" w:semiHidden="1" w:unhideWhenUsed="1"/>
-    <w:lsdException w:name="HTML Code" w:semiHidden="1" w:unhideWhenUsed="1"/>
-    <w:lsdException w:name="HTML Definition" w:semiHidden="1" w:unhideWhenUsed="1"/>
-    <w:lsdException w:name="HTML Keyboard" w:semiHidden="1" w:unhideWhenUsed="1"/>
-    <w:lsdException w:name="HTML Preformatted" w:semiHidden="1" w:unhideWhenUsed="1"/>
-    <w:lsdException w:name="HTML Sample" w:semiHidden="1" w:unhideWhenUsed="1"/>
-    <w:lsdException w:name="HTML Typewriter" w:semiHidden="1" w:unhideWhenUsed="1"/>
-    <w:lsdException w:name="HTML Variable" w:semiHidden="1" w:unhideWhenUsed="1"/>
-    <w:lsdException w:name="Normal Table" w:semiHidden="1" w:unhideWhenUsed="1"/>
-    <w:lsdException w:name="annotation subject" w:semiHidden="1" w:unhideWhenUsed="1"/>
-    <w:lsdException w:name="No List" w:semiHidden="1" w:unhideWhenUsed="1"/>
-    <w:lsdException w:name="Outline List 1" w:semiHidden="1" w:unhideWhenUsed="1"/>
-    <w:lsdException w:name="Outline List 2" w:semiHidden="1" w:unhideWhenUsed="1"/>
-    <w:lsdException w:name="Outline List 3" w:semiHidden="1" w:unhideWhenUsed="1"/>
-    <w:lsdException w:name="Table Simple 1" w:semiHidden="1" w:unhideWhenUsed="1"/>
-    <w:lsdException w:name="Table Simple 2" w:semiHidden="1" w:unhideWhenUsed="1"/>
-    <w:lsdException w:name="Table Simple 3" w:semiHidden="1" w:unhideWhenUsed="1"/>
-    <w:lsdException w:name="Table Classic 1" w:semiHidden="1" w:unhideWhenUsed="1"/>
-    <w:lsdException w:name="Table Classic 2" w:semiHidden="1" w:unhideWhenUsed="1"/>
-    <w:lsdException w:name="Table Classic 3" w:semiHidden="1" w:unhideWhenUsed="1"/>
-    <w:lsdException w:name="Table Classic 4" w:semiHidden="1" w:unhideWhenUsed="1"/>
-    <w:lsdException w:name="Table Colorful 1" w:semiHidden="1" w:unhideWhenUsed="1"/>
-    <w:lsdException w:name="Table Colorful 2" w:semiHidden="1" w:unhideWhenUsed="1"/>
-    <w:lsdException w:name="Table Colorful 3" w:semiHidden="1" w:unhideWhenUsed="1"/>
-    <w:lsdException w:name="Table Columns 1" w:semiHidden="1" w:unhideWhenUsed="1"/>
-    <w:lsdException w:name="Table Columns 2" w:semiHidden="1" w:unhideWhenUsed="1"/>
-    <w:lsdException w:name="Table Columns 3" w:semiHidden="1" w:unhideWhenUsed="1"/>
-    <w:lsdException w:name="Table Columns 4" w:semiHidden="1" w:unhideWhenUsed="1"/>
-    <w:lsdException w:name="Table Columns 5" w:semiHidden="1" w:unhideWhenUsed="1"/>
-    <w:lsdException w:name="Table Grid 1" w:semiHidden="1" w:unhideWhenUsed="1"/>
-    <w:lsdException w:name="Table Grid 2" w:semiHidden="1" w:unhideWhenUsed="1"/>
-    <w:lsdException w:name="Table Grid 3" w:semiHidden="1" w:unhideWhenUsed="1"/>
-    <w:lsdException w:name="Table Grid 4" w:semiHidden="1" w:unhideWhenUsed="1"/>
-    <w:lsdException w:name="Table Grid 5" w:semiHidden="1" w:unhideWhenUsed="1"/>
-    <w:lsdException w:name="Table Grid 6" w:semiHidden="1" w:unhideWhenUsed="1"/>
-    <w:lsdException w:name="Table Grid 7" w:semiHidden="1" w:unhideWhenUsed="1"/>
-    <w:lsdException w:name="Table Grid 8" w:semiHidden="1" w:unhideWhenUsed="1"/>
-    <w:lsdException w:name="Table List 1" w:semiHidden="1" w:unhideWhenUsed="1"/>
-    <w:lsdException w:name="Table List 2" w:semiHidden="1" w:unhideWhenUsed="1"/>
-    <w:lsdException w:name="Table List 3" w:semiHidden="1" w:unhideWhenUsed="1"/>
-    <w:lsdException w:name="Table List 4" w:semiHidden="1" w:unhideWhenUsed="1"/>
-    <w:lsdException w:name="Table List 5" w:semiHidden="1" w:unhideWhenUsed="1"/>
-    <w:lsdException w:name="Table List 6" w:semiHidden="1" w:unhideWhenUsed="1"/>
-    <w:lsdException w:name="Table List 7" w:semiHidden="1" w:unhideWhenUsed="1"/>
-    <w:lsdException w:name="Table List 8" w:semiHidden="1" w:unhideWhenUsed="1"/>
-    <w:lsdException w:name="Table 3D effects 1" w:semiHidden="1" w:unhideWhenUsed="1"/>
-    <w:lsdException w:name="Table 3D effects 2" w:semiHidden="1" w:unhideWhenUsed="1"/>
-    <w:lsdException w:name="Table 3D effects 3" w:semiHidden="1" w:unhideWhenUsed="1"/>
-    <w:lsdException w:name="Table Contemporary" w:semiHidden="1" w:unhideWhenUsed="1"/>
-    <w:lsdException w:name="Table Elegant" w:semiHidden="1" w:unhideWhenUsed="1"/>
-    <w:lsdException w:name="Table Professional" w:semiHidden="1" w:unhideWhenUsed="1"/>
-    <w:lsdException w:name="Table Subtle 1" w:semiHidden="1" w:unhideWhenUsed="1"/>
-    <w:lsdException w:name="Table Subtle 2" w:semiHidden="1" w:unhideWhenUsed="1"/>
-    <w:lsdException w:name="Table Web 1" w:semiHidden="1" w:unhideWhenUsed="1"/>
-    <w:lsdException w:name="Table Web 2" w:semiHidden="1" w:unhideWhenUsed="1"/>
-    <w:lsdException w:name="Table Web 3" w:semiHidden="1" w:unhideWhenUsed="1"/>
-    <w:lsdException w:name="Balloon Text" w:semiHidden="1" w:unhideWhenUsed="1"/>
-    <w:lsdException w:name="Table Grid" w:uiPriority="39"/>
-    <w:lsdException w:name="Table Theme" w:semiHidden="1" w:unhideWhenUsed="1"/>
-    <w:lsdException w:name="Note Level 1" w:semiHidden="1" w:unhideWhenUsed="1"/>
-    <w:lsdException w:name="Note Level 2" w:semiHidden="1" w:unhideWhenUsed="1"/>
-    <w:lsdException w:name="Note Level 3" w:semiHidden="1" w:unhideWhenUsed="1"/>
-    <w:lsdException w:name="Note Level 4" w:semiHidden="1" w:unhideWhenUsed="1"/>
-    <w:lsdException w:name="Note Level 5" w:semiHidden="1" w:unhideWhenUsed="1"/>
-    <w:lsdException w:name="Note Level 6" w:semiHidden="1" w:unhideWhenUsed="1"/>
-    <w:lsdException w:name="Note Level 7" w:semiHidden="1" w:unhideWhenUsed="1"/>
-    <w:lsdException w:name="Note Level 8" w:semiHidden="1" w:unhideWhenUsed="1"/>
-    <w:lsdException w:name="Note Level 9" w:semiHidden="1" w:unhideWhenUsed="1"/>
-    <w:lsdException w:name="Placeholder Text" w:semiHidden="1"/>
-    <w:lsdException w:name="No Spacing" w:uiPriority="1" w:qFormat="1"/>
-    <w:lsdException w:name="Light Shading" w:uiPriority="60"/>
-    <w:lsdException w:name="Light List" w:uiPriority="61"/>
-    <w:lsdException w:name="Light Grid" w:uiPriority="62"/>
-    <w:lsdException w:name="Medium Shading 1" w:uiPriority="63"/>
-    <w:lsdException w:name="Medium Shading 2" w:uiPriority="64"/>
-    <w:lsdException w:name="Medium List 1" w:uiPriority="65"/>
-    <w:lsdException w:name="Medium List 2" w:uiPriority="66"/>
-    <w:lsdException w:name="Medium Grid 1" w:uiPriority="67"/>
-    <w:lsdException w:name="Medium Grid 2" w:uiPriority="68"/>
-    <w:lsdException w:name="Medium Grid 3" w:uiPriority="69"/>
-    <w:lsdException w:name="Dark List" w:uiPriority="70"/>
-    <w:lsdException w:name="Colorful Shading" w:uiPriority="71"/>
-    <w:lsdException w:name="Colorful List" w:uiPriority="72"/>
-    <w:lsdException w:name="Colorful Grid" w:uiPriority="73"/>
-    <w:lsdException w:name="Light Shading Accent 1" w:uiPriority="60"/>
-    <w:lsdException w:name="Light List Accent 1" w:uiPriority="61"/>
-    <w:lsdException w:name="Light Grid Accent 1" w:uiPriority="62"/>
-    <w:lsdException w:name="Medium Shading 1 Accent 1" w:uiPriority="63"/>
-    <w:lsdException w:name="Medium Shading 2 Accent 1" w:uiPriority="64"/>
-    <w:lsdException w:name="Medium List 1 Accent 1" w:uiPriority="65"/>
-    <w:lsdException w:name="Revision" w:semiHidden="1"/>
-    <w:lsdException w:name="List Paragraph" w:uiPriority="34" w:qFormat="1"/>
-    <w:lsdException w:name="Quote" w:uiPriority="29" w:qFormat="1"/>
-    <w:lsdException w:name="Intense Quote" w:uiPriority="30" w:qFormat="1"/>
-    <w:lsdException w:name="Medium List 2 Accent 1" w:uiPriority="66"/>
-    <w:lsdException w:name="Medium Grid 1 Accent 1" w:uiPriority="67"/>
-    <w:lsdException w:name="Medium Grid 2 Accent 1" w:uiPriority="68"/>
-    <w:lsdException w:name="Medium Grid 3 Accent 1" w:uiPriority="69"/>
-    <w:lsdException w:name="Dark List Accent 1" w:uiPriority="70"/>
-    <w:lsdException w:name="Colorful Shading Accent 1" w:uiPriority="71"/>
-    <w:lsdException w:name="Colorful List Accent 1" w:uiPriority="72"/>
-    <w:lsdException w:name="Colorful Grid Accent 1" w:uiPriority="73"/>
-    <w:lsdException w:name="Light Shading Accent 2" w:uiPriority="60"/>
-    <w:lsdException w:name="Light List Accent 2" w:uiPriority="61"/>
-    <w:lsdException w:name="Light Grid Accent 2" w:uiPriority="62"/>
-    <w:lsdException w:name="Medium Shading 1 Accent 2" w:uiPriority="63"/>
-    <w:lsdException w:name="Medium Shading 2 Accent 2" w:uiPriority="64"/>
-    <w:lsdException w:name="Medium List 1 Accent 2" w:uiPriority="65"/>
-    <w:lsdException w:name="Medium List 2 Accent 2" w:uiPriority="66"/>
-    <w:lsdException w:name="Medium Grid 1 Accent 2" w:uiPriority="67"/>
-    <w:lsdException w:name="Medium Grid 2 Accent 2" w:uiPriority="68"/>
-    <w:lsdException w:name="Medium Grid 3 Accent 2" w:uiPriority="69"/>
-    <w:lsdException w:name="Dark List Accent 2" w:uiPriority="70"/>
-    <w:lsdException w:name="Colorful Shading Accent 2" w:uiPriority="71"/>
-    <w:lsdException w:name="Colorful List Accent 2" w:uiPriority="72"/>
-    <w:lsdException w:name="Colorful Grid Accent 2" w:uiPriority="73"/>
-    <w:lsdException w:name="Light Shading Accent 3" w:uiPriority="60"/>
-    <w:lsdException w:name="Light List Accent 3" w:uiPriority="61"/>
-    <w:lsdException w:name="Light Grid Accent 3" w:uiPriority="62"/>
-    <w:lsdException w:name="Medium Shading 1 Accent 3" w:uiPriority="63"/>
-    <w:lsdException w:name="Medium Shading 2 Accent 3" w:uiPriority="64"/>
-    <w:lsdException w:name="Medium List 1 Accent 3" w:uiPriority="65"/>
-    <w:lsdException w:name="Medium List 2 Accent 3" w:uiPriority="66"/>
-    <w:lsdException w:name="Medium Grid 1 Accent 3" w:uiPriority="67"/>
-    <w:lsdException w:name="Medium Grid 2 Accent 3" w:uiPriority="68"/>
-    <w:lsdException w:name="Medium Grid 3 Accent 3" w:uiPriority="69"/>
-    <w:lsdException w:name="Dark List Accent 3" w:uiPriority="70"/>
-    <w:lsdException w:name="Colorful Shading Accent 3" w:uiPriority="71"/>
-    <w:lsdException w:name="Colorful List Accent 3" w:uiPriority="72"/>
-    <w:lsdException w:name="Colorful Grid Accent 3" w:uiPriority="73"/>
-    <w:lsdException w:name="Light Shading Accent 4" w:uiPriority="60"/>
-    <w:lsdException w:name="Light List Accent 4" w:uiPriority="61"/>
-    <w:lsdException w:name="Light Grid Accent 4" w:uiPriority="62"/>
-    <w:lsdException w:name="Medium Shading 1 Accent 4" w:uiPriority="63"/>
-    <w:lsdException w:name="Medium Shading 2 Accent 4" w:uiPriority="64"/>
-    <w:lsdException w:name="Medium List 1 Accent 4" w:uiPriority="65"/>
-    <w:lsdException w:name="Medium List 2 Accent 4" w:uiPriority="66"/>
-    <w:lsdException w:name="Medium Grid 1 Accent 4" w:uiPriority="67"/>
-    <w:lsdException w:name="Medium Grid 2 Accent 4" w:uiPriority="68"/>
-    <w:lsdException w:name="Medium Grid 3 Accent 4" w:uiPriority="69"/>
-    <w:lsdException w:name="Dark List Accent 4" w:uiPriority="70"/>
-    <w:lsdException w:name="Colorful Shading Accent 4" w:uiPriority="71"/>
-    <w:lsdException w:name="Colorful List Accent 4" w:uiPriority="72"/>
-    <w:lsdException w:name="Colorful Grid Accent 4" w:uiPriority="73"/>
-    <w:lsdException w:name="Light Shading Accent 5" w:uiPriority="60"/>
-    <w:lsdException w:name="Light List Accent 5" w:uiPriority="61"/>
-    <w:lsdException w:name="Light Grid Accent 5" w:uiPriority="62"/>
-    <w:lsdException w:name="Medium Shading 1 Accent 5" w:uiPriority="63"/>
-    <w:lsdException w:name="Medium Shading 2 Accent 5" w:uiPriority="64"/>
-    <w:lsdException w:name="Medium List 1 Accent 5" w:uiPriority="65"/>
-    <w:lsdException w:name="Medium List 2 Accent 5" w:uiPriority="66"/>
-    <w:lsdException w:name="Medium Grid 1 Accent 5" w:uiPriority="67"/>
-    <w:lsdException w:name="Medium Grid 2 Accent 5" w:uiPriority="68"/>
-    <w:lsdException w:name="Medium Grid 3 Accent 5" w:uiPriority="69"/>
-    <w:lsdException w:name="Dark List Accent 5" w:uiPriority="70"/>
-    <w:lsdException w:name="Colorful Shading Accent 5" w:uiPriority="71"/>
-    <w:lsdException w:name="Colorful List Accent 5" w:uiPriority="72"/>
-    <w:lsdException w:name="Colorful Grid Accent 5" w:uiPriority="73"/>
-    <w:lsdException w:name="Light Shading Accent 6" w:uiPriority="60"/>
-    <w:lsdException w:name="Light List Accent 6" w:uiPriority="61"/>
-    <w:lsdException w:name="Light Grid Accent 6" w:uiPriority="62"/>
-    <w:lsdException w:name="Medium Shading 1 Accent 6" w:uiPriority="63"/>
-    <w:lsdException w:name="Medium Shading 2 Accent 6" w:uiPriority="64"/>
-    <w:lsdException w:name="Medium List 1 Accent 6" w:uiPriority="65"/>
-    <w:lsdException w:name="Medium List 2 Accent 6" w:uiPriority="66"/>
-    <w:lsdException w:name="Medium Grid 1 Accent 6" w:uiPriority="67"/>
-    <w:lsdException w:name="Medium Grid 2 Accent 6" w:uiPriority="68"/>
-    <w:lsdException w:name="Medium Grid 3 Accent 6" w:uiPriority="69"/>
-    <w:lsdException w:name="Dark List Accent 6" w:uiPriority="70"/>
-    <w:lsdException w:name="Colorful Shading Accent 6" w:uiPriority="71"/>
-    <w:lsdException w:name="Colorful List Accent 6" w:uiPriority="72"/>
-    <w:lsdException w:name="Colorful Grid Accent 6" w:uiPriority="73"/>
-    <w:lsdException w:name="Subtle Emphasis" w:uiPriority="19" w:qFormat="1"/>
-    <w:lsdException w:name="Intense Emphasis" w:uiPriority="21" w:qFormat="1"/>
-    <w:lsdException w:name="Subtle Reference" w:uiPriority="31" w:qFormat="1"/>
-    <w:lsdException w:name="Intense Reference" w:uiPriority="32" w:qFormat="1"/>
-    <w:lsdException w:name="Book Title" w:uiPriority="33" w:qFormat="1"/>
-    <w:lsdException w:name="Bibliography" w:semiHidden="1" w:uiPriority="37" w:unhideWhenUsed="1"/>
-    <w:lsdException w:name="TOC Heading" w:semiHidden="1" w:uiPriority="39" w:unhideWhenUsed="1" w:qFormat="1"/>
-    <w:lsdException w:name="Plain Table 1" w:uiPriority="41"/>
-    <w:lsdException w:name="Plain Table 2" w:uiPriority="42"/>
-    <w:lsdException w:name="Plain Table 3" w:uiPriority="43"/>
-    <w:lsdException w:name="Plain Table 4" w:uiPriority="44"/>
-    <w:lsdException w:name="Plain Table 5" w:uiPriority="45"/>
-    <w:lsdException w:name="Grid Table Light" w:uiPriority="40"/>
-    <w:lsdException w:name="Grid Table 1 Light" w:uiPriority="46"/>
-    <w:lsdException w:name="Grid Table 2" w:uiPriority="47"/>
-    <w:lsdException w:name="Grid Table 3" w:uiPriority="48"/>
-    <w:lsdException w:name="Grid Table 4" w:uiPriority="49"/>
-    <w:lsdException w:name="Grid Table 5 Dark" w:uiPriority="50"/>
-    <w:lsdException w:name="Grid Table 6 Colorful" w:uiPriority="51"/>
-    <w:lsdException w:name="Grid Table 7 Colorful" w:uiPriority="52"/>
-    <w:lsdException w:name="Grid Table 1 Light Accent 1" w:uiPriority="46"/>
-    <w:lsdException w:name="Grid Table 2 Accent 1" w:uiPriority="47"/>
-    <w:lsdException w:name="Grid Table 3 Accent 1" w:uiPriority="48"/>
-    <w:lsdException w:name="Grid Table 4 Accent 1" w:uiPriority="49"/>
-    <w:lsdException w:name="Grid Table 5 Dark Accent 1" w:uiPriority="50"/>
-    <w:lsdException w:name="Grid Table 6 Colorful Accent 1" w:uiPriority="51"/>
-    <w:lsdException w:name="Grid Table 7 Colorful Accent 1" w:uiPriority="52"/>
-    <w:lsdException w:name="Grid Table 1 Light Accent 2" w:uiPriority="46"/>
-    <w:lsdException w:name="Grid Table 2 Accent 2" w:uiPriority="47"/>
-    <w:lsdException w:name="Grid Table 3 Accent 2" w:uiPriority="48"/>
-    <w:lsdException w:name="Grid Table 4 Accent 2" w:uiPriority="49"/>
-    <w:lsdException w:name="Grid Table 5 Dark Accent 2" w:uiPriority="50"/>
-    <w:lsdException w:name="Grid Table 6 Colorful Accent 2" w:uiPriority="51"/>
-    <w:lsdException w:name="Grid Table 7 Colorful Accent 2" w:uiPriority="52"/>
-    <w:lsdException w:name="Grid Table 1 Light Accent 3" w:uiPriority="46"/>
-    <w:lsdException w:name="Grid Table 2 Accent 3" w:uiPriority="47"/>
-    <w:lsdException w:name="Grid Table 3 Accent 3" w:uiPriority="48"/>
-    <w:lsdException w:name="Grid Table 4 Accent 3" w:uiPriority="49"/>
-    <w:lsdException w:name="Grid Table 5 Dark Accent 3" w:uiPriority="50"/>
-    <w:lsdException w:name="Grid Table 6 Colorful Accent 3" w:uiPriority="51"/>
-    <w:lsdException w:name="Grid Table 7 Colorful Accent 3" w:uiPriority="52"/>
-    <w:lsdException w:name="Grid Table 1 Light Accent 4" w:uiPriority="46"/>
-    <w:lsdException w:name="Grid Table 2 Accent 4" w:uiPriority="47"/>
-    <w:lsdException w:name="Grid Table 3 Accent 4" w:uiPriority="48"/>
-    <w:lsdException w:name="Grid Table 4 Accent 4" w:uiPriority="49"/>
-    <w:lsdException w:name="Grid Table 5 Dark Accent 4" w:uiPriority="50"/>
-    <w:lsdException w:name="Grid Table 6 Colorful Accent 4" w:uiPriority="51"/>
-    <w:lsdException w:name="Grid Table 7 Colorful Accent 4" w:uiPriority="52"/>
-    <w:lsdException w:name="Grid Table 1 Light Accent 5" w:uiPriority="46"/>
-    <w:lsdException w:name="Grid Table 2 Accent 5" w:uiPriority="47"/>
-    <w:lsdException w:name="Grid Table 3 Accent 5" w:uiPriority="48"/>
-    <w:lsdException w:name="Grid Table 4 Accent 5" w:uiPriority="49"/>
-    <w:lsdException w:name="Grid Table 5 Dark Accent 5" w:uiPriority="50"/>
-    <w:lsdException w:name="Grid Table 6 Colorful Accent 5" w:uiPriority="51"/>
-    <w:lsdException w:name="Grid Table 7 Colorful Accent 5" w:uiPriority="52"/>
-    <w:lsdException w:name="Grid Table 1 Light Accent 6" w:uiPriority="46"/>
-    <w:lsdException w:name="Grid Table 2 Accent 6" w:uiPriority="47"/>
-    <w:lsdException w:name="Grid Table 3 Accent 6" w:uiPriority="48"/>
-    <w:lsdException w:name="Grid Table 4 Accent 6" w:uiPriority="49"/>
-    <w:lsdException w:name="Grid Table 5 Dark Accent 6" w:uiPriority="50"/>
-    <w:lsdException w:name="Grid Table 6 Colorful Accent 6" w:uiPriority="51"/>
-    <w:lsdException w:name="Grid Table 7 Colorful Accent 6" w:uiPriority="52"/>
-    <w:lsdException w:name="List Table 1 Light" w:uiPriority="46"/>
-    <w:lsdException w:name="List Table 2" w:uiPriority="47"/>
-    <w:lsdException w:name="List Table 3" w:uiPriority="48"/>
-    <w:lsdException w:name="List Table 4" w:uiPriority="49"/>
-    <w:lsdException w:name="List Table 5 Dark" w:uiPriority="50"/>
-    <w:lsdException w:name="List Table 6 Colorful" w:uiPriority="51"/>
-    <w:lsdException w:name="List Table 7 Colorful" w:uiPriority="52"/>
-    <w:lsdException w:name="List Table 1 Light Accent 1" w:uiPriority="46"/>
-    <w:lsdException w:name="List Table 2 Accent 1" w:uiPriority="47"/>
-    <w:lsdException w:name="List Table 3 Accent 1" w:uiPriority="48"/>
-    <w:lsdException w:name="List Table 4 Accent 1" w:uiPriority="49"/>
-    <w:lsdException w:name="List Table 5 Dark Accent 1" w:uiPriority="50"/>
-    <w:lsdException w:name="List Table 6 Colorful Accent 1" w:uiPriority="51"/>
-    <w:lsdException w:name="List Table 7 Colorful Accent 1" w:uiPriority="52"/>
-    <w:lsdException w:name="List Table 1 Light Accent 2" w:uiPriority="46"/>
-    <w:lsdException w:name="List Table 2 Accent 2" w:uiPriority="47"/>
-    <w:lsdException w:name="List Table 3 Accent 2" w:uiPriority="48"/>
-    <w:lsdException w:name="List Table 4 Accent 2" w:uiPriority="49"/>
-    <w:lsdException w:name="List Table 5 Dark Accent 2" w:uiPriority="50"/>
-    <w:lsdException w:name="List Table 6 Colorful Accent 2" w:uiPriority="51"/>
-    <w:lsdException w:name="List Table 7 Colorful Accent 2" w:uiPriority="52"/>
-    <w:lsdException w:name="List Table 1 Light Accent 3" w:uiPriority="46"/>
-    <w:lsdException w:name="List Table 2 Accent 3" w:uiPriority="47"/>
-    <w:lsdException w:name="List Table 3 Accent 3" w:uiPriority="48"/>
-    <w:lsdException w:name="List Table 4 Accent 3" w:uiPriority="49"/>
-    <w:lsdException w:name="List Table 5 Dark Accent 3" w:uiPriority="50"/>
-    <w:lsdException w:name="List Table 6 Colorful Accent 3" w:uiPriority="51"/>
-    <w:lsdException w:name="List Table 7 Colorful Accent 3" w:uiPriority="52"/>
-    <w:lsdException w:name="List Table 1 Light Accent 4" w:uiPriority="46"/>
-    <w:lsdException w:name="List Table 2 Accent 4" w:uiPriority="47"/>
-    <w:lsdException w:name="List Table 3 Accent 4" w:uiPriority="48"/>
-    <w:lsdException w:name="List Table 4 Accent 4" w:uiPriority="49"/>
-    <w:lsdException w:name="List Table 5 Dark Accent 4" w:uiPriority="50"/>
-    <w:lsdException w:name="List Table 6 Colorful Accent 4" w:uiPriority="51"/>
-    <w:lsdException w:name="List Table 7 Colorful Accent 4" w:uiPriority="52"/>
-    <w:lsdException w:name="List Table 1 Light Accent 5" w:uiPriority="46"/>
-    <w:lsdException w:name="List Table 2 Accent 5" w:uiPriority="47"/>
-    <w:lsdException w:name="List Table 3 Accent 5" w:uiPriority="48"/>
-    <w:lsdException w:name="List Table 4 Accent 5" w:uiPriority="49"/>
-    <w:lsdException w:name="List Table 5 Dark Accent 5" w:uiPriority="50"/>
-    <w:lsdException w:name="List Table 6 Colorful Accent 5" w:uiPriority="51"/>
-    <w:lsdException w:name="List Table 7 Colorful Accent 5" w:uiPriority="52"/>
-    <w:lsdException w:name="List Table 1 Light Accent 6" w:uiPriority="46"/>
-    <w:lsdException w:name="List Table 2 Accent 6" w:uiPriority="47"/>
-    <w:lsdException w:name="List Table 3 Accent 6" w:uiPriority="48"/>
-    <w:lsdException w:name="List Table 4 Accent 6" w:uiPriority="49"/>
-    <w:lsdException w:name="List Table 5 Dark Accent 6" w:uiPriority="50"/>
-    <w:lsdException w:name="List Table 6 Colorful Accent 6" w:uiPriority="51"/>
-    <w:lsdException w:name="List Table 7 Colorful Accent 6" w:uiPriority="52"/>
-    <w:lsdException w:name="Mention" w:semiHidden="1" w:unhideWhenUsed="1"/>
-    <w:lsdException w:name="Smart Hyperlink" w:semiHidden="1" w:unhideWhenUsed="1"/>
+  <w:latentStyles w:defLockedState="0" w:defUIPriority="99" w:defSemiHidden="1" w:defUnhideWhenUsed="1" w:defQFormat="0" w:count="267">
+    <w:lsdException w:name="Normal" w:semiHidden="0" w:uiPriority="0" w:unhideWhenUsed="0" w:qFormat="1"/>
+    <w:lsdException w:name="heading 1" w:semiHidden="0" w:uiPriority="9" w:unhideWhenUsed="0" w:qFormat="1"/>
+    <w:lsdException w:name="heading 2" w:uiPriority="9" w:qFormat="1"/>
+    <w:lsdException w:name="heading 3" w:uiPriority="9" w:qFormat="1"/>
+    <w:lsdException w:name="heading 4" w:uiPriority="9" w:qFormat="1"/>
+    <w:lsdException w:name="heading 5" w:uiPriority="9" w:qFormat="1"/>
+    <w:lsdException w:name="heading 6" w:uiPriority="9" w:qFormat="1"/>
+    <w:lsdException w:name="heading 7" w:uiPriority="9" w:qFormat="1"/>
+    <w:lsdException w:name="heading 8" w:uiPriority="9" w:qFormat="1"/>
+    <w:lsdException w:name="heading 9" w:uiPriority="9" w:qFormat="1"/>
+    <w:lsdException w:name="toc 1" w:uiPriority="39"/>
+    <w:lsdException w:name="toc 2" w:uiPriority="39"/>
+    <w:lsdException w:name="toc 3" w:uiPriority="39"/>
+    <w:lsdException w:name="toc 4" w:uiPriority="39"/>
+    <w:lsdException w:name="toc 5" w:uiPriority="39"/>
+    <w:lsdException w:name="toc 6" w:uiPriority="39"/>
+    <w:lsdException w:name="toc 7" w:uiPriority="39"/>
+    <w:lsdException w:name="toc 8" w:uiPriority="39"/>
+    <w:lsdException w:name="toc 9" w:uiPriority="39"/>
+    <w:lsdException w:name="caption" w:uiPriority="35" w:qFormat="1"/>
+    <w:lsdException w:name="Title" w:semiHidden="0" w:uiPriority="10" w:unhideWhenUsed="0" w:qFormat="1"/>
+    <w:lsdException w:name="Default Paragraph Font" w:uiPriority="1"/>
+    <w:lsdException w:name="Subtitle" w:semiHidden="0" w:uiPriority="11" w:unhideWhenUsed="0" w:qFormat="1"/>
+    <w:lsdException w:name="Strong" w:semiHidden="0" w:uiPriority="22" w:unhideWhenUsed="0" w:qFormat="1"/>
+    <w:lsdException w:name="Emphasis" w:semiHidden="0" w:uiPriority="20" w:unhideWhenUsed="0" w:qFormat="1"/>
+    <w:lsdException w:name="Table Grid" w:semiHidden="0" w:uiPriority="39" w:unhideWhenUsed="0"/>
+    <w:lsdException w:name="Placeholder Text" w:unhideWhenUsed="0"/>
+    <w:lsdException w:name="No Spacing" w:semiHidden="0" w:uiPriority="1" w:unhideWhenUsed="0" w:qFormat="1"/>
+    <w:lsdException w:name="Light Shading" w:semiHidden="0" w:uiPriority="60" w:unhideWhenUsed="0"/>
+    <w:lsdException w:name="Light List" w:semiHidden="0" w:uiPriority="61" w:unhideWhenUsed="0"/>
+    <w:lsdException w:name="Light Grid" w:semiHidden="0" w:uiPriority="62" w:unhideWhenUsed="0"/>
+    <w:lsdException w:name="Medium Shading 1" w:semiHidden="0" w:uiPriority="63" w:unhideWhenUsed="0"/>
+    <w:lsdException w:name="Medium Shading 2" w:semiHidden="0" w:uiPriority="64" w:unhideWhenUsed="0"/>
+    <w:lsdException w:name="Medium List 1" w:semiHidden="0" w:uiPriority="65" w:unhideWhenUsed="0"/>
+    <w:lsdException w:name="Medium List 2" w:semiHidden="0" w:uiPriority="66" w:unhideWhenUsed="0"/>
+    <w:lsdException w:name="Medium Grid 1" w:semiHidden="0" w:uiPriority="67" w:unhideWhenUsed="0"/>
+    <w:lsdException w:name="Medium Grid 2" w:semiHidden="0" w:uiPriority="68" w:unhideWhenUsed="0"/>
+    <w:lsdException w:name="Medium Grid 3" w:semiHidden="0" w:uiPriority="69" w:unhideWhenUsed="0"/>
+    <w:lsdException w:name="Dark List" w:semiHidden="0" w:uiPriority="70" w:unhideWhenUsed="0"/>
+    <w:lsdException w:name="Colorful Shading" w:semiHidden="0" w:uiPriority="71" w:unhideWhenUsed="0"/>
+    <w:lsdException w:name="Colorful List" w:semiHidden="0" w:uiPriority="72" w:unhideWhenUsed="0"/>
+    <w:lsdException w:name="Colorful Grid" w:semiHidden="0" w:uiPriority="73" w:unhideWhenUsed="0"/>
+    <w:lsdException w:name="Light Shading Accent 1" w:semiHidden="0" w:uiPriority="60" w:unhideWhenUsed="0"/>
+    <w:lsdException w:name="Light List Accent 1" w:semiHidden="0" w:uiPriority="61" w:unhideWhenUsed="0"/>
+    <w:lsdException w:name="Light Grid Accent 1" w:semiHidden="0" w:uiPriority="62" w:unhideWhenUsed="0"/>
+    <w:lsdException w:name="Medium Shading 1 Accent 1" w:semiHidden="0" w:uiPriority="63" w:unhideWhenUsed="0"/>
+    <w:lsdException w:name="Medium Shading 2 Accent 1" w:semiHidden="0" w:uiPriority="64" w:unhideWhenUsed="0"/>
+    <w:lsdException w:name="Medium List 1 Accent 1" w:semiHidden="0" w:uiPriority="65" w:unhideWhenUsed="0"/>
+    <w:lsdException w:name="Revision" w:unhideWhenUsed="0"/>
+    <w:lsdException w:name="List Paragraph" w:semiHidden="0" w:uiPriority="34" w:unhideWhenUsed="0" w:qFormat="1"/>
+    <w:lsdException w:name="Quote" w:semiHidden="0" w:uiPriority="29" w:unhideWhenUsed="0" w:qFormat="1"/>
+    <w:lsdException w:name="Intense Quote" w:semiHidden="0" w:uiPriority="30" w:unhideWhenUsed="0" w:qFormat="1"/>
+    <w:lsdException w:name="Medium List 2 Accent 1" w:semiHidden="0" w:uiPriority="66" w:unhideWhenUsed="0"/>
+    <w:lsdException w:name="Medium Grid 1 Accent 1" w:semiHidden="0" w:uiPriority="67" w:unhideWhenUsed="0"/>
+    <w:lsdException w:name="Medium Grid 2 Accent 1" w:semiHidden="0" w:uiPriority="68" w:unhideWhenUsed="0"/>
+    <w:lsdException w:name="Medium Grid 3 Accent 1" w:semiHidden="0" w:uiPriority="69" w:unhideWhenUsed="0"/>
+    <w:lsdException w:name="Dark List Accent 1" w:semiHidden="0" w:uiPriority="70" w:unhideWhenUsed="0"/>
+    <w:lsdException w:name="Colorful Shading Accent 1" w:semiHidden="0" w:uiPriority="71" w:unhideWhenUsed="0"/>
+    <w:lsdException w:name="Colorful List Accent 1" w:semiHidden="0" w:uiPriority="72" w:unhideWhenUsed="0"/>
+    <w:lsdException w:name="Colorful Grid Accent 1" w:semiHidden="0" w:uiPriority="73" w:unhideWhenUsed="0"/>
+    <w:lsdException w:name="Light Shading Accent 2" w:semiHidden="0" w:uiPriority="60" w:unhideWhenUsed="0"/>
+    <w:lsdException w:name="Light List Accent 2" w:semiHidden="0" w:uiPriority="61" w:unhideWhenUsed="0"/>
+    <w:lsdException w:name="Light Grid Accent 2" w:semiHidden="0" w:uiPriority="62" w:unhideWhenUsed="0"/>
+    <w:lsdException w:name="Medium Shading 1 Accent 2" w:semiHidden="0" w:uiPriority="63" w:unhideWhenUsed="0"/>
+    <w:lsdException w:name="Medium Shading 2 Accent 2" w:semiHidden="0" w:uiPriority="64" w:unhideWhenUsed="0"/>
+    <w:lsdException w:name="Medium List 1 Accent 2" w:semiHidden="0" w:uiPriority="65" w:unhideWhenUsed="0"/>
+    <w:lsdException w:name="Medium List 2 Accent 2" w:semiHidden="0" w:uiPriority="66" w:unhideWhenUsed="0"/>
+    <w:lsdException w:name="Medium Grid 1 Accent 2" w:semiHidden="0" w:uiPriority="67" w:unhideWhenUsed="0"/>
+    <w:lsdException w:name="Medium Grid 2 Accent 2" w:semiHidden="0" w:uiPriority="68" w:unhideWhenUsed="0"/>
+    <w:lsdException w:name="Medium Grid 3 Accent 2" w:semiHidden="0" w:uiPriority="69" w:unhideWhenUsed="0"/>
+    <w:lsdException w:name="Dark List Accent 2" w:semiHidden="0" w:uiPriority="70" w:unhideWhenUsed="0"/>
+    <w:lsdException w:name="Colorful Shading Accent 2" w:semiHidden="0" w:uiPriority="71" w:unhideWhenUsed="0"/>
+    <w:lsdException w:name="Colorful List Accent 2" w:semiHidden="0" w:uiPriority="72" w:unhideWhenUsed="0"/>
+    <w:lsdException w:name="Colorful Grid Accent 2" w:semiHidden="0" w:uiPriority="73" w:unhideWhenUsed="0"/>
+    <w:lsdException w:name="Light Shading Accent 3" w:semiHidden="0" w:uiPriority="60" w:unhideWhenUsed="0"/>
+    <w:lsdException w:name="Light List Accent 3" w:semiHidden="0" w:uiPriority="61" w:unhideWhenUsed="0"/>
+    <w:lsdException w:name="Light Grid Accent 3" w:semiHidden="0" w:uiPriority="62" w:unhideWhenUsed="0"/>
+    <w:lsdException w:name="Medium Shading 1 Accent 3" w:semiHidden="0" w:uiPriority="63" w:unhideWhenUsed="0"/>
+    <w:lsdException w:name="Medium Shading 2 Accent 3" w:semiHidden="0" w:uiPriority="64" w:unhideWhenUsed="0"/>
+    <w:lsdException w:name="Medium List 1 Accent 3" w:semiHidden="0" w:uiPriority="65" w:unhideWhenUsed="0"/>
+    <w:lsdException w:name="Medium List 2 Accent 3" w:semiHidden="0" w:uiPriority="66" w:unhideWhenUsed="0"/>
+    <w:lsdException w:name="Medium Grid 1 Accent 3" w:semiHidden="0" w:uiPriority="67" w:unhideWhenUsed="0"/>
+    <w:lsdException w:name="Medium Grid 2 Accent 3" w:semiHidden="0" w:uiPriority="68" w:unhideWhenUsed="0"/>
+    <w:lsdException w:name="Medium Grid 3 Accent 3" w:semiHidden="0" w:uiPriority="69" w:unhideWhenUsed="0"/>
+    <w:lsdException w:name="Dark List Accent 3" w:semiHidden="0" w:uiPriority="70" w:unhideWhenUsed="0"/>
+    <w:lsdException w:name="Colorful Shading Accent 3" w:semiHidden="0" w:uiPriority="71" w:unhideWhenUsed="0"/>
+    <w:lsdException w:name="Colorful List Accent 3" w:semiHidden="0" w:uiPriority="72" w:unhideWhenUsed="0"/>
+    <w:lsdException w:name="Colorful Grid Accent 3" w:semiHidden="0" w:uiPriority="73" w:unhideWhenUsed="0"/>
+    <w:lsdException w:name="Light Shading Accent 4" w:semiHidden="0" w:uiPriority="60" w:unhideWhenUsed="0"/>
+    <w:lsdException w:name="Light List Accent 4" w:semiHidden="0" w:uiPriority="61" w:unhideWhenUsed="0"/>
+    <w:lsdException w:name="Light Grid Accent 4" w:semiHidden="0" w:uiPriority="62" w:unhideWhenUsed="0"/>
+    <w:lsdException w:name="Medium Shading 1 Accent 4" w:semiHidden="0" w:uiPriority="63" w:unhideWhenUsed="0"/>
+    <w:lsdException w:name="Medium Shading 2 Accent 4" w:semiHidden="0" w:uiPriority="64" w:unhideWhenUsed="0"/>
+    <w:lsdException w:name="Medium List 1 Accent 4" w:semiHidden="0" w:uiPriority="65" w:unhideWhenUsed="0"/>
+    <w:lsdException w:name="Medium List 2 Accent 4" w:semiHidden="0" w:uiPriority="66" w:unhideWhenUsed="0"/>
+    <w:lsdException w:name="Medium Grid 1 Accent 4" w:semiHidden="0" w:uiPriority="67" w:unhideWhenUsed="0"/>
+    <w:lsdException w:name="Medium Grid 2 Accent 4" w:semiHidden="0" w:uiPriority="68" w:unhideWhenUsed="0"/>
+    <w:lsdException w:name="Medium Grid 3 Accent 4" w:semiHidden="0" w:uiPriority="69" w:unhideWhenUsed="0"/>
+    <w:lsdException w:name="Dark List Accent 4" w:semiHidden="0" w:uiPriority="70" w:unhideWhenUsed="0"/>
+    <w:lsdException w:name="Colorful Shading Accent 4" w:semiHidden="0" w:uiPriority="71" w:unhideWhenUsed="0"/>
+    <w:lsdException w:name="Colorful List Accent 4" w:semiHidden="0" w:uiPriority="72" w:unhideWhenUsed="0"/>
+    <w:lsdException w:name="Colorful Grid Accent 4" w:semiHidden="0" w:uiPriority="73" w:unhideWhenUsed="0"/>
+    <w:lsdException w:name="Light Shading Accent 5" w:semiHidden="0" w:uiPriority="60" w:unhideWhenUsed="0"/>
+    <w:lsdException w:name="Light List Accent 5" w:semiHidden="0" w:uiPriority="61" w:unhideWhenUsed="0"/>
+    <w:lsdException w:name="Light Grid Accent 5" w:semiHidden="0" w:uiPriority="62" w:unhideWhenUsed="0"/>
+    <w:lsdException w:name="Medium Shading 1 Accent 5" w:semiHidden="0" w:uiPriority="63" w:unhideWhenUsed="0"/>
+    <w:lsdException w:name="Medium Shading 2 Accent 5" w:semiHidden="0" w:uiPriority="64" w:unhideWhenUsed="0"/>
+    <w:lsdException w:name="Medium List 1 Accent 5" w:semiHidden="0" w:uiPriority="65" w:unhideWhenUsed="0"/>
+    <w:lsdException w:name="Medium List 2 Accent 5" w:semiHidden="0" w:uiPriority="66" w:unhideWhenUsed="0"/>
+    <w:lsdException w:name="Medium Grid 1 Accent 5" w:semiHidden="0" w:uiPriority="67" w:unhideWhenUsed="0"/>
+    <w:lsdException w:name="Medium Grid 2 Accent 5" w:semiHidden="0" w:uiPriority="68" w:unhideWhenUsed="0"/>
+    <w:lsdException w:name="Medium Grid 3 Accent 5" w:semiHidden="0" w:uiPriority="69" w:unhideWhenUsed="0"/>
+    <w:lsdException w:name="Dark List Accent 5" w:semiHidden="0" w:uiPriority="70" w:unhideWhenUsed="0"/>
+    <w:lsdException w:name="Colorful Shading Accent 5" w:semiHidden="0" w:uiPriority="71" w:unhideWhenUsed="0"/>
+    <w:lsdException w:name="Colorful List Accent 5" w:semiHidden="0" w:uiPriority="72" w:unhideWhenUsed="0"/>
+    <w:lsdException w:name="Colorful Grid Accent 5" w:semiHidden="0" w:uiPriority="73" w:unhideWhenUsed="0"/>
+    <w:lsdException w:name="Light Shading Accent 6" w:semiHidden="0" w:uiPriority="60" w:unhideWhenUsed="0"/>
+    <w:lsdException w:name="Light List Accent 6" w:semiHidden="0" w:uiPriority="61" w:unhideWhenUsed="0"/>
+    <w:lsdException w:name="Light Grid Accent 6" w:semiHidden="0" w:uiPriority="62" w:unhideWhenUsed="0"/>
+    <w:lsdException w:name="Medium Shading 1 Accent 6" w:semiHidden="0" w:uiPriority="63" w:unhideWhenUsed="0"/>
+    <w:lsdException w:name="Medium Shading 2 Accent 6" w:semiHidden="0" w:uiPriority="64" w:unhideWhenUsed="0"/>
+    <w:lsdException w:name="Medium List 1 Accent 6" w:semiHidden="0" w:uiPriority="65" w:unhideWhenUsed="0"/>
+    <w:lsdException w:name="Medium List 2 Accent 6" w:semiHidden="0" w:uiPriority="66" w:unhideWhenUsed="0"/>
+    <w:lsdException w:name="Medium Grid 1 Accent 6" w:semiHidden="0" w:uiPriority="67" w:unhideWhenUsed="0"/>
+    <w:lsdException w:name="Medium Grid 2 Accent 6" w:semiHidden="0" w:uiPriority="68" w:unhideWhenUsed="0"/>
+    <w:lsdException w:name="Medium Grid 3 Accent 6" w:semiHidden="0" w:uiPriority="69" w:unhideWhenUsed="0"/>
+    <w:lsdException w:name="Dark List Accent 6" w:semiHidden="0" w:uiPriority="70" w:unhideWhenUsed="0"/>
+    <w:lsdException w:name="Colorful Shading Accent 6" w:semiHidden="0" w:uiPriority="71" w:unhideWhenUsed="0"/>
+    <w:lsdException w:name="Colorful List Accent 6" w:semiHidden="0" w:uiPriority="72" w:unhideWhenUsed="0"/>
+    <w:lsdException w:name="Colorful Grid Accent 6" w:semiHidden="0" w:uiPriority="73" w:unhideWhenUsed="0"/>
+    <w:lsdException w:name="Subtle Emphasis" w:semiHidden="0" w:uiPriority="19" w:unhideWhenUsed="0" w:qFormat="1"/>
+    <w:lsdException w:name="Intense Emphasis" w:semiHidden="0" w:uiPriority="21" w:unhideWhenUsed="0" w:qFormat="1"/>
+    <w:lsdException w:name="Subtle Reference" w:semiHidden="0" w:uiPriority="31" w:unhideWhenUsed="0" w:qFormat="1"/>
+    <w:lsdException w:name="Intense Reference" w:semiHidden="0" w:uiPriority="32" w:unhideWhenUsed="0" w:qFormat="1"/>
+    <w:lsdException w:name="Book Title" w:semiHidden="0" w:uiPriority="33" w:unhideWhenUsed="0" w:qFormat="1"/>
+    <w:lsdException w:name="Bibliography" w:uiPriority="37"/>
+    <w:lsdException w:name="TOC Heading" w:uiPriority="39" w:qFormat="1"/>
   </w:latentStyles>
   <w:style w:type="paragraph" w:default="1" w:styleId="Normal">
     <w:name w:val="Normal"/>
@@ -4820,7 +5357,6 @@
     <w:uiPriority w:val="39"/>
     <w:rsid w:val="00610429"/>
     <w:tblPr>
-      <w:tblInd w:w="0" w:type="dxa"/>
       <w:tblBorders>
         <w:top w:val="single" w:sz="4" w:space="0" w:color="auto"/>
         <w:left w:val="single" w:sz="4" w:space="0" w:color="auto"/>
@@ -4829,12 +5365,630 @@
         <w:insideH w:val="single" w:sz="4" w:space="0" w:color="auto"/>
         <w:insideV w:val="single" w:sz="4" w:space="0" w:color="auto"/>
       </w:tblBorders>
+    </w:tblPr>
+  </w:style>
+  <w:style w:type="character" w:customStyle="1" w:styleId="Heading2Char">
+    <w:name w:val="Heading 2 Char"/>
+    <w:basedOn w:val="DefaultParagraphFont"/>
+    <w:link w:val="Heading2"/>
+    <w:uiPriority w:val="9"/>
+    <w:rsid w:val="00AA3AB4"/>
+    <w:rPr>
+      <w:rFonts w:asciiTheme="majorHAnsi" w:eastAsiaTheme="majorEastAsia" w:hAnsiTheme="majorHAnsi" w:cstheme="majorBidi"/>
+      <w:color w:val="2F5496" w:themeColor="accent1" w:themeShade="BF"/>
+      <w:sz w:val="26"/>
+      <w:szCs w:val="26"/>
+    </w:rPr>
+  </w:style>
+  <w:style w:type="paragraph" w:styleId="Revision">
+    <w:name w:val="Revision"/>
+    <w:hidden/>
+    <w:uiPriority w:val="99"/>
+    <w:semiHidden/>
+    <w:rsid w:val="000715CF"/>
+  </w:style>
+  <w:style w:type="character" w:styleId="CommentReference">
+    <w:name w:val="annotation reference"/>
+    <w:basedOn w:val="DefaultParagraphFont"/>
+    <w:uiPriority w:val="99"/>
+    <w:semiHidden/>
+    <w:unhideWhenUsed/>
+    <w:rsid w:val="00C23CEA"/>
+    <w:rPr>
+      <w:sz w:val="18"/>
+      <w:szCs w:val="18"/>
+    </w:rPr>
+  </w:style>
+  <w:style w:type="paragraph" w:styleId="CommentText">
+    <w:name w:val="annotation text"/>
+    <w:basedOn w:val="Normal"/>
+    <w:link w:val="CommentTextChar"/>
+    <w:uiPriority w:val="99"/>
+    <w:semiHidden/>
+    <w:unhideWhenUsed/>
+    <w:rsid w:val="00C23CEA"/>
+  </w:style>
+  <w:style w:type="character" w:customStyle="1" w:styleId="CommentTextChar">
+    <w:name w:val="Comment Text Char"/>
+    <w:basedOn w:val="DefaultParagraphFont"/>
+    <w:link w:val="CommentText"/>
+    <w:uiPriority w:val="99"/>
+    <w:semiHidden/>
+    <w:rsid w:val="00C23CEA"/>
+  </w:style>
+  <w:style w:type="paragraph" w:styleId="CommentSubject">
+    <w:name w:val="annotation subject"/>
+    <w:basedOn w:val="CommentText"/>
+    <w:next w:val="CommentText"/>
+    <w:link w:val="CommentSubjectChar"/>
+    <w:uiPriority w:val="99"/>
+    <w:semiHidden/>
+    <w:unhideWhenUsed/>
+    <w:rsid w:val="00C23CEA"/>
+    <w:rPr>
+      <w:b/>
+      <w:bCs/>
+      <w:sz w:val="20"/>
+      <w:szCs w:val="20"/>
+    </w:rPr>
+  </w:style>
+  <w:style w:type="character" w:customStyle="1" w:styleId="CommentSubjectChar">
+    <w:name w:val="Comment Subject Char"/>
+    <w:basedOn w:val="CommentTextChar"/>
+    <w:link w:val="CommentSubject"/>
+    <w:uiPriority w:val="99"/>
+    <w:semiHidden/>
+    <w:rsid w:val="00C23CEA"/>
+    <w:rPr>
+      <w:b/>
+      <w:bCs/>
+      <w:sz w:val="20"/>
+      <w:szCs w:val="20"/>
+    </w:rPr>
+  </w:style>
+  <w:style w:type="paragraph" w:styleId="BalloonText">
+    <w:name w:val="Balloon Text"/>
+    <w:basedOn w:val="Normal"/>
+    <w:link w:val="BalloonTextChar"/>
+    <w:uiPriority w:val="99"/>
+    <w:semiHidden/>
+    <w:unhideWhenUsed/>
+    <w:rsid w:val="00C23CEA"/>
+    <w:rPr>
+      <w:rFonts w:ascii="Times New Roman" w:hAnsi="Times New Roman" w:cs="Times New Roman"/>
+      <w:sz w:val="18"/>
+      <w:szCs w:val="18"/>
+    </w:rPr>
+  </w:style>
+  <w:style w:type="character" w:customStyle="1" w:styleId="BalloonTextChar">
+    <w:name w:val="Balloon Text Char"/>
+    <w:basedOn w:val="DefaultParagraphFont"/>
+    <w:link w:val="BalloonText"/>
+    <w:uiPriority w:val="99"/>
+    <w:semiHidden/>
+    <w:rsid w:val="00C23CEA"/>
+    <w:rPr>
+      <w:rFonts w:ascii="Times New Roman" w:hAnsi="Times New Roman" w:cs="Times New Roman"/>
+      <w:sz w:val="18"/>
+      <w:szCs w:val="18"/>
+    </w:rPr>
+  </w:style>
+  <w:style w:type="character" w:customStyle="1" w:styleId="Heading3Char">
+    <w:name w:val="Heading 3 Char"/>
+    <w:basedOn w:val="DefaultParagraphFont"/>
+    <w:link w:val="Heading3"/>
+    <w:uiPriority w:val="9"/>
+    <w:rsid w:val="0089767D"/>
+    <w:rPr>
+      <w:rFonts w:asciiTheme="majorHAnsi" w:eastAsiaTheme="majorEastAsia" w:hAnsiTheme="majorHAnsi" w:cstheme="majorBidi"/>
+      <w:color w:val="1F3763" w:themeColor="accent1" w:themeShade="7F"/>
+    </w:rPr>
+  </w:style>
+</w:styles>
+</file>
+
+<file path=word/stylesWithEffects.xml><?xml version="1.0" encoding="utf-8"?>
+<w:styles xmlns:wpc="http://schemas.microsoft.com/office/word/2010/wordprocessingCanvas" xmlns:mc="http://schemas.openxmlformats.org/markup-compatibility/2006" xmlns:o="urn:schemas-microsoft-com:office:office" xmlns:r="http://schemas.openxmlformats.org/officeDocument/2006/relationships" xmlns:m="http://schemas.openxmlformats.org/officeDocument/2006/math" xmlns:v="urn:schemas-microsoft-com:vml" xmlns:wp14="http://schemas.microsoft.com/office/word/2010/wordprocessingDrawing" xmlns:wp="http://schemas.openxmlformats.org/drawingml/2006/wordprocessingDrawing" xmlns:w10="urn:schemas-microsoft-com:office:word" xmlns:w="http://schemas.openxmlformats.org/wordprocessingml/2006/main" xmlns:w14="http://schemas.microsoft.com/office/word/2010/wordml" xmlns:wpg="http://schemas.microsoft.com/office/word/2010/wordprocessingGroup" xmlns:wpi="http://schemas.microsoft.com/office/word/2010/wordprocessingInk" xmlns:wne="http://schemas.microsoft.com/office/word/2006/wordml" xmlns:wps="http://schemas.microsoft.com/office/word/2010/wordprocessingShape" mc:Ignorable="w14 wp14">
+  <w:docDefaults>
+    <w:rPrDefault>
+      <w:rPr>
+        <w:rFonts w:asciiTheme="minorHAnsi" w:eastAsiaTheme="minorHAnsi" w:hAnsiTheme="minorHAnsi" w:cstheme="minorBidi"/>
+        <w:sz w:val="24"/>
+        <w:szCs w:val="24"/>
+        <w:lang w:val="en-GB" w:eastAsia="en-US" w:bidi="ar-SA"/>
+      </w:rPr>
+    </w:rPrDefault>
+    <w:pPrDefault/>
+  </w:docDefaults>
+  <w:latentStyles w:defLockedState="0" w:defUIPriority="99" w:defSemiHidden="1" w:defUnhideWhenUsed="1" w:defQFormat="0" w:count="267">
+    <w:lsdException w:name="Normal" w:semiHidden="0" w:uiPriority="0" w:unhideWhenUsed="0" w:qFormat="1"/>
+    <w:lsdException w:name="heading 1" w:semiHidden="0" w:uiPriority="9" w:unhideWhenUsed="0" w:qFormat="1"/>
+    <w:lsdException w:name="heading 2" w:uiPriority="9" w:qFormat="1"/>
+    <w:lsdException w:name="heading 3" w:uiPriority="9" w:qFormat="1"/>
+    <w:lsdException w:name="heading 4" w:uiPriority="9" w:qFormat="1"/>
+    <w:lsdException w:name="heading 5" w:uiPriority="9" w:qFormat="1"/>
+    <w:lsdException w:name="heading 6" w:uiPriority="9" w:qFormat="1"/>
+    <w:lsdException w:name="heading 7" w:uiPriority="9" w:qFormat="1"/>
+    <w:lsdException w:name="heading 8" w:uiPriority="9" w:qFormat="1"/>
+    <w:lsdException w:name="heading 9" w:uiPriority="9" w:qFormat="1"/>
+    <w:lsdException w:name="toc 1" w:uiPriority="39"/>
+    <w:lsdException w:name="toc 2" w:uiPriority="39"/>
+    <w:lsdException w:name="toc 3" w:uiPriority="39"/>
+    <w:lsdException w:name="toc 4" w:uiPriority="39"/>
+    <w:lsdException w:name="toc 5" w:uiPriority="39"/>
+    <w:lsdException w:name="toc 6" w:uiPriority="39"/>
+    <w:lsdException w:name="toc 7" w:uiPriority="39"/>
+    <w:lsdException w:name="toc 8" w:uiPriority="39"/>
+    <w:lsdException w:name="toc 9" w:uiPriority="39"/>
+    <w:lsdException w:name="caption" w:uiPriority="35" w:qFormat="1"/>
+    <w:lsdException w:name="Title" w:semiHidden="0" w:uiPriority="10" w:unhideWhenUsed="0" w:qFormat="1"/>
+    <w:lsdException w:name="Default Paragraph Font" w:uiPriority="1"/>
+    <w:lsdException w:name="Subtitle" w:semiHidden="0" w:uiPriority="11" w:unhideWhenUsed="0" w:qFormat="1"/>
+    <w:lsdException w:name="Strong" w:semiHidden="0" w:uiPriority="22" w:unhideWhenUsed="0" w:qFormat="1"/>
+    <w:lsdException w:name="Emphasis" w:semiHidden="0" w:uiPriority="20" w:unhideWhenUsed="0" w:qFormat="1"/>
+    <w:lsdException w:name="Table Grid" w:semiHidden="0" w:uiPriority="39" w:unhideWhenUsed="0"/>
+    <w:lsdException w:name="Placeholder Text" w:unhideWhenUsed="0"/>
+    <w:lsdException w:name="No Spacing" w:semiHidden="0" w:uiPriority="1" w:unhideWhenUsed="0" w:qFormat="1"/>
+    <w:lsdException w:name="Light Shading" w:semiHidden="0" w:uiPriority="60" w:unhideWhenUsed="0"/>
+    <w:lsdException w:name="Light List" w:semiHidden="0" w:uiPriority="61" w:unhideWhenUsed="0"/>
+    <w:lsdException w:name="Light Grid" w:semiHidden="0" w:uiPriority="62" w:unhideWhenUsed="0"/>
+    <w:lsdException w:name="Medium Shading 1" w:semiHidden="0" w:uiPriority="63" w:unhideWhenUsed="0"/>
+    <w:lsdException w:name="Medium Shading 2" w:semiHidden="0" w:uiPriority="64" w:unhideWhenUsed="0"/>
+    <w:lsdException w:name="Medium List 1" w:semiHidden="0" w:uiPriority="65" w:unhideWhenUsed="0"/>
+    <w:lsdException w:name="Medium List 2" w:semiHidden="0" w:uiPriority="66" w:unhideWhenUsed="0"/>
+    <w:lsdException w:name="Medium Grid 1" w:semiHidden="0" w:uiPriority="67" w:unhideWhenUsed="0"/>
+    <w:lsdException w:name="Medium Grid 2" w:semiHidden="0" w:uiPriority="68" w:unhideWhenUsed="0"/>
+    <w:lsdException w:name="Medium Grid 3" w:semiHidden="0" w:uiPriority="69" w:unhideWhenUsed="0"/>
+    <w:lsdException w:name="Dark List" w:semiHidden="0" w:uiPriority="70" w:unhideWhenUsed="0"/>
+    <w:lsdException w:name="Colorful Shading" w:semiHidden="0" w:uiPriority="71" w:unhideWhenUsed="0"/>
+    <w:lsdException w:name="Colorful List" w:semiHidden="0" w:uiPriority="72" w:unhideWhenUsed="0"/>
+    <w:lsdException w:name="Colorful Grid" w:semiHidden="0" w:uiPriority="73" w:unhideWhenUsed="0"/>
+    <w:lsdException w:name="Light Shading Accent 1" w:semiHidden="0" w:uiPriority="60" w:unhideWhenUsed="0"/>
+    <w:lsdException w:name="Light List Accent 1" w:semiHidden="0" w:uiPriority="61" w:unhideWhenUsed="0"/>
+    <w:lsdException w:name="Light Grid Accent 1" w:semiHidden="0" w:uiPriority="62" w:unhideWhenUsed="0"/>
+    <w:lsdException w:name="Medium Shading 1 Accent 1" w:semiHidden="0" w:uiPriority="63" w:unhideWhenUsed="0"/>
+    <w:lsdException w:name="Medium Shading 2 Accent 1" w:semiHidden="0" w:uiPriority="64" w:unhideWhenUsed="0"/>
+    <w:lsdException w:name="Medium List 1 Accent 1" w:semiHidden="0" w:uiPriority="65" w:unhideWhenUsed="0"/>
+    <w:lsdException w:name="Revision" w:unhideWhenUsed="0"/>
+    <w:lsdException w:name="List Paragraph" w:semiHidden="0" w:uiPriority="34" w:unhideWhenUsed="0" w:qFormat="1"/>
+    <w:lsdException w:name="Quote" w:semiHidden="0" w:uiPriority="29" w:unhideWhenUsed="0" w:qFormat="1"/>
+    <w:lsdException w:name="Intense Quote" w:semiHidden="0" w:uiPriority="30" w:unhideWhenUsed="0" w:qFormat="1"/>
+    <w:lsdException w:name="Medium List 2 Accent 1" w:semiHidden="0" w:uiPriority="66" w:unhideWhenUsed="0"/>
+    <w:lsdException w:name="Medium Grid 1 Accent 1" w:semiHidden="0" w:uiPriority="67" w:unhideWhenUsed="0"/>
+    <w:lsdException w:name="Medium Grid 2 Accent 1" w:semiHidden="0" w:uiPriority="68" w:unhideWhenUsed="0"/>
+    <w:lsdException w:name="Medium Grid 3 Accent 1" w:semiHidden="0" w:uiPriority="69" w:unhideWhenUsed="0"/>
+    <w:lsdException w:name="Dark List Accent 1" w:semiHidden="0" w:uiPriority="70" w:unhideWhenUsed="0"/>
+    <w:lsdException w:name="Colorful Shading Accent 1" w:semiHidden="0" w:uiPriority="71" w:unhideWhenUsed="0"/>
+    <w:lsdException w:name="Colorful List Accent 1" w:semiHidden="0" w:uiPriority="72" w:unhideWhenUsed="0"/>
+    <w:lsdException w:name="Colorful Grid Accent 1" w:semiHidden="0" w:uiPriority="73" w:unhideWhenUsed="0"/>
+    <w:lsdException w:name="Light Shading Accent 2" w:semiHidden="0" w:uiPriority="60" w:unhideWhenUsed="0"/>
+    <w:lsdException w:name="Light List Accent 2" w:semiHidden="0" w:uiPriority="61" w:unhideWhenUsed="0"/>
+    <w:lsdException w:name="Light Grid Accent 2" w:semiHidden="0" w:uiPriority="62" w:unhideWhenUsed="0"/>
+    <w:lsdException w:name="Medium Shading 1 Accent 2" w:semiHidden="0" w:uiPriority="63" w:unhideWhenUsed="0"/>
+    <w:lsdException w:name="Medium Shading 2 Accent 2" w:semiHidden="0" w:uiPriority="64" w:unhideWhenUsed="0"/>
+    <w:lsdException w:name="Medium List 1 Accent 2" w:semiHidden="0" w:uiPriority="65" w:unhideWhenUsed="0"/>
+    <w:lsdException w:name="Medium List 2 Accent 2" w:semiHidden="0" w:uiPriority="66" w:unhideWhenUsed="0"/>
+    <w:lsdException w:name="Medium Grid 1 Accent 2" w:semiHidden="0" w:uiPriority="67" w:unhideWhenUsed="0"/>
+    <w:lsdException w:name="Medium Grid 2 Accent 2" w:semiHidden="0" w:uiPriority="68" w:unhideWhenUsed="0"/>
+    <w:lsdException w:name="Medium Grid 3 Accent 2" w:semiHidden="0" w:uiPriority="69" w:unhideWhenUsed="0"/>
+    <w:lsdException w:name="Dark List Accent 2" w:semiHidden="0" w:uiPriority="70" w:unhideWhenUsed="0"/>
+    <w:lsdException w:name="Colorful Shading Accent 2" w:semiHidden="0" w:uiPriority="71" w:unhideWhenUsed="0"/>
+    <w:lsdException w:name="Colorful List Accent 2" w:semiHidden="0" w:uiPriority="72" w:unhideWhenUsed="0"/>
+    <w:lsdException w:name="Colorful Grid Accent 2" w:semiHidden="0" w:uiPriority="73" w:unhideWhenUsed="0"/>
+    <w:lsdException w:name="Light Shading Accent 3" w:semiHidden="0" w:uiPriority="60" w:unhideWhenUsed="0"/>
+    <w:lsdException w:name="Light List Accent 3" w:semiHidden="0" w:uiPriority="61" w:unhideWhenUsed="0"/>
+    <w:lsdException w:name="Light Grid Accent 3" w:semiHidden="0" w:uiPriority="62" w:unhideWhenUsed="0"/>
+    <w:lsdException w:name="Medium Shading 1 Accent 3" w:semiHidden="0" w:uiPriority="63" w:unhideWhenUsed="0"/>
+    <w:lsdException w:name="Medium Shading 2 Accent 3" w:semiHidden="0" w:uiPriority="64" w:unhideWhenUsed="0"/>
+    <w:lsdException w:name="Medium List 1 Accent 3" w:semiHidden="0" w:uiPriority="65" w:unhideWhenUsed="0"/>
+    <w:lsdException w:name="Medium List 2 Accent 3" w:semiHidden="0" w:uiPriority="66" w:unhideWhenUsed="0"/>
+    <w:lsdException w:name="Medium Grid 1 Accent 3" w:semiHidden="0" w:uiPriority="67" w:unhideWhenUsed="0"/>
+    <w:lsdException w:name="Medium Grid 2 Accent 3" w:semiHidden="0" w:uiPriority="68" w:unhideWhenUsed="0"/>
+    <w:lsdException w:name="Medium Grid 3 Accent 3" w:semiHidden="0" w:uiPriority="69" w:unhideWhenUsed="0"/>
+    <w:lsdException w:name="Dark List Accent 3" w:semiHidden="0" w:uiPriority="70" w:unhideWhenUsed="0"/>
+    <w:lsdException w:name="Colorful Shading Accent 3" w:semiHidden="0" w:uiPriority="71" w:unhideWhenUsed="0"/>
+    <w:lsdException w:name="Colorful List Accent 3" w:semiHidden="0" w:uiPriority="72" w:unhideWhenUsed="0"/>
+    <w:lsdException w:name="Colorful Grid Accent 3" w:semiHidden="0" w:uiPriority="73" w:unhideWhenUsed="0"/>
+    <w:lsdException w:name="Light Shading Accent 4" w:semiHidden="0" w:uiPriority="60" w:unhideWhenUsed="0"/>
+    <w:lsdException w:name="Light List Accent 4" w:semiHidden="0" w:uiPriority="61" w:unhideWhenUsed="0"/>
+    <w:lsdException w:name="Light Grid Accent 4" w:semiHidden="0" w:uiPriority="62" w:unhideWhenUsed="0"/>
+    <w:lsdException w:name="Medium Shading 1 Accent 4" w:semiHidden="0" w:uiPriority="63" w:unhideWhenUsed="0"/>
+    <w:lsdException w:name="Medium Shading 2 Accent 4" w:semiHidden="0" w:uiPriority="64" w:unhideWhenUsed="0"/>
+    <w:lsdException w:name="Medium List 1 Accent 4" w:semiHidden="0" w:uiPriority="65" w:unhideWhenUsed="0"/>
+    <w:lsdException w:name="Medium List 2 Accent 4" w:semiHidden="0" w:uiPriority="66" w:unhideWhenUsed="0"/>
+    <w:lsdException w:name="Medium Grid 1 Accent 4" w:semiHidden="0" w:uiPriority="67" w:unhideWhenUsed="0"/>
+    <w:lsdException w:name="Medium Grid 2 Accent 4" w:semiHidden="0" w:uiPriority="68" w:unhideWhenUsed="0"/>
+    <w:lsdException w:name="Medium Grid 3 Accent 4" w:semiHidden="0" w:uiPriority="69" w:unhideWhenUsed="0"/>
+    <w:lsdException w:name="Dark List Accent 4" w:semiHidden="0" w:uiPriority="70" w:unhideWhenUsed="0"/>
+    <w:lsdException w:name="Colorful Shading Accent 4" w:semiHidden="0" w:uiPriority="71" w:unhideWhenUsed="0"/>
+    <w:lsdException w:name="Colorful List Accent 4" w:semiHidden="0" w:uiPriority="72" w:unhideWhenUsed="0"/>
+    <w:lsdException w:name="Colorful Grid Accent 4" w:semiHidden="0" w:uiPriority="73" w:unhideWhenUsed="0"/>
+    <w:lsdException w:name="Light Shading Accent 5" w:semiHidden="0" w:uiPriority="60" w:unhideWhenUsed="0"/>
+    <w:lsdException w:name="Light List Accent 5" w:semiHidden="0" w:uiPriority="61" w:unhideWhenUsed="0"/>
+    <w:lsdException w:name="Light Grid Accent 5" w:semiHidden="0" w:uiPriority="62" w:unhideWhenUsed="0"/>
+    <w:lsdException w:name="Medium Shading 1 Accent 5" w:semiHidden="0" w:uiPriority="63" w:unhideWhenUsed="0"/>
+    <w:lsdException w:name="Medium Shading 2 Accent 5" w:semiHidden="0" w:uiPriority="64" w:unhideWhenUsed="0"/>
+    <w:lsdException w:name="Medium List 1 Accent 5" w:semiHidden="0" w:uiPriority="65" w:unhideWhenUsed="0"/>
+    <w:lsdException w:name="Medium List 2 Accent 5" w:semiHidden="0" w:uiPriority="66" w:unhideWhenUsed="0"/>
+    <w:lsdException w:name="Medium Grid 1 Accent 5" w:semiHidden="0" w:uiPriority="67" w:unhideWhenUsed="0"/>
+    <w:lsdException w:name="Medium Grid 2 Accent 5" w:semiHidden="0" w:uiPriority="68" w:unhideWhenUsed="0"/>
+    <w:lsdException w:name="Medium Grid 3 Accent 5" w:semiHidden="0" w:uiPriority="69" w:unhideWhenUsed="0"/>
+    <w:lsdException w:name="Dark List Accent 5" w:semiHidden="0" w:uiPriority="70" w:unhideWhenUsed="0"/>
+    <w:lsdException w:name="Colorful Shading Accent 5" w:semiHidden="0" w:uiPriority="71" w:unhideWhenUsed="0"/>
+    <w:lsdException w:name="Colorful List Accent 5" w:semiHidden="0" w:uiPriority="72" w:unhideWhenUsed="0"/>
+    <w:lsdException w:name="Colorful Grid Accent 5" w:semiHidden="0" w:uiPriority="73" w:unhideWhenUsed="0"/>
+    <w:lsdException w:name="Light Shading Accent 6" w:semiHidden="0" w:uiPriority="60" w:unhideWhenUsed="0"/>
+    <w:lsdException w:name="Light List Accent 6" w:semiHidden="0" w:uiPriority="61" w:unhideWhenUsed="0"/>
+    <w:lsdException w:name="Light Grid Accent 6" w:semiHidden="0" w:uiPriority="62" w:unhideWhenUsed="0"/>
+    <w:lsdException w:name="Medium Shading 1 Accent 6" w:semiHidden="0" w:uiPriority="63" w:unhideWhenUsed="0"/>
+    <w:lsdException w:name="Medium Shading 2 Accent 6" w:semiHidden="0" w:uiPriority="64" w:unhideWhenUsed="0"/>
+    <w:lsdException w:name="Medium List 1 Accent 6" w:semiHidden="0" w:uiPriority="65" w:unhideWhenUsed="0"/>
+    <w:lsdException w:name="Medium List 2 Accent 6" w:semiHidden="0" w:uiPriority="66" w:unhideWhenUsed="0"/>
+    <w:lsdException w:name="Medium Grid 1 Accent 6" w:semiHidden="0" w:uiPriority="67" w:unhideWhenUsed="0"/>
+    <w:lsdException w:name="Medium Grid 2 Accent 6" w:semiHidden="0" w:uiPriority="68" w:unhideWhenUsed="0"/>
+    <w:lsdException w:name="Medium Grid 3 Accent 6" w:semiHidden="0" w:uiPriority="69" w:unhideWhenUsed="0"/>
+    <w:lsdException w:name="Dark List Accent 6" w:semiHidden="0" w:uiPriority="70" w:unhideWhenUsed="0"/>
+    <w:lsdException w:name="Colorful Shading Accent 6" w:semiHidden="0" w:uiPriority="71" w:unhideWhenUsed="0"/>
+    <w:lsdException w:name="Colorful List Accent 6" w:semiHidden="0" w:uiPriority="72" w:unhideWhenUsed="0"/>
+    <w:lsdException w:name="Colorful Grid Accent 6" w:semiHidden="0" w:uiPriority="73" w:unhideWhenUsed="0"/>
+    <w:lsdException w:name="Subtle Emphasis" w:semiHidden="0" w:uiPriority="19" w:unhideWhenUsed="0" w:qFormat="1"/>
+    <w:lsdException w:name="Intense Emphasis" w:semiHidden="0" w:uiPriority="21" w:unhideWhenUsed="0" w:qFormat="1"/>
+    <w:lsdException w:name="Subtle Reference" w:semiHidden="0" w:uiPriority="31" w:unhideWhenUsed="0" w:qFormat="1"/>
+    <w:lsdException w:name="Intense Reference" w:semiHidden="0" w:uiPriority="32" w:unhideWhenUsed="0" w:qFormat="1"/>
+    <w:lsdException w:name="Book Title" w:semiHidden="0" w:uiPriority="33" w:unhideWhenUsed="0" w:qFormat="1"/>
+    <w:lsdException w:name="Bibliography" w:uiPriority="37"/>
+    <w:lsdException w:name="TOC Heading" w:uiPriority="39" w:qFormat="1"/>
+  </w:latentStyles>
+  <w:style w:type="paragraph" w:default="1" w:styleId="Normal">
+    <w:name w:val="Normal"/>
+    <w:qFormat/>
+    <w:rPr>
+      <w:lang w:val="en-US"/>
+    </w:rPr>
+  </w:style>
+  <w:style w:type="paragraph" w:styleId="Heading1">
+    <w:name w:val="heading 1"/>
+    <w:basedOn w:val="Normal"/>
+    <w:next w:val="Normal"/>
+    <w:link w:val="Heading1Char"/>
+    <w:uiPriority w:val="9"/>
+    <w:qFormat/>
+    <w:rsid w:val="00E10734"/>
+    <w:pPr>
+      <w:keepNext/>
+      <w:keepLines/>
+      <w:spacing w:before="240"/>
+      <w:outlineLvl w:val="0"/>
+    </w:pPr>
+    <w:rPr>
+      <w:rFonts w:asciiTheme="majorHAnsi" w:eastAsiaTheme="majorEastAsia" w:hAnsiTheme="majorHAnsi" w:cstheme="majorBidi"/>
+      <w:color w:val="2F5496" w:themeColor="accent1" w:themeShade="BF"/>
+      <w:sz w:val="32"/>
+      <w:szCs w:val="32"/>
+    </w:rPr>
+  </w:style>
+  <w:style w:type="paragraph" w:styleId="Heading2">
+    <w:name w:val="heading 2"/>
+    <w:basedOn w:val="Normal"/>
+    <w:next w:val="Normal"/>
+    <w:link w:val="Heading2Char"/>
+    <w:uiPriority w:val="9"/>
+    <w:unhideWhenUsed/>
+    <w:qFormat/>
+    <w:rsid w:val="00AA3AB4"/>
+    <w:pPr>
+      <w:keepNext/>
+      <w:keepLines/>
+      <w:spacing w:before="40"/>
+      <w:outlineLvl w:val="1"/>
+    </w:pPr>
+    <w:rPr>
+      <w:rFonts w:asciiTheme="majorHAnsi" w:eastAsiaTheme="majorEastAsia" w:hAnsiTheme="majorHAnsi" w:cstheme="majorBidi"/>
+      <w:color w:val="2F5496" w:themeColor="accent1" w:themeShade="BF"/>
+      <w:sz w:val="26"/>
+      <w:szCs w:val="26"/>
+    </w:rPr>
+  </w:style>
+  <w:style w:type="paragraph" w:styleId="Heading3">
+    <w:name w:val="heading 3"/>
+    <w:basedOn w:val="Normal"/>
+    <w:next w:val="Normal"/>
+    <w:link w:val="Heading3Char"/>
+    <w:uiPriority w:val="9"/>
+    <w:unhideWhenUsed/>
+    <w:qFormat/>
+    <w:rsid w:val="0089767D"/>
+    <w:pPr>
+      <w:keepNext/>
+      <w:keepLines/>
+      <w:spacing w:before="40"/>
+      <w:outlineLvl w:val="2"/>
+    </w:pPr>
+    <w:rPr>
+      <w:rFonts w:asciiTheme="majorHAnsi" w:eastAsiaTheme="majorEastAsia" w:hAnsiTheme="majorHAnsi" w:cstheme="majorBidi"/>
+      <w:color w:val="1F3763" w:themeColor="accent1" w:themeShade="7F"/>
+    </w:rPr>
+  </w:style>
+  <w:style w:type="character" w:default="1" w:styleId="DefaultParagraphFont">
+    <w:name w:val="Default Paragraph Font"/>
+    <w:uiPriority w:val="1"/>
+    <w:semiHidden/>
+    <w:unhideWhenUsed/>
+  </w:style>
+  <w:style w:type="table" w:default="1" w:styleId="TableNormal">
+    <w:name w:val="Normal Table"/>
+    <w:uiPriority w:val="99"/>
+    <w:semiHidden/>
+    <w:unhideWhenUsed/>
+    <w:tblPr>
+      <w:tblInd w:w="0" w:type="dxa"/>
       <w:tblCellMar>
         <w:top w:w="0" w:type="dxa"/>
         <w:left w:w="108" w:type="dxa"/>
         <w:bottom w:w="0" w:type="dxa"/>
         <w:right w:w="108" w:type="dxa"/>
       </w:tblCellMar>
+    </w:tblPr>
+  </w:style>
+  <w:style w:type="numbering" w:default="1" w:styleId="NoList">
+    <w:name w:val="No List"/>
+    <w:uiPriority w:val="99"/>
+    <w:semiHidden/>
+    <w:unhideWhenUsed/>
+  </w:style>
+  <w:style w:type="paragraph" w:styleId="ListParagraph">
+    <w:name w:val="List Paragraph"/>
+    <w:basedOn w:val="Normal"/>
+    <w:uiPriority w:val="34"/>
+    <w:qFormat/>
+    <w:rsid w:val="00C21323"/>
+    <w:pPr>
+      <w:ind w:left="720"/>
+      <w:contextualSpacing/>
+    </w:pPr>
+  </w:style>
+  <w:style w:type="paragraph" w:styleId="NoSpacing">
+    <w:name w:val="No Spacing"/>
+    <w:link w:val="NoSpacingChar"/>
+    <w:uiPriority w:val="1"/>
+    <w:qFormat/>
+    <w:rsid w:val="00B34CD1"/>
+    <w:rPr>
+      <w:rFonts w:eastAsiaTheme="minorEastAsia"/>
+      <w:sz w:val="22"/>
+      <w:szCs w:val="22"/>
+      <w:lang w:val="en-US" w:eastAsia="zh-CN"/>
+    </w:rPr>
+  </w:style>
+  <w:style w:type="character" w:customStyle="1" w:styleId="NoSpacingChar">
+    <w:name w:val="No Spacing Char"/>
+    <w:basedOn w:val="DefaultParagraphFont"/>
+    <w:link w:val="NoSpacing"/>
+    <w:uiPriority w:val="1"/>
+    <w:rsid w:val="00B34CD1"/>
+    <w:rPr>
+      <w:rFonts w:eastAsiaTheme="minorEastAsia"/>
+      <w:sz w:val="22"/>
+      <w:szCs w:val="22"/>
+      <w:lang w:val="en-US" w:eastAsia="zh-CN"/>
+    </w:rPr>
+  </w:style>
+  <w:style w:type="character" w:customStyle="1" w:styleId="Heading1Char">
+    <w:name w:val="Heading 1 Char"/>
+    <w:basedOn w:val="DefaultParagraphFont"/>
+    <w:link w:val="Heading1"/>
+    <w:uiPriority w:val="9"/>
+    <w:rsid w:val="00E10734"/>
+    <w:rPr>
+      <w:rFonts w:asciiTheme="majorHAnsi" w:eastAsiaTheme="majorEastAsia" w:hAnsiTheme="majorHAnsi" w:cstheme="majorBidi"/>
+      <w:color w:val="2F5496" w:themeColor="accent1" w:themeShade="BF"/>
+      <w:sz w:val="32"/>
+      <w:szCs w:val="32"/>
+    </w:rPr>
+  </w:style>
+  <w:style w:type="paragraph" w:styleId="TOCHeading">
+    <w:name w:val="TOC Heading"/>
+    <w:basedOn w:val="Heading1"/>
+    <w:next w:val="Normal"/>
+    <w:uiPriority w:val="39"/>
+    <w:unhideWhenUsed/>
+    <w:qFormat/>
+    <w:rsid w:val="00E10734"/>
+    <w:pPr>
+      <w:spacing w:before="480" w:line="276" w:lineRule="auto"/>
+      <w:outlineLvl w:val="9"/>
+    </w:pPr>
+    <w:rPr>
+      <w:b/>
+      <w:bCs/>
+      <w:sz w:val="28"/>
+      <w:szCs w:val="28"/>
+    </w:rPr>
+  </w:style>
+  <w:style w:type="paragraph" w:styleId="TOC1">
+    <w:name w:val="toc 1"/>
+    <w:basedOn w:val="Normal"/>
+    <w:next w:val="Normal"/>
+    <w:autoRedefine/>
+    <w:uiPriority w:val="39"/>
+    <w:unhideWhenUsed/>
+    <w:rsid w:val="00BE215C"/>
+    <w:pPr>
+      <w:tabs>
+        <w:tab w:val="right" w:leader="dot" w:pos="9350"/>
+      </w:tabs>
+      <w:spacing w:before="120"/>
+    </w:pPr>
+    <w:rPr>
+      <w:b/>
+      <w:bCs/>
+      <w:caps/>
+      <w:sz w:val="22"/>
+      <w:szCs w:val="22"/>
+    </w:rPr>
+  </w:style>
+  <w:style w:type="paragraph" w:styleId="TOC2">
+    <w:name w:val="toc 2"/>
+    <w:basedOn w:val="Normal"/>
+    <w:next w:val="Normal"/>
+    <w:autoRedefine/>
+    <w:uiPriority w:val="39"/>
+    <w:unhideWhenUsed/>
+    <w:rsid w:val="00E10734"/>
+    <w:pPr>
+      <w:ind w:left="240"/>
+    </w:pPr>
+    <w:rPr>
+      <w:smallCaps/>
+      <w:sz w:val="22"/>
+      <w:szCs w:val="22"/>
+    </w:rPr>
+  </w:style>
+  <w:style w:type="paragraph" w:styleId="TOC3">
+    <w:name w:val="toc 3"/>
+    <w:basedOn w:val="Normal"/>
+    <w:next w:val="Normal"/>
+    <w:autoRedefine/>
+    <w:uiPriority w:val="39"/>
+    <w:unhideWhenUsed/>
+    <w:rsid w:val="00E10734"/>
+    <w:pPr>
+      <w:ind w:left="480"/>
+    </w:pPr>
+    <w:rPr>
+      <w:i/>
+      <w:iCs/>
+      <w:sz w:val="22"/>
+      <w:szCs w:val="22"/>
+    </w:rPr>
+  </w:style>
+  <w:style w:type="paragraph" w:styleId="TOC4">
+    <w:name w:val="toc 4"/>
+    <w:basedOn w:val="Normal"/>
+    <w:next w:val="Normal"/>
+    <w:autoRedefine/>
+    <w:uiPriority w:val="39"/>
+    <w:semiHidden/>
+    <w:unhideWhenUsed/>
+    <w:rsid w:val="00E10734"/>
+    <w:pPr>
+      <w:ind w:left="720"/>
+    </w:pPr>
+    <w:rPr>
+      <w:sz w:val="18"/>
+      <w:szCs w:val="18"/>
+    </w:rPr>
+  </w:style>
+  <w:style w:type="paragraph" w:styleId="TOC5">
+    <w:name w:val="toc 5"/>
+    <w:basedOn w:val="Normal"/>
+    <w:next w:val="Normal"/>
+    <w:autoRedefine/>
+    <w:uiPriority w:val="39"/>
+    <w:semiHidden/>
+    <w:unhideWhenUsed/>
+    <w:rsid w:val="00E10734"/>
+    <w:pPr>
+      <w:ind w:left="960"/>
+    </w:pPr>
+    <w:rPr>
+      <w:sz w:val="18"/>
+      <w:szCs w:val="18"/>
+    </w:rPr>
+  </w:style>
+  <w:style w:type="paragraph" w:styleId="TOC6">
+    <w:name w:val="toc 6"/>
+    <w:basedOn w:val="Normal"/>
+    <w:next w:val="Normal"/>
+    <w:autoRedefine/>
+    <w:uiPriority w:val="39"/>
+    <w:semiHidden/>
+    <w:unhideWhenUsed/>
+    <w:rsid w:val="00E10734"/>
+    <w:pPr>
+      <w:ind w:left="1200"/>
+    </w:pPr>
+    <w:rPr>
+      <w:sz w:val="18"/>
+      <w:szCs w:val="18"/>
+    </w:rPr>
+  </w:style>
+  <w:style w:type="paragraph" w:styleId="TOC7">
+    <w:name w:val="toc 7"/>
+    <w:basedOn w:val="Normal"/>
+    <w:next w:val="Normal"/>
+    <w:autoRedefine/>
+    <w:uiPriority w:val="39"/>
+    <w:semiHidden/>
+    <w:unhideWhenUsed/>
+    <w:rsid w:val="00E10734"/>
+    <w:pPr>
+      <w:ind w:left="1440"/>
+    </w:pPr>
+    <w:rPr>
+      <w:sz w:val="18"/>
+      <w:szCs w:val="18"/>
+    </w:rPr>
+  </w:style>
+  <w:style w:type="paragraph" w:styleId="TOC8">
+    <w:name w:val="toc 8"/>
+    <w:basedOn w:val="Normal"/>
+    <w:next w:val="Normal"/>
+    <w:autoRedefine/>
+    <w:uiPriority w:val="39"/>
+    <w:semiHidden/>
+    <w:unhideWhenUsed/>
+    <w:rsid w:val="00E10734"/>
+    <w:pPr>
+      <w:ind w:left="1680"/>
+    </w:pPr>
+    <w:rPr>
+      <w:sz w:val="18"/>
+      <w:szCs w:val="18"/>
+    </w:rPr>
+  </w:style>
+  <w:style w:type="paragraph" w:styleId="TOC9">
+    <w:name w:val="toc 9"/>
+    <w:basedOn w:val="Normal"/>
+    <w:next w:val="Normal"/>
+    <w:autoRedefine/>
+    <w:uiPriority w:val="39"/>
+    <w:semiHidden/>
+    <w:unhideWhenUsed/>
+    <w:rsid w:val="00E10734"/>
+    <w:pPr>
+      <w:ind w:left="1920"/>
+    </w:pPr>
+    <w:rPr>
+      <w:sz w:val="18"/>
+      <w:szCs w:val="18"/>
+    </w:rPr>
+  </w:style>
+  <w:style w:type="character" w:styleId="Hyperlink">
+    <w:name w:val="Hyperlink"/>
+    <w:basedOn w:val="DefaultParagraphFont"/>
+    <w:uiPriority w:val="99"/>
+    <w:unhideWhenUsed/>
+    <w:rsid w:val="00BE215C"/>
+    <w:rPr>
+      <w:color w:val="0563C1" w:themeColor="hyperlink"/>
+      <w:u w:val="single"/>
+    </w:rPr>
+  </w:style>
+  <w:style w:type="table" w:styleId="TableGrid">
+    <w:name w:val="Table Grid"/>
+    <w:basedOn w:val="TableNormal"/>
+    <w:uiPriority w:val="39"/>
+    <w:rsid w:val="00610429"/>
+    <w:tblPr>
+      <w:tblBorders>
+        <w:top w:val="single" w:sz="4" w:space="0" w:color="auto"/>
+        <w:left w:val="single" w:sz="4" w:space="0" w:color="auto"/>
+        <w:bottom w:val="single" w:sz="4" w:space="0" w:color="auto"/>
+        <w:right w:val="single" w:sz="4" w:space="0" w:color="auto"/>
+        <w:insideH w:val="single" w:sz="4" w:space="0" w:color="auto"/>
+        <w:insideV w:val="single" w:sz="4" w:space="0" w:color="auto"/>
+      </w:tblBorders>
     </w:tblPr>
   </w:style>
   <w:style w:type="character" w:customStyle="1" w:styleId="Heading2Char">
@@ -5212,7 +6366,7 @@
   <a:extraClrSchemeLst/>
   <a:extLst>
     <a:ext uri="{05A4C25C-085E-4340-85A3-A5531E510DB2}">
-      <thm15:themeFamily xmlns:thm15="http://schemas.microsoft.com/office/thememl/2012/main" name="Office Theme" id="{62F939B6-93AF-4DB8-9C6B-D6C7DFDC589F}" vid="{4A3C46E8-61CC-4603-A589-7422A47A8E4A}"/>
+      <thm15:themeFamily xmlns:thm15="http://schemas.microsoft.com/office/thememl/2012/main" xmlns="" name="Office Theme" id="{62F939B6-93AF-4DB8-9C6B-D6C7DFDC589F}" vid="{4A3C46E8-61CC-4603-A589-7422A47A8E4A}"/>
     </a:ext>
   </a:extLst>
 </a:theme>
@@ -5223,7 +6377,7 @@
 </file>
 
 <file path=customXml/itemProps1.xml><?xml version="1.0" encoding="utf-8"?>
-<ds:datastoreItem xmlns:ds="http://schemas.openxmlformats.org/officeDocument/2006/customXml" ds:itemID="{2D0091B0-0346-854C-AB1A-14B48AC2E138}">
+<ds:datastoreItem xmlns:ds="http://schemas.openxmlformats.org/officeDocument/2006/customXml" ds:itemID="{C3B09349-3304-44CB-9A9A-C6B2EA01AA39}">
   <ds:schemaRefs>
     <ds:schemaRef ds:uri="http://schemas.openxmlformats.org/officeDocument/2006/bibliography"/>
   </ds:schemaRefs>

</xml_diff>

<commit_message>
added my pasrt of group report
</commit_message>
<xml_diff>
--- a/Group11Report.docx
+++ b/Group11Report.docx
@@ -1,6 +1,6 @@
 
 <file path=word/document.xml><?xml version="1.0" encoding="utf-8"?>
-<w:document xmlns:wpc="http://schemas.microsoft.com/office/word/2010/wordprocessingCanvas" xmlns:mc="http://schemas.openxmlformats.org/markup-compatibility/2006" xmlns:o="urn:schemas-microsoft-com:office:office" xmlns:r="http://schemas.openxmlformats.org/officeDocument/2006/relationships" xmlns:m="http://schemas.openxmlformats.org/officeDocument/2006/math" xmlns:v="urn:schemas-microsoft-com:vml" xmlns:wp14="http://schemas.microsoft.com/office/word/2010/wordprocessingDrawing" xmlns:wp="http://schemas.openxmlformats.org/drawingml/2006/wordprocessingDrawing" xmlns:w10="urn:schemas-microsoft-com:office:word" xmlns:w="http://schemas.openxmlformats.org/wordprocessingml/2006/main" xmlns:w14="http://schemas.microsoft.com/office/word/2010/wordml" xmlns:w15="http://schemas.microsoft.com/office/word/2012/wordml" xmlns:wpg="http://schemas.microsoft.com/office/word/2010/wordprocessingGroup" xmlns:wpi="http://schemas.microsoft.com/office/word/2010/wordprocessingInk" xmlns:wne="http://schemas.microsoft.com/office/word/2006/wordml" xmlns:wps="http://schemas.microsoft.com/office/word/2010/wordprocessingShape" mc:Ignorable="w14 w15 wp14">
+<w:document xmlns:wpc="http://schemas.microsoft.com/office/word/2010/wordprocessingCanvas" xmlns:mc="http://schemas.openxmlformats.org/markup-compatibility/2006" xmlns:o="urn:schemas-microsoft-com:office:office" xmlns:r="http://schemas.openxmlformats.org/officeDocument/2006/relationships" xmlns:m="http://schemas.openxmlformats.org/officeDocument/2006/math" xmlns:v="urn:schemas-microsoft-com:vml" xmlns:wp14="http://schemas.microsoft.com/office/word/2010/wordprocessingDrawing" xmlns:wp="http://schemas.openxmlformats.org/drawingml/2006/wordprocessingDrawing" xmlns:w10="urn:schemas-microsoft-com:office:word" xmlns:w="http://schemas.openxmlformats.org/wordprocessingml/2006/main" xmlns:w14="http://schemas.microsoft.com/office/word/2010/wordml" xmlns:wpg="http://schemas.microsoft.com/office/word/2010/wordprocessingGroup" xmlns:wpi="http://schemas.microsoft.com/office/word/2010/wordprocessingInk" xmlns:wne="http://schemas.microsoft.com/office/word/2006/wordml" xmlns:wps="http://schemas.microsoft.com/office/word/2010/wordprocessingShape" mc:Ignorable="w14 wp14">
   <w:body>
     <w:sdt>
       <w:sdtPr>
@@ -102,7 +102,7 @@
                   </wp:anchor>
                 </w:drawing>
               </mc:Choice>
-              <mc:Fallback>
+              <mc:Fallback xmlns:w15="http://schemas.microsoft.com/office/word/2012/wordml">
                 <w:pict>
                   <v:line w14:anchorId="345F6CE2" id="Straight Connector 37" o:spid="_x0000_s1026" style="position:absolute;z-index:-251656192;visibility:visible;mso-wrap-style:square;mso-height-percent:795;mso-left-percent:100;mso-top-percent:150;mso-wrap-distance-left:9pt;mso-wrap-distance-top:0;mso-wrap-distance-right:9pt;mso-wrap-distance-bottom:0;mso-position-horizontal-relative:page;mso-position-vertical-relative:page;mso-height-percent:795;mso-left-percent:100;mso-top-percent:150;mso-height-relative:page" from="0,0" to="0,121.5pt" o:gfxdata="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" strokecolor="#272727 [2749]" strokeweight="2.25pt">
                     <v:stroke joinstyle="miter"/>
@@ -163,7 +163,7 @@
                             <w:txbxContent>
                               <w:p>
                                 <w:pPr>
-                                  <w:pStyle w:val="Betarp"/>
+                                  <w:pStyle w:val="NoSpacing"/>
                                   <w:spacing w:after="900"/>
                                   <w:rPr>
                                     <w:rFonts w:asciiTheme="majorHAnsi" w:hAnsiTheme="majorHAnsi"/>
@@ -207,7 +207,7 @@
                                 <w:sdtContent>
                                   <w:p>
                                     <w:pPr>
-                                      <w:pStyle w:val="Betarp"/>
+                                      <w:pStyle w:val="NoSpacing"/>
                                       <w:rPr>
                                         <w:i/>
                                         <w:color w:val="262626" w:themeColor="text1" w:themeTint="D9"/>
@@ -247,7 +247,7 @@
                   </wp:anchor>
                 </w:drawing>
               </mc:Choice>
-              <mc:Fallback>
+              <mc:Fallback xmlns:w15="http://schemas.microsoft.com/office/word/2012/wordml">
                 <w:pict>
                   <v:shapetype w14:anchorId="5B4C8996" id="_x0000_t202" coordsize="21600,21600" o:spt="202" path="m,l,21600r21600,l21600,xe">
                     <v:stroke joinstyle="miter"/>
@@ -380,7 +380,7 @@
                             <w:txbxContent>
                               <w:p>
                                 <w:pPr>
-                                  <w:pStyle w:val="Betarp"/>
+                                  <w:pStyle w:val="NoSpacing"/>
                                   <w:spacing w:after="120"/>
                                   <w:rPr>
                                     <w:i/>
@@ -403,7 +403,7 @@
                               </w:p>
                               <w:p>
                                 <w:pPr>
-                                  <w:pStyle w:val="Betarp"/>
+                                  <w:pStyle w:val="NoSpacing"/>
                                   <w:spacing w:after="120"/>
                                   <w:rPr>
                                     <w:i/>
@@ -413,6 +413,7 @@
                                     <w:lang w:val="en-GB"/>
                                   </w:rPr>
                                 </w:pPr>
+                                <w:proofErr w:type="spellStart"/>
                                 <w:r>
                                   <w:rPr>
                                     <w:i/>
@@ -421,12 +422,23 @@
                                     <w:szCs w:val="32"/>
                                     <w:lang w:val="en-GB"/>
                                   </w:rPr>
-                                  <w:t>Minguell, Kelvin</w:t>
+                                  <w:t>Minguell</w:t>
+                                </w:r>
+                                <w:proofErr w:type="spellEnd"/>
+                                <w:r>
+                                  <w:rPr>
+                                    <w:i/>
+                                    <w:color w:val="262626" w:themeColor="text1" w:themeTint="D9"/>
+                                    <w:sz w:val="32"/>
+                                    <w:szCs w:val="32"/>
+                                    <w:lang w:val="en-GB"/>
+                                  </w:rPr>
+                                  <w:t>, Kelvin</w:t>
                                 </w:r>
                               </w:p>
                               <w:p>
                                 <w:pPr>
-                                  <w:pStyle w:val="Betarp"/>
+                                  <w:pStyle w:val="NoSpacing"/>
                                   <w:spacing w:after="120"/>
                                   <w:rPr>
                                     <w:i/>
@@ -435,6 +447,7 @@
                                     <w:szCs w:val="32"/>
                                   </w:rPr>
                                 </w:pPr>
+                                <w:proofErr w:type="spellStart"/>
                                 <w:r>
                                   <w:rPr>
                                     <w:i/>
@@ -442,12 +455,33 @@
                                     <w:sz w:val="32"/>
                                     <w:szCs w:val="32"/>
                                   </w:rPr>
-                                  <w:t>Bartosevicius, Matas</w:t>
+                                  <w:t>Bartosevicius</w:t>
                                 </w:r>
+                                <w:proofErr w:type="spellEnd"/>
+                                <w:r>
+                                  <w:rPr>
+                                    <w:i/>
+                                    <w:color w:val="262626" w:themeColor="text1" w:themeTint="D9"/>
+                                    <w:sz w:val="32"/>
+                                    <w:szCs w:val="32"/>
+                                  </w:rPr>
+                                  <w:t xml:space="preserve">, </w:t>
+                                </w:r>
+                                <w:proofErr w:type="spellStart"/>
+                                <w:r>
+                                  <w:rPr>
+                                    <w:i/>
+                                    <w:color w:val="262626" w:themeColor="text1" w:themeTint="D9"/>
+                                    <w:sz w:val="32"/>
+                                    <w:szCs w:val="32"/>
+                                  </w:rPr>
+                                  <w:t>Matas</w:t>
+                                </w:r>
+                                <w:proofErr w:type="spellEnd"/>
                               </w:p>
                               <w:p>
                                 <w:pPr>
-                                  <w:pStyle w:val="Betarp"/>
+                                  <w:pStyle w:val="NoSpacing"/>
                                   <w:spacing w:after="120"/>
                                   <w:rPr>
                                     <w:i/>
@@ -456,6 +490,7 @@
                                     <w:szCs w:val="32"/>
                                   </w:rPr>
                                 </w:pPr>
+                                <w:proofErr w:type="spellStart"/>
                                 <w:r>
                                   <w:rPr>
                                     <w:i/>
@@ -463,12 +498,22 @@
                                     <w:sz w:val="32"/>
                                     <w:szCs w:val="32"/>
                                   </w:rPr>
-                                  <w:t>Ramalho, Milton</w:t>
+                                  <w:t>Ramalho</w:t>
+                                </w:r>
+                                <w:proofErr w:type="spellEnd"/>
+                                <w:r>
+                                  <w:rPr>
+                                    <w:i/>
+                                    <w:color w:val="262626" w:themeColor="text1" w:themeTint="D9"/>
+                                    <w:sz w:val="32"/>
+                                    <w:szCs w:val="32"/>
+                                  </w:rPr>
+                                  <w:t>, Milton</w:t>
                                 </w:r>
                               </w:p>
                               <w:p>
                                 <w:pPr>
-                                  <w:pStyle w:val="Betarp"/>
+                                  <w:pStyle w:val="NoSpacing"/>
                                   <w:spacing w:after="120"/>
                                   <w:rPr>
                                     <w:i/>
@@ -489,7 +534,7 @@
                               </w:p>
                               <w:p>
                                 <w:pPr>
-                                  <w:pStyle w:val="Betarp"/>
+                                  <w:pStyle w:val="NoSpacing"/>
                                   <w:spacing w:after="120"/>
                                   <w:rPr>
                                     <w:i/>
@@ -501,7 +546,7 @@
                               </w:p>
                               <w:p>
                                 <w:pPr>
-                                  <w:pStyle w:val="Betarp"/>
+                                  <w:pStyle w:val="NoSpacing"/>
                                   <w:rPr>
                                     <w:i/>
                                     <w:color w:val="262626" w:themeColor="text1" w:themeTint="D9"/>
@@ -557,7 +602,7 @@
                   </wp:anchor>
                 </w:drawing>
               </mc:Choice>
-              <mc:Fallback>
+              <mc:Fallback xmlns:w15="http://schemas.microsoft.com/office/word/2012/wordml">
                 <w:pict>
                   <v:shape w14:anchorId="3DADF58A" id="Text Box 36" o:spid="_x0000_s1027" type="#_x0000_t202" alt="Antraštė: Title and subtitle" style="position:absolute;margin-left:0;margin-top:540.2pt;width:435.75pt;height:252.2pt;z-index:251661312;visibility:visible;mso-wrap-style:square;mso-width-percent:890;mso-height-percent:0;mso-wrap-distance-left:9pt;mso-wrap-distance-top:0;mso-wrap-distance-right:9pt;mso-wrap-distance-bottom:0;mso-position-horizontal:absolute;mso-position-horizontal-relative:page;mso-position-vertical:absolute;mso-position-vertical-relative:page;mso-width-percent:890;mso-height-percent:0;mso-width-relative:page;mso-height-relative:margin;v-text-anchor:bottom" o:gfxdata="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" filled="f" stroked="f" strokeweight=".5pt">
                     <v:textbox inset="93.6pt,7.2pt,0,1in">
@@ -765,7 +810,7 @@
       <w:sdtContent>
         <w:p>
           <w:pPr>
-            <w:pStyle w:val="Turinioantrat"/>
+            <w:pStyle w:val="TOCHeading"/>
           </w:pPr>
           <w:r>
             <w:t>Table of Contents</w:t>
@@ -773,7 +818,7 @@
         </w:p>
         <w:p>
           <w:pPr>
-            <w:pStyle w:val="Turinys1"/>
+            <w:pStyle w:val="TOC1"/>
             <w:rPr>
               <w:rFonts w:eastAsiaTheme="minorEastAsia"/>
               <w:b w:val="0"/>
@@ -797,7 +842,7 @@
           <w:hyperlink w:anchor="_Toc481640794" w:history="1">
             <w:r>
               <w:rPr>
-                <w:rStyle w:val="Hipersaitas"/>
+                <w:rStyle w:val="Hyperlink"/>
                 <w:rFonts w:eastAsia="Times New Roman"/>
                 <w:noProof/>
                 <w:lang w:eastAsia="en-GB"/>
@@ -856,7 +901,7 @@
         </w:p>
         <w:p>
           <w:pPr>
-            <w:pStyle w:val="Turinys2"/>
+            <w:pStyle w:val="TOC2"/>
             <w:tabs>
               <w:tab w:val="right" w:leader="dot" w:pos="9350"/>
             </w:tabs>
@@ -872,7 +917,7 @@
           <w:hyperlink w:anchor="_Toc481640795" w:history="1">
             <w:r>
               <w:rPr>
-                <w:rStyle w:val="Hipersaitas"/>
+                <w:rStyle w:val="Hyperlink"/>
                 <w:noProof/>
                 <w:lang w:eastAsia="en-GB"/>
               </w:rPr>
@@ -930,7 +975,7 @@
         </w:p>
         <w:p>
           <w:pPr>
-            <w:pStyle w:val="Turinys3"/>
+            <w:pStyle w:val="TOC3"/>
             <w:tabs>
               <w:tab w:val="right" w:leader="dot" w:pos="9350"/>
             </w:tabs>
@@ -947,7 +992,7 @@
           <w:hyperlink w:anchor="_Toc481640796" w:history="1">
             <w:r>
               <w:rPr>
-                <w:rStyle w:val="Hipersaitas"/>
+                <w:rStyle w:val="Hyperlink"/>
                 <w:noProof/>
                 <w:lang w:eastAsia="en-GB"/>
               </w:rPr>
@@ -1005,7 +1050,7 @@
         </w:p>
         <w:p>
           <w:pPr>
-            <w:pStyle w:val="Turinys2"/>
+            <w:pStyle w:val="TOC2"/>
             <w:tabs>
               <w:tab w:val="right" w:leader="dot" w:pos="9350"/>
             </w:tabs>
@@ -1021,7 +1066,7 @@
           <w:hyperlink w:anchor="_Toc481640797" w:history="1">
             <w:r>
               <w:rPr>
-                <w:rStyle w:val="Hipersaitas"/>
+                <w:rStyle w:val="Hyperlink"/>
                 <w:noProof/>
                 <w:lang w:eastAsia="en-GB"/>
               </w:rPr>
@@ -1079,7 +1124,7 @@
         </w:p>
         <w:p>
           <w:pPr>
-            <w:pStyle w:val="Turinys1"/>
+            <w:pStyle w:val="TOC1"/>
             <w:rPr>
               <w:rFonts w:eastAsiaTheme="minorEastAsia"/>
               <w:b w:val="0"/>
@@ -1094,7 +1139,7 @@
           <w:hyperlink w:anchor="_Toc481640798" w:history="1">
             <w:r>
               <w:rPr>
-                <w:rStyle w:val="Hipersaitas"/>
+                <w:rStyle w:val="Hyperlink"/>
                 <w:rFonts w:eastAsia="Times New Roman"/>
                 <w:noProof/>
                 <w:lang w:eastAsia="en-GB"/>
@@ -1153,7 +1198,7 @@
         </w:p>
         <w:p>
           <w:pPr>
-            <w:pStyle w:val="Turinys2"/>
+            <w:pStyle w:val="TOC2"/>
             <w:tabs>
               <w:tab w:val="right" w:leader="dot" w:pos="9350"/>
             </w:tabs>
@@ -1169,7 +1214,7 @@
           <w:hyperlink w:anchor="_Toc481640799" w:history="1">
             <w:r>
               <w:rPr>
-                <w:rStyle w:val="Hipersaitas"/>
+                <w:rStyle w:val="Hyperlink"/>
                 <w:rFonts w:eastAsia="Times New Roman"/>
                 <w:noProof/>
                 <w:lang w:eastAsia="en-GB"/>
@@ -1228,7 +1273,7 @@
         </w:p>
         <w:p>
           <w:pPr>
-            <w:pStyle w:val="Turinys2"/>
+            <w:pStyle w:val="TOC2"/>
             <w:tabs>
               <w:tab w:val="right" w:leader="dot" w:pos="9350"/>
             </w:tabs>
@@ -1244,7 +1289,7 @@
           <w:hyperlink w:anchor="_Toc481640800" w:history="1">
             <w:r>
               <w:rPr>
-                <w:rStyle w:val="Hipersaitas"/>
+                <w:rStyle w:val="Hyperlink"/>
                 <w:rFonts w:eastAsia="Times New Roman"/>
                 <w:noProof/>
                 <w:lang w:eastAsia="en-GB"/>
@@ -1303,7 +1348,7 @@
         </w:p>
         <w:p>
           <w:pPr>
-            <w:pStyle w:val="Turinys2"/>
+            <w:pStyle w:val="TOC2"/>
             <w:tabs>
               <w:tab w:val="right" w:leader="dot" w:pos="9350"/>
             </w:tabs>
@@ -1319,7 +1364,7 @@
           <w:hyperlink w:anchor="_Toc481640801" w:history="1">
             <w:r>
               <w:rPr>
-                <w:rStyle w:val="Hipersaitas"/>
+                <w:rStyle w:val="Hyperlink"/>
                 <w:rFonts w:eastAsia="Times New Roman"/>
                 <w:noProof/>
                 <w:lang w:eastAsia="en-GB"/>
@@ -1378,7 +1423,7 @@
         </w:p>
         <w:p>
           <w:pPr>
-            <w:pStyle w:val="Turinys2"/>
+            <w:pStyle w:val="TOC2"/>
             <w:tabs>
               <w:tab w:val="right" w:leader="dot" w:pos="9350"/>
             </w:tabs>
@@ -1394,7 +1439,7 @@
           <w:hyperlink w:anchor="_Toc481640802" w:history="1">
             <w:r>
               <w:rPr>
-                <w:rStyle w:val="Hipersaitas"/>
+                <w:rStyle w:val="Hyperlink"/>
                 <w:rFonts w:eastAsia="Times New Roman"/>
                 <w:noProof/>
                 <w:lang w:eastAsia="en-GB"/>
@@ -1453,7 +1498,7 @@
         </w:p>
         <w:p>
           <w:pPr>
-            <w:pStyle w:val="Turinys1"/>
+            <w:pStyle w:val="TOC1"/>
             <w:rPr>
               <w:rFonts w:eastAsiaTheme="minorEastAsia"/>
               <w:b w:val="0"/>
@@ -1468,7 +1513,7 @@
           <w:hyperlink w:anchor="_Toc481640803" w:history="1">
             <w:r>
               <w:rPr>
-                <w:rStyle w:val="Hipersaitas"/>
+                <w:rStyle w:val="Hyperlink"/>
                 <w:rFonts w:eastAsia="Times New Roman"/>
                 <w:noProof/>
                 <w:lang w:eastAsia="en-GB"/>
@@ -1527,7 +1572,7 @@
         </w:p>
         <w:p>
           <w:pPr>
-            <w:pStyle w:val="Turinys1"/>
+            <w:pStyle w:val="TOC1"/>
             <w:rPr>
               <w:rFonts w:eastAsiaTheme="minorEastAsia"/>
               <w:b w:val="0"/>
@@ -1542,7 +1587,7 @@
           <w:hyperlink w:anchor="_Toc481640804" w:history="1">
             <w:r>
               <w:rPr>
-                <w:rStyle w:val="Hipersaitas"/>
+                <w:rStyle w:val="Hyperlink"/>
                 <w:rFonts w:eastAsia="Times New Roman"/>
                 <w:noProof/>
                 <w:lang w:eastAsia="en-GB"/>
@@ -1601,7 +1646,7 @@
         </w:p>
         <w:p>
           <w:pPr>
-            <w:pStyle w:val="Turinys1"/>
+            <w:pStyle w:val="TOC1"/>
             <w:rPr>
               <w:rFonts w:eastAsiaTheme="minorEastAsia"/>
               <w:b w:val="0"/>
@@ -1616,7 +1661,7 @@
           <w:hyperlink w:anchor="_Toc481640805" w:history="1">
             <w:r>
               <w:rPr>
-                <w:rStyle w:val="Hipersaitas"/>
+                <w:rStyle w:val="Hyperlink"/>
                 <w:rFonts w:eastAsia="Times New Roman"/>
                 <w:noProof/>
                 <w:lang w:eastAsia="en-GB"/>
@@ -1675,7 +1720,7 @@
         </w:p>
         <w:p>
           <w:pPr>
-            <w:pStyle w:val="Turinys1"/>
+            <w:pStyle w:val="TOC1"/>
             <w:rPr>
               <w:rFonts w:eastAsiaTheme="minorEastAsia"/>
               <w:b w:val="0"/>
@@ -1690,7 +1735,7 @@
           <w:hyperlink w:anchor="_Toc481640806" w:history="1">
             <w:r>
               <w:rPr>
-                <w:rStyle w:val="Hipersaitas"/>
+                <w:rStyle w:val="Hyperlink"/>
                 <w:rFonts w:eastAsia="Times New Roman"/>
                 <w:noProof/>
                 <w:lang w:eastAsia="en-GB"/>
@@ -1749,7 +1794,7 @@
         </w:p>
         <w:p>
           <w:pPr>
-            <w:pStyle w:val="Turinys1"/>
+            <w:pStyle w:val="TOC1"/>
             <w:rPr>
               <w:rFonts w:eastAsiaTheme="minorEastAsia"/>
               <w:b w:val="0"/>
@@ -1764,7 +1809,7 @@
           <w:hyperlink w:anchor="_Toc481640807" w:history="1">
             <w:r>
               <w:rPr>
-                <w:rStyle w:val="Hipersaitas"/>
+                <w:rStyle w:val="Hyperlink"/>
                 <w:rFonts w:eastAsia="Times New Roman"/>
                 <w:noProof/>
                 <w:lang w:eastAsia="en-GB"/>
@@ -1850,7 +1895,7 @@
     </w:p>
     <w:p>
       <w:pPr>
-        <w:pStyle w:val="Antrat1"/>
+        <w:pStyle w:val="Heading1"/>
         <w:rPr>
           <w:rFonts w:eastAsia="Times New Roman"/>
           <w:lang w:eastAsia="en-GB"/>
@@ -1876,7 +1921,7 @@
       <w:commentRangeEnd w:id="1"/>
       <w:r>
         <w:rPr>
-          <w:rStyle w:val="Komentaronuoroda"/>
+          <w:rStyle w:val="CommentReference"/>
           <w:rFonts w:asciiTheme="minorHAnsi" w:eastAsiaTheme="minorHAnsi" w:hAnsiTheme="minorHAnsi" w:cstheme="minorBidi"/>
           <w:color w:val="auto"/>
         </w:rPr>
@@ -1921,7 +1966,7 @@
     </w:p>
     <w:p>
       <w:pPr>
-        <w:pStyle w:val="Antrat2"/>
+        <w:pStyle w:val="Heading2"/>
         <w:rPr>
           <w:lang w:eastAsia="en-GB"/>
         </w:rPr>
@@ -1945,12 +1990,26 @@
           <w:lang w:eastAsia="en-GB"/>
         </w:rPr>
         <w:tab/>
-        <w:t>The text version of the program works by running the runText class. It will need to be provided with seven arguments which determine the details of the simulation. These arguments are:</w:t>
+        <w:t xml:space="preserve">The text version of the program works by running the </w:t>
+      </w:r>
+      <w:proofErr w:type="spellStart"/>
+      <w:r>
+        <w:rPr>
+          <w:lang w:eastAsia="en-GB"/>
+        </w:rPr>
+        <w:t>runText</w:t>
+      </w:r>
+      <w:proofErr w:type="spellEnd"/>
+      <w:r>
+        <w:rPr>
+          <w:lang w:eastAsia="en-GB"/>
+        </w:rPr>
+        <w:t xml:space="preserve"> class. It will need to be provided with seven arguments which determine the details of the simulation. These arguments are:</w:t>
       </w:r>
     </w:p>
     <w:p>
       <w:pPr>
-        <w:pStyle w:val="Sraopastraipa"/>
+        <w:pStyle w:val="ListParagraph"/>
         <w:numPr>
           <w:ilvl w:val="0"/>
           <w:numId w:val="3"/>
@@ -1968,7 +2027,7 @@
     </w:p>
     <w:p>
       <w:pPr>
-        <w:pStyle w:val="Sraopastraipa"/>
+        <w:pStyle w:val="ListParagraph"/>
         <w:numPr>
           <w:ilvl w:val="0"/>
           <w:numId w:val="3"/>
@@ -1986,7 +2045,7 @@
     </w:p>
     <w:p>
       <w:pPr>
-        <w:pStyle w:val="Sraopastraipa"/>
+        <w:pStyle w:val="ListParagraph"/>
         <w:numPr>
           <w:ilvl w:val="0"/>
           <w:numId w:val="3"/>
@@ -2004,7 +2063,7 @@
     </w:p>
     <w:p>
       <w:pPr>
-        <w:pStyle w:val="Sraopastraipa"/>
+        <w:pStyle w:val="ListParagraph"/>
         <w:numPr>
           <w:ilvl w:val="0"/>
           <w:numId w:val="3"/>
@@ -2013,16 +2072,26 @@
           <w:lang w:eastAsia="en-GB"/>
         </w:rPr>
       </w:pPr>
-      <w:r>
-        <w:rPr>
-          <w:lang w:eastAsia="en-GB"/>
-        </w:rPr>
-        <w:t>numPumps: The number of pumps in the Petrol Station.</w:t>
+      <w:proofErr w:type="spellStart"/>
+      <w:proofErr w:type="gramStart"/>
+      <w:r>
+        <w:rPr>
+          <w:lang w:eastAsia="en-GB"/>
+        </w:rPr>
+        <w:t>numPumps</w:t>
+      </w:r>
+      <w:proofErr w:type="spellEnd"/>
+      <w:proofErr w:type="gramEnd"/>
+      <w:r>
+        <w:rPr>
+          <w:lang w:eastAsia="en-GB"/>
+        </w:rPr>
+        <w:t>: The number of pumps in the Petrol Station.</w:t>
       </w:r>
     </w:p>
     <w:p>
       <w:pPr>
-        <w:pStyle w:val="Sraopastraipa"/>
+        <w:pStyle w:val="ListParagraph"/>
         <w:numPr>
           <w:ilvl w:val="0"/>
           <w:numId w:val="3"/>
@@ -2031,16 +2100,26 @@
           <w:lang w:eastAsia="en-GB"/>
         </w:rPr>
       </w:pPr>
-      <w:r>
-        <w:rPr>
-          <w:lang w:eastAsia="en-GB"/>
-        </w:rPr>
-        <w:t>numTills: The number of Tills in the Petrol Station’s shop.</w:t>
+      <w:proofErr w:type="spellStart"/>
+      <w:proofErr w:type="gramStart"/>
+      <w:r>
+        <w:rPr>
+          <w:lang w:eastAsia="en-GB"/>
+        </w:rPr>
+        <w:t>numTills</w:t>
+      </w:r>
+      <w:proofErr w:type="spellEnd"/>
+      <w:proofErr w:type="gramEnd"/>
+      <w:r>
+        <w:rPr>
+          <w:lang w:eastAsia="en-GB"/>
+        </w:rPr>
+        <w:t>: The number of Tills in the Petrol Station’s shop.</w:t>
       </w:r>
     </w:p>
     <w:p>
       <w:pPr>
-        <w:pStyle w:val="Sraopastraipa"/>
+        <w:pStyle w:val="ListParagraph"/>
         <w:numPr>
           <w:ilvl w:val="0"/>
           <w:numId w:val="3"/>
@@ -2058,7 +2137,7 @@
     </w:p>
     <w:p>
       <w:pPr>
-        <w:pStyle w:val="Sraopastraipa"/>
+        <w:pStyle w:val="ListParagraph"/>
         <w:numPr>
           <w:ilvl w:val="0"/>
           <w:numId w:val="3"/>
@@ -2067,11 +2146,21 @@
           <w:lang w:eastAsia="en-GB"/>
         </w:rPr>
       </w:pPr>
-      <w:r>
-        <w:rPr>
-          <w:lang w:eastAsia="en-GB"/>
-        </w:rPr>
-        <w:t>trucksChecked: Whether Trucks should be included in the simulation.</w:t>
+      <w:proofErr w:type="spellStart"/>
+      <w:proofErr w:type="gramStart"/>
+      <w:r>
+        <w:rPr>
+          <w:lang w:eastAsia="en-GB"/>
+        </w:rPr>
+        <w:t>trucksChecked</w:t>
+      </w:r>
+      <w:proofErr w:type="spellEnd"/>
+      <w:proofErr w:type="gramEnd"/>
+      <w:r>
+        <w:rPr>
+          <w:lang w:eastAsia="en-GB"/>
+        </w:rPr>
+        <w:t>: Whether Trucks should be included in the simulation.</w:t>
       </w:r>
     </w:p>
     <w:p>
@@ -2091,7 +2180,63 @@
         <w:rPr>
           <w:lang w:eastAsia="en-GB"/>
         </w:rPr>
-        <w:t xml:space="preserve"> The Text View then creates a new Simulator, and the Simulator creates the Config. Then the Text View updates the Config with the information from the arguments. At this point, everything is ready for the simulation to run based exactly on the arguments provided at the start. Therefore, the Text View tells the Simulator to create the Petrol Station. The Petrol Station will be created based on the information stored in the config. This means that if you used the value ‘4’ as your fifth argument, the Petrol Station will have four tills. It is important to note that the Petrol Station is given the instance of the config file in order to allow it to get all other details about how the simulation should run. </w:t>
+        <w:t xml:space="preserve"> The Text View then creates a new Simulator, and the Simulator creates the </w:t>
+      </w:r>
+      <w:proofErr w:type="spellStart"/>
+      <w:r>
+        <w:rPr>
+          <w:lang w:eastAsia="en-GB"/>
+        </w:rPr>
+        <w:t>Config</w:t>
+      </w:r>
+      <w:proofErr w:type="spellEnd"/>
+      <w:r>
+        <w:rPr>
+          <w:lang w:eastAsia="en-GB"/>
+        </w:rPr>
+        <w:t xml:space="preserve">. Then the Text View updates the </w:t>
+      </w:r>
+      <w:proofErr w:type="spellStart"/>
+      <w:r>
+        <w:rPr>
+          <w:lang w:eastAsia="en-GB"/>
+        </w:rPr>
+        <w:t>Config</w:t>
+      </w:r>
+      <w:proofErr w:type="spellEnd"/>
+      <w:r>
+        <w:rPr>
+          <w:lang w:eastAsia="en-GB"/>
+        </w:rPr>
+        <w:t xml:space="preserve"> with the information from the arguments. At this point, everything is ready for the simulation to run based exactly on the arguments provided at the start. Therefore, the Text View tells the Simulator to create the Petrol Station. The Petrol Station will be created based on the information stored in the </w:t>
+      </w:r>
+      <w:proofErr w:type="spellStart"/>
+      <w:r>
+        <w:rPr>
+          <w:lang w:eastAsia="en-GB"/>
+        </w:rPr>
+        <w:t>config</w:t>
+      </w:r>
+      <w:proofErr w:type="spellEnd"/>
+      <w:r>
+        <w:rPr>
+          <w:lang w:eastAsia="en-GB"/>
+        </w:rPr>
+        <w:t xml:space="preserve">. This means that if you used the value ‘4’ as your fifth argument, the Petrol Station will have four tills. It is important to note that the Petrol Station is given the instance of the </w:t>
+      </w:r>
+      <w:proofErr w:type="spellStart"/>
+      <w:r>
+        <w:rPr>
+          <w:lang w:eastAsia="en-GB"/>
+        </w:rPr>
+        <w:t>config</w:t>
+      </w:r>
+      <w:proofErr w:type="spellEnd"/>
+      <w:r>
+        <w:rPr>
+          <w:lang w:eastAsia="en-GB"/>
+        </w:rPr>
+        <w:t xml:space="preserve"> file in order to allow it to get all other details about how the simulation should run. </w:t>
       </w:r>
     </w:p>
     <w:p>
@@ -2113,7 +2258,21 @@
         <w:rPr>
           <w:lang w:eastAsia="en-GB"/>
         </w:rPr>
-        <w:t>The Petrol Station’s constructor reads the instance of the Config and creates its</w:t>
+        <w:t xml:space="preserve">The Petrol Station’s constructor reads the instance of the </w:t>
+      </w:r>
+      <w:proofErr w:type="spellStart"/>
+      <w:r>
+        <w:rPr>
+          <w:lang w:eastAsia="en-GB"/>
+        </w:rPr>
+        <w:t>Config</w:t>
+      </w:r>
+      <w:proofErr w:type="spellEnd"/>
+      <w:r>
+        <w:rPr>
+          <w:lang w:eastAsia="en-GB"/>
+        </w:rPr>
+        <w:t xml:space="preserve"> and creates its</w:t>
       </w:r>
       <w:r>
         <w:rPr>
@@ -2137,13 +2296,41 @@
         <w:rPr>
           <w:lang w:eastAsia="en-GB"/>
         </w:rPr>
-        <w:t>. The Shop’s constructor takes in the amount of tills to create from the Config as well. The Pumps will each create their own Vehicle Queue to hold Vehicles and the Tills will each create their own Till Queue to hold Customers.</w:t>
-      </w:r>
-      <w:r>
-        <w:rPr>
-          <w:lang w:eastAsia="en-GB"/>
-        </w:rPr>
-        <w:t xml:space="preserve"> An instance of the output class will also be made. This will hold all the important information that is needed by the user. An instance of a random number generator is also created with the seed in the Config. This Random number generator will be used throughout the program in order to ensure </w:t>
+        <w:t xml:space="preserve">. The Shop’s constructor takes in the amount of tills to create from the </w:t>
+      </w:r>
+      <w:proofErr w:type="spellStart"/>
+      <w:r>
+        <w:rPr>
+          <w:lang w:eastAsia="en-GB"/>
+        </w:rPr>
+        <w:t>Config</w:t>
+      </w:r>
+      <w:proofErr w:type="spellEnd"/>
+      <w:r>
+        <w:rPr>
+          <w:lang w:eastAsia="en-GB"/>
+        </w:rPr>
+        <w:t xml:space="preserve"> as well. The Pumps will each create their own Vehicle Queue to hold Vehicles and the Tills will each create their own Till Queue to hold Customers.</w:t>
+      </w:r>
+      <w:r>
+        <w:rPr>
+          <w:lang w:eastAsia="en-GB"/>
+        </w:rPr>
+        <w:t xml:space="preserve"> An instance of the output class will also be made. This will hold all the important information that is needed by the user. An instance of a random number generator is also created with the seed in the </w:t>
+      </w:r>
+      <w:proofErr w:type="spellStart"/>
+      <w:r>
+        <w:rPr>
+          <w:lang w:eastAsia="en-GB"/>
+        </w:rPr>
+        <w:t>Config</w:t>
+      </w:r>
+      <w:proofErr w:type="spellEnd"/>
+      <w:r>
+        <w:rPr>
+          <w:lang w:eastAsia="en-GB"/>
+        </w:rPr>
+        <w:t xml:space="preserve">. This Random number generator will be used throughout the program in order to ensure </w:t>
       </w:r>
       <w:r>
         <w:rPr>
@@ -2167,7 +2354,21 @@
         <w:rPr>
           <w:lang w:eastAsia="en-GB"/>
         </w:rPr>
-        <w:t>, the Text View tells the Simulator to simulate for the number of steps defined by the user at the beginning, as well as providing a boolean telling it that it is not being run for GUI.</w:t>
+        <w:t xml:space="preserve">, the Text View tells the Simulator to simulate for the number of steps defined by the user at the beginning, as well as providing a </w:t>
+      </w:r>
+      <w:proofErr w:type="spellStart"/>
+      <w:r>
+        <w:rPr>
+          <w:lang w:eastAsia="en-GB"/>
+        </w:rPr>
+        <w:t>boolean</w:t>
+      </w:r>
+      <w:proofErr w:type="spellEnd"/>
+      <w:r>
+        <w:rPr>
+          <w:lang w:eastAsia="en-GB"/>
+        </w:rPr>
+        <w:t xml:space="preserve"> telling it that it is not being run for GUI.</w:t>
       </w:r>
     </w:p>
     <w:p>
@@ -2195,7 +2396,53 @@
         <w:rPr>
           <w:lang w:eastAsia="en-GB"/>
         </w:rPr>
-        <w:t>The Simulate Step method takes the GUI boolean as that will determine whether the output string it returns is formatted for printing to the console or displaying in the GUI. There is also a check on this boolean that will run the display method in the GUI which takes the formatted output string and splits it up before updating the GUI to hold this information. In this case, because it is being run from the Text View, this boolean will be false and the output string will be formatted in a way that is easy to read for printing to the console.</w:t>
+        <w:t xml:space="preserve">The Simulate Step method takes the GUI </w:t>
+      </w:r>
+      <w:proofErr w:type="spellStart"/>
+      <w:proofErr w:type="gramStart"/>
+      <w:r>
+        <w:rPr>
+          <w:lang w:eastAsia="en-GB"/>
+        </w:rPr>
+        <w:t>boolean</w:t>
+      </w:r>
+      <w:proofErr w:type="spellEnd"/>
+      <w:proofErr w:type="gramEnd"/>
+      <w:r>
+        <w:rPr>
+          <w:lang w:eastAsia="en-GB"/>
+        </w:rPr>
+        <w:t xml:space="preserve"> as that will determine whether the output string it returns is formatted for printing to the console or displaying in the GUI. There is also a check on this </w:t>
+      </w:r>
+      <w:proofErr w:type="spellStart"/>
+      <w:r>
+        <w:rPr>
+          <w:lang w:eastAsia="en-GB"/>
+        </w:rPr>
+        <w:t>boolean</w:t>
+      </w:r>
+      <w:proofErr w:type="spellEnd"/>
+      <w:r>
+        <w:rPr>
+          <w:lang w:eastAsia="en-GB"/>
+        </w:rPr>
+        <w:t xml:space="preserve"> that will run the display method in the GUI which takes the formatted output string and splits it up before updating the GUI to hold this information. In this case, because it is being run from the Text View, this </w:t>
+      </w:r>
+      <w:proofErr w:type="spellStart"/>
+      <w:proofErr w:type="gramStart"/>
+      <w:r>
+        <w:rPr>
+          <w:lang w:eastAsia="en-GB"/>
+        </w:rPr>
+        <w:t>boolean</w:t>
+      </w:r>
+      <w:proofErr w:type="spellEnd"/>
+      <w:proofErr w:type="gramEnd"/>
+      <w:r>
+        <w:rPr>
+          <w:lang w:eastAsia="en-GB"/>
+        </w:rPr>
+        <w:t xml:space="preserve"> will be false and the output string will be formatted in a way that is easy to read for printing to the console.</w:t>
       </w:r>
     </w:p>
     <w:p>
@@ -2233,8 +2480,37 @@
         <w:rPr>
           <w:lang w:eastAsia="en-GB"/>
         </w:rPr>
-        <w:lastRenderedPageBreak/>
-        <w:t>The Simulate Step method takes the GUI boolean. It then uses the incStep method in the specific instance of the output class being used by the Petrol Station. This increases the value of the step variable by one</w:t>
+        <w:t xml:space="preserve">The Simulate Step method takes the GUI </w:t>
+      </w:r>
+      <w:proofErr w:type="spellStart"/>
+      <w:proofErr w:type="gramStart"/>
+      <w:r>
+        <w:rPr>
+          <w:lang w:eastAsia="en-GB"/>
+        </w:rPr>
+        <w:t>boolean</w:t>
+      </w:r>
+      <w:proofErr w:type="spellEnd"/>
+      <w:proofErr w:type="gramEnd"/>
+      <w:r>
+        <w:rPr>
+          <w:lang w:eastAsia="en-GB"/>
+        </w:rPr>
+        <w:t xml:space="preserve">. It then uses the </w:t>
+      </w:r>
+      <w:proofErr w:type="spellStart"/>
+      <w:r>
+        <w:rPr>
+          <w:lang w:eastAsia="en-GB"/>
+        </w:rPr>
+        <w:t>incStep</w:t>
+      </w:r>
+      <w:proofErr w:type="spellEnd"/>
+      <w:r>
+        <w:rPr>
+          <w:lang w:eastAsia="en-GB"/>
+        </w:rPr>
+        <w:t xml:space="preserve"> method in the specific instance of the output class being used by the Petrol Station. This increases the value of the step variable by one</w:t>
       </w:r>
       <w:r>
         <w:rPr>
@@ -2258,7 +2534,37 @@
         <w:rPr>
           <w:lang w:eastAsia="en-GB"/>
         </w:rPr>
-        <w:t xml:space="preserve"> Next, an empty string variable is created. The ToString method is run with the GUI boolean parameter. This </w:t>
+        <w:t xml:space="preserve"> Next, an empty string variable is created. The </w:t>
+      </w:r>
+      <w:proofErr w:type="spellStart"/>
+      <w:r>
+        <w:rPr>
+          <w:lang w:eastAsia="en-GB"/>
+        </w:rPr>
+        <w:t>ToString</w:t>
+      </w:r>
+      <w:proofErr w:type="spellEnd"/>
+      <w:r>
+        <w:rPr>
+          <w:lang w:eastAsia="en-GB"/>
+        </w:rPr>
+        <w:t xml:space="preserve"> method is run with the GUI </w:t>
+      </w:r>
+      <w:proofErr w:type="spellStart"/>
+      <w:proofErr w:type="gramStart"/>
+      <w:r>
+        <w:rPr>
+          <w:lang w:eastAsia="en-GB"/>
+        </w:rPr>
+        <w:t>boolean</w:t>
+      </w:r>
+      <w:proofErr w:type="spellEnd"/>
+      <w:proofErr w:type="gramEnd"/>
+      <w:r>
+        <w:rPr>
+          <w:lang w:eastAsia="en-GB"/>
+        </w:rPr>
+        <w:t xml:space="preserve"> parameter. This </w:t>
       </w:r>
       <w:r>
         <w:rPr>
@@ -2286,13 +2592,41 @@
         <w:rPr>
           <w:lang w:eastAsia="en-GB"/>
         </w:rPr>
-        <w:t>The Petrol Station’s Run method is one of the main method in the simulation and handles a large amount of the running of the simulation</w:t>
-      </w:r>
-      <w:r>
-        <w:rPr>
-          <w:lang w:eastAsia="en-GB"/>
-        </w:rPr>
-        <w:t>. As a result, the order in which it runs the various aspects of the simulation are specifically tailored to meet the specification</w:t>
+        <w:t xml:space="preserve">The Petrol Station’s Run method is one of the main </w:t>
+      </w:r>
+      <w:proofErr w:type="gramStart"/>
+      <w:r>
+        <w:rPr>
+          <w:lang w:eastAsia="en-GB"/>
+        </w:rPr>
+        <w:t>method</w:t>
+      </w:r>
+      <w:proofErr w:type="gramEnd"/>
+      <w:r>
+        <w:rPr>
+          <w:lang w:eastAsia="en-GB"/>
+        </w:rPr>
+        <w:t xml:space="preserve"> in the simulation and handles a large amount of the running of the simulation</w:t>
+      </w:r>
+      <w:r>
+        <w:rPr>
+          <w:lang w:eastAsia="en-GB"/>
+        </w:rPr>
+        <w:t xml:space="preserve">. As a result, the order in which it runs the various aspects of the simulation </w:t>
+      </w:r>
+      <w:proofErr w:type="gramStart"/>
+      <w:r>
+        <w:rPr>
+          <w:lang w:eastAsia="en-GB"/>
+        </w:rPr>
+        <w:t>are</w:t>
+      </w:r>
+      <w:proofErr w:type="gramEnd"/>
+      <w:r>
+        <w:rPr>
+          <w:lang w:eastAsia="en-GB"/>
+        </w:rPr>
+        <w:t xml:space="preserve"> specifically tailored to meet the specification</w:t>
       </w:r>
       <w:r>
         <w:rPr>
@@ -2305,7 +2639,21 @@
         <w:rPr>
           <w:lang w:eastAsia="en-GB"/>
         </w:rPr>
-        <w:t xml:space="preserve">The first thing this method does is to create an empty String variable called ‘information’. This variable will hold the formatted output string. It will get then add the information about the current step, money missed and the </w:t>
+        <w:t xml:space="preserve">The first thing this method does is to create </w:t>
+      </w:r>
+      <w:proofErr w:type="gramStart"/>
+      <w:r>
+        <w:rPr>
+          <w:lang w:eastAsia="en-GB"/>
+        </w:rPr>
+        <w:t>an empty</w:t>
+      </w:r>
+      <w:proofErr w:type="gramEnd"/>
+      <w:r>
+        <w:rPr>
+          <w:lang w:eastAsia="en-GB"/>
+        </w:rPr>
+        <w:t xml:space="preserve"> String variable called ‘information’. This variable will hold the formatted output string. It will get then add the information about the current step, money missed and the </w:t>
       </w:r>
       <w:r>
         <w:rPr>
@@ -2323,7 +2671,35 @@
         <w:rPr>
           <w:lang w:eastAsia="en-GB"/>
         </w:rPr>
-        <w:t xml:space="preserve"> Next, the Shop’s ‘passTime’ method is run and then the each Pump’s ‘pumpFuel’ method. I will go into details on what these methods do later. The Run method will then attempt to spawn a Vehicle. This method will return true if a Vehicle is spawned, otherwise false. It works by generating a random double and seeing which range it fits into. For example, if a </w:t>
+        <w:t xml:space="preserve"> Next, the Shop’s ‘</w:t>
+      </w:r>
+      <w:proofErr w:type="spellStart"/>
+      <w:r>
+        <w:rPr>
+          <w:lang w:eastAsia="en-GB"/>
+        </w:rPr>
+        <w:t>passTime</w:t>
+      </w:r>
+      <w:proofErr w:type="spellEnd"/>
+      <w:r>
+        <w:rPr>
+          <w:lang w:eastAsia="en-GB"/>
+        </w:rPr>
+        <w:t>’ method is run and then the each Pump’s ‘</w:t>
+      </w:r>
+      <w:proofErr w:type="spellStart"/>
+      <w:r>
+        <w:rPr>
+          <w:lang w:eastAsia="en-GB"/>
+        </w:rPr>
+        <w:t>pumpFuel</w:t>
+      </w:r>
+      <w:proofErr w:type="spellEnd"/>
+      <w:r>
+        <w:rPr>
+          <w:lang w:eastAsia="en-GB"/>
+        </w:rPr>
+        <w:t xml:space="preserve">’ method. I will go into details on what these methods do later. The Run method will then attempt to spawn a Vehicle. This method will return true if a Vehicle is spawned, otherwise false. It works by generating a random double and seeing which range it fits into. For example, if a </w:t>
       </w:r>
       <w:r>
         <w:rPr>
@@ -2338,12 +2714,14 @@
         </w:rPr>
         <w:t xml:space="preserve"> is generated, then it will fall within the Motorbikes range and the vehicle will be a Motorbike. It then sets the field ‘</w:t>
       </w:r>
+      <w:proofErr w:type="spellStart"/>
       <w:r>
         <w:rPr>
           <w:lang w:eastAsia="en-GB"/>
         </w:rPr>
         <w:t>generatedV</w:t>
       </w:r>
+      <w:proofErr w:type="spellEnd"/>
       <w:r>
         <w:rPr>
           <w:lang w:eastAsia="en-GB"/>
@@ -2376,7 +2754,21 @@
         <w:rPr>
           <w:lang w:eastAsia="en-GB"/>
         </w:rPr>
-        <w:t>s by first getting the size of the first Pump’s queue. It then goes through each pump and compares its size. If the size is smaller, then size is set to the size of the new smaller pump queue. The current shortest queue is kept track of in the ‘shortestQueue’ variable. Once it has checked all the available pumps, it will then attempt to add the Vehicle to the shortest queue. This may not be possible however as the shortest queue may still not have enough space to hold the new Vehicle. If there isn’t enough space, then the Vehicle leaves and the method returns ‘false’. The amount of money that would have been made by filling up the vehicle’s tank is added to the Lost Money integer in the output object. However, if there is enough space, the vehicle is simply added to the back of the Pump’s Vehicle Queue.</w:t>
+        <w:t>s by first getting the size of the first Pump’s queue. It then goes through each pump and compares its size. If the size is smaller, then size is set to the size of the new smaller pump queue. The current shortest queue is kept track of in the ‘</w:t>
+      </w:r>
+      <w:proofErr w:type="spellStart"/>
+      <w:r>
+        <w:rPr>
+          <w:lang w:eastAsia="en-GB"/>
+        </w:rPr>
+        <w:t>shortestQueue</w:t>
+      </w:r>
+      <w:proofErr w:type="spellEnd"/>
+      <w:r>
+        <w:rPr>
+          <w:lang w:eastAsia="en-GB"/>
+        </w:rPr>
+        <w:t>’ variable. Once it has checked all the available pumps, it will then attempt to add the Vehicle to the shortest queue. This may not be possible however as the shortest queue may still not have enough space to hold the new Vehicle. If there isn’t enough space, then the Vehicle leaves and the method returns ‘false’. The amount of money that would have been made by filling up the vehicle’s tank is added to the Lost Money integer in the output object. However, if there is enough space, the vehicle is simply added to the back of the Pump’s Vehicle Queue.</w:t>
       </w:r>
     </w:p>
     <w:p>
@@ -2431,13 +2823,43 @@
           <w:b/>
           <w:lang w:eastAsia="en-GB"/>
         </w:rPr>
-        <w:t>‘pumpFuel’</w:t>
-      </w:r>
-      <w:r>
-        <w:rPr>
-          <w:lang w:eastAsia="en-GB"/>
-        </w:rPr>
-        <w:t xml:space="preserve"> method is run for each of the pumps inside the Petrol Station. The first thing it does is makes the Pump check whether it actually has any vehicles in it. This is to avoid a Null Pointer Exception that could be caused by trying to pump fuel into a Vehicle that isn’t actually there. Next, it sets the current vehicle to be the vehicle at the front of the queue. It then attempts to fill the tank of the Vehicle, taking the parameter for the speed at which fuel is pumped. This will return true while the pump fills the vehicles tank up. Once the tank is full however, it will return false. This will cause the Vehicle to create a Customer for itself. The Customer is created based on the Vehicle which spawned it, so it will contain </w:t>
+        <w:t>‘</w:t>
+      </w:r>
+      <w:proofErr w:type="spellStart"/>
+      <w:r>
+        <w:rPr>
+          <w:b/>
+          <w:lang w:eastAsia="en-GB"/>
+        </w:rPr>
+        <w:t>pumpFuel</w:t>
+      </w:r>
+      <w:proofErr w:type="spellEnd"/>
+      <w:r>
+        <w:rPr>
+          <w:b/>
+          <w:lang w:eastAsia="en-GB"/>
+        </w:rPr>
+        <w:t>’</w:t>
+      </w:r>
+      <w:r>
+        <w:rPr>
+          <w:lang w:eastAsia="en-GB"/>
+        </w:rPr>
+        <w:t xml:space="preserve"> method is run for each of the pumps inside the Petrol Station. The first thing it does is makes the Pump check whether it actually has any vehicles in it. This is to avoid a Null Pointer Exception that could be caused by trying to pump fuel into a Vehicle that isn’t actually there. Next, it sets the current vehicle to be the vehicle at the front of the queue. It then attempts to fill the tank of the Vehicle, taking the parameter for the speed at which fuel is pumped. This will return true while the pump fills the vehicles tank up. Once the tank is full however, it will return false. This will cause the Vehicle to create a Customer for </w:t>
+      </w:r>
+      <w:proofErr w:type="gramStart"/>
+      <w:r>
+        <w:rPr>
+          <w:lang w:eastAsia="en-GB"/>
+        </w:rPr>
+        <w:t>itself</w:t>
+      </w:r>
+      <w:proofErr w:type="gramEnd"/>
+      <w:r>
+        <w:rPr>
+          <w:lang w:eastAsia="en-GB"/>
+        </w:rPr>
+        <w:t xml:space="preserve">. The Customer is created based on the Vehicle which spawned it, so it will contain </w:t>
       </w:r>
       <w:r>
         <w:rPr>
@@ -2449,7 +2871,23 @@
         <w:rPr>
           <w:lang w:eastAsia="en-GB"/>
         </w:rPr>
-        <w:t xml:space="preserve"> to the instance of it’s vehicle as we</w:t>
+        <w:t xml:space="preserve"> to the instance of </w:t>
+      </w:r>
+      <w:proofErr w:type="spellStart"/>
+      <w:proofErr w:type="gramStart"/>
+      <w:r>
+        <w:rPr>
+          <w:lang w:eastAsia="en-GB"/>
+        </w:rPr>
+        <w:t>it’s</w:t>
+      </w:r>
+      <w:proofErr w:type="spellEnd"/>
+      <w:proofErr w:type="gramEnd"/>
+      <w:r>
+        <w:rPr>
+          <w:lang w:eastAsia="en-GB"/>
+        </w:rPr>
+        <w:t xml:space="preserve"> vehicle as we</w:t>
       </w:r>
       <w:r>
         <w:rPr>
@@ -2467,21 +2905,53 @@
         <w:rPr>
           <w:lang w:eastAsia="en-GB"/>
         </w:rPr>
-        <w:t xml:space="preserve">. It will also set it’s various values such as how long it’ll spend shopping based on the type of Vehicle that it owns. In the </w:t>
+        <w:t xml:space="preserve">. It will also set </w:t>
+      </w:r>
+      <w:proofErr w:type="spellStart"/>
+      <w:proofErr w:type="gramStart"/>
+      <w:r>
+        <w:rPr>
+          <w:lang w:eastAsia="en-GB"/>
+        </w:rPr>
+        <w:t>it’s</w:t>
+      </w:r>
+      <w:proofErr w:type="spellEnd"/>
+      <w:proofErr w:type="gramEnd"/>
+      <w:r>
+        <w:rPr>
+          <w:lang w:eastAsia="en-GB"/>
+        </w:rPr>
+        <w:t xml:space="preserve"> various </w:t>
       </w:r>
       <w:r>
         <w:rPr>
           <w:lang w:eastAsia="en-GB"/>
         </w:rPr>
         <w:lastRenderedPageBreak/>
-        <w:t>this</w:t>
+        <w:t>values such as how long it’ll spend shopping based on the type of Vehicle that it owns. In the this</w:t>
       </w:r>
       <w:r>
         <w:rPr>
           <w:b/>
           <w:lang w:eastAsia="en-GB"/>
         </w:rPr>
-        <w:t xml:space="preserve"> ‘createCustomer’</w:t>
+        <w:t xml:space="preserve"> ‘</w:t>
+      </w:r>
+      <w:proofErr w:type="spellStart"/>
+      <w:r>
+        <w:rPr>
+          <w:b/>
+          <w:lang w:eastAsia="en-GB"/>
+        </w:rPr>
+        <w:t>createCustomer</w:t>
+      </w:r>
+      <w:proofErr w:type="spellEnd"/>
+      <w:r>
+        <w:rPr>
+          <w:b/>
+          <w:lang w:eastAsia="en-GB"/>
+        </w:rPr>
+        <w:t>’</w:t>
       </w:r>
       <w:r>
         <w:rPr>
@@ -2489,6 +2959,7 @@
         </w:rPr>
         <w:t xml:space="preserve"> method, the ‘</w:t>
       </w:r>
+      <w:proofErr w:type="spellStart"/>
       <w:r>
         <w:rPr>
           <w:b/>
@@ -2496,6 +2967,7 @@
         </w:rPr>
         <w:t>shoppingTime</w:t>
       </w:r>
+      <w:proofErr w:type="spellEnd"/>
       <w:r>
         <w:rPr>
           <w:lang w:eastAsia="en-GB"/>
@@ -2523,6 +2995,7 @@
         </w:rPr>
         <w:t>Assuming the Customer was indeed happy, it will go into an array inside the Shop until it has finished shopping i.e. ‘</w:t>
       </w:r>
+      <w:proofErr w:type="spellStart"/>
       <w:r>
         <w:rPr>
           <w:b/>
@@ -2530,6 +3003,7 @@
         </w:rPr>
         <w:t>shoppingTime</w:t>
       </w:r>
+      <w:proofErr w:type="spellEnd"/>
       <w:r>
         <w:rPr>
           <w:lang w:eastAsia="en-GB"/>
@@ -2571,6 +3045,7 @@
         </w:rPr>
         <w:t>The Petrol Stations ‘</w:t>
       </w:r>
+      <w:proofErr w:type="spellStart"/>
       <w:r>
         <w:rPr>
           <w:b/>
@@ -2578,12 +3053,14 @@
         </w:rPr>
         <w:t>passTime</w:t>
       </w:r>
+      <w:proofErr w:type="spellEnd"/>
       <w:r>
         <w:rPr>
           <w:lang w:eastAsia="en-GB"/>
         </w:rPr>
         <w:t>’ method tells the shop to go through all its tills and makes them serve the Customers. This is specifically where the serving of the customer is handled and it is what decreases the Customer’s ‘</w:t>
       </w:r>
+      <w:proofErr w:type="spellStart"/>
       <w:r>
         <w:rPr>
           <w:b/>
@@ -2591,6 +3068,7 @@
         </w:rPr>
         <w:t>tillTime</w:t>
       </w:r>
+      <w:proofErr w:type="spellEnd"/>
       <w:r>
         <w:rPr>
           <w:lang w:eastAsia="en-GB"/>
@@ -2615,7 +3093,23 @@
           <w:b/>
           <w:lang w:eastAsia="en-GB"/>
         </w:rPr>
-        <w:t>‘tillTime’</w:t>
+        <w:t>‘</w:t>
+      </w:r>
+      <w:proofErr w:type="spellStart"/>
+      <w:r>
+        <w:rPr>
+          <w:b/>
+          <w:lang w:eastAsia="en-GB"/>
+        </w:rPr>
+        <w:t>tillTime</w:t>
+      </w:r>
+      <w:proofErr w:type="spellEnd"/>
+      <w:r>
+        <w:rPr>
+          <w:b/>
+          <w:lang w:eastAsia="en-GB"/>
+        </w:rPr>
+        <w:t>’</w:t>
       </w:r>
       <w:r>
         <w:rPr>
@@ -2652,6 +3146,7 @@
           <w:lang w:eastAsia="en-GB"/>
         </w:rPr>
       </w:pPr>
+      <w:proofErr w:type="gramStart"/>
       <w:r>
         <w:rPr>
           <w:lang w:eastAsia="en-GB"/>
@@ -2668,7 +3163,14 @@
         <w:rPr>
           <w:lang w:eastAsia="en-GB"/>
         </w:rPr>
-        <w:t xml:space="preserve"> text version of the simulation is run. There is however another type of vehicle that acts slightly differently, Trucks. The main difference with this vehicle is that it has the ability to change the probability of future trucks spawning. Assuming it is turned on at the beginning of the simulation, the trucks will </w:t>
+        <w:t xml:space="preserve"> text version of the simulation is run.</w:t>
+      </w:r>
+      <w:proofErr w:type="gramEnd"/>
+      <w:r>
+        <w:rPr>
+          <w:lang w:eastAsia="en-GB"/>
+        </w:rPr>
+        <w:t xml:space="preserve"> There is however another type of vehicle that acts slightly differently, Trucks. The main difference with this vehicle is that it has the ability to change the probability of future trucks spawning. Assuming it is turned on at the beginning of the simulation, the trucks will </w:t>
       </w:r>
       <w:r>
         <w:rPr>
@@ -2676,6 +3178,7 @@
         </w:rPr>
         <w:t>use the ‘</w:t>
       </w:r>
+      <w:proofErr w:type="spellStart"/>
       <w:r>
         <w:rPr>
           <w:b/>
@@ -2683,6 +3186,7 @@
         </w:rPr>
         <w:t>getHappy</w:t>
       </w:r>
+      <w:proofErr w:type="spellEnd"/>
       <w:r>
         <w:rPr>
           <w:lang w:eastAsia="en-GB"/>
@@ -2699,7 +3203,35 @@
         <w:rPr>
           <w:lang w:eastAsia="en-GB"/>
         </w:rPr>
-        <w:t>to first determine whether the amount of time they spent queueing is lower than the limit. If that is so, then it will return true and the Customer will run a method in the config class that takes the happy boolean and increases the probability of trucks arriving i.e. the truck driver telling other truck drivers that they should go to this specific petrol station. If the driver is unhappy with how long it took, the probability decreases instead.</w:t>
+        <w:t xml:space="preserve">to first determine whether the amount of time they spent queueing is lower than the limit. If that is so, then it will return true and the Customer will run a method in the </w:t>
+      </w:r>
+      <w:proofErr w:type="spellStart"/>
+      <w:r>
+        <w:rPr>
+          <w:lang w:eastAsia="en-GB"/>
+        </w:rPr>
+        <w:t>config</w:t>
+      </w:r>
+      <w:proofErr w:type="spellEnd"/>
+      <w:r>
+        <w:rPr>
+          <w:lang w:eastAsia="en-GB"/>
+        </w:rPr>
+        <w:t xml:space="preserve"> class that takes the happy </w:t>
+      </w:r>
+      <w:proofErr w:type="spellStart"/>
+      <w:r>
+        <w:rPr>
+          <w:lang w:eastAsia="en-GB"/>
+        </w:rPr>
+        <w:t>boolean</w:t>
+      </w:r>
+      <w:proofErr w:type="spellEnd"/>
+      <w:r>
+        <w:rPr>
+          <w:lang w:eastAsia="en-GB"/>
+        </w:rPr>
+        <w:t xml:space="preserve"> and increases the probability of trucks arriving i.e. the truck driver telling other truck drivers that they should go to this specific petrol station. If the driver is unhappy with how long it took, the probability decreases instead.</w:t>
       </w:r>
     </w:p>
     <w:p>
@@ -2734,36 +3266,42 @@
         <w:rPr>
           <w:lang w:eastAsia="en-GB"/>
         </w:rPr>
-        <w:t xml:space="preserve"> values etc. </w:t>
-      </w:r>
-      <w:bookmarkStart w:id="3" w:name="_GoBack"/>
-      <w:bookmarkEnd w:id="3"/>
-      <w:r>
-        <w:rPr>
-          <w:lang w:eastAsia="en-GB"/>
-        </w:rPr>
-        <w:t xml:space="preserve">the same as in the text version. Once the user is satisfied, they press the Run Simulation button which </w:t>
-      </w:r>
-      <w:r>
-        <w:rPr>
-          <w:lang w:eastAsia="en-GB"/>
-        </w:rPr>
-        <w:t>creates the simulator object and feeds it the parameters from the form. The simulation will then run in the same way that it did for the text version, however the outputted string will be formatted to be read by the Petrol GUI. Once it has finished running the simulation, a window will open which displays all values for the final step as well as the cumulative data such as total money made.</w:t>
+        <w:t xml:space="preserve"> values etc. the same as in the text version. Once the user is satisfied, they press the Run Simulation button which </w:t>
+      </w:r>
+      <w:r>
+        <w:rPr>
+          <w:lang w:eastAsia="en-GB"/>
+        </w:rPr>
+        <w:t xml:space="preserve">creates the simulator object and feeds it the parameters from the form. The simulation will then run in the same way that it did for the text </w:t>
+      </w:r>
+      <w:proofErr w:type="gramStart"/>
+      <w:r>
+        <w:rPr>
+          <w:lang w:eastAsia="en-GB"/>
+        </w:rPr>
+        <w:t>version,</w:t>
+      </w:r>
+      <w:proofErr w:type="gramEnd"/>
+      <w:r>
+        <w:rPr>
+          <w:lang w:eastAsia="en-GB"/>
+        </w:rPr>
+        <w:t xml:space="preserve"> however the outputted string will be formatted to be read by the Petrol GUI. Once it has finished running the simulation, a window will open which displays all values for the final step as well as the cumulative data such as total money made.</w:t>
       </w:r>
     </w:p>
     <w:p>
       <w:pPr>
-        <w:pStyle w:val="Antrat2"/>
+        <w:pStyle w:val="Heading2"/>
         <w:ind w:firstLine="720"/>
         <w:rPr>
           <w:lang w:eastAsia="en-GB"/>
         </w:rPr>
       </w:pPr>
-      <w:bookmarkStart w:id="4" w:name="_Toc481640797"/>
+      <w:bookmarkStart w:id="3" w:name="_Toc481640797"/>
     </w:p>
     <w:p>
       <w:pPr>
-        <w:pStyle w:val="Antrat2"/>
+        <w:pStyle w:val="Heading2"/>
         <w:ind w:firstLine="720"/>
         <w:rPr>
           <w:lang w:eastAsia="en-GB"/>
@@ -2772,14 +3310,14 @@
     </w:p>
     <w:p>
       <w:pPr>
-        <w:pStyle w:val="Antrat1"/>
-        <w:rPr>
-          <w:rFonts w:eastAsia="Times New Roman"/>
-          <w:lang w:eastAsia="en-GB"/>
-        </w:rPr>
-      </w:pPr>
-      <w:bookmarkStart w:id="5" w:name="_Toc481640798"/>
-      <w:bookmarkEnd w:id="4"/>
+        <w:pStyle w:val="Heading1"/>
+        <w:rPr>
+          <w:rFonts w:eastAsia="Times New Roman"/>
+          <w:lang w:eastAsia="en-GB"/>
+        </w:rPr>
+      </w:pPr>
+      <w:bookmarkStart w:id="4" w:name="_Toc481640798"/>
+      <w:bookmarkEnd w:id="3"/>
       <w:r>
         <w:rPr>
           <w:rFonts w:eastAsia="Times New Roman"/>
@@ -2829,7 +3367,7 @@
         </w:rPr>
         <w:t xml:space="preserve"> Classes to Support </w:t>
       </w:r>
-      <w:commentRangeStart w:id="6"/>
+      <w:commentRangeStart w:id="5"/>
       <w:r>
         <w:rPr>
           <w:rFonts w:eastAsia="Times New Roman"/>
@@ -2844,16 +3382,16 @@
         </w:rPr>
         <w:t>imulations</w:t>
       </w:r>
-      <w:commentRangeEnd w:id="6"/>
-      <w:r>
-        <w:rPr>
-          <w:rStyle w:val="Komentaronuoroda"/>
+      <w:commentRangeEnd w:id="5"/>
+      <w:r>
+        <w:rPr>
+          <w:rStyle w:val="CommentReference"/>
           <w:rFonts w:asciiTheme="minorHAnsi" w:eastAsiaTheme="minorHAnsi" w:hAnsiTheme="minorHAnsi" w:cstheme="minorBidi"/>
           <w:color w:val="auto"/>
         </w:rPr>
-        <w:commentReference w:id="6"/>
-      </w:r>
-      <w:bookmarkEnd w:id="5"/>
+        <w:commentReference w:id="5"/>
+      </w:r>
+      <w:bookmarkEnd w:id="4"/>
     </w:p>
     <w:p>
       <w:pPr>
@@ -2878,13 +3416,13 @@
     </w:p>
     <w:p>
       <w:pPr>
-        <w:pStyle w:val="Antrat2"/>
-        <w:rPr>
-          <w:rFonts w:eastAsia="Times New Roman"/>
-          <w:lang w:eastAsia="en-GB"/>
-        </w:rPr>
-      </w:pPr>
-      <w:bookmarkStart w:id="7" w:name="_Toc481640799"/>
+        <w:pStyle w:val="Heading2"/>
+        <w:rPr>
+          <w:rFonts w:eastAsia="Times New Roman"/>
+          <w:lang w:eastAsia="en-GB"/>
+        </w:rPr>
+      </w:pPr>
+      <w:bookmarkStart w:id="6" w:name="_Toc481640799"/>
       <w:r>
         <w:rPr>
           <w:rFonts w:eastAsia="Times New Roman"/>
@@ -2898,34 +3436,189 @@
           <w:lang w:eastAsia="en-GB"/>
         </w:rPr>
         <w:t>ore types of vehicles</w:t>
+      </w:r>
+      <w:bookmarkEnd w:id="6"/>
+    </w:p>
+    <w:p>
+      <w:pPr>
+        <w:spacing w:line="360" w:lineRule="auto"/>
+        <w:ind w:firstLine="720"/>
+        <w:rPr>
+          <w:lang w:eastAsia="en-GB"/>
+        </w:rPr>
+      </w:pPr>
+      <w:r>
+        <w:rPr>
+          <w:lang w:eastAsia="en-GB"/>
+        </w:rPr>
+        <w:t>If different types of ve</w:t>
+      </w:r>
+      <w:r>
+        <w:rPr>
+          <w:lang w:eastAsia="en-GB"/>
+        </w:rPr>
+        <w:t xml:space="preserve">hicles need to be created, it’ll require </w:t>
+      </w:r>
+      <w:r>
+        <w:rPr>
+          <w:lang w:eastAsia="en-GB"/>
+        </w:rPr>
+        <w:t>creating</w:t>
+      </w:r>
+      <w:r>
+        <w:rPr>
+          <w:lang w:eastAsia="en-GB"/>
+        </w:rPr>
+        <w:t xml:space="preserve"> </w:t>
+      </w:r>
+      <w:r>
+        <w:rPr>
+          <w:lang w:eastAsia="en-GB"/>
+        </w:rPr>
+        <w:t xml:space="preserve">a </w:t>
+      </w:r>
+      <w:r>
+        <w:rPr>
+          <w:lang w:eastAsia="en-GB"/>
+        </w:rPr>
+        <w:t>brand-new</w:t>
+      </w:r>
+      <w:r>
+        <w:rPr>
+          <w:lang w:eastAsia="en-GB"/>
+        </w:rPr>
+        <w:t xml:space="preserve"> sub</w:t>
+      </w:r>
+      <w:r>
+        <w:rPr>
+          <w:lang w:eastAsia="en-GB"/>
+        </w:rPr>
+        <w:t xml:space="preserve">class that </w:t>
+      </w:r>
+      <w:r>
+        <w:rPr>
+          <w:lang w:eastAsia="en-GB"/>
+        </w:rPr>
+        <w:t>extends the</w:t>
+      </w:r>
+      <w:r>
+        <w:rPr>
+          <w:lang w:eastAsia="en-GB"/>
+        </w:rPr>
+        <w:t xml:space="preserve"> vehicle</w:t>
+      </w:r>
+      <w:r>
+        <w:rPr>
+          <w:lang w:eastAsia="en-GB"/>
+        </w:rPr>
+        <w:t xml:space="preserve"> class</w:t>
+      </w:r>
+      <w:r>
+        <w:rPr>
+          <w:lang w:eastAsia="en-GB"/>
+        </w:rPr>
+        <w:t xml:space="preserve">. </w:t>
+      </w:r>
+      <w:r>
+        <w:rPr>
+          <w:lang w:eastAsia="en-GB"/>
+        </w:rPr>
+        <w:t xml:space="preserve">You must then add the specific details about the vehicle to the </w:t>
+      </w:r>
+      <w:proofErr w:type="spellStart"/>
+      <w:r>
+        <w:rPr>
+          <w:lang w:eastAsia="en-GB"/>
+        </w:rPr>
+        <w:t>config</w:t>
+      </w:r>
+      <w:proofErr w:type="spellEnd"/>
+      <w:r>
+        <w:rPr>
+          <w:lang w:eastAsia="en-GB"/>
+        </w:rPr>
+        <w:t xml:space="preserve"> class. These details include the fuel tank size and the shopping probability specific to the new type of vehicle. Finally, you would need to add the new type of vehicle to the options that are spawned by the petrol station in the </w:t>
+      </w:r>
+      <w:proofErr w:type="spellStart"/>
+      <w:r>
+        <w:rPr>
+          <w:i/>
+          <w:lang w:eastAsia="en-GB"/>
+        </w:rPr>
+        <w:t>spawnVehicle</w:t>
+      </w:r>
+      <w:proofErr w:type="spellEnd"/>
+      <w:r>
+        <w:rPr>
+          <w:lang w:eastAsia="en-GB"/>
+        </w:rPr>
+        <w:t xml:space="preserve"> method.</w:t>
+      </w:r>
+    </w:p>
+    <w:p>
+      <w:pPr>
+        <w:pStyle w:val="Heading2"/>
+        <w:rPr>
+          <w:rFonts w:eastAsia="Times New Roman"/>
+          <w:lang w:eastAsia="en-GB"/>
+        </w:rPr>
+      </w:pPr>
+      <w:bookmarkStart w:id="7" w:name="_Toc481640800"/>
+      <w:r>
+        <w:rPr>
+          <w:rFonts w:eastAsia="Times New Roman"/>
+          <w:lang w:eastAsia="en-GB"/>
+        </w:rPr>
+        <w:t>M</w:t>
+      </w:r>
+      <w:r>
+        <w:rPr>
+          <w:rFonts w:eastAsia="Times New Roman"/>
+          <w:lang w:eastAsia="en-GB"/>
+        </w:rPr>
+        <w:t>ultiple types</w:t>
+      </w:r>
+      <w:r>
+        <w:rPr>
+          <w:rFonts w:eastAsia="Times New Roman"/>
+          <w:lang w:eastAsia="en-GB"/>
+        </w:rPr>
+        <w:t xml:space="preserve"> of fuel with different prices</w:t>
       </w:r>
       <w:bookmarkEnd w:id="7"/>
     </w:p>
     <w:p>
       <w:pPr>
-        <w:spacing w:line="360" w:lineRule="auto"/>
-        <w:ind w:firstLine="720"/>
-        <w:rPr>
-          <w:lang w:eastAsia="en-GB"/>
-        </w:rPr>
-      </w:pPr>
-      <w:r>
-        <w:rPr>
-          <w:lang w:eastAsia="en-GB"/>
-        </w:rPr>
-        <w:t>If different types of ve</w:t>
-      </w:r>
-      <w:r>
-        <w:rPr>
-          <w:lang w:eastAsia="en-GB"/>
-        </w:rPr>
-        <w:t xml:space="preserve">hicles need to be created, it’ll require </w:t>
-      </w:r>
-      <w:r>
-        <w:rPr>
-          <w:lang w:eastAsia="en-GB"/>
-        </w:rPr>
-        <w:t>creating</w:t>
+        <w:rPr>
+          <w:lang w:eastAsia="en-GB"/>
+        </w:rPr>
+      </w:pPr>
+      <w:r>
+        <w:rPr>
+          <w:lang w:eastAsia="en-GB"/>
+        </w:rPr>
+        <w:tab/>
+        <w:t xml:space="preserve">Because the type of fuel that is being pumped has no effect besides changing the cost of the fuel in pence per gallon. All that would need to be done to add new fuel is to add the other fuel’s costs to the </w:t>
+      </w:r>
+      <w:proofErr w:type="spellStart"/>
+      <w:r>
+        <w:rPr>
+          <w:lang w:eastAsia="en-GB"/>
+        </w:rPr>
+        <w:t>config</w:t>
+      </w:r>
+      <w:proofErr w:type="spellEnd"/>
+      <w:r>
+        <w:rPr>
+          <w:lang w:eastAsia="en-GB"/>
+        </w:rPr>
+        <w:t xml:space="preserve"> file.</w:t>
+      </w:r>
+      <w:r>
+        <w:rPr>
+          <w:lang w:eastAsia="en-GB"/>
+        </w:rPr>
+        <w:t xml:space="preserve"> You could also add an argument to the main classes if you want to be able to define the cost of this new fuel whenever the program is run.</w:t>
       </w:r>
       <w:r>
         <w:rPr>
@@ -2937,217 +3630,92 @@
         <w:rPr>
           <w:lang w:eastAsia="en-GB"/>
         </w:rPr>
-        <w:t xml:space="preserve">a </w:t>
-      </w:r>
-      <w:r>
-        <w:rPr>
-          <w:lang w:eastAsia="en-GB"/>
-        </w:rPr>
-        <w:t>brand-new</w:t>
-      </w:r>
-      <w:r>
-        <w:rPr>
-          <w:lang w:eastAsia="en-GB"/>
-        </w:rPr>
-        <w:t xml:space="preserve"> sub</w:t>
-      </w:r>
-      <w:r>
-        <w:rPr>
-          <w:lang w:eastAsia="en-GB"/>
-        </w:rPr>
-        <w:t xml:space="preserve">class that </w:t>
-      </w:r>
-      <w:r>
-        <w:rPr>
-          <w:lang w:eastAsia="en-GB"/>
-        </w:rPr>
-        <w:t>extends the</w:t>
-      </w:r>
-      <w:r>
-        <w:rPr>
-          <w:lang w:eastAsia="en-GB"/>
-        </w:rPr>
-        <w:t xml:space="preserve"> vehicle</w:t>
-      </w:r>
-      <w:r>
-        <w:rPr>
-          <w:lang w:eastAsia="en-GB"/>
-        </w:rPr>
-        <w:t xml:space="preserve"> class</w:t>
-      </w:r>
-      <w:r>
-        <w:rPr>
-          <w:lang w:eastAsia="en-GB"/>
-        </w:rPr>
-        <w:t xml:space="preserve">. </w:t>
-      </w:r>
-      <w:r>
-        <w:rPr>
-          <w:lang w:eastAsia="en-GB"/>
-        </w:rPr>
-        <w:t xml:space="preserve">You must then add the specific details about the vehicle to the config class. These details include the fuel tank size and the shopping probability specific to the new type of vehicle. Finally, you would need to add the new type of vehicle to the options that are spawned by the petrol station in the </w:t>
-      </w:r>
-      <w:r>
-        <w:rPr>
-          <w:i/>
-          <w:lang w:eastAsia="en-GB"/>
-        </w:rPr>
-        <w:t>spawnVehicle</w:t>
-      </w:r>
-      <w:r>
-        <w:rPr>
-          <w:lang w:eastAsia="en-GB"/>
-        </w:rPr>
-        <w:t xml:space="preserve"> method.</w:t>
+        <w:t>T</w:t>
+      </w:r>
+      <w:r>
+        <w:rPr>
+          <w:lang w:eastAsia="en-GB"/>
+        </w:rPr>
+        <w:t>he custom</w:t>
+      </w:r>
+      <w:r>
+        <w:rPr>
+          <w:lang w:eastAsia="en-GB"/>
+        </w:rPr>
+        <w:t>er could simply pay for the amount of fuel he pumped multiplied by the price specific to the type of fuel that he would like. The type of fuel he would like could be decided arbitrarily by the type of vehicle or even a random variable. This would achieve the effect of having multiple fuel types with easy implementation.</w:t>
       </w:r>
     </w:p>
     <w:p>
       <w:pPr>
-        <w:pStyle w:val="Antrat2"/>
-        <w:rPr>
-          <w:rFonts w:eastAsia="Times New Roman"/>
-          <w:lang w:eastAsia="en-GB"/>
-        </w:rPr>
-      </w:pPr>
-      <w:bookmarkStart w:id="8" w:name="_Toc481640800"/>
-      <w:r>
-        <w:rPr>
-          <w:rFonts w:eastAsia="Times New Roman"/>
-          <w:lang w:eastAsia="en-GB"/>
-        </w:rPr>
-        <w:t>M</w:t>
-      </w:r>
-      <w:r>
-        <w:rPr>
-          <w:rFonts w:eastAsia="Times New Roman"/>
-          <w:lang w:eastAsia="en-GB"/>
-        </w:rPr>
-        <w:t>ultiple types</w:t>
-      </w:r>
-      <w:r>
-        <w:rPr>
-          <w:rFonts w:eastAsia="Times New Roman"/>
-          <w:lang w:eastAsia="en-GB"/>
-        </w:rPr>
-        <w:t xml:space="preserve"> of fuel with different prices</w:t>
+        <w:pStyle w:val="Heading2"/>
+        <w:rPr>
+          <w:rFonts w:eastAsia="Times New Roman"/>
+          <w:lang w:eastAsia="en-GB"/>
+        </w:rPr>
+      </w:pPr>
+      <w:bookmarkStart w:id="8" w:name="_Toc481640801"/>
+      <w:r>
+        <w:rPr>
+          <w:rFonts w:eastAsia="Times New Roman"/>
+          <w:lang w:eastAsia="en-GB"/>
+        </w:rPr>
+        <w:t>P</w:t>
+      </w:r>
+      <w:r>
+        <w:rPr>
+          <w:rFonts w:eastAsia="Times New Roman"/>
+          <w:lang w:eastAsia="en-GB"/>
+        </w:rPr>
+        <w:t>arking away</w:t>
+      </w:r>
+      <w:r>
+        <w:rPr>
+          <w:rFonts w:eastAsia="Times New Roman"/>
+          <w:lang w:eastAsia="en-GB"/>
+        </w:rPr>
+        <w:t xml:space="preserve"> from the pump during shopping</w:t>
       </w:r>
       <w:bookmarkEnd w:id="8"/>
     </w:p>
     <w:p>
       <w:pPr>
-        <w:rPr>
-          <w:lang w:eastAsia="en-GB"/>
-        </w:rPr>
-      </w:pPr>
-      <w:r>
-        <w:rPr>
-          <w:lang w:eastAsia="en-GB"/>
-        </w:rPr>
-        <w:tab/>
-        <w:t>Because the type of fuel that is being pumped has no effect besides changing the cost of the fuel in pence per gallon. All that would need to be done to add new fuel is to add the other fuel’s costs to the config file.</w:t>
-      </w:r>
-      <w:r>
-        <w:rPr>
-          <w:lang w:eastAsia="en-GB"/>
-        </w:rPr>
-        <w:t xml:space="preserve"> You could also add an argument to the main classes if you want to be able to define the cost of this new fuel whenever the program is run.</w:t>
-      </w:r>
-      <w:r>
-        <w:rPr>
-          <w:lang w:eastAsia="en-GB"/>
-        </w:rPr>
-        <w:t xml:space="preserve"> </w:t>
-      </w:r>
-      <w:r>
-        <w:rPr>
-          <w:lang w:eastAsia="en-GB"/>
-        </w:rPr>
-        <w:t>T</w:t>
-      </w:r>
-      <w:r>
-        <w:rPr>
-          <w:lang w:eastAsia="en-GB"/>
-        </w:rPr>
-        <w:t>he custom</w:t>
-      </w:r>
-      <w:r>
-        <w:rPr>
-          <w:lang w:eastAsia="en-GB"/>
-        </w:rPr>
-        <w:t>er could simply pay for the amount of fuel he pumped multiplied by the price specific to the type of fuel that he would like. The type of fuel he would like could be decided arbitrarily by the type of vehicle or even a random variable. This would achieve the effect of having multiple fuel types with easy implementation.</w:t>
+        <w:spacing w:line="360" w:lineRule="auto"/>
+        <w:ind w:firstLine="720"/>
+        <w:rPr>
+          <w:lang w:eastAsia="en-GB"/>
+        </w:rPr>
+      </w:pPr>
+      <w:r>
+        <w:rPr>
+          <w:lang w:eastAsia="en-GB"/>
+        </w:rPr>
+        <w:t>This could be achieved by adding an array inside the petrol station which holds the vehicles while the customer pays. This would require modifying the customer to remove the vehicle from this array instead of the queue, and also for the vehicle to get sent to this array when it finishes pumping. This would have the effect of making the Petrol Station work in a very similar way to the shop, where there is an array that holds onto customers until they have finished shopping, but would also have to wait for the customer to finish paying at the till.</w:t>
       </w:r>
     </w:p>
     <w:p>
       <w:pPr>
-        <w:pStyle w:val="Antrat2"/>
-        <w:rPr>
-          <w:rFonts w:eastAsia="Times New Roman"/>
-          <w:lang w:eastAsia="en-GB"/>
-        </w:rPr>
-      </w:pPr>
-      <w:bookmarkStart w:id="9" w:name="_Toc481640801"/>
-      <w:r>
-        <w:rPr>
-          <w:rFonts w:eastAsia="Times New Roman"/>
-          <w:lang w:eastAsia="en-GB"/>
-        </w:rPr>
-        <w:t>P</w:t>
-      </w:r>
-      <w:r>
-        <w:rPr>
-          <w:rFonts w:eastAsia="Times New Roman"/>
-          <w:lang w:eastAsia="en-GB"/>
-        </w:rPr>
-        <w:t>arking away</w:t>
-      </w:r>
-      <w:r>
-        <w:rPr>
-          <w:rFonts w:eastAsia="Times New Roman"/>
-          <w:lang w:eastAsia="en-GB"/>
-        </w:rPr>
-        <w:t xml:space="preserve"> from the pump during shopping</w:t>
+        <w:pStyle w:val="Heading2"/>
+        <w:rPr>
+          <w:rFonts w:eastAsia="Times New Roman"/>
+          <w:lang w:eastAsia="en-GB"/>
+        </w:rPr>
+      </w:pPr>
+      <w:bookmarkStart w:id="9" w:name="_Toc481640802"/>
+      <w:r>
+        <w:rPr>
+          <w:rFonts w:eastAsia="Times New Roman"/>
+          <w:lang w:eastAsia="en-GB"/>
+        </w:rPr>
+        <w:t>V</w:t>
+      </w:r>
+      <w:r>
+        <w:rPr>
+          <w:rFonts w:eastAsia="Times New Roman"/>
+          <w:lang w:eastAsia="en-GB"/>
+        </w:rPr>
+        <w:t>ehicles breaking down during the simulation</w:t>
       </w:r>
       <w:bookmarkEnd w:id="9"/>
-    </w:p>
-    <w:p>
-      <w:pPr>
-        <w:spacing w:line="360" w:lineRule="auto"/>
-        <w:ind w:firstLine="720"/>
-        <w:rPr>
-          <w:lang w:eastAsia="en-GB"/>
-        </w:rPr>
-      </w:pPr>
-      <w:r>
-        <w:rPr>
-          <w:lang w:eastAsia="en-GB"/>
-        </w:rPr>
-        <w:t>This could be achieved by adding an array inside the petrol station which holds the vehicles while the customer pays. This would require modifying the customer to remove the vehicle from this array instead of the queue, and also for the vehicle to get sent to this array when it finishes pumping. This would have the effect of making the Petrol Station work in a very similar way to the shop, where there is an array that holds onto customers until they have finished shopping, but would also have to wait for the customer to finish paying at the till.</w:t>
-      </w:r>
-    </w:p>
-    <w:p>
-      <w:pPr>
-        <w:pStyle w:val="Antrat2"/>
-        <w:rPr>
-          <w:rFonts w:eastAsia="Times New Roman"/>
-          <w:lang w:eastAsia="en-GB"/>
-        </w:rPr>
-      </w:pPr>
-      <w:bookmarkStart w:id="10" w:name="_Toc481640802"/>
-      <w:r>
-        <w:rPr>
-          <w:rFonts w:eastAsia="Times New Roman"/>
-          <w:lang w:eastAsia="en-GB"/>
-        </w:rPr>
-        <w:t>V</w:t>
-      </w:r>
-      <w:r>
-        <w:rPr>
-          <w:rFonts w:eastAsia="Times New Roman"/>
-          <w:lang w:eastAsia="en-GB"/>
-        </w:rPr>
-        <w:t>ehicles breaking down during the simulation</w:t>
-      </w:r>
-      <w:bookmarkEnd w:id="10"/>
     </w:p>
     <w:p>
       <w:pPr>
@@ -3167,7 +3735,23 @@
           <w:lang w:eastAsia="en-GB"/>
         </w:rPr>
         <w:tab/>
-        <w:t xml:space="preserve">A vehicle breaking down would obviously cause a block for the pump that it is at. This can be implemented in a variety of ways depending on the requirements given. For example, if a broken down vehicle stayed at the pump location until it was repaired, you would need to add a boolean that determines whether the vehicle is broken down. This could be set by a random breakdown chance. The pump would then have to check whether the vehicle is broken down before it pumps fuel, and not if it is broken. After a certain amount </w:t>
+        <w:t xml:space="preserve">A vehicle breaking down would obviously cause a block for the pump that it is at. This can be implemented in a variety of ways depending on the requirements given. For example, if a broken down vehicle stayed at the pump location until it was repaired, you would need to add a </w:t>
+      </w:r>
+      <w:proofErr w:type="spellStart"/>
+      <w:proofErr w:type="gramStart"/>
+      <w:r>
+        <w:rPr>
+          <w:lang w:eastAsia="en-GB"/>
+        </w:rPr>
+        <w:t>boolean</w:t>
+      </w:r>
+      <w:proofErr w:type="spellEnd"/>
+      <w:proofErr w:type="gramEnd"/>
+      <w:r>
+        <w:rPr>
+          <w:lang w:eastAsia="en-GB"/>
+        </w:rPr>
+        <w:t xml:space="preserve"> that determines whether the vehicle is broken down. This could be set by a random breakdown chance. The pump would then have to check whether the vehicle is broken down before it pumps fuel, and not if it is broken. After a certain amount </w:t>
       </w:r>
       <w:r>
         <w:rPr>
@@ -3179,8 +3763,23 @@
         <w:rPr>
           <w:lang w:eastAsia="en-GB"/>
         </w:rPr>
-        <w:lastRenderedPageBreak/>
-        <w:t>the vehicle could become repaired, and this boolean would simply be flipped</w:t>
+        <w:t xml:space="preserve">the vehicle could become repaired, and this </w:t>
+      </w:r>
+      <w:proofErr w:type="spellStart"/>
+      <w:proofErr w:type="gramStart"/>
+      <w:r>
+        <w:rPr>
+          <w:lang w:eastAsia="en-GB"/>
+        </w:rPr>
+        <w:t>boolean</w:t>
+      </w:r>
+      <w:proofErr w:type="spellEnd"/>
+      <w:proofErr w:type="gramEnd"/>
+      <w:r>
+        <w:rPr>
+          <w:lang w:eastAsia="en-GB"/>
+        </w:rPr>
+        <w:t xml:space="preserve"> would simply be flipped</w:t>
       </w:r>
       <w:r>
         <w:rPr>
@@ -3191,13 +3790,13 @@
     </w:p>
     <w:p>
       <w:pPr>
-        <w:pStyle w:val="Antrat1"/>
-        <w:rPr>
-          <w:rFonts w:eastAsia="Times New Roman"/>
-          <w:lang w:eastAsia="en-GB"/>
-        </w:rPr>
-      </w:pPr>
-      <w:bookmarkStart w:id="11" w:name="_Toc481640803"/>
+        <w:pStyle w:val="Heading1"/>
+        <w:rPr>
+          <w:rFonts w:eastAsia="Times New Roman"/>
+          <w:lang w:eastAsia="en-GB"/>
+        </w:rPr>
+      </w:pPr>
+      <w:bookmarkStart w:id="10" w:name="_Toc481640803"/>
       <w:r>
         <w:rPr>
           <w:rFonts w:eastAsia="Times New Roman"/>
@@ -3206,7 +3805,7 @@
         <w:lastRenderedPageBreak/>
         <w:t>UML Class Hierarchy</w:t>
       </w:r>
-      <w:bookmarkEnd w:id="11"/>
+      <w:bookmarkEnd w:id="10"/>
     </w:p>
     <w:p>
       <w:pPr>
@@ -3274,13 +3873,13 @@
     </w:p>
     <w:p>
       <w:pPr>
-        <w:pStyle w:val="Antrat1"/>
-        <w:rPr>
-          <w:rFonts w:eastAsia="Times New Roman"/>
-          <w:lang w:eastAsia="en-GB"/>
-        </w:rPr>
-      </w:pPr>
-      <w:bookmarkStart w:id="12" w:name="_Toc481640804"/>
+        <w:pStyle w:val="Heading1"/>
+        <w:rPr>
+          <w:rFonts w:eastAsia="Times New Roman"/>
+          <w:lang w:eastAsia="en-GB"/>
+        </w:rPr>
+      </w:pPr>
+      <w:bookmarkStart w:id="11" w:name="_Toc481640804"/>
       <w:r>
         <w:rPr>
           <w:rFonts w:eastAsia="Times New Roman"/>
@@ -3331,7 +3930,7 @@
         </w:rPr>
         <w:t xml:space="preserve"> in the Simulatio</w:t>
       </w:r>
-      <w:bookmarkEnd w:id="12"/>
+      <w:bookmarkEnd w:id="11"/>
       <w:r>
         <w:rPr>
           <w:rFonts w:eastAsia="Times New Roman"/>
@@ -3410,13 +4009,13 @@
     </w:p>
     <w:p>
       <w:pPr>
-        <w:pStyle w:val="Antrat1"/>
-        <w:rPr>
-          <w:rFonts w:eastAsia="Times New Roman"/>
-          <w:lang w:eastAsia="en-GB"/>
-        </w:rPr>
-      </w:pPr>
-      <w:bookmarkStart w:id="13" w:name="_Toc481640805"/>
+        <w:pStyle w:val="Heading1"/>
+        <w:rPr>
+          <w:rFonts w:eastAsia="Times New Roman"/>
+          <w:lang w:eastAsia="en-GB"/>
+        </w:rPr>
+      </w:pPr>
+      <w:bookmarkStart w:id="12" w:name="_Toc481640805"/>
       <w:r>
         <w:rPr>
           <w:rFonts w:eastAsia="Times New Roman"/>
@@ -3431,198 +4030,342 @@
           <w:lang w:eastAsia="en-GB"/>
         </w:rPr>
         <w:t>he results of the simulations in tabular form;</w:t>
+      </w:r>
+      <w:bookmarkEnd w:id="12"/>
+    </w:p>
+    <w:p>
+      <w:pPr>
+        <w:rPr>
+          <w:lang w:eastAsia="en-GB"/>
+        </w:rPr>
+      </w:pPr>
+    </w:p>
+    <w:p>
+      <w:pPr>
+        <w:pStyle w:val="Heading1"/>
+        <w:rPr>
+          <w:rFonts w:eastAsia="Times New Roman"/>
+          <w:lang w:eastAsia="en-GB"/>
+        </w:rPr>
+      </w:pPr>
+      <w:bookmarkStart w:id="13" w:name="_Toc481640806"/>
+      <w:commentRangeStart w:id="14"/>
+      <w:r>
+        <w:rPr>
+          <w:rFonts w:eastAsia="Times New Roman"/>
+          <w:lang w:eastAsia="en-GB"/>
+        </w:rPr>
+        <w:t>Results</w:t>
+      </w:r>
+      <w:commentRangeEnd w:id="14"/>
+      <w:r>
+        <w:rPr>
+          <w:rStyle w:val="CommentReference"/>
+          <w:rFonts w:asciiTheme="minorHAnsi" w:eastAsiaTheme="minorHAnsi" w:hAnsiTheme="minorHAnsi" w:cstheme="minorBidi"/>
+          <w:color w:val="auto"/>
+        </w:rPr>
+        <w:commentReference w:id="14"/>
+      </w:r>
+      <w:r>
+        <w:rPr>
+          <w:rFonts w:eastAsia="Times New Roman"/>
+          <w:lang w:eastAsia="en-GB"/>
+        </w:rPr>
+        <w:t xml:space="preserve"> and Implications</w:t>
       </w:r>
       <w:bookmarkEnd w:id="13"/>
     </w:p>
     <w:p>
       <w:pPr>
-        <w:rPr>
-          <w:lang w:eastAsia="en-GB"/>
-        </w:rPr>
-      </w:pPr>
+        <w:spacing w:line="360" w:lineRule="auto"/>
+        <w:rPr>
+          <w:lang w:eastAsia="en-GB"/>
+        </w:rPr>
+      </w:pPr>
+      <w:r>
+        <w:rPr>
+          <w:lang w:eastAsia="en-GB"/>
+        </w:rPr>
+        <w:t xml:space="preserve">To test the simulation and to evaluate the results we ran a simulation. The simulation was run with </w:t>
+      </w:r>
+      <w:r>
+        <w:rPr>
+          <w:lang w:eastAsia="en-GB"/>
+        </w:rPr>
+        <w:t xml:space="preserve">0.3 </w:t>
+      </w:r>
+      <w:r>
+        <w:rPr>
+          <w:lang w:eastAsia="en-GB"/>
+        </w:rPr>
+        <w:t xml:space="preserve">for probability of q and p as well as </w:t>
+      </w:r>
+      <w:r>
+        <w:rPr>
+          <w:lang w:eastAsia="en-GB"/>
+        </w:rPr>
+        <w:t xml:space="preserve">£1.2 </w:t>
+      </w:r>
+      <w:r>
+        <w:rPr>
+          <w:lang w:eastAsia="en-GB"/>
+        </w:rPr>
+        <w:t xml:space="preserve">price per Gallon. The setting for tills and pumps were changed; the ticks were set to 1000 for each run of the simulation and the arrival </w:t>
+      </w:r>
+      <w:r>
+        <w:rPr>
+          <w:lang w:eastAsia="en-GB"/>
+        </w:rPr>
+        <w:t>probability</w:t>
+      </w:r>
+      <w:r>
+        <w:rPr>
+          <w:lang w:eastAsia="en-GB"/>
+        </w:rPr>
+        <w:t xml:space="preserve"> of a truck would be set to active or inactive. These variables had to be changed to see if we could spot a pattern in the </w:t>
+      </w:r>
+      <w:r>
+        <w:rPr>
+          <w:lang w:eastAsia="en-GB"/>
+        </w:rPr>
+        <w:t xml:space="preserve">results of the </w:t>
+      </w:r>
+      <w:r>
+        <w:rPr>
+          <w:lang w:eastAsia="en-GB"/>
+        </w:rPr>
+        <w:t>simulation and to observe which setup of tills and pumps would create the greatest yield of money while suffering the smallest loss of money possible. Th</w:t>
+      </w:r>
+      <w:r>
+        <w:rPr>
+          <w:lang w:eastAsia="en-GB"/>
+        </w:rPr>
+        <w:t xml:space="preserve">e settings for the least money gained and the </w:t>
+      </w:r>
+      <w:r>
+        <w:rPr>
+          <w:lang w:eastAsia="en-GB"/>
+        </w:rPr>
+        <w:t xml:space="preserve">most money lost were with 1 till </w:t>
+      </w:r>
+      <w:r>
+        <w:rPr>
+          <w:lang w:eastAsia="en-GB"/>
+        </w:rPr>
+        <w:t xml:space="preserve">and 1 vehicle pump. The money made totaled </w:t>
+      </w:r>
+      <w:r>
+        <w:rPr>
+          <w:lang w:eastAsia="en-GB"/>
+        </w:rPr>
+        <w:t>£583.85 whilst the money lost was £</w:t>
+      </w:r>
+      <w:proofErr w:type="gramStart"/>
+      <w:r>
+        <w:rPr>
+          <w:lang w:eastAsia="en-GB"/>
+        </w:rPr>
+        <w:t>846.25</w:t>
+      </w:r>
+      <w:r>
+        <w:rPr>
+          <w:lang w:eastAsia="en-GB"/>
+        </w:rPr>
+        <w:t xml:space="preserve"> ,</w:t>
+      </w:r>
+      <w:proofErr w:type="gramEnd"/>
+      <w:r>
+        <w:rPr>
+          <w:lang w:eastAsia="en-GB"/>
+        </w:rPr>
+        <w:t xml:space="preserve"> the money lost was more than half than of what was made. We learned that the reason for this was due to limited amount of pumps and tills at the station. Station could not accommodate for enough drivers to fit into pumps therefore when they arrived at the station the cars would leave, causing a loss in the possible total of money earned. Money would occasionally be lost due to a long wait time in the pump queue. We also learned that the setting for the greatest yield of money was a setting of 4 pumps and 2 tills; the total money earned amounted to £1601.73. This setting also had the lowest </w:t>
+      </w:r>
+      <w:r>
+        <w:rPr>
+          <w:lang w:eastAsia="en-GB"/>
+        </w:rPr>
+        <w:t xml:space="preserve">amount of </w:t>
+      </w:r>
+      <w:r>
+        <w:rPr>
+          <w:lang w:eastAsia="en-GB"/>
+        </w:rPr>
+        <w:t xml:space="preserve">money </w:t>
+      </w:r>
+      <w:r>
+        <w:rPr>
+          <w:lang w:eastAsia="en-GB"/>
+        </w:rPr>
+        <w:t xml:space="preserve">lost which was £264.17. </w:t>
+      </w:r>
+      <w:r>
+        <w:rPr>
+          <w:lang w:eastAsia="en-GB"/>
+        </w:rPr>
+        <w:t xml:space="preserve"> </w:t>
+      </w:r>
+      <w:r>
+        <w:rPr>
+          <w:lang w:eastAsia="en-GB"/>
+        </w:rPr>
+        <w:t>This increase in money earned between the 2 settings was due to increase in pumps. More pumps accommodate for more vehicles making the money spent larger in comparison as the fuel bought and additional shopping increased the total money earned. There is also a positive correlation that can be seen between the number of pumps and the money earned and a negative correlation between the money lost and the number of pumps.</w:t>
+      </w:r>
     </w:p>
     <w:p>
       <w:pPr>
-        <w:pStyle w:val="Antrat1"/>
-        <w:rPr>
-          <w:rFonts w:eastAsia="Times New Roman"/>
-          <w:lang w:eastAsia="en-GB"/>
-        </w:rPr>
-      </w:pPr>
-      <w:bookmarkStart w:id="14" w:name="_Toc481640806"/>
-      <w:commentRangeStart w:id="15"/>
-      <w:r>
-        <w:rPr>
-          <w:rFonts w:eastAsia="Times New Roman"/>
-          <w:lang w:eastAsia="en-GB"/>
-        </w:rPr>
-        <w:t>Results</w:t>
-      </w:r>
-      <w:commentRangeEnd w:id="15"/>
-      <w:r>
-        <w:rPr>
-          <w:rStyle w:val="Komentaronuoroda"/>
-          <w:rFonts w:asciiTheme="minorHAnsi" w:eastAsiaTheme="minorHAnsi" w:hAnsiTheme="minorHAnsi" w:cstheme="minorBidi"/>
-          <w:color w:val="auto"/>
-        </w:rPr>
-        <w:commentReference w:id="15"/>
-      </w:r>
-      <w:r>
-        <w:rPr>
-          <w:rFonts w:eastAsia="Times New Roman"/>
-          <w:lang w:eastAsia="en-GB"/>
-        </w:rPr>
-        <w:t xml:space="preserve"> and Implications</w:t>
-      </w:r>
-      <w:bookmarkEnd w:id="14"/>
+        <w:ind w:firstLine="720"/>
+        <w:rPr>
+          <w:lang w:eastAsia="en-GB"/>
+        </w:rPr>
+      </w:pPr>
     </w:p>
     <w:p>
       <w:pPr>
-        <w:spacing w:line="360" w:lineRule="auto"/>
-        <w:rPr>
-          <w:lang w:eastAsia="en-GB"/>
-        </w:rPr>
-      </w:pPr>
-      <w:r>
-        <w:rPr>
-          <w:lang w:eastAsia="en-GB"/>
-        </w:rPr>
-        <w:t xml:space="preserve">To test the simulation and to evaluate the results we ran a simulation. The simulation was run with </w:t>
-      </w:r>
-      <w:r>
-        <w:rPr>
-          <w:lang w:eastAsia="en-GB"/>
-        </w:rPr>
-        <w:t xml:space="preserve">0.3 </w:t>
-      </w:r>
-      <w:r>
-        <w:rPr>
-          <w:lang w:eastAsia="en-GB"/>
-        </w:rPr>
-        <w:t xml:space="preserve">for probability of q and p as well as </w:t>
-      </w:r>
-      <w:r>
-        <w:rPr>
-          <w:lang w:eastAsia="en-GB"/>
-        </w:rPr>
-        <w:t xml:space="preserve">£1.2 </w:t>
-      </w:r>
-      <w:r>
-        <w:rPr>
-          <w:lang w:eastAsia="en-GB"/>
-        </w:rPr>
-        <w:t xml:space="preserve">price per Gallon. The setting for tills and pumps were changed; the ticks were set to 1000 for each run of the simulation and the arrival </w:t>
-      </w:r>
-      <w:r>
-        <w:rPr>
-          <w:lang w:eastAsia="en-GB"/>
-        </w:rPr>
-        <w:t>probability</w:t>
-      </w:r>
-      <w:r>
-        <w:rPr>
-          <w:lang w:eastAsia="en-GB"/>
-        </w:rPr>
-        <w:t xml:space="preserve"> of a truck would be set to active or inactive. These variables had to be changed to see if we could spot a pattern in the </w:t>
-      </w:r>
-      <w:r>
-        <w:rPr>
-          <w:lang w:eastAsia="en-GB"/>
-        </w:rPr>
-        <w:t xml:space="preserve">results of the </w:t>
-      </w:r>
-      <w:r>
-        <w:rPr>
-          <w:lang w:eastAsia="en-GB"/>
-        </w:rPr>
-        <w:t>simulation and to observe which setup of tills and pumps would create the greatest yield of money while suffering the smallest loss of money possible. Th</w:t>
-      </w:r>
-      <w:r>
-        <w:rPr>
-          <w:lang w:eastAsia="en-GB"/>
-        </w:rPr>
-        <w:t xml:space="preserve">e settings for the least money gained and the </w:t>
-      </w:r>
-      <w:r>
-        <w:rPr>
-          <w:lang w:eastAsia="en-GB"/>
-        </w:rPr>
-        <w:t xml:space="preserve">most money lost were with 1 till </w:t>
-      </w:r>
-      <w:r>
-        <w:rPr>
-          <w:lang w:eastAsia="en-GB"/>
-        </w:rPr>
-        <w:t xml:space="preserve">and 1 vehicle pump. The money made totaled </w:t>
-      </w:r>
-      <w:r>
-        <w:rPr>
-          <w:lang w:eastAsia="en-GB"/>
-        </w:rPr>
-        <w:t>£583.85 whilst the money lost was £846.25</w:t>
-      </w:r>
-      <w:r>
-        <w:rPr>
-          <w:lang w:eastAsia="en-GB"/>
-        </w:rPr>
-        <w:t xml:space="preserve"> , the money lost was more than half than of what was made. We learned that the reason for this was due to limited amount of pumps and tills at the station. Station could not accommodate for enough drivers to fit into pumps therefore when they arrived at the station the cars would leave, causing a loss in the possible total of money earned. Money would occasionally be lost due to a long wait time in the pump queue. We also learned that the setting for the greatest yield of money was a setting of 4 pumps and 2 tills; the total money earned amounted to £1601.73. This setting also had the lowest </w:t>
-      </w:r>
-      <w:r>
-        <w:rPr>
-          <w:lang w:eastAsia="en-GB"/>
-        </w:rPr>
-        <w:t xml:space="preserve">amount of </w:t>
-      </w:r>
-      <w:r>
-        <w:rPr>
-          <w:lang w:eastAsia="en-GB"/>
-        </w:rPr>
-        <w:t xml:space="preserve">money </w:t>
-      </w:r>
-      <w:r>
-        <w:rPr>
-          <w:lang w:eastAsia="en-GB"/>
-        </w:rPr>
-        <w:t xml:space="preserve">lost which was £264.17. </w:t>
-      </w:r>
-      <w:r>
-        <w:rPr>
-          <w:lang w:eastAsia="en-GB"/>
-        </w:rPr>
-        <w:t xml:space="preserve"> </w:t>
-      </w:r>
-      <w:r>
-        <w:rPr>
-          <w:lang w:eastAsia="en-GB"/>
-        </w:rPr>
-        <w:t>This increase in money earned between the 2 settings was due to increase in pumps. More pumps accommodate for more vehicles making the money spent larger in comparison as the fuel bought and additional shopping increased the total money earned. There is also a positive correlation that can be seen between the number of pumps and the money earned and a negative correlation between the money lost and the number of pumps.</w:t>
-      </w:r>
+        <w:pStyle w:val="Heading1"/>
+        <w:rPr>
+          <w:rFonts w:eastAsia="Times New Roman"/>
+          <w:lang w:eastAsia="en-GB"/>
+        </w:rPr>
+      </w:pPr>
+      <w:bookmarkStart w:id="15" w:name="_Toc481640807"/>
+      <w:r>
+        <w:rPr>
+          <w:rFonts w:eastAsia="Times New Roman"/>
+          <w:lang w:eastAsia="en-GB"/>
+        </w:rPr>
+        <w:t>Building and Running the Code</w:t>
+      </w:r>
+      <w:bookmarkEnd w:id="15"/>
     </w:p>
     <w:p>
       <w:pPr>
+        <w:spacing w:line="360" w:lineRule="auto"/>
         <w:ind w:firstLine="720"/>
         <w:rPr>
-          <w:lang w:eastAsia="en-GB"/>
-        </w:rPr>
-      </w:pPr>
+          <w:rFonts w:eastAsia="Times New Roman"/>
+          <w:lang w:eastAsia="en-GB"/>
+        </w:rPr>
+      </w:pPr>
+      <w:r>
+        <w:rPr>
+          <w:rFonts w:eastAsia="Times New Roman"/>
+          <w:lang w:eastAsia="en-GB"/>
+        </w:rPr>
+        <w:t>There are two different ways to run the program: the first is to open the ‘</w:t>
+      </w:r>
+      <w:proofErr w:type="spellStart"/>
+      <w:r>
+        <w:rPr>
+          <w:rFonts w:eastAsia="Times New Roman"/>
+          <w:lang w:eastAsia="en-GB"/>
+        </w:rPr>
+        <w:t>aston.simulator</w:t>
+      </w:r>
+      <w:proofErr w:type="spellEnd"/>
+      <w:r>
+        <w:rPr>
+          <w:rFonts w:eastAsia="Times New Roman"/>
+          <w:lang w:eastAsia="en-GB"/>
+        </w:rPr>
+        <w:t xml:space="preserve">’ package then run the </w:t>
+      </w:r>
+      <w:proofErr w:type="spellStart"/>
+      <w:r>
+        <w:rPr>
+          <w:rFonts w:eastAsia="Times New Roman"/>
+          <w:lang w:eastAsia="en-GB"/>
+        </w:rPr>
+        <w:t>runGUI</w:t>
+      </w:r>
+      <w:proofErr w:type="spellEnd"/>
+      <w:r>
+        <w:rPr>
+          <w:rFonts w:eastAsia="Times New Roman"/>
+          <w:lang w:eastAsia="en-GB"/>
+        </w:rPr>
+        <w:t xml:space="preserve"> class as it contains a </w:t>
+      </w:r>
+      <w:proofErr w:type="gramStart"/>
+      <w:r>
+        <w:rPr>
+          <w:rFonts w:eastAsia="Times New Roman"/>
+          <w:lang w:eastAsia="en-GB"/>
+        </w:rPr>
+        <w:t>main(</w:t>
+      </w:r>
+      <w:proofErr w:type="gramEnd"/>
+      <w:r>
+        <w:rPr>
+          <w:rFonts w:eastAsia="Times New Roman"/>
+          <w:lang w:eastAsia="en-GB"/>
+        </w:rPr>
+        <w:t xml:space="preserve">) method. This will compile and present the standard GUI window, which is the Petrol Station Parameter Window. In this window you may change the variables before running the simulation. </w:t>
+      </w:r>
     </w:p>
     <w:p>
       <w:pPr>
-        <w:pStyle w:val="Antrat1"/>
-        <w:rPr>
-          <w:rFonts w:eastAsia="Times New Roman"/>
-          <w:lang w:eastAsia="en-GB"/>
-        </w:rPr>
-      </w:pPr>
-      <w:bookmarkStart w:id="16" w:name="_Toc481640807"/>
-      <w:r>
-        <w:rPr>
-          <w:rFonts w:eastAsia="Times New Roman"/>
-          <w:lang w:eastAsia="en-GB"/>
-        </w:rPr>
-        <w:t>Building and Running the Code</w:t>
-      </w:r>
-      <w:bookmarkEnd w:id="16"/>
+        <w:spacing w:line="360" w:lineRule="auto"/>
+        <w:rPr>
+          <w:rFonts w:eastAsia="Times New Roman"/>
+          <w:lang w:eastAsia="en-GB"/>
+        </w:rPr>
+      </w:pPr>
+      <w:r>
+        <w:rPr>
+          <w:rFonts w:eastAsia="Times New Roman"/>
+          <w:lang w:eastAsia="en-GB"/>
+        </w:rPr>
+        <w:lastRenderedPageBreak/>
+        <w:t xml:space="preserve">The other way is to </w:t>
+      </w:r>
+      <w:proofErr w:type="gramStart"/>
+      <w:r>
+        <w:rPr>
+          <w:rFonts w:eastAsia="Times New Roman"/>
+          <w:lang w:eastAsia="en-GB"/>
+        </w:rPr>
+        <w:t>select  the</w:t>
+      </w:r>
+      <w:proofErr w:type="gramEnd"/>
+      <w:r>
+        <w:rPr>
+          <w:rFonts w:eastAsia="Times New Roman"/>
+          <w:lang w:eastAsia="en-GB"/>
+        </w:rPr>
+        <w:t xml:space="preserve"> </w:t>
+      </w:r>
+      <w:proofErr w:type="spellStart"/>
+      <w:r>
+        <w:rPr>
+          <w:rFonts w:eastAsia="Times New Roman"/>
+          <w:lang w:eastAsia="en-GB"/>
+        </w:rPr>
+        <w:t>runText</w:t>
+      </w:r>
+      <w:proofErr w:type="spellEnd"/>
+      <w:r>
+        <w:rPr>
+          <w:rFonts w:eastAsia="Times New Roman"/>
+          <w:lang w:eastAsia="en-GB"/>
+        </w:rPr>
+        <w:t xml:space="preserve"> class, also in the ‘</w:t>
+      </w:r>
+      <w:proofErr w:type="spellStart"/>
+      <w:r>
+        <w:rPr>
+          <w:rFonts w:eastAsia="Times New Roman"/>
+          <w:lang w:eastAsia="en-GB"/>
+        </w:rPr>
+        <w:t>aston.simulator</w:t>
+      </w:r>
+      <w:proofErr w:type="spellEnd"/>
+      <w:r>
+        <w:rPr>
+          <w:rFonts w:eastAsia="Times New Roman"/>
+          <w:lang w:eastAsia="en-GB"/>
+        </w:rPr>
+        <w:t xml:space="preserve">’ package, and run. You must have set the run configuration to provide the arguments which are required. This will allow you to change the details of how the simulation runs, such as the p and q values.  </w:t>
+      </w:r>
     </w:p>
     <w:p>
       <w:pPr>
@@ -3638,140 +4381,59 @@
           <w:rFonts w:eastAsia="Times New Roman"/>
           <w:lang w:eastAsia="en-GB"/>
         </w:rPr>
-        <w:t xml:space="preserve">To Build and Run the Program </w:t>
-      </w:r>
-      <w:r>
-        <w:rPr>
-          <w:rFonts w:eastAsia="Times New Roman"/>
-          <w:lang w:eastAsia="en-GB"/>
-        </w:rPr>
-        <w:t xml:space="preserve">this can be done in two different ways: one </w:t>
-      </w:r>
-      <w:r>
-        <w:rPr>
-          <w:rFonts w:eastAsia="Times New Roman"/>
-          <w:lang w:eastAsia="en-GB"/>
-        </w:rPr>
-        <w:t>is to open</w:t>
-      </w:r>
-      <w:r>
-        <w:rPr>
-          <w:rFonts w:eastAsia="Times New Roman"/>
-          <w:lang w:eastAsia="en-GB"/>
-        </w:rPr>
-        <w:t xml:space="preserve"> the package, open the ‘</w:t>
-      </w:r>
-      <w:r>
-        <w:rPr>
-          <w:rFonts w:eastAsia="Times New Roman"/>
-          <w:lang w:eastAsia="en-GB"/>
-        </w:rPr>
-        <w:t>aston.</w:t>
-      </w:r>
-      <w:r>
-        <w:rPr>
-          <w:rFonts w:eastAsia="Times New Roman"/>
-          <w:lang w:eastAsia="en-GB"/>
-        </w:rPr>
-        <w:t>simulator</w:t>
-      </w:r>
-      <w:r>
-        <w:rPr>
-          <w:rFonts w:eastAsia="Times New Roman"/>
-          <w:lang w:eastAsia="en-GB"/>
-        </w:rPr>
-        <w:t>’</w:t>
-      </w:r>
-      <w:r>
-        <w:rPr>
-          <w:rFonts w:eastAsia="Times New Roman"/>
-          <w:lang w:eastAsia="en-GB"/>
-        </w:rPr>
-        <w:t xml:space="preserve"> </w:t>
-      </w:r>
-      <w:r>
-        <w:rPr>
-          <w:rFonts w:eastAsia="Times New Roman"/>
-          <w:lang w:eastAsia="en-GB"/>
-        </w:rPr>
-        <w:t xml:space="preserve">package </w:t>
-      </w:r>
-      <w:r>
-        <w:rPr>
-          <w:rFonts w:eastAsia="Times New Roman"/>
-          <w:lang w:eastAsia="en-GB"/>
-        </w:rPr>
-        <w:t xml:space="preserve">then </w:t>
-      </w:r>
-      <w:r>
-        <w:rPr>
-          <w:rFonts w:eastAsia="Times New Roman"/>
-          <w:lang w:eastAsia="en-GB"/>
-        </w:rPr>
-        <w:t>run</w:t>
-      </w:r>
-      <w:r>
-        <w:rPr>
-          <w:rFonts w:eastAsia="Times New Roman"/>
-          <w:lang w:eastAsia="en-GB"/>
-        </w:rPr>
-        <w:t xml:space="preserve"> </w:t>
-      </w:r>
-      <w:r>
-        <w:rPr>
-          <w:rFonts w:eastAsia="Times New Roman"/>
-          <w:lang w:eastAsia="en-GB"/>
-        </w:rPr>
-        <w:t xml:space="preserve">the </w:t>
-      </w:r>
-      <w:r>
-        <w:rPr>
-          <w:rFonts w:eastAsia="Times New Roman"/>
-          <w:lang w:eastAsia="en-GB"/>
-        </w:rPr>
-        <w:t>runGUI class</w:t>
-      </w:r>
-      <w:r>
-        <w:rPr>
-          <w:rFonts w:eastAsia="Times New Roman"/>
-          <w:lang w:eastAsia="en-GB"/>
-        </w:rPr>
-        <w:t xml:space="preserve"> as it contains a main() method, required to run code independently. This will compile</w:t>
-      </w:r>
-      <w:r>
-        <w:rPr>
-          <w:rFonts w:eastAsia="Times New Roman"/>
-          <w:lang w:eastAsia="en-GB"/>
-        </w:rPr>
-        <w:t xml:space="preserve"> and present the standard GUI window, which is the P</w:t>
-      </w:r>
-      <w:r>
-        <w:rPr>
-          <w:rFonts w:eastAsia="Times New Roman"/>
-          <w:lang w:eastAsia="en-GB"/>
-        </w:rPr>
-        <w:t xml:space="preserve">etrol Station Parameter Window. </w:t>
+        <w:t xml:space="preserve">Selecting the Build Button to create an executable Java file will allow you to build the program. It should be done on whichever of the two run classes you want, </w:t>
+      </w:r>
+      <w:proofErr w:type="spellStart"/>
+      <w:r>
+        <w:rPr>
+          <w:rFonts w:eastAsia="Times New Roman"/>
+          <w:lang w:eastAsia="en-GB"/>
+        </w:rPr>
+        <w:t>runGUI</w:t>
+      </w:r>
+      <w:proofErr w:type="spellEnd"/>
+      <w:r>
+        <w:rPr>
+          <w:rFonts w:eastAsia="Times New Roman"/>
+          <w:lang w:eastAsia="en-GB"/>
+        </w:rPr>
+        <w:t xml:space="preserve"> or </w:t>
+      </w:r>
+      <w:proofErr w:type="spellStart"/>
+      <w:r>
+        <w:rPr>
+          <w:rFonts w:eastAsia="Times New Roman"/>
+          <w:lang w:eastAsia="en-GB"/>
+        </w:rPr>
+        <w:t>runText</w:t>
+      </w:r>
+      <w:proofErr w:type="spellEnd"/>
+      <w:r>
+        <w:rPr>
+          <w:rFonts w:eastAsia="Times New Roman"/>
+          <w:lang w:eastAsia="en-GB"/>
+        </w:rPr>
+        <w:t xml:space="preserve">. This will allow it to run independently as long as one defining and appropriate class has the standard </w:t>
+      </w:r>
+      <w:proofErr w:type="gramStart"/>
+      <w:r>
+        <w:rPr>
+          <w:rFonts w:eastAsia="Times New Roman"/>
+          <w:lang w:eastAsia="en-GB"/>
+        </w:rPr>
+        <w:t>main(</w:t>
+      </w:r>
+      <w:proofErr w:type="gramEnd"/>
+      <w:r>
+        <w:rPr>
+          <w:rFonts w:eastAsia="Times New Roman"/>
+          <w:lang w:eastAsia="en-GB"/>
+        </w:rPr>
+        <w:t>) method. The Build Button will appear as a Green Play Button with a red toolbox on the toolbar, or can be selected by going to Project Menu Tab, then selecting Build.</w:t>
       </w:r>
     </w:p>
     <w:p>
       <w:pPr>
-        <w:pStyle w:val="Antrat2"/>
-        <w:rPr>
-          <w:rFonts w:eastAsia="Times New Roman"/>
-          <w:lang w:eastAsia="en-GB"/>
-        </w:rPr>
-      </w:pPr>
-      <w:r>
-        <w:rPr>
-          <w:rFonts w:eastAsia="Times New Roman"/>
-          <w:lang w:eastAsia="en-GB"/>
-        </w:rPr>
-        <w:lastRenderedPageBreak/>
-        <w:t>Building the Code</w:t>
-      </w:r>
-    </w:p>
-    <w:p>
-      <w:pPr>
         <w:spacing w:line="360" w:lineRule="auto"/>
         <w:ind w:firstLine="720"/>
         <w:rPr>
@@ -3779,125 +4441,8 @@
           <w:lang w:eastAsia="en-GB"/>
         </w:rPr>
       </w:pPr>
-      <w:r>
-        <w:rPr>
-          <w:rFonts w:eastAsia="Times New Roman"/>
-          <w:lang w:eastAsia="en-GB"/>
-        </w:rPr>
-        <w:t>The other way is to select on the petr</w:t>
-      </w:r>
-      <w:r>
-        <w:rPr>
-          <w:rFonts w:eastAsia="Times New Roman"/>
-          <w:lang w:eastAsia="en-GB"/>
-        </w:rPr>
-        <w:t xml:space="preserve">olStation source file, then selecting </w:t>
-      </w:r>
-      <w:r>
-        <w:rPr>
-          <w:rFonts w:eastAsia="Times New Roman"/>
-          <w:lang w:eastAsia="en-GB"/>
-        </w:rPr>
-        <w:t xml:space="preserve">the </w:t>
-      </w:r>
-      <w:r>
-        <w:rPr>
-          <w:rFonts w:eastAsia="Times New Roman"/>
-          <w:lang w:eastAsia="en-GB"/>
-        </w:rPr>
-        <w:t>Build Button to create a</w:t>
-      </w:r>
-      <w:r>
-        <w:rPr>
-          <w:rFonts w:eastAsia="Times New Roman"/>
-          <w:lang w:eastAsia="en-GB"/>
-        </w:rPr>
-        <w:t xml:space="preserve">n executable </w:t>
-      </w:r>
-      <w:r>
-        <w:rPr>
-          <w:rFonts w:eastAsia="Times New Roman"/>
-          <w:lang w:eastAsia="en-GB"/>
-        </w:rPr>
-        <w:t>Java file</w:t>
-      </w:r>
-      <w:r>
-        <w:rPr>
-          <w:rFonts w:eastAsia="Times New Roman"/>
-          <w:lang w:eastAsia="en-GB"/>
-        </w:rPr>
-        <w:t xml:space="preserve"> so that it can run independently</w:t>
-      </w:r>
-      <w:r>
-        <w:rPr>
-          <w:rFonts w:eastAsia="Times New Roman"/>
-          <w:lang w:eastAsia="en-GB"/>
-        </w:rPr>
-        <w:t xml:space="preserve"> as long as </w:t>
-      </w:r>
-      <w:r>
-        <w:rPr>
-          <w:rFonts w:eastAsia="Times New Roman"/>
-          <w:lang w:eastAsia="en-GB"/>
-        </w:rPr>
-        <w:t>one defining and appropriate class has</w:t>
-      </w:r>
-      <w:r>
-        <w:rPr>
-          <w:rFonts w:eastAsia="Times New Roman"/>
-          <w:lang w:eastAsia="en-GB"/>
-        </w:rPr>
-        <w:t xml:space="preserve"> the </w:t>
-      </w:r>
-      <w:r>
-        <w:rPr>
-          <w:rFonts w:eastAsia="Times New Roman"/>
-          <w:lang w:eastAsia="en-GB"/>
-        </w:rPr>
-        <w:t xml:space="preserve">standard </w:t>
-      </w:r>
-      <w:r>
-        <w:rPr>
-          <w:rFonts w:eastAsia="Times New Roman"/>
-          <w:lang w:eastAsia="en-GB"/>
-        </w:rPr>
-        <w:t>main() method</w:t>
-      </w:r>
-      <w:r>
-        <w:rPr>
-          <w:rFonts w:eastAsia="Times New Roman"/>
-          <w:lang w:eastAsia="en-GB"/>
-        </w:rPr>
-        <w:t>.</w:t>
-      </w:r>
-      <w:r>
-        <w:rPr>
-          <w:rFonts w:eastAsia="Times New Roman"/>
-          <w:lang w:eastAsia="en-GB"/>
-        </w:rPr>
-        <w:t xml:space="preserve"> </w:t>
-      </w:r>
-      <w:r>
-        <w:rPr>
-          <w:rFonts w:eastAsia="Times New Roman"/>
-          <w:lang w:eastAsia="en-GB"/>
-        </w:rPr>
-        <w:t xml:space="preserve">The Build Button will appear as a </w:t>
-      </w:r>
-      <w:r>
-        <w:rPr>
-          <w:rFonts w:eastAsia="Times New Roman"/>
-          <w:lang w:eastAsia="en-GB"/>
-        </w:rPr>
-        <w:t xml:space="preserve">Green </w:t>
-      </w:r>
-      <w:r>
-        <w:rPr>
-          <w:rFonts w:eastAsia="Times New Roman"/>
-          <w:lang w:eastAsia="en-GB"/>
-        </w:rPr>
-        <w:t>Play Button with a red toolbox on the toolbar, or can be selected by going to Project Menu Tab, then selecting Build.</w:t>
-      </w:r>
+      <w:bookmarkStart w:id="16" w:name="_GoBack"/>
+      <w:bookmarkEnd w:id="16"/>
     </w:p>
     <w:sectPr>
       <w:pgSz w:w="12240" w:h="15840"/>
@@ -3911,18 +4456,18 @@
 </file>
 
 <file path=word/comments.xml><?xml version="1.0" encoding="utf-8"?>
-<w:comments xmlns:wpc="http://schemas.microsoft.com/office/word/2010/wordprocessingCanvas" xmlns:mc="http://schemas.openxmlformats.org/markup-compatibility/2006" xmlns:o="urn:schemas-microsoft-com:office:office" xmlns:r="http://schemas.openxmlformats.org/officeDocument/2006/relationships" xmlns:m="http://schemas.openxmlformats.org/officeDocument/2006/math" xmlns:v="urn:schemas-microsoft-com:vml" xmlns:wp14="http://schemas.microsoft.com/office/word/2010/wordprocessingDrawing" xmlns:wp="http://schemas.openxmlformats.org/drawingml/2006/wordprocessingDrawing" xmlns:w10="urn:schemas-microsoft-com:office:word" xmlns:w="http://schemas.openxmlformats.org/wordprocessingml/2006/main" xmlns:w14="http://schemas.microsoft.com/office/word/2010/wordml" xmlns:w15="http://schemas.microsoft.com/office/word/2012/wordml" xmlns:wpg="http://schemas.microsoft.com/office/word/2010/wordprocessingGroup" xmlns:wpi="http://schemas.microsoft.com/office/word/2010/wordprocessingInk" xmlns:wne="http://schemas.microsoft.com/office/word/2006/wordml" xmlns:wps="http://schemas.microsoft.com/office/word/2010/wordprocessingShape" mc:Ignorable="w14 w15 wp14">
+<w:comments xmlns:wpc="http://schemas.microsoft.com/office/word/2010/wordprocessingCanvas" xmlns:mc="http://schemas.openxmlformats.org/markup-compatibility/2006" xmlns:o="urn:schemas-microsoft-com:office:office" xmlns:r="http://schemas.openxmlformats.org/officeDocument/2006/relationships" xmlns:m="http://schemas.openxmlformats.org/officeDocument/2006/math" xmlns:v="urn:schemas-microsoft-com:vml" xmlns:wp14="http://schemas.microsoft.com/office/word/2010/wordprocessingDrawing" xmlns:wp="http://schemas.openxmlformats.org/drawingml/2006/wordprocessingDrawing" xmlns:w10="urn:schemas-microsoft-com:office:word" xmlns:w="http://schemas.openxmlformats.org/wordprocessingml/2006/main" xmlns:w14="http://schemas.microsoft.com/office/word/2010/wordml" xmlns:wpg="http://schemas.microsoft.com/office/word/2010/wordprocessingGroup" xmlns:wpi="http://schemas.microsoft.com/office/word/2010/wordprocessingInk" xmlns:wne="http://schemas.microsoft.com/office/word/2006/wordml" xmlns:wps="http://schemas.microsoft.com/office/word/2010/wordprocessingShape" mc:Ignorable="w14 wp14">
   <w:comment w:id="1" w:author="Minguell, Kelvin (Student)" w:date="2017-05-02T20:20:00Z" w:initials="MK(">
     <w:p>
       <w:pPr>
-        <w:pStyle w:val="Komentarotekstas"/>
+        <w:pStyle w:val="CommentText"/>
         <w:rPr>
           <w:lang w:val="en-GB"/>
         </w:rPr>
       </w:pPr>
       <w:r>
         <w:rPr>
-          <w:rStyle w:val="Komentaronuoroda"/>
+          <w:rStyle w:val="CommentReference"/>
         </w:rPr>
         <w:annotationRef/>
       </w:r>
@@ -3934,17 +4479,17 @@
       </w:r>
     </w:p>
   </w:comment>
-  <w:comment w:id="6" w:author="Minguell, Kelvin (Student)" w:date="2017-05-02T20:21:00Z" w:initials="MK(">
+  <w:comment w:id="5" w:author="Minguell, Kelvin (Student)" w:date="2017-05-02T20:21:00Z" w:initials="MK(">
     <w:p>
       <w:pPr>
-        <w:pStyle w:val="Komentarotekstas"/>
+        <w:pStyle w:val="CommentText"/>
         <w:rPr>
           <w:lang w:val="en-GB"/>
         </w:rPr>
       </w:pPr>
       <w:r>
         <w:rPr>
-          <w:rStyle w:val="Komentaronuoroda"/>
+          <w:rStyle w:val="CommentReference"/>
         </w:rPr>
         <w:annotationRef/>
       </w:r>
@@ -3956,14 +4501,14 @@
       </w:r>
     </w:p>
   </w:comment>
-  <w:comment w:id="15" w:author="Minguell, Kelvin (Student)" w:date="2017-05-02T20:24:00Z" w:initials="MK(">
+  <w:comment w:id="14" w:author="Minguell, Kelvin (Student)" w:date="2017-05-02T20:24:00Z" w:initials="MK(">
     <w:p>
       <w:pPr>
-        <w:pStyle w:val="Komentarotekstas"/>
-      </w:pPr>
-      <w:r>
-        <w:rPr>
-          <w:rStyle w:val="Komentaronuoroda"/>
+        <w:pStyle w:val="CommentText"/>
+      </w:pPr>
+      <w:r>
+        <w:rPr>
+          <w:rStyle w:val="CommentReference"/>
         </w:rPr>
         <w:annotationRef/>
       </w:r>
@@ -3984,7 +4529,7 @@
 </file>
 
 <file path=word/numbering.xml><?xml version="1.0" encoding="utf-8"?>
-<w:numbering xmlns:wpc="http://schemas.microsoft.com/office/word/2010/wordprocessingCanvas" xmlns:mc="http://schemas.openxmlformats.org/markup-compatibility/2006" xmlns:o="urn:schemas-microsoft-com:office:office" xmlns:r="http://schemas.openxmlformats.org/officeDocument/2006/relationships" xmlns:m="http://schemas.openxmlformats.org/officeDocument/2006/math" xmlns:v="urn:schemas-microsoft-com:vml" xmlns:wp14="http://schemas.microsoft.com/office/word/2010/wordprocessingDrawing" xmlns:wp="http://schemas.openxmlformats.org/drawingml/2006/wordprocessingDrawing" xmlns:w10="urn:schemas-microsoft-com:office:word" xmlns:w="http://schemas.openxmlformats.org/wordprocessingml/2006/main" xmlns:w14="http://schemas.microsoft.com/office/word/2010/wordml" xmlns:w15="http://schemas.microsoft.com/office/word/2012/wordml" xmlns:wpg="http://schemas.microsoft.com/office/word/2010/wordprocessingGroup" xmlns:wpi="http://schemas.microsoft.com/office/word/2010/wordprocessingInk" xmlns:wne="http://schemas.microsoft.com/office/word/2006/wordml" xmlns:wps="http://schemas.microsoft.com/office/word/2010/wordprocessingShape" mc:Ignorable="w14 w15 wp14">
+<w:numbering xmlns:wpc="http://schemas.microsoft.com/office/word/2010/wordprocessingCanvas" xmlns:mc="http://schemas.openxmlformats.org/markup-compatibility/2006" xmlns:o="urn:schemas-microsoft-com:office:office" xmlns:r="http://schemas.openxmlformats.org/officeDocument/2006/relationships" xmlns:m="http://schemas.openxmlformats.org/officeDocument/2006/math" xmlns:v="urn:schemas-microsoft-com:vml" xmlns:wp14="http://schemas.microsoft.com/office/word/2010/wordprocessingDrawing" xmlns:wp="http://schemas.openxmlformats.org/drawingml/2006/wordprocessingDrawing" xmlns:w10="urn:schemas-microsoft-com:office:word" xmlns:w="http://schemas.openxmlformats.org/wordprocessingml/2006/main" xmlns:w14="http://schemas.microsoft.com/office/word/2010/wordml" xmlns:wpg="http://schemas.microsoft.com/office/word/2010/wordprocessingGroup" xmlns:wpi="http://schemas.microsoft.com/office/word/2010/wordprocessingInk" xmlns:wne="http://schemas.microsoft.com/office/word/2006/wordml" xmlns:wps="http://schemas.microsoft.com/office/word/2010/wordprocessingShape" mc:Ignorable="w14 wp14">
   <w:abstractNum w:abstractNumId="0">
     <w:nsid w:val="3C5003C9"/>
     <w:multiLevelType w:val="hybridMultilevel"/>
@@ -4345,7 +4890,7 @@
 </file>
 
 <file path=word/styles.xml><?xml version="1.0" encoding="utf-8"?>
-<w:styles xmlns:mc="http://schemas.openxmlformats.org/markup-compatibility/2006" xmlns:r="http://schemas.openxmlformats.org/officeDocument/2006/relationships" xmlns:w="http://schemas.openxmlformats.org/wordprocessingml/2006/main" xmlns:w14="http://schemas.microsoft.com/office/word/2010/wordml" xmlns:w15="http://schemas.microsoft.com/office/word/2012/wordml" mc:Ignorable="w14 w15">
+<w:styles xmlns:mc="http://schemas.openxmlformats.org/markup-compatibility/2006" xmlns:r="http://schemas.openxmlformats.org/officeDocument/2006/relationships" xmlns:w="http://schemas.openxmlformats.org/wordprocessingml/2006/main" xmlns:w14="http://schemas.microsoft.com/office/word/2010/wordml" mc:Ignorable="w14">
   <w:docDefaults>
     <w:rPrDefault>
       <w:rPr>
@@ -4357,391 +4902,157 @@
     </w:rPrDefault>
     <w:pPrDefault/>
   </w:docDefaults>
-  <w:latentStyles w:defLockedState="0" w:defUIPriority="99" w:defSemiHidden="0" w:defUnhideWhenUsed="0" w:defQFormat="0" w:count="371">
-    <w:lsdException w:name="Normal" w:uiPriority="0" w:qFormat="1"/>
-    <w:lsdException w:name="heading 1" w:uiPriority="9" w:qFormat="1"/>
-    <w:lsdException w:name="heading 2" w:semiHidden="1" w:uiPriority="9" w:unhideWhenUsed="1" w:qFormat="1"/>
-    <w:lsdException w:name="heading 3" w:semiHidden="1" w:uiPriority="9" w:unhideWhenUsed="1" w:qFormat="1"/>
-    <w:lsdException w:name="heading 4" w:semiHidden="1" w:uiPriority="9" w:unhideWhenUsed="1" w:qFormat="1"/>
-    <w:lsdException w:name="heading 5" w:semiHidden="1" w:uiPriority="9" w:unhideWhenUsed="1" w:qFormat="1"/>
-    <w:lsdException w:name="heading 6" w:semiHidden="1" w:uiPriority="9" w:unhideWhenUsed="1" w:qFormat="1"/>
-    <w:lsdException w:name="heading 7" w:semiHidden="1" w:uiPriority="9" w:unhideWhenUsed="1" w:qFormat="1"/>
-    <w:lsdException w:name="heading 8" w:semiHidden="1" w:uiPriority="9" w:unhideWhenUsed="1" w:qFormat="1"/>
-    <w:lsdException w:name="heading 9" w:semiHidden="1" w:uiPriority="9" w:unhideWhenUsed="1" w:qFormat="1"/>
-    <w:lsdException w:name="index 1" w:semiHidden="1" w:unhideWhenUsed="1"/>
-    <w:lsdException w:name="index 2" w:semiHidden="1" w:unhideWhenUsed="1"/>
-    <w:lsdException w:name="index 3" w:semiHidden="1" w:unhideWhenUsed="1"/>
-    <w:lsdException w:name="index 4" w:semiHidden="1" w:unhideWhenUsed="1"/>
-    <w:lsdException w:name="index 5" w:semiHidden="1" w:unhideWhenUsed="1"/>
-    <w:lsdException w:name="index 6" w:semiHidden="1" w:unhideWhenUsed="1"/>
-    <w:lsdException w:name="index 7" w:semiHidden="1" w:unhideWhenUsed="1"/>
-    <w:lsdException w:name="index 8" w:semiHidden="1" w:unhideWhenUsed="1"/>
-    <w:lsdException w:name="index 9" w:semiHidden="1" w:unhideWhenUsed="1"/>
-    <w:lsdException w:name="toc 1" w:semiHidden="1" w:uiPriority="39" w:unhideWhenUsed="1"/>
-    <w:lsdException w:name="toc 2" w:semiHidden="1" w:uiPriority="39" w:unhideWhenUsed="1"/>
-    <w:lsdException w:name="toc 3" w:semiHidden="1" w:uiPriority="39" w:unhideWhenUsed="1"/>
-    <w:lsdException w:name="toc 4" w:semiHidden="1" w:uiPriority="39" w:unhideWhenUsed="1"/>
-    <w:lsdException w:name="toc 5" w:semiHidden="1" w:uiPriority="39" w:unhideWhenUsed="1"/>
-    <w:lsdException w:name="toc 6" w:semiHidden="1" w:uiPriority="39" w:unhideWhenUsed="1"/>
-    <w:lsdException w:name="toc 7" w:semiHidden="1" w:uiPriority="39" w:unhideWhenUsed="1"/>
-    <w:lsdException w:name="toc 8" w:semiHidden="1" w:uiPriority="39" w:unhideWhenUsed="1"/>
-    <w:lsdException w:name="toc 9" w:semiHidden="1" w:uiPriority="39" w:unhideWhenUsed="1"/>
-    <w:lsdException w:name="Normal Indent" w:semiHidden="1" w:unhideWhenUsed="1"/>
-    <w:lsdException w:name="footnote text" w:semiHidden="1" w:unhideWhenUsed="1"/>
-    <w:lsdException w:name="annotation text" w:semiHidden="1" w:unhideWhenUsed="1"/>
-    <w:lsdException w:name="header" w:semiHidden="1" w:unhideWhenUsed="1"/>
-    <w:lsdException w:name="footer" w:semiHidden="1" w:unhideWhenUsed="1"/>
-    <w:lsdException w:name="index heading" w:semiHidden="1" w:unhideWhenUsed="1"/>
-    <w:lsdException w:name="caption" w:semiHidden="1" w:uiPriority="35" w:unhideWhenUsed="1" w:qFormat="1"/>
-    <w:lsdException w:name="table of figures" w:semiHidden="1" w:unhideWhenUsed="1"/>
-    <w:lsdException w:name="envelope address" w:semiHidden="1" w:unhideWhenUsed="1"/>
-    <w:lsdException w:name="envelope return" w:semiHidden="1" w:unhideWhenUsed="1"/>
-    <w:lsdException w:name="footnote reference" w:semiHidden="1" w:unhideWhenUsed="1"/>
-    <w:lsdException w:name="annotation reference" w:semiHidden="1" w:unhideWhenUsed="1"/>
-    <w:lsdException w:name="line number" w:semiHidden="1" w:unhideWhenUsed="1"/>
-    <w:lsdException w:name="page number" w:semiHidden="1" w:unhideWhenUsed="1"/>
-    <w:lsdException w:name="endnote reference" w:semiHidden="1" w:unhideWhenUsed="1"/>
-    <w:lsdException w:name="endnote text" w:semiHidden="1" w:unhideWhenUsed="1"/>
-    <w:lsdException w:name="table of authorities" w:semiHidden="1" w:unhideWhenUsed="1"/>
-    <w:lsdException w:name="macro" w:semiHidden="1" w:unhideWhenUsed="1"/>
-    <w:lsdException w:name="toa heading" w:semiHidden="1" w:unhideWhenUsed="1"/>
-    <w:lsdException w:name="List" w:semiHidden="1" w:unhideWhenUsed="1"/>
-    <w:lsdException w:name="List Bullet" w:semiHidden="1" w:unhideWhenUsed="1"/>
-    <w:lsdException w:name="List Number" w:semiHidden="1" w:unhideWhenUsed="1"/>
-    <w:lsdException w:name="List 2" w:semiHidden="1" w:unhideWhenUsed="1"/>
-    <w:lsdException w:name="List 3" w:semiHidden="1" w:unhideWhenUsed="1"/>
-    <w:lsdException w:name="List 4" w:semiHidden="1" w:unhideWhenUsed="1"/>
-    <w:lsdException w:name="List 5" w:semiHidden="1" w:unhideWhenUsed="1"/>
-    <w:lsdException w:name="List Bullet 2" w:semiHidden="1" w:unhideWhenUsed="1"/>
-    <w:lsdException w:name="List Bullet 3" w:semiHidden="1" w:unhideWhenUsed="1"/>
-    <w:lsdException w:name="List Bullet 4" w:semiHidden="1" w:unhideWhenUsed="1"/>
-    <w:lsdException w:name="List Bullet 5" w:semiHidden="1" w:unhideWhenUsed="1"/>
-    <w:lsdException w:name="List Number 2" w:semiHidden="1" w:unhideWhenUsed="1"/>
-    <w:lsdException w:name="List Number 3" w:semiHidden="1" w:unhideWhenUsed="1"/>
-    <w:lsdException w:name="List Number 4" w:semiHidden="1" w:unhideWhenUsed="1"/>
-    <w:lsdException w:name="List Number 5" w:semiHidden="1" w:unhideWhenUsed="1"/>
-    <w:lsdException w:name="Title" w:uiPriority="10" w:qFormat="1"/>
-    <w:lsdException w:name="Closing" w:semiHidden="1" w:unhideWhenUsed="1"/>
-    <w:lsdException w:name="Signature" w:semiHidden="1" w:unhideWhenUsed="1"/>
-    <w:lsdException w:name="Default Paragraph Font" w:semiHidden="1" w:uiPriority="1" w:unhideWhenUsed="1"/>
-    <w:lsdException w:name="Body Text" w:semiHidden="1" w:unhideWhenUsed="1"/>
-    <w:lsdException w:name="Body Text Indent" w:semiHidden="1" w:unhideWhenUsed="1"/>
-    <w:lsdException w:name="List Continue" w:semiHidden="1" w:unhideWhenUsed="1"/>
-    <w:lsdException w:name="List Continue 2" w:semiHidden="1" w:unhideWhenUsed="1"/>
-    <w:lsdException w:name="List Continue 3" w:semiHidden="1" w:unhideWhenUsed="1"/>
-    <w:lsdException w:name="List Continue 4" w:semiHidden="1" w:unhideWhenUsed="1"/>
-    <w:lsdException w:name="List Continue 5" w:semiHidden="1" w:unhideWhenUsed="1"/>
-    <w:lsdException w:name="Message Header" w:semiHidden="1" w:unhideWhenUsed="1"/>
-    <w:lsdException w:name="Subtitle" w:uiPriority="11" w:qFormat="1"/>
-    <w:lsdException w:name="Salutation" w:semiHidden="1" w:unhideWhenUsed="1"/>
-    <w:lsdException w:name="Date" w:semiHidden="1" w:unhideWhenUsed="1"/>
-    <w:lsdException w:name="Body Text First Indent" w:semiHidden="1" w:unhideWhenUsed="1"/>
-    <w:lsdException w:name="Body Text First Indent 2" w:semiHidden="1" w:unhideWhenUsed="1"/>
-    <w:lsdException w:name="Note Heading" w:semiHidden="1" w:unhideWhenUsed="1"/>
-    <w:lsdException w:name="Body Text 2" w:semiHidden="1" w:unhideWhenUsed="1"/>
-    <w:lsdException w:name="Body Text 3" w:semiHidden="1" w:unhideWhenUsed="1"/>
-    <w:lsdException w:name="Body Text Indent 2" w:semiHidden="1" w:unhideWhenUsed="1"/>
-    <w:lsdException w:name="Body Text Indent 3" w:semiHidden="1" w:unhideWhenUsed="1"/>
-    <w:lsdException w:name="Block Text" w:semiHidden="1" w:unhideWhenUsed="1"/>
-    <w:lsdException w:name="Hyperlink" w:semiHidden="1" w:unhideWhenUsed="1"/>
-    <w:lsdException w:name="FollowedHyperlink" w:semiHidden="1" w:unhideWhenUsed="1"/>
-    <w:lsdException w:name="Strong" w:uiPriority="22" w:qFormat="1"/>
-    <w:lsdException w:name="Emphasis" w:uiPriority="20" w:qFormat="1"/>
-    <w:lsdException w:name="Document Map" w:semiHidden="1" w:unhideWhenUsed="1"/>
-    <w:lsdException w:name="Plain Text" w:semiHidden="1" w:unhideWhenUsed="1"/>
-    <w:lsdException w:name="E-mail Signature" w:semiHidden="1" w:unhideWhenUsed="1"/>
-    <w:lsdException w:name="HTML Top of Form" w:semiHidden="1" w:unhideWhenUsed="1"/>
-    <w:lsdException w:name="HTML Bottom of Form" w:semiHidden="1" w:unhideWhenUsed="1"/>
-    <w:lsdException w:name="Normal (Web)" w:semiHidden="1" w:unhideWhenUsed="1"/>
-    <w:lsdException w:name="HTML Acronym" w:semiHidden="1" w:unhideWhenUsed="1"/>
-    <w:lsdException w:name="HTML Address" w:semiHidden="1" w:unhideWhenUsed="1"/>
-    <w:lsdException w:name="HTML Cite" w:semiHidden="1" w:unhideWhenUsed="1"/>
-    <w:lsdException w:name="HTML Code" w:semiHidden="1" w:unhideWhenUsed="1"/>
-    <w:lsdException w:name="HTML Definition" w:semiHidden="1" w:unhideWhenUsed="1"/>
-    <w:lsdException w:name="HTML Keyboard" w:semiHidden="1" w:unhideWhenUsed="1"/>
-    <w:lsdException w:name="HTML Preformatted" w:semiHidden="1" w:unhideWhenUsed="1"/>
-    <w:lsdException w:name="HTML Sample" w:semiHidden="1" w:unhideWhenUsed="1"/>
-    <w:lsdException w:name="HTML Typewriter" w:semiHidden="1" w:unhideWhenUsed="1"/>
-    <w:lsdException w:name="HTML Variable" w:semiHidden="1" w:unhideWhenUsed="1"/>
-    <w:lsdException w:name="Normal Table" w:semiHidden="1" w:unhideWhenUsed="1"/>
-    <w:lsdException w:name="annotation subject" w:semiHidden="1" w:unhideWhenUsed="1"/>
-    <w:lsdException w:name="No List" w:semiHidden="1" w:unhideWhenUsed="1"/>
-    <w:lsdException w:name="Outline List 1" w:semiHidden="1" w:unhideWhenUsed="1"/>
-    <w:lsdException w:name="Outline List 2" w:semiHidden="1" w:unhideWhenUsed="1"/>
-    <w:lsdException w:name="Outline List 3" w:semiHidden="1" w:unhideWhenUsed="1"/>
-    <w:lsdException w:name="Table Simple 1" w:semiHidden="1" w:unhideWhenUsed="1"/>
-    <w:lsdException w:name="Table Simple 2" w:semiHidden="1" w:unhideWhenUsed="1"/>
-    <w:lsdException w:name="Table Simple 3" w:semiHidden="1" w:unhideWhenUsed="1"/>
-    <w:lsdException w:name="Table Classic 1" w:semiHidden="1" w:unhideWhenUsed="1"/>
-    <w:lsdException w:name="Table Classic 2" w:semiHidden="1" w:unhideWhenUsed="1"/>
-    <w:lsdException w:name="Table Classic 3" w:semiHidden="1" w:unhideWhenUsed="1"/>
-    <w:lsdException w:name="Table Classic 4" w:semiHidden="1" w:unhideWhenUsed="1"/>
-    <w:lsdException w:name="Table Colorful 1" w:semiHidden="1" w:unhideWhenUsed="1"/>
-    <w:lsdException w:name="Table Colorful 2" w:semiHidden="1" w:unhideWhenUsed="1"/>
-    <w:lsdException w:name="Table Colorful 3" w:semiHidden="1" w:unhideWhenUsed="1"/>
-    <w:lsdException w:name="Table Columns 1" w:semiHidden="1" w:unhideWhenUsed="1"/>
-    <w:lsdException w:name="Table Columns 2" w:semiHidden="1" w:unhideWhenUsed="1"/>
-    <w:lsdException w:name="Table Columns 3" w:semiHidden="1" w:unhideWhenUsed="1"/>
-    <w:lsdException w:name="Table Columns 4" w:semiHidden="1" w:unhideWhenUsed="1"/>
-    <w:lsdException w:name="Table Columns 5" w:semiHidden="1" w:unhideWhenUsed="1"/>
-    <w:lsdException w:name="Table Grid 1" w:semiHidden="1" w:unhideWhenUsed="1"/>
-    <w:lsdException w:name="Table Grid 2" w:semiHidden="1" w:unhideWhenUsed="1"/>
-    <w:lsdException w:name="Table Grid 3" w:semiHidden="1" w:unhideWhenUsed="1"/>
-    <w:lsdException w:name="Table Grid 4" w:semiHidden="1" w:unhideWhenUsed="1"/>
-    <w:lsdException w:name="Table Grid 5" w:semiHidden="1" w:unhideWhenUsed="1"/>
-    <w:lsdException w:name="Table Grid 6" w:semiHidden="1" w:unhideWhenUsed="1"/>
-    <w:lsdException w:name="Table Grid 7" w:semiHidden="1" w:unhideWhenUsed="1"/>
-    <w:lsdException w:name="Table Grid 8" w:semiHidden="1" w:unhideWhenUsed="1"/>
-    <w:lsdException w:name="Table List 1" w:semiHidden="1" w:unhideWhenUsed="1"/>
-    <w:lsdException w:name="Table List 2" w:semiHidden="1" w:unhideWhenUsed="1"/>
-    <w:lsdException w:name="Table List 3" w:semiHidden="1" w:unhideWhenUsed="1"/>
-    <w:lsdException w:name="Table List 4" w:semiHidden="1" w:unhideWhenUsed="1"/>
-    <w:lsdException w:name="Table List 5" w:semiHidden="1" w:unhideWhenUsed="1"/>
-    <w:lsdException w:name="Table List 6" w:semiHidden="1" w:unhideWhenUsed="1"/>
-    <w:lsdException w:name="Table List 7" w:semiHidden="1" w:unhideWhenUsed="1"/>
-    <w:lsdException w:name="Table List 8" w:semiHidden="1" w:unhideWhenUsed="1"/>
-    <w:lsdException w:name="Table 3D effects 1" w:semiHidden="1" w:unhideWhenUsed="1"/>
-    <w:lsdException w:name="Table 3D effects 2" w:semiHidden="1" w:unhideWhenUsed="1"/>
-    <w:lsdException w:name="Table 3D effects 3" w:semiHidden="1" w:unhideWhenUsed="1"/>
-    <w:lsdException w:name="Table Contemporary" w:semiHidden="1" w:unhideWhenUsed="1"/>
-    <w:lsdException w:name="Table Elegant" w:semiHidden="1" w:unhideWhenUsed="1"/>
-    <w:lsdException w:name="Table Professional" w:semiHidden="1" w:unhideWhenUsed="1"/>
-    <w:lsdException w:name="Table Subtle 1" w:semiHidden="1" w:unhideWhenUsed="1"/>
-    <w:lsdException w:name="Table Subtle 2" w:semiHidden="1" w:unhideWhenUsed="1"/>
-    <w:lsdException w:name="Table Web 1" w:semiHidden="1" w:unhideWhenUsed="1"/>
-    <w:lsdException w:name="Table Web 2" w:semiHidden="1" w:unhideWhenUsed="1"/>
-    <w:lsdException w:name="Table Web 3" w:semiHidden="1" w:unhideWhenUsed="1"/>
-    <w:lsdException w:name="Balloon Text" w:semiHidden="1" w:unhideWhenUsed="1"/>
-    <w:lsdException w:name="Table Grid" w:uiPriority="39"/>
-    <w:lsdException w:name="Table Theme" w:semiHidden="1" w:unhideWhenUsed="1"/>
-    <w:lsdException w:name="Placeholder Text" w:semiHidden="1"/>
-    <w:lsdException w:name="No Spacing" w:uiPriority="1" w:qFormat="1"/>
-    <w:lsdException w:name="Light Shading" w:uiPriority="60"/>
-    <w:lsdException w:name="Light List" w:uiPriority="61"/>
-    <w:lsdException w:name="Light Grid" w:uiPriority="62"/>
-    <w:lsdException w:name="Medium Shading 1" w:uiPriority="63"/>
-    <w:lsdException w:name="Medium Shading 2" w:uiPriority="64"/>
-    <w:lsdException w:name="Medium List 1" w:uiPriority="65"/>
-    <w:lsdException w:name="Medium List 2" w:uiPriority="66"/>
-    <w:lsdException w:name="Medium Grid 1" w:uiPriority="67"/>
-    <w:lsdException w:name="Medium Grid 2" w:uiPriority="68"/>
-    <w:lsdException w:name="Medium Grid 3" w:uiPriority="69"/>
-    <w:lsdException w:name="Dark List" w:uiPriority="70"/>
-    <w:lsdException w:name="Colorful Shading" w:uiPriority="71"/>
-    <w:lsdException w:name="Colorful List" w:uiPriority="72"/>
-    <w:lsdException w:name="Colorful Grid" w:uiPriority="73"/>
-    <w:lsdException w:name="Light Shading Accent 1" w:uiPriority="60"/>
-    <w:lsdException w:name="Light List Accent 1" w:uiPriority="61"/>
-    <w:lsdException w:name="Light Grid Accent 1" w:uiPriority="62"/>
-    <w:lsdException w:name="Medium Shading 1 Accent 1" w:uiPriority="63"/>
-    <w:lsdException w:name="Medium Shading 2 Accent 1" w:uiPriority="64"/>
-    <w:lsdException w:name="Medium List 1 Accent 1" w:uiPriority="65"/>
-    <w:lsdException w:name="Revision" w:semiHidden="1"/>
-    <w:lsdException w:name="List Paragraph" w:uiPriority="34" w:qFormat="1"/>
-    <w:lsdException w:name="Quote" w:uiPriority="29" w:qFormat="1"/>
-    <w:lsdException w:name="Intense Quote" w:uiPriority="30" w:qFormat="1"/>
-    <w:lsdException w:name="Medium List 2 Accent 1" w:uiPriority="66"/>
-    <w:lsdException w:name="Medium Grid 1 Accent 1" w:uiPriority="67"/>
-    <w:lsdException w:name="Medium Grid 2 Accent 1" w:uiPriority="68"/>
-    <w:lsdException w:name="Medium Grid 3 Accent 1" w:uiPriority="69"/>
-    <w:lsdException w:name="Dark List Accent 1" w:uiPriority="70"/>
-    <w:lsdException w:name="Colorful Shading Accent 1" w:uiPriority="71"/>
-    <w:lsdException w:name="Colorful List Accent 1" w:uiPriority="72"/>
-    <w:lsdException w:name="Colorful Grid Accent 1" w:uiPriority="73"/>
-    <w:lsdException w:name="Light Shading Accent 2" w:uiPriority="60"/>
-    <w:lsdException w:name="Light List Accent 2" w:uiPriority="61"/>
-    <w:lsdException w:name="Light Grid Accent 2" w:uiPriority="62"/>
-    <w:lsdException w:name="Medium Shading 1 Accent 2" w:uiPriority="63"/>
-    <w:lsdException w:name="Medium Shading 2 Accent 2" w:uiPriority="64"/>
-    <w:lsdException w:name="Medium List 1 Accent 2" w:uiPriority="65"/>
-    <w:lsdException w:name="Medium List 2 Accent 2" w:uiPriority="66"/>
-    <w:lsdException w:name="Medium Grid 1 Accent 2" w:uiPriority="67"/>
-    <w:lsdException w:name="Medium Grid 2 Accent 2" w:uiPriority="68"/>
-    <w:lsdException w:name="Medium Grid 3 Accent 2" w:uiPriority="69"/>
-    <w:lsdException w:name="Dark List Accent 2" w:uiPriority="70"/>
-    <w:lsdException w:name="Colorful Shading Accent 2" w:uiPriority="71"/>
-    <w:lsdException w:name="Colorful List Accent 2" w:uiPriority="72"/>
-    <w:lsdException w:name="Colorful Grid Accent 2" w:uiPriority="73"/>
-    <w:lsdException w:name="Light Shading Accent 3" w:uiPriority="60"/>
-    <w:lsdException w:name="Light List Accent 3" w:uiPriority="61"/>
-    <w:lsdException w:name="Light Grid Accent 3" w:uiPriority="62"/>
-    <w:lsdException w:name="Medium Shading 1 Accent 3" w:uiPriority="63"/>
-    <w:lsdException w:name="Medium Shading 2 Accent 3" w:uiPriority="64"/>
-    <w:lsdException w:name="Medium List 1 Accent 3" w:uiPriority="65"/>
-    <w:lsdException w:name="Medium List 2 Accent 3" w:uiPriority="66"/>
-    <w:lsdException w:name="Medium Grid 1 Accent 3" w:uiPriority="67"/>
-    <w:lsdException w:name="Medium Grid 2 Accent 3" w:uiPriority="68"/>
-    <w:lsdException w:name="Medium Grid 3 Accent 3" w:uiPriority="69"/>
-    <w:lsdException w:name="Dark List Accent 3" w:uiPriority="70"/>
-    <w:lsdException w:name="Colorful Shading Accent 3" w:uiPriority="71"/>
-    <w:lsdException w:name="Colorful List Accent 3" w:uiPriority="72"/>
-    <w:lsdException w:name="Colorful Grid Accent 3" w:uiPriority="73"/>
-    <w:lsdException w:name="Light Shading Accent 4" w:uiPriority="60"/>
-    <w:lsdException w:name="Light List Accent 4" w:uiPriority="61"/>
-    <w:lsdException w:name="Light Grid Accent 4" w:uiPriority="62"/>
-    <w:lsdException w:name="Medium Shading 1 Accent 4" w:uiPriority="63"/>
-    <w:lsdException w:name="Medium Shading 2 Accent 4" w:uiPriority="64"/>
-    <w:lsdException w:name="Medium List 1 Accent 4" w:uiPriority="65"/>
-    <w:lsdException w:name="Medium List 2 Accent 4" w:uiPriority="66"/>
-    <w:lsdException w:name="Medium Grid 1 Accent 4" w:uiPriority="67"/>
-    <w:lsdException w:name="Medium Grid 2 Accent 4" w:uiPriority="68"/>
-    <w:lsdException w:name="Medium Grid 3 Accent 4" w:uiPriority="69"/>
-    <w:lsdException w:name="Dark List Accent 4" w:uiPriority="70"/>
-    <w:lsdException w:name="Colorful Shading Accent 4" w:uiPriority="71"/>
-    <w:lsdException w:name="Colorful List Accent 4" w:uiPriority="72"/>
-    <w:lsdException w:name="Colorful Grid Accent 4" w:uiPriority="73"/>
-    <w:lsdException w:name="Light Shading Accent 5" w:uiPriority="60"/>
-    <w:lsdException w:name="Light List Accent 5" w:uiPriority="61"/>
-    <w:lsdException w:name="Light Grid Accent 5" w:uiPriority="62"/>
-    <w:lsdException w:name="Medium Shading 1 Accent 5" w:uiPriority="63"/>
-    <w:lsdException w:name="Medium Shading 2 Accent 5" w:uiPriority="64"/>
-    <w:lsdException w:name="Medium List 1 Accent 5" w:uiPriority="65"/>
-    <w:lsdException w:name="Medium List 2 Accent 5" w:uiPriority="66"/>
-    <w:lsdException w:name="Medium Grid 1 Accent 5" w:uiPriority="67"/>
-    <w:lsdException w:name="Medium Grid 2 Accent 5" w:uiPriority="68"/>
-    <w:lsdException w:name="Medium Grid 3 Accent 5" w:uiPriority="69"/>
-    <w:lsdException w:name="Dark List Accent 5" w:uiPriority="70"/>
-    <w:lsdException w:name="Colorful Shading Accent 5" w:uiPriority="71"/>
-    <w:lsdException w:name="Colorful List Accent 5" w:uiPriority="72"/>
-    <w:lsdException w:name="Colorful Grid Accent 5" w:uiPriority="73"/>
-    <w:lsdException w:name="Light Shading Accent 6" w:uiPriority="60"/>
-    <w:lsdException w:name="Light List Accent 6" w:uiPriority="61"/>
-    <w:lsdException w:name="Light Grid Accent 6" w:uiPriority="62"/>
-    <w:lsdException w:name="Medium Shading 1 Accent 6" w:uiPriority="63"/>
-    <w:lsdException w:name="Medium Shading 2 Accent 6" w:uiPriority="64"/>
-    <w:lsdException w:name="Medium List 1 Accent 6" w:uiPriority="65"/>
-    <w:lsdException w:name="Medium List 2 Accent 6" w:uiPriority="66"/>
-    <w:lsdException w:name="Medium Grid 1 Accent 6" w:uiPriority="67"/>
-    <w:lsdException w:name="Medium Grid 2 Accent 6" w:uiPriority="68"/>
-    <w:lsdException w:name="Medium Grid 3 Accent 6" w:uiPriority="69"/>
-    <w:lsdException w:name="Dark List Accent 6" w:uiPriority="70"/>
-    <w:lsdException w:name="Colorful Shading Accent 6" w:uiPriority="71"/>
-    <w:lsdException w:name="Colorful List Accent 6" w:uiPriority="72"/>
-    <w:lsdException w:name="Colorful Grid Accent 6" w:uiPriority="73"/>
-    <w:lsdException w:name="Subtle Emphasis" w:uiPriority="19" w:qFormat="1"/>
-    <w:lsdException w:name="Intense Emphasis" w:uiPriority="21" w:qFormat="1"/>
-    <w:lsdException w:name="Subtle Reference" w:uiPriority="31" w:qFormat="1"/>
-    <w:lsdException w:name="Intense Reference" w:uiPriority="32" w:qFormat="1"/>
-    <w:lsdException w:name="Book Title" w:uiPriority="33" w:qFormat="1"/>
-    <w:lsdException w:name="Bibliography" w:semiHidden="1" w:uiPriority="37" w:unhideWhenUsed="1"/>
-    <w:lsdException w:name="TOC Heading" w:semiHidden="1" w:uiPriority="39" w:unhideWhenUsed="1" w:qFormat="1"/>
-    <w:lsdException w:name="Plain Table 1" w:uiPriority="41"/>
-    <w:lsdException w:name="Plain Table 2" w:uiPriority="42"/>
-    <w:lsdException w:name="Plain Table 3" w:uiPriority="43"/>
-    <w:lsdException w:name="Plain Table 4" w:uiPriority="44"/>
-    <w:lsdException w:name="Plain Table 5" w:uiPriority="45"/>
-    <w:lsdException w:name="Grid Table Light" w:uiPriority="40"/>
-    <w:lsdException w:name="Grid Table 1 Light" w:uiPriority="46"/>
-    <w:lsdException w:name="Grid Table 2" w:uiPriority="47"/>
-    <w:lsdException w:name="Grid Table 3" w:uiPriority="48"/>
-    <w:lsdException w:name="Grid Table 4" w:uiPriority="49"/>
-    <w:lsdException w:name="Grid Table 5 Dark" w:uiPriority="50"/>
-    <w:lsdException w:name="Grid Table 6 Colorful" w:uiPriority="51"/>
-    <w:lsdException w:name="Grid Table 7 Colorful" w:uiPriority="52"/>
-    <w:lsdException w:name="Grid Table 1 Light Accent 1" w:uiPriority="46"/>
-    <w:lsdException w:name="Grid Table 2 Accent 1" w:uiPriority="47"/>
-    <w:lsdException w:name="Grid Table 3 Accent 1" w:uiPriority="48"/>
-    <w:lsdException w:name="Grid Table 4 Accent 1" w:uiPriority="49"/>
-    <w:lsdException w:name="Grid Table 5 Dark Accent 1" w:uiPriority="50"/>
-    <w:lsdException w:name="Grid Table 6 Colorful Accent 1" w:uiPriority="51"/>
-    <w:lsdException w:name="Grid Table 7 Colorful Accent 1" w:uiPriority="52"/>
-    <w:lsdException w:name="Grid Table 1 Light Accent 2" w:uiPriority="46"/>
-    <w:lsdException w:name="Grid Table 2 Accent 2" w:uiPriority="47"/>
-    <w:lsdException w:name="Grid Table 3 Accent 2" w:uiPriority="48"/>
-    <w:lsdException w:name="Grid Table 4 Accent 2" w:uiPriority="49"/>
-    <w:lsdException w:name="Grid Table 5 Dark Accent 2" w:uiPriority="50"/>
-    <w:lsdException w:name="Grid Table 6 Colorful Accent 2" w:uiPriority="51"/>
-    <w:lsdException w:name="Grid Table 7 Colorful Accent 2" w:uiPriority="52"/>
-    <w:lsdException w:name="Grid Table 1 Light Accent 3" w:uiPriority="46"/>
-    <w:lsdException w:name="Grid Table 2 Accent 3" w:uiPriority="47"/>
-    <w:lsdException w:name="Grid Table 3 Accent 3" w:uiPriority="48"/>
-    <w:lsdException w:name="Grid Table 4 Accent 3" w:uiPriority="49"/>
-    <w:lsdException w:name="Grid Table 5 Dark Accent 3" w:uiPriority="50"/>
-    <w:lsdException w:name="Grid Table 6 Colorful Accent 3" w:uiPriority="51"/>
-    <w:lsdException w:name="Grid Table 7 Colorful Accent 3" w:uiPriority="52"/>
-    <w:lsdException w:name="Grid Table 1 Light Accent 4" w:uiPriority="46"/>
-    <w:lsdException w:name="Grid Table 2 Accent 4" w:uiPriority="47"/>
-    <w:lsdException w:name="Grid Table 3 Accent 4" w:uiPriority="48"/>
-    <w:lsdException w:name="Grid Table 4 Accent 4" w:uiPriority="49"/>
-    <w:lsdException w:name="Grid Table 5 Dark Accent 4" w:uiPriority="50"/>
-    <w:lsdException w:name="Grid Table 6 Colorful Accent 4" w:uiPriority="51"/>
-    <w:lsdException w:name="Grid Table 7 Colorful Accent 4" w:uiPriority="52"/>
-    <w:lsdException w:name="Grid Table 1 Light Accent 5" w:uiPriority="46"/>
-    <w:lsdException w:name="Grid Table 2 Accent 5" w:uiPriority="47"/>
-    <w:lsdException w:name="Grid Table 3 Accent 5" w:uiPriority="48"/>
-    <w:lsdException w:name="Grid Table 4 Accent 5" w:uiPriority="49"/>
-    <w:lsdException w:name="Grid Table 5 Dark Accent 5" w:uiPriority="50"/>
-    <w:lsdException w:name="Grid Table 6 Colorful Accent 5" w:uiPriority="51"/>
-    <w:lsdException w:name="Grid Table 7 Colorful Accent 5" w:uiPriority="52"/>
-    <w:lsdException w:name="Grid Table 1 Light Accent 6" w:uiPriority="46"/>
-    <w:lsdException w:name="Grid Table 2 Accent 6" w:uiPriority="47"/>
-    <w:lsdException w:name="Grid Table 3 Accent 6" w:uiPriority="48"/>
-    <w:lsdException w:name="Grid Table 4 Accent 6" w:uiPriority="49"/>
-    <w:lsdException w:name="Grid Table 5 Dark Accent 6" w:uiPriority="50"/>
-    <w:lsdException w:name="Grid Table 6 Colorful Accent 6" w:uiPriority="51"/>
-    <w:lsdException w:name="Grid Table 7 Colorful Accent 6" w:uiPriority="52"/>
-    <w:lsdException w:name="List Table 1 Light" w:uiPriority="46"/>
-    <w:lsdException w:name="List Table 2" w:uiPriority="47"/>
-    <w:lsdException w:name="List Table 3" w:uiPriority="48"/>
-    <w:lsdException w:name="List Table 4" w:uiPriority="49"/>
-    <w:lsdException w:name="List Table 5 Dark" w:uiPriority="50"/>
-    <w:lsdException w:name="List Table 6 Colorful" w:uiPriority="51"/>
-    <w:lsdException w:name="List Table 7 Colorful" w:uiPriority="52"/>
-    <w:lsdException w:name="List Table 1 Light Accent 1" w:uiPriority="46"/>
-    <w:lsdException w:name="List Table 2 Accent 1" w:uiPriority="47"/>
-    <w:lsdException w:name="List Table 3 Accent 1" w:uiPriority="48"/>
-    <w:lsdException w:name="List Table 4 Accent 1" w:uiPriority="49"/>
-    <w:lsdException w:name="List Table 5 Dark Accent 1" w:uiPriority="50"/>
-    <w:lsdException w:name="List Table 6 Colorful Accent 1" w:uiPriority="51"/>
-    <w:lsdException w:name="List Table 7 Colorful Accent 1" w:uiPriority="52"/>
-    <w:lsdException w:name="List Table 1 Light Accent 2" w:uiPriority="46"/>
-    <w:lsdException w:name="List Table 2 Accent 2" w:uiPriority="47"/>
-    <w:lsdException w:name="List Table 3 Accent 2" w:uiPriority="48"/>
-    <w:lsdException w:name="List Table 4 Accent 2" w:uiPriority="49"/>
-    <w:lsdException w:name="List Table 5 Dark Accent 2" w:uiPriority="50"/>
-    <w:lsdException w:name="List Table 6 Colorful Accent 2" w:uiPriority="51"/>
-    <w:lsdException w:name="List Table 7 Colorful Accent 2" w:uiPriority="52"/>
-    <w:lsdException w:name="List Table 1 Light Accent 3" w:uiPriority="46"/>
-    <w:lsdException w:name="List Table 2 Accent 3" w:uiPriority="47"/>
-    <w:lsdException w:name="List Table 3 Accent 3" w:uiPriority="48"/>
-    <w:lsdException w:name="List Table 4 Accent 3" w:uiPriority="49"/>
-    <w:lsdException w:name="List Table 5 Dark Accent 3" w:uiPriority="50"/>
-    <w:lsdException w:name="List Table 6 Colorful Accent 3" w:uiPriority="51"/>
-    <w:lsdException w:name="List Table 7 Colorful Accent 3" w:uiPriority="52"/>
-    <w:lsdException w:name="List Table 1 Light Accent 4" w:uiPriority="46"/>
-    <w:lsdException w:name="List Table 2 Accent 4" w:uiPriority="47"/>
-    <w:lsdException w:name="List Table 3 Accent 4" w:uiPriority="48"/>
-    <w:lsdException w:name="List Table 4 Accent 4" w:uiPriority="49"/>
-    <w:lsdException w:name="List Table 5 Dark Accent 4" w:uiPriority="50"/>
-    <w:lsdException w:name="List Table 6 Colorful Accent 4" w:uiPriority="51"/>
-    <w:lsdException w:name="List Table 7 Colorful Accent 4" w:uiPriority="52"/>
-    <w:lsdException w:name="List Table 1 Light Accent 5" w:uiPriority="46"/>
-    <w:lsdException w:name="List Table 2 Accent 5" w:uiPriority="47"/>
-    <w:lsdException w:name="List Table 3 Accent 5" w:uiPriority="48"/>
-    <w:lsdException w:name="List Table 4 Accent 5" w:uiPriority="49"/>
-    <w:lsdException w:name="List Table 5 Dark Accent 5" w:uiPriority="50"/>
-    <w:lsdException w:name="List Table 6 Colorful Accent 5" w:uiPriority="51"/>
-    <w:lsdException w:name="List Table 7 Colorful Accent 5" w:uiPriority="52"/>
-    <w:lsdException w:name="List Table 1 Light Accent 6" w:uiPriority="46"/>
-    <w:lsdException w:name="List Table 2 Accent 6" w:uiPriority="47"/>
-    <w:lsdException w:name="List Table 3 Accent 6" w:uiPriority="48"/>
-    <w:lsdException w:name="List Table 4 Accent 6" w:uiPriority="49"/>
-    <w:lsdException w:name="List Table 5 Dark Accent 6" w:uiPriority="50"/>
-    <w:lsdException w:name="List Table 6 Colorful Accent 6" w:uiPriority="51"/>
-    <w:lsdException w:name="List Table 7 Colorful Accent 6" w:uiPriority="52"/>
+  <w:latentStyles w:defLockedState="0" w:defUIPriority="99" w:defSemiHidden="1" w:defUnhideWhenUsed="1" w:defQFormat="0" w:count="267">
+    <w:lsdException w:name="Normal" w:semiHidden="0" w:uiPriority="0" w:unhideWhenUsed="0" w:qFormat="1"/>
+    <w:lsdException w:name="heading 1" w:semiHidden="0" w:uiPriority="9" w:unhideWhenUsed="0" w:qFormat="1"/>
+    <w:lsdException w:name="heading 2" w:uiPriority="9" w:qFormat="1"/>
+    <w:lsdException w:name="heading 3" w:uiPriority="9" w:qFormat="1"/>
+    <w:lsdException w:name="heading 4" w:uiPriority="9" w:qFormat="1"/>
+    <w:lsdException w:name="heading 5" w:uiPriority="9" w:qFormat="1"/>
+    <w:lsdException w:name="heading 6" w:uiPriority="9" w:qFormat="1"/>
+    <w:lsdException w:name="heading 7" w:uiPriority="9" w:qFormat="1"/>
+    <w:lsdException w:name="heading 8" w:uiPriority="9" w:qFormat="1"/>
+    <w:lsdException w:name="heading 9" w:uiPriority="9" w:qFormat="1"/>
+    <w:lsdException w:name="toc 1" w:uiPriority="39"/>
+    <w:lsdException w:name="toc 2" w:uiPriority="39"/>
+    <w:lsdException w:name="toc 3" w:uiPriority="39"/>
+    <w:lsdException w:name="toc 4" w:uiPriority="39"/>
+    <w:lsdException w:name="toc 5" w:uiPriority="39"/>
+    <w:lsdException w:name="toc 6" w:uiPriority="39"/>
+    <w:lsdException w:name="toc 7" w:uiPriority="39"/>
+    <w:lsdException w:name="toc 8" w:uiPriority="39"/>
+    <w:lsdException w:name="toc 9" w:uiPriority="39"/>
+    <w:lsdException w:name="caption" w:uiPriority="35" w:qFormat="1"/>
+    <w:lsdException w:name="Title" w:semiHidden="0" w:uiPriority="10" w:unhideWhenUsed="0" w:qFormat="1"/>
+    <w:lsdException w:name="Default Paragraph Font" w:uiPriority="1"/>
+    <w:lsdException w:name="Subtitle" w:semiHidden="0" w:uiPriority="11" w:unhideWhenUsed="0" w:qFormat="1"/>
+    <w:lsdException w:name="Strong" w:semiHidden="0" w:uiPriority="22" w:unhideWhenUsed="0" w:qFormat="1"/>
+    <w:lsdException w:name="Emphasis" w:semiHidden="0" w:uiPriority="20" w:unhideWhenUsed="0" w:qFormat="1"/>
+    <w:lsdException w:name="Table Grid" w:semiHidden="0" w:uiPriority="39" w:unhideWhenUsed="0"/>
+    <w:lsdException w:name="Placeholder Text" w:unhideWhenUsed="0"/>
+    <w:lsdException w:name="No Spacing" w:semiHidden="0" w:uiPriority="1" w:unhideWhenUsed="0" w:qFormat="1"/>
+    <w:lsdException w:name="Light Shading" w:semiHidden="0" w:uiPriority="60" w:unhideWhenUsed="0"/>
+    <w:lsdException w:name="Light List" w:semiHidden="0" w:uiPriority="61" w:unhideWhenUsed="0"/>
+    <w:lsdException w:name="Light Grid" w:semiHidden="0" w:uiPriority="62" w:unhideWhenUsed="0"/>
+    <w:lsdException w:name="Medium Shading 1" w:semiHidden="0" w:uiPriority="63" w:unhideWhenUsed="0"/>
+    <w:lsdException w:name="Medium Shading 2" w:semiHidden="0" w:uiPriority="64" w:unhideWhenUsed="0"/>
+    <w:lsdException w:name="Medium List 1" w:semiHidden="0" w:uiPriority="65" w:unhideWhenUsed="0"/>
+    <w:lsdException w:name="Medium List 2" w:semiHidden="0" w:uiPriority="66" w:unhideWhenUsed="0"/>
+    <w:lsdException w:name="Medium Grid 1" w:semiHidden="0" w:uiPriority="67" w:unhideWhenUsed="0"/>
+    <w:lsdException w:name="Medium Grid 2" w:semiHidden="0" w:uiPriority="68" w:unhideWhenUsed="0"/>
+    <w:lsdException w:name="Medium Grid 3" w:semiHidden="0" w:uiPriority="69" w:unhideWhenUsed="0"/>
+    <w:lsdException w:name="Dark List" w:semiHidden="0" w:uiPriority="70" w:unhideWhenUsed="0"/>
+    <w:lsdException w:name="Colorful Shading" w:semiHidden="0" w:uiPriority="71" w:unhideWhenUsed="0"/>
+    <w:lsdException w:name="Colorful List" w:semiHidden="0" w:uiPriority="72" w:unhideWhenUsed="0"/>
+    <w:lsdException w:name="Colorful Grid" w:semiHidden="0" w:uiPriority="73" w:unhideWhenUsed="0"/>
+    <w:lsdException w:name="Light Shading Accent 1" w:semiHidden="0" w:uiPriority="60" w:unhideWhenUsed="0"/>
+    <w:lsdException w:name="Light List Accent 1" w:semiHidden="0" w:uiPriority="61" w:unhideWhenUsed="0"/>
+    <w:lsdException w:name="Light Grid Accent 1" w:semiHidden="0" w:uiPriority="62" w:unhideWhenUsed="0"/>
+    <w:lsdException w:name="Medium Shading 1 Accent 1" w:semiHidden="0" w:uiPriority="63" w:unhideWhenUsed="0"/>
+    <w:lsdException w:name="Medium Shading 2 Accent 1" w:semiHidden="0" w:uiPriority="64" w:unhideWhenUsed="0"/>
+    <w:lsdException w:name="Medium List 1 Accent 1" w:semiHidden="0" w:uiPriority="65" w:unhideWhenUsed="0"/>
+    <w:lsdException w:name="Revision" w:unhideWhenUsed="0"/>
+    <w:lsdException w:name="List Paragraph" w:semiHidden="0" w:uiPriority="34" w:unhideWhenUsed="0" w:qFormat="1"/>
+    <w:lsdException w:name="Quote" w:semiHidden="0" w:uiPriority="29" w:unhideWhenUsed="0" w:qFormat="1"/>
+    <w:lsdException w:name="Intense Quote" w:semiHidden="0" w:uiPriority="30" w:unhideWhenUsed="0" w:qFormat="1"/>
+    <w:lsdException w:name="Medium List 2 Accent 1" w:semiHidden="0" w:uiPriority="66" w:unhideWhenUsed="0"/>
+    <w:lsdException w:name="Medium Grid 1 Accent 1" w:semiHidden="0" w:uiPriority="67" w:unhideWhenUsed="0"/>
+    <w:lsdException w:name="Medium Grid 2 Accent 1" w:semiHidden="0" w:uiPriority="68" w:unhideWhenUsed="0"/>
+    <w:lsdException w:name="Medium Grid 3 Accent 1" w:semiHidden="0" w:uiPriority="69" w:unhideWhenUsed="0"/>
+    <w:lsdException w:name="Dark List Accent 1" w:semiHidden="0" w:uiPriority="70" w:unhideWhenUsed="0"/>
+    <w:lsdException w:name="Colorful Shading Accent 1" w:semiHidden="0" w:uiPriority="71" w:unhideWhenUsed="0"/>
+    <w:lsdException w:name="Colorful List Accent 1" w:semiHidden="0" w:uiPriority="72" w:unhideWhenUsed="0"/>
+    <w:lsdException w:name="Colorful Grid Accent 1" w:semiHidden="0" w:uiPriority="73" w:unhideWhenUsed="0"/>
+    <w:lsdException w:name="Light Shading Accent 2" w:semiHidden="0" w:uiPriority="60" w:unhideWhenUsed="0"/>
+    <w:lsdException w:name="Light List Accent 2" w:semiHidden="0" w:uiPriority="61" w:unhideWhenUsed="0"/>
+    <w:lsdException w:name="Light Grid Accent 2" w:semiHidden="0" w:uiPriority="62" w:unhideWhenUsed="0"/>
+    <w:lsdException w:name="Medium Shading 1 Accent 2" w:semiHidden="0" w:uiPriority="63" w:unhideWhenUsed="0"/>
+    <w:lsdException w:name="Medium Shading 2 Accent 2" w:semiHidden="0" w:uiPriority="64" w:unhideWhenUsed="0"/>
+    <w:lsdException w:name="Medium List 1 Accent 2" w:semiHidden="0" w:uiPriority="65" w:unhideWhenUsed="0"/>
+    <w:lsdException w:name="Medium List 2 Accent 2" w:semiHidden="0" w:uiPriority="66" w:unhideWhenUsed="0"/>
+    <w:lsdException w:name="Medium Grid 1 Accent 2" w:semiHidden="0" w:uiPriority="67" w:unhideWhenUsed="0"/>
+    <w:lsdException w:name="Medium Grid 2 Accent 2" w:semiHidden="0" w:uiPriority="68" w:unhideWhenUsed="0"/>
+    <w:lsdException w:name="Medium Grid 3 Accent 2" w:semiHidden="0" w:uiPriority="69" w:unhideWhenUsed="0"/>
+    <w:lsdException w:name="Dark List Accent 2" w:semiHidden="0" w:uiPriority="70" w:unhideWhenUsed="0"/>
+    <w:lsdException w:name="Colorful Shading Accent 2" w:semiHidden="0" w:uiPriority="71" w:unhideWhenUsed="0"/>
+    <w:lsdException w:name="Colorful List Accent 2" w:semiHidden="0" w:uiPriority="72" w:unhideWhenUsed="0"/>
+    <w:lsdException w:name="Colorful Grid Accent 2" w:semiHidden="0" w:uiPriority="73" w:unhideWhenUsed="0"/>
+    <w:lsdException w:name="Light Shading Accent 3" w:semiHidden="0" w:uiPriority="60" w:unhideWhenUsed="0"/>
+    <w:lsdException w:name="Light List Accent 3" w:semiHidden="0" w:uiPriority="61" w:unhideWhenUsed="0"/>
+    <w:lsdException w:name="Light Grid Accent 3" w:semiHidden="0" w:uiPriority="62" w:unhideWhenUsed="0"/>
+    <w:lsdException w:name="Medium Shading 1 Accent 3" w:semiHidden="0" w:uiPriority="63" w:unhideWhenUsed="0"/>
+    <w:lsdException w:name="Medium Shading 2 Accent 3" w:semiHidden="0" w:uiPriority="64" w:unhideWhenUsed="0"/>
+    <w:lsdException w:name="Medium List 1 Accent 3" w:semiHidden="0" w:uiPriority="65" w:unhideWhenUsed="0"/>
+    <w:lsdException w:name="Medium List 2 Accent 3" w:semiHidden="0" w:uiPriority="66" w:unhideWhenUsed="0"/>
+    <w:lsdException w:name="Medium Grid 1 Accent 3" w:semiHidden="0" w:uiPriority="67" w:unhideWhenUsed="0"/>
+    <w:lsdException w:name="Medium Grid 2 Accent 3" w:semiHidden="0" w:uiPriority="68" w:unhideWhenUsed="0"/>
+    <w:lsdException w:name="Medium Grid 3 Accent 3" w:semiHidden="0" w:uiPriority="69" w:unhideWhenUsed="0"/>
+    <w:lsdException w:name="Dark List Accent 3" w:semiHidden="0" w:uiPriority="70" w:unhideWhenUsed="0"/>
+    <w:lsdException w:name="Colorful Shading Accent 3" w:semiHidden="0" w:uiPriority="71" w:unhideWhenUsed="0"/>
+    <w:lsdException w:name="Colorful List Accent 3" w:semiHidden="0" w:uiPriority="72" w:unhideWhenUsed="0"/>
+    <w:lsdException w:name="Colorful Grid Accent 3" w:semiHidden="0" w:uiPriority="73" w:unhideWhenUsed="0"/>
+    <w:lsdException w:name="Light Shading Accent 4" w:semiHidden="0" w:uiPriority="60" w:unhideWhenUsed="0"/>
+    <w:lsdException w:name="Light List Accent 4" w:semiHidden="0" w:uiPriority="61" w:unhideWhenUsed="0"/>
+    <w:lsdException w:name="Light Grid Accent 4" w:semiHidden="0" w:uiPriority="62" w:unhideWhenUsed="0"/>
+    <w:lsdException w:name="Medium Shading 1 Accent 4" w:semiHidden="0" w:uiPriority="63" w:unhideWhenUsed="0"/>
+    <w:lsdException w:name="Medium Shading 2 Accent 4" w:semiHidden="0" w:uiPriority="64" w:unhideWhenUsed="0"/>
+    <w:lsdException w:name="Medium List 1 Accent 4" w:semiHidden="0" w:uiPriority="65" w:unhideWhenUsed="0"/>
+    <w:lsdException w:name="Medium List 2 Accent 4" w:semiHidden="0" w:uiPriority="66" w:unhideWhenUsed="0"/>
+    <w:lsdException w:name="Medium Grid 1 Accent 4" w:semiHidden="0" w:uiPriority="67" w:unhideWhenUsed="0"/>
+    <w:lsdException w:name="Medium Grid 2 Accent 4" w:semiHidden="0" w:uiPriority="68" w:unhideWhenUsed="0"/>
+    <w:lsdException w:name="Medium Grid 3 Accent 4" w:semiHidden="0" w:uiPriority="69" w:unhideWhenUsed="0"/>
+    <w:lsdException w:name="Dark List Accent 4" w:semiHidden="0" w:uiPriority="70" w:unhideWhenUsed="0"/>
+    <w:lsdException w:name="Colorful Shading Accent 4" w:semiHidden="0" w:uiPriority="71" w:unhideWhenUsed="0"/>
+    <w:lsdException w:name="Colorful List Accent 4" w:semiHidden="0" w:uiPriority="72" w:unhideWhenUsed="0"/>
+    <w:lsdException w:name="Colorful Grid Accent 4" w:semiHidden="0" w:uiPriority="73" w:unhideWhenUsed="0"/>
+    <w:lsdException w:name="Light Shading Accent 5" w:semiHidden="0" w:uiPriority="60" w:unhideWhenUsed="0"/>
+    <w:lsdException w:name="Light List Accent 5" w:semiHidden="0" w:uiPriority="61" w:unhideWhenUsed="0"/>
+    <w:lsdException w:name="Light Grid Accent 5" w:semiHidden="0" w:uiPriority="62" w:unhideWhenUsed="0"/>
+    <w:lsdException w:name="Medium Shading 1 Accent 5" w:semiHidden="0" w:uiPriority="63" w:unhideWhenUsed="0"/>
+    <w:lsdException w:name="Medium Shading 2 Accent 5" w:semiHidden="0" w:uiPriority="64" w:unhideWhenUsed="0"/>
+    <w:lsdException w:name="Medium List 1 Accent 5" w:semiHidden="0" w:uiPriority="65" w:unhideWhenUsed="0"/>
+    <w:lsdException w:name="Medium List 2 Accent 5" w:semiHidden="0" w:uiPriority="66" w:unhideWhenUsed="0"/>
+    <w:lsdException w:name="Medium Grid 1 Accent 5" w:semiHidden="0" w:uiPriority="67" w:unhideWhenUsed="0"/>
+    <w:lsdException w:name="Medium Grid 2 Accent 5" w:semiHidden="0" w:uiPriority="68" w:unhideWhenUsed="0"/>
+    <w:lsdException w:name="Medium Grid 3 Accent 5" w:semiHidden="0" w:uiPriority="69" w:unhideWhenUsed="0"/>
+    <w:lsdException w:name="Dark List Accent 5" w:semiHidden="0" w:uiPriority="70" w:unhideWhenUsed="0"/>
+    <w:lsdException w:name="Colorful Shading Accent 5" w:semiHidden="0" w:uiPriority="71" w:unhideWhenUsed="0"/>
+    <w:lsdException w:name="Colorful List Accent 5" w:semiHidden="0" w:uiPriority="72" w:unhideWhenUsed="0"/>
+    <w:lsdException w:name="Colorful Grid Accent 5" w:semiHidden="0" w:uiPriority="73" w:unhideWhenUsed="0"/>
+    <w:lsdException w:name="Light Shading Accent 6" w:semiHidden="0" w:uiPriority="60" w:unhideWhenUsed="0"/>
+    <w:lsdException w:name="Light List Accent 6" w:semiHidden="0" w:uiPriority="61" w:unhideWhenUsed="0"/>
+    <w:lsdException w:name="Light Grid Accent 6" w:semiHidden="0" w:uiPriority="62" w:unhideWhenUsed="0"/>
+    <w:lsdException w:name="Medium Shading 1 Accent 6" w:semiHidden="0" w:uiPriority="63" w:unhideWhenUsed="0"/>
+    <w:lsdException w:name="Medium Shading 2 Accent 6" w:semiHidden="0" w:uiPriority="64" w:unhideWhenUsed="0"/>
+    <w:lsdException w:name="Medium List 1 Accent 6" w:semiHidden="0" w:uiPriority="65" w:unhideWhenUsed="0"/>
+    <w:lsdException w:name="Medium List 2 Accent 6" w:semiHidden="0" w:uiPriority="66" w:unhideWhenUsed="0"/>
+    <w:lsdException w:name="Medium Grid 1 Accent 6" w:semiHidden="0" w:uiPriority="67" w:unhideWhenUsed="0"/>
+    <w:lsdException w:name="Medium Grid 2 Accent 6" w:semiHidden="0" w:uiPriority="68" w:unhideWhenUsed="0"/>
+    <w:lsdException w:name="Medium Grid 3 Accent 6" w:semiHidden="0" w:uiPriority="69" w:unhideWhenUsed="0"/>
+    <w:lsdException w:name="Dark List Accent 6" w:semiHidden="0" w:uiPriority="70" w:unhideWhenUsed="0"/>
+    <w:lsdException w:name="Colorful Shading Accent 6" w:semiHidden="0" w:uiPriority="71" w:unhideWhenUsed="0"/>
+    <w:lsdException w:name="Colorful List Accent 6" w:semiHidden="0" w:uiPriority="72" w:unhideWhenUsed="0"/>
+    <w:lsdException w:name="Colorful Grid Accent 6" w:semiHidden="0" w:uiPriority="73" w:unhideWhenUsed="0"/>
+    <w:lsdException w:name="Subtle Emphasis" w:semiHidden="0" w:uiPriority="19" w:unhideWhenUsed="0" w:qFormat="1"/>
+    <w:lsdException w:name="Intense Emphasis" w:semiHidden="0" w:uiPriority="21" w:unhideWhenUsed="0" w:qFormat="1"/>
+    <w:lsdException w:name="Subtle Reference" w:semiHidden="0" w:uiPriority="31" w:unhideWhenUsed="0" w:qFormat="1"/>
+    <w:lsdException w:name="Intense Reference" w:semiHidden="0" w:uiPriority="32" w:unhideWhenUsed="0" w:qFormat="1"/>
+    <w:lsdException w:name="Book Title" w:semiHidden="0" w:uiPriority="33" w:unhideWhenUsed="0" w:qFormat="1"/>
+    <w:lsdException w:name="Bibliography" w:uiPriority="37"/>
+    <w:lsdException w:name="TOC Heading" w:uiPriority="39" w:qFormat="1"/>
   </w:latentStyles>
-  <w:style w:type="paragraph" w:default="1" w:styleId="prastasis">
+  <w:style w:type="paragraph" w:default="1" w:styleId="Normal">
     <w:name w:val="Normal"/>
     <w:qFormat/>
     <w:rPr>
       <w:lang w:val="en-US"/>
     </w:rPr>
   </w:style>
-  <w:style w:type="paragraph" w:styleId="Antrat1">
+  <w:style w:type="paragraph" w:styleId="Heading1">
     <w:name w:val="heading 1"/>
-    <w:basedOn w:val="prastasis"/>
-    <w:next w:val="prastasis"/>
-    <w:link w:val="Antrat1Diagrama"/>
+    <w:basedOn w:val="Normal"/>
+    <w:next w:val="Normal"/>
+    <w:link w:val="Heading1Char"/>
     <w:uiPriority w:val="9"/>
     <w:qFormat/>
     <w:rsid w:val="00E10734"/>
@@ -4758,11 +5069,11 @@
       <w:szCs w:val="32"/>
     </w:rPr>
   </w:style>
-  <w:style w:type="paragraph" w:styleId="Antrat2">
+  <w:style w:type="paragraph" w:styleId="Heading2">
     <w:name w:val="heading 2"/>
-    <w:basedOn w:val="prastasis"/>
-    <w:next w:val="prastasis"/>
-    <w:link w:val="Antrat2Diagrama"/>
+    <w:basedOn w:val="Normal"/>
+    <w:next w:val="Normal"/>
+    <w:link w:val="Heading2Char"/>
     <w:uiPriority w:val="9"/>
     <w:unhideWhenUsed/>
     <w:qFormat/>
@@ -4780,11 +5091,11 @@
       <w:szCs w:val="26"/>
     </w:rPr>
   </w:style>
-  <w:style w:type="paragraph" w:styleId="Antrat3">
+  <w:style w:type="paragraph" w:styleId="Heading3">
     <w:name w:val="heading 3"/>
-    <w:basedOn w:val="prastasis"/>
-    <w:next w:val="prastasis"/>
-    <w:link w:val="Antrat3Diagrama"/>
+    <w:basedOn w:val="Normal"/>
+    <w:next w:val="Normal"/>
+    <w:link w:val="Heading3Char"/>
     <w:uiPriority w:val="9"/>
     <w:unhideWhenUsed/>
     <w:qFormat/>
@@ -4800,13 +5111,13 @@
       <w:color w:val="1F3763" w:themeColor="accent1" w:themeShade="7F"/>
     </w:rPr>
   </w:style>
-  <w:style w:type="character" w:default="1" w:styleId="Numatytasispastraiposriftas">
+  <w:style w:type="character" w:default="1" w:styleId="DefaultParagraphFont">
     <w:name w:val="Default Paragraph Font"/>
     <w:uiPriority w:val="1"/>
     <w:semiHidden/>
     <w:unhideWhenUsed/>
   </w:style>
-  <w:style w:type="table" w:default="1" w:styleId="prastojilentel">
+  <w:style w:type="table" w:default="1" w:styleId="TableNormal">
     <w:name w:val="Normal Table"/>
     <w:uiPriority w:val="99"/>
     <w:semiHidden/>
@@ -4821,15 +5132,15 @@
       </w:tblCellMar>
     </w:tblPr>
   </w:style>
-  <w:style w:type="numbering" w:default="1" w:styleId="Sraonra">
+  <w:style w:type="numbering" w:default="1" w:styleId="NoList">
     <w:name w:val="No List"/>
     <w:uiPriority w:val="99"/>
     <w:semiHidden/>
     <w:unhideWhenUsed/>
   </w:style>
-  <w:style w:type="paragraph" w:styleId="Sraopastraipa">
+  <w:style w:type="paragraph" w:styleId="ListParagraph">
     <w:name w:val="List Paragraph"/>
-    <w:basedOn w:val="prastasis"/>
+    <w:basedOn w:val="Normal"/>
     <w:uiPriority w:val="34"/>
     <w:qFormat/>
     <w:rsid w:val="00C21323"/>
@@ -4838,9 +5149,9 @@
       <w:contextualSpacing/>
     </w:pPr>
   </w:style>
-  <w:style w:type="paragraph" w:styleId="Betarp">
+  <w:style w:type="paragraph" w:styleId="NoSpacing">
     <w:name w:val="No Spacing"/>
-    <w:link w:val="BetarpDiagrama"/>
+    <w:link w:val="NoSpacingChar"/>
     <w:uiPriority w:val="1"/>
     <w:qFormat/>
     <w:rsid w:val="00B34CD1"/>
@@ -4851,10 +5162,10 @@
       <w:lang w:val="en-US" w:eastAsia="zh-CN"/>
     </w:rPr>
   </w:style>
-  <w:style w:type="character" w:customStyle="1" w:styleId="BetarpDiagrama">
-    <w:name w:val="Be tarpų Diagrama"/>
-    <w:basedOn w:val="Numatytasispastraiposriftas"/>
-    <w:link w:val="Betarp"/>
+  <w:style w:type="character" w:customStyle="1" w:styleId="NoSpacingChar">
+    <w:name w:val="No Spacing Char"/>
+    <w:basedOn w:val="DefaultParagraphFont"/>
+    <w:link w:val="NoSpacing"/>
     <w:uiPriority w:val="1"/>
     <w:rsid w:val="00B34CD1"/>
     <w:rPr>
@@ -4864,10 +5175,10 @@
       <w:lang w:val="en-US" w:eastAsia="zh-CN"/>
     </w:rPr>
   </w:style>
-  <w:style w:type="character" w:customStyle="1" w:styleId="Antrat1Diagrama">
-    <w:name w:val="Antraštė 1 Diagrama"/>
-    <w:basedOn w:val="Numatytasispastraiposriftas"/>
-    <w:link w:val="Antrat1"/>
+  <w:style w:type="character" w:customStyle="1" w:styleId="Heading1Char">
+    <w:name w:val="Heading 1 Char"/>
+    <w:basedOn w:val="DefaultParagraphFont"/>
+    <w:link w:val="Heading1"/>
     <w:uiPriority w:val="9"/>
     <w:rsid w:val="00E10734"/>
     <w:rPr>
@@ -4877,10 +5188,10 @@
       <w:szCs w:val="32"/>
     </w:rPr>
   </w:style>
-  <w:style w:type="paragraph" w:styleId="Turinioantrat">
+  <w:style w:type="paragraph" w:styleId="TOCHeading">
     <w:name w:val="TOC Heading"/>
-    <w:basedOn w:val="Antrat1"/>
-    <w:next w:val="prastasis"/>
+    <w:basedOn w:val="Heading1"/>
+    <w:next w:val="Normal"/>
     <w:uiPriority w:val="39"/>
     <w:unhideWhenUsed/>
     <w:qFormat/>
@@ -4896,10 +5207,10 @@
       <w:szCs w:val="28"/>
     </w:rPr>
   </w:style>
-  <w:style w:type="paragraph" w:styleId="Turinys1">
+  <w:style w:type="paragraph" w:styleId="TOC1">
     <w:name w:val="toc 1"/>
-    <w:basedOn w:val="prastasis"/>
-    <w:next w:val="prastasis"/>
+    <w:basedOn w:val="Normal"/>
+    <w:next w:val="Normal"/>
     <w:autoRedefine/>
     <w:uiPriority w:val="39"/>
     <w:unhideWhenUsed/>
@@ -4918,10 +5229,10 @@
       <w:szCs w:val="22"/>
     </w:rPr>
   </w:style>
-  <w:style w:type="paragraph" w:styleId="Turinys2">
+  <w:style w:type="paragraph" w:styleId="TOC2">
     <w:name w:val="toc 2"/>
-    <w:basedOn w:val="prastasis"/>
-    <w:next w:val="prastasis"/>
+    <w:basedOn w:val="Normal"/>
+    <w:next w:val="Normal"/>
     <w:autoRedefine/>
     <w:uiPriority w:val="39"/>
     <w:unhideWhenUsed/>
@@ -4935,10 +5246,10 @@
       <w:szCs w:val="22"/>
     </w:rPr>
   </w:style>
-  <w:style w:type="paragraph" w:styleId="Turinys3">
+  <w:style w:type="paragraph" w:styleId="TOC3">
     <w:name w:val="toc 3"/>
-    <w:basedOn w:val="prastasis"/>
-    <w:next w:val="prastasis"/>
+    <w:basedOn w:val="Normal"/>
+    <w:next w:val="Normal"/>
     <w:autoRedefine/>
     <w:uiPriority w:val="39"/>
     <w:unhideWhenUsed/>
@@ -4953,10 +5264,10 @@
       <w:szCs w:val="22"/>
     </w:rPr>
   </w:style>
-  <w:style w:type="paragraph" w:styleId="Turinys4">
+  <w:style w:type="paragraph" w:styleId="TOC4">
     <w:name w:val="toc 4"/>
-    <w:basedOn w:val="prastasis"/>
-    <w:next w:val="prastasis"/>
+    <w:basedOn w:val="Normal"/>
+    <w:next w:val="Normal"/>
     <w:autoRedefine/>
     <w:uiPriority w:val="39"/>
     <w:semiHidden/>
@@ -4970,10 +5281,10 @@
       <w:szCs w:val="18"/>
     </w:rPr>
   </w:style>
-  <w:style w:type="paragraph" w:styleId="Turinys5">
+  <w:style w:type="paragraph" w:styleId="TOC5">
     <w:name w:val="toc 5"/>
-    <w:basedOn w:val="prastasis"/>
-    <w:next w:val="prastasis"/>
+    <w:basedOn w:val="Normal"/>
+    <w:next w:val="Normal"/>
     <w:autoRedefine/>
     <w:uiPriority w:val="39"/>
     <w:semiHidden/>
@@ -4987,10 +5298,10 @@
       <w:szCs w:val="18"/>
     </w:rPr>
   </w:style>
-  <w:style w:type="paragraph" w:styleId="Turinys6">
+  <w:style w:type="paragraph" w:styleId="TOC6">
     <w:name w:val="toc 6"/>
-    <w:basedOn w:val="prastasis"/>
-    <w:next w:val="prastasis"/>
+    <w:basedOn w:val="Normal"/>
+    <w:next w:val="Normal"/>
     <w:autoRedefine/>
     <w:uiPriority w:val="39"/>
     <w:semiHidden/>
@@ -5004,10 +5315,10 @@
       <w:szCs w:val="18"/>
     </w:rPr>
   </w:style>
-  <w:style w:type="paragraph" w:styleId="Turinys7">
+  <w:style w:type="paragraph" w:styleId="TOC7">
     <w:name w:val="toc 7"/>
-    <w:basedOn w:val="prastasis"/>
-    <w:next w:val="prastasis"/>
+    <w:basedOn w:val="Normal"/>
+    <w:next w:val="Normal"/>
     <w:autoRedefine/>
     <w:uiPriority w:val="39"/>
     <w:semiHidden/>
@@ -5021,10 +5332,10 @@
       <w:szCs w:val="18"/>
     </w:rPr>
   </w:style>
-  <w:style w:type="paragraph" w:styleId="Turinys8">
+  <w:style w:type="paragraph" w:styleId="TOC8">
     <w:name w:val="toc 8"/>
-    <w:basedOn w:val="prastasis"/>
-    <w:next w:val="prastasis"/>
+    <w:basedOn w:val="Normal"/>
+    <w:next w:val="Normal"/>
     <w:autoRedefine/>
     <w:uiPriority w:val="39"/>
     <w:semiHidden/>
@@ -5038,10 +5349,10 @@
       <w:szCs w:val="18"/>
     </w:rPr>
   </w:style>
-  <w:style w:type="paragraph" w:styleId="Turinys9">
+  <w:style w:type="paragraph" w:styleId="TOC9">
     <w:name w:val="toc 9"/>
-    <w:basedOn w:val="prastasis"/>
-    <w:next w:val="prastasis"/>
+    <w:basedOn w:val="Normal"/>
+    <w:next w:val="Normal"/>
     <w:autoRedefine/>
     <w:uiPriority w:val="39"/>
     <w:semiHidden/>
@@ -5055,9 +5366,9 @@
       <w:szCs w:val="18"/>
     </w:rPr>
   </w:style>
-  <w:style w:type="character" w:styleId="Hipersaitas">
+  <w:style w:type="character" w:styleId="Hyperlink">
     <w:name w:val="Hyperlink"/>
-    <w:basedOn w:val="Numatytasispastraiposriftas"/>
+    <w:basedOn w:val="DefaultParagraphFont"/>
     <w:uiPriority w:val="99"/>
     <w:unhideWhenUsed/>
     <w:rsid w:val="00BE215C"/>
@@ -5066,13 +5377,12 @@
       <w:u w:val="single"/>
     </w:rPr>
   </w:style>
-  <w:style w:type="table" w:styleId="Lentelstinklelis">
+  <w:style w:type="table" w:styleId="TableGrid">
     <w:name w:val="Table Grid"/>
-    <w:basedOn w:val="prastojilentel"/>
+    <w:basedOn w:val="TableNormal"/>
     <w:uiPriority w:val="39"/>
     <w:rsid w:val="00610429"/>
     <w:tblPr>
-      <w:tblInd w:w="0" w:type="dxa"/>
       <w:tblBorders>
         <w:top w:val="single" w:sz="4" w:space="0" w:color="auto"/>
         <w:left w:val="single" w:sz="4" w:space="0" w:color="auto"/>
@@ -5081,18 +5391,12 @@
         <w:insideH w:val="single" w:sz="4" w:space="0" w:color="auto"/>
         <w:insideV w:val="single" w:sz="4" w:space="0" w:color="auto"/>
       </w:tblBorders>
-      <w:tblCellMar>
-        <w:top w:w="0" w:type="dxa"/>
-        <w:left w:w="108" w:type="dxa"/>
-        <w:bottom w:w="0" w:type="dxa"/>
-        <w:right w:w="108" w:type="dxa"/>
-      </w:tblCellMar>
     </w:tblPr>
   </w:style>
-  <w:style w:type="character" w:customStyle="1" w:styleId="Antrat2Diagrama">
-    <w:name w:val="Antraštė 2 Diagrama"/>
-    <w:basedOn w:val="Numatytasispastraiposriftas"/>
-    <w:link w:val="Antrat2"/>
+  <w:style w:type="character" w:customStyle="1" w:styleId="Heading2Char">
+    <w:name w:val="Heading 2 Char"/>
+    <w:basedOn w:val="DefaultParagraphFont"/>
+    <w:link w:val="Heading2"/>
     <w:uiPriority w:val="9"/>
     <w:rsid w:val="00AA3AB4"/>
     <w:rPr>
@@ -5102,16 +5406,16 @@
       <w:szCs w:val="26"/>
     </w:rPr>
   </w:style>
-  <w:style w:type="paragraph" w:styleId="Pataisymai">
+  <w:style w:type="paragraph" w:styleId="Revision">
     <w:name w:val="Revision"/>
     <w:hidden/>
     <w:uiPriority w:val="99"/>
     <w:semiHidden/>
     <w:rsid w:val="000715CF"/>
   </w:style>
-  <w:style w:type="character" w:styleId="Komentaronuoroda">
+  <w:style w:type="character" w:styleId="CommentReference">
     <w:name w:val="annotation reference"/>
-    <w:basedOn w:val="Numatytasispastraiposriftas"/>
+    <w:basedOn w:val="DefaultParagraphFont"/>
     <w:uiPriority w:val="99"/>
     <w:semiHidden/>
     <w:unhideWhenUsed/>
@@ -5121,28 +5425,28 @@
       <w:szCs w:val="18"/>
     </w:rPr>
   </w:style>
-  <w:style w:type="paragraph" w:styleId="Komentarotekstas">
+  <w:style w:type="paragraph" w:styleId="CommentText">
     <w:name w:val="annotation text"/>
-    <w:basedOn w:val="prastasis"/>
-    <w:link w:val="KomentarotekstasDiagrama"/>
+    <w:basedOn w:val="Normal"/>
+    <w:link w:val="CommentTextChar"/>
     <w:uiPriority w:val="99"/>
     <w:semiHidden/>
     <w:unhideWhenUsed/>
     <w:rsid w:val="00C23CEA"/>
   </w:style>
-  <w:style w:type="character" w:customStyle="1" w:styleId="KomentarotekstasDiagrama">
-    <w:name w:val="Komentaro tekstas Diagrama"/>
-    <w:basedOn w:val="Numatytasispastraiposriftas"/>
-    <w:link w:val="Komentarotekstas"/>
+  <w:style w:type="character" w:customStyle="1" w:styleId="CommentTextChar">
+    <w:name w:val="Comment Text Char"/>
+    <w:basedOn w:val="DefaultParagraphFont"/>
+    <w:link w:val="CommentText"/>
     <w:uiPriority w:val="99"/>
     <w:semiHidden/>
     <w:rsid w:val="00C23CEA"/>
   </w:style>
-  <w:style w:type="paragraph" w:styleId="Komentarotema">
+  <w:style w:type="paragraph" w:styleId="CommentSubject">
     <w:name w:val="annotation subject"/>
-    <w:basedOn w:val="Komentarotekstas"/>
-    <w:next w:val="Komentarotekstas"/>
-    <w:link w:val="KomentarotemaDiagrama"/>
+    <w:basedOn w:val="CommentText"/>
+    <w:next w:val="CommentText"/>
+    <w:link w:val="CommentSubjectChar"/>
     <w:uiPriority w:val="99"/>
     <w:semiHidden/>
     <w:unhideWhenUsed/>
@@ -5154,10 +5458,10 @@
       <w:szCs w:val="20"/>
     </w:rPr>
   </w:style>
-  <w:style w:type="character" w:customStyle="1" w:styleId="KomentarotemaDiagrama">
-    <w:name w:val="Komentaro tema Diagrama"/>
-    <w:basedOn w:val="KomentarotekstasDiagrama"/>
-    <w:link w:val="Komentarotema"/>
+  <w:style w:type="character" w:customStyle="1" w:styleId="CommentSubjectChar">
+    <w:name w:val="Comment Subject Char"/>
+    <w:basedOn w:val="CommentTextChar"/>
+    <w:link w:val="CommentSubject"/>
     <w:uiPriority w:val="99"/>
     <w:semiHidden/>
     <w:rsid w:val="00C23CEA"/>
@@ -5168,10 +5472,10 @@
       <w:szCs w:val="20"/>
     </w:rPr>
   </w:style>
-  <w:style w:type="paragraph" w:styleId="Debesliotekstas">
+  <w:style w:type="paragraph" w:styleId="BalloonText">
     <w:name w:val="Balloon Text"/>
-    <w:basedOn w:val="prastasis"/>
-    <w:link w:val="DebesliotekstasDiagrama"/>
+    <w:basedOn w:val="Normal"/>
+    <w:link w:val="BalloonTextChar"/>
     <w:uiPriority w:val="99"/>
     <w:semiHidden/>
     <w:unhideWhenUsed/>
@@ -5182,10 +5486,10 @@
       <w:szCs w:val="18"/>
     </w:rPr>
   </w:style>
-  <w:style w:type="character" w:customStyle="1" w:styleId="DebesliotekstasDiagrama">
-    <w:name w:val="Debesėlio tekstas Diagrama"/>
-    <w:basedOn w:val="Numatytasispastraiposriftas"/>
-    <w:link w:val="Debesliotekstas"/>
+  <w:style w:type="character" w:customStyle="1" w:styleId="BalloonTextChar">
+    <w:name w:val="Balloon Text Char"/>
+    <w:basedOn w:val="DefaultParagraphFont"/>
+    <w:link w:val="BalloonText"/>
     <w:uiPriority w:val="99"/>
     <w:semiHidden/>
     <w:rsid w:val="00C23CEA"/>
@@ -5195,10 +5499,634 @@
       <w:szCs w:val="18"/>
     </w:rPr>
   </w:style>
-  <w:style w:type="character" w:customStyle="1" w:styleId="Antrat3Diagrama">
-    <w:name w:val="Antraštė 3 Diagrama"/>
-    <w:basedOn w:val="Numatytasispastraiposriftas"/>
-    <w:link w:val="Antrat3"/>
+  <w:style w:type="character" w:customStyle="1" w:styleId="Heading3Char">
+    <w:name w:val="Heading 3 Char"/>
+    <w:basedOn w:val="DefaultParagraphFont"/>
+    <w:link w:val="Heading3"/>
+    <w:uiPriority w:val="9"/>
+    <w:rsid w:val="0089767D"/>
+    <w:rPr>
+      <w:rFonts w:asciiTheme="majorHAnsi" w:eastAsiaTheme="majorEastAsia" w:hAnsiTheme="majorHAnsi" w:cstheme="majorBidi"/>
+      <w:color w:val="1F3763" w:themeColor="accent1" w:themeShade="7F"/>
+    </w:rPr>
+  </w:style>
+</w:styles>
+</file>
+
+<file path=word/stylesWithEffects.xml><?xml version="1.0" encoding="utf-8"?>
+<w:styles xmlns:wpc="http://schemas.microsoft.com/office/word/2010/wordprocessingCanvas" xmlns:mc="http://schemas.openxmlformats.org/markup-compatibility/2006" xmlns:o="urn:schemas-microsoft-com:office:office" xmlns:r="http://schemas.openxmlformats.org/officeDocument/2006/relationships" xmlns:m="http://schemas.openxmlformats.org/officeDocument/2006/math" xmlns:v="urn:schemas-microsoft-com:vml" xmlns:wp14="http://schemas.microsoft.com/office/word/2010/wordprocessingDrawing" xmlns:wp="http://schemas.openxmlformats.org/drawingml/2006/wordprocessingDrawing" xmlns:w10="urn:schemas-microsoft-com:office:word" xmlns:w="http://schemas.openxmlformats.org/wordprocessingml/2006/main" xmlns:w14="http://schemas.microsoft.com/office/word/2010/wordml" xmlns:wpg="http://schemas.microsoft.com/office/word/2010/wordprocessingGroup" xmlns:wpi="http://schemas.microsoft.com/office/word/2010/wordprocessingInk" xmlns:wne="http://schemas.microsoft.com/office/word/2006/wordml" xmlns:wps="http://schemas.microsoft.com/office/word/2010/wordprocessingShape" mc:Ignorable="w14 wp14">
+  <w:docDefaults>
+    <w:rPrDefault>
+      <w:rPr>
+        <w:rFonts w:asciiTheme="minorHAnsi" w:eastAsiaTheme="minorHAnsi" w:hAnsiTheme="minorHAnsi" w:cstheme="minorBidi"/>
+        <w:sz w:val="24"/>
+        <w:szCs w:val="24"/>
+        <w:lang w:val="en-GB" w:eastAsia="en-US" w:bidi="ar-SA"/>
+      </w:rPr>
+    </w:rPrDefault>
+    <w:pPrDefault/>
+  </w:docDefaults>
+  <w:latentStyles w:defLockedState="0" w:defUIPriority="99" w:defSemiHidden="1" w:defUnhideWhenUsed="1" w:defQFormat="0" w:count="267">
+    <w:lsdException w:name="Normal" w:semiHidden="0" w:uiPriority="0" w:unhideWhenUsed="0" w:qFormat="1"/>
+    <w:lsdException w:name="heading 1" w:semiHidden="0" w:uiPriority="9" w:unhideWhenUsed="0" w:qFormat="1"/>
+    <w:lsdException w:name="heading 2" w:uiPriority="9" w:qFormat="1"/>
+    <w:lsdException w:name="heading 3" w:uiPriority="9" w:qFormat="1"/>
+    <w:lsdException w:name="heading 4" w:uiPriority="9" w:qFormat="1"/>
+    <w:lsdException w:name="heading 5" w:uiPriority="9" w:qFormat="1"/>
+    <w:lsdException w:name="heading 6" w:uiPriority="9" w:qFormat="1"/>
+    <w:lsdException w:name="heading 7" w:uiPriority="9" w:qFormat="1"/>
+    <w:lsdException w:name="heading 8" w:uiPriority="9" w:qFormat="1"/>
+    <w:lsdException w:name="heading 9" w:uiPriority="9" w:qFormat="1"/>
+    <w:lsdException w:name="toc 1" w:uiPriority="39"/>
+    <w:lsdException w:name="toc 2" w:uiPriority="39"/>
+    <w:lsdException w:name="toc 3" w:uiPriority="39"/>
+    <w:lsdException w:name="toc 4" w:uiPriority="39"/>
+    <w:lsdException w:name="toc 5" w:uiPriority="39"/>
+    <w:lsdException w:name="toc 6" w:uiPriority="39"/>
+    <w:lsdException w:name="toc 7" w:uiPriority="39"/>
+    <w:lsdException w:name="toc 8" w:uiPriority="39"/>
+    <w:lsdException w:name="toc 9" w:uiPriority="39"/>
+    <w:lsdException w:name="caption" w:uiPriority="35" w:qFormat="1"/>
+    <w:lsdException w:name="Title" w:semiHidden="0" w:uiPriority="10" w:unhideWhenUsed="0" w:qFormat="1"/>
+    <w:lsdException w:name="Default Paragraph Font" w:uiPriority="1"/>
+    <w:lsdException w:name="Subtitle" w:semiHidden="0" w:uiPriority="11" w:unhideWhenUsed="0" w:qFormat="1"/>
+    <w:lsdException w:name="Strong" w:semiHidden="0" w:uiPriority="22" w:unhideWhenUsed="0" w:qFormat="1"/>
+    <w:lsdException w:name="Emphasis" w:semiHidden="0" w:uiPriority="20" w:unhideWhenUsed="0" w:qFormat="1"/>
+    <w:lsdException w:name="Table Grid" w:semiHidden="0" w:uiPriority="39" w:unhideWhenUsed="0"/>
+    <w:lsdException w:name="Placeholder Text" w:unhideWhenUsed="0"/>
+    <w:lsdException w:name="No Spacing" w:semiHidden="0" w:uiPriority="1" w:unhideWhenUsed="0" w:qFormat="1"/>
+    <w:lsdException w:name="Light Shading" w:semiHidden="0" w:uiPriority="60" w:unhideWhenUsed="0"/>
+    <w:lsdException w:name="Light List" w:semiHidden="0" w:uiPriority="61" w:unhideWhenUsed="0"/>
+    <w:lsdException w:name="Light Grid" w:semiHidden="0" w:uiPriority="62" w:unhideWhenUsed="0"/>
+    <w:lsdException w:name="Medium Shading 1" w:semiHidden="0" w:uiPriority="63" w:unhideWhenUsed="0"/>
+    <w:lsdException w:name="Medium Shading 2" w:semiHidden="0" w:uiPriority="64" w:unhideWhenUsed="0"/>
+    <w:lsdException w:name="Medium List 1" w:semiHidden="0" w:uiPriority="65" w:unhideWhenUsed="0"/>
+    <w:lsdException w:name="Medium List 2" w:semiHidden="0" w:uiPriority="66" w:unhideWhenUsed="0"/>
+    <w:lsdException w:name="Medium Grid 1" w:semiHidden="0" w:uiPriority="67" w:unhideWhenUsed="0"/>
+    <w:lsdException w:name="Medium Grid 2" w:semiHidden="0" w:uiPriority="68" w:unhideWhenUsed="0"/>
+    <w:lsdException w:name="Medium Grid 3" w:semiHidden="0" w:uiPriority="69" w:unhideWhenUsed="0"/>
+    <w:lsdException w:name="Dark List" w:semiHidden="0" w:uiPriority="70" w:unhideWhenUsed="0"/>
+    <w:lsdException w:name="Colorful Shading" w:semiHidden="0" w:uiPriority="71" w:unhideWhenUsed="0"/>
+    <w:lsdException w:name="Colorful List" w:semiHidden="0" w:uiPriority="72" w:unhideWhenUsed="0"/>
+    <w:lsdException w:name="Colorful Grid" w:semiHidden="0" w:uiPriority="73" w:unhideWhenUsed="0"/>
+    <w:lsdException w:name="Light Shading Accent 1" w:semiHidden="0" w:uiPriority="60" w:unhideWhenUsed="0"/>
+    <w:lsdException w:name="Light List Accent 1" w:semiHidden="0" w:uiPriority="61" w:unhideWhenUsed="0"/>
+    <w:lsdException w:name="Light Grid Accent 1" w:semiHidden="0" w:uiPriority="62" w:unhideWhenUsed="0"/>
+    <w:lsdException w:name="Medium Shading 1 Accent 1" w:semiHidden="0" w:uiPriority="63" w:unhideWhenUsed="0"/>
+    <w:lsdException w:name="Medium Shading 2 Accent 1" w:semiHidden="0" w:uiPriority="64" w:unhideWhenUsed="0"/>
+    <w:lsdException w:name="Medium List 1 Accent 1" w:semiHidden="0" w:uiPriority="65" w:unhideWhenUsed="0"/>
+    <w:lsdException w:name="Revision" w:unhideWhenUsed="0"/>
+    <w:lsdException w:name="List Paragraph" w:semiHidden="0" w:uiPriority="34" w:unhideWhenUsed="0" w:qFormat="1"/>
+    <w:lsdException w:name="Quote" w:semiHidden="0" w:uiPriority="29" w:unhideWhenUsed="0" w:qFormat="1"/>
+    <w:lsdException w:name="Intense Quote" w:semiHidden="0" w:uiPriority="30" w:unhideWhenUsed="0" w:qFormat="1"/>
+    <w:lsdException w:name="Medium List 2 Accent 1" w:semiHidden="0" w:uiPriority="66" w:unhideWhenUsed="0"/>
+    <w:lsdException w:name="Medium Grid 1 Accent 1" w:semiHidden="0" w:uiPriority="67" w:unhideWhenUsed="0"/>
+    <w:lsdException w:name="Medium Grid 2 Accent 1" w:semiHidden="0" w:uiPriority="68" w:unhideWhenUsed="0"/>
+    <w:lsdException w:name="Medium Grid 3 Accent 1" w:semiHidden="0" w:uiPriority="69" w:unhideWhenUsed="0"/>
+    <w:lsdException w:name="Dark List Accent 1" w:semiHidden="0" w:uiPriority="70" w:unhideWhenUsed="0"/>
+    <w:lsdException w:name="Colorful Shading Accent 1" w:semiHidden="0" w:uiPriority="71" w:unhideWhenUsed="0"/>
+    <w:lsdException w:name="Colorful List Accent 1" w:semiHidden="0" w:uiPriority="72" w:unhideWhenUsed="0"/>
+    <w:lsdException w:name="Colorful Grid Accent 1" w:semiHidden="0" w:uiPriority="73" w:unhideWhenUsed="0"/>
+    <w:lsdException w:name="Light Shading Accent 2" w:semiHidden="0" w:uiPriority="60" w:unhideWhenUsed="0"/>
+    <w:lsdException w:name="Light List Accent 2" w:semiHidden="0" w:uiPriority="61" w:unhideWhenUsed="0"/>
+    <w:lsdException w:name="Light Grid Accent 2" w:semiHidden="0" w:uiPriority="62" w:unhideWhenUsed="0"/>
+    <w:lsdException w:name="Medium Shading 1 Accent 2" w:semiHidden="0" w:uiPriority="63" w:unhideWhenUsed="0"/>
+    <w:lsdException w:name="Medium Shading 2 Accent 2" w:semiHidden="0" w:uiPriority="64" w:unhideWhenUsed="0"/>
+    <w:lsdException w:name="Medium List 1 Accent 2" w:semiHidden="0" w:uiPriority="65" w:unhideWhenUsed="0"/>
+    <w:lsdException w:name="Medium List 2 Accent 2" w:semiHidden="0" w:uiPriority="66" w:unhideWhenUsed="0"/>
+    <w:lsdException w:name="Medium Grid 1 Accent 2" w:semiHidden="0" w:uiPriority="67" w:unhideWhenUsed="0"/>
+    <w:lsdException w:name="Medium Grid 2 Accent 2" w:semiHidden="0" w:uiPriority="68" w:unhideWhenUsed="0"/>
+    <w:lsdException w:name="Medium Grid 3 Accent 2" w:semiHidden="0" w:uiPriority="69" w:unhideWhenUsed="0"/>
+    <w:lsdException w:name="Dark List Accent 2" w:semiHidden="0" w:uiPriority="70" w:unhideWhenUsed="0"/>
+    <w:lsdException w:name="Colorful Shading Accent 2" w:semiHidden="0" w:uiPriority="71" w:unhideWhenUsed="0"/>
+    <w:lsdException w:name="Colorful List Accent 2" w:semiHidden="0" w:uiPriority="72" w:unhideWhenUsed="0"/>
+    <w:lsdException w:name="Colorful Grid Accent 2" w:semiHidden="0" w:uiPriority="73" w:unhideWhenUsed="0"/>
+    <w:lsdException w:name="Light Shading Accent 3" w:semiHidden="0" w:uiPriority="60" w:unhideWhenUsed="0"/>
+    <w:lsdException w:name="Light List Accent 3" w:semiHidden="0" w:uiPriority="61" w:unhideWhenUsed="0"/>
+    <w:lsdException w:name="Light Grid Accent 3" w:semiHidden="0" w:uiPriority="62" w:unhideWhenUsed="0"/>
+    <w:lsdException w:name="Medium Shading 1 Accent 3" w:semiHidden="0" w:uiPriority="63" w:unhideWhenUsed="0"/>
+    <w:lsdException w:name="Medium Shading 2 Accent 3" w:semiHidden="0" w:uiPriority="64" w:unhideWhenUsed="0"/>
+    <w:lsdException w:name="Medium List 1 Accent 3" w:semiHidden="0" w:uiPriority="65" w:unhideWhenUsed="0"/>
+    <w:lsdException w:name="Medium List 2 Accent 3" w:semiHidden="0" w:uiPriority="66" w:unhideWhenUsed="0"/>
+    <w:lsdException w:name="Medium Grid 1 Accent 3" w:semiHidden="0" w:uiPriority="67" w:unhideWhenUsed="0"/>
+    <w:lsdException w:name="Medium Grid 2 Accent 3" w:semiHidden="0" w:uiPriority="68" w:unhideWhenUsed="0"/>
+    <w:lsdException w:name="Medium Grid 3 Accent 3" w:semiHidden="0" w:uiPriority="69" w:unhideWhenUsed="0"/>
+    <w:lsdException w:name="Dark List Accent 3" w:semiHidden="0" w:uiPriority="70" w:unhideWhenUsed="0"/>
+    <w:lsdException w:name="Colorful Shading Accent 3" w:semiHidden="0" w:uiPriority="71" w:unhideWhenUsed="0"/>
+    <w:lsdException w:name="Colorful List Accent 3" w:semiHidden="0" w:uiPriority="72" w:unhideWhenUsed="0"/>
+    <w:lsdException w:name="Colorful Grid Accent 3" w:semiHidden="0" w:uiPriority="73" w:unhideWhenUsed="0"/>
+    <w:lsdException w:name="Light Shading Accent 4" w:semiHidden="0" w:uiPriority="60" w:unhideWhenUsed="0"/>
+    <w:lsdException w:name="Light List Accent 4" w:semiHidden="0" w:uiPriority="61" w:unhideWhenUsed="0"/>
+    <w:lsdException w:name="Light Grid Accent 4" w:semiHidden="0" w:uiPriority="62" w:unhideWhenUsed="0"/>
+    <w:lsdException w:name="Medium Shading 1 Accent 4" w:semiHidden="0" w:uiPriority="63" w:unhideWhenUsed="0"/>
+    <w:lsdException w:name="Medium Shading 2 Accent 4" w:semiHidden="0" w:uiPriority="64" w:unhideWhenUsed="0"/>
+    <w:lsdException w:name="Medium List 1 Accent 4" w:semiHidden="0" w:uiPriority="65" w:unhideWhenUsed="0"/>
+    <w:lsdException w:name="Medium List 2 Accent 4" w:semiHidden="0" w:uiPriority="66" w:unhideWhenUsed="0"/>
+    <w:lsdException w:name="Medium Grid 1 Accent 4" w:semiHidden="0" w:uiPriority="67" w:unhideWhenUsed="0"/>
+    <w:lsdException w:name="Medium Grid 2 Accent 4" w:semiHidden="0" w:uiPriority="68" w:unhideWhenUsed="0"/>
+    <w:lsdException w:name="Medium Grid 3 Accent 4" w:semiHidden="0" w:uiPriority="69" w:unhideWhenUsed="0"/>
+    <w:lsdException w:name="Dark List Accent 4" w:semiHidden="0" w:uiPriority="70" w:unhideWhenUsed="0"/>
+    <w:lsdException w:name="Colorful Shading Accent 4" w:semiHidden="0" w:uiPriority="71" w:unhideWhenUsed="0"/>
+    <w:lsdException w:name="Colorful List Accent 4" w:semiHidden="0" w:uiPriority="72" w:unhideWhenUsed="0"/>
+    <w:lsdException w:name="Colorful Grid Accent 4" w:semiHidden="0" w:uiPriority="73" w:unhideWhenUsed="0"/>
+    <w:lsdException w:name="Light Shading Accent 5" w:semiHidden="0" w:uiPriority="60" w:unhideWhenUsed="0"/>
+    <w:lsdException w:name="Light List Accent 5" w:semiHidden="0" w:uiPriority="61" w:unhideWhenUsed="0"/>
+    <w:lsdException w:name="Light Grid Accent 5" w:semiHidden="0" w:uiPriority="62" w:unhideWhenUsed="0"/>
+    <w:lsdException w:name="Medium Shading 1 Accent 5" w:semiHidden="0" w:uiPriority="63" w:unhideWhenUsed="0"/>
+    <w:lsdException w:name="Medium Shading 2 Accent 5" w:semiHidden="0" w:uiPriority="64" w:unhideWhenUsed="0"/>
+    <w:lsdException w:name="Medium List 1 Accent 5" w:semiHidden="0" w:uiPriority="65" w:unhideWhenUsed="0"/>
+    <w:lsdException w:name="Medium List 2 Accent 5" w:semiHidden="0" w:uiPriority="66" w:unhideWhenUsed="0"/>
+    <w:lsdException w:name="Medium Grid 1 Accent 5" w:semiHidden="0" w:uiPriority="67" w:unhideWhenUsed="0"/>
+    <w:lsdException w:name="Medium Grid 2 Accent 5" w:semiHidden="0" w:uiPriority="68" w:unhideWhenUsed="0"/>
+    <w:lsdException w:name="Medium Grid 3 Accent 5" w:semiHidden="0" w:uiPriority="69" w:unhideWhenUsed="0"/>
+    <w:lsdException w:name="Dark List Accent 5" w:semiHidden="0" w:uiPriority="70" w:unhideWhenUsed="0"/>
+    <w:lsdException w:name="Colorful Shading Accent 5" w:semiHidden="0" w:uiPriority="71" w:unhideWhenUsed="0"/>
+    <w:lsdException w:name="Colorful List Accent 5" w:semiHidden="0" w:uiPriority="72" w:unhideWhenUsed="0"/>
+    <w:lsdException w:name="Colorful Grid Accent 5" w:semiHidden="0" w:uiPriority="73" w:unhideWhenUsed="0"/>
+    <w:lsdException w:name="Light Shading Accent 6" w:semiHidden="0" w:uiPriority="60" w:unhideWhenUsed="0"/>
+    <w:lsdException w:name="Light List Accent 6" w:semiHidden="0" w:uiPriority="61" w:unhideWhenUsed="0"/>
+    <w:lsdException w:name="Light Grid Accent 6" w:semiHidden="0" w:uiPriority="62" w:unhideWhenUsed="0"/>
+    <w:lsdException w:name="Medium Shading 1 Accent 6" w:semiHidden="0" w:uiPriority="63" w:unhideWhenUsed="0"/>
+    <w:lsdException w:name="Medium Shading 2 Accent 6" w:semiHidden="0" w:uiPriority="64" w:unhideWhenUsed="0"/>
+    <w:lsdException w:name="Medium List 1 Accent 6" w:semiHidden="0" w:uiPriority="65" w:unhideWhenUsed="0"/>
+    <w:lsdException w:name="Medium List 2 Accent 6" w:semiHidden="0" w:uiPriority="66" w:unhideWhenUsed="0"/>
+    <w:lsdException w:name="Medium Grid 1 Accent 6" w:semiHidden="0" w:uiPriority="67" w:unhideWhenUsed="0"/>
+    <w:lsdException w:name="Medium Grid 2 Accent 6" w:semiHidden="0" w:uiPriority="68" w:unhideWhenUsed="0"/>
+    <w:lsdException w:name="Medium Grid 3 Accent 6" w:semiHidden="0" w:uiPriority="69" w:unhideWhenUsed="0"/>
+    <w:lsdException w:name="Dark List Accent 6" w:semiHidden="0" w:uiPriority="70" w:unhideWhenUsed="0"/>
+    <w:lsdException w:name="Colorful Shading Accent 6" w:semiHidden="0" w:uiPriority="71" w:unhideWhenUsed="0"/>
+    <w:lsdException w:name="Colorful List Accent 6" w:semiHidden="0" w:uiPriority="72" w:unhideWhenUsed="0"/>
+    <w:lsdException w:name="Colorful Grid Accent 6" w:semiHidden="0" w:uiPriority="73" w:unhideWhenUsed="0"/>
+    <w:lsdException w:name="Subtle Emphasis" w:semiHidden="0" w:uiPriority="19" w:unhideWhenUsed="0" w:qFormat="1"/>
+    <w:lsdException w:name="Intense Emphasis" w:semiHidden="0" w:uiPriority="21" w:unhideWhenUsed="0" w:qFormat="1"/>
+    <w:lsdException w:name="Subtle Reference" w:semiHidden="0" w:uiPriority="31" w:unhideWhenUsed="0" w:qFormat="1"/>
+    <w:lsdException w:name="Intense Reference" w:semiHidden="0" w:uiPriority="32" w:unhideWhenUsed="0" w:qFormat="1"/>
+    <w:lsdException w:name="Book Title" w:semiHidden="0" w:uiPriority="33" w:unhideWhenUsed="0" w:qFormat="1"/>
+    <w:lsdException w:name="Bibliography" w:uiPriority="37"/>
+    <w:lsdException w:name="TOC Heading" w:uiPriority="39" w:qFormat="1"/>
+  </w:latentStyles>
+  <w:style w:type="paragraph" w:default="1" w:styleId="Normal">
+    <w:name w:val="Normal"/>
+    <w:qFormat/>
+    <w:rPr>
+      <w:lang w:val="en-US"/>
+    </w:rPr>
+  </w:style>
+  <w:style w:type="paragraph" w:styleId="Heading1">
+    <w:name w:val="heading 1"/>
+    <w:basedOn w:val="Normal"/>
+    <w:next w:val="Normal"/>
+    <w:link w:val="Heading1Char"/>
+    <w:uiPriority w:val="9"/>
+    <w:qFormat/>
+    <w:rsid w:val="00E10734"/>
+    <w:pPr>
+      <w:keepNext/>
+      <w:keepLines/>
+      <w:spacing w:before="240"/>
+      <w:outlineLvl w:val="0"/>
+    </w:pPr>
+    <w:rPr>
+      <w:rFonts w:asciiTheme="majorHAnsi" w:eastAsiaTheme="majorEastAsia" w:hAnsiTheme="majorHAnsi" w:cstheme="majorBidi"/>
+      <w:color w:val="2F5496" w:themeColor="accent1" w:themeShade="BF"/>
+      <w:sz w:val="32"/>
+      <w:szCs w:val="32"/>
+    </w:rPr>
+  </w:style>
+  <w:style w:type="paragraph" w:styleId="Heading2">
+    <w:name w:val="heading 2"/>
+    <w:basedOn w:val="Normal"/>
+    <w:next w:val="Normal"/>
+    <w:link w:val="Heading2Char"/>
+    <w:uiPriority w:val="9"/>
+    <w:unhideWhenUsed/>
+    <w:qFormat/>
+    <w:rsid w:val="00AA3AB4"/>
+    <w:pPr>
+      <w:keepNext/>
+      <w:keepLines/>
+      <w:spacing w:before="40"/>
+      <w:outlineLvl w:val="1"/>
+    </w:pPr>
+    <w:rPr>
+      <w:rFonts w:asciiTheme="majorHAnsi" w:eastAsiaTheme="majorEastAsia" w:hAnsiTheme="majorHAnsi" w:cstheme="majorBidi"/>
+      <w:color w:val="2F5496" w:themeColor="accent1" w:themeShade="BF"/>
+      <w:sz w:val="26"/>
+      <w:szCs w:val="26"/>
+    </w:rPr>
+  </w:style>
+  <w:style w:type="paragraph" w:styleId="Heading3">
+    <w:name w:val="heading 3"/>
+    <w:basedOn w:val="Normal"/>
+    <w:next w:val="Normal"/>
+    <w:link w:val="Heading3Char"/>
+    <w:uiPriority w:val="9"/>
+    <w:unhideWhenUsed/>
+    <w:qFormat/>
+    <w:rsid w:val="0089767D"/>
+    <w:pPr>
+      <w:keepNext/>
+      <w:keepLines/>
+      <w:spacing w:before="40"/>
+      <w:outlineLvl w:val="2"/>
+    </w:pPr>
+    <w:rPr>
+      <w:rFonts w:asciiTheme="majorHAnsi" w:eastAsiaTheme="majorEastAsia" w:hAnsiTheme="majorHAnsi" w:cstheme="majorBidi"/>
+      <w:color w:val="1F3763" w:themeColor="accent1" w:themeShade="7F"/>
+    </w:rPr>
+  </w:style>
+  <w:style w:type="character" w:default="1" w:styleId="DefaultParagraphFont">
+    <w:name w:val="Default Paragraph Font"/>
+    <w:uiPriority w:val="1"/>
+    <w:semiHidden/>
+    <w:unhideWhenUsed/>
+  </w:style>
+  <w:style w:type="table" w:default="1" w:styleId="TableNormal">
+    <w:name w:val="Normal Table"/>
+    <w:uiPriority w:val="99"/>
+    <w:semiHidden/>
+    <w:unhideWhenUsed/>
+    <w:tblPr>
+      <w:tblInd w:w="0" w:type="dxa"/>
+      <w:tblCellMar>
+        <w:top w:w="0" w:type="dxa"/>
+        <w:left w:w="108" w:type="dxa"/>
+        <w:bottom w:w="0" w:type="dxa"/>
+        <w:right w:w="108" w:type="dxa"/>
+      </w:tblCellMar>
+    </w:tblPr>
+  </w:style>
+  <w:style w:type="numbering" w:default="1" w:styleId="NoList">
+    <w:name w:val="No List"/>
+    <w:uiPriority w:val="99"/>
+    <w:semiHidden/>
+    <w:unhideWhenUsed/>
+  </w:style>
+  <w:style w:type="paragraph" w:styleId="ListParagraph">
+    <w:name w:val="List Paragraph"/>
+    <w:basedOn w:val="Normal"/>
+    <w:uiPriority w:val="34"/>
+    <w:qFormat/>
+    <w:rsid w:val="00C21323"/>
+    <w:pPr>
+      <w:ind w:left="720"/>
+      <w:contextualSpacing/>
+    </w:pPr>
+  </w:style>
+  <w:style w:type="paragraph" w:styleId="NoSpacing">
+    <w:name w:val="No Spacing"/>
+    <w:link w:val="NoSpacingChar"/>
+    <w:uiPriority w:val="1"/>
+    <w:qFormat/>
+    <w:rsid w:val="00B34CD1"/>
+    <w:rPr>
+      <w:rFonts w:eastAsiaTheme="minorEastAsia"/>
+      <w:sz w:val="22"/>
+      <w:szCs w:val="22"/>
+      <w:lang w:val="en-US" w:eastAsia="zh-CN"/>
+    </w:rPr>
+  </w:style>
+  <w:style w:type="character" w:customStyle="1" w:styleId="NoSpacingChar">
+    <w:name w:val="No Spacing Char"/>
+    <w:basedOn w:val="DefaultParagraphFont"/>
+    <w:link w:val="NoSpacing"/>
+    <w:uiPriority w:val="1"/>
+    <w:rsid w:val="00B34CD1"/>
+    <w:rPr>
+      <w:rFonts w:eastAsiaTheme="minorEastAsia"/>
+      <w:sz w:val="22"/>
+      <w:szCs w:val="22"/>
+      <w:lang w:val="en-US" w:eastAsia="zh-CN"/>
+    </w:rPr>
+  </w:style>
+  <w:style w:type="character" w:customStyle="1" w:styleId="Heading1Char">
+    <w:name w:val="Heading 1 Char"/>
+    <w:basedOn w:val="DefaultParagraphFont"/>
+    <w:link w:val="Heading1"/>
+    <w:uiPriority w:val="9"/>
+    <w:rsid w:val="00E10734"/>
+    <w:rPr>
+      <w:rFonts w:asciiTheme="majorHAnsi" w:eastAsiaTheme="majorEastAsia" w:hAnsiTheme="majorHAnsi" w:cstheme="majorBidi"/>
+      <w:color w:val="2F5496" w:themeColor="accent1" w:themeShade="BF"/>
+      <w:sz w:val="32"/>
+      <w:szCs w:val="32"/>
+    </w:rPr>
+  </w:style>
+  <w:style w:type="paragraph" w:styleId="TOCHeading">
+    <w:name w:val="TOC Heading"/>
+    <w:basedOn w:val="Heading1"/>
+    <w:next w:val="Normal"/>
+    <w:uiPriority w:val="39"/>
+    <w:unhideWhenUsed/>
+    <w:qFormat/>
+    <w:rsid w:val="00E10734"/>
+    <w:pPr>
+      <w:spacing w:before="480" w:line="276" w:lineRule="auto"/>
+      <w:outlineLvl w:val="9"/>
+    </w:pPr>
+    <w:rPr>
+      <w:b/>
+      <w:bCs/>
+      <w:sz w:val="28"/>
+      <w:szCs w:val="28"/>
+    </w:rPr>
+  </w:style>
+  <w:style w:type="paragraph" w:styleId="TOC1">
+    <w:name w:val="toc 1"/>
+    <w:basedOn w:val="Normal"/>
+    <w:next w:val="Normal"/>
+    <w:autoRedefine/>
+    <w:uiPriority w:val="39"/>
+    <w:unhideWhenUsed/>
+    <w:rsid w:val="00BE215C"/>
+    <w:pPr>
+      <w:tabs>
+        <w:tab w:val="right" w:leader="dot" w:pos="9350"/>
+      </w:tabs>
+      <w:spacing w:before="120"/>
+    </w:pPr>
+    <w:rPr>
+      <w:b/>
+      <w:bCs/>
+      <w:caps/>
+      <w:sz w:val="22"/>
+      <w:szCs w:val="22"/>
+    </w:rPr>
+  </w:style>
+  <w:style w:type="paragraph" w:styleId="TOC2">
+    <w:name w:val="toc 2"/>
+    <w:basedOn w:val="Normal"/>
+    <w:next w:val="Normal"/>
+    <w:autoRedefine/>
+    <w:uiPriority w:val="39"/>
+    <w:unhideWhenUsed/>
+    <w:rsid w:val="00E10734"/>
+    <w:pPr>
+      <w:ind w:left="240"/>
+    </w:pPr>
+    <w:rPr>
+      <w:smallCaps/>
+      <w:sz w:val="22"/>
+      <w:szCs w:val="22"/>
+    </w:rPr>
+  </w:style>
+  <w:style w:type="paragraph" w:styleId="TOC3">
+    <w:name w:val="toc 3"/>
+    <w:basedOn w:val="Normal"/>
+    <w:next w:val="Normal"/>
+    <w:autoRedefine/>
+    <w:uiPriority w:val="39"/>
+    <w:unhideWhenUsed/>
+    <w:rsid w:val="00E10734"/>
+    <w:pPr>
+      <w:ind w:left="480"/>
+    </w:pPr>
+    <w:rPr>
+      <w:i/>
+      <w:iCs/>
+      <w:sz w:val="22"/>
+      <w:szCs w:val="22"/>
+    </w:rPr>
+  </w:style>
+  <w:style w:type="paragraph" w:styleId="TOC4">
+    <w:name w:val="toc 4"/>
+    <w:basedOn w:val="Normal"/>
+    <w:next w:val="Normal"/>
+    <w:autoRedefine/>
+    <w:uiPriority w:val="39"/>
+    <w:semiHidden/>
+    <w:unhideWhenUsed/>
+    <w:rsid w:val="00E10734"/>
+    <w:pPr>
+      <w:ind w:left="720"/>
+    </w:pPr>
+    <w:rPr>
+      <w:sz w:val="18"/>
+      <w:szCs w:val="18"/>
+    </w:rPr>
+  </w:style>
+  <w:style w:type="paragraph" w:styleId="TOC5">
+    <w:name w:val="toc 5"/>
+    <w:basedOn w:val="Normal"/>
+    <w:next w:val="Normal"/>
+    <w:autoRedefine/>
+    <w:uiPriority w:val="39"/>
+    <w:semiHidden/>
+    <w:unhideWhenUsed/>
+    <w:rsid w:val="00E10734"/>
+    <w:pPr>
+      <w:ind w:left="960"/>
+    </w:pPr>
+    <w:rPr>
+      <w:sz w:val="18"/>
+      <w:szCs w:val="18"/>
+    </w:rPr>
+  </w:style>
+  <w:style w:type="paragraph" w:styleId="TOC6">
+    <w:name w:val="toc 6"/>
+    <w:basedOn w:val="Normal"/>
+    <w:next w:val="Normal"/>
+    <w:autoRedefine/>
+    <w:uiPriority w:val="39"/>
+    <w:semiHidden/>
+    <w:unhideWhenUsed/>
+    <w:rsid w:val="00E10734"/>
+    <w:pPr>
+      <w:ind w:left="1200"/>
+    </w:pPr>
+    <w:rPr>
+      <w:sz w:val="18"/>
+      <w:szCs w:val="18"/>
+    </w:rPr>
+  </w:style>
+  <w:style w:type="paragraph" w:styleId="TOC7">
+    <w:name w:val="toc 7"/>
+    <w:basedOn w:val="Normal"/>
+    <w:next w:val="Normal"/>
+    <w:autoRedefine/>
+    <w:uiPriority w:val="39"/>
+    <w:semiHidden/>
+    <w:unhideWhenUsed/>
+    <w:rsid w:val="00E10734"/>
+    <w:pPr>
+      <w:ind w:left="1440"/>
+    </w:pPr>
+    <w:rPr>
+      <w:sz w:val="18"/>
+      <w:szCs w:val="18"/>
+    </w:rPr>
+  </w:style>
+  <w:style w:type="paragraph" w:styleId="TOC8">
+    <w:name w:val="toc 8"/>
+    <w:basedOn w:val="Normal"/>
+    <w:next w:val="Normal"/>
+    <w:autoRedefine/>
+    <w:uiPriority w:val="39"/>
+    <w:semiHidden/>
+    <w:unhideWhenUsed/>
+    <w:rsid w:val="00E10734"/>
+    <w:pPr>
+      <w:ind w:left="1680"/>
+    </w:pPr>
+    <w:rPr>
+      <w:sz w:val="18"/>
+      <w:szCs w:val="18"/>
+    </w:rPr>
+  </w:style>
+  <w:style w:type="paragraph" w:styleId="TOC9">
+    <w:name w:val="toc 9"/>
+    <w:basedOn w:val="Normal"/>
+    <w:next w:val="Normal"/>
+    <w:autoRedefine/>
+    <w:uiPriority w:val="39"/>
+    <w:semiHidden/>
+    <w:unhideWhenUsed/>
+    <w:rsid w:val="00E10734"/>
+    <w:pPr>
+      <w:ind w:left="1920"/>
+    </w:pPr>
+    <w:rPr>
+      <w:sz w:val="18"/>
+      <w:szCs w:val="18"/>
+    </w:rPr>
+  </w:style>
+  <w:style w:type="character" w:styleId="Hyperlink">
+    <w:name w:val="Hyperlink"/>
+    <w:basedOn w:val="DefaultParagraphFont"/>
+    <w:uiPriority w:val="99"/>
+    <w:unhideWhenUsed/>
+    <w:rsid w:val="00BE215C"/>
+    <w:rPr>
+      <w:color w:val="0563C1" w:themeColor="hyperlink"/>
+      <w:u w:val="single"/>
+    </w:rPr>
+  </w:style>
+  <w:style w:type="table" w:styleId="TableGrid">
+    <w:name w:val="Table Grid"/>
+    <w:basedOn w:val="TableNormal"/>
+    <w:uiPriority w:val="39"/>
+    <w:rsid w:val="00610429"/>
+    <w:tblPr>
+      <w:tblBorders>
+        <w:top w:val="single" w:sz="4" w:space="0" w:color="auto"/>
+        <w:left w:val="single" w:sz="4" w:space="0" w:color="auto"/>
+        <w:bottom w:val="single" w:sz="4" w:space="0" w:color="auto"/>
+        <w:right w:val="single" w:sz="4" w:space="0" w:color="auto"/>
+        <w:insideH w:val="single" w:sz="4" w:space="0" w:color="auto"/>
+        <w:insideV w:val="single" w:sz="4" w:space="0" w:color="auto"/>
+      </w:tblBorders>
+    </w:tblPr>
+  </w:style>
+  <w:style w:type="character" w:customStyle="1" w:styleId="Heading2Char">
+    <w:name w:val="Heading 2 Char"/>
+    <w:basedOn w:val="DefaultParagraphFont"/>
+    <w:link w:val="Heading2"/>
+    <w:uiPriority w:val="9"/>
+    <w:rsid w:val="00AA3AB4"/>
+    <w:rPr>
+      <w:rFonts w:asciiTheme="majorHAnsi" w:eastAsiaTheme="majorEastAsia" w:hAnsiTheme="majorHAnsi" w:cstheme="majorBidi"/>
+      <w:color w:val="2F5496" w:themeColor="accent1" w:themeShade="BF"/>
+      <w:sz w:val="26"/>
+      <w:szCs w:val="26"/>
+    </w:rPr>
+  </w:style>
+  <w:style w:type="paragraph" w:styleId="Revision">
+    <w:name w:val="Revision"/>
+    <w:hidden/>
+    <w:uiPriority w:val="99"/>
+    <w:semiHidden/>
+    <w:rsid w:val="000715CF"/>
+  </w:style>
+  <w:style w:type="character" w:styleId="CommentReference">
+    <w:name w:val="annotation reference"/>
+    <w:basedOn w:val="DefaultParagraphFont"/>
+    <w:uiPriority w:val="99"/>
+    <w:semiHidden/>
+    <w:unhideWhenUsed/>
+    <w:rsid w:val="00C23CEA"/>
+    <w:rPr>
+      <w:sz w:val="18"/>
+      <w:szCs w:val="18"/>
+    </w:rPr>
+  </w:style>
+  <w:style w:type="paragraph" w:styleId="CommentText">
+    <w:name w:val="annotation text"/>
+    <w:basedOn w:val="Normal"/>
+    <w:link w:val="CommentTextChar"/>
+    <w:uiPriority w:val="99"/>
+    <w:semiHidden/>
+    <w:unhideWhenUsed/>
+    <w:rsid w:val="00C23CEA"/>
+  </w:style>
+  <w:style w:type="character" w:customStyle="1" w:styleId="CommentTextChar">
+    <w:name w:val="Comment Text Char"/>
+    <w:basedOn w:val="DefaultParagraphFont"/>
+    <w:link w:val="CommentText"/>
+    <w:uiPriority w:val="99"/>
+    <w:semiHidden/>
+    <w:rsid w:val="00C23CEA"/>
+  </w:style>
+  <w:style w:type="paragraph" w:styleId="CommentSubject">
+    <w:name w:val="annotation subject"/>
+    <w:basedOn w:val="CommentText"/>
+    <w:next w:val="CommentText"/>
+    <w:link w:val="CommentSubjectChar"/>
+    <w:uiPriority w:val="99"/>
+    <w:semiHidden/>
+    <w:unhideWhenUsed/>
+    <w:rsid w:val="00C23CEA"/>
+    <w:rPr>
+      <w:b/>
+      <w:bCs/>
+      <w:sz w:val="20"/>
+      <w:szCs w:val="20"/>
+    </w:rPr>
+  </w:style>
+  <w:style w:type="character" w:customStyle="1" w:styleId="CommentSubjectChar">
+    <w:name w:val="Comment Subject Char"/>
+    <w:basedOn w:val="CommentTextChar"/>
+    <w:link w:val="CommentSubject"/>
+    <w:uiPriority w:val="99"/>
+    <w:semiHidden/>
+    <w:rsid w:val="00C23CEA"/>
+    <w:rPr>
+      <w:b/>
+      <w:bCs/>
+      <w:sz w:val="20"/>
+      <w:szCs w:val="20"/>
+    </w:rPr>
+  </w:style>
+  <w:style w:type="paragraph" w:styleId="BalloonText">
+    <w:name w:val="Balloon Text"/>
+    <w:basedOn w:val="Normal"/>
+    <w:link w:val="BalloonTextChar"/>
+    <w:uiPriority w:val="99"/>
+    <w:semiHidden/>
+    <w:unhideWhenUsed/>
+    <w:rsid w:val="00C23CEA"/>
+    <w:rPr>
+      <w:rFonts w:ascii="Times New Roman" w:hAnsi="Times New Roman" w:cs="Times New Roman"/>
+      <w:sz w:val="18"/>
+      <w:szCs w:val="18"/>
+    </w:rPr>
+  </w:style>
+  <w:style w:type="character" w:customStyle="1" w:styleId="BalloonTextChar">
+    <w:name w:val="Balloon Text Char"/>
+    <w:basedOn w:val="DefaultParagraphFont"/>
+    <w:link w:val="BalloonText"/>
+    <w:uiPriority w:val="99"/>
+    <w:semiHidden/>
+    <w:rsid w:val="00C23CEA"/>
+    <w:rPr>
+      <w:rFonts w:ascii="Times New Roman" w:hAnsi="Times New Roman" w:cs="Times New Roman"/>
+      <w:sz w:val="18"/>
+      <w:szCs w:val="18"/>
+    </w:rPr>
+  </w:style>
+  <w:style w:type="character" w:customStyle="1" w:styleId="Heading3Char">
+    <w:name w:val="Heading 3 Char"/>
+    <w:basedOn w:val="DefaultParagraphFont"/>
+    <w:link w:val="Heading3"/>
     <w:uiPriority w:val="9"/>
     <w:rsid w:val="0089767D"/>
     <w:rPr>
@@ -5464,7 +6392,7 @@
   <a:extraClrSchemeLst/>
   <a:extLst>
     <a:ext uri="{05A4C25C-085E-4340-85A3-A5531E510DB2}">
-      <thm15:themeFamily xmlns:thm15="http://schemas.microsoft.com/office/thememl/2012/main" name="Office Theme" id="{62F939B6-93AF-4DB8-9C6B-D6C7DFDC589F}" vid="{4A3C46E8-61CC-4603-A589-7422A47A8E4A}"/>
+      <thm15:themeFamily xmlns:thm15="http://schemas.microsoft.com/office/thememl/2012/main" xmlns="" name="Office Theme" id="{62F939B6-93AF-4DB8-9C6B-D6C7DFDC589F}" vid="{4A3C46E8-61CC-4603-A589-7422A47A8E4A}"/>
     </a:ext>
   </a:extLst>
 </a:theme>
@@ -5475,7 +6403,7 @@
 </file>
 
 <file path=customXml/itemProps1.xml><?xml version="1.0" encoding="utf-8"?>
-<ds:datastoreItem xmlns:ds="http://schemas.openxmlformats.org/officeDocument/2006/customXml" ds:itemID="{3BCDD8CC-6473-47A6-B43C-605D1A37F4BC}">
+<ds:datastoreItem xmlns:ds="http://schemas.openxmlformats.org/officeDocument/2006/customXml" ds:itemID="{E3AFCBAE-A797-45FA-9B82-45445509EB38}">
   <ds:schemaRefs>
     <ds:schemaRef ds:uri="http://schemas.openxmlformats.org/officeDocument/2006/bibliography"/>
   </ds:schemaRefs>

</xml_diff>